<commit_message>
Paso 1 Completo y adelanto Paso 2
</commit_message>
<xml_diff>
--- a/INFORME DE INGENIERÍA.docx
+++ b/INFORME DE INGENIERÍA.docx
@@ -7,246 +7,802 @@
         <w:jc w:val="center"/>
         <w:rPr>
           <w:rFonts w:ascii="Times New Roman" w:hAnsi="Times New Roman" w:cs="Times New Roman"/>
-        </w:rPr>
-      </w:pPr>
-      <w:r>
-        <w:rPr>
-          <w:rFonts w:ascii="Times New Roman" w:hAnsi="Times New Roman" w:cs="Times New Roman"/>
+          <w:b/>
+        </w:rPr>
+      </w:pPr>
+      <w:r>
+        <w:rPr>
+          <w:rFonts w:ascii="Times New Roman" w:hAnsi="Times New Roman" w:cs="Times New Roman"/>
+          <w:b/>
         </w:rPr>
         <w:t>INFORME DE INGENIERÍA</w:t>
       </w:r>
     </w:p>
     <w:p>
       <w:pPr>
-        <w:rPr>
-          <w:rFonts w:ascii="Times New Roman" w:hAnsi="Times New Roman" w:cs="Times New Roman"/>
-        </w:rPr>
-      </w:pPr>
-      <w:r>
-        <w:rPr>
-          <w:rFonts w:ascii="Times New Roman" w:hAnsi="Times New Roman" w:cs="Times New Roman"/>
+        <w:jc w:val="both"/>
+        <w:rPr>
+          <w:rFonts w:ascii="Times New Roman" w:hAnsi="Times New Roman" w:cs="Times New Roman"/>
+          <w:b/>
+        </w:rPr>
+      </w:pPr>
+      <w:r>
+        <w:rPr>
+          <w:rFonts w:ascii="Times New Roman" w:hAnsi="Times New Roman" w:cs="Times New Roman"/>
+          <w:b/>
         </w:rPr>
         <w:t>Paso 1: Identificación del problema</w:t>
       </w:r>
     </w:p>
     <w:p>
       <w:pPr>
-        <w:rPr>
-          <w:rFonts w:ascii="Times New Roman" w:hAnsi="Times New Roman" w:cs="Times New Roman"/>
-        </w:rPr>
-      </w:pPr>
-      <w:r>
-        <w:rPr>
-          <w:rFonts w:ascii="Times New Roman" w:hAnsi="Times New Roman" w:cs="Times New Roman"/>
-        </w:rPr>
-        <w:t>Identificación de necesidades</w:t>
-      </w:r>
-    </w:p>
-    <w:p>
-      <w:pPr>
-        <w:rPr>
-          <w:rFonts w:ascii="Times New Roman" w:hAnsi="Times New Roman" w:cs="Times New Roman"/>
-        </w:rPr>
-      </w:pPr>
-      <w:r>
-        <w:rPr>
-          <w:rFonts w:ascii="Times New Roman" w:hAnsi="Times New Roman" w:cs="Times New Roman"/>
+        <w:jc w:val="both"/>
+        <w:rPr>
+          <w:rFonts w:ascii="Times New Roman" w:hAnsi="Times New Roman" w:cs="Times New Roman"/>
+          <w:b/>
+        </w:rPr>
+      </w:pPr>
+      <w:r>
+        <w:rPr>
+          <w:rFonts w:ascii="Times New Roman" w:hAnsi="Times New Roman" w:cs="Times New Roman"/>
+          <w:b/>
         </w:rPr>
         <w:t>Definición del problema</w:t>
       </w:r>
     </w:p>
     <w:p>
       <w:pPr>
-        <w:rPr>
-          <w:rFonts w:ascii="Times New Roman" w:hAnsi="Times New Roman" w:cs="Times New Roman"/>
-        </w:rPr>
-      </w:pPr>
-      <w:r>
-        <w:rPr>
-          <w:rFonts w:ascii="Times New Roman" w:hAnsi="Times New Roman" w:cs="Times New Roman"/>
+        <w:jc w:val="both"/>
+        <w:rPr>
+          <w:rFonts w:ascii="Times New Roman" w:hAnsi="Times New Roman" w:cs="Times New Roman"/>
+        </w:rPr>
+      </w:pPr>
+      <w:r>
+        <w:rPr>
+          <w:rFonts w:ascii="Times New Roman" w:hAnsi="Times New Roman" w:cs="Times New Roman"/>
+        </w:rPr>
+        <w:t>Encontrar los tres algoritmos de ordenamiento más eficientes para la implementación de un programa que tiene como base ordenar números enteros o reales.</w:t>
+      </w:r>
+    </w:p>
+    <w:p>
+      <w:pPr>
+        <w:jc w:val="both"/>
+        <w:rPr>
+          <w:rFonts w:ascii="Times New Roman" w:hAnsi="Times New Roman" w:cs="Times New Roman"/>
+          <w:b/>
+        </w:rPr>
+      </w:pPr>
+      <w:r>
+        <w:rPr>
+          <w:rFonts w:ascii="Times New Roman" w:hAnsi="Times New Roman" w:cs="Times New Roman"/>
+          <w:b/>
+        </w:rPr>
+        <w:t>Justificación</w:t>
+      </w:r>
+    </w:p>
+    <w:p>
+      <w:pPr>
+        <w:jc w:val="both"/>
+        <w:rPr>
+          <w:rFonts w:ascii="Times New Roman" w:hAnsi="Times New Roman" w:cs="Times New Roman"/>
+        </w:rPr>
+      </w:pPr>
+      <w:r>
+        <w:rPr>
+          <w:rFonts w:ascii="Times New Roman" w:hAnsi="Times New Roman" w:cs="Times New Roman"/>
+        </w:rPr>
+        <w:t xml:space="preserve">En busca de un programa más eficiente las empresas naturalmente usan coprocesadores cuya función es </w:t>
+      </w:r>
+      <w:r>
+        <w:rPr>
+          <w:rFonts w:ascii="Times New Roman" w:hAnsi="Times New Roman" w:cs="Times New Roman"/>
+        </w:rPr>
+        <w:t>descargar trabajo del procesador principal ya que poseen una tarea especializada. Los coprocesadores pueden realizar operaciones nativas como lo es la función de ordenamiento. Por lo tanto, después de</w:t>
+      </w:r>
+      <w:r>
+        <w:rPr>
+          <w:rFonts w:ascii="Times New Roman" w:hAnsi="Times New Roman" w:cs="Times New Roman"/>
+        </w:rPr>
+        <w:t xml:space="preserve"> estudiar los costos de implementación </w:t>
+      </w:r>
+      <w:r>
+        <w:rPr>
+          <w:rFonts w:ascii="Times New Roman" w:hAnsi="Times New Roman" w:cs="Times New Roman"/>
+        </w:rPr>
+        <w:t xml:space="preserve">de dicho algoritmo se ha decidido encontrar tres algoritmos de ordenamiento más eficientes dependiendo del caso de ordenamiento dado (real o entero, y el numero de elementos a ordenar). </w:t>
+      </w:r>
+    </w:p>
+    <w:p>
+      <w:pPr>
+        <w:jc w:val="both"/>
+        <w:rPr>
+          <w:rFonts w:ascii="Times New Roman" w:hAnsi="Times New Roman" w:cs="Times New Roman"/>
+          <w:b/>
+        </w:rPr>
+      </w:pPr>
+      <w:r>
+        <w:rPr>
+          <w:rFonts w:ascii="Times New Roman" w:hAnsi="Times New Roman" w:cs="Times New Roman"/>
+          <w:b/>
+        </w:rPr>
+        <w:t xml:space="preserve">Requerimientos funcionales </w:t>
+      </w:r>
+    </w:p>
+    <w:p>
+      <w:pPr>
+        <w:pStyle w:val="Prrafodelista"/>
+        <w:numPr>
+          <w:ilvl w:val="0"/>
+          <w:numId w:val="1"/>
+        </w:numPr>
+        <w:jc w:val="both"/>
+        <w:rPr>
+          <w:rFonts w:ascii="Times New Roman" w:hAnsi="Times New Roman" w:cs="Times New Roman"/>
+          <w:b/>
+        </w:rPr>
+      </w:pPr>
+      <w:r>
+        <w:rPr>
+          <w:rFonts w:ascii="Times New Roman" w:hAnsi="Times New Roman" w:cs="Times New Roman"/>
+        </w:rPr>
+        <w:t xml:space="preserve">La empresa requiere implementar </w:t>
+      </w:r>
+      <w:r>
+        <w:rPr>
+          <w:rFonts w:ascii="Times New Roman" w:hAnsi="Times New Roman" w:cs="Times New Roman"/>
+        </w:rPr>
+        <w:t>tres</w:t>
+      </w:r>
+      <w:r>
+        <w:rPr>
+          <w:rFonts w:ascii="Times New Roman" w:hAnsi="Times New Roman" w:cs="Times New Roman"/>
+        </w:rPr>
+        <w:t xml:space="preserve"> algoritmos de ordenamiento que sean muy eficientes para ordenar </w:t>
+      </w:r>
+      <w:r>
+        <w:rPr>
+          <w:rFonts w:ascii="Times New Roman" w:hAnsi="Times New Roman" w:cs="Times New Roman"/>
+        </w:rPr>
+        <w:t xml:space="preserve">números </w:t>
+      </w:r>
+      <w:r>
+        <w:rPr>
+          <w:rFonts w:ascii="Times New Roman" w:hAnsi="Times New Roman" w:cs="Times New Roman"/>
+        </w:rPr>
+        <w:t xml:space="preserve">enteros y reales. </w:t>
+      </w:r>
+    </w:p>
+    <w:p>
+      <w:pPr>
+        <w:pStyle w:val="Prrafodelista"/>
+        <w:numPr>
+          <w:ilvl w:val="0"/>
+          <w:numId w:val="1"/>
+        </w:numPr>
+        <w:jc w:val="both"/>
+        <w:rPr>
+          <w:rFonts w:ascii="Times New Roman" w:hAnsi="Times New Roman" w:cs="Times New Roman"/>
+          <w:b/>
+        </w:rPr>
+      </w:pPr>
+      <w:r>
+        <w:rPr>
+          <w:rFonts w:ascii="Times New Roman" w:hAnsi="Times New Roman" w:cs="Times New Roman"/>
+        </w:rPr>
+        <w:t>Se requieren implementar dos interfaces tales que:</w:t>
+      </w:r>
+    </w:p>
+    <w:p>
+      <w:pPr>
+        <w:pStyle w:val="Prrafodelista"/>
+        <w:numPr>
+          <w:ilvl w:val="1"/>
+          <w:numId w:val="1"/>
+        </w:numPr>
+        <w:jc w:val="both"/>
+        <w:rPr>
+          <w:rFonts w:ascii="Times New Roman" w:hAnsi="Times New Roman" w:cs="Times New Roman"/>
+          <w:b/>
+        </w:rPr>
+      </w:pPr>
+      <w:r>
+        <w:rPr>
+          <w:rFonts w:ascii="Times New Roman" w:hAnsi="Times New Roman" w:cs="Times New Roman"/>
+        </w:rPr>
+        <w:t>La primera reciba los datos a ordenar (enteros o reales) y muestre el resultado del ordenamiento.</w:t>
+      </w:r>
+    </w:p>
+    <w:p>
+      <w:pPr>
+        <w:pStyle w:val="Prrafodelista"/>
+        <w:numPr>
+          <w:ilvl w:val="1"/>
+          <w:numId w:val="1"/>
+        </w:numPr>
+        <w:jc w:val="both"/>
+        <w:rPr>
+          <w:rFonts w:ascii="Times New Roman" w:hAnsi="Times New Roman" w:cs="Times New Roman"/>
+          <w:b/>
+        </w:rPr>
+      </w:pPr>
+      <w:r>
+        <w:rPr>
+          <w:rFonts w:ascii="Times New Roman" w:hAnsi="Times New Roman" w:cs="Times New Roman"/>
+        </w:rPr>
+        <w:t>La segunda que genere datos aleatoriamente dependiendo de tres criterios:</w:t>
+      </w:r>
+    </w:p>
+    <w:p>
+      <w:pPr>
+        <w:pStyle w:val="Prrafodelista"/>
+        <w:numPr>
+          <w:ilvl w:val="2"/>
+          <w:numId w:val="1"/>
+        </w:numPr>
+        <w:jc w:val="both"/>
+        <w:rPr>
+          <w:rFonts w:ascii="Times New Roman" w:hAnsi="Times New Roman" w:cs="Times New Roman"/>
+          <w:b/>
+        </w:rPr>
+      </w:pPr>
+      <w:r>
+        <w:rPr>
+          <w:rFonts w:ascii="Times New Roman" w:hAnsi="Times New Roman" w:cs="Times New Roman"/>
+        </w:rPr>
+        <w:t>Valores ya ordenados.</w:t>
+      </w:r>
+    </w:p>
+    <w:p>
+      <w:pPr>
+        <w:pStyle w:val="Prrafodelista"/>
+        <w:numPr>
+          <w:ilvl w:val="2"/>
+          <w:numId w:val="1"/>
+        </w:numPr>
+        <w:jc w:val="both"/>
+        <w:rPr>
+          <w:rFonts w:ascii="Times New Roman" w:hAnsi="Times New Roman" w:cs="Times New Roman"/>
+        </w:rPr>
+      </w:pPr>
+      <w:r>
+        <w:rPr>
+          <w:rFonts w:ascii="Times New Roman" w:hAnsi="Times New Roman" w:cs="Times New Roman"/>
+        </w:rPr>
+        <w:t>Con base en el tamaño de la secuencia y el % de desorden se obtiene un número k de cuantas posiciones deben estar desordenadas.</w:t>
+      </w:r>
+    </w:p>
+    <w:p>
+      <w:pPr>
+        <w:pStyle w:val="Prrafodelista"/>
+        <w:numPr>
+          <w:ilvl w:val="2"/>
+          <w:numId w:val="1"/>
+        </w:numPr>
+        <w:jc w:val="both"/>
+        <w:rPr>
+          <w:rFonts w:ascii="Times New Roman" w:hAnsi="Times New Roman" w:cs="Times New Roman"/>
+        </w:rPr>
+      </w:pPr>
+      <w:r>
+        <w:rPr>
+          <w:rFonts w:ascii="Times New Roman" w:hAnsi="Times New Roman" w:cs="Times New Roman"/>
+        </w:rPr>
+        <w:t>Se generan k/2 pares de posiciones diferentes y se intercambian los valores entre cada par de ellas</w:t>
+      </w:r>
+    </w:p>
+    <w:p>
+      <w:pPr>
+        <w:pStyle w:val="Prrafodelista"/>
+        <w:numPr>
+          <w:ilvl w:val="0"/>
+          <w:numId w:val="1"/>
+        </w:numPr>
+        <w:jc w:val="both"/>
+        <w:rPr>
+          <w:rFonts w:ascii="Times New Roman" w:hAnsi="Times New Roman" w:cs="Times New Roman"/>
+        </w:rPr>
+      </w:pPr>
+      <w:r>
+        <w:rPr>
+          <w:rFonts w:ascii="Times New Roman" w:hAnsi="Times New Roman" w:cs="Times New Roman"/>
+        </w:rPr>
+        <w:t>Los tres algoritmos implementados deben ser lo más rápidos y estables.</w:t>
+      </w:r>
+    </w:p>
+    <w:p>
+      <w:pPr>
+        <w:pStyle w:val="Prrafodelista"/>
+        <w:numPr>
+          <w:ilvl w:val="0"/>
+          <w:numId w:val="1"/>
+        </w:numPr>
+        <w:jc w:val="both"/>
+        <w:rPr>
+          <w:rFonts w:ascii="Times New Roman" w:hAnsi="Times New Roman" w:cs="Times New Roman"/>
+        </w:rPr>
+      </w:pPr>
+      <w:r>
+        <w:rPr>
+          <w:rFonts w:ascii="Times New Roman" w:hAnsi="Times New Roman" w:cs="Times New Roman"/>
+        </w:rPr>
+        <w:t>Mostrar el tiempo que se demoró el programa en ordenar los datos dados (ya sean ingresados o generados por el mismo programa).</w:t>
+      </w:r>
+    </w:p>
+    <w:p>
+      <w:pPr>
+        <w:pStyle w:val="Prrafodelista"/>
+        <w:numPr>
+          <w:ilvl w:val="0"/>
+          <w:numId w:val="1"/>
+        </w:numPr>
+        <w:jc w:val="both"/>
+        <w:rPr>
+          <w:rFonts w:ascii="Times New Roman" w:hAnsi="Times New Roman" w:cs="Times New Roman"/>
+        </w:rPr>
+      </w:pPr>
+      <w:r>
+        <w:rPr>
+          <w:rFonts w:ascii="Times New Roman" w:hAnsi="Times New Roman" w:cs="Times New Roman"/>
+        </w:rPr>
+        <w:t xml:space="preserve">Dependiendo del número y tipo de datos a ordenar se debe restringir o permitir la ejecución de alguno de los tres algoritmos de manera que resulte ser el más eficiente. </w:t>
+      </w:r>
+    </w:p>
+    <w:p>
+      <w:pPr>
+        <w:jc w:val="both"/>
+        <w:rPr>
+          <w:rFonts w:ascii="Times New Roman" w:hAnsi="Times New Roman" w:cs="Times New Roman"/>
+          <w:b/>
+        </w:rPr>
+      </w:pPr>
+      <w:r>
+        <w:rPr>
+          <w:rFonts w:ascii="Times New Roman" w:hAnsi="Times New Roman" w:cs="Times New Roman"/>
+          <w:b/>
         </w:rPr>
         <w:t>Paso 2: Recopilación de la información</w:t>
       </w:r>
     </w:p>
     <w:p>
       <w:pPr>
-        <w:rPr>
-          <w:rFonts w:ascii="Times New Roman" w:hAnsi="Times New Roman" w:cs="Times New Roman"/>
-        </w:rPr>
-      </w:pPr>
-      <w:r>
-        <w:rPr>
-          <w:rFonts w:ascii="Times New Roman" w:hAnsi="Times New Roman" w:cs="Times New Roman"/>
+        <w:jc w:val="both"/>
+        <w:rPr>
+          <w:rFonts w:ascii="Times New Roman" w:hAnsi="Times New Roman" w:cs="Times New Roman"/>
+          <w:b/>
+        </w:rPr>
+      </w:pPr>
+      <w:r>
+        <w:rPr>
+          <w:rFonts w:ascii="Times New Roman" w:hAnsi="Times New Roman" w:cs="Times New Roman"/>
+          <w:b/>
+        </w:rPr>
+        <w:t>Definiciones</w:t>
+      </w:r>
+    </w:p>
+    <w:p>
+      <w:pPr>
+        <w:jc w:val="both"/>
+        <w:rPr>
+          <w:rFonts w:ascii="Times New Roman" w:hAnsi="Times New Roman" w:cs="Times New Roman"/>
+          <w:i/>
+        </w:rPr>
+      </w:pPr>
+      <w:r>
+        <w:rPr>
+          <w:rFonts w:ascii="Times New Roman" w:hAnsi="Times New Roman" w:cs="Times New Roman"/>
+          <w:i/>
+        </w:rPr>
+        <w:t>Algoritmo</w:t>
+      </w:r>
+    </w:p>
+    <w:p>
+      <w:pPr>
+        <w:jc w:val="both"/>
+        <w:rPr>
+          <w:rFonts w:ascii="Times New Roman" w:hAnsi="Times New Roman" w:cs="Times New Roman"/>
+        </w:rPr>
+      </w:pPr>
+      <w:r>
+        <w:rPr>
+          <w:rFonts w:ascii="Times New Roman" w:hAnsi="Times New Roman" w:cs="Times New Roman"/>
+        </w:rPr>
+        <w:t xml:space="preserve">Es una secuencia de pasos bien definidos que buscan resolver un problema computacional. </w:t>
+      </w:r>
+    </w:p>
+    <w:p>
+      <w:pPr>
+        <w:jc w:val="both"/>
+        <w:rPr>
+          <w:rFonts w:ascii="Times New Roman" w:hAnsi="Times New Roman" w:cs="Times New Roman"/>
+          <w:i/>
+        </w:rPr>
+      </w:pPr>
+      <w:r>
+        <w:rPr>
+          <w:rFonts w:ascii="Times New Roman" w:hAnsi="Times New Roman" w:cs="Times New Roman"/>
+          <w:i/>
+        </w:rPr>
+        <w:t>Eficiencia</w:t>
+      </w:r>
+    </w:p>
+    <w:p>
+      <w:pPr>
+        <w:jc w:val="both"/>
+        <w:rPr>
+          <w:rFonts w:ascii="Times New Roman" w:hAnsi="Times New Roman" w:cs="Times New Roman"/>
+        </w:rPr>
+      </w:pPr>
+      <w:r>
+        <w:rPr>
+          <w:rFonts w:ascii="Times New Roman" w:hAnsi="Times New Roman" w:cs="Times New Roman"/>
+        </w:rPr>
+        <w:t xml:space="preserve">Se dice que un algoritmo es eficiente cuando entrega la respuesta correcta para todos los casos y con la menor complejidad posible. </w:t>
+      </w:r>
+    </w:p>
+    <w:p>
+      <w:pPr>
+        <w:jc w:val="both"/>
+        <w:rPr>
+          <w:rFonts w:ascii="Times New Roman" w:hAnsi="Times New Roman" w:cs="Times New Roman"/>
+          <w:i/>
+        </w:rPr>
+      </w:pPr>
+      <w:r>
+        <w:rPr>
+          <w:rFonts w:ascii="Times New Roman" w:hAnsi="Times New Roman" w:cs="Times New Roman"/>
+          <w:i/>
+        </w:rPr>
+        <w:t>Complejidad temporal</w:t>
+      </w:r>
+    </w:p>
+    <w:p>
+      <w:pPr>
+        <w:jc w:val="both"/>
+        <w:rPr>
+          <w:rFonts w:ascii="Times New Roman" w:hAnsi="Times New Roman" w:cs="Times New Roman"/>
+        </w:rPr>
+      </w:pPr>
+      <w:r>
+        <w:rPr>
+          <w:rFonts w:ascii="Times New Roman" w:hAnsi="Times New Roman" w:cs="Times New Roman"/>
+        </w:rPr>
+        <w:lastRenderedPageBreak/>
+        <w:t>Función que describe el comportamiento (en tiempo) de un algoritmo conforme se incrementa el tamaño de la entrada.</w:t>
+      </w:r>
+    </w:p>
+    <w:p>
+      <w:pPr>
+        <w:jc w:val="both"/>
+        <w:rPr>
+          <w:rFonts w:ascii="Times New Roman" w:hAnsi="Times New Roman" w:cs="Times New Roman"/>
+          <w:i/>
+        </w:rPr>
+      </w:pPr>
+      <w:r>
+        <w:rPr>
+          <w:rFonts w:ascii="Times New Roman" w:hAnsi="Times New Roman" w:cs="Times New Roman"/>
+          <w:i/>
+        </w:rPr>
+        <w:t>Algoritmo de ordenamiento</w:t>
+      </w:r>
+    </w:p>
+    <w:p>
+      <w:pPr>
+        <w:jc w:val="both"/>
+        <w:rPr>
+          <w:rFonts w:ascii="Times New Roman" w:hAnsi="Times New Roman" w:cs="Times New Roman"/>
+          <w:b/>
+        </w:rPr>
+      </w:pPr>
+      <w:r>
+        <w:rPr>
+          <w:rFonts w:ascii="Times New Roman" w:hAnsi="Times New Roman" w:cs="Times New Roman"/>
+          <w:b/>
+        </w:rPr>
+        <w:t>Información bibliográfica</w:t>
+      </w:r>
+    </w:p>
+    <w:p>
+      <w:pPr>
+        <w:jc w:val="both"/>
+        <w:rPr>
+          <w:rFonts w:ascii="Times New Roman" w:hAnsi="Times New Roman" w:cs="Times New Roman"/>
+        </w:rPr>
+      </w:pPr>
+      <w:r>
+        <w:rPr>
+          <w:rFonts w:ascii="Times New Roman" w:hAnsi="Times New Roman" w:cs="Times New Roman"/>
+        </w:rPr>
+        <w:t xml:space="preserve">¿Aquí deberíamos poner la información que se conoce acerca de los algoritmos de ordenamiento </w:t>
+      </w:r>
+      <w:proofErr w:type="spellStart"/>
+      <w:r>
+        <w:rPr>
+          <w:rFonts w:ascii="Times New Roman" w:hAnsi="Times New Roman" w:cs="Times New Roman"/>
+        </w:rPr>
+        <w:t>mas</w:t>
+      </w:r>
+      <w:proofErr w:type="spellEnd"/>
+      <w:r>
+        <w:rPr>
+          <w:rFonts w:ascii="Times New Roman" w:hAnsi="Times New Roman" w:cs="Times New Roman"/>
+        </w:rPr>
+        <w:t xml:space="preserve"> eficientes?</w:t>
+      </w:r>
+    </w:p>
+    <w:p>
+      <w:pPr>
+        <w:jc w:val="both"/>
+        <w:rPr>
+          <w:rFonts w:ascii="Times New Roman" w:hAnsi="Times New Roman" w:cs="Times New Roman"/>
+          <w:b/>
+          <w:color w:val="FF0000"/>
+        </w:rPr>
+      </w:pPr>
+      <w:r>
+        <w:rPr>
+          <w:rFonts w:ascii="Times New Roman" w:hAnsi="Times New Roman" w:cs="Times New Roman"/>
+          <w:b/>
+          <w:color w:val="FF0000"/>
+        </w:rPr>
+        <w:t>Elicitación de requerimientos</w:t>
+      </w:r>
+    </w:p>
+    <w:p>
+      <w:pPr>
+        <w:jc w:val="both"/>
+        <w:rPr>
+          <w:rFonts w:ascii="Times New Roman" w:hAnsi="Times New Roman" w:cs="Times New Roman"/>
+          <w:b/>
+        </w:rPr>
+      </w:pPr>
+    </w:p>
+    <w:p>
+      <w:pPr>
+        <w:jc w:val="both"/>
+        <w:rPr>
+          <w:rFonts w:ascii="Times New Roman" w:hAnsi="Times New Roman" w:cs="Times New Roman"/>
+          <w:b/>
+        </w:rPr>
+      </w:pPr>
+      <w:r>
+        <w:rPr>
+          <w:rFonts w:ascii="Times New Roman" w:hAnsi="Times New Roman" w:cs="Times New Roman"/>
+          <w:b/>
         </w:rPr>
         <w:t xml:space="preserve">Paso 3: </w:t>
       </w:r>
-      <w:proofErr w:type="spellStart"/>
-      <w:r>
-        <w:rPr>
-          <w:rFonts w:ascii="Times New Roman" w:hAnsi="Times New Roman" w:cs="Times New Roman"/>
-        </w:rPr>
-        <w:t>Busqueda</w:t>
-      </w:r>
-      <w:proofErr w:type="spellEnd"/>
-      <w:r>
-        <w:rPr>
-          <w:rFonts w:ascii="Times New Roman" w:hAnsi="Times New Roman" w:cs="Times New Roman"/>
+      <w:r>
+        <w:rPr>
+          <w:rFonts w:ascii="Times New Roman" w:hAnsi="Times New Roman" w:cs="Times New Roman"/>
+          <w:b/>
+        </w:rPr>
+        <w:t>Búsqueda</w:t>
+      </w:r>
+      <w:r>
+        <w:rPr>
+          <w:rFonts w:ascii="Times New Roman" w:hAnsi="Times New Roman" w:cs="Times New Roman"/>
+          <w:b/>
         </w:rPr>
         <w:t xml:space="preserve"> de soluciones creativas</w:t>
       </w:r>
     </w:p>
     <w:p>
       <w:pPr>
-        <w:rPr>
-          <w:rFonts w:ascii="Times New Roman" w:hAnsi="Times New Roman" w:cs="Times New Roman"/>
-        </w:rPr>
-      </w:pPr>
-      <w:r>
-        <w:rPr>
-          <w:rFonts w:ascii="Times New Roman" w:hAnsi="Times New Roman" w:cs="Times New Roman"/>
-        </w:rPr>
-        <w:t>Paso 4: Diseños preliminares (descartar ideas que no son factibles)</w:t>
-      </w:r>
-    </w:p>
-    <w:p>
-      <w:pPr>
-        <w:rPr>
-          <w:rFonts w:ascii="Times New Roman" w:hAnsi="Times New Roman" w:cs="Times New Roman"/>
-        </w:rPr>
-      </w:pPr>
-      <w:r>
-        <w:rPr>
-          <w:rFonts w:ascii="Times New Roman" w:hAnsi="Times New Roman" w:cs="Times New Roman"/>
-        </w:rPr>
-        <w:t xml:space="preserve">Paso 5: </w:t>
-      </w:r>
-      <w:proofErr w:type="spellStart"/>
-      <w:r>
-        <w:rPr>
-          <w:rFonts w:ascii="Times New Roman" w:hAnsi="Times New Roman" w:cs="Times New Roman"/>
-        </w:rPr>
-        <w:t>Evalucación</w:t>
-      </w:r>
-      <w:proofErr w:type="spellEnd"/>
-      <w:r>
-        <w:rPr>
-          <w:rFonts w:ascii="Times New Roman" w:hAnsi="Times New Roman" w:cs="Times New Roman"/>
-        </w:rPr>
-        <w:t xml:space="preserve"> o selección de la mejor solución (Criterios y selección)</w:t>
-      </w:r>
-    </w:p>
-    <w:p>
-      <w:pPr>
-        <w:rPr>
-          <w:rFonts w:ascii="Times New Roman" w:hAnsi="Times New Roman" w:cs="Times New Roman"/>
-        </w:rPr>
-      </w:pPr>
-      <w:r>
-        <w:rPr>
-          <w:rFonts w:ascii="Times New Roman" w:hAnsi="Times New Roman" w:cs="Times New Roman"/>
-        </w:rPr>
-        <w:t xml:space="preserve">Paso 6: Preparación de informes </w:t>
-      </w:r>
-    </w:p>
-    <w:p>
-      <w:pPr>
-        <w:rPr>
-          <w:rFonts w:ascii="Times New Roman" w:hAnsi="Times New Roman" w:cs="Times New Roman"/>
-        </w:rPr>
-      </w:pPr>
-      <w:r>
-        <w:rPr>
-          <w:rFonts w:ascii="Times New Roman" w:hAnsi="Times New Roman" w:cs="Times New Roman"/>
-        </w:rPr>
-        <w:t>Especificación del problema</w:t>
-      </w:r>
-    </w:p>
-    <w:p>
-      <w:pPr>
-        <w:rPr>
-          <w:rFonts w:ascii="Times New Roman" w:hAnsi="Times New Roman" w:cs="Times New Roman"/>
-        </w:rPr>
-      </w:pPr>
-      <w:r>
-        <w:rPr>
-          <w:rFonts w:ascii="Times New Roman" w:hAnsi="Times New Roman" w:cs="Times New Roman"/>
-        </w:rPr>
-        <w:t>Consideraciones</w:t>
-      </w:r>
-    </w:p>
-    <w:p>
-      <w:pPr>
-        <w:rPr>
-          <w:rFonts w:ascii="Times New Roman" w:hAnsi="Times New Roman" w:cs="Times New Roman"/>
-        </w:rPr>
-      </w:pPr>
-      <w:r>
-        <w:rPr>
-          <w:rFonts w:ascii="Times New Roman" w:hAnsi="Times New Roman" w:cs="Times New Roman"/>
-        </w:rPr>
-        <w:t xml:space="preserve">Diagrama de flujo del algoritmo y pseudocódigo </w:t>
-      </w:r>
-    </w:p>
-    <w:p>
-      <w:pPr>
-        <w:rPr>
-          <w:rFonts w:ascii="Times New Roman" w:hAnsi="Times New Roman" w:cs="Times New Roman"/>
-        </w:rPr>
-      </w:pPr>
-      <w:r>
-        <w:rPr>
-          <w:rFonts w:ascii="Times New Roman" w:hAnsi="Times New Roman" w:cs="Times New Roman"/>
-        </w:rPr>
-        <w:t xml:space="preserve">Paso 7: Implementación </w:t>
-      </w:r>
-    </w:p>
-    <w:p>
-      <w:pPr>
-        <w:rPr>
-          <w:rFonts w:ascii="Times New Roman" w:hAnsi="Times New Roman" w:cs="Times New Roman"/>
-        </w:rPr>
-      </w:pPr>
-      <w:r>
-        <w:rPr>
-          <w:rFonts w:ascii="Times New Roman" w:hAnsi="Times New Roman" w:cs="Times New Roman"/>
-        </w:rPr>
-        <w:t xml:space="preserve">Lista de tareas a implementar </w:t>
-      </w:r>
-    </w:p>
-    <w:p>
-      <w:pPr>
-        <w:rPr>
-          <w:rFonts w:ascii="Times New Roman" w:hAnsi="Times New Roman" w:cs="Times New Roman"/>
-        </w:rPr>
-      </w:pPr>
-      <w:r>
-        <w:rPr>
-          <w:rFonts w:ascii="Times New Roman" w:hAnsi="Times New Roman" w:cs="Times New Roman"/>
-        </w:rPr>
-        <w:t xml:space="preserve">Especificación de subrutinas </w:t>
-      </w:r>
-    </w:p>
-    <w:p>
-      <w:pPr>
-        <w:rPr>
-          <w:rFonts w:ascii="Times New Roman" w:hAnsi="Times New Roman" w:cs="Times New Roman"/>
-        </w:rPr>
-      </w:pPr>
-    </w:p>
-    <w:p>
-      <w:pPr>
-        <w:rPr>
-          <w:rFonts w:ascii="Times New Roman" w:hAnsi="Times New Roman" w:cs="Times New Roman"/>
-        </w:rPr>
-      </w:pPr>
-      <w:r>
-        <w:rPr>
-          <w:rFonts w:ascii="Times New Roman" w:hAnsi="Times New Roman" w:cs="Times New Roman"/>
-        </w:rPr>
-        <w:t xml:space="preserve">Bibliografía </w:t>
-      </w:r>
+        <w:jc w:val="both"/>
+        <w:rPr>
+          <w:rFonts w:ascii="Times New Roman" w:hAnsi="Times New Roman" w:cs="Times New Roman"/>
+          <w:b/>
+        </w:rPr>
+      </w:pPr>
       <w:bookmarkStart w:id="0" w:name="_GoBack"/>
       <w:bookmarkEnd w:id="0"/>
+    </w:p>
+    <w:p>
+      <w:pPr>
+        <w:jc w:val="both"/>
+        <w:rPr>
+          <w:rFonts w:ascii="Times New Roman" w:hAnsi="Times New Roman" w:cs="Times New Roman"/>
+          <w:b/>
+        </w:rPr>
+      </w:pPr>
+      <w:r>
+        <w:rPr>
+          <w:rFonts w:ascii="Times New Roman" w:hAnsi="Times New Roman" w:cs="Times New Roman"/>
+          <w:b/>
+        </w:rPr>
+        <w:t>Paso 4: Diseños preliminares (descartar ideas que no son factibles)</w:t>
+      </w:r>
+    </w:p>
+    <w:p>
+      <w:pPr>
+        <w:jc w:val="both"/>
+        <w:rPr>
+          <w:rFonts w:ascii="Times New Roman" w:hAnsi="Times New Roman" w:cs="Times New Roman"/>
+          <w:b/>
+        </w:rPr>
+      </w:pPr>
+      <w:r>
+        <w:rPr>
+          <w:rFonts w:ascii="Times New Roman" w:hAnsi="Times New Roman" w:cs="Times New Roman"/>
+          <w:b/>
+        </w:rPr>
+        <w:t xml:space="preserve">Paso 5: </w:t>
+      </w:r>
+      <w:r>
+        <w:rPr>
+          <w:rFonts w:ascii="Times New Roman" w:hAnsi="Times New Roman" w:cs="Times New Roman"/>
+          <w:b/>
+        </w:rPr>
+        <w:t>Evaluación</w:t>
+      </w:r>
+      <w:r>
+        <w:rPr>
+          <w:rFonts w:ascii="Times New Roman" w:hAnsi="Times New Roman" w:cs="Times New Roman"/>
+          <w:b/>
+        </w:rPr>
+        <w:t xml:space="preserve"> o selección de la mejor solución (Criterios y selección)</w:t>
+      </w:r>
+    </w:p>
+    <w:p>
+      <w:pPr>
+        <w:jc w:val="both"/>
+        <w:rPr>
+          <w:rFonts w:ascii="Times New Roman" w:hAnsi="Times New Roman" w:cs="Times New Roman"/>
+          <w:b/>
+        </w:rPr>
+      </w:pPr>
+      <w:r>
+        <w:rPr>
+          <w:rFonts w:ascii="Times New Roman" w:hAnsi="Times New Roman" w:cs="Times New Roman"/>
+          <w:b/>
+        </w:rPr>
+        <w:t xml:space="preserve">Paso 6: Preparación de informes </w:t>
+      </w:r>
+    </w:p>
+    <w:p>
+      <w:pPr>
+        <w:jc w:val="both"/>
+        <w:rPr>
+          <w:rFonts w:ascii="Times New Roman" w:hAnsi="Times New Roman" w:cs="Times New Roman"/>
+          <w:b/>
+        </w:rPr>
+      </w:pPr>
+      <w:r>
+        <w:rPr>
+          <w:rFonts w:ascii="Times New Roman" w:hAnsi="Times New Roman" w:cs="Times New Roman"/>
+          <w:b/>
+        </w:rPr>
+        <w:t>Especificación del problema</w:t>
+      </w:r>
+    </w:p>
+    <w:p>
+      <w:pPr>
+        <w:jc w:val="both"/>
+        <w:rPr>
+          <w:rFonts w:ascii="Times New Roman" w:hAnsi="Times New Roman" w:cs="Times New Roman"/>
+          <w:b/>
+        </w:rPr>
+      </w:pPr>
+      <w:r>
+        <w:rPr>
+          <w:rFonts w:ascii="Times New Roman" w:hAnsi="Times New Roman" w:cs="Times New Roman"/>
+          <w:b/>
+        </w:rPr>
+        <w:t>Consideraciones</w:t>
+      </w:r>
+    </w:p>
+    <w:p>
+      <w:pPr>
+        <w:jc w:val="both"/>
+        <w:rPr>
+          <w:rFonts w:ascii="Times New Roman" w:hAnsi="Times New Roman" w:cs="Times New Roman"/>
+          <w:b/>
+        </w:rPr>
+      </w:pPr>
+      <w:r>
+        <w:rPr>
+          <w:rFonts w:ascii="Times New Roman" w:hAnsi="Times New Roman" w:cs="Times New Roman"/>
+          <w:b/>
+        </w:rPr>
+        <w:t xml:space="preserve">Diagrama de flujo del algoritmo y pseudocódigo </w:t>
+      </w:r>
+    </w:p>
+    <w:p>
+      <w:pPr>
+        <w:jc w:val="both"/>
+        <w:rPr>
+          <w:rFonts w:ascii="Times New Roman" w:hAnsi="Times New Roman" w:cs="Times New Roman"/>
+          <w:b/>
+        </w:rPr>
+      </w:pPr>
+      <w:r>
+        <w:rPr>
+          <w:rFonts w:ascii="Times New Roman" w:hAnsi="Times New Roman" w:cs="Times New Roman"/>
+          <w:b/>
+        </w:rPr>
+        <w:t xml:space="preserve">Paso 7: Implementación </w:t>
+      </w:r>
+    </w:p>
+    <w:p>
+      <w:pPr>
+        <w:jc w:val="both"/>
+        <w:rPr>
+          <w:rFonts w:ascii="Times New Roman" w:hAnsi="Times New Roman" w:cs="Times New Roman"/>
+          <w:b/>
+        </w:rPr>
+      </w:pPr>
+      <w:r>
+        <w:rPr>
+          <w:rFonts w:ascii="Times New Roman" w:hAnsi="Times New Roman" w:cs="Times New Roman"/>
+          <w:b/>
+        </w:rPr>
+        <w:t xml:space="preserve">Lista de tareas a implementar </w:t>
+      </w:r>
+    </w:p>
+    <w:p>
+      <w:pPr>
+        <w:jc w:val="both"/>
+        <w:rPr>
+          <w:rFonts w:ascii="Times New Roman" w:hAnsi="Times New Roman" w:cs="Times New Roman"/>
+          <w:b/>
+        </w:rPr>
+      </w:pPr>
+      <w:r>
+        <w:rPr>
+          <w:rFonts w:ascii="Times New Roman" w:hAnsi="Times New Roman" w:cs="Times New Roman"/>
+          <w:b/>
+        </w:rPr>
+        <w:t xml:space="preserve">Especificación de subrutinas </w:t>
+      </w:r>
+    </w:p>
+    <w:p>
+      <w:pPr>
+        <w:jc w:val="both"/>
+        <w:rPr>
+          <w:rFonts w:ascii="Times New Roman" w:hAnsi="Times New Roman" w:cs="Times New Roman"/>
+          <w:b/>
+        </w:rPr>
+      </w:pPr>
+    </w:p>
+    <w:p>
+      <w:pPr>
+        <w:jc w:val="both"/>
+        <w:rPr>
+          <w:rFonts w:ascii="Times New Roman" w:hAnsi="Times New Roman" w:cs="Times New Roman"/>
+          <w:b/>
+        </w:rPr>
+      </w:pPr>
+      <w:r>
+        <w:rPr>
+          <w:rFonts w:ascii="Times New Roman" w:hAnsi="Times New Roman" w:cs="Times New Roman"/>
+          <w:b/>
+        </w:rPr>
+        <w:t xml:space="preserve">Bibliografía </w:t>
+      </w:r>
+    </w:p>
+    <w:p>
+      <w:pPr>
+        <w:jc w:val="both"/>
+        <w:rPr>
+          <w:rFonts w:ascii="Times New Roman" w:hAnsi="Times New Roman" w:cs="Times New Roman"/>
+        </w:rPr>
+      </w:pPr>
+      <w:hyperlink r:id="rId5" w:history="1">
+        <w:r>
+          <w:rPr>
+            <w:rStyle w:val="Hipervnculo"/>
+            <w:rFonts w:ascii="Times New Roman" w:hAnsi="Times New Roman" w:cs="Times New Roman"/>
+          </w:rPr>
+          <w:t>https://pereiratechtalks.com/analisis-de-algoritmos-de-ordenamiento/</w:t>
+        </w:r>
+      </w:hyperlink>
+      <w:r>
+        <w:rPr>
+          <w:rFonts w:ascii="Times New Roman" w:hAnsi="Times New Roman" w:cs="Times New Roman"/>
+        </w:rPr>
+        <w:t xml:space="preserve"> </w:t>
+      </w:r>
     </w:p>
     <w:sectPr>
       <w:pgSz w:w="12240" w:h="15840"/>
@@ -256,6 +812,127 @@
     </w:sectPr>
   </w:body>
 </w:document>
+</file>
+
+<file path=word/numbering.xml><?xml version="1.0" encoding="utf-8"?>
+<w:numbering xmlns:wpc="http://schemas.microsoft.com/office/word/2010/wordprocessingCanvas" xmlns:cx="http://schemas.microsoft.com/office/drawing/2014/chartex" xmlns:cx1="http://schemas.microsoft.com/office/drawing/2015/9/8/chartex" xmlns:cx2="http://schemas.microsoft.com/office/drawing/2015/10/21/chartex" xmlns:cx3="http://schemas.microsoft.com/office/drawing/2016/5/9/chartex" xmlns:cx4="http://schemas.microsoft.com/office/drawing/2016/5/10/chartex" xmlns:cx5="http://schemas.microsoft.com/office/drawing/2016/5/11/chartex" xmlns:cx6="http://schemas.microsoft.com/office/drawing/2016/5/12/chartex" xmlns:cx7="http://schemas.microsoft.com/office/drawing/2016/5/13/chartex" xmlns:cx8="http://schemas.microsoft.com/office/drawing/2016/5/14/chartex" xmlns:mc="http://schemas.openxmlformats.org/markup-compatibility/2006" xmlns:aink="http://schemas.microsoft.com/office/drawing/2016/ink" xmlns:am3d="http://schemas.microsoft.com/office/drawing/2017/model3d" xmlns:o="urn:schemas-microsoft-com:office:office" xmlns:r="http://schemas.openxmlformats.org/officeDocument/2006/relationships" xmlns:m="http://schemas.openxmlformats.org/officeDocument/2006/math" xmlns:v="urn:schemas-microsoft-com:vml" xmlns:wp14="http://schemas.microsoft.com/office/word/2010/wordprocessingDrawing" xmlns:wp="http://schemas.openxmlformats.org/drawingml/2006/wordprocessingDrawing" xmlns:w10="urn:schemas-microsoft-com:office:word" xmlns:w="http://schemas.openxmlformats.org/wordprocessingml/2006/main" xmlns:w14="http://schemas.microsoft.com/office/word/2010/wordml" xmlns:w15="http://schemas.microsoft.com/office/word/2012/wordml" xmlns:w16cid="http://schemas.microsoft.com/office/word/2016/wordml/cid" xmlns:w16se="http://schemas.microsoft.com/office/word/2015/wordml/symex" xmlns:wpg="http://schemas.microsoft.com/office/word/2010/wordprocessingGroup" xmlns:wpi="http://schemas.microsoft.com/office/word/2010/wordprocessingInk" xmlns:wne="http://schemas.microsoft.com/office/word/2006/wordml" xmlns:wps="http://schemas.microsoft.com/office/word/2010/wordprocessingShape" mc:Ignorable="w14 w15 w16se w16cid wp14">
+  <w:abstractNum w:abstractNumId="0" w15:restartNumberingAfterBreak="0">
+    <w:nsid w:val="470C6E08"/>
+    <w:multiLevelType w:val="hybridMultilevel"/>
+    <w:tmpl w:val="E47C0206"/>
+    <w:lvl w:ilvl="0" w:tplc="240A0001">
+      <w:start w:val="1"/>
+      <w:numFmt w:val="bullet"/>
+      <w:lvlText w:val=""/>
+      <w:lvlJc w:val="left"/>
+      <w:pPr>
+        <w:ind w:left="720" w:hanging="360"/>
+      </w:pPr>
+      <w:rPr>
+        <w:rFonts w:ascii="Symbol" w:hAnsi="Symbol" w:hint="default"/>
+      </w:rPr>
+    </w:lvl>
+    <w:lvl w:ilvl="1" w:tplc="240A0003">
+      <w:start w:val="1"/>
+      <w:numFmt w:val="bullet"/>
+      <w:lvlText w:val="o"/>
+      <w:lvlJc w:val="left"/>
+      <w:pPr>
+        <w:ind w:left="1440" w:hanging="360"/>
+      </w:pPr>
+      <w:rPr>
+        <w:rFonts w:ascii="Courier New" w:hAnsi="Courier New" w:cs="Courier New" w:hint="default"/>
+      </w:rPr>
+    </w:lvl>
+    <w:lvl w:ilvl="2" w:tplc="240A0005">
+      <w:start w:val="1"/>
+      <w:numFmt w:val="bullet"/>
+      <w:lvlText w:val=""/>
+      <w:lvlJc w:val="left"/>
+      <w:pPr>
+        <w:ind w:left="2160" w:hanging="360"/>
+      </w:pPr>
+      <w:rPr>
+        <w:rFonts w:ascii="Wingdings" w:hAnsi="Wingdings" w:hint="default"/>
+      </w:rPr>
+    </w:lvl>
+    <w:lvl w:ilvl="3" w:tplc="240A0001">
+      <w:start w:val="1"/>
+      <w:numFmt w:val="bullet"/>
+      <w:lvlText w:val=""/>
+      <w:lvlJc w:val="left"/>
+      <w:pPr>
+        <w:ind w:left="2880" w:hanging="360"/>
+      </w:pPr>
+      <w:rPr>
+        <w:rFonts w:ascii="Symbol" w:hAnsi="Symbol" w:hint="default"/>
+      </w:rPr>
+    </w:lvl>
+    <w:lvl w:ilvl="4" w:tplc="240A0003" w:tentative="1">
+      <w:start w:val="1"/>
+      <w:numFmt w:val="bullet"/>
+      <w:lvlText w:val="o"/>
+      <w:lvlJc w:val="left"/>
+      <w:pPr>
+        <w:ind w:left="3600" w:hanging="360"/>
+      </w:pPr>
+      <w:rPr>
+        <w:rFonts w:ascii="Courier New" w:hAnsi="Courier New" w:cs="Courier New" w:hint="default"/>
+      </w:rPr>
+    </w:lvl>
+    <w:lvl w:ilvl="5" w:tplc="240A0005" w:tentative="1">
+      <w:start w:val="1"/>
+      <w:numFmt w:val="bullet"/>
+      <w:lvlText w:val=""/>
+      <w:lvlJc w:val="left"/>
+      <w:pPr>
+        <w:ind w:left="4320" w:hanging="360"/>
+      </w:pPr>
+      <w:rPr>
+        <w:rFonts w:ascii="Wingdings" w:hAnsi="Wingdings" w:hint="default"/>
+      </w:rPr>
+    </w:lvl>
+    <w:lvl w:ilvl="6" w:tplc="240A0001" w:tentative="1">
+      <w:start w:val="1"/>
+      <w:numFmt w:val="bullet"/>
+      <w:lvlText w:val=""/>
+      <w:lvlJc w:val="left"/>
+      <w:pPr>
+        <w:ind w:left="5040" w:hanging="360"/>
+      </w:pPr>
+      <w:rPr>
+        <w:rFonts w:ascii="Symbol" w:hAnsi="Symbol" w:hint="default"/>
+      </w:rPr>
+    </w:lvl>
+    <w:lvl w:ilvl="7" w:tplc="240A0003" w:tentative="1">
+      <w:start w:val="1"/>
+      <w:numFmt w:val="bullet"/>
+      <w:lvlText w:val="o"/>
+      <w:lvlJc w:val="left"/>
+      <w:pPr>
+        <w:ind w:left="5760" w:hanging="360"/>
+      </w:pPr>
+      <w:rPr>
+        <w:rFonts w:ascii="Courier New" w:hAnsi="Courier New" w:cs="Courier New" w:hint="default"/>
+      </w:rPr>
+    </w:lvl>
+    <w:lvl w:ilvl="8" w:tplc="240A0005" w:tentative="1">
+      <w:start w:val="1"/>
+      <w:numFmt w:val="bullet"/>
+      <w:lvlText w:val=""/>
+      <w:lvlJc w:val="left"/>
+      <w:pPr>
+        <w:ind w:left="6480" w:hanging="360"/>
+      </w:pPr>
+      <w:rPr>
+        <w:rFonts w:ascii="Wingdings" w:hAnsi="Wingdings" w:hint="default"/>
+      </w:rPr>
+    </w:lvl>
+  </w:abstractNum>
+  <w:num w:numId="1">
+    <w:abstractNumId w:val="0"/>
+  </w:num>
+</w:numbering>
 </file>
 
 <file path=word/styles.xml><?xml version="1.0" encoding="utf-8"?>
@@ -683,6 +1360,40 @@
     <w:semiHidden/>
     <w:unhideWhenUsed/>
   </w:style>
+  <w:style w:type="paragraph" w:styleId="Prrafodelista">
+    <w:name w:val="List Paragraph"/>
+    <w:basedOn w:val="Normal"/>
+    <w:uiPriority w:val="34"/>
+    <w:qFormat/>
+    <w:rsid w:val="00E1072E"/>
+    <w:pPr>
+      <w:ind w:left="720"/>
+      <w:contextualSpacing/>
+    </w:pPr>
+  </w:style>
+  <w:style w:type="character" w:styleId="Hipervnculo">
+    <w:name w:val="Hyperlink"/>
+    <w:basedOn w:val="Fuentedeprrafopredeter"/>
+    <w:uiPriority w:val="99"/>
+    <w:unhideWhenUsed/>
+    <w:rsid w:val="005067FE"/>
+    <w:rPr>
+      <w:color w:val="0563C1" w:themeColor="hyperlink"/>
+      <w:u w:val="single"/>
+    </w:rPr>
+  </w:style>
+  <w:style w:type="character" w:styleId="Mencinsinresolver">
+    <w:name w:val="Unresolved Mention"/>
+    <w:basedOn w:val="Fuentedeprrafopredeter"/>
+    <w:uiPriority w:val="99"/>
+    <w:semiHidden/>
+    <w:unhideWhenUsed/>
+    <w:rsid w:val="005067FE"/>
+    <w:rPr>
+      <w:color w:val="605E5C"/>
+      <w:shd w:val="clear" w:color="auto" w:fill="E1DFDD"/>
+    </w:rPr>
+  </w:style>
 </w:styles>
 </file>
 

</xml_diff>

<commit_message>
Información de la rubrica y update paso 2
</commit_message>
<xml_diff>
--- a/INFORME DE INGENIERÍA.docx
+++ b/INFORME DE INGENIERÍA.docx
@@ -47,6 +47,54 @@
           <w:rFonts w:ascii="Times New Roman" w:hAnsi="Times New Roman" w:cs="Times New Roman"/>
           <w:b/>
         </w:rPr>
+        <w:t>Justificación</w:t>
+      </w:r>
+    </w:p>
+    <w:p>
+      <w:pPr>
+        <w:jc w:val="both"/>
+        <w:rPr>
+          <w:rFonts w:ascii="Times New Roman" w:hAnsi="Times New Roman" w:cs="Times New Roman"/>
+        </w:rPr>
+      </w:pPr>
+      <w:r>
+        <w:rPr>
+          <w:rFonts w:ascii="Times New Roman" w:hAnsi="Times New Roman" w:cs="Times New Roman"/>
+        </w:rPr>
+        <w:t xml:space="preserve">En busca de un programa más eficiente las empresas naturalmente usan coprocesadores cuya función es </w:t>
+      </w:r>
+      <w:r>
+        <w:rPr>
+          <w:rFonts w:ascii="Times New Roman" w:hAnsi="Times New Roman" w:cs="Times New Roman"/>
+        </w:rPr>
+        <w:t>descargar trabajo del procesador principal ya que poseen una tarea especializada. Los coprocesadores pueden realizar operaciones nativas como lo es la función de ordenamiento. Por lo tanto, después de</w:t>
+      </w:r>
+      <w:r>
+        <w:rPr>
+          <w:rFonts w:ascii="Times New Roman" w:hAnsi="Times New Roman" w:cs="Times New Roman"/>
+        </w:rPr>
+        <w:t xml:space="preserve"> estudiar los costos de implementación </w:t>
+      </w:r>
+      <w:r>
+        <w:rPr>
+          <w:rFonts w:ascii="Times New Roman" w:hAnsi="Times New Roman" w:cs="Times New Roman"/>
+        </w:rPr>
+        <w:t xml:space="preserve">de dicho algoritmo se ha decidido encontrar tres algoritmos de ordenamiento más eficientes dependiendo del caso de ordenamiento dado (real o entero, y el numero de elementos a ordenar). </w:t>
+      </w:r>
+    </w:p>
+    <w:p>
+      <w:pPr>
+        <w:jc w:val="both"/>
+        <w:rPr>
+          <w:rFonts w:ascii="Times New Roman" w:hAnsi="Times New Roman" w:cs="Times New Roman"/>
+          <w:b/>
+        </w:rPr>
+      </w:pPr>
+      <w:r>
+        <w:rPr>
+          <w:rFonts w:ascii="Times New Roman" w:hAnsi="Times New Roman" w:cs="Times New Roman"/>
+          <w:b/>
+        </w:rPr>
         <w:t>Definición del problema</w:t>
       </w:r>
     </w:p>
@@ -62,54 +110,6 @@
           <w:rFonts w:ascii="Times New Roman" w:hAnsi="Times New Roman" w:cs="Times New Roman"/>
         </w:rPr>
         <w:t>Encontrar los tres algoritmos de ordenamiento más eficientes para la implementación de un programa que tiene como base ordenar números enteros o reales.</w:t>
-      </w:r>
-    </w:p>
-    <w:p>
-      <w:pPr>
-        <w:jc w:val="both"/>
-        <w:rPr>
-          <w:rFonts w:ascii="Times New Roman" w:hAnsi="Times New Roman" w:cs="Times New Roman"/>
-          <w:b/>
-        </w:rPr>
-      </w:pPr>
-      <w:r>
-        <w:rPr>
-          <w:rFonts w:ascii="Times New Roman" w:hAnsi="Times New Roman" w:cs="Times New Roman"/>
-          <w:b/>
-        </w:rPr>
-        <w:t>Justificación</w:t>
-      </w:r>
-    </w:p>
-    <w:p>
-      <w:pPr>
-        <w:jc w:val="both"/>
-        <w:rPr>
-          <w:rFonts w:ascii="Times New Roman" w:hAnsi="Times New Roman" w:cs="Times New Roman"/>
-        </w:rPr>
-      </w:pPr>
-      <w:r>
-        <w:rPr>
-          <w:rFonts w:ascii="Times New Roman" w:hAnsi="Times New Roman" w:cs="Times New Roman"/>
-        </w:rPr>
-        <w:t xml:space="preserve">En busca de un programa más eficiente las empresas naturalmente usan coprocesadores cuya función es </w:t>
-      </w:r>
-      <w:r>
-        <w:rPr>
-          <w:rFonts w:ascii="Times New Roman" w:hAnsi="Times New Roman" w:cs="Times New Roman"/>
-        </w:rPr>
-        <w:t>descargar trabajo del procesador principal ya que poseen una tarea especializada. Los coprocesadores pueden realizar operaciones nativas como lo es la función de ordenamiento. Por lo tanto, después de</w:t>
-      </w:r>
-      <w:r>
-        <w:rPr>
-          <w:rFonts w:ascii="Times New Roman" w:hAnsi="Times New Roman" w:cs="Times New Roman"/>
-        </w:rPr>
-        <w:t xml:space="preserve"> estudiar los costos de implementación </w:t>
-      </w:r>
-      <w:r>
-        <w:rPr>
-          <w:rFonts w:ascii="Times New Roman" w:hAnsi="Times New Roman" w:cs="Times New Roman"/>
-        </w:rPr>
-        <w:t xml:space="preserve">de dicho algoritmo se ha decidido encontrar tres algoritmos de ordenamiento más eficientes dependiendo del caso de ordenamiento dado (real o entero, y el numero de elementos a ordenar). </w:t>
       </w:r>
     </w:p>
     <w:p>
@@ -368,6 +368,24 @@
         <w:jc w:val="both"/>
         <w:rPr>
           <w:rFonts w:ascii="Times New Roman" w:hAnsi="Times New Roman" w:cs="Times New Roman"/>
+          <w:i/>
+          <w:sz w:val="20"/>
+        </w:rPr>
+      </w:pPr>
+      <w:r>
+        <w:rPr>
+          <w:rFonts w:ascii="Times New Roman" w:hAnsi="Times New Roman" w:cs="Times New Roman"/>
+          <w:i/>
+          <w:sz w:val="20"/>
+        </w:rPr>
+        <w:t>Evidencia los resultados la búsqueda incluyendo en su informe suficientes elementos que permiten conocer diversas aproximaciones al problema (mínimo 7 alternativas relacionadas) así como elementos teóricos y prácticos relacionados (al menos 3 elementos relacionados). Incluye la referencia de cada una de las fuentes de donde obtuvo la información (al menos 3 fuentes diferentes)</w:t>
+      </w:r>
+    </w:p>
+    <w:p>
+      <w:pPr>
+        <w:jc w:val="both"/>
+        <w:rPr>
+          <w:rFonts w:ascii="Times New Roman" w:hAnsi="Times New Roman" w:cs="Times New Roman"/>
           <w:b/>
         </w:rPr>
       </w:pPr>
@@ -436,6 +454,7 @@
         <w:rPr>
           <w:rFonts w:ascii="Times New Roman" w:hAnsi="Times New Roman" w:cs="Times New Roman"/>
         </w:rPr>
+        <w:lastRenderedPageBreak/>
         <w:t xml:space="preserve">Se dice que un algoritmo es eficiente cuando entrega la respuesta correcta para todos los casos y con la menor complejidad posible. </w:t>
       </w:r>
     </w:p>
@@ -466,125 +485,871 @@
         <w:rPr>
           <w:rFonts w:ascii="Times New Roman" w:hAnsi="Times New Roman" w:cs="Times New Roman"/>
         </w:rPr>
+        <w:t>Función que describe el comportamiento (en tiempo) de un algoritmo conforme se incrementa el tamaño de la entrada.</w:t>
+      </w:r>
+    </w:p>
+    <w:p>
+      <w:pPr>
+        <w:jc w:val="both"/>
+        <w:rPr>
+          <w:rFonts w:ascii="Times New Roman" w:hAnsi="Times New Roman" w:cs="Times New Roman"/>
+          <w:i/>
+        </w:rPr>
+      </w:pPr>
+      <w:r>
+        <w:rPr>
+          <w:rFonts w:ascii="Times New Roman" w:hAnsi="Times New Roman" w:cs="Times New Roman"/>
+          <w:i/>
+        </w:rPr>
+        <w:t>Algoritmo de ordenamiento</w:t>
+      </w:r>
+    </w:p>
+    <w:p>
+      <w:pPr>
+        <w:jc w:val="both"/>
+        <w:rPr>
+          <w:rFonts w:ascii="Times New Roman" w:hAnsi="Times New Roman" w:cs="Times New Roman"/>
+          <w:b/>
+        </w:rPr>
+      </w:pPr>
+      <w:r>
+        <w:rPr>
+          <w:rFonts w:ascii="Times New Roman" w:hAnsi="Times New Roman" w:cs="Times New Roman"/>
+          <w:b/>
+        </w:rPr>
+        <w:t>Información bibliográfica</w:t>
+      </w:r>
+    </w:p>
+    <w:p>
+      <w:pPr>
+        <w:jc w:val="both"/>
+        <w:rPr>
+          <w:rFonts w:ascii="Times New Roman" w:hAnsi="Times New Roman" w:cs="Times New Roman"/>
+          <w:i/>
+        </w:rPr>
+      </w:pPr>
+      <w:r>
+        <w:rPr>
+          <w:rFonts w:ascii="Times New Roman" w:hAnsi="Times New Roman" w:cs="Times New Roman"/>
+          <w:i/>
+        </w:rPr>
+        <w:t>Del libro de Matemática discreta y sus aplicaciones que luego añadiré el nombre</w:t>
+      </w:r>
+    </w:p>
+    <w:p>
+      <w:pPr>
+        <w:jc w:val="both"/>
+        <w:rPr>
+          <w:rFonts w:ascii="Times New Roman" w:hAnsi="Times New Roman" w:cs="Times New Roman"/>
+        </w:rPr>
+      </w:pPr>
+      <w:r>
+        <w:rPr>
+          <w:rFonts w:ascii="Times New Roman" w:hAnsi="Times New Roman" w:cs="Times New Roman"/>
+        </w:rPr>
+        <w:t>Los algoritmos mas eficientes de manera descendente son:</w:t>
+      </w:r>
+    </w:p>
+    <w:tbl>
+      <w:tblPr>
+        <w:tblStyle w:val="Tablaconcuadrcula"/>
+        <w:tblW w:w="0" w:type="auto"/>
+        <w:tblLook w:val="04A0" w:firstRow="1" w:lastRow="0" w:firstColumn="1" w:lastColumn="0" w:noHBand="0" w:noVBand="1"/>
+      </w:tblPr>
+      <w:tblGrid>
+        <w:gridCol w:w="1555"/>
+        <w:gridCol w:w="2551"/>
+      </w:tblGrid>
+      <w:tr>
+        <w:tc>
+          <w:tcPr>
+            <w:tcW w:w="1555" w:type="dxa"/>
+          </w:tcPr>
+          <w:p>
+            <w:pPr>
+              <w:jc w:val="both"/>
+              <w:rPr>
+                <w:rFonts w:ascii="Times New Roman" w:hAnsi="Times New Roman" w:cs="Times New Roman"/>
+              </w:rPr>
+            </w:pPr>
+            <w:r>
+              <w:rPr>
+                <w:rFonts w:ascii="Times New Roman" w:hAnsi="Times New Roman" w:cs="Times New Roman"/>
+              </w:rPr>
+              <w:t>Complejidad</w:t>
+            </w:r>
+          </w:p>
+        </w:tc>
+        <w:tc>
+          <w:tcPr>
+            <w:tcW w:w="2551" w:type="dxa"/>
+          </w:tcPr>
+          <w:p>
+            <w:pPr>
+              <w:jc w:val="both"/>
+              <w:rPr>
+                <w:rFonts w:ascii="Times New Roman" w:hAnsi="Times New Roman" w:cs="Times New Roman"/>
+              </w:rPr>
+            </w:pPr>
+            <w:r>
+              <w:rPr>
+                <w:rFonts w:ascii="Times New Roman" w:hAnsi="Times New Roman" w:cs="Times New Roman"/>
+              </w:rPr>
+              <w:t>Terminología</w:t>
+            </w:r>
+          </w:p>
+        </w:tc>
+      </w:tr>
+      <w:tr>
+        <w:tc>
+          <w:tcPr>
+            <w:tcW w:w="1555" w:type="dxa"/>
+          </w:tcPr>
+          <w:p>
+            <w:pPr>
+              <w:jc w:val="both"/>
+              <w:rPr>
+                <w:rFonts w:ascii="Times New Roman" w:hAnsi="Times New Roman" w:cs="Times New Roman"/>
+              </w:rPr>
+            </w:pPr>
+            <w:r>
+              <w:rPr>
+                <w:rFonts w:ascii="Times New Roman" w:hAnsi="Times New Roman" w:cs="Times New Roman"/>
+              </w:rPr>
+              <w:t>O(l)</w:t>
+            </w:r>
+          </w:p>
+        </w:tc>
+        <w:tc>
+          <w:tcPr>
+            <w:tcW w:w="2551" w:type="dxa"/>
+          </w:tcPr>
+          <w:p>
+            <w:pPr>
+              <w:jc w:val="both"/>
+              <w:rPr>
+                <w:rFonts w:ascii="Times New Roman" w:hAnsi="Times New Roman" w:cs="Times New Roman"/>
+              </w:rPr>
+            </w:pPr>
+            <w:r>
+              <w:rPr>
+                <w:rFonts w:ascii="Times New Roman" w:hAnsi="Times New Roman" w:cs="Times New Roman"/>
+              </w:rPr>
+              <w:t>Complejidad constante</w:t>
+            </w:r>
+          </w:p>
+        </w:tc>
+      </w:tr>
+      <w:tr>
+        <w:tc>
+          <w:tcPr>
+            <w:tcW w:w="1555" w:type="dxa"/>
+          </w:tcPr>
+          <w:p>
+            <w:pPr>
+              <w:jc w:val="both"/>
+              <w:rPr>
+                <w:rFonts w:ascii="Times New Roman" w:hAnsi="Times New Roman" w:cs="Times New Roman"/>
+              </w:rPr>
+            </w:pPr>
+            <w:proofErr w:type="gramStart"/>
+            <w:r>
+              <w:rPr>
+                <w:rFonts w:ascii="Times New Roman" w:hAnsi="Times New Roman" w:cs="Times New Roman"/>
+              </w:rPr>
+              <w:t>O(</w:t>
+            </w:r>
+            <w:proofErr w:type="gramEnd"/>
+            <w:r>
+              <w:rPr>
+                <w:rFonts w:ascii="Times New Roman" w:hAnsi="Times New Roman" w:cs="Times New Roman"/>
+              </w:rPr>
+              <w:t>log n)</w:t>
+            </w:r>
+          </w:p>
+        </w:tc>
+        <w:tc>
+          <w:tcPr>
+            <w:tcW w:w="2551" w:type="dxa"/>
+          </w:tcPr>
+          <w:p>
+            <w:pPr>
+              <w:jc w:val="both"/>
+              <w:rPr>
+                <w:rFonts w:ascii="Times New Roman" w:hAnsi="Times New Roman" w:cs="Times New Roman"/>
+              </w:rPr>
+            </w:pPr>
+            <w:r>
+              <w:rPr>
+                <w:rFonts w:ascii="Times New Roman" w:hAnsi="Times New Roman" w:cs="Times New Roman"/>
+              </w:rPr>
+              <w:t>Complejidad logarítmica</w:t>
+            </w:r>
+          </w:p>
+        </w:tc>
+      </w:tr>
+      <w:tr>
+        <w:tc>
+          <w:tcPr>
+            <w:tcW w:w="1555" w:type="dxa"/>
+          </w:tcPr>
+          <w:p>
+            <w:pPr>
+              <w:jc w:val="both"/>
+              <w:rPr>
+                <w:rFonts w:ascii="Times New Roman" w:hAnsi="Times New Roman" w:cs="Times New Roman"/>
+              </w:rPr>
+            </w:pPr>
+            <w:r>
+              <w:rPr>
+                <w:rFonts w:ascii="Times New Roman" w:hAnsi="Times New Roman" w:cs="Times New Roman"/>
+              </w:rPr>
+              <w:t>O(n)</w:t>
+            </w:r>
+          </w:p>
+        </w:tc>
+        <w:tc>
+          <w:tcPr>
+            <w:tcW w:w="2551" w:type="dxa"/>
+          </w:tcPr>
+          <w:p>
+            <w:pPr>
+              <w:jc w:val="both"/>
+              <w:rPr>
+                <w:rFonts w:ascii="Times New Roman" w:hAnsi="Times New Roman" w:cs="Times New Roman"/>
+              </w:rPr>
+            </w:pPr>
+            <w:r>
+              <w:rPr>
+                <w:rFonts w:ascii="Times New Roman" w:hAnsi="Times New Roman" w:cs="Times New Roman"/>
+              </w:rPr>
+              <w:t>Complejidad lineal</w:t>
+            </w:r>
+          </w:p>
+        </w:tc>
+      </w:tr>
+      <w:tr>
+        <w:tc>
+          <w:tcPr>
+            <w:tcW w:w="1555" w:type="dxa"/>
+          </w:tcPr>
+          <w:p>
+            <w:pPr>
+              <w:jc w:val="both"/>
+              <w:rPr>
+                <w:rFonts w:ascii="Times New Roman" w:hAnsi="Times New Roman" w:cs="Times New Roman"/>
+              </w:rPr>
+            </w:pPr>
+            <w:proofErr w:type="gramStart"/>
+            <w:r>
+              <w:rPr>
+                <w:rFonts w:ascii="Times New Roman" w:hAnsi="Times New Roman" w:cs="Times New Roman"/>
+              </w:rPr>
+              <w:t>O(</w:t>
+            </w:r>
+            <w:proofErr w:type="gramEnd"/>
+            <w:r>
+              <w:rPr>
+                <w:rFonts w:ascii="Times New Roman" w:hAnsi="Times New Roman" w:cs="Times New Roman"/>
+              </w:rPr>
+              <w:t>n log n)</w:t>
+            </w:r>
+          </w:p>
+        </w:tc>
+        <w:tc>
+          <w:tcPr>
+            <w:tcW w:w="2551" w:type="dxa"/>
+          </w:tcPr>
+          <w:p>
+            <w:pPr>
+              <w:jc w:val="both"/>
+              <w:rPr>
+                <w:rFonts w:ascii="Times New Roman" w:hAnsi="Times New Roman" w:cs="Times New Roman"/>
+              </w:rPr>
+            </w:pPr>
+            <w:r>
+              <w:rPr>
+                <w:rFonts w:ascii="Times New Roman" w:hAnsi="Times New Roman" w:cs="Times New Roman"/>
+              </w:rPr>
+              <w:t>Complejidad n log n</w:t>
+            </w:r>
+          </w:p>
+        </w:tc>
+      </w:tr>
+      <w:tr>
+        <w:tc>
+          <w:tcPr>
+            <w:tcW w:w="1555" w:type="dxa"/>
+          </w:tcPr>
+          <w:p>
+            <w:pPr>
+              <w:jc w:val="both"/>
+              <w:rPr>
+                <w:rFonts w:ascii="Times New Roman" w:hAnsi="Times New Roman" w:cs="Times New Roman"/>
+              </w:rPr>
+            </w:pPr>
+            <w:proofErr w:type="gramStart"/>
+            <w:r>
+              <w:rPr>
+                <w:rFonts w:ascii="Times New Roman" w:hAnsi="Times New Roman" w:cs="Times New Roman"/>
+              </w:rPr>
+              <w:t>O(</w:t>
+            </w:r>
+            <w:proofErr w:type="gramEnd"/>
+            <m:oMath>
+              <m:sSup>
+                <m:sSupPr>
+                  <m:ctrlPr>
+                    <w:rPr>
+                      <w:rFonts w:ascii="Cambria Math" w:hAnsi="Cambria Math" w:cs="Times New Roman"/>
+                      <w:i/>
+                    </w:rPr>
+                  </m:ctrlPr>
+                </m:sSupPr>
+                <m:e>
+                  <m:r>
+                    <w:rPr>
+                      <w:rFonts w:ascii="Cambria Math" w:hAnsi="Cambria Math" w:cs="Times New Roman"/>
+                    </w:rPr>
+                    <m:t>n</m:t>
+                  </m:r>
+                </m:e>
+                <m:sup>
+                  <m:r>
+                    <w:rPr>
+                      <w:rFonts w:ascii="Cambria Math" w:hAnsi="Cambria Math" w:cs="Times New Roman"/>
+                    </w:rPr>
+                    <m:t>k</m:t>
+                  </m:r>
+                </m:sup>
+              </m:sSup>
+              <m:r>
+                <w:rPr>
+                  <w:rFonts w:ascii="Cambria Math" w:hAnsi="Cambria Math" w:cs="Times New Roman"/>
+                </w:rPr>
+                <m:t>)</m:t>
+              </m:r>
+            </m:oMath>
+          </w:p>
+        </w:tc>
+        <w:tc>
+          <w:tcPr>
+            <w:tcW w:w="2551" w:type="dxa"/>
+          </w:tcPr>
+          <w:p>
+            <w:pPr>
+              <w:jc w:val="both"/>
+              <w:rPr>
+                <w:rFonts w:ascii="Times New Roman" w:hAnsi="Times New Roman" w:cs="Times New Roman"/>
+              </w:rPr>
+            </w:pPr>
+            <w:r>
+              <w:rPr>
+                <w:rFonts w:ascii="Times New Roman" w:hAnsi="Times New Roman" w:cs="Times New Roman"/>
+              </w:rPr>
+              <w:t>Complejidad polinómica</w:t>
+            </w:r>
+          </w:p>
+        </w:tc>
+      </w:tr>
+      <w:tr>
+        <w:tc>
+          <w:tcPr>
+            <w:tcW w:w="1555" w:type="dxa"/>
+          </w:tcPr>
+          <w:p>
+            <w:pPr>
+              <w:jc w:val="both"/>
+              <w:rPr>
+                <w:rFonts w:ascii="Times New Roman" w:hAnsi="Times New Roman" w:cs="Times New Roman"/>
+              </w:rPr>
+            </w:pPr>
+            <w:proofErr w:type="gramStart"/>
+            <w:r>
+              <w:rPr>
+                <w:rFonts w:ascii="Times New Roman" w:hAnsi="Times New Roman" w:cs="Times New Roman"/>
+              </w:rPr>
+              <w:t>O(</w:t>
+            </w:r>
+            <w:proofErr w:type="gramEnd"/>
+            <m:oMath>
+              <m:sSup>
+                <m:sSupPr>
+                  <m:ctrlPr>
+                    <w:rPr>
+                      <w:rFonts w:ascii="Cambria Math" w:hAnsi="Cambria Math" w:cs="Times New Roman"/>
+                      <w:i/>
+                    </w:rPr>
+                  </m:ctrlPr>
+                </m:sSupPr>
+                <m:e>
+                  <m:r>
+                    <w:rPr>
+                      <w:rFonts w:ascii="Cambria Math" w:hAnsi="Cambria Math" w:cs="Times New Roman"/>
+                    </w:rPr>
+                    <m:t>k</m:t>
+                  </m:r>
+                </m:e>
+                <m:sup>
+                  <m:r>
+                    <w:rPr>
+                      <w:rFonts w:ascii="Cambria Math" w:hAnsi="Cambria Math" w:cs="Times New Roman"/>
+                    </w:rPr>
+                    <m:t>n</m:t>
+                  </m:r>
+                </m:sup>
+              </m:sSup>
+            </m:oMath>
+            <w:r>
+              <w:rPr>
+                <w:rFonts w:ascii="Times New Roman" w:eastAsiaTheme="minorEastAsia" w:hAnsi="Times New Roman" w:cs="Times New Roman"/>
+              </w:rPr>
+              <w:t>)</w:t>
+            </w:r>
+          </w:p>
+        </w:tc>
+        <w:tc>
+          <w:tcPr>
+            <w:tcW w:w="2551" w:type="dxa"/>
+          </w:tcPr>
+          <w:p>
+            <w:pPr>
+              <w:jc w:val="both"/>
+              <w:rPr>
+                <w:rFonts w:ascii="Times New Roman" w:hAnsi="Times New Roman" w:cs="Times New Roman"/>
+              </w:rPr>
+            </w:pPr>
+            <w:r>
+              <w:rPr>
+                <w:rFonts w:ascii="Times New Roman" w:hAnsi="Times New Roman" w:cs="Times New Roman"/>
+              </w:rPr>
+              <w:t>Complejidad exponencial</w:t>
+            </w:r>
+          </w:p>
+        </w:tc>
+      </w:tr>
+      <w:tr>
+        <w:tc>
+          <w:tcPr>
+            <w:tcW w:w="1555" w:type="dxa"/>
+          </w:tcPr>
+          <w:p>
+            <w:pPr>
+              <w:jc w:val="both"/>
+              <w:rPr>
+                <w:rFonts w:ascii="Times New Roman" w:hAnsi="Times New Roman" w:cs="Times New Roman"/>
+              </w:rPr>
+            </w:pPr>
+            <w:r>
+              <w:rPr>
+                <w:rFonts w:ascii="Times New Roman" w:hAnsi="Times New Roman" w:cs="Times New Roman"/>
+              </w:rPr>
+              <w:t>O(</w:t>
+            </w:r>
+            <w:proofErr w:type="gramStart"/>
+            <w:r>
+              <w:rPr>
+                <w:rFonts w:ascii="Times New Roman" w:hAnsi="Times New Roman" w:cs="Times New Roman"/>
+              </w:rPr>
+              <w:t>n!</w:t>
+            </w:r>
+            <w:proofErr w:type="gramEnd"/>
+            <w:r>
+              <w:rPr>
+                <w:rFonts w:ascii="Times New Roman" w:hAnsi="Times New Roman" w:cs="Times New Roman"/>
+              </w:rPr>
+              <w:t>)</w:t>
+            </w:r>
+          </w:p>
+        </w:tc>
+        <w:tc>
+          <w:tcPr>
+            <w:tcW w:w="2551" w:type="dxa"/>
+          </w:tcPr>
+          <w:p>
+            <w:pPr>
+              <w:jc w:val="both"/>
+              <w:rPr>
+                <w:rFonts w:ascii="Times New Roman" w:hAnsi="Times New Roman" w:cs="Times New Roman"/>
+              </w:rPr>
+            </w:pPr>
+            <w:r>
+              <w:rPr>
+                <w:rFonts w:ascii="Times New Roman" w:hAnsi="Times New Roman" w:cs="Times New Roman"/>
+              </w:rPr>
+              <w:t xml:space="preserve">Complejidad factorial </w:t>
+            </w:r>
+          </w:p>
+        </w:tc>
+      </w:tr>
+    </w:tbl>
+    <w:p>
+      <w:pPr>
+        <w:jc w:val="both"/>
+        <w:rPr>
+          <w:rFonts w:ascii="Times New Roman" w:hAnsi="Times New Roman" w:cs="Times New Roman"/>
+        </w:rPr>
+      </w:pPr>
+    </w:p>
+    <w:p>
+      <w:pPr>
+        <w:jc w:val="both"/>
+        <w:rPr>
+          <w:rFonts w:ascii="Times New Roman" w:hAnsi="Times New Roman" w:cs="Times New Roman"/>
+        </w:rPr>
+      </w:pPr>
+      <w:r>
+        <w:rPr>
+          <w:rFonts w:ascii="Times New Roman" w:hAnsi="Times New Roman" w:cs="Times New Roman"/>
+        </w:rPr>
+        <w:t xml:space="preserve">¿Aquí deberíamos poner la información que se conoce acerca de los algoritmos de ordenamiento </w:t>
+      </w:r>
+      <w:r>
+        <w:rPr>
+          <w:rFonts w:ascii="Times New Roman" w:hAnsi="Times New Roman" w:cs="Times New Roman"/>
+        </w:rPr>
+        <w:t>más</w:t>
+      </w:r>
+      <w:r>
+        <w:rPr>
+          <w:rFonts w:ascii="Times New Roman" w:hAnsi="Times New Roman" w:cs="Times New Roman"/>
+        </w:rPr>
+        <w:t xml:space="preserve"> eficientes?</w:t>
+      </w:r>
+    </w:p>
+    <w:p>
+      <w:pPr>
+        <w:jc w:val="both"/>
+        <w:rPr>
+          <w:rFonts w:ascii="Times New Roman" w:hAnsi="Times New Roman" w:cs="Times New Roman"/>
+          <w:b/>
+          <w:color w:val="FF0000"/>
+        </w:rPr>
+      </w:pPr>
+      <w:r>
+        <w:rPr>
+          <w:rFonts w:ascii="Times New Roman" w:hAnsi="Times New Roman" w:cs="Times New Roman"/>
+          <w:b/>
+          <w:color w:val="FF0000"/>
+        </w:rPr>
+        <w:t>Elicitación de requerimientos</w:t>
+      </w:r>
+    </w:p>
+    <w:p>
+      <w:pPr>
+        <w:jc w:val="both"/>
+        <w:rPr>
+          <w:rFonts w:ascii="Times New Roman" w:hAnsi="Times New Roman" w:cs="Times New Roman"/>
+          <w:b/>
+        </w:rPr>
+      </w:pPr>
+    </w:p>
+    <w:p>
+      <w:pPr>
+        <w:jc w:val="both"/>
+        <w:rPr>
+          <w:rFonts w:ascii="Times New Roman" w:hAnsi="Times New Roman" w:cs="Times New Roman"/>
+          <w:b/>
+        </w:rPr>
+      </w:pPr>
+      <w:r>
+        <w:rPr>
+          <w:rFonts w:ascii="Times New Roman" w:hAnsi="Times New Roman" w:cs="Times New Roman"/>
+          <w:b/>
+        </w:rPr>
+        <w:t xml:space="preserve">Paso 3: </w:t>
+      </w:r>
+      <w:r>
+        <w:rPr>
+          <w:rFonts w:ascii="Times New Roman" w:hAnsi="Times New Roman" w:cs="Times New Roman"/>
+          <w:b/>
+        </w:rPr>
+        <w:t>Búsqueda</w:t>
+      </w:r>
+      <w:r>
+        <w:rPr>
+          <w:rFonts w:ascii="Times New Roman" w:hAnsi="Times New Roman" w:cs="Times New Roman"/>
+          <w:b/>
+        </w:rPr>
+        <w:t xml:space="preserve"> de soluciones creativas</w:t>
+      </w:r>
+    </w:p>
+    <w:p>
+      <w:pPr>
+        <w:jc w:val="both"/>
+        <w:rPr>
+          <w:rFonts w:ascii="Times New Roman" w:hAnsi="Times New Roman" w:cs="Times New Roman"/>
+          <w:i/>
+          <w:sz w:val="20"/>
+        </w:rPr>
+      </w:pPr>
+      <w:r>
+        <w:rPr>
+          <w:rFonts w:ascii="Times New Roman" w:hAnsi="Times New Roman" w:cs="Times New Roman"/>
+          <w:i/>
+          <w:sz w:val="20"/>
+        </w:rPr>
+        <w:t>Con base tanto en la información recopilada y alguna técnica de generación de ideas presenta al menos 7 alternativas de solución creativa. La técnica de generación de ideas es indicada y descrita brevemente. Las alternativas creativas están enriquecidas con ideas propias.</w:t>
+      </w:r>
+    </w:p>
+    <w:p>
+      <w:pPr>
+        <w:jc w:val="both"/>
+        <w:rPr>
+          <w:rFonts w:ascii="Times New Roman" w:hAnsi="Times New Roman" w:cs="Times New Roman"/>
+          <w:b/>
+        </w:rPr>
+      </w:pPr>
+      <w:r>
+        <w:rPr>
+          <w:rFonts w:ascii="Times New Roman" w:hAnsi="Times New Roman" w:cs="Times New Roman"/>
+          <w:b/>
+        </w:rPr>
+        <w:t>Paso 4: Diseños preliminares (descartar ideas que no son factibles)</w:t>
+      </w:r>
+    </w:p>
+    <w:p>
+      <w:pPr>
+        <w:jc w:val="both"/>
+        <w:rPr>
+          <w:rFonts w:ascii="Times New Roman" w:hAnsi="Times New Roman" w:cs="Times New Roman"/>
+          <w:b/>
+          <w:i/>
+        </w:rPr>
+      </w:pPr>
+      <w:r>
+        <w:rPr>
+          <w:rFonts w:ascii="Times New Roman" w:hAnsi="Times New Roman" w:cs="Times New Roman"/>
+          <w:i/>
+          <w:sz w:val="20"/>
+          <w:szCs w:val="20"/>
+        </w:rPr>
+        <w:t xml:space="preserve">Documenta (explica y justifica) apropiadamente el descarte de ideas no viables. Las ideas no descartadas deben ser más que las que finalmente serán seleccionadas. Formula un diseño preliminar por cada una de las ideas no descartadas. El </w:t>
+      </w:r>
+      <w:r>
+        <w:rPr>
+          <w:rFonts w:ascii="Times New Roman" w:hAnsi="Times New Roman" w:cs="Times New Roman"/>
+          <w:i/>
+          <w:sz w:val="20"/>
+          <w:szCs w:val="20"/>
+        </w:rPr>
+        <w:t>diseño,</w:t>
+      </w:r>
+      <w:r>
+        <w:rPr>
+          <w:rFonts w:ascii="Times New Roman" w:hAnsi="Times New Roman" w:cs="Times New Roman"/>
+          <w:i/>
+          <w:sz w:val="20"/>
+          <w:szCs w:val="20"/>
+        </w:rPr>
+        <w:t xml:space="preserve"> aunque es preliminar permite conocer mayor información sobre cada una de las ideas</w:t>
+      </w:r>
+      <w:r>
+        <w:rPr>
+          <w:rFonts w:ascii="Times New Roman" w:hAnsi="Times New Roman" w:cs="Times New Roman"/>
+          <w:i/>
+          <w:sz w:val="20"/>
+          <w:szCs w:val="20"/>
+        </w:rPr>
+        <w:t>.</w:t>
+      </w:r>
+    </w:p>
+    <w:p>
+      <w:pPr>
+        <w:jc w:val="both"/>
+        <w:rPr>
+          <w:rFonts w:ascii="Times New Roman" w:hAnsi="Times New Roman" w:cs="Times New Roman"/>
+          <w:b/>
+        </w:rPr>
+      </w:pPr>
+      <w:r>
+        <w:rPr>
+          <w:rFonts w:ascii="Times New Roman" w:hAnsi="Times New Roman" w:cs="Times New Roman"/>
+          <w:b/>
+        </w:rPr>
+        <w:t xml:space="preserve">Paso 5: </w:t>
+      </w:r>
+      <w:r>
+        <w:rPr>
+          <w:rFonts w:ascii="Times New Roman" w:hAnsi="Times New Roman" w:cs="Times New Roman"/>
+          <w:b/>
+        </w:rPr>
+        <w:t>Evaluación</w:t>
+      </w:r>
+      <w:r>
+        <w:rPr>
+          <w:rFonts w:ascii="Times New Roman" w:hAnsi="Times New Roman" w:cs="Times New Roman"/>
+          <w:b/>
+        </w:rPr>
+        <w:t xml:space="preserve"> o selección de la mejor solución (Criterios y selección)</w:t>
+      </w:r>
+    </w:p>
+    <w:p>
+      <w:pPr>
+        <w:jc w:val="both"/>
+        <w:rPr>
+          <w:rFonts w:ascii="Times New Roman" w:hAnsi="Times New Roman" w:cs="Times New Roman"/>
+          <w:i/>
+          <w:sz w:val="20"/>
+        </w:rPr>
+      </w:pPr>
+      <w:r>
+        <w:rPr>
+          <w:rFonts w:ascii="Times New Roman" w:hAnsi="Times New Roman" w:cs="Times New Roman"/>
+          <w:i/>
+          <w:sz w:val="20"/>
+        </w:rPr>
+        <w:t>Define criterios para evaluar las ideas. Explica en qué consiste cada criterio y todas las escalas que puede tener una alternativa evaluada con ese criterio. Evalúa cada idea con base en dicho criterio y asigna un resultado de esa evaluación. Totaliza la evaluación para conocer, con base en los criterios elegidos, cuál o cuáles son las ideas que serán implementadas</w:t>
+      </w:r>
+      <w:r>
+        <w:rPr>
+          <w:rFonts w:ascii="Times New Roman" w:hAnsi="Times New Roman" w:cs="Times New Roman"/>
+          <w:i/>
+          <w:sz w:val="20"/>
+        </w:rPr>
+        <w:t>.</w:t>
+      </w:r>
+    </w:p>
+    <w:p>
+      <w:pPr>
+        <w:jc w:val="both"/>
+        <w:rPr>
+          <w:rFonts w:ascii="Times New Roman" w:hAnsi="Times New Roman" w:cs="Times New Roman"/>
+          <w:i/>
+          <w:sz w:val="20"/>
+        </w:rPr>
+      </w:pPr>
+    </w:p>
+    <w:p>
+      <w:pPr>
+        <w:jc w:val="both"/>
+        <w:rPr>
+          <w:rFonts w:ascii="Times New Roman" w:hAnsi="Times New Roman" w:cs="Times New Roman"/>
+          <w:b/>
+        </w:rPr>
+      </w:pPr>
+      <w:r>
+        <w:rPr>
+          <w:rFonts w:ascii="Times New Roman" w:hAnsi="Times New Roman" w:cs="Times New Roman"/>
+          <w:b/>
+        </w:rPr>
+        <w:t xml:space="preserve">Paso 6: Preparación de informes </w:t>
+      </w:r>
+    </w:p>
+    <w:p>
+      <w:pPr>
+        <w:jc w:val="both"/>
+        <w:rPr>
+          <w:rFonts w:ascii="Times New Roman" w:hAnsi="Times New Roman" w:cs="Times New Roman"/>
+          <w:b/>
+        </w:rPr>
+      </w:pPr>
+      <w:r>
+        <w:rPr>
+          <w:rFonts w:ascii="Times New Roman" w:hAnsi="Times New Roman" w:cs="Times New Roman"/>
+          <w:b/>
+        </w:rPr>
         <w:lastRenderedPageBreak/>
-        <w:t>Función que describe el comportamiento (en tiempo) de un algoritmo conforme se incrementa el tamaño de la entrada.</w:t>
-      </w:r>
-    </w:p>
-    <w:p>
-      <w:pPr>
-        <w:jc w:val="both"/>
-        <w:rPr>
-          <w:rFonts w:ascii="Times New Roman" w:hAnsi="Times New Roman" w:cs="Times New Roman"/>
-          <w:i/>
-        </w:rPr>
-      </w:pPr>
-      <w:r>
-        <w:rPr>
-          <w:rFonts w:ascii="Times New Roman" w:hAnsi="Times New Roman" w:cs="Times New Roman"/>
-          <w:i/>
-        </w:rPr>
-        <w:t>Algoritmo de ordenamiento</w:t>
-      </w:r>
-    </w:p>
-    <w:p>
-      <w:pPr>
-        <w:jc w:val="both"/>
-        <w:rPr>
-          <w:rFonts w:ascii="Times New Roman" w:hAnsi="Times New Roman" w:cs="Times New Roman"/>
-          <w:b/>
-        </w:rPr>
-      </w:pPr>
-      <w:r>
-        <w:rPr>
-          <w:rFonts w:ascii="Times New Roman" w:hAnsi="Times New Roman" w:cs="Times New Roman"/>
-          <w:b/>
-        </w:rPr>
-        <w:t>Información bibliográfica</w:t>
-      </w:r>
-    </w:p>
-    <w:p>
-      <w:pPr>
-        <w:jc w:val="both"/>
-        <w:rPr>
-          <w:rFonts w:ascii="Times New Roman" w:hAnsi="Times New Roman" w:cs="Times New Roman"/>
-        </w:rPr>
-      </w:pPr>
-      <w:r>
-        <w:rPr>
-          <w:rFonts w:ascii="Times New Roman" w:hAnsi="Times New Roman" w:cs="Times New Roman"/>
-        </w:rPr>
-        <w:t xml:space="preserve">¿Aquí deberíamos poner la información que se conoce acerca de los algoritmos de ordenamiento </w:t>
-      </w:r>
-      <w:proofErr w:type="spellStart"/>
-      <w:r>
-        <w:rPr>
-          <w:rFonts w:ascii="Times New Roman" w:hAnsi="Times New Roman" w:cs="Times New Roman"/>
-        </w:rPr>
-        <w:t>mas</w:t>
-      </w:r>
-      <w:proofErr w:type="spellEnd"/>
-      <w:r>
-        <w:rPr>
-          <w:rFonts w:ascii="Times New Roman" w:hAnsi="Times New Roman" w:cs="Times New Roman"/>
-        </w:rPr>
-        <w:t xml:space="preserve"> eficientes?</w:t>
-      </w:r>
-    </w:p>
-    <w:p>
-      <w:pPr>
-        <w:jc w:val="both"/>
-        <w:rPr>
-          <w:rFonts w:ascii="Times New Roman" w:hAnsi="Times New Roman" w:cs="Times New Roman"/>
-          <w:b/>
-          <w:color w:val="FF0000"/>
-        </w:rPr>
-      </w:pPr>
-      <w:r>
-        <w:rPr>
-          <w:rFonts w:ascii="Times New Roman" w:hAnsi="Times New Roman" w:cs="Times New Roman"/>
-          <w:b/>
-          <w:color w:val="FF0000"/>
-        </w:rPr>
-        <w:t>Elicitación de requerimientos</w:t>
-      </w:r>
-    </w:p>
-    <w:p>
-      <w:pPr>
-        <w:jc w:val="both"/>
-        <w:rPr>
-          <w:rFonts w:ascii="Times New Roman" w:hAnsi="Times New Roman" w:cs="Times New Roman"/>
-          <w:b/>
-        </w:rPr>
-      </w:pPr>
-    </w:p>
-    <w:p>
-      <w:pPr>
-        <w:jc w:val="both"/>
-        <w:rPr>
-          <w:rFonts w:ascii="Times New Roman" w:hAnsi="Times New Roman" w:cs="Times New Roman"/>
-          <w:b/>
-        </w:rPr>
-      </w:pPr>
-      <w:r>
-        <w:rPr>
-          <w:rFonts w:ascii="Times New Roman" w:hAnsi="Times New Roman" w:cs="Times New Roman"/>
-          <w:b/>
-        </w:rPr>
-        <w:t xml:space="preserve">Paso 3: </w:t>
-      </w:r>
-      <w:r>
-        <w:rPr>
-          <w:rFonts w:ascii="Times New Roman" w:hAnsi="Times New Roman" w:cs="Times New Roman"/>
-          <w:b/>
-        </w:rPr>
-        <w:t>Búsqueda</w:t>
-      </w:r>
-      <w:r>
-        <w:rPr>
-          <w:rFonts w:ascii="Times New Roman" w:hAnsi="Times New Roman" w:cs="Times New Roman"/>
-          <w:b/>
-        </w:rPr>
-        <w:t xml:space="preserve"> de soluciones creativas</w:t>
+        <w:t>Diseño del diagrama de clases de la solución</w:t>
+      </w:r>
+    </w:p>
+    <w:p>
+      <w:pPr>
+        <w:jc w:val="both"/>
+        <w:rPr>
+          <w:rFonts w:ascii="Times New Roman" w:hAnsi="Times New Roman" w:cs="Times New Roman"/>
+          <w:b/>
+        </w:rPr>
+      </w:pPr>
+      <w:r>
+        <w:rPr>
+          <w:rFonts w:ascii="Times New Roman" w:hAnsi="Times New Roman" w:cs="Times New Roman"/>
+          <w:b/>
+        </w:rPr>
+        <w:t>Pseudocódigo de los tres algoritmos</w:t>
+      </w:r>
+    </w:p>
+    <w:p>
+      <w:pPr>
+        <w:jc w:val="both"/>
+        <w:rPr>
+          <w:rFonts w:ascii="Times New Roman" w:hAnsi="Times New Roman" w:cs="Times New Roman"/>
+          <w:b/>
+        </w:rPr>
+      </w:pPr>
+      <w:r>
+        <w:rPr>
+          <w:rFonts w:ascii="Times New Roman" w:hAnsi="Times New Roman" w:cs="Times New Roman"/>
+          <w:b/>
+        </w:rPr>
+        <w:t>Diseño de casos de pruebas unitarias</w:t>
+      </w:r>
+    </w:p>
+    <w:p>
+      <w:pPr>
+        <w:jc w:val="both"/>
+        <w:rPr>
+          <w:rFonts w:ascii="Times New Roman" w:hAnsi="Times New Roman" w:cs="Times New Roman"/>
+          <w:i/>
+          <w:sz w:val="20"/>
+        </w:rPr>
+      </w:pPr>
+      <w:r>
+        <w:rPr>
+          <w:rFonts w:ascii="Times New Roman" w:hAnsi="Times New Roman" w:cs="Times New Roman"/>
+          <w:i/>
+          <w:sz w:val="20"/>
+        </w:rPr>
+        <w:t xml:space="preserve">Diseña para cada uno de los 3 algoritmos relevantes al menos tres casos de prueba para verificar su correcto funcionamiento </w:t>
+      </w:r>
+      <w:r>
+        <w:rPr>
+          <w:rFonts w:ascii="Times New Roman" w:hAnsi="Times New Roman" w:cs="Times New Roman"/>
+          <w:b/>
+          <w:i/>
+          <w:sz w:val="20"/>
+        </w:rPr>
+        <w:t>(uno estándar, uno que pruebe casos límite y otro interesante)</w:t>
+      </w:r>
+      <w:r>
+        <w:rPr>
+          <w:rFonts w:ascii="Times New Roman" w:hAnsi="Times New Roman" w:cs="Times New Roman"/>
+          <w:i/>
+          <w:sz w:val="20"/>
+        </w:rPr>
+        <w:t xml:space="preserve"> cumpliendo con el formato donde se especifica la clase, el método a probar, el escenario, las entradas y la salida esperada.</w:t>
+      </w:r>
+    </w:p>
+    <w:p>
+      <w:pPr>
+        <w:jc w:val="both"/>
+        <w:rPr>
+          <w:rFonts w:ascii="Times New Roman" w:hAnsi="Times New Roman" w:cs="Times New Roman"/>
+          <w:b/>
+        </w:rPr>
+      </w:pPr>
+      <w:r>
+        <w:rPr>
+          <w:rFonts w:ascii="Times New Roman" w:hAnsi="Times New Roman" w:cs="Times New Roman"/>
+          <w:b/>
+        </w:rPr>
+        <w:t>Análisis de complejidad temporal de los tres algoritmos (todo el proceso)</w:t>
+      </w:r>
+    </w:p>
+    <w:p>
+      <w:pPr>
+        <w:jc w:val="both"/>
+        <w:rPr>
+          <w:rFonts w:ascii="Times New Roman" w:hAnsi="Times New Roman" w:cs="Times New Roman"/>
+          <w:b/>
+        </w:rPr>
+      </w:pPr>
+      <w:r>
+        <w:rPr>
+          <w:rFonts w:ascii="Times New Roman" w:hAnsi="Times New Roman" w:cs="Times New Roman"/>
+          <w:b/>
+        </w:rPr>
+        <w:t>Análisis de complejidad espacial de los tres algoritmos (inventario de estructuras de datos)</w:t>
       </w:r>
     </w:p>
     <w:p>
@@ -611,174 +1376,21 @@
           <w:rFonts w:ascii="Times New Roman" w:hAnsi="Times New Roman" w:cs="Times New Roman"/>
           <w:b/>
         </w:rPr>
-        <w:t>Paso 4: Diseños preliminares (descartar ideas que no son factibles)</w:t>
-      </w:r>
-    </w:p>
-    <w:p>
-      <w:pPr>
-        <w:jc w:val="both"/>
-        <w:rPr>
-          <w:rFonts w:ascii="Times New Roman" w:hAnsi="Times New Roman" w:cs="Times New Roman"/>
-          <w:b/>
-        </w:rPr>
-      </w:pPr>
-      <w:r>
-        <w:rPr>
-          <w:rFonts w:ascii="Times New Roman" w:hAnsi="Times New Roman" w:cs="Times New Roman"/>
-          <w:b/>
-        </w:rPr>
-        <w:t xml:space="preserve">Paso 5: </w:t>
-      </w:r>
-      <w:r>
-        <w:rPr>
-          <w:rFonts w:ascii="Times New Roman" w:hAnsi="Times New Roman" w:cs="Times New Roman"/>
-          <w:b/>
-        </w:rPr>
-        <w:t>Evaluación</w:t>
-      </w:r>
-      <w:r>
-        <w:rPr>
-          <w:rFonts w:ascii="Times New Roman" w:hAnsi="Times New Roman" w:cs="Times New Roman"/>
-          <w:b/>
-        </w:rPr>
-        <w:t xml:space="preserve"> o selección de la mejor solución (Criterios y selección)</w:t>
-      </w:r>
-    </w:p>
-    <w:p>
-      <w:pPr>
-        <w:jc w:val="both"/>
-        <w:rPr>
-          <w:rFonts w:ascii="Times New Roman" w:hAnsi="Times New Roman" w:cs="Times New Roman"/>
-          <w:b/>
-        </w:rPr>
-      </w:pPr>
-      <w:r>
-        <w:rPr>
-          <w:rFonts w:ascii="Times New Roman" w:hAnsi="Times New Roman" w:cs="Times New Roman"/>
-          <w:b/>
-        </w:rPr>
-        <w:t xml:space="preserve">Paso 6: Preparación de informes </w:t>
-      </w:r>
-    </w:p>
-    <w:p>
-      <w:pPr>
-        <w:jc w:val="both"/>
-        <w:rPr>
-          <w:rFonts w:ascii="Times New Roman" w:hAnsi="Times New Roman" w:cs="Times New Roman"/>
-          <w:b/>
-        </w:rPr>
-      </w:pPr>
-      <w:r>
-        <w:rPr>
-          <w:rFonts w:ascii="Times New Roman" w:hAnsi="Times New Roman" w:cs="Times New Roman"/>
-          <w:b/>
-        </w:rPr>
-        <w:t>Especificación del problema</w:t>
-      </w:r>
-    </w:p>
-    <w:p>
-      <w:pPr>
-        <w:jc w:val="both"/>
-        <w:rPr>
-          <w:rFonts w:ascii="Times New Roman" w:hAnsi="Times New Roman" w:cs="Times New Roman"/>
-          <w:b/>
-        </w:rPr>
-      </w:pPr>
-      <w:r>
-        <w:rPr>
-          <w:rFonts w:ascii="Times New Roman" w:hAnsi="Times New Roman" w:cs="Times New Roman"/>
-          <w:b/>
-        </w:rPr>
-        <w:t>Consideraciones</w:t>
-      </w:r>
-    </w:p>
-    <w:p>
-      <w:pPr>
-        <w:jc w:val="both"/>
-        <w:rPr>
-          <w:rFonts w:ascii="Times New Roman" w:hAnsi="Times New Roman" w:cs="Times New Roman"/>
-          <w:b/>
-        </w:rPr>
-      </w:pPr>
-      <w:r>
-        <w:rPr>
-          <w:rFonts w:ascii="Times New Roman" w:hAnsi="Times New Roman" w:cs="Times New Roman"/>
-          <w:b/>
-        </w:rPr>
-        <w:t xml:space="preserve">Diagrama de flujo del algoritmo y pseudocódigo </w:t>
-      </w:r>
-    </w:p>
-    <w:p>
-      <w:pPr>
-        <w:jc w:val="both"/>
-        <w:rPr>
-          <w:rFonts w:ascii="Times New Roman" w:hAnsi="Times New Roman" w:cs="Times New Roman"/>
-          <w:b/>
-        </w:rPr>
-      </w:pPr>
-      <w:r>
-        <w:rPr>
-          <w:rFonts w:ascii="Times New Roman" w:hAnsi="Times New Roman" w:cs="Times New Roman"/>
-          <w:b/>
-        </w:rPr>
-        <w:t xml:space="preserve">Paso 7: Implementación </w:t>
-      </w:r>
-    </w:p>
-    <w:p>
-      <w:pPr>
-        <w:jc w:val="both"/>
-        <w:rPr>
-          <w:rFonts w:ascii="Times New Roman" w:hAnsi="Times New Roman" w:cs="Times New Roman"/>
-          <w:b/>
-        </w:rPr>
-      </w:pPr>
-      <w:r>
-        <w:rPr>
-          <w:rFonts w:ascii="Times New Roman" w:hAnsi="Times New Roman" w:cs="Times New Roman"/>
-          <w:b/>
-        </w:rPr>
-        <w:t xml:space="preserve">Lista de tareas a implementar </w:t>
-      </w:r>
-    </w:p>
-    <w:p>
-      <w:pPr>
-        <w:jc w:val="both"/>
-        <w:rPr>
-          <w:rFonts w:ascii="Times New Roman" w:hAnsi="Times New Roman" w:cs="Times New Roman"/>
-          <w:b/>
-        </w:rPr>
-      </w:pPr>
-      <w:r>
-        <w:rPr>
-          <w:rFonts w:ascii="Times New Roman" w:hAnsi="Times New Roman" w:cs="Times New Roman"/>
-          <w:b/>
-        </w:rPr>
-        <w:t xml:space="preserve">Especificación de subrutinas </w:t>
-      </w:r>
-    </w:p>
-    <w:p>
-      <w:pPr>
-        <w:jc w:val="both"/>
-        <w:rPr>
-          <w:rFonts w:ascii="Times New Roman" w:hAnsi="Times New Roman" w:cs="Times New Roman"/>
-          <w:b/>
-        </w:rPr>
-      </w:pPr>
-    </w:p>
-    <w:p>
-      <w:pPr>
-        <w:jc w:val="both"/>
-        <w:rPr>
-          <w:rFonts w:ascii="Times New Roman" w:hAnsi="Times New Roman" w:cs="Times New Roman"/>
-          <w:b/>
-        </w:rPr>
-      </w:pPr>
-      <w:r>
-        <w:rPr>
-          <w:rFonts w:ascii="Times New Roman" w:hAnsi="Times New Roman" w:cs="Times New Roman"/>
-          <w:b/>
-        </w:rPr>
         <w:t xml:space="preserve">Bibliografía </w:t>
+      </w:r>
+    </w:p>
+    <w:p>
+      <w:pPr>
+        <w:jc w:val="both"/>
+        <w:rPr>
+          <w:rFonts w:ascii="Times New Roman" w:hAnsi="Times New Roman" w:cs="Times New Roman"/>
+        </w:rPr>
+      </w:pPr>
+      <w:r>
+        <w:rPr>
+          <w:rFonts w:ascii="Times New Roman" w:hAnsi="Times New Roman" w:cs="Times New Roman"/>
+        </w:rPr>
+        <w:t xml:space="preserve">Matemática Discreta y sus aplicaciones. Kenneth H. Rosen. Quinta edición. </w:t>
       </w:r>
     </w:p>
     <w:p>
@@ -1394,6 +2006,35 @@
       <w:shd w:val="clear" w:color="auto" w:fill="E1DFDD"/>
     </w:rPr>
   </w:style>
+  <w:style w:type="table" w:styleId="Tablaconcuadrcula">
+    <w:name w:val="Table Grid"/>
+    <w:basedOn w:val="Tablanormal"/>
+    <w:uiPriority w:val="39"/>
+    <w:rsid w:val="00B65FA2"/>
+    <w:pPr>
+      <w:spacing w:after="0" w:line="240" w:lineRule="auto"/>
+    </w:pPr>
+    <w:tblPr>
+      <w:tblBorders>
+        <w:top w:val="single" w:sz="4" w:space="0" w:color="auto"/>
+        <w:left w:val="single" w:sz="4" w:space="0" w:color="auto"/>
+        <w:bottom w:val="single" w:sz="4" w:space="0" w:color="auto"/>
+        <w:right w:val="single" w:sz="4" w:space="0" w:color="auto"/>
+        <w:insideH w:val="single" w:sz="4" w:space="0" w:color="auto"/>
+        <w:insideV w:val="single" w:sz="4" w:space="0" w:color="auto"/>
+      </w:tblBorders>
+    </w:tblPr>
+  </w:style>
+  <w:style w:type="character" w:styleId="Textodelmarcadordeposicin">
+    <w:name w:val="Placeholder Text"/>
+    <w:basedOn w:val="Fuentedeprrafopredeter"/>
+    <w:uiPriority w:val="99"/>
+    <w:semiHidden/>
+    <w:rsid w:val="00B65FA2"/>
+    <w:rPr>
+      <w:color w:val="808080"/>
+    </w:rPr>
+  </w:style>
 </w:styles>
 </file>
 

</xml_diff>

<commit_message>
Más datos encontrados y plantilla de diseño
</commit_message>
<xml_diff>
--- a/INFORME DE INGENIERÍA.docx
+++ b/INFORME DE INGENIERÍA.docx
@@ -8,12 +8,14 @@
         <w:rPr>
           <w:rFonts w:ascii="Times New Roman" w:hAnsi="Times New Roman" w:cs="Times New Roman"/>
           <w:b/>
+          <w:sz w:val="24"/>
         </w:rPr>
       </w:pPr>
       <w:r>
         <w:rPr>
           <w:rFonts w:ascii="Times New Roman" w:hAnsi="Times New Roman" w:cs="Times New Roman"/>
           <w:b/>
+          <w:sz w:val="24"/>
         </w:rPr>
         <w:t>INFORME DE INGENIERÍA</w:t>
       </w:r>
@@ -47,6 +49,36 @@
           <w:rFonts w:ascii="Times New Roman" w:hAnsi="Times New Roman" w:cs="Times New Roman"/>
           <w:b/>
         </w:rPr>
+        <w:t>Definición del problema</w:t>
+      </w:r>
+    </w:p>
+    <w:p>
+      <w:pPr>
+        <w:jc w:val="both"/>
+        <w:rPr>
+          <w:rFonts w:ascii="Times New Roman" w:hAnsi="Times New Roman" w:cs="Times New Roman"/>
+        </w:rPr>
+      </w:pPr>
+      <w:r>
+        <w:rPr>
+          <w:rFonts w:ascii="Times New Roman" w:hAnsi="Times New Roman" w:cs="Times New Roman"/>
+        </w:rPr>
+        <w:t>Encontrar los tres algoritmos de ordenamiento más eficientes para la implementación de un programa que tiene como base ordenar números enteros o reales.</w:t>
+      </w:r>
+    </w:p>
+    <w:p>
+      <w:pPr>
+        <w:jc w:val="both"/>
+        <w:rPr>
+          <w:rFonts w:ascii="Times New Roman" w:hAnsi="Times New Roman" w:cs="Times New Roman"/>
+          <w:b/>
+        </w:rPr>
+      </w:pPr>
+      <w:r>
+        <w:rPr>
+          <w:rFonts w:ascii="Times New Roman" w:hAnsi="Times New Roman" w:cs="Times New Roman"/>
+          <w:b/>
+        </w:rPr>
         <w:t>Justificación</w:t>
       </w:r>
     </w:p>
@@ -95,23 +127,188 @@
           <w:rFonts w:ascii="Times New Roman" w:hAnsi="Times New Roman" w:cs="Times New Roman"/>
           <w:b/>
         </w:rPr>
-        <w:t>Definición del problema</w:t>
-      </w:r>
-    </w:p>
-    <w:p>
-      <w:pPr>
-        <w:jc w:val="both"/>
-        <w:rPr>
-          <w:rFonts w:ascii="Times New Roman" w:hAnsi="Times New Roman" w:cs="Times New Roman"/>
-        </w:rPr>
-      </w:pPr>
-      <w:r>
-        <w:rPr>
-          <w:rFonts w:ascii="Times New Roman" w:hAnsi="Times New Roman" w:cs="Times New Roman"/>
-        </w:rPr>
-        <w:t>Encontrar los tres algoritmos de ordenamiento más eficientes para la implementación de un programa que tiene como base ordenar números enteros o reales.</w:t>
-      </w:r>
-    </w:p>
+        <w:t xml:space="preserve">Requerimientos funcionales </w:t>
+      </w:r>
+    </w:p>
+    <w:tbl>
+      <w:tblPr>
+        <w:tblStyle w:val="Tablaconcuadrcula"/>
+        <w:tblW w:w="0" w:type="auto"/>
+        <w:tblLook w:val="04A0" w:firstRow="1" w:lastRow="0" w:firstColumn="1" w:lastColumn="0" w:noHBand="0" w:noVBand="1"/>
+      </w:tblPr>
+      <w:tblGrid>
+        <w:gridCol w:w="1329"/>
+        <w:gridCol w:w="7499"/>
+      </w:tblGrid>
+      <w:tr>
+        <w:tc>
+          <w:tcPr>
+            <w:tcW w:w="1129" w:type="dxa"/>
+          </w:tcPr>
+          <w:p>
+            <w:pPr>
+              <w:jc w:val="both"/>
+              <w:rPr>
+                <w:rFonts w:ascii="Times New Roman" w:hAnsi="Times New Roman" w:cs="Times New Roman"/>
+                <w:b/>
+              </w:rPr>
+            </w:pPr>
+            <w:r>
+              <w:rPr>
+                <w:rFonts w:ascii="Times New Roman" w:hAnsi="Times New Roman" w:cs="Times New Roman"/>
+                <w:b/>
+              </w:rPr>
+              <w:t>R1</w:t>
+            </w:r>
+          </w:p>
+        </w:tc>
+        <w:tc>
+          <w:tcPr>
+            <w:tcW w:w="7699" w:type="dxa"/>
+          </w:tcPr>
+          <w:p>
+            <w:pPr>
+              <w:jc w:val="both"/>
+              <w:rPr>
+                <w:rFonts w:ascii="Times New Roman" w:hAnsi="Times New Roman" w:cs="Times New Roman"/>
+              </w:rPr>
+            </w:pPr>
+            <w:r>
+              <w:rPr>
+                <w:rFonts w:ascii="Times New Roman" w:hAnsi="Times New Roman" w:cs="Times New Roman"/>
+              </w:rPr>
+              <w:t>Ordenar datos ingresados</w:t>
+            </w:r>
+          </w:p>
+        </w:tc>
+      </w:tr>
+      <w:tr>
+        <w:tc>
+          <w:tcPr>
+            <w:tcW w:w="1129" w:type="dxa"/>
+          </w:tcPr>
+          <w:p>
+            <w:pPr>
+              <w:jc w:val="both"/>
+              <w:rPr>
+                <w:rFonts w:ascii="Times New Roman" w:hAnsi="Times New Roman" w:cs="Times New Roman"/>
+                <w:b/>
+              </w:rPr>
+            </w:pPr>
+            <w:r>
+              <w:rPr>
+                <w:rFonts w:ascii="Times New Roman" w:hAnsi="Times New Roman" w:cs="Times New Roman"/>
+                <w:b/>
+              </w:rPr>
+              <w:t>Descripción</w:t>
+            </w:r>
+          </w:p>
+        </w:tc>
+        <w:tc>
+          <w:tcPr>
+            <w:tcW w:w="7699" w:type="dxa"/>
+          </w:tcPr>
+          <w:p>
+            <w:pPr>
+              <w:jc w:val="both"/>
+              <w:rPr>
+                <w:rFonts w:ascii="Times New Roman" w:hAnsi="Times New Roman" w:cs="Times New Roman"/>
+              </w:rPr>
+            </w:pPr>
+            <w:r>
+              <w:rPr>
+                <w:rFonts w:ascii="Times New Roman" w:hAnsi="Times New Roman" w:cs="Times New Roman"/>
+              </w:rPr>
+              <w:t xml:space="preserve">Ordena datos (reales o enteros) ingresados por el usuario, y muestra el resultado. </w:t>
+            </w:r>
+          </w:p>
+        </w:tc>
+      </w:tr>
+      <w:tr>
+        <w:tc>
+          <w:tcPr>
+            <w:tcW w:w="1129" w:type="dxa"/>
+          </w:tcPr>
+          <w:p>
+            <w:pPr>
+              <w:jc w:val="both"/>
+              <w:rPr>
+                <w:rFonts w:ascii="Times New Roman" w:hAnsi="Times New Roman" w:cs="Times New Roman"/>
+                <w:b/>
+              </w:rPr>
+            </w:pPr>
+            <w:r>
+              <w:rPr>
+                <w:rFonts w:ascii="Times New Roman" w:hAnsi="Times New Roman" w:cs="Times New Roman"/>
+                <w:b/>
+              </w:rPr>
+              <w:t>Entradas</w:t>
+            </w:r>
+          </w:p>
+        </w:tc>
+        <w:tc>
+          <w:tcPr>
+            <w:tcW w:w="7699" w:type="dxa"/>
+          </w:tcPr>
+          <w:p>
+            <w:pPr>
+              <w:jc w:val="both"/>
+              <w:rPr>
+                <w:rFonts w:ascii="Times New Roman" w:hAnsi="Times New Roman" w:cs="Times New Roman"/>
+              </w:rPr>
+            </w:pPr>
+            <w:r>
+              <w:rPr>
+                <w:rFonts w:ascii="Times New Roman" w:hAnsi="Times New Roman" w:cs="Times New Roman"/>
+              </w:rPr>
+              <w:t>Datos por ordenar.</w:t>
+            </w:r>
+          </w:p>
+        </w:tc>
+      </w:tr>
+      <w:tr>
+        <w:tc>
+          <w:tcPr>
+            <w:tcW w:w="1129" w:type="dxa"/>
+          </w:tcPr>
+          <w:p>
+            <w:pPr>
+              <w:jc w:val="both"/>
+              <w:rPr>
+                <w:rFonts w:ascii="Times New Roman" w:hAnsi="Times New Roman" w:cs="Times New Roman"/>
+                <w:b/>
+              </w:rPr>
+            </w:pPr>
+            <w:r>
+              <w:rPr>
+                <w:rFonts w:ascii="Times New Roman" w:hAnsi="Times New Roman" w:cs="Times New Roman"/>
+                <w:b/>
+              </w:rPr>
+              <w:t>Salidas</w:t>
+            </w:r>
+          </w:p>
+        </w:tc>
+        <w:tc>
+          <w:tcPr>
+            <w:tcW w:w="7699" w:type="dxa"/>
+          </w:tcPr>
+          <w:p>
+            <w:pPr>
+              <w:jc w:val="both"/>
+              <w:rPr>
+                <w:rFonts w:ascii="Times New Roman" w:hAnsi="Times New Roman" w:cs="Times New Roman"/>
+              </w:rPr>
+            </w:pPr>
+            <w:r>
+              <w:rPr>
+                <w:rFonts w:ascii="Times New Roman" w:hAnsi="Times New Roman" w:cs="Times New Roman"/>
+              </w:rPr>
+              <w:t>Datos ordenados.</w:t>
+            </w:r>
+          </w:p>
+        </w:tc>
+      </w:tr>
+    </w:tbl>
     <w:p>
       <w:pPr>
         <w:jc w:val="both"/>
@@ -120,105 +317,1038 @@
           <w:b/>
         </w:rPr>
       </w:pPr>
-      <w:r>
+    </w:p>
+    <w:tbl>
+      <w:tblPr>
+        <w:tblStyle w:val="Tablaconcuadrcula"/>
+        <w:tblW w:w="0" w:type="auto"/>
+        <w:tblLook w:val="04A0" w:firstRow="1" w:lastRow="0" w:firstColumn="1" w:lastColumn="0" w:noHBand="0" w:noVBand="1"/>
+      </w:tblPr>
+      <w:tblGrid>
+        <w:gridCol w:w="1329"/>
+        <w:gridCol w:w="7499"/>
+      </w:tblGrid>
+      <w:tr>
+        <w:tc>
+          <w:tcPr>
+            <w:tcW w:w="1129" w:type="dxa"/>
+          </w:tcPr>
+          <w:p>
+            <w:pPr>
+              <w:jc w:val="both"/>
+              <w:rPr>
+                <w:rFonts w:ascii="Times New Roman" w:hAnsi="Times New Roman" w:cs="Times New Roman"/>
+                <w:b/>
+              </w:rPr>
+            </w:pPr>
+            <w:r>
+              <w:rPr>
+                <w:rFonts w:ascii="Times New Roman" w:hAnsi="Times New Roman" w:cs="Times New Roman"/>
+                <w:b/>
+              </w:rPr>
+              <w:t>R</w:t>
+            </w:r>
+            <w:r>
+              <w:rPr>
+                <w:rFonts w:ascii="Times New Roman" w:hAnsi="Times New Roman" w:cs="Times New Roman"/>
+                <w:b/>
+              </w:rPr>
+              <w:t>2</w:t>
+            </w:r>
+          </w:p>
+        </w:tc>
+        <w:tc>
+          <w:tcPr>
+            <w:tcW w:w="7699" w:type="dxa"/>
+          </w:tcPr>
+          <w:p>
+            <w:pPr>
+              <w:jc w:val="both"/>
+              <w:rPr>
+                <w:rFonts w:ascii="Times New Roman" w:hAnsi="Times New Roman" w:cs="Times New Roman"/>
+              </w:rPr>
+            </w:pPr>
+            <w:r>
+              <w:rPr>
+                <w:rFonts w:ascii="Times New Roman" w:hAnsi="Times New Roman" w:cs="Times New Roman"/>
+              </w:rPr>
+              <w:t xml:space="preserve">Generar valores aleatorios ya ordenados </w:t>
+            </w:r>
+          </w:p>
+        </w:tc>
+      </w:tr>
+      <w:tr>
+        <w:tc>
+          <w:tcPr>
+            <w:tcW w:w="1129" w:type="dxa"/>
+          </w:tcPr>
+          <w:p>
+            <w:pPr>
+              <w:jc w:val="both"/>
+              <w:rPr>
+                <w:rFonts w:ascii="Times New Roman" w:hAnsi="Times New Roman" w:cs="Times New Roman"/>
+                <w:b/>
+              </w:rPr>
+            </w:pPr>
+            <w:r>
+              <w:rPr>
+                <w:rFonts w:ascii="Times New Roman" w:hAnsi="Times New Roman" w:cs="Times New Roman"/>
+                <w:b/>
+              </w:rPr>
+              <w:t>Descripción</w:t>
+            </w:r>
+          </w:p>
+        </w:tc>
+        <w:tc>
+          <w:tcPr>
+            <w:tcW w:w="7699" w:type="dxa"/>
+          </w:tcPr>
+          <w:p>
+            <w:pPr>
+              <w:jc w:val="both"/>
+              <w:rPr>
+                <w:rFonts w:ascii="Times New Roman" w:hAnsi="Times New Roman" w:cs="Times New Roman"/>
+              </w:rPr>
+            </w:pPr>
+            <w:r>
+              <w:rPr>
+                <w:rFonts w:ascii="Times New Roman" w:hAnsi="Times New Roman" w:cs="Times New Roman"/>
+              </w:rPr>
+              <w:t>Generar el número de valores que el usuario quiera y que estos estén ordenados</w:t>
+            </w:r>
+          </w:p>
+        </w:tc>
+      </w:tr>
+      <w:tr>
+        <w:tc>
+          <w:tcPr>
+            <w:tcW w:w="1129" w:type="dxa"/>
+          </w:tcPr>
+          <w:p>
+            <w:pPr>
+              <w:jc w:val="both"/>
+              <w:rPr>
+                <w:rFonts w:ascii="Times New Roman" w:hAnsi="Times New Roman" w:cs="Times New Roman"/>
+                <w:b/>
+              </w:rPr>
+            </w:pPr>
+            <w:r>
+              <w:rPr>
+                <w:rFonts w:ascii="Times New Roman" w:hAnsi="Times New Roman" w:cs="Times New Roman"/>
+                <w:b/>
+              </w:rPr>
+              <w:t>Entradas</w:t>
+            </w:r>
+          </w:p>
+        </w:tc>
+        <w:tc>
+          <w:tcPr>
+            <w:tcW w:w="7699" w:type="dxa"/>
+          </w:tcPr>
+          <w:p>
+            <w:pPr>
+              <w:jc w:val="both"/>
+              <w:rPr>
+                <w:rFonts w:ascii="Times New Roman" w:hAnsi="Times New Roman" w:cs="Times New Roman"/>
+              </w:rPr>
+            </w:pPr>
+            <w:r>
+              <w:rPr>
+                <w:rFonts w:ascii="Times New Roman" w:hAnsi="Times New Roman" w:cs="Times New Roman"/>
+              </w:rPr>
+              <w:t>Número de valores a generar</w:t>
+            </w:r>
+          </w:p>
+        </w:tc>
+      </w:tr>
+      <w:tr>
+        <w:tc>
+          <w:tcPr>
+            <w:tcW w:w="1129" w:type="dxa"/>
+          </w:tcPr>
+          <w:p>
+            <w:pPr>
+              <w:jc w:val="both"/>
+              <w:rPr>
+                <w:rFonts w:ascii="Times New Roman" w:hAnsi="Times New Roman" w:cs="Times New Roman"/>
+                <w:b/>
+              </w:rPr>
+            </w:pPr>
+            <w:r>
+              <w:rPr>
+                <w:rFonts w:ascii="Times New Roman" w:hAnsi="Times New Roman" w:cs="Times New Roman"/>
+                <w:b/>
+              </w:rPr>
+              <w:t>Salidas</w:t>
+            </w:r>
+          </w:p>
+        </w:tc>
+        <w:tc>
+          <w:tcPr>
+            <w:tcW w:w="7699" w:type="dxa"/>
+          </w:tcPr>
+          <w:p>
+            <w:pPr>
+              <w:jc w:val="both"/>
+              <w:rPr>
+                <w:rFonts w:ascii="Times New Roman" w:hAnsi="Times New Roman" w:cs="Times New Roman"/>
+              </w:rPr>
+            </w:pPr>
+            <w:r>
+              <w:rPr>
+                <w:rFonts w:ascii="Times New Roman" w:hAnsi="Times New Roman" w:cs="Times New Roman"/>
+              </w:rPr>
+              <w:t xml:space="preserve">Lista de valores ordenados </w:t>
+            </w:r>
+          </w:p>
+        </w:tc>
+      </w:tr>
+    </w:tbl>
+    <w:p>
+      <w:pPr>
+        <w:jc w:val="both"/>
         <w:rPr>
           <w:rFonts w:ascii="Times New Roman" w:hAnsi="Times New Roman" w:cs="Times New Roman"/>
           <w:b/>
         </w:rPr>
-        <w:t xml:space="preserve">Requerimientos funcionales </w:t>
-      </w:r>
-    </w:p>
-    <w:p>
-      <w:pPr>
-        <w:pStyle w:val="Prrafodelista"/>
-        <w:numPr>
-          <w:ilvl w:val="0"/>
-          <w:numId w:val="1"/>
-        </w:numPr>
+      </w:pPr>
+    </w:p>
+    <w:tbl>
+      <w:tblPr>
+        <w:tblStyle w:val="Tablaconcuadrcula"/>
+        <w:tblW w:w="0" w:type="auto"/>
+        <w:tblLook w:val="04A0" w:firstRow="1" w:lastRow="0" w:firstColumn="1" w:lastColumn="0" w:noHBand="0" w:noVBand="1"/>
+      </w:tblPr>
+      <w:tblGrid>
+        <w:gridCol w:w="1329"/>
+        <w:gridCol w:w="7499"/>
+      </w:tblGrid>
+      <w:tr>
+        <w:tc>
+          <w:tcPr>
+            <w:tcW w:w="1129" w:type="dxa"/>
+          </w:tcPr>
+          <w:p>
+            <w:pPr>
+              <w:jc w:val="both"/>
+              <w:rPr>
+                <w:rFonts w:ascii="Times New Roman" w:hAnsi="Times New Roman" w:cs="Times New Roman"/>
+                <w:b/>
+              </w:rPr>
+            </w:pPr>
+            <w:r>
+              <w:rPr>
+                <w:rFonts w:ascii="Times New Roman" w:hAnsi="Times New Roman" w:cs="Times New Roman"/>
+                <w:b/>
+              </w:rPr>
+              <w:t>R</w:t>
+            </w:r>
+            <w:r>
+              <w:rPr>
+                <w:rFonts w:ascii="Times New Roman" w:hAnsi="Times New Roman" w:cs="Times New Roman"/>
+                <w:b/>
+              </w:rPr>
+              <w:t>3</w:t>
+            </w:r>
+          </w:p>
+        </w:tc>
+        <w:tc>
+          <w:tcPr>
+            <w:tcW w:w="7699" w:type="dxa"/>
+          </w:tcPr>
+          <w:p>
+            <w:pPr>
+              <w:jc w:val="both"/>
+              <w:rPr>
+                <w:rFonts w:ascii="Times New Roman" w:hAnsi="Times New Roman" w:cs="Times New Roman"/>
+              </w:rPr>
+            </w:pPr>
+            <w:r>
+              <w:rPr>
+                <w:rFonts w:ascii="Times New Roman" w:hAnsi="Times New Roman" w:cs="Times New Roman"/>
+              </w:rPr>
+              <w:t xml:space="preserve"> Generar valores aleatorios de acuerdo a un % de desorden.</w:t>
+            </w:r>
+          </w:p>
+        </w:tc>
+      </w:tr>
+      <w:tr>
+        <w:tc>
+          <w:tcPr>
+            <w:tcW w:w="1129" w:type="dxa"/>
+          </w:tcPr>
+          <w:p>
+            <w:pPr>
+              <w:jc w:val="both"/>
+              <w:rPr>
+                <w:rFonts w:ascii="Times New Roman" w:hAnsi="Times New Roman" w:cs="Times New Roman"/>
+                <w:b/>
+              </w:rPr>
+            </w:pPr>
+            <w:r>
+              <w:rPr>
+                <w:rFonts w:ascii="Times New Roman" w:hAnsi="Times New Roman" w:cs="Times New Roman"/>
+                <w:b/>
+              </w:rPr>
+              <w:t>Descripción</w:t>
+            </w:r>
+          </w:p>
+        </w:tc>
+        <w:tc>
+          <w:tcPr>
+            <w:tcW w:w="7699" w:type="dxa"/>
+          </w:tcPr>
+          <w:p>
+            <w:pPr>
+              <w:jc w:val="both"/>
+              <w:rPr>
+                <w:rFonts w:ascii="Times New Roman" w:hAnsi="Times New Roman" w:cs="Times New Roman"/>
+              </w:rPr>
+            </w:pPr>
+            <w:r>
+              <w:rPr>
+                <w:rFonts w:ascii="Times New Roman" w:hAnsi="Times New Roman" w:cs="Times New Roman"/>
+              </w:rPr>
+              <w:t>Generar valores aleatorios c</w:t>
+            </w:r>
+            <w:r>
+              <w:rPr>
+                <w:rFonts w:ascii="Times New Roman" w:hAnsi="Times New Roman" w:cs="Times New Roman"/>
+              </w:rPr>
+              <w:t>on base en el tamaño de la secuencia y el % de desorden se obtiene un número k de cuantas posiciones deben estar desordenadas.</w:t>
+            </w:r>
+          </w:p>
+        </w:tc>
+      </w:tr>
+      <w:tr>
+        <w:tc>
+          <w:tcPr>
+            <w:tcW w:w="1129" w:type="dxa"/>
+          </w:tcPr>
+          <w:p>
+            <w:pPr>
+              <w:jc w:val="both"/>
+              <w:rPr>
+                <w:rFonts w:ascii="Times New Roman" w:hAnsi="Times New Roman" w:cs="Times New Roman"/>
+                <w:b/>
+              </w:rPr>
+            </w:pPr>
+            <w:r>
+              <w:rPr>
+                <w:rFonts w:ascii="Times New Roman" w:hAnsi="Times New Roman" w:cs="Times New Roman"/>
+                <w:b/>
+              </w:rPr>
+              <w:t>Entradas</w:t>
+            </w:r>
+          </w:p>
+        </w:tc>
+        <w:tc>
+          <w:tcPr>
+            <w:tcW w:w="7699" w:type="dxa"/>
+          </w:tcPr>
+          <w:p>
+            <w:pPr>
+              <w:jc w:val="both"/>
+              <w:rPr>
+                <w:rFonts w:ascii="Times New Roman" w:hAnsi="Times New Roman" w:cs="Times New Roman"/>
+              </w:rPr>
+            </w:pPr>
+            <w:r>
+              <w:rPr>
+                <w:rFonts w:ascii="Times New Roman" w:hAnsi="Times New Roman" w:cs="Times New Roman"/>
+              </w:rPr>
+              <w:t>Tamaño de la secuencia y % de desorden</w:t>
+            </w:r>
+          </w:p>
+        </w:tc>
+      </w:tr>
+      <w:tr>
+        <w:tc>
+          <w:tcPr>
+            <w:tcW w:w="1129" w:type="dxa"/>
+          </w:tcPr>
+          <w:p>
+            <w:pPr>
+              <w:jc w:val="both"/>
+              <w:rPr>
+                <w:rFonts w:ascii="Times New Roman" w:hAnsi="Times New Roman" w:cs="Times New Roman"/>
+                <w:b/>
+              </w:rPr>
+            </w:pPr>
+            <w:r>
+              <w:rPr>
+                <w:rFonts w:ascii="Times New Roman" w:hAnsi="Times New Roman" w:cs="Times New Roman"/>
+                <w:b/>
+              </w:rPr>
+              <w:t>Salidas</w:t>
+            </w:r>
+          </w:p>
+        </w:tc>
+        <w:tc>
+          <w:tcPr>
+            <w:tcW w:w="7699" w:type="dxa"/>
+          </w:tcPr>
+          <w:p>
+            <w:pPr>
+              <w:jc w:val="both"/>
+              <w:rPr>
+                <w:rFonts w:ascii="Times New Roman" w:hAnsi="Times New Roman" w:cs="Times New Roman"/>
+              </w:rPr>
+            </w:pPr>
+            <w:r>
+              <w:rPr>
+                <w:rFonts w:ascii="Times New Roman" w:hAnsi="Times New Roman" w:cs="Times New Roman"/>
+              </w:rPr>
+              <w:t xml:space="preserve">Lista de valores con k posiciones desordenadas </w:t>
+            </w:r>
+          </w:p>
+        </w:tc>
+      </w:tr>
+    </w:tbl>
+    <w:p>
+      <w:pPr>
         <w:jc w:val="both"/>
         <w:rPr>
           <w:rFonts w:ascii="Times New Roman" w:hAnsi="Times New Roman" w:cs="Times New Roman"/>
           <w:b/>
         </w:rPr>
       </w:pPr>
-      <w:r>
-        <w:rPr>
-          <w:rFonts w:ascii="Times New Roman" w:hAnsi="Times New Roman" w:cs="Times New Roman"/>
-        </w:rPr>
-        <w:t xml:space="preserve">La empresa requiere implementar </w:t>
-      </w:r>
-      <w:r>
-        <w:rPr>
-          <w:rFonts w:ascii="Times New Roman" w:hAnsi="Times New Roman" w:cs="Times New Roman"/>
-        </w:rPr>
-        <w:t>tres</w:t>
-      </w:r>
-      <w:r>
-        <w:rPr>
-          <w:rFonts w:ascii="Times New Roman" w:hAnsi="Times New Roman" w:cs="Times New Roman"/>
-        </w:rPr>
-        <w:t xml:space="preserve"> algoritmos de ordenamiento que sean muy eficientes para ordenar </w:t>
-      </w:r>
-      <w:r>
-        <w:rPr>
-          <w:rFonts w:ascii="Times New Roman" w:hAnsi="Times New Roman" w:cs="Times New Roman"/>
-        </w:rPr>
-        <w:t xml:space="preserve">números </w:t>
-      </w:r>
-      <w:r>
-        <w:rPr>
-          <w:rFonts w:ascii="Times New Roman" w:hAnsi="Times New Roman" w:cs="Times New Roman"/>
-        </w:rPr>
-        <w:t xml:space="preserve">enteros y reales. </w:t>
-      </w:r>
-    </w:p>
-    <w:p>
-      <w:pPr>
-        <w:pStyle w:val="Prrafodelista"/>
-        <w:numPr>
-          <w:ilvl w:val="0"/>
-          <w:numId w:val="1"/>
-        </w:numPr>
+    </w:p>
+    <w:tbl>
+      <w:tblPr>
+        <w:tblStyle w:val="Tablaconcuadrcula"/>
+        <w:tblW w:w="0" w:type="auto"/>
+        <w:tblLook w:val="04A0" w:firstRow="1" w:lastRow="0" w:firstColumn="1" w:lastColumn="0" w:noHBand="0" w:noVBand="1"/>
+      </w:tblPr>
+      <w:tblGrid>
+        <w:gridCol w:w="1329"/>
+        <w:gridCol w:w="7499"/>
+      </w:tblGrid>
+      <w:tr>
+        <w:tc>
+          <w:tcPr>
+            <w:tcW w:w="1129" w:type="dxa"/>
+          </w:tcPr>
+          <w:p>
+            <w:pPr>
+              <w:jc w:val="both"/>
+              <w:rPr>
+                <w:rFonts w:ascii="Times New Roman" w:hAnsi="Times New Roman" w:cs="Times New Roman"/>
+                <w:b/>
+              </w:rPr>
+            </w:pPr>
+            <w:r>
+              <w:rPr>
+                <w:rFonts w:ascii="Times New Roman" w:hAnsi="Times New Roman" w:cs="Times New Roman"/>
+                <w:b/>
+              </w:rPr>
+              <w:t>R</w:t>
+            </w:r>
+            <w:r>
+              <w:rPr>
+                <w:rFonts w:ascii="Times New Roman" w:hAnsi="Times New Roman" w:cs="Times New Roman"/>
+                <w:b/>
+              </w:rPr>
+              <w:t>4</w:t>
+            </w:r>
+          </w:p>
+        </w:tc>
+        <w:tc>
+          <w:tcPr>
+            <w:tcW w:w="7699" w:type="dxa"/>
+          </w:tcPr>
+          <w:p>
+            <w:pPr>
+              <w:jc w:val="both"/>
+              <w:rPr>
+                <w:rFonts w:ascii="Times New Roman" w:hAnsi="Times New Roman" w:cs="Times New Roman"/>
+              </w:rPr>
+            </w:pPr>
+            <w:r>
+              <w:rPr>
+                <w:rFonts w:ascii="Times New Roman" w:hAnsi="Times New Roman" w:cs="Times New Roman"/>
+              </w:rPr>
+              <w:t xml:space="preserve">Generar valores </w:t>
+            </w:r>
+            <w:r>
+              <w:rPr>
+                <w:rFonts w:ascii="Times New Roman" w:hAnsi="Times New Roman" w:cs="Times New Roman"/>
+              </w:rPr>
+              <w:t>intercambiados</w:t>
+            </w:r>
+          </w:p>
+        </w:tc>
+      </w:tr>
+      <w:tr>
+        <w:tc>
+          <w:tcPr>
+            <w:tcW w:w="1129" w:type="dxa"/>
+          </w:tcPr>
+          <w:p>
+            <w:pPr>
+              <w:jc w:val="both"/>
+              <w:rPr>
+                <w:rFonts w:ascii="Times New Roman" w:hAnsi="Times New Roman" w:cs="Times New Roman"/>
+                <w:b/>
+              </w:rPr>
+            </w:pPr>
+            <w:r>
+              <w:rPr>
+                <w:rFonts w:ascii="Times New Roman" w:hAnsi="Times New Roman" w:cs="Times New Roman"/>
+                <w:b/>
+              </w:rPr>
+              <w:t>Descripción</w:t>
+            </w:r>
+          </w:p>
+        </w:tc>
+        <w:tc>
+          <w:tcPr>
+            <w:tcW w:w="7699" w:type="dxa"/>
+          </w:tcPr>
+          <w:p>
+            <w:pPr>
+              <w:jc w:val="both"/>
+              <w:rPr>
+                <w:rFonts w:ascii="Times New Roman" w:hAnsi="Times New Roman" w:cs="Times New Roman"/>
+              </w:rPr>
+            </w:pPr>
+            <w:r>
+              <w:rPr>
+                <w:rFonts w:ascii="Times New Roman" w:hAnsi="Times New Roman" w:cs="Times New Roman"/>
+              </w:rPr>
+              <w:t>Generar valores aleatorios ordenados y con base en el tamaño de la secuencia y el % de desorden s</w:t>
+            </w:r>
+            <w:r>
+              <w:rPr>
+                <w:rFonts w:ascii="Times New Roman" w:hAnsi="Times New Roman" w:cs="Times New Roman"/>
+              </w:rPr>
+              <w:t>e generan k/2 pares de posiciones diferentes y se intercambian los valores entre cada par de ellas</w:t>
+            </w:r>
+            <w:r>
+              <w:rPr>
+                <w:rFonts w:ascii="Times New Roman" w:hAnsi="Times New Roman" w:cs="Times New Roman"/>
+              </w:rPr>
+              <w:t>.</w:t>
+            </w:r>
+          </w:p>
+        </w:tc>
+      </w:tr>
+      <w:tr>
+        <w:tc>
+          <w:tcPr>
+            <w:tcW w:w="1129" w:type="dxa"/>
+          </w:tcPr>
+          <w:p>
+            <w:pPr>
+              <w:jc w:val="both"/>
+              <w:rPr>
+                <w:rFonts w:ascii="Times New Roman" w:hAnsi="Times New Roman" w:cs="Times New Roman"/>
+                <w:b/>
+              </w:rPr>
+            </w:pPr>
+            <w:r>
+              <w:rPr>
+                <w:rFonts w:ascii="Times New Roman" w:hAnsi="Times New Roman" w:cs="Times New Roman"/>
+                <w:b/>
+              </w:rPr>
+              <w:t>Entradas</w:t>
+            </w:r>
+          </w:p>
+        </w:tc>
+        <w:tc>
+          <w:tcPr>
+            <w:tcW w:w="7699" w:type="dxa"/>
+          </w:tcPr>
+          <w:p>
+            <w:pPr>
+              <w:jc w:val="both"/>
+              <w:rPr>
+                <w:rFonts w:ascii="Times New Roman" w:hAnsi="Times New Roman" w:cs="Times New Roman"/>
+              </w:rPr>
+            </w:pPr>
+            <w:r>
+              <w:rPr>
+                <w:rFonts w:ascii="Times New Roman" w:hAnsi="Times New Roman" w:cs="Times New Roman"/>
+              </w:rPr>
+              <w:t>Tamaño de la secuencia y % de desorden</w:t>
+            </w:r>
+          </w:p>
+        </w:tc>
+      </w:tr>
+      <w:tr>
+        <w:tc>
+          <w:tcPr>
+            <w:tcW w:w="1129" w:type="dxa"/>
+          </w:tcPr>
+          <w:p>
+            <w:pPr>
+              <w:jc w:val="both"/>
+              <w:rPr>
+                <w:rFonts w:ascii="Times New Roman" w:hAnsi="Times New Roman" w:cs="Times New Roman"/>
+                <w:b/>
+              </w:rPr>
+            </w:pPr>
+            <w:r>
+              <w:rPr>
+                <w:rFonts w:ascii="Times New Roman" w:hAnsi="Times New Roman" w:cs="Times New Roman"/>
+                <w:b/>
+              </w:rPr>
+              <w:t>Salidas</w:t>
+            </w:r>
+          </w:p>
+        </w:tc>
+        <w:tc>
+          <w:tcPr>
+            <w:tcW w:w="7699" w:type="dxa"/>
+          </w:tcPr>
+          <w:p>
+            <w:pPr>
+              <w:jc w:val="both"/>
+              <w:rPr>
+                <w:rFonts w:ascii="Times New Roman" w:hAnsi="Times New Roman" w:cs="Times New Roman"/>
+              </w:rPr>
+            </w:pPr>
+            <w:r>
+              <w:rPr>
+                <w:rFonts w:ascii="Times New Roman" w:hAnsi="Times New Roman" w:cs="Times New Roman"/>
+              </w:rPr>
+              <w:t xml:space="preserve">Lista de valores con k/2 posiciones intercambiadas. </w:t>
+            </w:r>
+          </w:p>
+        </w:tc>
+      </w:tr>
+    </w:tbl>
+    <w:p>
+      <w:pPr>
         <w:jc w:val="both"/>
         <w:rPr>
           <w:rFonts w:ascii="Times New Roman" w:hAnsi="Times New Roman" w:cs="Times New Roman"/>
           <w:b/>
         </w:rPr>
       </w:pPr>
-      <w:r>
-        <w:rPr>
-          <w:rFonts w:ascii="Times New Roman" w:hAnsi="Times New Roman" w:cs="Times New Roman"/>
-        </w:rPr>
-        <w:t>Se requieren implementar dos interfaces tales que:</w:t>
-      </w:r>
-    </w:p>
-    <w:p>
-      <w:pPr>
-        <w:pStyle w:val="Prrafodelista"/>
-        <w:numPr>
-          <w:ilvl w:val="1"/>
-          <w:numId w:val="1"/>
-        </w:numPr>
+    </w:p>
+    <w:tbl>
+      <w:tblPr>
+        <w:tblStyle w:val="Tablaconcuadrcula"/>
+        <w:tblW w:w="0" w:type="auto"/>
+        <w:tblLook w:val="04A0" w:firstRow="1" w:lastRow="0" w:firstColumn="1" w:lastColumn="0" w:noHBand="0" w:noVBand="1"/>
+      </w:tblPr>
+      <w:tblGrid>
+        <w:gridCol w:w="1329"/>
+        <w:gridCol w:w="7499"/>
+      </w:tblGrid>
+      <w:tr>
+        <w:tc>
+          <w:tcPr>
+            <w:tcW w:w="1129" w:type="dxa"/>
+          </w:tcPr>
+          <w:p>
+            <w:pPr>
+              <w:jc w:val="both"/>
+              <w:rPr>
+                <w:rFonts w:ascii="Times New Roman" w:hAnsi="Times New Roman" w:cs="Times New Roman"/>
+                <w:b/>
+              </w:rPr>
+            </w:pPr>
+            <w:r>
+              <w:rPr>
+                <w:rFonts w:ascii="Times New Roman" w:hAnsi="Times New Roman" w:cs="Times New Roman"/>
+                <w:b/>
+              </w:rPr>
+              <w:t>R</w:t>
+            </w:r>
+            <w:r>
+              <w:rPr>
+                <w:rFonts w:ascii="Times New Roman" w:hAnsi="Times New Roman" w:cs="Times New Roman"/>
+                <w:b/>
+              </w:rPr>
+              <w:t>5</w:t>
+            </w:r>
+          </w:p>
+        </w:tc>
+        <w:tc>
+          <w:tcPr>
+            <w:tcW w:w="7699" w:type="dxa"/>
+          </w:tcPr>
+          <w:p>
+            <w:pPr>
+              <w:jc w:val="both"/>
+              <w:rPr>
+                <w:rFonts w:ascii="Times New Roman" w:hAnsi="Times New Roman" w:cs="Times New Roman"/>
+              </w:rPr>
+            </w:pPr>
+            <w:r>
+              <w:rPr>
+                <w:rFonts w:ascii="Times New Roman" w:hAnsi="Times New Roman" w:cs="Times New Roman"/>
+              </w:rPr>
+              <w:t>Mostrar el tiempo de ordenamiento</w:t>
+            </w:r>
+          </w:p>
+        </w:tc>
+      </w:tr>
+      <w:tr>
+        <w:tc>
+          <w:tcPr>
+            <w:tcW w:w="1129" w:type="dxa"/>
+          </w:tcPr>
+          <w:p>
+            <w:pPr>
+              <w:jc w:val="both"/>
+              <w:rPr>
+                <w:rFonts w:ascii="Times New Roman" w:hAnsi="Times New Roman" w:cs="Times New Roman"/>
+                <w:b/>
+              </w:rPr>
+            </w:pPr>
+            <w:r>
+              <w:rPr>
+                <w:rFonts w:ascii="Times New Roman" w:hAnsi="Times New Roman" w:cs="Times New Roman"/>
+                <w:b/>
+              </w:rPr>
+              <w:t>Descripción</w:t>
+            </w:r>
+          </w:p>
+        </w:tc>
+        <w:tc>
+          <w:tcPr>
+            <w:tcW w:w="7699" w:type="dxa"/>
+          </w:tcPr>
+          <w:p>
+            <w:pPr>
+              <w:jc w:val="both"/>
+              <w:rPr>
+                <w:rFonts w:ascii="Times New Roman" w:hAnsi="Times New Roman" w:cs="Times New Roman"/>
+              </w:rPr>
+            </w:pPr>
+            <w:r>
+              <w:rPr>
+                <w:rFonts w:ascii="Times New Roman" w:hAnsi="Times New Roman" w:cs="Times New Roman"/>
+              </w:rPr>
+              <w:t xml:space="preserve">Mostrar el tiempo en que se ordenan los valores. </w:t>
+            </w:r>
+          </w:p>
+        </w:tc>
+      </w:tr>
+      <w:tr>
+        <w:tc>
+          <w:tcPr>
+            <w:tcW w:w="1129" w:type="dxa"/>
+          </w:tcPr>
+          <w:p>
+            <w:pPr>
+              <w:jc w:val="both"/>
+              <w:rPr>
+                <w:rFonts w:ascii="Times New Roman" w:hAnsi="Times New Roman" w:cs="Times New Roman"/>
+                <w:b/>
+              </w:rPr>
+            </w:pPr>
+            <w:r>
+              <w:rPr>
+                <w:rFonts w:ascii="Times New Roman" w:hAnsi="Times New Roman" w:cs="Times New Roman"/>
+                <w:b/>
+              </w:rPr>
+              <w:t>Entradas</w:t>
+            </w:r>
+          </w:p>
+        </w:tc>
+        <w:tc>
+          <w:tcPr>
+            <w:tcW w:w="7699" w:type="dxa"/>
+          </w:tcPr>
+          <w:p>
+            <w:pPr>
+              <w:jc w:val="both"/>
+              <w:rPr>
+                <w:rFonts w:ascii="Times New Roman" w:hAnsi="Times New Roman" w:cs="Times New Roman"/>
+              </w:rPr>
+            </w:pPr>
+            <w:r>
+              <w:rPr>
+                <w:rFonts w:ascii="Times New Roman" w:hAnsi="Times New Roman" w:cs="Times New Roman"/>
+              </w:rPr>
+              <w:t xml:space="preserve">Datos por ordenar </w:t>
+            </w:r>
+          </w:p>
+        </w:tc>
+      </w:tr>
+      <w:tr>
+        <w:tc>
+          <w:tcPr>
+            <w:tcW w:w="1129" w:type="dxa"/>
+          </w:tcPr>
+          <w:p>
+            <w:pPr>
+              <w:jc w:val="both"/>
+              <w:rPr>
+                <w:rFonts w:ascii="Times New Roman" w:hAnsi="Times New Roman" w:cs="Times New Roman"/>
+                <w:b/>
+              </w:rPr>
+            </w:pPr>
+            <w:r>
+              <w:rPr>
+                <w:rFonts w:ascii="Times New Roman" w:hAnsi="Times New Roman" w:cs="Times New Roman"/>
+                <w:b/>
+              </w:rPr>
+              <w:t>Salidas</w:t>
+            </w:r>
+          </w:p>
+        </w:tc>
+        <w:tc>
+          <w:tcPr>
+            <w:tcW w:w="7699" w:type="dxa"/>
+          </w:tcPr>
+          <w:p>
+            <w:pPr>
+              <w:jc w:val="both"/>
+              <w:rPr>
+                <w:rFonts w:ascii="Times New Roman" w:hAnsi="Times New Roman" w:cs="Times New Roman"/>
+              </w:rPr>
+            </w:pPr>
+            <w:r>
+              <w:rPr>
+                <w:rFonts w:ascii="Times New Roman" w:hAnsi="Times New Roman" w:cs="Times New Roman"/>
+              </w:rPr>
+              <w:t xml:space="preserve">Tiempo de ordenamiento. </w:t>
+            </w:r>
+          </w:p>
+        </w:tc>
+      </w:tr>
+    </w:tbl>
+    <w:p>
+      <w:pPr>
         <w:jc w:val="both"/>
         <w:rPr>
           <w:rFonts w:ascii="Times New Roman" w:hAnsi="Times New Roman" w:cs="Times New Roman"/>
           <w:b/>
         </w:rPr>
       </w:pPr>
-      <w:r>
-        <w:rPr>
-          <w:rFonts w:ascii="Times New Roman" w:hAnsi="Times New Roman" w:cs="Times New Roman"/>
-        </w:rPr>
-        <w:t>La primera reciba los datos a ordenar (enteros o reales) y muestre el resultado del ordenamiento.</w:t>
-      </w:r>
-    </w:p>
-    <w:p>
-      <w:pPr>
-        <w:pStyle w:val="Prrafodelista"/>
-        <w:numPr>
-          <w:ilvl w:val="1"/>
-          <w:numId w:val="1"/>
-        </w:numPr>
+    </w:p>
+    <w:tbl>
+      <w:tblPr>
+        <w:tblStyle w:val="Tablaconcuadrcula"/>
+        <w:tblW w:w="0" w:type="auto"/>
+        <w:tblLook w:val="04A0" w:firstRow="1" w:lastRow="0" w:firstColumn="1" w:lastColumn="0" w:noHBand="0" w:noVBand="1"/>
+      </w:tblPr>
+      <w:tblGrid>
+        <w:gridCol w:w="1329"/>
+        <w:gridCol w:w="7499"/>
+      </w:tblGrid>
+      <w:tr>
+        <w:tc>
+          <w:tcPr>
+            <w:tcW w:w="1129" w:type="dxa"/>
+          </w:tcPr>
+          <w:p>
+            <w:pPr>
+              <w:jc w:val="both"/>
+              <w:rPr>
+                <w:rFonts w:ascii="Times New Roman" w:hAnsi="Times New Roman" w:cs="Times New Roman"/>
+                <w:b/>
+              </w:rPr>
+            </w:pPr>
+            <w:r>
+              <w:rPr>
+                <w:rFonts w:ascii="Times New Roman" w:hAnsi="Times New Roman" w:cs="Times New Roman"/>
+                <w:b/>
+              </w:rPr>
+              <w:lastRenderedPageBreak/>
+              <w:t>R</w:t>
+            </w:r>
+            <w:r>
+              <w:rPr>
+                <w:rFonts w:ascii="Times New Roman" w:hAnsi="Times New Roman" w:cs="Times New Roman"/>
+                <w:b/>
+              </w:rPr>
+              <w:t>6</w:t>
+            </w:r>
+          </w:p>
+        </w:tc>
+        <w:tc>
+          <w:tcPr>
+            <w:tcW w:w="7699" w:type="dxa"/>
+          </w:tcPr>
+          <w:p>
+            <w:pPr>
+              <w:jc w:val="both"/>
+              <w:rPr>
+                <w:rFonts w:ascii="Times New Roman" w:hAnsi="Times New Roman" w:cs="Times New Roman"/>
+              </w:rPr>
+            </w:pPr>
+            <w:r>
+              <w:rPr>
+                <w:rFonts w:ascii="Times New Roman" w:hAnsi="Times New Roman" w:cs="Times New Roman"/>
+              </w:rPr>
+              <w:t>Restringir o permitir la ejecución de los algoritmos de ordenamiento.</w:t>
+            </w:r>
+          </w:p>
+        </w:tc>
+      </w:tr>
+      <w:tr>
+        <w:tc>
+          <w:tcPr>
+            <w:tcW w:w="1129" w:type="dxa"/>
+          </w:tcPr>
+          <w:p>
+            <w:pPr>
+              <w:jc w:val="both"/>
+              <w:rPr>
+                <w:rFonts w:ascii="Times New Roman" w:hAnsi="Times New Roman" w:cs="Times New Roman"/>
+                <w:b/>
+              </w:rPr>
+            </w:pPr>
+            <w:r>
+              <w:rPr>
+                <w:rFonts w:ascii="Times New Roman" w:hAnsi="Times New Roman" w:cs="Times New Roman"/>
+                <w:b/>
+              </w:rPr>
+              <w:t>Descripción</w:t>
+            </w:r>
+          </w:p>
+        </w:tc>
+        <w:tc>
+          <w:tcPr>
+            <w:tcW w:w="7699" w:type="dxa"/>
+          </w:tcPr>
+          <w:p>
+            <w:pPr>
+              <w:jc w:val="both"/>
+              <w:rPr>
+                <w:rFonts w:ascii="Times New Roman" w:hAnsi="Times New Roman" w:cs="Times New Roman"/>
+              </w:rPr>
+            </w:pPr>
+            <w:r>
+              <w:rPr>
+                <w:rFonts w:ascii="Times New Roman" w:hAnsi="Times New Roman" w:cs="Times New Roman"/>
+              </w:rPr>
+              <w:t xml:space="preserve">Dependiendo del </w:t>
+            </w:r>
+            <w:r>
+              <w:rPr>
+                <w:rFonts w:ascii="Times New Roman" w:hAnsi="Times New Roman" w:cs="Times New Roman"/>
+              </w:rPr>
+              <w:t>número y tipo de datos a ordenar</w:t>
+            </w:r>
+            <w:r>
+              <w:rPr>
+                <w:rFonts w:ascii="Times New Roman" w:hAnsi="Times New Roman" w:cs="Times New Roman"/>
+              </w:rPr>
+              <w:t xml:space="preserve"> se debe </w:t>
+            </w:r>
+            <w:r>
+              <w:rPr>
+                <w:rFonts w:ascii="Times New Roman" w:hAnsi="Times New Roman" w:cs="Times New Roman"/>
+              </w:rPr>
+              <w:t>restringir o permitir la ejecución de alguno de los tres algoritmos de manera que resulte ser el más eficiente</w:t>
+            </w:r>
+            <w:r>
+              <w:rPr>
+                <w:rFonts w:ascii="Times New Roman" w:hAnsi="Times New Roman" w:cs="Times New Roman"/>
+              </w:rPr>
+              <w:t>.</w:t>
+            </w:r>
+          </w:p>
+        </w:tc>
+      </w:tr>
+      <w:tr>
+        <w:tc>
+          <w:tcPr>
+            <w:tcW w:w="1129" w:type="dxa"/>
+          </w:tcPr>
+          <w:p>
+            <w:pPr>
+              <w:jc w:val="both"/>
+              <w:rPr>
+                <w:rFonts w:ascii="Times New Roman" w:hAnsi="Times New Roman" w:cs="Times New Roman"/>
+                <w:b/>
+              </w:rPr>
+            </w:pPr>
+            <w:r>
+              <w:rPr>
+                <w:rFonts w:ascii="Times New Roman" w:hAnsi="Times New Roman" w:cs="Times New Roman"/>
+                <w:b/>
+              </w:rPr>
+              <w:t>Entradas</w:t>
+            </w:r>
+          </w:p>
+        </w:tc>
+        <w:tc>
+          <w:tcPr>
+            <w:tcW w:w="7699" w:type="dxa"/>
+          </w:tcPr>
+          <w:p>
+            <w:pPr>
+              <w:jc w:val="both"/>
+              <w:rPr>
+                <w:rFonts w:ascii="Times New Roman" w:hAnsi="Times New Roman" w:cs="Times New Roman"/>
+              </w:rPr>
+            </w:pPr>
+            <w:r>
+              <w:rPr>
+                <w:rFonts w:ascii="Times New Roman" w:hAnsi="Times New Roman" w:cs="Times New Roman"/>
+              </w:rPr>
+              <w:t>Datos por ordenar</w:t>
+            </w:r>
+            <w:r>
+              <w:rPr>
+                <w:rFonts w:ascii="Times New Roman" w:hAnsi="Times New Roman" w:cs="Times New Roman"/>
+              </w:rPr>
+              <w:t xml:space="preserve"> </w:t>
+            </w:r>
+          </w:p>
+        </w:tc>
+      </w:tr>
+      <w:tr>
+        <w:tc>
+          <w:tcPr>
+            <w:tcW w:w="1129" w:type="dxa"/>
+          </w:tcPr>
+          <w:p>
+            <w:pPr>
+              <w:jc w:val="both"/>
+              <w:rPr>
+                <w:rFonts w:ascii="Times New Roman" w:hAnsi="Times New Roman" w:cs="Times New Roman"/>
+                <w:b/>
+              </w:rPr>
+            </w:pPr>
+            <w:r>
+              <w:rPr>
+                <w:rFonts w:ascii="Times New Roman" w:hAnsi="Times New Roman" w:cs="Times New Roman"/>
+                <w:b/>
+              </w:rPr>
+              <w:t>Salidas</w:t>
+            </w:r>
+          </w:p>
+        </w:tc>
+        <w:tc>
+          <w:tcPr>
+            <w:tcW w:w="7699" w:type="dxa"/>
+          </w:tcPr>
+          <w:p>
+            <w:pPr>
+              <w:jc w:val="both"/>
+              <w:rPr>
+                <w:rFonts w:ascii="Times New Roman" w:hAnsi="Times New Roman" w:cs="Times New Roman"/>
+              </w:rPr>
+            </w:pPr>
+            <w:r>
+              <w:rPr>
+                <w:rFonts w:ascii="Times New Roman" w:hAnsi="Times New Roman" w:cs="Times New Roman"/>
+              </w:rPr>
+              <w:t>Opciones de algoritmo que pueda ser usado para ordenar esa secuencia.</w:t>
+            </w:r>
+          </w:p>
+        </w:tc>
+      </w:tr>
+    </w:tbl>
+    <w:p>
+      <w:pPr>
+        <w:jc w:val="both"/>
+        <w:rPr>
+          <w:rFonts w:ascii="Times New Roman" w:hAnsi="Times New Roman" w:cs="Times New Roman"/>
+        </w:rPr>
+      </w:pPr>
+    </w:p>
+    <w:p>
+      <w:pPr>
         <w:jc w:val="both"/>
         <w:rPr>
           <w:rFonts w:ascii="Times New Roman" w:hAnsi="Times New Roman" w:cs="Times New Roman"/>
@@ -228,138 +1358,8 @@
       <w:r>
         <w:rPr>
           <w:rFonts w:ascii="Times New Roman" w:hAnsi="Times New Roman" w:cs="Times New Roman"/>
-        </w:rPr>
-        <w:t>La segunda que genere datos aleatoriamente dependiendo de tres criterios:</w:t>
-      </w:r>
-    </w:p>
-    <w:p>
-      <w:pPr>
-        <w:pStyle w:val="Prrafodelista"/>
-        <w:numPr>
-          <w:ilvl w:val="2"/>
-          <w:numId w:val="1"/>
-        </w:numPr>
-        <w:jc w:val="both"/>
-        <w:rPr>
-          <w:rFonts w:ascii="Times New Roman" w:hAnsi="Times New Roman" w:cs="Times New Roman"/>
           <w:b/>
         </w:rPr>
-      </w:pPr>
-      <w:r>
-        <w:rPr>
-          <w:rFonts w:ascii="Times New Roman" w:hAnsi="Times New Roman" w:cs="Times New Roman"/>
-        </w:rPr>
-        <w:t>Valores ya ordenados.</w:t>
-      </w:r>
-    </w:p>
-    <w:p>
-      <w:pPr>
-        <w:pStyle w:val="Prrafodelista"/>
-        <w:numPr>
-          <w:ilvl w:val="2"/>
-          <w:numId w:val="1"/>
-        </w:numPr>
-        <w:jc w:val="both"/>
-        <w:rPr>
-          <w:rFonts w:ascii="Times New Roman" w:hAnsi="Times New Roman" w:cs="Times New Roman"/>
-        </w:rPr>
-      </w:pPr>
-      <w:r>
-        <w:rPr>
-          <w:rFonts w:ascii="Times New Roman" w:hAnsi="Times New Roman" w:cs="Times New Roman"/>
-        </w:rPr>
-        <w:t>Con base en el tamaño de la secuencia y el % de desorden se obtiene un número k de cuantas posiciones deben estar desordenadas.</w:t>
-      </w:r>
-    </w:p>
-    <w:p>
-      <w:pPr>
-        <w:pStyle w:val="Prrafodelista"/>
-        <w:numPr>
-          <w:ilvl w:val="2"/>
-          <w:numId w:val="1"/>
-        </w:numPr>
-        <w:jc w:val="both"/>
-        <w:rPr>
-          <w:rFonts w:ascii="Times New Roman" w:hAnsi="Times New Roman" w:cs="Times New Roman"/>
-        </w:rPr>
-      </w:pPr>
-      <w:r>
-        <w:rPr>
-          <w:rFonts w:ascii="Times New Roman" w:hAnsi="Times New Roman" w:cs="Times New Roman"/>
-        </w:rPr>
-        <w:t>Se generan k/2 pares de posiciones diferentes y se intercambian los valores entre cada par de ellas</w:t>
-      </w:r>
-    </w:p>
-    <w:p>
-      <w:pPr>
-        <w:pStyle w:val="Prrafodelista"/>
-        <w:numPr>
-          <w:ilvl w:val="0"/>
-          <w:numId w:val="1"/>
-        </w:numPr>
-        <w:jc w:val="both"/>
-        <w:rPr>
-          <w:rFonts w:ascii="Times New Roman" w:hAnsi="Times New Roman" w:cs="Times New Roman"/>
-        </w:rPr>
-      </w:pPr>
-      <w:r>
-        <w:rPr>
-          <w:rFonts w:ascii="Times New Roman" w:hAnsi="Times New Roman" w:cs="Times New Roman"/>
-        </w:rPr>
-        <w:t>Los tres algoritmos implementados deben ser lo más rápidos y estables.</w:t>
-      </w:r>
-    </w:p>
-    <w:p>
-      <w:pPr>
-        <w:pStyle w:val="Prrafodelista"/>
-        <w:numPr>
-          <w:ilvl w:val="0"/>
-          <w:numId w:val="1"/>
-        </w:numPr>
-        <w:jc w:val="both"/>
-        <w:rPr>
-          <w:rFonts w:ascii="Times New Roman" w:hAnsi="Times New Roman" w:cs="Times New Roman"/>
-        </w:rPr>
-      </w:pPr>
-      <w:r>
-        <w:rPr>
-          <w:rFonts w:ascii="Times New Roman" w:hAnsi="Times New Roman" w:cs="Times New Roman"/>
-        </w:rPr>
-        <w:t>Mostrar el tiempo que se demoró el programa en ordenar los datos dados (ya sean ingresados o generados por el mismo programa).</w:t>
-      </w:r>
-    </w:p>
-    <w:p>
-      <w:pPr>
-        <w:pStyle w:val="Prrafodelista"/>
-        <w:numPr>
-          <w:ilvl w:val="0"/>
-          <w:numId w:val="1"/>
-        </w:numPr>
-        <w:jc w:val="both"/>
-        <w:rPr>
-          <w:rFonts w:ascii="Times New Roman" w:hAnsi="Times New Roman" w:cs="Times New Roman"/>
-        </w:rPr>
-      </w:pPr>
-      <w:r>
-        <w:rPr>
-          <w:rFonts w:ascii="Times New Roman" w:hAnsi="Times New Roman" w:cs="Times New Roman"/>
-        </w:rPr>
-        <w:t xml:space="preserve">Dependiendo del número y tipo de datos a ordenar se debe restringir o permitir la ejecución de alguno de los tres algoritmos de manera que resulte ser el más eficiente. </w:t>
-      </w:r>
-    </w:p>
-    <w:p>
-      <w:pPr>
-        <w:jc w:val="both"/>
-        <w:rPr>
-          <w:rFonts w:ascii="Times New Roman" w:hAnsi="Times New Roman" w:cs="Times New Roman"/>
-          <w:b/>
-        </w:rPr>
-      </w:pPr>
-      <w:r>
-        <w:rPr>
-          <w:rFonts w:ascii="Times New Roman" w:hAnsi="Times New Roman" w:cs="Times New Roman"/>
-          <w:b/>
-        </w:rPr>
         <w:t>Paso 2: Recopilación de la información</w:t>
       </w:r>
     </w:p>
@@ -369,32 +1369,28 @@
         <w:rPr>
           <w:rFonts w:ascii="Times New Roman" w:hAnsi="Times New Roman" w:cs="Times New Roman"/>
           <w:i/>
-          <w:sz w:val="20"/>
         </w:rPr>
       </w:pPr>
       <w:r>
         <w:rPr>
           <w:rFonts w:ascii="Times New Roman" w:hAnsi="Times New Roman" w:cs="Times New Roman"/>
           <w:i/>
-          <w:sz w:val="20"/>
-        </w:rPr>
-        <w:t>Evidencia los resultados la búsqueda incluyendo en su informe suficientes elementos que permiten conocer diversas aproximaciones al problema (mínimo 7 alternativas relacionadas) así como elementos teóricos y prácticos relacionados (al menos 3 elementos relacionados). Incluye la referencia de cada una de las fuentes de donde obtuvo la información (al menos 3 fuentes diferentes)</w:t>
-      </w:r>
-    </w:p>
-    <w:p>
-      <w:pPr>
-        <w:jc w:val="both"/>
-        <w:rPr>
-          <w:rFonts w:ascii="Times New Roman" w:hAnsi="Times New Roman" w:cs="Times New Roman"/>
-          <w:b/>
-        </w:rPr>
-      </w:pPr>
-      <w:r>
-        <w:rPr>
-          <w:rFonts w:ascii="Times New Roman" w:hAnsi="Times New Roman" w:cs="Times New Roman"/>
-          <w:b/>
-        </w:rPr>
-        <w:t>Definiciones</w:t>
+        </w:rPr>
+        <w:t>Algoritmo</w:t>
+      </w:r>
+    </w:p>
+    <w:p>
+      <w:pPr>
+        <w:jc w:val="both"/>
+        <w:rPr>
+          <w:rFonts w:ascii="Times New Roman" w:hAnsi="Times New Roman" w:cs="Times New Roman"/>
+        </w:rPr>
+      </w:pPr>
+      <w:r>
+        <w:rPr>
+          <w:rFonts w:ascii="Times New Roman" w:hAnsi="Times New Roman" w:cs="Times New Roman"/>
+        </w:rPr>
+        <w:t xml:space="preserve">Es una secuencia de pasos bien definidos que buscan resolver un problema computacional. </w:t>
       </w:r>
     </w:p>
     <w:p>
@@ -410,21 +1406,21 @@
           <w:rFonts w:ascii="Times New Roman" w:hAnsi="Times New Roman" w:cs="Times New Roman"/>
           <w:i/>
         </w:rPr>
-        <w:t>Algoritmo</w:t>
-      </w:r>
-    </w:p>
-    <w:p>
-      <w:pPr>
-        <w:jc w:val="both"/>
-        <w:rPr>
-          <w:rFonts w:ascii="Times New Roman" w:hAnsi="Times New Roman" w:cs="Times New Roman"/>
-        </w:rPr>
-      </w:pPr>
-      <w:r>
-        <w:rPr>
-          <w:rFonts w:ascii="Times New Roman" w:hAnsi="Times New Roman" w:cs="Times New Roman"/>
-        </w:rPr>
-        <w:t xml:space="preserve">Es una secuencia de pasos bien definidos que buscan resolver un problema computacional. </w:t>
+        <w:t>Eficiencia</w:t>
+      </w:r>
+    </w:p>
+    <w:p>
+      <w:pPr>
+        <w:jc w:val="both"/>
+        <w:rPr>
+          <w:rFonts w:ascii="Times New Roman" w:hAnsi="Times New Roman" w:cs="Times New Roman"/>
+        </w:rPr>
+      </w:pPr>
+      <w:r>
+        <w:rPr>
+          <w:rFonts w:ascii="Times New Roman" w:hAnsi="Times New Roman" w:cs="Times New Roman"/>
+        </w:rPr>
+        <w:t xml:space="preserve">Se dice que un algoritmo es eficiente cuando entrega la respuesta correcta para todos los casos y con la menor complejidad posible. </w:t>
       </w:r>
     </w:p>
     <w:p>
@@ -440,22 +1436,21 @@
           <w:rFonts w:ascii="Times New Roman" w:hAnsi="Times New Roman" w:cs="Times New Roman"/>
           <w:i/>
         </w:rPr>
-        <w:t>Eficiencia</w:t>
-      </w:r>
-    </w:p>
-    <w:p>
-      <w:pPr>
-        <w:jc w:val="both"/>
-        <w:rPr>
-          <w:rFonts w:ascii="Times New Roman" w:hAnsi="Times New Roman" w:cs="Times New Roman"/>
-        </w:rPr>
-      </w:pPr>
-      <w:r>
-        <w:rPr>
-          <w:rFonts w:ascii="Times New Roman" w:hAnsi="Times New Roman" w:cs="Times New Roman"/>
-        </w:rPr>
-        <w:lastRenderedPageBreak/>
-        <w:t xml:space="preserve">Se dice que un algoritmo es eficiente cuando entrega la respuesta correcta para todos los casos y con la menor complejidad posible. </w:t>
+        <w:t>Complejidad temporal</w:t>
+      </w:r>
+    </w:p>
+    <w:p>
+      <w:pPr>
+        <w:jc w:val="both"/>
+        <w:rPr>
+          <w:rFonts w:ascii="Times New Roman" w:hAnsi="Times New Roman" w:cs="Times New Roman"/>
+        </w:rPr>
+      </w:pPr>
+      <w:r>
+        <w:rPr>
+          <w:rFonts w:ascii="Times New Roman" w:hAnsi="Times New Roman" w:cs="Times New Roman"/>
+        </w:rPr>
+        <w:t>Función que describe el comportamiento (en tiempo) de un algoritmo conforme se incrementa el tamaño de la entrada.</w:t>
       </w:r>
     </w:p>
     <w:p>
@@ -471,22 +1466,16 @@
           <w:rFonts w:ascii="Times New Roman" w:hAnsi="Times New Roman" w:cs="Times New Roman"/>
           <w:i/>
         </w:rPr>
-        <w:t>Complejidad temporal</w:t>
-      </w:r>
-    </w:p>
-    <w:p>
-      <w:pPr>
-        <w:jc w:val="both"/>
-        <w:rPr>
-          <w:rFonts w:ascii="Times New Roman" w:hAnsi="Times New Roman" w:cs="Times New Roman"/>
-        </w:rPr>
-      </w:pPr>
-      <w:r>
-        <w:rPr>
-          <w:rFonts w:ascii="Times New Roman" w:hAnsi="Times New Roman" w:cs="Times New Roman"/>
-        </w:rPr>
-        <w:t>Función que describe el comportamiento (en tiempo) de un algoritmo conforme se incrementa el tamaño de la entrada.</w:t>
-      </w:r>
+        <w:t>Algoritmo de ordenamiento</w:t>
+      </w:r>
+    </w:p>
+    <w:p>
+      <w:pPr>
+        <w:jc w:val="both"/>
+        <w:rPr>
+          <w:rFonts w:ascii="Times New Roman" w:hAnsi="Times New Roman" w:cs="Times New Roman"/>
+        </w:rPr>
+      </w:pPr>
     </w:p>
     <w:p>
       <w:pPr>
@@ -501,24 +1490,16 @@
           <w:rFonts w:ascii="Times New Roman" w:hAnsi="Times New Roman" w:cs="Times New Roman"/>
           <w:i/>
         </w:rPr>
-        <w:t>Algoritmo de ordenamiento</w:t>
-      </w:r>
-    </w:p>
-    <w:p>
-      <w:pPr>
-        <w:jc w:val="both"/>
-        <w:rPr>
-          <w:rFonts w:ascii="Times New Roman" w:hAnsi="Times New Roman" w:cs="Times New Roman"/>
-          <w:b/>
-        </w:rPr>
-      </w:pPr>
-      <w:r>
-        <w:rPr>
-          <w:rFonts w:ascii="Times New Roman" w:hAnsi="Times New Roman" w:cs="Times New Roman"/>
-          <w:b/>
-        </w:rPr>
-        <w:t>Información bibliográfica</w:t>
-      </w:r>
+        <w:t xml:space="preserve">Complejidad espacial </w:t>
+      </w:r>
+    </w:p>
+    <w:p>
+      <w:pPr>
+        <w:jc w:val="both"/>
+        <w:rPr>
+          <w:rFonts w:ascii="Times New Roman" w:hAnsi="Times New Roman" w:cs="Times New Roman"/>
+        </w:rPr>
+      </w:pPr>
     </w:p>
     <w:p>
       <w:pPr>
@@ -533,21 +1514,150 @@
           <w:rFonts w:ascii="Times New Roman" w:hAnsi="Times New Roman" w:cs="Times New Roman"/>
           <w:i/>
         </w:rPr>
-        <w:t>Del libro de Matemática discreta y sus aplicaciones que luego añadiré el nombre</w:t>
-      </w:r>
-    </w:p>
-    <w:p>
-      <w:pPr>
-        <w:jc w:val="both"/>
-        <w:rPr>
-          <w:rFonts w:ascii="Times New Roman" w:hAnsi="Times New Roman" w:cs="Times New Roman"/>
-        </w:rPr>
-      </w:pPr>
-      <w:r>
-        <w:rPr>
-          <w:rFonts w:ascii="Times New Roman" w:hAnsi="Times New Roman" w:cs="Times New Roman"/>
-        </w:rPr>
-        <w:t>Los algoritmos mas eficientes de manera descendente son:</w:t>
+        <w:t>Notación asintótica</w:t>
+      </w:r>
+    </w:p>
+    <w:p>
+      <w:pPr>
+        <w:jc w:val="both"/>
+        <w:rPr>
+          <w:rFonts w:ascii="Times New Roman" w:hAnsi="Times New Roman" w:cs="Times New Roman"/>
+        </w:rPr>
+      </w:pPr>
+      <w:r>
+        <w:rPr>
+          <w:rFonts w:ascii="Times New Roman" w:hAnsi="Times New Roman" w:cs="Times New Roman"/>
+        </w:rPr>
+        <w:t>Son aquellas notaciones utilizadas para describir el tiempo de ejecución</w:t>
+      </w:r>
+      <w:r>
+        <w:rPr>
+          <w:rFonts w:ascii="Times New Roman" w:hAnsi="Times New Roman" w:cs="Times New Roman"/>
+        </w:rPr>
+        <w:t xml:space="preserve"> </w:t>
+      </w:r>
+      <w:r>
+        <w:rPr>
+          <w:rFonts w:ascii="Times New Roman" w:hAnsi="Times New Roman" w:cs="Times New Roman"/>
+        </w:rPr>
+        <w:t>asintótico de un algoritmo.</w:t>
+      </w:r>
+      <w:r>
+        <w:rPr>
+          <w:rFonts w:ascii="Times New Roman" w:hAnsi="Times New Roman" w:cs="Times New Roman"/>
+        </w:rPr>
+        <w:t xml:space="preserve"> Conocemos la notación O para el peor caso, </w:t>
+      </w:r>
+      <w:r>
+        <w:rPr>
+          <w:rFonts w:ascii="Times New Roman" w:hAnsi="Times New Roman" w:cs="Times New Roman"/>
+        </w:rPr>
+        <w:t>Ω</w:t>
+      </w:r>
+      <w:r>
+        <w:rPr>
+          <w:rFonts w:ascii="Times New Roman" w:hAnsi="Times New Roman" w:cs="Times New Roman"/>
+        </w:rPr>
+        <w:t xml:space="preserve"> para el mejor caso y</w:t>
+      </w:r>
+      <w:r>
+        <w:rPr>
+          <w:rFonts w:ascii="Times New Roman" w:hAnsi="Times New Roman" w:cs="Times New Roman"/>
+        </w:rPr>
+        <w:t xml:space="preserve"> </w:t>
+      </w:r>
+      <w:r>
+        <w:rPr>
+          <w:rFonts w:ascii="Times New Roman" w:hAnsi="Times New Roman" w:cs="Times New Roman"/>
+        </w:rPr>
+        <w:t>Ɵ</w:t>
+      </w:r>
+      <w:r>
+        <w:rPr>
+          <w:rFonts w:ascii="Times New Roman" w:hAnsi="Times New Roman" w:cs="Times New Roman"/>
+        </w:rPr>
+        <w:t xml:space="preserve"> para el caso promedio. </w:t>
+      </w:r>
+    </w:p>
+    <w:p>
+      <w:pPr>
+        <w:jc w:val="both"/>
+        <w:rPr>
+          <w:rFonts w:ascii="Times New Roman" w:hAnsi="Times New Roman" w:cs="Times New Roman"/>
+        </w:rPr>
+      </w:pPr>
+      <w:r>
+        <w:rPr>
+          <w:rFonts w:ascii="Times New Roman" w:hAnsi="Times New Roman" w:cs="Times New Roman"/>
+        </w:rPr>
+        <w:t xml:space="preserve">Según </w:t>
+      </w:r>
+      <w:r>
+        <w:rPr>
+          <w:rFonts w:ascii="Times New Roman" w:hAnsi="Times New Roman" w:cs="Times New Roman"/>
+        </w:rPr>
+        <w:t>Kenneth H. Rosen</w:t>
+      </w:r>
+      <w:r>
+        <w:rPr>
+          <w:rFonts w:ascii="Times New Roman" w:hAnsi="Times New Roman" w:cs="Times New Roman"/>
+        </w:rPr>
+        <w:t xml:space="preserve"> en su libro </w:t>
+      </w:r>
+      <w:r>
+        <w:rPr>
+          <w:rFonts w:ascii="Times New Roman" w:hAnsi="Times New Roman" w:cs="Times New Roman"/>
+          <w:i/>
+        </w:rPr>
+        <w:t>Matemática Discreta y sus aplicaciones</w:t>
+      </w:r>
+      <w:r>
+        <w:rPr>
+          <w:rFonts w:ascii="Times New Roman" w:hAnsi="Times New Roman" w:cs="Times New Roman"/>
+        </w:rPr>
+        <w:t>, l</w:t>
+      </w:r>
+      <w:r>
+        <w:rPr>
+          <w:rFonts w:ascii="Times New Roman" w:hAnsi="Times New Roman" w:cs="Times New Roman"/>
+        </w:rPr>
+        <w:t xml:space="preserve">os algoritmos </w:t>
+      </w:r>
+      <w:r>
+        <w:rPr>
+          <w:rFonts w:ascii="Times New Roman" w:hAnsi="Times New Roman" w:cs="Times New Roman"/>
+        </w:rPr>
+        <w:t>más</w:t>
+      </w:r>
+      <w:r>
+        <w:rPr>
+          <w:rFonts w:ascii="Times New Roman" w:hAnsi="Times New Roman" w:cs="Times New Roman"/>
+        </w:rPr>
+        <w:t xml:space="preserve"> </w:t>
+      </w:r>
+      <w:r>
+        <w:rPr>
+          <w:rFonts w:ascii="Times New Roman" w:hAnsi="Times New Roman" w:cs="Times New Roman"/>
+        </w:rPr>
+        <w:t xml:space="preserve">eficientes ordenados </w:t>
+      </w:r>
+      <w:r>
+        <w:rPr>
+          <w:rFonts w:ascii="Times New Roman" w:hAnsi="Times New Roman" w:cs="Times New Roman"/>
+        </w:rPr>
+        <w:t>de manera descendente son</w:t>
+      </w:r>
+      <w:r>
+        <w:rPr>
+          <w:rFonts w:ascii="Times New Roman" w:hAnsi="Times New Roman" w:cs="Times New Roman"/>
+        </w:rPr>
+        <w:t xml:space="preserve"> aquellos que</w:t>
+      </w:r>
+      <w:r>
+        <w:rPr>
+          <w:rFonts w:ascii="Times New Roman" w:hAnsi="Times New Roman" w:cs="Times New Roman"/>
+        </w:rPr>
+        <w:t>:</w:t>
       </w:r>
     </w:p>
     <w:tbl>
@@ -996,6 +2106,20 @@
         <w:jc w:val="both"/>
         <w:rPr>
           <w:rFonts w:ascii="Times New Roman" w:hAnsi="Times New Roman" w:cs="Times New Roman"/>
+        </w:rPr>
+      </w:pPr>
+      <w:r>
+        <w:rPr>
+          <w:rFonts w:ascii="Times New Roman" w:hAnsi="Times New Roman" w:cs="Times New Roman"/>
+        </w:rPr>
+        <w:t>Por lo tanto, debemos tener como criterio de selección la complejidad temporal del algoritmo con base en esa tabla.</w:t>
+      </w:r>
+    </w:p>
+    <w:p>
+      <w:pPr>
+        <w:jc w:val="both"/>
+        <w:rPr>
+          <w:rFonts w:ascii="Times New Roman" w:hAnsi="Times New Roman" w:cs="Times New Roman"/>
           <w:b/>
         </w:rPr>
       </w:pPr>
@@ -1018,6 +2142,7 @@
         <w:rPr>
           <w:rFonts w:ascii="Times New Roman" w:hAnsi="Times New Roman" w:cs="Times New Roman"/>
         </w:rPr>
+        <w:lastRenderedPageBreak/>
         <w:t xml:space="preserve">Encontramos en un blog de </w:t>
       </w:r>
       <w:r>
@@ -1031,58 +2156,74 @@
         <w:rPr>
           <w:rFonts w:ascii="Times New Roman" w:hAnsi="Times New Roman" w:cs="Times New Roman"/>
         </w:rPr>
-        <w:t xml:space="preserve"> perteneciente a Sergio Andrés Flórez un análisis hecho para encontrar el algoritmo de ordenamiento más eficiente.</w:t>
-      </w:r>
-    </w:p>
-    <w:p>
-      <w:pPr>
-        <w:jc w:val="both"/>
-        <w:rPr>
-          <w:rFonts w:ascii="Times New Roman" w:hAnsi="Times New Roman" w:cs="Times New Roman"/>
-        </w:rPr>
-      </w:pPr>
-      <w:r>
-        <w:rPr>
-          <w:rFonts w:ascii="Times New Roman" w:hAnsi="Times New Roman" w:cs="Times New Roman"/>
-        </w:rPr>
-        <w:t xml:space="preserve">Sergio toma siete algoritmos </w:t>
+        <w:t xml:space="preserve"> perteneciente a Sergio Andrés Flórez un análisis hecho para encontrar el algoritmo de ordenamiento más eficiente</w:t>
+      </w:r>
+      <w:r>
+        <w:rPr>
+          <w:rFonts w:ascii="Times New Roman" w:hAnsi="Times New Roman" w:cs="Times New Roman"/>
+        </w:rPr>
+        <w:t>:</w:t>
+      </w:r>
+    </w:p>
+    <w:p>
+      <w:pPr>
+        <w:jc w:val="both"/>
+        <w:rPr>
+          <w:rFonts w:ascii="Times New Roman" w:hAnsi="Times New Roman" w:cs="Times New Roman"/>
+        </w:rPr>
+      </w:pPr>
+      <w:r>
+        <w:rPr>
+          <w:rFonts w:ascii="Times New Roman" w:hAnsi="Times New Roman" w:cs="Times New Roman"/>
+        </w:rPr>
+        <w:t>Sergio toma siete algoritmos conocidos:</w:t>
+      </w:r>
+      <w:r>
+        <w:rPr>
+          <w:rFonts w:ascii="Times New Roman" w:hAnsi="Times New Roman" w:cs="Times New Roman"/>
+        </w:rPr>
+        <w:t xml:space="preserve"> </w:t>
+      </w:r>
+      <w:r>
+        <w:rPr>
+          <w:rFonts w:ascii="Times New Roman" w:hAnsi="Times New Roman" w:cs="Times New Roman"/>
+        </w:rPr>
+        <w:t xml:space="preserve">Burbuja, inserción, selección, </w:t>
       </w:r>
       <w:proofErr w:type="spellStart"/>
-      <w:proofErr w:type="gramStart"/>
-      <w:r>
-        <w:rPr>
-          <w:rFonts w:ascii="Times New Roman" w:hAnsi="Times New Roman" w:cs="Times New Roman"/>
-        </w:rPr>
-        <w:t>conocidos:Burbuja</w:t>
+      <w:r>
+        <w:rPr>
+          <w:rFonts w:ascii="Times New Roman" w:hAnsi="Times New Roman" w:cs="Times New Roman"/>
+        </w:rPr>
+        <w:t>Heapsort</w:t>
       </w:r>
       <w:proofErr w:type="spellEnd"/>
-      <w:proofErr w:type="gramEnd"/>
-      <w:r>
-        <w:rPr>
-          <w:rFonts w:ascii="Times New Roman" w:hAnsi="Times New Roman" w:cs="Times New Roman"/>
-        </w:rPr>
-        <w:t xml:space="preserve">, inserción, selección, </w:t>
+      <w:r>
+        <w:rPr>
+          <w:rFonts w:ascii="Times New Roman" w:hAnsi="Times New Roman" w:cs="Times New Roman"/>
+        </w:rPr>
+        <w:t xml:space="preserve">, conteo, </w:t>
       </w:r>
       <w:proofErr w:type="spellStart"/>
       <w:r>
         <w:rPr>
           <w:rFonts w:ascii="Times New Roman" w:hAnsi="Times New Roman" w:cs="Times New Roman"/>
         </w:rPr>
-        <w:t>Heapsort</w:t>
+        <w:t>merge</w:t>
       </w:r>
       <w:proofErr w:type="spellEnd"/>
       <w:r>
         <w:rPr>
           <w:rFonts w:ascii="Times New Roman" w:hAnsi="Times New Roman" w:cs="Times New Roman"/>
         </w:rPr>
-        <w:t xml:space="preserve">, conteo, </w:t>
+        <w:t xml:space="preserve"> </w:t>
       </w:r>
       <w:proofErr w:type="spellStart"/>
       <w:r>
         <w:rPr>
           <w:rFonts w:ascii="Times New Roman" w:hAnsi="Times New Roman" w:cs="Times New Roman"/>
         </w:rPr>
-        <w:t>merge</w:t>
+        <w:t>sort</w:t>
       </w:r>
       <w:proofErr w:type="spellEnd"/>
       <w:r>
@@ -1091,127 +2232,261 @@
         </w:rPr>
         <w:t xml:space="preserve"> </w:t>
       </w:r>
+      <w:r>
+        <w:rPr>
+          <w:rFonts w:ascii="Times New Roman" w:hAnsi="Times New Roman" w:cs="Times New Roman"/>
+        </w:rPr>
+        <w:t xml:space="preserve">y Quicksort, los implementa y los ejecuta en los </w:t>
+      </w:r>
+      <w:r>
+        <w:rPr>
+          <w:rFonts w:ascii="Times New Roman" w:hAnsi="Times New Roman" w:cs="Times New Roman"/>
+        </w:rPr>
+        <w:t>maquinas</w:t>
+      </w:r>
+      <w:r>
+        <w:rPr>
+          <w:rFonts w:ascii="Times New Roman" w:hAnsi="Times New Roman" w:cs="Times New Roman"/>
+        </w:rPr>
+        <w:t xml:space="preserve"> con diferentes especificaciones para encontrar cuál es el algoritmo más eficiente para ordenar </w:t>
+      </w:r>
+      <w:r>
+        <w:rPr>
+          <w:rFonts w:ascii="Times New Roman" w:hAnsi="Times New Roman" w:cs="Times New Roman"/>
+        </w:rPr>
+        <w:t xml:space="preserve">hasta </w:t>
+      </w:r>
+      <w:r>
+        <w:rPr>
+          <w:rFonts w:ascii="Times New Roman" w:hAnsi="Times New Roman" w:cs="Times New Roman"/>
+        </w:rPr>
+        <w:t>1.000.000.000</w:t>
+      </w:r>
+      <w:r>
+        <w:rPr>
+          <w:rFonts w:ascii="Times New Roman" w:hAnsi="Times New Roman" w:cs="Times New Roman"/>
+        </w:rPr>
+        <w:t xml:space="preserve"> datos. </w:t>
+      </w:r>
+    </w:p>
+    <w:p>
+      <w:pPr>
+        <w:jc w:val="both"/>
+        <w:rPr>
+          <w:rFonts w:ascii="Times New Roman" w:hAnsi="Times New Roman" w:cs="Times New Roman"/>
+        </w:rPr>
+      </w:pPr>
+      <w:r>
+        <w:rPr>
+          <w:rFonts w:ascii="Times New Roman" w:hAnsi="Times New Roman" w:cs="Times New Roman"/>
+        </w:rPr>
+        <w:t xml:space="preserve">Después de un análisis de las gráficas de los siete algoritmos, llegó a la conclusión de que </w:t>
+      </w:r>
+      <w:r>
+        <w:rPr>
+          <w:rFonts w:ascii="Times New Roman" w:hAnsi="Times New Roman" w:cs="Times New Roman"/>
+        </w:rPr>
+        <w:t xml:space="preserve">en definitiva los perdedores eran burbuja, inserción y selección. Por lo tanto, se decide analizar más a de cerca los cuatro restantes, y se llega a la conclusión de que el algoritmo más eficiente fue el de conteo con una complejidad de </w:t>
+      </w:r>
+      <w:r>
+        <w:rPr>
+          <w:rFonts w:ascii="Times New Roman" w:hAnsi="Times New Roman" w:cs="Times New Roman"/>
+        </w:rPr>
+        <w:t>O(</w:t>
+      </w:r>
       <w:proofErr w:type="spellStart"/>
       <w:r>
         <w:rPr>
           <w:rFonts w:ascii="Times New Roman" w:hAnsi="Times New Roman" w:cs="Times New Roman"/>
         </w:rPr>
-        <w:t>sorty</w:t>
+        <w:t>n+k</w:t>
       </w:r>
       <w:proofErr w:type="spellEnd"/>
       <w:r>
         <w:rPr>
           <w:rFonts w:ascii="Times New Roman" w:hAnsi="Times New Roman" w:cs="Times New Roman"/>
         </w:rPr>
-        <w:t xml:space="preserve"> Quicksort, los implementa y los ejecuta en los </w:t>
+        <w:t>)</w:t>
+      </w:r>
+      <w:r>
+        <w:rPr>
+          <w:rFonts w:ascii="Times New Roman" w:hAnsi="Times New Roman" w:cs="Times New Roman"/>
+        </w:rPr>
+        <w:t xml:space="preserve">. </w:t>
+      </w:r>
+    </w:p>
+    <w:p>
+      <w:pPr>
+        <w:jc w:val="both"/>
+        <w:rPr>
+          <w:rFonts w:ascii="Times New Roman" w:hAnsi="Times New Roman" w:cs="Times New Roman"/>
+        </w:rPr>
+      </w:pPr>
+    </w:p>
+    <w:p>
+      <w:pPr>
+        <w:jc w:val="both"/>
+        <w:rPr>
+          <w:rFonts w:ascii="Times New Roman" w:hAnsi="Times New Roman" w:cs="Times New Roman"/>
+          <w:b/>
+        </w:rPr>
+      </w:pPr>
+      <w:r>
+        <w:rPr>
+          <w:rFonts w:ascii="Times New Roman" w:hAnsi="Times New Roman" w:cs="Times New Roman"/>
+          <w:b/>
+        </w:rPr>
+        <w:t xml:space="preserve">Paso 3: </w:t>
+      </w:r>
+      <w:r>
+        <w:rPr>
+          <w:rFonts w:ascii="Times New Roman" w:hAnsi="Times New Roman" w:cs="Times New Roman"/>
+          <w:b/>
+        </w:rPr>
+        <w:t>Búsqueda</w:t>
+      </w:r>
+      <w:r>
+        <w:rPr>
+          <w:rFonts w:ascii="Times New Roman" w:hAnsi="Times New Roman" w:cs="Times New Roman"/>
+          <w:b/>
+        </w:rPr>
+        <w:t xml:space="preserve"> de soluciones creativas</w:t>
+      </w:r>
+    </w:p>
+    <w:p>
+      <w:pPr>
+        <w:jc w:val="both"/>
+        <w:rPr>
+          <w:rFonts w:ascii="Times New Roman" w:hAnsi="Times New Roman" w:cs="Times New Roman"/>
+          <w:i/>
+        </w:rPr>
+      </w:pPr>
+      <w:r>
+        <w:rPr>
+          <w:rFonts w:ascii="Times New Roman" w:hAnsi="Times New Roman" w:cs="Times New Roman"/>
+        </w:rPr>
+        <w:t xml:space="preserve">Decidimos hacer una </w:t>
+      </w:r>
+      <w:r>
+        <w:rPr>
+          <w:rFonts w:ascii="Times New Roman" w:hAnsi="Times New Roman" w:cs="Times New Roman"/>
+        </w:rPr>
+        <w:t>lluvia de ideas</w:t>
+      </w:r>
+    </w:p>
+    <w:p>
+      <w:pPr>
+        <w:pStyle w:val="Prrafodelista"/>
+        <w:numPr>
+          <w:ilvl w:val="0"/>
+          <w:numId w:val="2"/>
+        </w:numPr>
+        <w:jc w:val="both"/>
+        <w:rPr>
+          <w:rFonts w:ascii="Times New Roman" w:hAnsi="Times New Roman" w:cs="Times New Roman"/>
+        </w:rPr>
+      </w:pPr>
+      <w:r>
+        <w:rPr>
+          <w:rFonts w:ascii="Times New Roman" w:hAnsi="Times New Roman" w:cs="Times New Roman"/>
+        </w:rPr>
+        <w:t>Algoritmo b</w:t>
+      </w:r>
+      <w:r>
+        <w:rPr>
+          <w:rFonts w:ascii="Times New Roman" w:hAnsi="Times New Roman" w:cs="Times New Roman"/>
+        </w:rPr>
+        <w:t>urbuja</w:t>
+      </w:r>
+    </w:p>
+    <w:p>
+      <w:pPr>
+        <w:pStyle w:val="Prrafodelista"/>
+        <w:numPr>
+          <w:ilvl w:val="0"/>
+          <w:numId w:val="2"/>
+        </w:numPr>
+        <w:jc w:val="both"/>
+        <w:rPr>
+          <w:rFonts w:ascii="Times New Roman" w:hAnsi="Times New Roman" w:cs="Times New Roman"/>
+        </w:rPr>
+      </w:pPr>
+      <w:r>
+        <w:rPr>
+          <w:rFonts w:ascii="Times New Roman" w:hAnsi="Times New Roman" w:cs="Times New Roman"/>
+        </w:rPr>
+        <w:t>Algoritmo de s</w:t>
+      </w:r>
+      <w:r>
+        <w:rPr>
+          <w:rFonts w:ascii="Times New Roman" w:hAnsi="Times New Roman" w:cs="Times New Roman"/>
+        </w:rPr>
+        <w:t>elección</w:t>
+      </w:r>
+    </w:p>
+    <w:p>
+      <w:pPr>
+        <w:pStyle w:val="Prrafodelista"/>
+        <w:numPr>
+          <w:ilvl w:val="0"/>
+          <w:numId w:val="2"/>
+        </w:numPr>
+        <w:jc w:val="both"/>
+        <w:rPr>
+          <w:rFonts w:ascii="Times New Roman" w:hAnsi="Times New Roman" w:cs="Times New Roman"/>
+        </w:rPr>
+      </w:pPr>
+      <w:r>
+        <w:rPr>
+          <w:rFonts w:ascii="Times New Roman" w:hAnsi="Times New Roman" w:cs="Times New Roman"/>
+        </w:rPr>
+        <w:t>Algoritmo de i</w:t>
+      </w:r>
+      <w:r>
+        <w:rPr>
+          <w:rFonts w:ascii="Times New Roman" w:hAnsi="Times New Roman" w:cs="Times New Roman"/>
+        </w:rPr>
+        <w:t>nserción</w:t>
+      </w:r>
+    </w:p>
+    <w:p>
+      <w:pPr>
+        <w:pStyle w:val="Prrafodelista"/>
+        <w:numPr>
+          <w:ilvl w:val="0"/>
+          <w:numId w:val="2"/>
+        </w:numPr>
+        <w:jc w:val="both"/>
+        <w:rPr>
+          <w:rFonts w:ascii="Times New Roman" w:hAnsi="Times New Roman" w:cs="Times New Roman"/>
+        </w:rPr>
+      </w:pPr>
+      <w:r>
+        <w:rPr>
+          <w:rFonts w:ascii="Times New Roman" w:hAnsi="Times New Roman" w:cs="Times New Roman"/>
+        </w:rPr>
+        <w:t xml:space="preserve">Crear un árbol binario e ir insertado los valores y luego imprimirlos de acuerdo al recorrido </w:t>
       </w:r>
       <w:proofErr w:type="spellStart"/>
       <w:r>
         <w:rPr>
           <w:rFonts w:ascii="Times New Roman" w:hAnsi="Times New Roman" w:cs="Times New Roman"/>
         </w:rPr>
-        <w:t>maquínas</w:t>
+        <w:t>inorden</w:t>
       </w:r>
       <w:proofErr w:type="spellEnd"/>
       <w:r>
         <w:rPr>
           <w:rFonts w:ascii="Times New Roman" w:hAnsi="Times New Roman" w:cs="Times New Roman"/>
         </w:rPr>
-        <w:t xml:space="preserve"> con diferentes especificaciones para encontrar cuál es el algoritmo más eficiente para ordenar hasta </w:t>
-      </w:r>
-      <w:r>
-        <w:rPr>
-          <w:rFonts w:ascii="Times New Roman" w:hAnsi="Times New Roman" w:cs="Times New Roman"/>
-        </w:rPr>
-        <w:t xml:space="preserve"> 1.000.000.000</w:t>
-      </w:r>
-      <w:r>
-        <w:rPr>
-          <w:rFonts w:ascii="Times New Roman" w:hAnsi="Times New Roman" w:cs="Times New Roman"/>
-        </w:rPr>
-        <w:t xml:space="preserve"> datos. </w:t>
-      </w:r>
-    </w:p>
-    <w:p>
-      <w:pPr>
-        <w:jc w:val="both"/>
-        <w:rPr>
-          <w:rFonts w:ascii="Times New Roman" w:hAnsi="Times New Roman" w:cs="Times New Roman"/>
-        </w:rPr>
-      </w:pPr>
-      <w:r>
-        <w:rPr>
-          <w:rFonts w:ascii="Times New Roman" w:hAnsi="Times New Roman" w:cs="Times New Roman"/>
-        </w:rPr>
-        <w:t xml:space="preserve">Después de un análisis de las gráficas de los siete algoritmos, llegó a la conclusión de que </w:t>
-      </w:r>
-      <w:bookmarkStart w:id="0" w:name="_GoBack"/>
-      <w:bookmarkEnd w:id="0"/>
-    </w:p>
-    <w:p>
-      <w:pPr>
-        <w:jc w:val="both"/>
-        <w:rPr>
-          <w:rFonts w:ascii="Times New Roman" w:hAnsi="Times New Roman" w:cs="Times New Roman"/>
-          <w:b/>
-        </w:rPr>
-      </w:pPr>
-    </w:p>
-    <w:p>
-      <w:pPr>
-        <w:jc w:val="both"/>
-        <w:rPr>
-          <w:rFonts w:ascii="Times New Roman" w:hAnsi="Times New Roman" w:cs="Times New Roman"/>
-          <w:b/>
-        </w:rPr>
-      </w:pPr>
-      <w:r>
-        <w:rPr>
-          <w:rFonts w:ascii="Times New Roman" w:hAnsi="Times New Roman" w:cs="Times New Roman"/>
-          <w:b/>
-        </w:rPr>
-        <w:t xml:space="preserve">Paso 3: </w:t>
-      </w:r>
-      <w:r>
-        <w:rPr>
-          <w:rFonts w:ascii="Times New Roman" w:hAnsi="Times New Roman" w:cs="Times New Roman"/>
-          <w:b/>
-        </w:rPr>
-        <w:t>Búsqueda</w:t>
-      </w:r>
-      <w:r>
-        <w:rPr>
-          <w:rFonts w:ascii="Times New Roman" w:hAnsi="Times New Roman" w:cs="Times New Roman"/>
-          <w:b/>
-        </w:rPr>
-        <w:t xml:space="preserve"> de soluciones creativas</w:t>
-      </w:r>
-    </w:p>
-    <w:p>
-      <w:pPr>
-        <w:jc w:val="both"/>
-        <w:rPr>
-          <w:rFonts w:ascii="Times New Roman" w:hAnsi="Times New Roman" w:cs="Times New Roman"/>
-          <w:i/>
-          <w:sz w:val="20"/>
-        </w:rPr>
-      </w:pPr>
-      <w:r>
-        <w:rPr>
-          <w:rFonts w:ascii="Times New Roman" w:hAnsi="Times New Roman" w:cs="Times New Roman"/>
-          <w:i/>
-          <w:sz w:val="20"/>
-        </w:rPr>
-        <w:t>Con base tanto en la información recopilada y alguna técnica de generación de ideas presenta al menos 7 alternativas de solución creativa. La técnica de generación de ideas es indicada y descrita brevemente. Las alternativas creativas están enriquecidas con ideas propias.</w:t>
-      </w:r>
-    </w:p>
-    <w:p>
-      <w:pPr>
-        <w:jc w:val="both"/>
-        <w:rPr>
-          <w:rFonts w:ascii="Times New Roman" w:hAnsi="Times New Roman" w:cs="Times New Roman"/>
-          <w:i/>
-          <w:sz w:val="20"/>
+        <w:t xml:space="preserve">. </w:t>
+      </w:r>
+    </w:p>
+    <w:p>
+      <w:pPr>
+        <w:jc w:val="both"/>
+        <w:rPr>
+          <w:rFonts w:ascii="Times New Roman" w:hAnsi="Times New Roman" w:cs="Times New Roman"/>
         </w:rPr>
       </w:pPr>
     </w:p>
@@ -1294,35 +2569,689 @@
         <w:jc w:val="both"/>
         <w:rPr>
           <w:rFonts w:ascii="Times New Roman" w:hAnsi="Times New Roman" w:cs="Times New Roman"/>
-          <w:i/>
-          <w:sz w:val="20"/>
-        </w:rPr>
-      </w:pPr>
-      <w:r>
-        <w:rPr>
-          <w:rFonts w:ascii="Times New Roman" w:hAnsi="Times New Roman" w:cs="Times New Roman"/>
-          <w:i/>
-          <w:sz w:val="20"/>
-        </w:rPr>
-        <w:lastRenderedPageBreak/>
-        <w:t>Define criterios para evaluar las ideas. Explica en qué consiste cada criterio y todas las escalas que puede tener una alternativa evaluada con ese criterio. Evalúa cada idea con base en dicho criterio y asigna un resultado de esa evaluación. Totaliza la evaluación para conocer, con base en los criterios elegidos, cuál o cuáles son las ideas que serán implementadas</w:t>
-      </w:r>
-      <w:r>
-        <w:rPr>
-          <w:rFonts w:ascii="Times New Roman" w:hAnsi="Times New Roman" w:cs="Times New Roman"/>
-          <w:i/>
-          <w:sz w:val="20"/>
-        </w:rPr>
-        <w:t>.</w:t>
-      </w:r>
-    </w:p>
-    <w:p>
-      <w:pPr>
-        <w:jc w:val="both"/>
-        <w:rPr>
-          <w:rFonts w:ascii="Times New Roman" w:hAnsi="Times New Roman" w:cs="Times New Roman"/>
-          <w:i/>
-          <w:sz w:val="20"/>
+        </w:rPr>
+      </w:pPr>
+      <w:r>
+        <w:rPr>
+          <w:rFonts w:ascii="Times New Roman" w:hAnsi="Times New Roman" w:cs="Times New Roman"/>
+        </w:rPr>
+        <w:t>Criterio A</w:t>
+      </w:r>
+    </w:p>
+    <w:p>
+      <w:pPr>
+        <w:jc w:val="both"/>
+        <w:rPr>
+          <w:rFonts w:ascii="Times New Roman" w:hAnsi="Times New Roman" w:cs="Times New Roman"/>
+        </w:rPr>
+      </w:pPr>
+      <w:r>
+        <w:rPr>
+          <w:rFonts w:ascii="Times New Roman" w:hAnsi="Times New Roman" w:cs="Times New Roman"/>
+        </w:rPr>
+        <w:t>Fácil implementación</w:t>
+      </w:r>
+    </w:p>
+    <w:p>
+      <w:pPr>
+        <w:jc w:val="both"/>
+        <w:rPr>
+          <w:rFonts w:ascii="Times New Roman" w:hAnsi="Times New Roman" w:cs="Times New Roman"/>
+        </w:rPr>
+      </w:pPr>
+      <w:r>
+        <w:rPr>
+          <w:rFonts w:ascii="Times New Roman" w:hAnsi="Times New Roman" w:cs="Times New Roman"/>
+        </w:rPr>
+        <w:t>Criterio B</w:t>
+      </w:r>
+    </w:p>
+    <w:p>
+      <w:pPr>
+        <w:jc w:val="both"/>
+        <w:rPr>
+          <w:rFonts w:ascii="Times New Roman" w:hAnsi="Times New Roman" w:cs="Times New Roman"/>
+        </w:rPr>
+      </w:pPr>
+      <w:r>
+        <w:rPr>
+          <w:rFonts w:ascii="Times New Roman" w:hAnsi="Times New Roman" w:cs="Times New Roman"/>
+        </w:rPr>
+        <w:t>Almacenamiento temporal adicional</w:t>
+      </w:r>
+      <w:r>
+        <w:rPr>
+          <w:rFonts w:ascii="Times New Roman" w:hAnsi="Times New Roman" w:cs="Times New Roman"/>
+        </w:rPr>
+        <w:tab/>
+      </w:r>
+      <w:r>
+        <w:rPr>
+          <w:rFonts w:ascii="Times New Roman" w:hAnsi="Times New Roman" w:cs="Times New Roman"/>
+        </w:rPr>
+        <w:tab/>
+      </w:r>
+    </w:p>
+    <w:p>
+      <w:pPr>
+        <w:jc w:val="both"/>
+        <w:rPr>
+          <w:rFonts w:ascii="Times New Roman" w:hAnsi="Times New Roman" w:cs="Times New Roman"/>
+        </w:rPr>
+      </w:pPr>
+      <w:r>
+        <w:rPr>
+          <w:rFonts w:ascii="Times New Roman" w:hAnsi="Times New Roman" w:cs="Times New Roman"/>
+        </w:rPr>
+        <w:t>Criterio C</w:t>
+      </w:r>
+    </w:p>
+    <w:p>
+      <w:pPr>
+        <w:jc w:val="both"/>
+        <w:rPr>
+          <w:rFonts w:ascii="Times New Roman" w:hAnsi="Times New Roman" w:cs="Times New Roman"/>
+        </w:rPr>
+      </w:pPr>
+      <w:r>
+        <w:rPr>
+          <w:rFonts w:ascii="Times New Roman" w:hAnsi="Times New Roman" w:cs="Times New Roman"/>
+        </w:rPr>
+        <w:t>Diferencia entre el mejor y el peor caso</w:t>
+      </w:r>
+      <w:r>
+        <w:rPr>
+          <w:rFonts w:ascii="Times New Roman" w:hAnsi="Times New Roman" w:cs="Times New Roman"/>
+        </w:rPr>
+        <w:tab/>
+      </w:r>
+      <w:r>
+        <w:rPr>
+          <w:rFonts w:ascii="Times New Roman" w:hAnsi="Times New Roman" w:cs="Times New Roman"/>
+        </w:rPr>
+        <w:tab/>
+      </w:r>
+    </w:p>
+    <w:p>
+      <w:pPr>
+        <w:jc w:val="both"/>
+        <w:rPr>
+          <w:rFonts w:ascii="Times New Roman" w:hAnsi="Times New Roman" w:cs="Times New Roman"/>
+        </w:rPr>
+      </w:pPr>
+      <w:r>
+        <w:rPr>
+          <w:rFonts w:ascii="Times New Roman" w:hAnsi="Times New Roman" w:cs="Times New Roman"/>
+        </w:rPr>
+        <w:t>Criterio D</w:t>
+      </w:r>
+    </w:p>
+    <w:p>
+      <w:pPr>
+        <w:jc w:val="both"/>
+        <w:rPr>
+          <w:rFonts w:ascii="Times New Roman" w:hAnsi="Times New Roman" w:cs="Times New Roman"/>
+        </w:rPr>
+      </w:pPr>
+      <w:r>
+        <w:rPr>
+          <w:rFonts w:ascii="Times New Roman" w:hAnsi="Times New Roman" w:cs="Times New Roman"/>
+        </w:rPr>
+        <w:t xml:space="preserve">Uso de recursividad </w:t>
+      </w:r>
+    </w:p>
+    <w:tbl>
+      <w:tblPr>
+        <w:tblStyle w:val="Tablaconcuadrcula"/>
+        <w:tblW w:w="0" w:type="auto"/>
+        <w:tblLook w:val="04A0" w:firstRow="1" w:lastRow="0" w:firstColumn="1" w:lastColumn="0" w:noHBand="0" w:noVBand="1"/>
+      </w:tblPr>
+      <w:tblGrid>
+        <w:gridCol w:w="1471"/>
+        <w:gridCol w:w="1471"/>
+        <w:gridCol w:w="1471"/>
+        <w:gridCol w:w="1471"/>
+        <w:gridCol w:w="1472"/>
+        <w:gridCol w:w="1472"/>
+      </w:tblGrid>
+      <w:tr>
+        <w:tc>
+          <w:tcPr>
+            <w:tcW w:w="1471" w:type="dxa"/>
+          </w:tcPr>
+          <w:p>
+            <w:pPr>
+              <w:jc w:val="both"/>
+              <w:rPr>
+                <w:rFonts w:ascii="Times New Roman" w:hAnsi="Times New Roman" w:cs="Times New Roman"/>
+              </w:rPr>
+            </w:pPr>
+          </w:p>
+        </w:tc>
+        <w:tc>
+          <w:tcPr>
+            <w:tcW w:w="1471" w:type="dxa"/>
+          </w:tcPr>
+          <w:p>
+            <w:pPr>
+              <w:jc w:val="both"/>
+              <w:rPr>
+                <w:rFonts w:ascii="Times New Roman" w:hAnsi="Times New Roman" w:cs="Times New Roman"/>
+              </w:rPr>
+            </w:pPr>
+            <w:r>
+              <w:rPr>
+                <w:rFonts w:ascii="Times New Roman" w:hAnsi="Times New Roman" w:cs="Times New Roman"/>
+              </w:rPr>
+              <w:t>Criterio A</w:t>
+            </w:r>
+          </w:p>
+        </w:tc>
+        <w:tc>
+          <w:tcPr>
+            <w:tcW w:w="1471" w:type="dxa"/>
+          </w:tcPr>
+          <w:p>
+            <w:pPr>
+              <w:jc w:val="both"/>
+              <w:rPr>
+                <w:rFonts w:ascii="Times New Roman" w:hAnsi="Times New Roman" w:cs="Times New Roman"/>
+              </w:rPr>
+            </w:pPr>
+            <w:r>
+              <w:rPr>
+                <w:rFonts w:ascii="Times New Roman" w:hAnsi="Times New Roman" w:cs="Times New Roman"/>
+              </w:rPr>
+              <w:t>Criterio B</w:t>
+            </w:r>
+          </w:p>
+        </w:tc>
+        <w:tc>
+          <w:tcPr>
+            <w:tcW w:w="1471" w:type="dxa"/>
+          </w:tcPr>
+          <w:p>
+            <w:pPr>
+              <w:jc w:val="both"/>
+              <w:rPr>
+                <w:rFonts w:ascii="Times New Roman" w:hAnsi="Times New Roman" w:cs="Times New Roman"/>
+              </w:rPr>
+            </w:pPr>
+            <w:r>
+              <w:rPr>
+                <w:rFonts w:ascii="Times New Roman" w:hAnsi="Times New Roman" w:cs="Times New Roman"/>
+              </w:rPr>
+              <w:t>Criterio C</w:t>
+            </w:r>
+          </w:p>
+        </w:tc>
+        <w:tc>
+          <w:tcPr>
+            <w:tcW w:w="1472" w:type="dxa"/>
+          </w:tcPr>
+          <w:p>
+            <w:pPr>
+              <w:jc w:val="both"/>
+              <w:rPr>
+                <w:rFonts w:ascii="Times New Roman" w:hAnsi="Times New Roman" w:cs="Times New Roman"/>
+              </w:rPr>
+            </w:pPr>
+            <w:r>
+              <w:rPr>
+                <w:rFonts w:ascii="Times New Roman" w:hAnsi="Times New Roman" w:cs="Times New Roman"/>
+              </w:rPr>
+              <w:t>Criterio D</w:t>
+            </w:r>
+          </w:p>
+        </w:tc>
+        <w:tc>
+          <w:tcPr>
+            <w:tcW w:w="1472" w:type="dxa"/>
+          </w:tcPr>
+          <w:p>
+            <w:pPr>
+              <w:jc w:val="both"/>
+              <w:rPr>
+                <w:rFonts w:ascii="Times New Roman" w:hAnsi="Times New Roman" w:cs="Times New Roman"/>
+              </w:rPr>
+            </w:pPr>
+            <w:r>
+              <w:rPr>
+                <w:rFonts w:ascii="Times New Roman" w:hAnsi="Times New Roman" w:cs="Times New Roman"/>
+              </w:rPr>
+              <w:t>Total</w:t>
+            </w:r>
+          </w:p>
+        </w:tc>
+      </w:tr>
+      <w:tr>
+        <w:tc>
+          <w:tcPr>
+            <w:tcW w:w="1471" w:type="dxa"/>
+          </w:tcPr>
+          <w:p>
+            <w:pPr>
+              <w:jc w:val="both"/>
+              <w:rPr>
+                <w:rFonts w:ascii="Times New Roman" w:hAnsi="Times New Roman" w:cs="Times New Roman"/>
+              </w:rPr>
+            </w:pPr>
+          </w:p>
+        </w:tc>
+        <w:tc>
+          <w:tcPr>
+            <w:tcW w:w="1471" w:type="dxa"/>
+          </w:tcPr>
+          <w:p>
+            <w:pPr>
+              <w:jc w:val="both"/>
+              <w:rPr>
+                <w:rFonts w:ascii="Times New Roman" w:hAnsi="Times New Roman" w:cs="Times New Roman"/>
+              </w:rPr>
+            </w:pPr>
+          </w:p>
+        </w:tc>
+        <w:tc>
+          <w:tcPr>
+            <w:tcW w:w="1471" w:type="dxa"/>
+          </w:tcPr>
+          <w:p>
+            <w:pPr>
+              <w:jc w:val="both"/>
+              <w:rPr>
+                <w:rFonts w:ascii="Times New Roman" w:hAnsi="Times New Roman" w:cs="Times New Roman"/>
+              </w:rPr>
+            </w:pPr>
+          </w:p>
+        </w:tc>
+        <w:tc>
+          <w:tcPr>
+            <w:tcW w:w="1471" w:type="dxa"/>
+          </w:tcPr>
+          <w:p>
+            <w:pPr>
+              <w:jc w:val="both"/>
+              <w:rPr>
+                <w:rFonts w:ascii="Times New Roman" w:hAnsi="Times New Roman" w:cs="Times New Roman"/>
+              </w:rPr>
+            </w:pPr>
+          </w:p>
+        </w:tc>
+        <w:tc>
+          <w:tcPr>
+            <w:tcW w:w="1472" w:type="dxa"/>
+          </w:tcPr>
+          <w:p>
+            <w:pPr>
+              <w:jc w:val="both"/>
+              <w:rPr>
+                <w:rFonts w:ascii="Times New Roman" w:hAnsi="Times New Roman" w:cs="Times New Roman"/>
+              </w:rPr>
+            </w:pPr>
+          </w:p>
+        </w:tc>
+        <w:tc>
+          <w:tcPr>
+            <w:tcW w:w="1472" w:type="dxa"/>
+          </w:tcPr>
+          <w:p>
+            <w:pPr>
+              <w:jc w:val="both"/>
+              <w:rPr>
+                <w:rFonts w:ascii="Times New Roman" w:hAnsi="Times New Roman" w:cs="Times New Roman"/>
+              </w:rPr>
+            </w:pPr>
+          </w:p>
+        </w:tc>
+      </w:tr>
+      <w:tr>
+        <w:tc>
+          <w:tcPr>
+            <w:tcW w:w="1471" w:type="dxa"/>
+          </w:tcPr>
+          <w:p>
+            <w:pPr>
+              <w:jc w:val="both"/>
+              <w:rPr>
+                <w:rFonts w:ascii="Times New Roman" w:hAnsi="Times New Roman" w:cs="Times New Roman"/>
+              </w:rPr>
+            </w:pPr>
+          </w:p>
+        </w:tc>
+        <w:tc>
+          <w:tcPr>
+            <w:tcW w:w="1471" w:type="dxa"/>
+          </w:tcPr>
+          <w:p>
+            <w:pPr>
+              <w:jc w:val="both"/>
+              <w:rPr>
+                <w:rFonts w:ascii="Times New Roman" w:hAnsi="Times New Roman" w:cs="Times New Roman"/>
+              </w:rPr>
+            </w:pPr>
+          </w:p>
+        </w:tc>
+        <w:tc>
+          <w:tcPr>
+            <w:tcW w:w="1471" w:type="dxa"/>
+          </w:tcPr>
+          <w:p>
+            <w:pPr>
+              <w:jc w:val="both"/>
+              <w:rPr>
+                <w:rFonts w:ascii="Times New Roman" w:hAnsi="Times New Roman" w:cs="Times New Roman"/>
+              </w:rPr>
+            </w:pPr>
+          </w:p>
+        </w:tc>
+        <w:tc>
+          <w:tcPr>
+            <w:tcW w:w="1471" w:type="dxa"/>
+          </w:tcPr>
+          <w:p>
+            <w:pPr>
+              <w:jc w:val="both"/>
+              <w:rPr>
+                <w:rFonts w:ascii="Times New Roman" w:hAnsi="Times New Roman" w:cs="Times New Roman"/>
+              </w:rPr>
+            </w:pPr>
+          </w:p>
+        </w:tc>
+        <w:tc>
+          <w:tcPr>
+            <w:tcW w:w="1472" w:type="dxa"/>
+          </w:tcPr>
+          <w:p>
+            <w:pPr>
+              <w:jc w:val="both"/>
+              <w:rPr>
+                <w:rFonts w:ascii="Times New Roman" w:hAnsi="Times New Roman" w:cs="Times New Roman"/>
+              </w:rPr>
+            </w:pPr>
+          </w:p>
+        </w:tc>
+        <w:tc>
+          <w:tcPr>
+            <w:tcW w:w="1472" w:type="dxa"/>
+          </w:tcPr>
+          <w:p>
+            <w:pPr>
+              <w:jc w:val="both"/>
+              <w:rPr>
+                <w:rFonts w:ascii="Times New Roman" w:hAnsi="Times New Roman" w:cs="Times New Roman"/>
+              </w:rPr>
+            </w:pPr>
+          </w:p>
+        </w:tc>
+      </w:tr>
+      <w:tr>
+        <w:tc>
+          <w:tcPr>
+            <w:tcW w:w="1471" w:type="dxa"/>
+          </w:tcPr>
+          <w:p>
+            <w:pPr>
+              <w:jc w:val="both"/>
+              <w:rPr>
+                <w:rFonts w:ascii="Times New Roman" w:hAnsi="Times New Roman" w:cs="Times New Roman"/>
+              </w:rPr>
+            </w:pPr>
+          </w:p>
+        </w:tc>
+        <w:tc>
+          <w:tcPr>
+            <w:tcW w:w="1471" w:type="dxa"/>
+          </w:tcPr>
+          <w:p>
+            <w:pPr>
+              <w:jc w:val="both"/>
+              <w:rPr>
+                <w:rFonts w:ascii="Times New Roman" w:hAnsi="Times New Roman" w:cs="Times New Roman"/>
+              </w:rPr>
+            </w:pPr>
+          </w:p>
+        </w:tc>
+        <w:tc>
+          <w:tcPr>
+            <w:tcW w:w="1471" w:type="dxa"/>
+          </w:tcPr>
+          <w:p>
+            <w:pPr>
+              <w:jc w:val="both"/>
+              <w:rPr>
+                <w:rFonts w:ascii="Times New Roman" w:hAnsi="Times New Roman" w:cs="Times New Roman"/>
+              </w:rPr>
+            </w:pPr>
+          </w:p>
+        </w:tc>
+        <w:tc>
+          <w:tcPr>
+            <w:tcW w:w="1471" w:type="dxa"/>
+          </w:tcPr>
+          <w:p>
+            <w:pPr>
+              <w:jc w:val="both"/>
+              <w:rPr>
+                <w:rFonts w:ascii="Times New Roman" w:hAnsi="Times New Roman" w:cs="Times New Roman"/>
+              </w:rPr>
+            </w:pPr>
+          </w:p>
+        </w:tc>
+        <w:tc>
+          <w:tcPr>
+            <w:tcW w:w="1472" w:type="dxa"/>
+          </w:tcPr>
+          <w:p>
+            <w:pPr>
+              <w:jc w:val="both"/>
+              <w:rPr>
+                <w:rFonts w:ascii="Times New Roman" w:hAnsi="Times New Roman" w:cs="Times New Roman"/>
+              </w:rPr>
+            </w:pPr>
+          </w:p>
+        </w:tc>
+        <w:tc>
+          <w:tcPr>
+            <w:tcW w:w="1472" w:type="dxa"/>
+          </w:tcPr>
+          <w:p>
+            <w:pPr>
+              <w:jc w:val="both"/>
+              <w:rPr>
+                <w:rFonts w:ascii="Times New Roman" w:hAnsi="Times New Roman" w:cs="Times New Roman"/>
+              </w:rPr>
+            </w:pPr>
+          </w:p>
+        </w:tc>
+      </w:tr>
+      <w:tr>
+        <w:tc>
+          <w:tcPr>
+            <w:tcW w:w="1471" w:type="dxa"/>
+          </w:tcPr>
+          <w:p>
+            <w:pPr>
+              <w:jc w:val="both"/>
+              <w:rPr>
+                <w:rFonts w:ascii="Times New Roman" w:hAnsi="Times New Roman" w:cs="Times New Roman"/>
+              </w:rPr>
+            </w:pPr>
+          </w:p>
+        </w:tc>
+        <w:tc>
+          <w:tcPr>
+            <w:tcW w:w="1471" w:type="dxa"/>
+          </w:tcPr>
+          <w:p>
+            <w:pPr>
+              <w:jc w:val="both"/>
+              <w:rPr>
+                <w:rFonts w:ascii="Times New Roman" w:hAnsi="Times New Roman" w:cs="Times New Roman"/>
+              </w:rPr>
+            </w:pPr>
+          </w:p>
+        </w:tc>
+        <w:tc>
+          <w:tcPr>
+            <w:tcW w:w="1471" w:type="dxa"/>
+          </w:tcPr>
+          <w:p>
+            <w:pPr>
+              <w:jc w:val="both"/>
+              <w:rPr>
+                <w:rFonts w:ascii="Times New Roman" w:hAnsi="Times New Roman" w:cs="Times New Roman"/>
+              </w:rPr>
+            </w:pPr>
+          </w:p>
+        </w:tc>
+        <w:tc>
+          <w:tcPr>
+            <w:tcW w:w="1471" w:type="dxa"/>
+          </w:tcPr>
+          <w:p>
+            <w:pPr>
+              <w:jc w:val="both"/>
+              <w:rPr>
+                <w:rFonts w:ascii="Times New Roman" w:hAnsi="Times New Roman" w:cs="Times New Roman"/>
+              </w:rPr>
+            </w:pPr>
+          </w:p>
+        </w:tc>
+        <w:tc>
+          <w:tcPr>
+            <w:tcW w:w="1472" w:type="dxa"/>
+          </w:tcPr>
+          <w:p>
+            <w:pPr>
+              <w:jc w:val="both"/>
+              <w:rPr>
+                <w:rFonts w:ascii="Times New Roman" w:hAnsi="Times New Roman" w:cs="Times New Roman"/>
+              </w:rPr>
+            </w:pPr>
+          </w:p>
+        </w:tc>
+        <w:tc>
+          <w:tcPr>
+            <w:tcW w:w="1472" w:type="dxa"/>
+          </w:tcPr>
+          <w:p>
+            <w:pPr>
+              <w:jc w:val="both"/>
+              <w:rPr>
+                <w:rFonts w:ascii="Times New Roman" w:hAnsi="Times New Roman" w:cs="Times New Roman"/>
+              </w:rPr>
+            </w:pPr>
+          </w:p>
+        </w:tc>
+      </w:tr>
+      <w:tr>
+        <w:tc>
+          <w:tcPr>
+            <w:tcW w:w="1471" w:type="dxa"/>
+          </w:tcPr>
+          <w:p>
+            <w:pPr>
+              <w:jc w:val="both"/>
+              <w:rPr>
+                <w:rFonts w:ascii="Times New Roman" w:hAnsi="Times New Roman" w:cs="Times New Roman"/>
+              </w:rPr>
+            </w:pPr>
+          </w:p>
+        </w:tc>
+        <w:tc>
+          <w:tcPr>
+            <w:tcW w:w="1471" w:type="dxa"/>
+          </w:tcPr>
+          <w:p>
+            <w:pPr>
+              <w:jc w:val="both"/>
+              <w:rPr>
+                <w:rFonts w:ascii="Times New Roman" w:hAnsi="Times New Roman" w:cs="Times New Roman"/>
+              </w:rPr>
+            </w:pPr>
+          </w:p>
+        </w:tc>
+        <w:tc>
+          <w:tcPr>
+            <w:tcW w:w="1471" w:type="dxa"/>
+          </w:tcPr>
+          <w:p>
+            <w:pPr>
+              <w:jc w:val="both"/>
+              <w:rPr>
+                <w:rFonts w:ascii="Times New Roman" w:hAnsi="Times New Roman" w:cs="Times New Roman"/>
+              </w:rPr>
+            </w:pPr>
+          </w:p>
+        </w:tc>
+        <w:tc>
+          <w:tcPr>
+            <w:tcW w:w="1471" w:type="dxa"/>
+          </w:tcPr>
+          <w:p>
+            <w:pPr>
+              <w:jc w:val="both"/>
+              <w:rPr>
+                <w:rFonts w:ascii="Times New Roman" w:hAnsi="Times New Roman" w:cs="Times New Roman"/>
+              </w:rPr>
+            </w:pPr>
+          </w:p>
+        </w:tc>
+        <w:tc>
+          <w:tcPr>
+            <w:tcW w:w="1472" w:type="dxa"/>
+          </w:tcPr>
+          <w:p>
+            <w:pPr>
+              <w:jc w:val="both"/>
+              <w:rPr>
+                <w:rFonts w:ascii="Times New Roman" w:hAnsi="Times New Roman" w:cs="Times New Roman"/>
+              </w:rPr>
+            </w:pPr>
+          </w:p>
+        </w:tc>
+        <w:tc>
+          <w:tcPr>
+            <w:tcW w:w="1472" w:type="dxa"/>
+          </w:tcPr>
+          <w:p>
+            <w:pPr>
+              <w:jc w:val="both"/>
+              <w:rPr>
+                <w:rFonts w:ascii="Times New Roman" w:hAnsi="Times New Roman" w:cs="Times New Roman"/>
+              </w:rPr>
+            </w:pPr>
+          </w:p>
+        </w:tc>
+      </w:tr>
+    </w:tbl>
+    <w:p>
+      <w:pPr>
+        <w:jc w:val="both"/>
+        <w:rPr>
+          <w:rFonts w:ascii="Times New Roman" w:hAnsi="Times New Roman" w:cs="Times New Roman"/>
+        </w:rPr>
+      </w:pPr>
+    </w:p>
+    <w:p>
+      <w:pPr>
+        <w:jc w:val="both"/>
+        <w:rPr>
+          <w:rFonts w:ascii="Times New Roman" w:hAnsi="Times New Roman" w:cs="Times New Roman"/>
+        </w:rPr>
+      </w:pPr>
+      <w:r>
+        <w:rPr>
+          <w:rFonts w:ascii="Times New Roman" w:hAnsi="Times New Roman" w:cs="Times New Roman"/>
+        </w:rPr>
+        <w:t>Los tres algoritmos que elegir son:</w:t>
+      </w:r>
+    </w:p>
+    <w:p>
+      <w:pPr>
+        <w:jc w:val="both"/>
+        <w:rPr>
+          <w:rFonts w:ascii="Times New Roman" w:hAnsi="Times New Roman" w:cs="Times New Roman"/>
         </w:rPr>
       </w:pPr>
     </w:p>
@@ -1350,11 +3279,20 @@
           <w:b/>
         </w:rPr>
       </w:pPr>
-      <w:r>
+    </w:p>
+    <w:p>
+      <w:pPr>
+        <w:jc w:val="both"/>
         <w:rPr>
           <w:rFonts w:ascii="Times New Roman" w:hAnsi="Times New Roman" w:cs="Times New Roman"/>
           <w:b/>
         </w:rPr>
+      </w:pPr>
+      <w:r>
+        <w:rPr>
+          <w:rFonts w:ascii="Times New Roman" w:hAnsi="Times New Roman" w:cs="Times New Roman"/>
+          <w:b/>
+        </w:rPr>
         <w:t>Diseño del diagrama de clases de la solución</w:t>
       </w:r>
     </w:p>
@@ -1366,13 +3304,31 @@
           <w:b/>
         </w:rPr>
       </w:pPr>
-      <w:r>
+    </w:p>
+    <w:p>
+      <w:pPr>
+        <w:jc w:val="both"/>
         <w:rPr>
           <w:rFonts w:ascii="Times New Roman" w:hAnsi="Times New Roman" w:cs="Times New Roman"/>
           <w:b/>
         </w:rPr>
+      </w:pPr>
+      <w:r>
+        <w:rPr>
+          <w:rFonts w:ascii="Times New Roman" w:hAnsi="Times New Roman" w:cs="Times New Roman"/>
+          <w:b/>
+        </w:rPr>
         <w:t>Pseudocódigo de los tres algoritmos</w:t>
       </w:r>
+    </w:p>
+    <w:p>
+      <w:pPr>
+        <w:jc w:val="both"/>
+        <w:rPr>
+          <w:rFonts w:ascii="Times New Roman" w:hAnsi="Times New Roman" w:cs="Times New Roman"/>
+          <w:b/>
+        </w:rPr>
+      </w:pPr>
     </w:p>
     <w:p>
       <w:pPr>
@@ -1430,6 +3386,460 @@
         <w:jc w:val="both"/>
         <w:rPr>
           <w:rFonts w:ascii="Times New Roman" w:hAnsi="Times New Roman" w:cs="Times New Roman"/>
+          <w:i/>
+          <w:sz w:val="20"/>
+        </w:rPr>
+      </w:pPr>
+    </w:p>
+    <w:p>
+      <w:pPr>
+        <w:jc w:val="both"/>
+        <w:rPr>
+          <w:rFonts w:ascii="Times New Roman" w:hAnsi="Times New Roman" w:cs="Times New Roman"/>
+          <w:i/>
+          <w:sz w:val="20"/>
+        </w:rPr>
+      </w:pPr>
+      <w:r>
+        <w:rPr>
+          <w:rFonts w:ascii="Times New Roman" w:hAnsi="Times New Roman" w:cs="Times New Roman"/>
+          <w:i/>
+          <w:sz w:val="20"/>
+        </w:rPr>
+        <w:t>Ordenados de mayor a menor y deba ordenarlos de menor a mayor</w:t>
+      </w:r>
+    </w:p>
+    <w:p>
+      <w:pPr>
+        <w:jc w:val="both"/>
+        <w:rPr>
+          <w:rFonts w:ascii="Times New Roman" w:hAnsi="Times New Roman" w:cs="Times New Roman"/>
+          <w:i/>
+          <w:sz w:val="20"/>
+        </w:rPr>
+      </w:pPr>
+      <w:r>
+        <w:rPr>
+          <w:rFonts w:ascii="Times New Roman" w:hAnsi="Times New Roman" w:cs="Times New Roman"/>
+          <w:i/>
+          <w:sz w:val="20"/>
+        </w:rPr>
+        <w:t>Todo ordenado</w:t>
+      </w:r>
+    </w:p>
+    <w:p>
+      <w:pPr>
+        <w:jc w:val="both"/>
+        <w:rPr>
+          <w:rFonts w:ascii="Times New Roman" w:hAnsi="Times New Roman" w:cs="Times New Roman"/>
+          <w:i/>
+          <w:sz w:val="20"/>
+        </w:rPr>
+      </w:pPr>
+      <w:r>
+        <w:rPr>
+          <w:rFonts w:ascii="Times New Roman" w:hAnsi="Times New Roman" w:cs="Times New Roman"/>
+          <w:i/>
+          <w:sz w:val="20"/>
+        </w:rPr>
+        <w:t>Normal</w:t>
+      </w:r>
+    </w:p>
+    <w:p>
+      <w:pPr>
+        <w:jc w:val="both"/>
+        <w:rPr>
+          <w:rFonts w:ascii="Times New Roman" w:hAnsi="Times New Roman" w:cs="Times New Roman"/>
+          <w:i/>
+          <w:sz w:val="20"/>
+        </w:rPr>
+      </w:pPr>
+      <w:r>
+        <w:rPr>
+          <w:rFonts w:ascii="Times New Roman" w:hAnsi="Times New Roman" w:cs="Times New Roman"/>
+          <w:i/>
+          <w:sz w:val="20"/>
+        </w:rPr>
+        <w:t>Que toda la secuencia sea de los mismos datos.</w:t>
+      </w:r>
+    </w:p>
+    <w:tbl>
+      <w:tblPr>
+        <w:tblStyle w:val="Tablaconcuadrcula"/>
+        <w:tblW w:w="0" w:type="auto"/>
+        <w:tblLook w:val="04A0" w:firstRow="1" w:lastRow="0" w:firstColumn="1" w:lastColumn="0" w:noHBand="0" w:noVBand="1"/>
+      </w:tblPr>
+      <w:tblGrid>
+        <w:gridCol w:w="1765"/>
+        <w:gridCol w:w="1765"/>
+        <w:gridCol w:w="1766"/>
+        <w:gridCol w:w="1766"/>
+        <w:gridCol w:w="1766"/>
+      </w:tblGrid>
+      <w:tr>
+        <w:tc>
+          <w:tcPr>
+            <w:tcW w:w="8828" w:type="dxa"/>
+            <w:gridSpan w:val="5"/>
+          </w:tcPr>
+          <w:p>
+            <w:pPr>
+              <w:jc w:val="both"/>
+              <w:rPr>
+                <w:rFonts w:ascii="Times New Roman" w:hAnsi="Times New Roman" w:cs="Times New Roman"/>
+                <w:sz w:val="20"/>
+              </w:rPr>
+            </w:pPr>
+            <w:r>
+              <w:rPr>
+                <w:rFonts w:ascii="Times New Roman" w:hAnsi="Times New Roman" w:cs="Times New Roman"/>
+                <w:sz w:val="20"/>
+              </w:rPr>
+              <w:t>Prueba 1: Algoritmo</w:t>
+            </w:r>
+          </w:p>
+        </w:tc>
+      </w:tr>
+      <w:tr>
+        <w:tc>
+          <w:tcPr>
+            <w:tcW w:w="1765" w:type="dxa"/>
+          </w:tcPr>
+          <w:p>
+            <w:pPr>
+              <w:jc w:val="both"/>
+              <w:rPr>
+                <w:rFonts w:ascii="Times New Roman" w:hAnsi="Times New Roman" w:cs="Times New Roman"/>
+                <w:sz w:val="20"/>
+              </w:rPr>
+            </w:pPr>
+            <w:r>
+              <w:rPr>
+                <w:rFonts w:ascii="Times New Roman" w:hAnsi="Times New Roman" w:cs="Times New Roman"/>
+                <w:sz w:val="20"/>
+              </w:rPr>
+              <w:t>Clase</w:t>
+            </w:r>
+          </w:p>
+        </w:tc>
+        <w:tc>
+          <w:tcPr>
+            <w:tcW w:w="1765" w:type="dxa"/>
+          </w:tcPr>
+          <w:p>
+            <w:pPr>
+              <w:jc w:val="both"/>
+              <w:rPr>
+                <w:rFonts w:ascii="Times New Roman" w:hAnsi="Times New Roman" w:cs="Times New Roman"/>
+                <w:sz w:val="20"/>
+              </w:rPr>
+            </w:pPr>
+            <w:r>
+              <w:rPr>
+                <w:rFonts w:ascii="Times New Roman" w:hAnsi="Times New Roman" w:cs="Times New Roman"/>
+                <w:sz w:val="20"/>
+              </w:rPr>
+              <w:t>Método</w:t>
+            </w:r>
+          </w:p>
+        </w:tc>
+        <w:tc>
+          <w:tcPr>
+            <w:tcW w:w="1766" w:type="dxa"/>
+          </w:tcPr>
+          <w:p>
+            <w:pPr>
+              <w:jc w:val="both"/>
+              <w:rPr>
+                <w:rFonts w:ascii="Times New Roman" w:hAnsi="Times New Roman" w:cs="Times New Roman"/>
+                <w:sz w:val="20"/>
+              </w:rPr>
+            </w:pPr>
+            <w:r>
+              <w:rPr>
+                <w:rFonts w:ascii="Times New Roman" w:hAnsi="Times New Roman" w:cs="Times New Roman"/>
+                <w:sz w:val="20"/>
+              </w:rPr>
+              <w:t>Escenario</w:t>
+            </w:r>
+          </w:p>
+        </w:tc>
+        <w:tc>
+          <w:tcPr>
+            <w:tcW w:w="1766" w:type="dxa"/>
+          </w:tcPr>
+          <w:p>
+            <w:pPr>
+              <w:jc w:val="both"/>
+              <w:rPr>
+                <w:rFonts w:ascii="Times New Roman" w:hAnsi="Times New Roman" w:cs="Times New Roman"/>
+                <w:sz w:val="20"/>
+              </w:rPr>
+            </w:pPr>
+            <w:r>
+              <w:rPr>
+                <w:rFonts w:ascii="Times New Roman" w:hAnsi="Times New Roman" w:cs="Times New Roman"/>
+                <w:sz w:val="20"/>
+              </w:rPr>
+              <w:t>Entrada</w:t>
+            </w:r>
+          </w:p>
+        </w:tc>
+        <w:tc>
+          <w:tcPr>
+            <w:tcW w:w="1766" w:type="dxa"/>
+          </w:tcPr>
+          <w:p>
+            <w:pPr>
+              <w:jc w:val="both"/>
+              <w:rPr>
+                <w:rFonts w:ascii="Times New Roman" w:hAnsi="Times New Roman" w:cs="Times New Roman"/>
+                <w:sz w:val="20"/>
+              </w:rPr>
+            </w:pPr>
+            <w:r>
+              <w:rPr>
+                <w:rFonts w:ascii="Times New Roman" w:hAnsi="Times New Roman" w:cs="Times New Roman"/>
+                <w:sz w:val="20"/>
+              </w:rPr>
+              <w:t>Resultado</w:t>
+            </w:r>
+            <w:bookmarkStart w:id="0" w:name="_GoBack"/>
+            <w:bookmarkEnd w:id="0"/>
+          </w:p>
+        </w:tc>
+      </w:tr>
+      <w:tr>
+        <w:tc>
+          <w:tcPr>
+            <w:tcW w:w="1765" w:type="dxa"/>
+          </w:tcPr>
+          <w:p>
+            <w:pPr>
+              <w:jc w:val="both"/>
+              <w:rPr>
+                <w:rFonts w:ascii="Times New Roman" w:hAnsi="Times New Roman" w:cs="Times New Roman"/>
+                <w:sz w:val="20"/>
+              </w:rPr>
+            </w:pPr>
+          </w:p>
+        </w:tc>
+        <w:tc>
+          <w:tcPr>
+            <w:tcW w:w="1765" w:type="dxa"/>
+          </w:tcPr>
+          <w:p>
+            <w:pPr>
+              <w:jc w:val="both"/>
+              <w:rPr>
+                <w:rFonts w:ascii="Times New Roman" w:hAnsi="Times New Roman" w:cs="Times New Roman"/>
+                <w:sz w:val="20"/>
+              </w:rPr>
+            </w:pPr>
+          </w:p>
+        </w:tc>
+        <w:tc>
+          <w:tcPr>
+            <w:tcW w:w="1766" w:type="dxa"/>
+          </w:tcPr>
+          <w:p>
+            <w:pPr>
+              <w:jc w:val="both"/>
+              <w:rPr>
+                <w:rFonts w:ascii="Times New Roman" w:hAnsi="Times New Roman" w:cs="Times New Roman"/>
+                <w:sz w:val="20"/>
+              </w:rPr>
+            </w:pPr>
+          </w:p>
+        </w:tc>
+        <w:tc>
+          <w:tcPr>
+            <w:tcW w:w="1766" w:type="dxa"/>
+          </w:tcPr>
+          <w:p>
+            <w:pPr>
+              <w:jc w:val="both"/>
+              <w:rPr>
+                <w:rFonts w:ascii="Times New Roman" w:hAnsi="Times New Roman" w:cs="Times New Roman"/>
+                <w:sz w:val="20"/>
+              </w:rPr>
+            </w:pPr>
+          </w:p>
+        </w:tc>
+        <w:tc>
+          <w:tcPr>
+            <w:tcW w:w="1766" w:type="dxa"/>
+          </w:tcPr>
+          <w:p>
+            <w:pPr>
+              <w:jc w:val="both"/>
+              <w:rPr>
+                <w:rFonts w:ascii="Times New Roman" w:hAnsi="Times New Roman" w:cs="Times New Roman"/>
+                <w:sz w:val="20"/>
+              </w:rPr>
+            </w:pPr>
+          </w:p>
+        </w:tc>
+      </w:tr>
+      <w:tr>
+        <w:tc>
+          <w:tcPr>
+            <w:tcW w:w="1765" w:type="dxa"/>
+          </w:tcPr>
+          <w:p>
+            <w:pPr>
+              <w:jc w:val="both"/>
+              <w:rPr>
+                <w:rFonts w:ascii="Times New Roman" w:hAnsi="Times New Roman" w:cs="Times New Roman"/>
+                <w:sz w:val="20"/>
+              </w:rPr>
+            </w:pPr>
+          </w:p>
+        </w:tc>
+        <w:tc>
+          <w:tcPr>
+            <w:tcW w:w="1765" w:type="dxa"/>
+          </w:tcPr>
+          <w:p>
+            <w:pPr>
+              <w:jc w:val="both"/>
+              <w:rPr>
+                <w:rFonts w:ascii="Times New Roman" w:hAnsi="Times New Roman" w:cs="Times New Roman"/>
+                <w:sz w:val="20"/>
+              </w:rPr>
+            </w:pPr>
+          </w:p>
+        </w:tc>
+        <w:tc>
+          <w:tcPr>
+            <w:tcW w:w="1766" w:type="dxa"/>
+          </w:tcPr>
+          <w:p>
+            <w:pPr>
+              <w:jc w:val="both"/>
+              <w:rPr>
+                <w:rFonts w:ascii="Times New Roman" w:hAnsi="Times New Roman" w:cs="Times New Roman"/>
+                <w:sz w:val="20"/>
+              </w:rPr>
+            </w:pPr>
+          </w:p>
+        </w:tc>
+        <w:tc>
+          <w:tcPr>
+            <w:tcW w:w="1766" w:type="dxa"/>
+          </w:tcPr>
+          <w:p>
+            <w:pPr>
+              <w:jc w:val="both"/>
+              <w:rPr>
+                <w:rFonts w:ascii="Times New Roman" w:hAnsi="Times New Roman" w:cs="Times New Roman"/>
+                <w:sz w:val="20"/>
+              </w:rPr>
+            </w:pPr>
+          </w:p>
+        </w:tc>
+        <w:tc>
+          <w:tcPr>
+            <w:tcW w:w="1766" w:type="dxa"/>
+          </w:tcPr>
+          <w:p>
+            <w:pPr>
+              <w:jc w:val="both"/>
+              <w:rPr>
+                <w:rFonts w:ascii="Times New Roman" w:hAnsi="Times New Roman" w:cs="Times New Roman"/>
+                <w:sz w:val="20"/>
+              </w:rPr>
+            </w:pPr>
+          </w:p>
+        </w:tc>
+      </w:tr>
+      <w:tr>
+        <w:tc>
+          <w:tcPr>
+            <w:tcW w:w="1765" w:type="dxa"/>
+          </w:tcPr>
+          <w:p>
+            <w:pPr>
+              <w:jc w:val="both"/>
+              <w:rPr>
+                <w:rFonts w:ascii="Times New Roman" w:hAnsi="Times New Roman" w:cs="Times New Roman"/>
+                <w:sz w:val="20"/>
+              </w:rPr>
+            </w:pPr>
+          </w:p>
+        </w:tc>
+        <w:tc>
+          <w:tcPr>
+            <w:tcW w:w="1765" w:type="dxa"/>
+          </w:tcPr>
+          <w:p>
+            <w:pPr>
+              <w:jc w:val="both"/>
+              <w:rPr>
+                <w:rFonts w:ascii="Times New Roman" w:hAnsi="Times New Roman" w:cs="Times New Roman"/>
+                <w:sz w:val="20"/>
+              </w:rPr>
+            </w:pPr>
+          </w:p>
+        </w:tc>
+        <w:tc>
+          <w:tcPr>
+            <w:tcW w:w="1766" w:type="dxa"/>
+          </w:tcPr>
+          <w:p>
+            <w:pPr>
+              <w:jc w:val="both"/>
+              <w:rPr>
+                <w:rFonts w:ascii="Times New Roman" w:hAnsi="Times New Roman" w:cs="Times New Roman"/>
+                <w:sz w:val="20"/>
+              </w:rPr>
+            </w:pPr>
+          </w:p>
+        </w:tc>
+        <w:tc>
+          <w:tcPr>
+            <w:tcW w:w="1766" w:type="dxa"/>
+          </w:tcPr>
+          <w:p>
+            <w:pPr>
+              <w:jc w:val="both"/>
+              <w:rPr>
+                <w:rFonts w:ascii="Times New Roman" w:hAnsi="Times New Roman" w:cs="Times New Roman"/>
+                <w:sz w:val="20"/>
+              </w:rPr>
+            </w:pPr>
+          </w:p>
+        </w:tc>
+        <w:tc>
+          <w:tcPr>
+            <w:tcW w:w="1766" w:type="dxa"/>
+          </w:tcPr>
+          <w:p>
+            <w:pPr>
+              <w:jc w:val="both"/>
+              <w:rPr>
+                <w:rFonts w:ascii="Times New Roman" w:hAnsi="Times New Roman" w:cs="Times New Roman"/>
+                <w:sz w:val="20"/>
+              </w:rPr>
+            </w:pPr>
+          </w:p>
+        </w:tc>
+      </w:tr>
+    </w:tbl>
+    <w:p>
+      <w:pPr>
+        <w:jc w:val="both"/>
+        <w:rPr>
+          <w:rFonts w:ascii="Times New Roman" w:hAnsi="Times New Roman" w:cs="Times New Roman"/>
+          <w:sz w:val="20"/>
+        </w:rPr>
+      </w:pPr>
+    </w:p>
+    <w:p>
+      <w:pPr>
+        <w:jc w:val="both"/>
+        <w:rPr>
+          <w:rFonts w:ascii="Times New Roman" w:hAnsi="Times New Roman" w:cs="Times New Roman"/>
           <w:b/>
         </w:rPr>
       </w:pPr>
@@ -1438,7 +3848,7 @@
           <w:rFonts w:ascii="Times New Roman" w:hAnsi="Times New Roman" w:cs="Times New Roman"/>
           <w:b/>
         </w:rPr>
-        <w:t>Análisis de complejidad temporal de los tres algoritmos (todo el proceso)</w:t>
+        <w:t>Análisis de complejidad temporal de los tres algoritmos</w:t>
       </w:r>
     </w:p>
     <w:p>
@@ -1449,22 +3859,36 @@
           <w:b/>
         </w:rPr>
       </w:pPr>
-      <w:r>
+    </w:p>
+    <w:p>
+      <w:pPr>
+        <w:jc w:val="both"/>
         <w:rPr>
           <w:rFonts w:ascii="Times New Roman" w:hAnsi="Times New Roman" w:cs="Times New Roman"/>
           <w:b/>
         </w:rPr>
-        <w:t>Análisis de complejidad espacial de los tres algoritmos (inventario de estructuras de datos)</w:t>
-      </w:r>
-    </w:p>
-    <w:p>
-      <w:pPr>
-        <w:jc w:val="both"/>
+      </w:pPr>
+      <w:r>
         <w:rPr>
           <w:rFonts w:ascii="Times New Roman" w:hAnsi="Times New Roman" w:cs="Times New Roman"/>
           <w:b/>
         </w:rPr>
-      </w:pPr>
+        <w:t xml:space="preserve">Análisis de complejidad espacial de los tres algoritmos </w:t>
+      </w:r>
+    </w:p>
+    <w:p>
+      <w:pPr>
+        <w:jc w:val="both"/>
+        <w:rPr>
+          <w:rFonts w:ascii="Times New Roman" w:hAnsi="Times New Roman" w:cs="Times New Roman"/>
+        </w:rPr>
+      </w:pPr>
+      <w:r>
+        <w:rPr>
+          <w:rFonts w:ascii="Times New Roman" w:hAnsi="Times New Roman" w:cs="Times New Roman"/>
+        </w:rPr>
+        <w:t>Entradas, auxiliares y salidas</w:t>
+      </w:r>
     </w:p>
     <w:p>
       <w:pPr>
@@ -1474,11 +3898,29 @@
           <w:b/>
         </w:rPr>
       </w:pPr>
-      <w:r>
+    </w:p>
+    <w:p>
+      <w:pPr>
+        <w:jc w:val="both"/>
         <w:rPr>
           <w:rFonts w:ascii="Times New Roman" w:hAnsi="Times New Roman" w:cs="Times New Roman"/>
           <w:b/>
         </w:rPr>
+      </w:pPr>
+    </w:p>
+    <w:p>
+      <w:pPr>
+        <w:jc w:val="both"/>
+        <w:rPr>
+          <w:rFonts w:ascii="Times New Roman" w:hAnsi="Times New Roman" w:cs="Times New Roman"/>
+          <w:b/>
+        </w:rPr>
+      </w:pPr>
+      <w:r>
+        <w:rPr>
+          <w:rFonts w:ascii="Times New Roman" w:hAnsi="Times New Roman" w:cs="Times New Roman"/>
+          <w:b/>
+        </w:rPr>
         <w:t xml:space="preserve">Bibliografía </w:t>
       </w:r>
     </w:p>
@@ -1503,13 +3945,73 @@
           <w:rFonts w:ascii="Times New Roman" w:hAnsi="Times New Roman" w:cs="Times New Roman"/>
         </w:rPr>
       </w:pPr>
-      <w:hyperlink r:id="rId5" w:history="1">
+      <w:hyperlink r:id="rId6" w:history="1">
         <w:r>
           <w:rPr>
             <w:rStyle w:val="Hipervnculo"/>
             <w:rFonts w:ascii="Times New Roman" w:hAnsi="Times New Roman" w:cs="Times New Roman"/>
           </w:rPr>
-          <w:t>https://pereiratechtalks.com/analisis-de-algoritmos-de-ordenamiento/</w:t>
+          <w:t>https://pereiratechtalks.com/analisis-de-algorit</w:t>
+        </w:r>
+        <w:r>
+          <w:rPr>
+            <w:rStyle w:val="Hipervnculo"/>
+            <w:rFonts w:ascii="Times New Roman" w:hAnsi="Times New Roman" w:cs="Times New Roman"/>
+          </w:rPr>
+          <w:t>m</w:t>
+        </w:r>
+        <w:r>
+          <w:rPr>
+            <w:rStyle w:val="Hipervnculo"/>
+            <w:rFonts w:ascii="Times New Roman" w:hAnsi="Times New Roman" w:cs="Times New Roman"/>
+          </w:rPr>
+          <w:t>os-de-ordenamiento/</w:t>
+        </w:r>
+      </w:hyperlink>
+      <w:r>
+        <w:rPr>
+          <w:rFonts w:ascii="Times New Roman" w:hAnsi="Times New Roman" w:cs="Times New Roman"/>
+        </w:rPr>
+        <w:t xml:space="preserve"> </w:t>
+      </w:r>
+    </w:p>
+    <w:p>
+      <w:pPr>
+        <w:jc w:val="both"/>
+        <w:rPr>
+          <w:rFonts w:ascii="Times New Roman" w:hAnsi="Times New Roman" w:cs="Times New Roman"/>
+        </w:rPr>
+      </w:pPr>
+      <w:hyperlink r:id="rId7" w:history="1">
+        <w:r>
+          <w:rPr>
+            <w:rStyle w:val="Hipervnculo"/>
+            <w:rFonts w:ascii="Times New Roman" w:hAnsi="Times New Roman" w:cs="Times New Roman"/>
+          </w:rPr>
+          <w:t>https://techlandia.com/ventajas-desventajas-algoritmos-ordenamiento-info_181515/</w:t>
+        </w:r>
+      </w:hyperlink>
+      <w:r>
+        <w:rPr>
+          <w:rFonts w:ascii="Times New Roman" w:hAnsi="Times New Roman" w:cs="Times New Roman"/>
+        </w:rPr>
+        <w:t xml:space="preserve"> </w:t>
+      </w:r>
+    </w:p>
+    <w:p>
+      <w:pPr>
+        <w:jc w:val="both"/>
+        <w:rPr>
+          <w:rFonts w:ascii="Times New Roman" w:hAnsi="Times New Roman" w:cs="Times New Roman"/>
+        </w:rPr>
+      </w:pPr>
+      <w:hyperlink r:id="rId8" w:history="1">
+        <w:r>
+          <w:rPr>
+            <w:rStyle w:val="Hipervnculo"/>
+            <w:rFonts w:ascii="Times New Roman" w:hAnsi="Times New Roman" w:cs="Times New Roman"/>
+          </w:rPr>
+          <w:t>https://jona83.wordpress.com/unidad-1/algoritmos-de-ordenamiento/</w:t>
         </w:r>
       </w:hyperlink>
       <w:r>
@@ -1532,6 +4034,119 @@
 <file path=word/numbering.xml><?xml version="1.0" encoding="utf-8"?>
 <w:numbering xmlns:wpc="http://schemas.microsoft.com/office/word/2010/wordprocessingCanvas" xmlns:cx="http://schemas.microsoft.com/office/drawing/2014/chartex" xmlns:cx1="http://schemas.microsoft.com/office/drawing/2015/9/8/chartex" xmlns:cx2="http://schemas.microsoft.com/office/drawing/2015/10/21/chartex" xmlns:cx3="http://schemas.microsoft.com/office/drawing/2016/5/9/chartex" xmlns:cx4="http://schemas.microsoft.com/office/drawing/2016/5/10/chartex" xmlns:cx5="http://schemas.microsoft.com/office/drawing/2016/5/11/chartex" xmlns:cx6="http://schemas.microsoft.com/office/drawing/2016/5/12/chartex" xmlns:cx7="http://schemas.microsoft.com/office/drawing/2016/5/13/chartex" xmlns:cx8="http://schemas.microsoft.com/office/drawing/2016/5/14/chartex" xmlns:mc="http://schemas.openxmlformats.org/markup-compatibility/2006" xmlns:aink="http://schemas.microsoft.com/office/drawing/2016/ink" xmlns:am3d="http://schemas.microsoft.com/office/drawing/2017/model3d" xmlns:o="urn:schemas-microsoft-com:office:office" xmlns:r="http://schemas.openxmlformats.org/officeDocument/2006/relationships" xmlns:m="http://schemas.openxmlformats.org/officeDocument/2006/math" xmlns:v="urn:schemas-microsoft-com:vml" xmlns:wp14="http://schemas.microsoft.com/office/word/2010/wordprocessingDrawing" xmlns:wp="http://schemas.openxmlformats.org/drawingml/2006/wordprocessingDrawing" xmlns:w10="urn:schemas-microsoft-com:office:word" xmlns:w="http://schemas.openxmlformats.org/wordprocessingml/2006/main" xmlns:w14="http://schemas.microsoft.com/office/word/2010/wordml" xmlns:w15="http://schemas.microsoft.com/office/word/2012/wordml" xmlns:w16cid="http://schemas.microsoft.com/office/word/2016/wordml/cid" xmlns:w16se="http://schemas.microsoft.com/office/word/2015/wordml/symex" xmlns:wpg="http://schemas.microsoft.com/office/word/2010/wordprocessingGroup" xmlns:wpi="http://schemas.microsoft.com/office/word/2010/wordprocessingInk" xmlns:wne="http://schemas.microsoft.com/office/word/2006/wordml" xmlns:wps="http://schemas.microsoft.com/office/word/2010/wordprocessingShape" mc:Ignorable="w14 w15 w16se w16cid wp14">
   <w:abstractNum w:abstractNumId="0" w15:restartNumberingAfterBreak="0">
+    <w:nsid w:val="2415680D"/>
+    <w:multiLevelType w:val="hybridMultilevel"/>
+    <w:tmpl w:val="0B8AEC42"/>
+    <w:lvl w:ilvl="0" w:tplc="240A0001">
+      <w:start w:val="1"/>
+      <w:numFmt w:val="bullet"/>
+      <w:lvlText w:val=""/>
+      <w:lvlJc w:val="left"/>
+      <w:pPr>
+        <w:ind w:left="720" w:hanging="360"/>
+      </w:pPr>
+      <w:rPr>
+        <w:rFonts w:ascii="Symbol" w:hAnsi="Symbol" w:hint="default"/>
+      </w:rPr>
+    </w:lvl>
+    <w:lvl w:ilvl="1" w:tplc="240A0003" w:tentative="1">
+      <w:start w:val="1"/>
+      <w:numFmt w:val="bullet"/>
+      <w:lvlText w:val="o"/>
+      <w:lvlJc w:val="left"/>
+      <w:pPr>
+        <w:ind w:left="1440" w:hanging="360"/>
+      </w:pPr>
+      <w:rPr>
+        <w:rFonts w:ascii="Courier New" w:hAnsi="Courier New" w:cs="Courier New" w:hint="default"/>
+      </w:rPr>
+    </w:lvl>
+    <w:lvl w:ilvl="2" w:tplc="240A0005" w:tentative="1">
+      <w:start w:val="1"/>
+      <w:numFmt w:val="bullet"/>
+      <w:lvlText w:val=""/>
+      <w:lvlJc w:val="left"/>
+      <w:pPr>
+        <w:ind w:left="2160" w:hanging="360"/>
+      </w:pPr>
+      <w:rPr>
+        <w:rFonts w:ascii="Wingdings" w:hAnsi="Wingdings" w:hint="default"/>
+      </w:rPr>
+    </w:lvl>
+    <w:lvl w:ilvl="3" w:tplc="240A0001" w:tentative="1">
+      <w:start w:val="1"/>
+      <w:numFmt w:val="bullet"/>
+      <w:lvlText w:val=""/>
+      <w:lvlJc w:val="left"/>
+      <w:pPr>
+        <w:ind w:left="2880" w:hanging="360"/>
+      </w:pPr>
+      <w:rPr>
+        <w:rFonts w:ascii="Symbol" w:hAnsi="Symbol" w:hint="default"/>
+      </w:rPr>
+    </w:lvl>
+    <w:lvl w:ilvl="4" w:tplc="240A0003" w:tentative="1">
+      <w:start w:val="1"/>
+      <w:numFmt w:val="bullet"/>
+      <w:lvlText w:val="o"/>
+      <w:lvlJc w:val="left"/>
+      <w:pPr>
+        <w:ind w:left="3600" w:hanging="360"/>
+      </w:pPr>
+      <w:rPr>
+        <w:rFonts w:ascii="Courier New" w:hAnsi="Courier New" w:cs="Courier New" w:hint="default"/>
+      </w:rPr>
+    </w:lvl>
+    <w:lvl w:ilvl="5" w:tplc="240A0005" w:tentative="1">
+      <w:start w:val="1"/>
+      <w:numFmt w:val="bullet"/>
+      <w:lvlText w:val=""/>
+      <w:lvlJc w:val="left"/>
+      <w:pPr>
+        <w:ind w:left="4320" w:hanging="360"/>
+      </w:pPr>
+      <w:rPr>
+        <w:rFonts w:ascii="Wingdings" w:hAnsi="Wingdings" w:hint="default"/>
+      </w:rPr>
+    </w:lvl>
+    <w:lvl w:ilvl="6" w:tplc="240A0001" w:tentative="1">
+      <w:start w:val="1"/>
+      <w:numFmt w:val="bullet"/>
+      <w:lvlText w:val=""/>
+      <w:lvlJc w:val="left"/>
+      <w:pPr>
+        <w:ind w:left="5040" w:hanging="360"/>
+      </w:pPr>
+      <w:rPr>
+        <w:rFonts w:ascii="Symbol" w:hAnsi="Symbol" w:hint="default"/>
+      </w:rPr>
+    </w:lvl>
+    <w:lvl w:ilvl="7" w:tplc="240A0003" w:tentative="1">
+      <w:start w:val="1"/>
+      <w:numFmt w:val="bullet"/>
+      <w:lvlText w:val="o"/>
+      <w:lvlJc w:val="left"/>
+      <w:pPr>
+        <w:ind w:left="5760" w:hanging="360"/>
+      </w:pPr>
+      <w:rPr>
+        <w:rFonts w:ascii="Courier New" w:hAnsi="Courier New" w:cs="Courier New" w:hint="default"/>
+      </w:rPr>
+    </w:lvl>
+    <w:lvl w:ilvl="8" w:tplc="240A0005" w:tentative="1">
+      <w:start w:val="1"/>
+      <w:numFmt w:val="bullet"/>
+      <w:lvlText w:val=""/>
+      <w:lvlJc w:val="left"/>
+      <w:pPr>
+        <w:ind w:left="6480" w:hanging="360"/>
+      </w:pPr>
+      <w:rPr>
+        <w:rFonts w:ascii="Wingdings" w:hAnsi="Wingdings" w:hint="default"/>
+      </w:rPr>
+    </w:lvl>
+  </w:abstractNum>
+  <w:abstractNum w:abstractNumId="1" w15:restartNumberingAfterBreak="0">
     <w:nsid w:val="470C6E08"/>
     <w:multiLevelType w:val="hybridMultilevel"/>
     <w:tmpl w:val="E47C0206"/>
@@ -1645,6 +4260,9 @@
     </w:lvl>
   </w:abstractNum>
   <w:num w:numId="1">
+    <w:abstractNumId w:val="1"/>
+  </w:num>
+  <w:num w:numId="2">
     <w:abstractNumId w:val="0"/>
   </w:num>
 </w:numbering>
@@ -2138,6 +4756,18 @@
       <w:color w:val="808080"/>
     </w:rPr>
   </w:style>
+  <w:style w:type="character" w:styleId="Hipervnculovisitado">
+    <w:name w:val="FollowedHyperlink"/>
+    <w:basedOn w:val="Fuentedeprrafopredeter"/>
+    <w:uiPriority w:val="99"/>
+    <w:semiHidden/>
+    <w:unhideWhenUsed/>
+    <w:rsid w:val="005C0E50"/>
+    <w:rPr>
+      <w:color w:val="954F72" w:themeColor="followedHyperlink"/>
+      <w:u w:val="single"/>
+    </w:rPr>
+  </w:style>
 </w:styles>
 </file>
 
@@ -2434,4 +5064,16 @@
     </a:ext>
   </a:extLst>
 </a:theme>
+</file>
+
+<file path=customXml/item1.xml><?xml version="1.0" encoding="utf-8"?>
+<b:Sources xmlns:b="http://schemas.openxmlformats.org/officeDocument/2006/bibliography" xmlns="http://schemas.openxmlformats.org/officeDocument/2006/bibliography" SelectedStyle="\APASixthEditionOfficeOnline.xsl" StyleName="APA" Version="6"/>
+</file>
+
+<file path=customXml/itemProps1.xml><?xml version="1.0" encoding="utf-8"?>
+<ds:datastoreItem xmlns:ds="http://schemas.openxmlformats.org/officeDocument/2006/customXml" ds:itemID="{C55FDC3B-2FDA-4E80-9D0C-6A3DCA524D76}">
+  <ds:schemaRefs>
+    <ds:schemaRef ds:uri="http://schemas.openxmlformats.org/officeDocument/2006/bibliography"/>
+  </ds:schemaRefs>
+</ds:datastoreItem>
 </file>
</xml_diff>

<commit_message>
Paso 3 y 4 añadidos
Busqueda de soluciones creativas por lluvia de ideas, y soluciones preliminares solo descartando ideas no factibles, FALTA DISEÑO DE LAS FACTIBLES
</commit_message>
<xml_diff>
--- a/INFORME DE INGENIERÍA.docx
+++ b/INFORME DE INGENIERÍA.docx
@@ -346,14 +346,7 @@
                 <w:rFonts w:ascii="Times New Roman" w:hAnsi="Times New Roman" w:cs="Times New Roman"/>
                 <w:b/>
               </w:rPr>
-              <w:t>R</w:t>
-            </w:r>
-            <w:r>
-              <w:rPr>
-                <w:rFonts w:ascii="Times New Roman" w:hAnsi="Times New Roman" w:cs="Times New Roman"/>
-                <w:b/>
-              </w:rPr>
-              <w:t>2</w:t>
+              <w:t>R2</w:t>
             </w:r>
           </w:p>
         </w:tc>
@@ -541,14 +534,7 @@
                 <w:rFonts w:ascii="Times New Roman" w:hAnsi="Times New Roman" w:cs="Times New Roman"/>
                 <w:b/>
               </w:rPr>
-              <w:t>R</w:t>
-            </w:r>
-            <w:r>
-              <w:rPr>
-                <w:rFonts w:ascii="Times New Roman" w:hAnsi="Times New Roman" w:cs="Times New Roman"/>
-                <w:b/>
-              </w:rPr>
-              <w:t>3</w:t>
+              <w:t>R3</w:t>
             </w:r>
           </w:p>
         </w:tc>
@@ -742,14 +728,7 @@
                 <w:rFonts w:ascii="Times New Roman" w:hAnsi="Times New Roman" w:cs="Times New Roman"/>
                 <w:b/>
               </w:rPr>
-              <w:t>R</w:t>
-            </w:r>
-            <w:r>
-              <w:rPr>
-                <w:rFonts w:ascii="Times New Roman" w:hAnsi="Times New Roman" w:cs="Times New Roman"/>
-                <w:b/>
-              </w:rPr>
-              <w:t>4</w:t>
+              <w:t>R4</w:t>
             </w:r>
           </w:p>
         </w:tc>
@@ -955,14 +934,7 @@
                 <w:rFonts w:ascii="Times New Roman" w:hAnsi="Times New Roman" w:cs="Times New Roman"/>
                 <w:b/>
               </w:rPr>
-              <w:t>R</w:t>
-            </w:r>
-            <w:r>
-              <w:rPr>
-                <w:rFonts w:ascii="Times New Roman" w:hAnsi="Times New Roman" w:cs="Times New Roman"/>
-                <w:b/>
-              </w:rPr>
-              <w:t>5</w:t>
+              <w:t>R5</w:t>
             </w:r>
           </w:p>
         </w:tc>
@@ -1151,14 +1123,7 @@
                 <w:b/>
               </w:rPr>
               <w:lastRenderedPageBreak/>
-              <w:t>R</w:t>
-            </w:r>
-            <w:r>
-              <w:rPr>
-                <w:rFonts w:ascii="Times New Roman" w:hAnsi="Times New Roman" w:cs="Times New Roman"/>
-                <w:b/>
-              </w:rPr>
-              <w:t>6</w:t>
+              <w:t>R6</w:t>
             </w:r>
           </w:p>
         </w:tc>
@@ -1219,31 +1184,7 @@
               <w:rPr>
                 <w:rFonts w:ascii="Times New Roman" w:hAnsi="Times New Roman" w:cs="Times New Roman"/>
               </w:rPr>
-              <w:t xml:space="preserve">Dependiendo del </w:t>
-            </w:r>
-            <w:r>
-              <w:rPr>
-                <w:rFonts w:ascii="Times New Roman" w:hAnsi="Times New Roman" w:cs="Times New Roman"/>
-              </w:rPr>
-              <w:t>número y tipo de datos a ordenar</w:t>
-            </w:r>
-            <w:r>
-              <w:rPr>
-                <w:rFonts w:ascii="Times New Roman" w:hAnsi="Times New Roman" w:cs="Times New Roman"/>
-              </w:rPr>
-              <w:t xml:space="preserve"> se debe </w:t>
-            </w:r>
-            <w:r>
-              <w:rPr>
-                <w:rFonts w:ascii="Times New Roman" w:hAnsi="Times New Roman" w:cs="Times New Roman"/>
-              </w:rPr>
-              <w:t>restringir o permitir la ejecución de alguno de los tres algoritmos de manera que resulte ser el más eficiente</w:t>
-            </w:r>
-            <w:r>
-              <w:rPr>
-                <w:rFonts w:ascii="Times New Roman" w:hAnsi="Times New Roman" w:cs="Times New Roman"/>
-              </w:rPr>
-              <w:t>.</w:t>
+              <w:t>Dependiendo del número y tipo de datos a ordenar se debe restringir o permitir la ejecución de alguno de los tres algoritmos de manera que resulte ser el más eficiente.</w:t>
             </w:r>
           </w:p>
         </w:tc>
@@ -1285,13 +1226,7 @@
               <w:rPr>
                 <w:rFonts w:ascii="Times New Roman" w:hAnsi="Times New Roman" w:cs="Times New Roman"/>
               </w:rPr>
-              <w:t>Datos por ordenar</w:t>
-            </w:r>
-            <w:r>
-              <w:rPr>
-                <w:rFonts w:ascii="Times New Roman" w:hAnsi="Times New Roman" w:cs="Times New Roman"/>
-              </w:rPr>
-              <w:t xml:space="preserve"> </w:t>
+              <w:t xml:space="preserve">Datos por ordenar </w:t>
             </w:r>
           </w:p>
         </w:tc>
@@ -1368,6 +1303,22 @@
         <w:jc w:val="both"/>
         <w:rPr>
           <w:rFonts w:ascii="Times New Roman" w:hAnsi="Times New Roman" w:cs="Times New Roman"/>
+          <w:b/>
+        </w:rPr>
+      </w:pPr>
+      <w:r>
+        <w:rPr>
+          <w:rFonts w:ascii="Times New Roman" w:hAnsi="Times New Roman" w:cs="Times New Roman"/>
+          <w:b/>
+        </w:rPr>
+        <w:t>COMPLETAR (CAMILA)</w:t>
+      </w:r>
+    </w:p>
+    <w:p>
+      <w:pPr>
+        <w:jc w:val="both"/>
+        <w:rPr>
+          <w:rFonts w:ascii="Times New Roman" w:hAnsi="Times New Roman" w:cs="Times New Roman"/>
           <w:i/>
         </w:rPr>
       </w:pPr>
@@ -1546,19 +1497,7 @@
         <w:rPr>
           <w:rFonts w:ascii="Times New Roman" w:hAnsi="Times New Roman" w:cs="Times New Roman"/>
         </w:rPr>
-        <w:t xml:space="preserve"> Conocemos la notación O para el peor caso, </w:t>
-      </w:r>
-      <w:r>
-        <w:rPr>
-          <w:rFonts w:ascii="Times New Roman" w:hAnsi="Times New Roman" w:cs="Times New Roman"/>
-        </w:rPr>
-        <w:t>Ω</w:t>
-      </w:r>
-      <w:r>
-        <w:rPr>
-          <w:rFonts w:ascii="Times New Roman" w:hAnsi="Times New Roman" w:cs="Times New Roman"/>
-        </w:rPr>
-        <w:t xml:space="preserve"> para el mejor caso y</w:t>
+        <w:t xml:space="preserve"> Conocemos la notación O para el peor caso, Ω para el mejor caso y</w:t>
       </w:r>
       <w:r>
         <w:rPr>
@@ -1570,13 +1509,7 @@
         <w:rPr>
           <w:rFonts w:ascii="Times New Roman" w:hAnsi="Times New Roman" w:cs="Times New Roman"/>
         </w:rPr>
-        <w:t>Ɵ</w:t>
-      </w:r>
-      <w:r>
-        <w:rPr>
-          <w:rFonts w:ascii="Times New Roman" w:hAnsi="Times New Roman" w:cs="Times New Roman"/>
-        </w:rPr>
-        <w:t xml:space="preserve"> para el caso promedio. </w:t>
+        <w:t xml:space="preserve">Ɵ para el caso promedio. </w:t>
       </w:r>
     </w:p>
     <w:p>
@@ -2128,6 +2061,7 @@
           <w:rFonts w:ascii="Times New Roman" w:hAnsi="Times New Roman" w:cs="Times New Roman"/>
           <w:b/>
         </w:rPr>
+        <w:lastRenderedPageBreak/>
         <w:t>Un análisis ya existente:</w:t>
       </w:r>
     </w:p>
@@ -2142,7 +2076,6 @@
         <w:rPr>
           <w:rFonts w:ascii="Times New Roman" w:hAnsi="Times New Roman" w:cs="Times New Roman"/>
         </w:rPr>
-        <w:lastRenderedPageBreak/>
         <w:t xml:space="preserve">Encontramos en un blog de </w:t>
       </w:r>
       <w:r>
@@ -2202,6 +2135,12 @@
         <w:rPr>
           <w:rFonts w:ascii="Times New Roman" w:hAnsi="Times New Roman" w:cs="Times New Roman"/>
         </w:rPr>
+        <w:t xml:space="preserve"> (ordenamiento por montículos)</w:t>
+      </w:r>
+      <w:r>
+        <w:rPr>
+          <w:rFonts w:ascii="Times New Roman" w:hAnsi="Times New Roman" w:cs="Times New Roman"/>
+        </w:rPr>
         <w:t xml:space="preserve">, conteo, </w:t>
       </w:r>
       <w:proofErr w:type="spellStart"/>
@@ -2372,6 +2311,12 @@
           <w:rFonts w:ascii="Times New Roman" w:hAnsi="Times New Roman" w:cs="Times New Roman"/>
         </w:rPr>
         <w:t>lluvia de ideas</w:t>
+      </w:r>
+      <w:r>
+        <w:rPr>
+          <w:rFonts w:ascii="Times New Roman" w:hAnsi="Times New Roman" w:cs="Times New Roman"/>
+        </w:rPr>
+        <w:t xml:space="preserve"> de posibles soluciones:</w:t>
       </w:r>
     </w:p>
     <w:p>
@@ -2390,13 +2335,21 @@
         <w:rPr>
           <w:rFonts w:ascii="Times New Roman" w:hAnsi="Times New Roman" w:cs="Times New Roman"/>
         </w:rPr>
-        <w:t>Algoritmo b</w:t>
-      </w:r>
-      <w:r>
-        <w:rPr>
-          <w:rFonts w:ascii="Times New Roman" w:hAnsi="Times New Roman" w:cs="Times New Roman"/>
-        </w:rPr>
-        <w:t>urbuja</w:t>
+        <w:t xml:space="preserve">Crear un árbol binario e ir insertado los valores ingresados y luego imprimirlos de acuerdo al recorrido </w:t>
+      </w:r>
+      <w:proofErr w:type="spellStart"/>
+      <w:r>
+        <w:rPr>
+          <w:rFonts w:ascii="Times New Roman" w:hAnsi="Times New Roman" w:cs="Times New Roman"/>
+        </w:rPr>
+        <w:t>inorden</w:t>
+      </w:r>
+      <w:proofErr w:type="spellEnd"/>
+      <w:r>
+        <w:rPr>
+          <w:rFonts w:ascii="Times New Roman" w:hAnsi="Times New Roman" w:cs="Times New Roman"/>
+        </w:rPr>
+        <w:t xml:space="preserve">. </w:t>
       </w:r>
     </w:p>
     <w:p>
@@ -2415,13 +2368,7 @@
         <w:rPr>
           <w:rFonts w:ascii="Times New Roman" w:hAnsi="Times New Roman" w:cs="Times New Roman"/>
         </w:rPr>
-        <w:t>Algoritmo de s</w:t>
-      </w:r>
-      <w:r>
-        <w:rPr>
-          <w:rFonts w:ascii="Times New Roman" w:hAnsi="Times New Roman" w:cs="Times New Roman"/>
-        </w:rPr>
-        <w:t>elección</w:t>
+        <w:t>Ordenamiento burbuja, selección o inserción.</w:t>
       </w:r>
     </w:p>
     <w:p>
@@ -2436,17 +2383,25 @@
           <w:rFonts w:ascii="Times New Roman" w:hAnsi="Times New Roman" w:cs="Times New Roman"/>
         </w:rPr>
       </w:pPr>
-      <w:r>
-        <w:rPr>
-          <w:rFonts w:ascii="Times New Roman" w:hAnsi="Times New Roman" w:cs="Times New Roman"/>
-        </w:rPr>
-        <w:t>Algoritmo de i</w:t>
-      </w:r>
-      <w:r>
-        <w:rPr>
-          <w:rFonts w:ascii="Times New Roman" w:hAnsi="Times New Roman" w:cs="Times New Roman"/>
-        </w:rPr>
-        <w:t>nserción</w:t>
+      <w:proofErr w:type="spellStart"/>
+      <w:r>
+        <w:rPr>
+          <w:rFonts w:ascii="Times New Roman" w:hAnsi="Times New Roman" w:cs="Times New Roman"/>
+        </w:rPr>
+        <w:t>Bogosort</w:t>
+      </w:r>
+      <w:proofErr w:type="spellEnd"/>
+      <w:r>
+        <w:rPr>
+          <w:rFonts w:ascii="Times New Roman" w:hAnsi="Times New Roman" w:cs="Times New Roman"/>
+        </w:rPr>
+        <w:t>: consiste en tomar el conjunto de valores ingresados y reorganizarlos de manera aleatoria en el conjunto, hasta que logre organizarlos de manera ascendente o descendente</w:t>
+      </w:r>
+      <w:r>
+        <w:rPr>
+          <w:rFonts w:ascii="Times New Roman" w:hAnsi="Times New Roman" w:cs="Times New Roman"/>
+        </w:rPr>
+        <w:t>.</w:t>
       </w:r>
     </w:p>
     <w:p>
@@ -2465,13 +2420,146 @@
         <w:rPr>
           <w:rFonts w:ascii="Times New Roman" w:hAnsi="Times New Roman" w:cs="Times New Roman"/>
         </w:rPr>
-        <w:t xml:space="preserve">Crear un árbol binario e ir insertado los valores y luego imprimirlos de acuerdo al recorrido </w:t>
+        <w:t>Ordenamiento por panqueques:</w:t>
+      </w:r>
+      <w:r>
+        <w:t xml:space="preserve"> </w:t>
+      </w:r>
+      <w:r>
+        <w:rPr>
+          <w:rFonts w:ascii="Times New Roman" w:hAnsi="Times New Roman" w:cs="Times New Roman"/>
+        </w:rPr>
+        <w:t>Ordena un arreglo de números enteros mediante rotaciones del arreglo en entre el valor más alto y el más bajo; este va reduciendo el tamaño del arreglo rotado mientras que se ordenan los valores en orden ascendente.</w:t>
+      </w:r>
+    </w:p>
+    <w:p>
+      <w:pPr>
+        <w:pStyle w:val="Prrafodelista"/>
+        <w:numPr>
+          <w:ilvl w:val="0"/>
+          <w:numId w:val="2"/>
+        </w:numPr>
+        <w:jc w:val="both"/>
+        <w:rPr>
+          <w:rFonts w:ascii="Times New Roman" w:hAnsi="Times New Roman" w:cs="Times New Roman"/>
+        </w:rPr>
+      </w:pPr>
+      <w:r>
+        <w:rPr>
+          <w:rFonts w:ascii="Times New Roman" w:hAnsi="Times New Roman" w:cs="Times New Roman"/>
+        </w:rPr>
+        <w:t xml:space="preserve">Ordenamiento </w:t>
       </w:r>
       <w:proofErr w:type="spellStart"/>
       <w:r>
         <w:rPr>
           <w:rFonts w:ascii="Times New Roman" w:hAnsi="Times New Roman" w:cs="Times New Roman"/>
         </w:rPr>
+        <w:t>Radix</w:t>
+      </w:r>
+      <w:proofErr w:type="spellEnd"/>
+      <w:r>
+        <w:rPr>
+          <w:rFonts w:ascii="Times New Roman" w:hAnsi="Times New Roman" w:cs="Times New Roman"/>
+        </w:rPr>
+        <w:t xml:space="preserve">: Es un método de ordenamiento que consiste en organizar valores de un arreglo en base a ciertas claves o categorías que el algoritmo aplica para separar los valores mediante </w:t>
+      </w:r>
+      <w:r>
+        <w:rPr>
+          <w:rFonts w:ascii="Times New Roman" w:hAnsi="Times New Roman" w:cs="Times New Roman"/>
+        </w:rPr>
+        <w:t xml:space="preserve">la </w:t>
+      </w:r>
+      <w:r>
+        <w:rPr>
+          <w:rFonts w:ascii="Times New Roman" w:hAnsi="Times New Roman" w:cs="Times New Roman"/>
+        </w:rPr>
+        <w:t>compara</w:t>
+      </w:r>
+      <w:r>
+        <w:rPr>
+          <w:rFonts w:ascii="Times New Roman" w:hAnsi="Times New Roman" w:cs="Times New Roman"/>
+        </w:rPr>
+        <w:t xml:space="preserve">ción de </w:t>
+      </w:r>
+      <w:r>
+        <w:rPr>
+          <w:rFonts w:ascii="Times New Roman" w:hAnsi="Times New Roman" w:cs="Times New Roman"/>
+        </w:rPr>
+        <w:t>números en sus posiciones de cifra significativas.</w:t>
+      </w:r>
+    </w:p>
+    <w:p>
+      <w:pPr>
+        <w:pStyle w:val="Prrafodelista"/>
+        <w:numPr>
+          <w:ilvl w:val="0"/>
+          <w:numId w:val="2"/>
+        </w:numPr>
+        <w:jc w:val="both"/>
+        <w:rPr>
+          <w:rFonts w:ascii="Times New Roman" w:hAnsi="Times New Roman" w:cs="Times New Roman"/>
+          <w:i/>
+        </w:rPr>
+      </w:pPr>
+      <w:r>
+        <w:rPr>
+          <w:rFonts w:ascii="Times New Roman" w:hAnsi="Times New Roman" w:cs="Times New Roman"/>
+          <w:i/>
+        </w:rPr>
+        <w:t xml:space="preserve">Buscamos algoritmos ya conocidos: ordenamiento por casilleros, </w:t>
+      </w:r>
+      <w:proofErr w:type="spellStart"/>
+      <w:r>
+        <w:rPr>
+          <w:rFonts w:ascii="Times New Roman" w:hAnsi="Times New Roman" w:cs="Times New Roman"/>
+          <w:i/>
+        </w:rPr>
+        <w:t>ordenamieno</w:t>
+      </w:r>
+      <w:proofErr w:type="spellEnd"/>
+      <w:r>
+        <w:rPr>
+          <w:rFonts w:ascii="Times New Roman" w:hAnsi="Times New Roman" w:cs="Times New Roman"/>
+          <w:i/>
+        </w:rPr>
+        <w:t xml:space="preserve"> por mezcla, ordenamiento por montículos, ordenamiento rápido.</w:t>
+      </w:r>
+    </w:p>
+    <w:p>
+      <w:pPr>
+        <w:jc w:val="both"/>
+        <w:rPr>
+          <w:rFonts w:ascii="Times New Roman" w:hAnsi="Times New Roman" w:cs="Times New Roman"/>
+          <w:b/>
+        </w:rPr>
+      </w:pPr>
+      <w:r>
+        <w:rPr>
+          <w:rFonts w:ascii="Times New Roman" w:hAnsi="Times New Roman" w:cs="Times New Roman"/>
+          <w:b/>
+        </w:rPr>
+        <w:t xml:space="preserve">Paso 4: Diseños preliminares </w:t>
+      </w:r>
+    </w:p>
+    <w:p>
+      <w:pPr>
+        <w:jc w:val="both"/>
+        <w:rPr>
+          <w:rFonts w:ascii="Times New Roman" w:hAnsi="Times New Roman" w:cs="Times New Roman"/>
+        </w:rPr>
+      </w:pPr>
+      <w:r>
+        <w:rPr>
+          <w:rFonts w:ascii="Times New Roman" w:hAnsi="Times New Roman" w:cs="Times New Roman"/>
+        </w:rPr>
+        <w:t xml:space="preserve">A primera vista, la opción de crear un árbol y luego imprimir su recorrido </w:t>
+      </w:r>
+      <w:proofErr w:type="spellStart"/>
+      <w:r>
+        <w:rPr>
+          <w:rFonts w:ascii="Times New Roman" w:hAnsi="Times New Roman" w:cs="Times New Roman"/>
+        </w:rPr>
         <w:t>inorden</w:t>
       </w:r>
       <w:proofErr w:type="spellEnd"/>
@@ -2479,39 +2567,106 @@
         <w:rPr>
           <w:rFonts w:ascii="Times New Roman" w:hAnsi="Times New Roman" w:cs="Times New Roman"/>
         </w:rPr>
-        <w:t xml:space="preserve">. </w:t>
-      </w:r>
-    </w:p>
-    <w:p>
-      <w:pPr>
-        <w:jc w:val="both"/>
-        <w:rPr>
-          <w:rFonts w:ascii="Times New Roman" w:hAnsi="Times New Roman" w:cs="Times New Roman"/>
-        </w:rPr>
-      </w:pPr>
-    </w:p>
-    <w:p>
-      <w:pPr>
-        <w:jc w:val="both"/>
-        <w:rPr>
-          <w:rFonts w:ascii="Times New Roman" w:hAnsi="Times New Roman" w:cs="Times New Roman"/>
-          <w:b/>
-        </w:rPr>
-      </w:pPr>
-      <w:r>
-        <w:rPr>
-          <w:rFonts w:ascii="Times New Roman" w:hAnsi="Times New Roman" w:cs="Times New Roman"/>
-          <w:b/>
-        </w:rPr>
-        <w:t>Paso 4: Diseños preliminares (descartar ideas que no son factibles)</w:t>
-      </w:r>
-    </w:p>
-    <w:p>
-      <w:pPr>
-        <w:jc w:val="both"/>
-        <w:rPr>
-          <w:rFonts w:ascii="Times New Roman" w:hAnsi="Times New Roman" w:cs="Times New Roman"/>
-          <w:b/>
+        <w:t xml:space="preserve"> queda descartada debido a su consumo de recursos de almacenamiento y de tiempo.</w:t>
+      </w:r>
+    </w:p>
+    <w:p>
+      <w:pPr>
+        <w:jc w:val="both"/>
+        <w:rPr>
+          <w:rFonts w:ascii="Times New Roman" w:hAnsi="Times New Roman" w:cs="Times New Roman"/>
+        </w:rPr>
+      </w:pPr>
+      <w:r>
+        <w:rPr>
+          <w:rFonts w:ascii="Times New Roman" w:hAnsi="Times New Roman" w:cs="Times New Roman"/>
+        </w:rPr>
+        <w:t xml:space="preserve">Los algoritmos inestables como el </w:t>
+      </w:r>
+      <w:proofErr w:type="spellStart"/>
+      <w:r>
+        <w:rPr>
+          <w:rFonts w:ascii="Times New Roman" w:hAnsi="Times New Roman" w:cs="Times New Roman"/>
+        </w:rPr>
+        <w:t>bogosort</w:t>
+      </w:r>
+      <w:proofErr w:type="spellEnd"/>
+      <w:r>
+        <w:rPr>
+          <w:rFonts w:ascii="Times New Roman" w:hAnsi="Times New Roman" w:cs="Times New Roman"/>
+        </w:rPr>
+        <w:t xml:space="preserve"> y el ordenamiento por panqueques también quedan descartadas porque </w:t>
+      </w:r>
+      <w:r>
+        <w:rPr>
+          <w:rFonts w:ascii="Times New Roman" w:hAnsi="Times New Roman" w:cs="Times New Roman"/>
+        </w:rPr>
+        <w:t>no garantiza una respuesta segura</w:t>
+      </w:r>
+      <w:r>
+        <w:rPr>
+          <w:rFonts w:ascii="Times New Roman" w:hAnsi="Times New Roman" w:cs="Times New Roman"/>
+        </w:rPr>
+        <w:t xml:space="preserve"> y </w:t>
+      </w:r>
+      <w:r>
+        <w:rPr>
+          <w:rFonts w:ascii="Times New Roman" w:hAnsi="Times New Roman" w:cs="Times New Roman"/>
+        </w:rPr>
+        <w:t>no tiene</w:t>
+      </w:r>
+      <w:r>
+        <w:rPr>
+          <w:rFonts w:ascii="Times New Roman" w:hAnsi="Times New Roman" w:cs="Times New Roman"/>
+        </w:rPr>
+        <w:t>n</w:t>
+      </w:r>
+      <w:r>
+        <w:rPr>
+          <w:rFonts w:ascii="Times New Roman" w:hAnsi="Times New Roman" w:cs="Times New Roman"/>
+        </w:rPr>
+        <w:t xml:space="preserve"> la capacidad de organizar arreglos grandes de manera eficiente.</w:t>
+      </w:r>
+    </w:p>
+    <w:p>
+      <w:pPr>
+        <w:jc w:val="both"/>
+        <w:rPr>
+          <w:rFonts w:ascii="Times New Roman" w:hAnsi="Times New Roman" w:cs="Times New Roman"/>
+        </w:rPr>
+      </w:pPr>
+      <w:r>
+        <w:rPr>
+          <w:rFonts w:ascii="Times New Roman" w:hAnsi="Times New Roman" w:cs="Times New Roman"/>
+        </w:rPr>
+        <w:t xml:space="preserve">Investigando más a fondo el algoritmo </w:t>
+      </w:r>
+      <w:proofErr w:type="spellStart"/>
+      <w:r>
+        <w:rPr>
+          <w:rFonts w:ascii="Times New Roman" w:hAnsi="Times New Roman" w:cs="Times New Roman"/>
+        </w:rPr>
+        <w:t>Radix</w:t>
+      </w:r>
+      <w:proofErr w:type="spellEnd"/>
+      <w:r>
+        <w:rPr>
+          <w:rFonts w:ascii="Times New Roman" w:hAnsi="Times New Roman" w:cs="Times New Roman"/>
+        </w:rPr>
+        <w:t xml:space="preserve"> queda descartado porque </w:t>
+      </w:r>
+      <w:r>
+        <w:rPr>
+          <w:rFonts w:ascii="Times New Roman" w:hAnsi="Times New Roman" w:cs="Times New Roman"/>
+        </w:rPr>
+        <w:t>este algoritmo depende mucho de la eficiencia de las instrucciones es un interior y tiene dificultades con diferentes tipos de datos (enteros y decimales).</w:t>
+      </w:r>
+    </w:p>
+    <w:p>
+      <w:pPr>
+        <w:jc w:val="both"/>
+        <w:rPr>
+          <w:rFonts w:ascii="Times New Roman" w:hAnsi="Times New Roman" w:cs="Times New Roman"/>
           <w:i/>
         </w:rPr>
       </w:pPr>
@@ -2519,20 +2674,249 @@
         <w:rPr>
           <w:rFonts w:ascii="Times New Roman" w:hAnsi="Times New Roman" w:cs="Times New Roman"/>
           <w:i/>
-          <w:sz w:val="20"/>
-          <w:szCs w:val="20"/>
-        </w:rPr>
-        <w:t>Documenta (explica y justifica) apropiadamente el descarte de ideas no viables. Las ideas no descartadas deben ser más que las que finalmente serán seleccionadas. Formula un diseño preliminar por cada una de las ideas no descartadas. El diseño, aunque es preliminar permite conocer mayor información sobre cada una de las ideas</w:t>
-      </w:r>
-      <w:r>
-        <w:rPr>
-          <w:rFonts w:ascii="Times New Roman" w:hAnsi="Times New Roman" w:cs="Times New Roman"/>
-          <w:i/>
-          <w:sz w:val="20"/>
-          <w:szCs w:val="20"/>
-        </w:rPr>
-        <w:t>.</w:t>
-      </w:r>
+        </w:rPr>
+        <w:t xml:space="preserve">ME PARECE QUE DEBERIA DESCARTARSE EL DE SELECCIÓN Y BURBUJA DE UNA VEZ. </w:t>
+      </w:r>
+    </w:p>
+    <w:p>
+      <w:pPr>
+        <w:jc w:val="both"/>
+        <w:rPr>
+          <w:rFonts w:ascii="Times New Roman" w:hAnsi="Times New Roman" w:cs="Times New Roman"/>
+        </w:rPr>
+      </w:pPr>
+      <w:r>
+        <w:rPr>
+          <w:rFonts w:ascii="Times New Roman" w:hAnsi="Times New Roman" w:cs="Times New Roman"/>
+        </w:rPr>
+        <w:t xml:space="preserve">Por lo tanto, las ideas mas </w:t>
+      </w:r>
+      <w:proofErr w:type="spellStart"/>
+      <w:r>
+        <w:rPr>
+          <w:rFonts w:ascii="Times New Roman" w:hAnsi="Times New Roman" w:cs="Times New Roman"/>
+        </w:rPr>
+        <w:t>factiles</w:t>
+      </w:r>
+      <w:proofErr w:type="spellEnd"/>
+      <w:r>
+        <w:rPr>
+          <w:rFonts w:ascii="Times New Roman" w:hAnsi="Times New Roman" w:cs="Times New Roman"/>
+        </w:rPr>
+        <w:t xml:space="preserve"> son: algoritmo de selección, burbuja, inserción, por montículos, conteo, </w:t>
+      </w:r>
+      <w:r>
+        <w:rPr>
+          <w:rFonts w:ascii="Times New Roman" w:hAnsi="Times New Roman" w:cs="Times New Roman"/>
+        </w:rPr>
+        <w:t xml:space="preserve">mezcla y rápido. </w:t>
+      </w:r>
+    </w:p>
+    <w:p>
+      <w:pPr>
+        <w:pStyle w:val="Prrafodelista"/>
+        <w:numPr>
+          <w:ilvl w:val="0"/>
+          <w:numId w:val="3"/>
+        </w:numPr>
+        <w:jc w:val="both"/>
+        <w:rPr>
+          <w:rFonts w:ascii="Times New Roman" w:hAnsi="Times New Roman" w:cs="Times New Roman"/>
+        </w:rPr>
+      </w:pPr>
+      <w:r>
+        <w:rPr>
+          <w:rFonts w:ascii="Times New Roman" w:hAnsi="Times New Roman" w:cs="Times New Roman"/>
+        </w:rPr>
+        <w:lastRenderedPageBreak/>
+        <w:t>Ordenamiento por selección</w:t>
+      </w:r>
+    </w:p>
+    <w:p>
+      <w:pPr>
+        <w:pStyle w:val="Prrafodelista"/>
+        <w:numPr>
+          <w:ilvl w:val="0"/>
+          <w:numId w:val="3"/>
+        </w:numPr>
+        <w:jc w:val="both"/>
+        <w:rPr>
+          <w:rFonts w:ascii="Times New Roman" w:hAnsi="Times New Roman" w:cs="Times New Roman"/>
+        </w:rPr>
+      </w:pPr>
+      <w:r>
+        <w:rPr>
+          <w:rFonts w:ascii="Times New Roman" w:hAnsi="Times New Roman" w:cs="Times New Roman"/>
+        </w:rPr>
+        <w:t>Ordenamiento burbuja</w:t>
+      </w:r>
+    </w:p>
+    <w:p>
+      <w:pPr>
+        <w:pStyle w:val="Prrafodelista"/>
+        <w:numPr>
+          <w:ilvl w:val="0"/>
+          <w:numId w:val="3"/>
+        </w:numPr>
+        <w:jc w:val="both"/>
+        <w:rPr>
+          <w:rFonts w:ascii="Times New Roman" w:hAnsi="Times New Roman" w:cs="Times New Roman"/>
+        </w:rPr>
+      </w:pPr>
+      <w:r>
+        <w:rPr>
+          <w:rFonts w:ascii="Times New Roman" w:hAnsi="Times New Roman" w:cs="Times New Roman"/>
+        </w:rPr>
+        <w:t>Ordenamiento de inserción</w:t>
+      </w:r>
+    </w:p>
+    <w:p>
+      <w:pPr>
+        <w:pStyle w:val="Prrafodelista"/>
+        <w:numPr>
+          <w:ilvl w:val="0"/>
+          <w:numId w:val="3"/>
+        </w:numPr>
+        <w:jc w:val="both"/>
+        <w:rPr>
+          <w:rFonts w:ascii="Times New Roman" w:hAnsi="Times New Roman" w:cs="Times New Roman"/>
+        </w:rPr>
+      </w:pPr>
+      <w:r>
+        <w:rPr>
+          <w:rFonts w:ascii="Times New Roman" w:hAnsi="Times New Roman" w:cs="Times New Roman"/>
+        </w:rPr>
+        <w:t>Ordenamiento por montículos (</w:t>
+      </w:r>
+      <w:proofErr w:type="spellStart"/>
+      <w:r>
+        <w:rPr>
+          <w:rFonts w:ascii="Times New Roman" w:hAnsi="Times New Roman" w:cs="Times New Roman"/>
+        </w:rPr>
+        <w:t>Heapsort</w:t>
+      </w:r>
+      <w:proofErr w:type="spellEnd"/>
+      <w:r>
+        <w:rPr>
+          <w:rFonts w:ascii="Times New Roman" w:hAnsi="Times New Roman" w:cs="Times New Roman"/>
+        </w:rPr>
+        <w:t>)</w:t>
+      </w:r>
+    </w:p>
+    <w:p>
+      <w:pPr>
+        <w:pStyle w:val="Prrafodelista"/>
+        <w:numPr>
+          <w:ilvl w:val="0"/>
+          <w:numId w:val="3"/>
+        </w:numPr>
+        <w:jc w:val="both"/>
+        <w:rPr>
+          <w:rFonts w:ascii="Times New Roman" w:hAnsi="Times New Roman" w:cs="Times New Roman"/>
+        </w:rPr>
+      </w:pPr>
+      <w:r>
+        <w:rPr>
+          <w:rFonts w:ascii="Times New Roman" w:hAnsi="Times New Roman" w:cs="Times New Roman"/>
+        </w:rPr>
+        <w:t>Ordenamiento por conteo (</w:t>
+      </w:r>
+      <w:proofErr w:type="spellStart"/>
+      <w:r>
+        <w:rPr>
+          <w:rFonts w:ascii="Times New Roman" w:hAnsi="Times New Roman" w:cs="Times New Roman"/>
+        </w:rPr>
+        <w:t>Counting</w:t>
+      </w:r>
+      <w:proofErr w:type="spellEnd"/>
+      <w:r>
+        <w:rPr>
+          <w:rFonts w:ascii="Times New Roman" w:hAnsi="Times New Roman" w:cs="Times New Roman"/>
+        </w:rPr>
+        <w:t xml:space="preserve"> </w:t>
+      </w:r>
+      <w:proofErr w:type="spellStart"/>
+      <w:r>
+        <w:rPr>
+          <w:rFonts w:ascii="Times New Roman" w:hAnsi="Times New Roman" w:cs="Times New Roman"/>
+        </w:rPr>
+        <w:t>sort</w:t>
+      </w:r>
+      <w:proofErr w:type="spellEnd"/>
+      <w:r>
+        <w:rPr>
+          <w:rFonts w:ascii="Times New Roman" w:hAnsi="Times New Roman" w:cs="Times New Roman"/>
+        </w:rPr>
+        <w:t>)</w:t>
+      </w:r>
+    </w:p>
+    <w:p>
+      <w:pPr>
+        <w:pStyle w:val="Prrafodelista"/>
+        <w:numPr>
+          <w:ilvl w:val="0"/>
+          <w:numId w:val="3"/>
+        </w:numPr>
+        <w:jc w:val="both"/>
+        <w:rPr>
+          <w:rFonts w:ascii="Times New Roman" w:hAnsi="Times New Roman" w:cs="Times New Roman"/>
+        </w:rPr>
+      </w:pPr>
+      <w:r>
+        <w:rPr>
+          <w:rFonts w:ascii="Times New Roman" w:hAnsi="Times New Roman" w:cs="Times New Roman"/>
+        </w:rPr>
+        <w:t>Ordenamiento por mezcla (</w:t>
+      </w:r>
+      <w:proofErr w:type="spellStart"/>
+      <w:r>
+        <w:rPr>
+          <w:rFonts w:ascii="Times New Roman" w:hAnsi="Times New Roman" w:cs="Times New Roman"/>
+        </w:rPr>
+        <w:t>Merge</w:t>
+      </w:r>
+      <w:proofErr w:type="spellEnd"/>
+      <w:r>
+        <w:rPr>
+          <w:rFonts w:ascii="Times New Roman" w:hAnsi="Times New Roman" w:cs="Times New Roman"/>
+        </w:rPr>
+        <w:t xml:space="preserve"> </w:t>
+      </w:r>
+      <w:proofErr w:type="spellStart"/>
+      <w:r>
+        <w:rPr>
+          <w:rFonts w:ascii="Times New Roman" w:hAnsi="Times New Roman" w:cs="Times New Roman"/>
+        </w:rPr>
+        <w:t>sort</w:t>
+      </w:r>
+      <w:proofErr w:type="spellEnd"/>
+      <w:r>
+        <w:rPr>
+          <w:rFonts w:ascii="Times New Roman" w:hAnsi="Times New Roman" w:cs="Times New Roman"/>
+        </w:rPr>
+        <w:t>)</w:t>
+      </w:r>
+    </w:p>
+    <w:p>
+      <w:pPr>
+        <w:pStyle w:val="Prrafodelista"/>
+        <w:numPr>
+          <w:ilvl w:val="0"/>
+          <w:numId w:val="3"/>
+        </w:numPr>
+        <w:jc w:val="both"/>
+        <w:rPr>
+          <w:rFonts w:ascii="Times New Roman" w:hAnsi="Times New Roman" w:cs="Times New Roman"/>
+        </w:rPr>
+      </w:pPr>
+      <w:r>
+        <w:rPr>
+          <w:rFonts w:ascii="Times New Roman" w:hAnsi="Times New Roman" w:cs="Times New Roman"/>
+        </w:rPr>
+        <w:t>Ordenamiento rápido (Quicksort)</w:t>
+      </w:r>
+      <w:bookmarkStart w:id="0" w:name="_GoBack"/>
+      <w:bookmarkEnd w:id="0"/>
     </w:p>
     <w:p>
       <w:pPr>
@@ -3604,8 +3988,6 @@
               </w:rPr>
               <w:t>Resultado</w:t>
             </w:r>
-            <w:bookmarkStart w:id="0" w:name="_GoBack"/>
-            <w:bookmarkEnd w:id="0"/>
           </w:p>
         </w:tc>
       </w:tr>
@@ -3951,21 +4333,7 @@
             <w:rStyle w:val="Hipervnculo"/>
             <w:rFonts w:ascii="Times New Roman" w:hAnsi="Times New Roman" w:cs="Times New Roman"/>
           </w:rPr>
-          <w:t>https://pereiratechtalks.com/analisis-de-algorit</w:t>
-        </w:r>
-        <w:r>
-          <w:rPr>
-            <w:rStyle w:val="Hipervnculo"/>
-            <w:rFonts w:ascii="Times New Roman" w:hAnsi="Times New Roman" w:cs="Times New Roman"/>
-          </w:rPr>
-          <w:t>m</w:t>
-        </w:r>
-        <w:r>
-          <w:rPr>
-            <w:rStyle w:val="Hipervnculo"/>
-            <w:rFonts w:ascii="Times New Roman" w:hAnsi="Times New Roman" w:cs="Times New Roman"/>
-          </w:rPr>
-          <w:t>os-de-ordenamiento/</w:t>
+          <w:t>https://pereiratechtalks.com/analisis-de-algoritmos-de-ordenamiento/</w:t>
         </w:r>
       </w:hyperlink>
       <w:r>
@@ -4147,6 +4515,119 @@
     </w:lvl>
   </w:abstractNum>
   <w:abstractNum w:abstractNumId="1" w15:restartNumberingAfterBreak="0">
+    <w:nsid w:val="26361FE1"/>
+    <w:multiLevelType w:val="hybridMultilevel"/>
+    <w:tmpl w:val="57D01C84"/>
+    <w:lvl w:ilvl="0" w:tplc="240A0001">
+      <w:start w:val="1"/>
+      <w:numFmt w:val="bullet"/>
+      <w:lvlText w:val=""/>
+      <w:lvlJc w:val="left"/>
+      <w:pPr>
+        <w:ind w:left="720" w:hanging="360"/>
+      </w:pPr>
+      <w:rPr>
+        <w:rFonts w:ascii="Symbol" w:hAnsi="Symbol" w:hint="default"/>
+      </w:rPr>
+    </w:lvl>
+    <w:lvl w:ilvl="1" w:tplc="240A0003" w:tentative="1">
+      <w:start w:val="1"/>
+      <w:numFmt w:val="bullet"/>
+      <w:lvlText w:val="o"/>
+      <w:lvlJc w:val="left"/>
+      <w:pPr>
+        <w:ind w:left="1440" w:hanging="360"/>
+      </w:pPr>
+      <w:rPr>
+        <w:rFonts w:ascii="Courier New" w:hAnsi="Courier New" w:cs="Courier New" w:hint="default"/>
+      </w:rPr>
+    </w:lvl>
+    <w:lvl w:ilvl="2" w:tplc="240A0005" w:tentative="1">
+      <w:start w:val="1"/>
+      <w:numFmt w:val="bullet"/>
+      <w:lvlText w:val=""/>
+      <w:lvlJc w:val="left"/>
+      <w:pPr>
+        <w:ind w:left="2160" w:hanging="360"/>
+      </w:pPr>
+      <w:rPr>
+        <w:rFonts w:ascii="Wingdings" w:hAnsi="Wingdings" w:hint="default"/>
+      </w:rPr>
+    </w:lvl>
+    <w:lvl w:ilvl="3" w:tplc="240A0001" w:tentative="1">
+      <w:start w:val="1"/>
+      <w:numFmt w:val="bullet"/>
+      <w:lvlText w:val=""/>
+      <w:lvlJc w:val="left"/>
+      <w:pPr>
+        <w:ind w:left="2880" w:hanging="360"/>
+      </w:pPr>
+      <w:rPr>
+        <w:rFonts w:ascii="Symbol" w:hAnsi="Symbol" w:hint="default"/>
+      </w:rPr>
+    </w:lvl>
+    <w:lvl w:ilvl="4" w:tplc="240A0003" w:tentative="1">
+      <w:start w:val="1"/>
+      <w:numFmt w:val="bullet"/>
+      <w:lvlText w:val="o"/>
+      <w:lvlJc w:val="left"/>
+      <w:pPr>
+        <w:ind w:left="3600" w:hanging="360"/>
+      </w:pPr>
+      <w:rPr>
+        <w:rFonts w:ascii="Courier New" w:hAnsi="Courier New" w:cs="Courier New" w:hint="default"/>
+      </w:rPr>
+    </w:lvl>
+    <w:lvl w:ilvl="5" w:tplc="240A0005" w:tentative="1">
+      <w:start w:val="1"/>
+      <w:numFmt w:val="bullet"/>
+      <w:lvlText w:val=""/>
+      <w:lvlJc w:val="left"/>
+      <w:pPr>
+        <w:ind w:left="4320" w:hanging="360"/>
+      </w:pPr>
+      <w:rPr>
+        <w:rFonts w:ascii="Wingdings" w:hAnsi="Wingdings" w:hint="default"/>
+      </w:rPr>
+    </w:lvl>
+    <w:lvl w:ilvl="6" w:tplc="240A0001" w:tentative="1">
+      <w:start w:val="1"/>
+      <w:numFmt w:val="bullet"/>
+      <w:lvlText w:val=""/>
+      <w:lvlJc w:val="left"/>
+      <w:pPr>
+        <w:ind w:left="5040" w:hanging="360"/>
+      </w:pPr>
+      <w:rPr>
+        <w:rFonts w:ascii="Symbol" w:hAnsi="Symbol" w:hint="default"/>
+      </w:rPr>
+    </w:lvl>
+    <w:lvl w:ilvl="7" w:tplc="240A0003" w:tentative="1">
+      <w:start w:val="1"/>
+      <w:numFmt w:val="bullet"/>
+      <w:lvlText w:val="o"/>
+      <w:lvlJc w:val="left"/>
+      <w:pPr>
+        <w:ind w:left="5760" w:hanging="360"/>
+      </w:pPr>
+      <w:rPr>
+        <w:rFonts w:ascii="Courier New" w:hAnsi="Courier New" w:cs="Courier New" w:hint="default"/>
+      </w:rPr>
+    </w:lvl>
+    <w:lvl w:ilvl="8" w:tplc="240A0005" w:tentative="1">
+      <w:start w:val="1"/>
+      <w:numFmt w:val="bullet"/>
+      <w:lvlText w:val=""/>
+      <w:lvlJc w:val="left"/>
+      <w:pPr>
+        <w:ind w:left="6480" w:hanging="360"/>
+      </w:pPr>
+      <w:rPr>
+        <w:rFonts w:ascii="Wingdings" w:hAnsi="Wingdings" w:hint="default"/>
+      </w:rPr>
+    </w:lvl>
+  </w:abstractNum>
+  <w:abstractNum w:abstractNumId="2" w15:restartNumberingAfterBreak="0">
     <w:nsid w:val="470C6E08"/>
     <w:multiLevelType w:val="hybridMultilevel"/>
     <w:tmpl w:val="E47C0206"/>
@@ -4260,10 +4741,13 @@
     </w:lvl>
   </w:abstractNum>
   <w:num w:numId="1">
-    <w:abstractNumId w:val="1"/>
+    <w:abstractNumId w:val="2"/>
   </w:num>
   <w:num w:numId="2">
     <w:abstractNumId w:val="0"/>
+  </w:num>
+  <w:num w:numId="3">
+    <w:abstractNumId w:val="1"/>
   </w:num>
 </w:numbering>
 </file>
@@ -4669,7 +5153,6 @@
   <w:style w:type="character" w:default="1" w:styleId="Fuentedeprrafopredeter">
     <w:name w:val="Default Paragraph Font"/>
     <w:uiPriority w:val="1"/>
-    <w:semiHidden/>
     <w:unhideWhenUsed/>
   </w:style>
   <w:style w:type="table" w:default="1" w:styleId="Tablanormal">
@@ -5071,7 +5554,7 @@
 </file>
 
 <file path=customXml/itemProps1.xml><?xml version="1.0" encoding="utf-8"?>
-<ds:datastoreItem xmlns:ds="http://schemas.openxmlformats.org/officeDocument/2006/customXml" ds:itemID="{C55FDC3B-2FDA-4E80-9D0C-6A3DCA524D76}">
+<ds:datastoreItem xmlns:ds="http://schemas.openxmlformats.org/officeDocument/2006/customXml" ds:itemID="{52AF653E-4F17-45F1-AE9B-95A572878B38}">
   <ds:schemaRefs>
     <ds:schemaRef ds:uri="http://schemas.openxmlformats.org/officeDocument/2006/bibliography"/>
   </ds:schemaRefs>

</xml_diff>

<commit_message>
Paso 4 y 5 terminados
Algoritmos a elegir son Conteo, Rápido y Mezcla
</commit_message>
<xml_diff>
--- a/INFORME DE INGENIERÍA.docx
+++ b/INFORME DE INGENIERÍA.docx
@@ -2259,14 +2259,6 @@
         <w:jc w:val="both"/>
         <w:rPr>
           <w:rFonts w:ascii="Times New Roman" w:hAnsi="Times New Roman" w:cs="Times New Roman"/>
-        </w:rPr>
-      </w:pPr>
-    </w:p>
-    <w:p>
-      <w:pPr>
-        <w:jc w:val="both"/>
-        <w:rPr>
-          <w:rFonts w:ascii="Times New Roman" w:hAnsi="Times New Roman" w:cs="Times New Roman"/>
           <w:b/>
         </w:rPr>
       </w:pPr>
@@ -2368,7 +2360,19 @@
         <w:rPr>
           <w:rFonts w:ascii="Times New Roman" w:hAnsi="Times New Roman" w:cs="Times New Roman"/>
         </w:rPr>
-        <w:t>Ordenamiento burbuja, selección o inserción.</w:t>
+        <w:t>Ordenamiento burbuja, selección o inserción</w:t>
+      </w:r>
+      <w:r>
+        <w:rPr>
+          <w:rFonts w:ascii="Times New Roman" w:hAnsi="Times New Roman" w:cs="Times New Roman"/>
+        </w:rPr>
+        <w:t xml:space="preserve"> que hemos implementado antes</w:t>
+      </w:r>
+      <w:r>
+        <w:rPr>
+          <w:rFonts w:ascii="Times New Roman" w:hAnsi="Times New Roman" w:cs="Times New Roman"/>
+        </w:rPr>
+        <w:t>.</w:t>
       </w:r>
     </w:p>
     <w:p>
@@ -2499,32 +2503,977 @@
         <w:jc w:val="both"/>
         <w:rPr>
           <w:rFonts w:ascii="Times New Roman" w:hAnsi="Times New Roman" w:cs="Times New Roman"/>
-          <w:i/>
-        </w:rPr>
-      </w:pPr>
-      <w:r>
-        <w:rPr>
-          <w:rFonts w:ascii="Times New Roman" w:hAnsi="Times New Roman" w:cs="Times New Roman"/>
-          <w:i/>
-        </w:rPr>
-        <w:t xml:space="preserve">Buscamos algoritmos ya conocidos: ordenamiento por casilleros, </w:t>
+        </w:rPr>
+      </w:pPr>
+      <w:r>
+        <w:rPr>
+          <w:rFonts w:ascii="Times New Roman" w:hAnsi="Times New Roman" w:cs="Times New Roman"/>
+        </w:rPr>
+        <w:t>Listar algoritmos que no hemos implementados pero que son conocidos por su eficiencia</w:t>
+      </w:r>
+      <w:r>
+        <w:rPr>
+          <w:rFonts w:ascii="Times New Roman" w:hAnsi="Times New Roman" w:cs="Times New Roman"/>
+        </w:rPr>
+        <w:t xml:space="preserve">: ordenamiento por casilleros, mezcla, montículos, </w:t>
+      </w:r>
+      <w:r>
+        <w:rPr>
+          <w:rFonts w:ascii="Times New Roman" w:hAnsi="Times New Roman" w:cs="Times New Roman"/>
+        </w:rPr>
+        <w:t xml:space="preserve">conteo y ordenamiento </w:t>
+      </w:r>
+      <w:r>
+        <w:rPr>
+          <w:rFonts w:ascii="Times New Roman" w:hAnsi="Times New Roman" w:cs="Times New Roman"/>
+        </w:rPr>
+        <w:t>rápido.</w:t>
+      </w:r>
+    </w:p>
+    <w:p>
+      <w:pPr>
+        <w:jc w:val="both"/>
+        <w:rPr>
+          <w:rFonts w:ascii="Times New Roman" w:hAnsi="Times New Roman" w:cs="Times New Roman"/>
+          <w:b/>
+        </w:rPr>
+      </w:pPr>
+      <w:r>
+        <w:rPr>
+          <w:rFonts w:ascii="Times New Roman" w:hAnsi="Times New Roman" w:cs="Times New Roman"/>
+          <w:b/>
+        </w:rPr>
+        <w:t xml:space="preserve">Paso 4: </w:t>
+      </w:r>
+      <w:r>
+        <w:rPr>
+          <w:rFonts w:ascii="Times New Roman" w:hAnsi="Times New Roman" w:cs="Times New Roman"/>
+          <w:b/>
+        </w:rPr>
+        <w:t>Transición de ideas a los d</w:t>
+      </w:r>
+      <w:r>
+        <w:rPr>
+          <w:rFonts w:ascii="Times New Roman" w:hAnsi="Times New Roman" w:cs="Times New Roman"/>
+          <w:b/>
+        </w:rPr>
+        <w:t xml:space="preserve">iseños preliminares </w:t>
+      </w:r>
+    </w:p>
+    <w:p>
+      <w:pPr>
+        <w:jc w:val="both"/>
+        <w:rPr>
+          <w:rFonts w:ascii="Times New Roman" w:hAnsi="Times New Roman" w:cs="Times New Roman"/>
+        </w:rPr>
+      </w:pPr>
+      <w:r>
+        <w:rPr>
+          <w:rFonts w:ascii="Times New Roman" w:hAnsi="Times New Roman" w:cs="Times New Roman"/>
+        </w:rPr>
+        <w:t xml:space="preserve">A primera vista, la opción de crear un árbol y luego imprimir su recorrido </w:t>
       </w:r>
       <w:proofErr w:type="spellStart"/>
       <w:r>
         <w:rPr>
           <w:rFonts w:ascii="Times New Roman" w:hAnsi="Times New Roman" w:cs="Times New Roman"/>
-          <w:i/>
-        </w:rPr>
-        <w:t>ordenamieno</w:t>
+        </w:rPr>
+        <w:t>inorden</w:t>
       </w:r>
       <w:proofErr w:type="spellEnd"/>
       <w:r>
         <w:rPr>
           <w:rFonts w:ascii="Times New Roman" w:hAnsi="Times New Roman" w:cs="Times New Roman"/>
-          <w:i/>
-        </w:rPr>
-        <w:t xml:space="preserve"> por mezcla, ordenamiento por montículos, ordenamiento rápido.</w:t>
-      </w:r>
+        </w:rPr>
+        <w:t xml:space="preserve"> queda descartada debido a su consumo de recursos de almacenamiento y de tiempo.</w:t>
+      </w:r>
+    </w:p>
+    <w:p>
+      <w:pPr>
+        <w:jc w:val="both"/>
+        <w:rPr>
+          <w:rFonts w:ascii="Times New Roman" w:hAnsi="Times New Roman" w:cs="Times New Roman"/>
+        </w:rPr>
+      </w:pPr>
+      <w:r>
+        <w:rPr>
+          <w:rFonts w:ascii="Times New Roman" w:hAnsi="Times New Roman" w:cs="Times New Roman"/>
+        </w:rPr>
+        <w:t xml:space="preserve">Los algoritmos inestables como el </w:t>
+      </w:r>
+      <w:proofErr w:type="spellStart"/>
+      <w:r>
+        <w:rPr>
+          <w:rFonts w:ascii="Times New Roman" w:hAnsi="Times New Roman" w:cs="Times New Roman"/>
+        </w:rPr>
+        <w:t>bogosort</w:t>
+      </w:r>
+      <w:proofErr w:type="spellEnd"/>
+      <w:r>
+        <w:rPr>
+          <w:rFonts w:ascii="Times New Roman" w:hAnsi="Times New Roman" w:cs="Times New Roman"/>
+        </w:rPr>
+        <w:t xml:space="preserve"> y el ordenamiento por panqueques también quedan descartadas porque </w:t>
+      </w:r>
+      <w:r>
+        <w:rPr>
+          <w:rFonts w:ascii="Times New Roman" w:hAnsi="Times New Roman" w:cs="Times New Roman"/>
+        </w:rPr>
+        <w:t>no garantiza una respuesta segura</w:t>
+      </w:r>
+      <w:r>
+        <w:rPr>
+          <w:rFonts w:ascii="Times New Roman" w:hAnsi="Times New Roman" w:cs="Times New Roman"/>
+        </w:rPr>
+        <w:t xml:space="preserve"> y </w:t>
+      </w:r>
+      <w:r>
+        <w:rPr>
+          <w:rFonts w:ascii="Times New Roman" w:hAnsi="Times New Roman" w:cs="Times New Roman"/>
+        </w:rPr>
+        <w:t>no tiene</w:t>
+      </w:r>
+      <w:r>
+        <w:rPr>
+          <w:rFonts w:ascii="Times New Roman" w:hAnsi="Times New Roman" w:cs="Times New Roman"/>
+        </w:rPr>
+        <w:t>n</w:t>
+      </w:r>
+      <w:r>
+        <w:rPr>
+          <w:rFonts w:ascii="Times New Roman" w:hAnsi="Times New Roman" w:cs="Times New Roman"/>
+        </w:rPr>
+        <w:t xml:space="preserve"> la capacidad de organizar arreglos grandes de manera eficiente.</w:t>
+      </w:r>
+    </w:p>
+    <w:p>
+      <w:pPr>
+        <w:jc w:val="both"/>
+        <w:rPr>
+          <w:rFonts w:ascii="Times New Roman" w:hAnsi="Times New Roman" w:cs="Times New Roman"/>
+        </w:rPr>
+      </w:pPr>
+      <w:r>
+        <w:rPr>
+          <w:rFonts w:ascii="Times New Roman" w:hAnsi="Times New Roman" w:cs="Times New Roman"/>
+        </w:rPr>
+        <w:t xml:space="preserve">Investigando más a fondo el algoritmo </w:t>
+      </w:r>
+      <w:proofErr w:type="spellStart"/>
+      <w:r>
+        <w:rPr>
+          <w:rFonts w:ascii="Times New Roman" w:hAnsi="Times New Roman" w:cs="Times New Roman"/>
+        </w:rPr>
+        <w:t>Radix</w:t>
+      </w:r>
+      <w:proofErr w:type="spellEnd"/>
+      <w:r>
+        <w:rPr>
+          <w:rFonts w:ascii="Times New Roman" w:hAnsi="Times New Roman" w:cs="Times New Roman"/>
+        </w:rPr>
+        <w:t xml:space="preserve"> queda descartado porque </w:t>
+      </w:r>
+      <w:r>
+        <w:rPr>
+          <w:rFonts w:ascii="Times New Roman" w:hAnsi="Times New Roman" w:cs="Times New Roman"/>
+        </w:rPr>
+        <w:t>este algoritmo depende mucho de la eficiencia de las instrucciones es un interior y tiene dificultades con diferentes tipos de datos (enteros y decimales).</w:t>
+      </w:r>
+    </w:p>
+    <w:p>
+      <w:pPr>
+        <w:jc w:val="both"/>
+        <w:rPr>
+          <w:rFonts w:ascii="Times New Roman" w:hAnsi="Times New Roman" w:cs="Times New Roman"/>
+        </w:rPr>
+      </w:pPr>
+      <w:r>
+        <w:rPr>
+          <w:rFonts w:ascii="Times New Roman" w:hAnsi="Times New Roman" w:cs="Times New Roman"/>
+        </w:rPr>
+        <w:t xml:space="preserve">Por otro lado, ya hemos implementado los algoritmos de ordenamiento por inserción, selección y burbuja. Hemos concluido que el ordenamiento burbuja es el menos eficiente de ellos tres debido al número de comparaciones y recorridos que hace al arreglo. De esta manera queda descartado. </w:t>
+      </w:r>
+    </w:p>
+    <w:p>
+      <w:pPr>
+        <w:jc w:val="both"/>
+        <w:rPr>
+          <w:rFonts w:ascii="Times New Roman" w:hAnsi="Times New Roman" w:cs="Times New Roman"/>
+        </w:rPr>
+      </w:pPr>
+      <w:r>
+        <w:rPr>
+          <w:rFonts w:ascii="Times New Roman" w:hAnsi="Times New Roman" w:cs="Times New Roman"/>
+        </w:rPr>
+        <w:t xml:space="preserve">Por lo tanto, las ideas </w:t>
+      </w:r>
+      <w:r>
+        <w:rPr>
+          <w:rFonts w:ascii="Times New Roman" w:hAnsi="Times New Roman" w:cs="Times New Roman"/>
+        </w:rPr>
+        <w:t>más</w:t>
+      </w:r>
+      <w:r>
+        <w:rPr>
+          <w:rFonts w:ascii="Times New Roman" w:hAnsi="Times New Roman" w:cs="Times New Roman"/>
+        </w:rPr>
+        <w:t xml:space="preserve"> </w:t>
+      </w:r>
+      <w:r>
+        <w:rPr>
+          <w:rFonts w:ascii="Times New Roman" w:hAnsi="Times New Roman" w:cs="Times New Roman"/>
+        </w:rPr>
+        <w:t>factibles</w:t>
+      </w:r>
+      <w:r>
+        <w:rPr>
+          <w:rFonts w:ascii="Times New Roman" w:hAnsi="Times New Roman" w:cs="Times New Roman"/>
+        </w:rPr>
+        <w:t xml:space="preserve"> son: algoritmo de selección, inserción, por montículos, conteo, </w:t>
+      </w:r>
+      <w:r>
+        <w:rPr>
+          <w:rFonts w:ascii="Times New Roman" w:hAnsi="Times New Roman" w:cs="Times New Roman"/>
+        </w:rPr>
+        <w:t xml:space="preserve">mezcla y rápido. </w:t>
+      </w:r>
+    </w:p>
+    <w:tbl>
+      <w:tblPr>
+        <w:tblStyle w:val="Tablaconcuadrcula"/>
+        <w:tblW w:w="0" w:type="auto"/>
+        <w:tblLook w:val="04A0" w:firstRow="1" w:lastRow="0" w:firstColumn="1" w:lastColumn="0" w:noHBand="0" w:noVBand="1"/>
+      </w:tblPr>
+      <w:tblGrid>
+        <w:gridCol w:w="1475"/>
+        <w:gridCol w:w="4049"/>
+        <w:gridCol w:w="1951"/>
+        <w:gridCol w:w="1353"/>
+      </w:tblGrid>
+      <w:tr>
+        <w:trPr>
+          <w:trHeight w:val="609"/>
+        </w:trPr>
+        <w:tc>
+          <w:tcPr>
+            <w:tcW w:w="1475" w:type="dxa"/>
+          </w:tcPr>
+          <w:p>
+            <w:pPr>
+              <w:jc w:val="both"/>
+              <w:rPr>
+                <w:rFonts w:ascii="Times New Roman" w:hAnsi="Times New Roman" w:cs="Times New Roman"/>
+              </w:rPr>
+            </w:pPr>
+            <w:r>
+              <w:rPr>
+                <w:rFonts w:ascii="Times New Roman" w:hAnsi="Times New Roman" w:cs="Times New Roman"/>
+              </w:rPr>
+              <w:lastRenderedPageBreak/>
+              <w:t>Ordenamiento</w:t>
+            </w:r>
+          </w:p>
+        </w:tc>
+        <w:tc>
+          <w:tcPr>
+            <w:tcW w:w="4049" w:type="dxa"/>
+          </w:tcPr>
+          <w:p>
+            <w:pPr>
+              <w:jc w:val="both"/>
+              <w:rPr>
+                <w:rFonts w:ascii="Times New Roman" w:hAnsi="Times New Roman" w:cs="Times New Roman"/>
+              </w:rPr>
+            </w:pPr>
+            <w:r>
+              <w:rPr>
+                <w:rFonts w:ascii="Times New Roman" w:hAnsi="Times New Roman" w:cs="Times New Roman"/>
+              </w:rPr>
+              <w:t>Explicación</w:t>
+            </w:r>
+          </w:p>
+        </w:tc>
+        <w:tc>
+          <w:tcPr>
+            <w:tcW w:w="1951" w:type="dxa"/>
+          </w:tcPr>
+          <w:p>
+            <w:pPr>
+              <w:jc w:val="both"/>
+              <w:rPr>
+                <w:rFonts w:ascii="Times New Roman" w:hAnsi="Times New Roman" w:cs="Times New Roman"/>
+              </w:rPr>
+            </w:pPr>
+            <w:r>
+              <w:rPr>
+                <w:rFonts w:ascii="Times New Roman" w:hAnsi="Times New Roman" w:cs="Times New Roman"/>
+              </w:rPr>
+              <w:t>Observaciones</w:t>
+            </w:r>
+          </w:p>
+        </w:tc>
+        <w:tc>
+          <w:tcPr>
+            <w:tcW w:w="1353" w:type="dxa"/>
+          </w:tcPr>
+          <w:p>
+            <w:pPr>
+              <w:jc w:val="both"/>
+              <w:rPr>
+                <w:rFonts w:ascii="Times New Roman" w:hAnsi="Times New Roman" w:cs="Times New Roman"/>
+              </w:rPr>
+            </w:pPr>
+            <w:r>
+              <w:rPr>
+                <w:rFonts w:ascii="Times New Roman" w:hAnsi="Times New Roman" w:cs="Times New Roman"/>
+              </w:rPr>
+              <w:t>Complejidad conocida</w:t>
+            </w:r>
+          </w:p>
+        </w:tc>
+      </w:tr>
+      <w:tr>
+        <w:tc>
+          <w:tcPr>
+            <w:tcW w:w="1475" w:type="dxa"/>
+          </w:tcPr>
+          <w:p>
+            <w:pPr>
+              <w:jc w:val="both"/>
+              <w:rPr>
+                <w:rFonts w:ascii="Times New Roman" w:hAnsi="Times New Roman" w:cs="Times New Roman"/>
+              </w:rPr>
+            </w:pPr>
+            <w:r>
+              <w:rPr>
+                <w:rFonts w:ascii="Times New Roman" w:hAnsi="Times New Roman" w:cs="Times New Roman"/>
+              </w:rPr>
+              <w:t>Selección</w:t>
+            </w:r>
+          </w:p>
+        </w:tc>
+        <w:tc>
+          <w:tcPr>
+            <w:tcW w:w="4049" w:type="dxa"/>
+          </w:tcPr>
+          <w:p>
+            <w:pPr>
+              <w:jc w:val="both"/>
+              <w:rPr>
+                <w:rFonts w:ascii="Times New Roman" w:hAnsi="Times New Roman" w:cs="Times New Roman"/>
+              </w:rPr>
+            </w:pPr>
+            <w:r>
+              <w:rPr>
+                <w:rFonts w:ascii="Times New Roman" w:hAnsi="Times New Roman" w:cs="Times New Roman"/>
+              </w:rPr>
+              <w:t>Se ordena un arreglo de valores mediante la búsqueda del valor más bajo dentro del arreglo, este valor se reemplaza con el primero; luego se busca el siguiente valor más bajo y se reemplaza con el segundo y se repite hasta que se ordene todo el arreglo.</w:t>
+            </w:r>
+          </w:p>
+        </w:tc>
+        <w:tc>
+          <w:tcPr>
+            <w:tcW w:w="1951" w:type="dxa"/>
+          </w:tcPr>
+          <w:p>
+            <w:pPr>
+              <w:jc w:val="both"/>
+              <w:rPr>
+                <w:rFonts w:ascii="Times New Roman" w:hAnsi="Times New Roman" w:cs="Times New Roman"/>
+              </w:rPr>
+            </w:pPr>
+            <w:r>
+              <w:rPr>
+                <w:rFonts w:ascii="Times New Roman" w:hAnsi="Times New Roman" w:cs="Times New Roman"/>
+              </w:rPr>
+              <w:t>Es sencillo de implementar, pero poco eficiente con una lista grande de valores</w:t>
+            </w:r>
+          </w:p>
+        </w:tc>
+        <w:tc>
+          <w:tcPr>
+            <w:tcW w:w="1353" w:type="dxa"/>
+          </w:tcPr>
+          <w:p>
+            <w:pPr>
+              <w:jc w:val="both"/>
+              <w:rPr>
+                <w:rFonts w:ascii="Times New Roman" w:hAnsi="Times New Roman" w:cs="Times New Roman"/>
+              </w:rPr>
+            </w:pPr>
+            <w:proofErr w:type="gramStart"/>
+            <w:r>
+              <w:rPr>
+                <w:rFonts w:ascii="Times New Roman" w:hAnsi="Times New Roman" w:cs="Times New Roman"/>
+              </w:rPr>
+              <w:t>O(</w:t>
+            </w:r>
+            <w:proofErr w:type="gramEnd"/>
+            <m:oMath>
+              <m:sSup>
+                <m:sSupPr>
+                  <m:ctrlPr>
+                    <w:rPr>
+                      <w:rFonts w:ascii="Cambria Math" w:hAnsi="Cambria Math" w:cs="Times New Roman"/>
+                      <w:i/>
+                    </w:rPr>
+                  </m:ctrlPr>
+                </m:sSupPr>
+                <m:e>
+                  <m:r>
+                    <w:rPr>
+                      <w:rFonts w:ascii="Cambria Math" w:hAnsi="Cambria Math" w:cs="Times New Roman"/>
+                    </w:rPr>
+                    <m:t>n</m:t>
+                  </m:r>
+                </m:e>
+                <m:sup>
+                  <m:r>
+                    <w:rPr>
+                      <w:rFonts w:ascii="Cambria Math" w:hAnsi="Cambria Math" w:cs="Times New Roman"/>
+                    </w:rPr>
+                    <m:t>2</m:t>
+                  </m:r>
+                </m:sup>
+              </m:sSup>
+            </m:oMath>
+            <w:r>
+              <w:rPr>
+                <w:rFonts w:ascii="Times New Roman" w:eastAsiaTheme="minorEastAsia" w:hAnsi="Times New Roman" w:cs="Times New Roman"/>
+              </w:rPr>
+              <w:t>)</w:t>
+            </w:r>
+          </w:p>
+        </w:tc>
+      </w:tr>
+      <w:tr>
+        <w:tc>
+          <w:tcPr>
+            <w:tcW w:w="1475" w:type="dxa"/>
+          </w:tcPr>
+          <w:p>
+            <w:pPr>
+              <w:jc w:val="both"/>
+              <w:rPr>
+                <w:rFonts w:ascii="Times New Roman" w:hAnsi="Times New Roman" w:cs="Times New Roman"/>
+              </w:rPr>
+            </w:pPr>
+            <w:r>
+              <w:rPr>
+                <w:rFonts w:ascii="Times New Roman" w:hAnsi="Times New Roman" w:cs="Times New Roman"/>
+              </w:rPr>
+              <w:t>Inserción</w:t>
+            </w:r>
+          </w:p>
+        </w:tc>
+        <w:tc>
+          <w:tcPr>
+            <w:tcW w:w="4049" w:type="dxa"/>
+          </w:tcPr>
+          <w:p>
+            <w:pPr>
+              <w:jc w:val="both"/>
+              <w:rPr>
+                <w:rFonts w:ascii="Times New Roman" w:hAnsi="Times New Roman" w:cs="Times New Roman"/>
+              </w:rPr>
+            </w:pPr>
+            <w:r>
+              <w:rPr>
+                <w:rFonts w:ascii="Times New Roman" w:hAnsi="Times New Roman" w:cs="Times New Roman"/>
+              </w:rPr>
+              <w:t>La principal característica de este algoritmo es que intercambia valores para “abrirle” espacio al valor que quedará en su posición correcta. Es sencillo de implementar, no necesita almacenamiento temporal adicional.</w:t>
+            </w:r>
+          </w:p>
+        </w:tc>
+        <w:tc>
+          <w:tcPr>
+            <w:tcW w:w="1951" w:type="dxa"/>
+          </w:tcPr>
+          <w:p>
+            <w:pPr>
+              <w:jc w:val="both"/>
+              <w:rPr>
+                <w:rFonts w:ascii="Times New Roman" w:hAnsi="Times New Roman" w:cs="Times New Roman"/>
+              </w:rPr>
+            </w:pPr>
+            <w:r>
+              <w:rPr>
+                <w:rFonts w:ascii="Times New Roman" w:hAnsi="Times New Roman" w:cs="Times New Roman"/>
+              </w:rPr>
+              <w:t>En sencillo de impl</w:t>
+            </w:r>
+            <w:r>
+              <w:rPr>
+                <w:rFonts w:ascii="Times New Roman" w:hAnsi="Times New Roman" w:cs="Times New Roman"/>
+              </w:rPr>
+              <w:t>eme</w:t>
+            </w:r>
+            <w:r>
+              <w:rPr>
+                <w:rFonts w:ascii="Times New Roman" w:hAnsi="Times New Roman" w:cs="Times New Roman"/>
+              </w:rPr>
+              <w:t>ntar, pero poco eficiente con una lista grande de valores.</w:t>
+            </w:r>
+          </w:p>
+        </w:tc>
+        <w:tc>
+          <w:tcPr>
+            <w:tcW w:w="1353" w:type="dxa"/>
+          </w:tcPr>
+          <w:p>
+            <w:pPr>
+              <w:jc w:val="both"/>
+              <w:rPr>
+                <w:rFonts w:ascii="Times New Roman" w:hAnsi="Times New Roman" w:cs="Times New Roman"/>
+              </w:rPr>
+            </w:pPr>
+            <w:proofErr w:type="gramStart"/>
+            <w:r>
+              <w:rPr>
+                <w:rFonts w:ascii="Times New Roman" w:hAnsi="Times New Roman" w:cs="Times New Roman"/>
+              </w:rPr>
+              <w:t>O(</w:t>
+            </w:r>
+            <w:proofErr w:type="gramEnd"/>
+            <m:oMath>
+              <m:sSup>
+                <m:sSupPr>
+                  <m:ctrlPr>
+                    <w:rPr>
+                      <w:rFonts w:ascii="Cambria Math" w:hAnsi="Cambria Math" w:cs="Times New Roman"/>
+                      <w:i/>
+                    </w:rPr>
+                  </m:ctrlPr>
+                </m:sSupPr>
+                <m:e>
+                  <m:r>
+                    <w:rPr>
+                      <w:rFonts w:ascii="Cambria Math" w:hAnsi="Cambria Math" w:cs="Times New Roman"/>
+                    </w:rPr>
+                    <m:t>n</m:t>
+                  </m:r>
+                </m:e>
+                <m:sup>
+                  <m:r>
+                    <w:rPr>
+                      <w:rFonts w:ascii="Cambria Math" w:hAnsi="Cambria Math" w:cs="Times New Roman"/>
+                    </w:rPr>
+                    <m:t>2</m:t>
+                  </m:r>
+                </m:sup>
+              </m:sSup>
+            </m:oMath>
+            <w:r>
+              <w:rPr>
+                <w:rFonts w:ascii="Times New Roman" w:eastAsiaTheme="minorEastAsia" w:hAnsi="Times New Roman" w:cs="Times New Roman"/>
+              </w:rPr>
+              <w:t>)</w:t>
+            </w:r>
+          </w:p>
+        </w:tc>
+      </w:tr>
+      <w:tr>
+        <w:tc>
+          <w:tcPr>
+            <w:tcW w:w="1475" w:type="dxa"/>
+          </w:tcPr>
+          <w:p>
+            <w:pPr>
+              <w:jc w:val="both"/>
+              <w:rPr>
+                <w:rFonts w:ascii="Times New Roman" w:hAnsi="Times New Roman" w:cs="Times New Roman"/>
+              </w:rPr>
+            </w:pPr>
+            <w:r>
+              <w:rPr>
+                <w:rFonts w:ascii="Times New Roman" w:hAnsi="Times New Roman" w:cs="Times New Roman"/>
+              </w:rPr>
+              <w:t>Montículos</w:t>
+            </w:r>
+          </w:p>
+        </w:tc>
+        <w:tc>
+          <w:tcPr>
+            <w:tcW w:w="4049" w:type="dxa"/>
+          </w:tcPr>
+          <w:p>
+            <w:pPr>
+              <w:jc w:val="both"/>
+              <w:rPr>
+                <w:rFonts w:ascii="Times New Roman" w:hAnsi="Times New Roman" w:cs="Times New Roman"/>
+              </w:rPr>
+            </w:pPr>
+            <w:r>
+              <w:rPr>
+                <w:rFonts w:ascii="Times New Roman" w:hAnsi="Times New Roman" w:cs="Times New Roman"/>
+              </w:rPr>
+              <w:t>Se ordena una estructura de datos específica (binaria) mediante la cual se transforma un arreglo en un árbol binario, en este proceso se toma el valor máximo en el árbol y se retira, este proceso se repite hasta que se acaben todos los valores dentro del árbol y queden ordenados de menor a mayor en el arreglo.</w:t>
+            </w:r>
+          </w:p>
+        </w:tc>
+        <w:tc>
+          <w:tcPr>
+            <w:tcW w:w="1951" w:type="dxa"/>
+          </w:tcPr>
+          <w:p>
+            <w:pPr>
+              <w:jc w:val="both"/>
+              <w:rPr>
+                <w:rFonts w:ascii="Times New Roman" w:hAnsi="Times New Roman" w:cs="Times New Roman"/>
+              </w:rPr>
+            </w:pPr>
+            <w:r>
+              <w:rPr>
+                <w:rFonts w:ascii="Times New Roman" w:hAnsi="Times New Roman" w:cs="Times New Roman"/>
+              </w:rPr>
+              <w:t>Tienen un buen desempeño con listas grandes, se comporta mejor que el Quicksort en los peores casos.</w:t>
+            </w:r>
+          </w:p>
+          <w:p>
+            <w:pPr>
+              <w:jc w:val="both"/>
+              <w:rPr>
+                <w:rFonts w:ascii="Times New Roman" w:hAnsi="Times New Roman" w:cs="Times New Roman"/>
+              </w:rPr>
+            </w:pPr>
+            <w:r>
+              <w:rPr>
+                <w:rFonts w:ascii="Times New Roman" w:hAnsi="Times New Roman" w:cs="Times New Roman"/>
+              </w:rPr>
+              <w:t xml:space="preserve">Complejo de implementar. </w:t>
+            </w:r>
+          </w:p>
+        </w:tc>
+        <w:tc>
+          <w:tcPr>
+            <w:tcW w:w="1353" w:type="dxa"/>
+          </w:tcPr>
+          <w:p>
+            <w:pPr>
+              <w:jc w:val="both"/>
+              <w:rPr>
+                <w:rFonts w:ascii="Times New Roman" w:hAnsi="Times New Roman" w:cs="Times New Roman"/>
+              </w:rPr>
+            </w:pPr>
+            <w:proofErr w:type="gramStart"/>
+            <w:r>
+              <w:rPr>
+                <w:rFonts w:ascii="Times New Roman" w:hAnsi="Times New Roman" w:cs="Times New Roman"/>
+              </w:rPr>
+              <w:t>O(</w:t>
+            </w:r>
+            <w:proofErr w:type="gramEnd"/>
+            <w:r>
+              <w:rPr>
+                <w:rFonts w:ascii="Times New Roman" w:hAnsi="Times New Roman" w:cs="Times New Roman"/>
+              </w:rPr>
+              <w:t>n log n)</w:t>
+            </w:r>
+          </w:p>
+        </w:tc>
+      </w:tr>
+      <w:tr>
+        <w:tc>
+          <w:tcPr>
+            <w:tcW w:w="1475" w:type="dxa"/>
+          </w:tcPr>
+          <w:p>
+            <w:pPr>
+              <w:jc w:val="both"/>
+              <w:rPr>
+                <w:rFonts w:ascii="Times New Roman" w:hAnsi="Times New Roman" w:cs="Times New Roman"/>
+              </w:rPr>
+            </w:pPr>
+            <w:r>
+              <w:rPr>
+                <w:rFonts w:ascii="Times New Roman" w:hAnsi="Times New Roman" w:cs="Times New Roman"/>
+              </w:rPr>
+              <w:t>Mezcla</w:t>
+            </w:r>
+          </w:p>
+        </w:tc>
+        <w:tc>
+          <w:tcPr>
+            <w:tcW w:w="4049" w:type="dxa"/>
+          </w:tcPr>
+          <w:p>
+            <w:pPr>
+              <w:jc w:val="both"/>
+              <w:rPr>
+                <w:rFonts w:ascii="Times New Roman" w:hAnsi="Times New Roman" w:cs="Times New Roman"/>
+                <w:color w:val="FF0000"/>
+              </w:rPr>
+            </w:pPr>
+            <w:r>
+              <w:rPr>
+                <w:rFonts w:ascii="Times New Roman" w:hAnsi="Times New Roman" w:cs="Times New Roman"/>
+                <w:color w:val="FF0000"/>
+              </w:rPr>
+              <w:t>Se ordena un arreglo mediante la división del arreglo en mitades y luego esas mitades se dividen en la mitad hasta que quedan valores individuales y luego se juntan para tener un arreglo ordenado.</w:t>
+            </w:r>
+          </w:p>
+        </w:tc>
+        <w:tc>
+          <w:tcPr>
+            <w:tcW w:w="1951" w:type="dxa"/>
+          </w:tcPr>
+          <w:p>
+            <w:pPr>
+              <w:jc w:val="both"/>
+              <w:rPr>
+                <w:rFonts w:ascii="Times New Roman" w:hAnsi="Times New Roman" w:cs="Times New Roman"/>
+              </w:rPr>
+            </w:pPr>
+            <w:r>
+              <w:rPr>
+                <w:rFonts w:ascii="Times New Roman" w:hAnsi="Times New Roman" w:cs="Times New Roman"/>
+              </w:rPr>
+              <w:t>Está definido recursivamente. Puede ocupar el doble de espacio que ocupan los datos inicialmente.</w:t>
+            </w:r>
+            <w:r>
+              <w:rPr>
+                <w:rFonts w:ascii="Times New Roman" w:hAnsi="Times New Roman" w:cs="Times New Roman"/>
+              </w:rPr>
+              <w:t xml:space="preserve"> Es estable. </w:t>
+            </w:r>
+            <w:r>
+              <w:rPr>
+                <w:rFonts w:ascii="Times New Roman" w:hAnsi="Times New Roman" w:cs="Times New Roman"/>
+              </w:rPr>
+              <w:t xml:space="preserve"> </w:t>
+            </w:r>
+          </w:p>
+        </w:tc>
+        <w:tc>
+          <w:tcPr>
+            <w:tcW w:w="1353" w:type="dxa"/>
+          </w:tcPr>
+          <w:p>
+            <w:pPr>
+              <w:jc w:val="both"/>
+              <w:rPr>
+                <w:rFonts w:ascii="Times New Roman" w:hAnsi="Times New Roman" w:cs="Times New Roman"/>
+              </w:rPr>
+            </w:pPr>
+            <w:proofErr w:type="gramStart"/>
+            <w:r>
+              <w:rPr>
+                <w:rFonts w:ascii="Times New Roman" w:hAnsi="Times New Roman" w:cs="Times New Roman"/>
+              </w:rPr>
+              <w:t>O(</w:t>
+            </w:r>
+            <w:proofErr w:type="gramEnd"/>
+            <w:r>
+              <w:rPr>
+                <w:rFonts w:ascii="Times New Roman" w:hAnsi="Times New Roman" w:cs="Times New Roman"/>
+              </w:rPr>
+              <w:t>n log n)</w:t>
+            </w:r>
+          </w:p>
+        </w:tc>
+      </w:tr>
+      <w:tr>
+        <w:tc>
+          <w:tcPr>
+            <w:tcW w:w="1475" w:type="dxa"/>
+          </w:tcPr>
+          <w:p>
+            <w:pPr>
+              <w:jc w:val="both"/>
+              <w:rPr>
+                <w:rFonts w:ascii="Times New Roman" w:hAnsi="Times New Roman" w:cs="Times New Roman"/>
+              </w:rPr>
+            </w:pPr>
+            <w:r>
+              <w:rPr>
+                <w:rFonts w:ascii="Times New Roman" w:hAnsi="Times New Roman" w:cs="Times New Roman"/>
+              </w:rPr>
+              <w:t>Conteo</w:t>
+            </w:r>
+          </w:p>
+        </w:tc>
+        <w:tc>
+          <w:tcPr>
+            <w:tcW w:w="4049" w:type="dxa"/>
+          </w:tcPr>
+          <w:p>
+            <w:pPr>
+              <w:jc w:val="both"/>
+              <w:rPr>
+                <w:rFonts w:ascii="Times New Roman" w:hAnsi="Times New Roman" w:cs="Times New Roman"/>
+              </w:rPr>
+            </w:pPr>
+          </w:p>
+        </w:tc>
+        <w:tc>
+          <w:tcPr>
+            <w:tcW w:w="1951" w:type="dxa"/>
+          </w:tcPr>
+          <w:p>
+            <w:pPr>
+              <w:jc w:val="both"/>
+              <w:rPr>
+                <w:rFonts w:ascii="Times New Roman" w:hAnsi="Times New Roman" w:cs="Times New Roman"/>
+              </w:rPr>
+            </w:pPr>
+            <w:r>
+              <w:rPr>
+                <w:rFonts w:ascii="Times New Roman" w:hAnsi="Times New Roman" w:cs="Times New Roman"/>
+              </w:rPr>
+              <w:t>Requiere memoria adicional, pero resulta muy eficiente en tiempo. No realiza comparaciones, solo ordena enteros</w:t>
+            </w:r>
+            <w:r>
+              <w:rPr>
+                <w:rFonts w:ascii="Times New Roman" w:hAnsi="Times New Roman" w:cs="Times New Roman"/>
+              </w:rPr>
+              <w:t xml:space="preserve">, bueno con los números repetidos. </w:t>
+            </w:r>
+          </w:p>
+        </w:tc>
+        <w:tc>
+          <w:tcPr>
+            <w:tcW w:w="1353" w:type="dxa"/>
+          </w:tcPr>
+          <w:p>
+            <w:pPr>
+              <w:jc w:val="both"/>
+              <w:rPr>
+                <w:rFonts w:ascii="Times New Roman" w:hAnsi="Times New Roman" w:cs="Times New Roman"/>
+              </w:rPr>
+            </w:pPr>
+            <w:r>
+              <w:rPr>
+                <w:rFonts w:ascii="Times New Roman" w:hAnsi="Times New Roman" w:cs="Times New Roman"/>
+              </w:rPr>
+              <w:t>O(</w:t>
+            </w:r>
+            <w:proofErr w:type="spellStart"/>
+            <w:r>
+              <w:rPr>
+                <w:rFonts w:ascii="Times New Roman" w:hAnsi="Times New Roman" w:cs="Times New Roman"/>
+              </w:rPr>
+              <w:t>n+k</w:t>
+            </w:r>
+            <w:proofErr w:type="spellEnd"/>
+            <w:r>
+              <w:rPr>
+                <w:rFonts w:ascii="Times New Roman" w:hAnsi="Times New Roman" w:cs="Times New Roman"/>
+              </w:rPr>
+              <w:t>)</w:t>
+            </w:r>
+          </w:p>
+        </w:tc>
+      </w:tr>
+      <w:tr>
+        <w:tc>
+          <w:tcPr>
+            <w:tcW w:w="1475" w:type="dxa"/>
+          </w:tcPr>
+          <w:p>
+            <w:pPr>
+              <w:jc w:val="both"/>
+              <w:rPr>
+                <w:rFonts w:ascii="Times New Roman" w:hAnsi="Times New Roman" w:cs="Times New Roman"/>
+              </w:rPr>
+            </w:pPr>
+            <w:r>
+              <w:rPr>
+                <w:rFonts w:ascii="Times New Roman" w:hAnsi="Times New Roman" w:cs="Times New Roman"/>
+              </w:rPr>
+              <w:t>Rápido</w:t>
+            </w:r>
+          </w:p>
+        </w:tc>
+        <w:tc>
+          <w:tcPr>
+            <w:tcW w:w="4049" w:type="dxa"/>
+          </w:tcPr>
+          <w:p>
+            <w:pPr>
+              <w:jc w:val="both"/>
+              <w:rPr>
+                <w:rFonts w:ascii="Times New Roman" w:hAnsi="Times New Roman" w:cs="Times New Roman"/>
+              </w:rPr>
+            </w:pPr>
+            <w:r>
+              <w:rPr>
+                <w:rFonts w:ascii="Times New Roman" w:hAnsi="Times New Roman" w:cs="Times New Roman"/>
+              </w:rPr>
+              <w:t>Es un método recursivo que consiste en tomar un pivote dentro del arreglo de valores y se encarga de separar los valores más altos que el pivote en un lado y los más bajos en el otro. Por último, se repite este proceso hasta que queden ordenados los valores</w:t>
+            </w:r>
+          </w:p>
+        </w:tc>
+        <w:tc>
+          <w:tcPr>
+            <w:tcW w:w="1951" w:type="dxa"/>
+          </w:tcPr>
+          <w:p>
+            <w:pPr>
+              <w:jc w:val="both"/>
+              <w:rPr>
+                <w:rFonts w:ascii="Times New Roman" w:hAnsi="Times New Roman" w:cs="Times New Roman"/>
+              </w:rPr>
+            </w:pPr>
+            <w:r>
+              <w:rPr>
+                <w:rFonts w:ascii="Times New Roman" w:hAnsi="Times New Roman" w:cs="Times New Roman"/>
+              </w:rPr>
+              <w:t>Eficiente en tiempo y en memoria. Implementación requiere recursión.</w:t>
+            </w:r>
+          </w:p>
+        </w:tc>
+        <w:tc>
+          <w:tcPr>
+            <w:tcW w:w="1353" w:type="dxa"/>
+          </w:tcPr>
+          <w:p>
+            <w:pPr>
+              <w:jc w:val="both"/>
+              <w:rPr>
+                <w:rFonts w:ascii="Times New Roman" w:hAnsi="Times New Roman" w:cs="Times New Roman"/>
+              </w:rPr>
+            </w:pPr>
+            <w:proofErr w:type="gramStart"/>
+            <w:r>
+              <w:rPr>
+                <w:rFonts w:ascii="Times New Roman" w:hAnsi="Times New Roman" w:cs="Times New Roman"/>
+              </w:rPr>
+              <w:t>O(</w:t>
+            </w:r>
+            <w:proofErr w:type="gramEnd"/>
+            <w:r>
+              <w:rPr>
+                <w:rFonts w:ascii="Times New Roman" w:hAnsi="Times New Roman" w:cs="Times New Roman"/>
+              </w:rPr>
+              <w:t>n log n)</w:t>
+            </w:r>
+          </w:p>
+        </w:tc>
+      </w:tr>
+    </w:tbl>
+    <w:p>
+      <w:pPr>
+        <w:jc w:val="both"/>
+        <w:rPr>
+          <w:rFonts w:ascii="Times New Roman" w:hAnsi="Times New Roman" w:cs="Times New Roman"/>
+        </w:rPr>
+      </w:pPr>
+    </w:p>
+    <w:p>
+      <w:pPr>
+        <w:jc w:val="both"/>
+        <w:rPr>
+          <w:rFonts w:ascii="Times New Roman" w:hAnsi="Times New Roman" w:cs="Times New Roman"/>
+        </w:rPr>
+      </w:pPr>
+    </w:p>
+    <w:p>
+      <w:pPr>
+        <w:jc w:val="both"/>
+        <w:rPr>
+          <w:rFonts w:ascii="Times New Roman" w:hAnsi="Times New Roman" w:cs="Times New Roman"/>
+        </w:rPr>
+      </w:pPr>
     </w:p>
     <w:p>
       <w:pPr>
@@ -2539,177 +3488,42 @@
           <w:rFonts w:ascii="Times New Roman" w:hAnsi="Times New Roman" w:cs="Times New Roman"/>
           <w:b/>
         </w:rPr>
-        <w:t xml:space="preserve">Paso 4: Diseños preliminares </w:t>
-      </w:r>
-    </w:p>
-    <w:p>
-      <w:pPr>
-        <w:jc w:val="both"/>
-        <w:rPr>
-          <w:rFonts w:ascii="Times New Roman" w:hAnsi="Times New Roman" w:cs="Times New Roman"/>
-        </w:rPr>
-      </w:pPr>
-      <w:r>
-        <w:rPr>
-          <w:rFonts w:ascii="Times New Roman" w:hAnsi="Times New Roman" w:cs="Times New Roman"/>
-        </w:rPr>
-        <w:t xml:space="preserve">A primera vista, la opción de crear un árbol y luego imprimir su recorrido </w:t>
-      </w:r>
-      <w:proofErr w:type="spellStart"/>
-      <w:r>
-        <w:rPr>
-          <w:rFonts w:ascii="Times New Roman" w:hAnsi="Times New Roman" w:cs="Times New Roman"/>
-        </w:rPr>
-        <w:t>inorden</w:t>
-      </w:r>
-      <w:proofErr w:type="spellEnd"/>
-      <w:r>
-        <w:rPr>
-          <w:rFonts w:ascii="Times New Roman" w:hAnsi="Times New Roman" w:cs="Times New Roman"/>
-        </w:rPr>
-        <w:t xml:space="preserve"> queda descartada debido a su consumo de recursos de almacenamiento y de tiempo.</w:t>
-      </w:r>
-    </w:p>
-    <w:p>
-      <w:pPr>
-        <w:jc w:val="both"/>
-        <w:rPr>
-          <w:rFonts w:ascii="Times New Roman" w:hAnsi="Times New Roman" w:cs="Times New Roman"/>
-        </w:rPr>
-      </w:pPr>
-      <w:r>
-        <w:rPr>
-          <w:rFonts w:ascii="Times New Roman" w:hAnsi="Times New Roman" w:cs="Times New Roman"/>
-        </w:rPr>
-        <w:t xml:space="preserve">Los algoritmos inestables como el </w:t>
-      </w:r>
-      <w:proofErr w:type="spellStart"/>
-      <w:r>
-        <w:rPr>
-          <w:rFonts w:ascii="Times New Roman" w:hAnsi="Times New Roman" w:cs="Times New Roman"/>
-        </w:rPr>
-        <w:t>bogosort</w:t>
-      </w:r>
-      <w:proofErr w:type="spellEnd"/>
-      <w:r>
-        <w:rPr>
-          <w:rFonts w:ascii="Times New Roman" w:hAnsi="Times New Roman" w:cs="Times New Roman"/>
-        </w:rPr>
-        <w:t xml:space="preserve"> y el ordenamiento por panqueques también quedan descartadas porque </w:t>
-      </w:r>
-      <w:r>
-        <w:rPr>
-          <w:rFonts w:ascii="Times New Roman" w:hAnsi="Times New Roman" w:cs="Times New Roman"/>
-        </w:rPr>
-        <w:t>no garantiza una respuesta segura</w:t>
-      </w:r>
-      <w:r>
-        <w:rPr>
-          <w:rFonts w:ascii="Times New Roman" w:hAnsi="Times New Roman" w:cs="Times New Roman"/>
-        </w:rPr>
-        <w:t xml:space="preserve"> y </w:t>
-      </w:r>
-      <w:r>
-        <w:rPr>
-          <w:rFonts w:ascii="Times New Roman" w:hAnsi="Times New Roman" w:cs="Times New Roman"/>
-        </w:rPr>
-        <w:t>no tiene</w:t>
-      </w:r>
-      <w:r>
-        <w:rPr>
-          <w:rFonts w:ascii="Times New Roman" w:hAnsi="Times New Roman" w:cs="Times New Roman"/>
-        </w:rPr>
-        <w:t>n</w:t>
-      </w:r>
-      <w:r>
-        <w:rPr>
-          <w:rFonts w:ascii="Times New Roman" w:hAnsi="Times New Roman" w:cs="Times New Roman"/>
-        </w:rPr>
-        <w:t xml:space="preserve"> la capacidad de organizar arreglos grandes de manera eficiente.</w:t>
-      </w:r>
-    </w:p>
-    <w:p>
-      <w:pPr>
-        <w:jc w:val="both"/>
-        <w:rPr>
-          <w:rFonts w:ascii="Times New Roman" w:hAnsi="Times New Roman" w:cs="Times New Roman"/>
-        </w:rPr>
-      </w:pPr>
-      <w:r>
-        <w:rPr>
-          <w:rFonts w:ascii="Times New Roman" w:hAnsi="Times New Roman" w:cs="Times New Roman"/>
-        </w:rPr>
-        <w:t xml:space="preserve">Investigando más a fondo el algoritmo </w:t>
-      </w:r>
-      <w:proofErr w:type="spellStart"/>
-      <w:r>
-        <w:rPr>
-          <w:rFonts w:ascii="Times New Roman" w:hAnsi="Times New Roman" w:cs="Times New Roman"/>
-        </w:rPr>
-        <w:t>Radix</w:t>
-      </w:r>
-      <w:proofErr w:type="spellEnd"/>
-      <w:r>
-        <w:rPr>
-          <w:rFonts w:ascii="Times New Roman" w:hAnsi="Times New Roman" w:cs="Times New Roman"/>
-        </w:rPr>
-        <w:t xml:space="preserve"> queda descartado porque </w:t>
-      </w:r>
-      <w:r>
-        <w:rPr>
-          <w:rFonts w:ascii="Times New Roman" w:hAnsi="Times New Roman" w:cs="Times New Roman"/>
-        </w:rPr>
-        <w:t>este algoritmo depende mucho de la eficiencia de las instrucciones es un interior y tiene dificultades con diferentes tipos de datos (enteros y decimales).</w:t>
-      </w:r>
-    </w:p>
-    <w:p>
-      <w:pPr>
-        <w:jc w:val="both"/>
-        <w:rPr>
-          <w:rFonts w:ascii="Times New Roman" w:hAnsi="Times New Roman" w:cs="Times New Roman"/>
-          <w:i/>
-        </w:rPr>
-      </w:pPr>
-      <w:r>
-        <w:rPr>
-          <w:rFonts w:ascii="Times New Roman" w:hAnsi="Times New Roman" w:cs="Times New Roman"/>
-          <w:i/>
-        </w:rPr>
-        <w:t xml:space="preserve">ME PARECE QUE DEBERIA DESCARTARSE EL DE SELECCIÓN Y BURBUJA DE UNA VEZ. </w:t>
-      </w:r>
-    </w:p>
-    <w:p>
-      <w:pPr>
-        <w:jc w:val="both"/>
-        <w:rPr>
-          <w:rFonts w:ascii="Times New Roman" w:hAnsi="Times New Roman" w:cs="Times New Roman"/>
-        </w:rPr>
-      </w:pPr>
-      <w:r>
-        <w:rPr>
-          <w:rFonts w:ascii="Times New Roman" w:hAnsi="Times New Roman" w:cs="Times New Roman"/>
-        </w:rPr>
-        <w:t xml:space="preserve">Por lo tanto, las ideas mas </w:t>
-      </w:r>
-      <w:proofErr w:type="spellStart"/>
-      <w:r>
-        <w:rPr>
-          <w:rFonts w:ascii="Times New Roman" w:hAnsi="Times New Roman" w:cs="Times New Roman"/>
-        </w:rPr>
-        <w:t>factiles</w:t>
-      </w:r>
-      <w:proofErr w:type="spellEnd"/>
-      <w:r>
-        <w:rPr>
-          <w:rFonts w:ascii="Times New Roman" w:hAnsi="Times New Roman" w:cs="Times New Roman"/>
-        </w:rPr>
-        <w:t xml:space="preserve"> son: algoritmo de selección, burbuja, inserción, por montículos, conteo, </w:t>
-      </w:r>
-      <w:r>
-        <w:rPr>
-          <w:rFonts w:ascii="Times New Roman" w:hAnsi="Times New Roman" w:cs="Times New Roman"/>
-        </w:rPr>
-        <w:t xml:space="preserve">mezcla y rápido. </w:t>
+        <w:lastRenderedPageBreak/>
+        <w:t xml:space="preserve">Paso 5: </w:t>
+      </w:r>
+      <w:r>
+        <w:rPr>
+          <w:rFonts w:ascii="Times New Roman" w:hAnsi="Times New Roman" w:cs="Times New Roman"/>
+          <w:b/>
+        </w:rPr>
+        <w:t>Evaluación</w:t>
+      </w:r>
+      <w:r>
+        <w:rPr>
+          <w:rFonts w:ascii="Times New Roman" w:hAnsi="Times New Roman" w:cs="Times New Roman"/>
+          <w:b/>
+        </w:rPr>
+        <w:t xml:space="preserve"> o selección de la mejor solución (Criterios y selección)</w:t>
+      </w:r>
+    </w:p>
+    <w:p>
+      <w:pPr>
+        <w:jc w:val="both"/>
+        <w:rPr>
+          <w:rFonts w:ascii="Times New Roman" w:hAnsi="Times New Roman" w:cs="Times New Roman"/>
+        </w:rPr>
+      </w:pPr>
+      <w:r>
+        <w:rPr>
+          <w:rFonts w:ascii="Times New Roman" w:hAnsi="Times New Roman" w:cs="Times New Roman"/>
+        </w:rPr>
+        <w:t>Criterio A</w:t>
+      </w:r>
+      <w:r>
+        <w:rPr>
+          <w:rFonts w:ascii="Times New Roman" w:hAnsi="Times New Roman" w:cs="Times New Roman"/>
+        </w:rPr>
+        <w:t>: Implementación</w:t>
       </w:r>
     </w:p>
     <w:p>
@@ -2717,7 +3531,7 @@
         <w:pStyle w:val="Prrafodelista"/>
         <w:numPr>
           <w:ilvl w:val="0"/>
-          <w:numId w:val="3"/>
+          <w:numId w:val="6"/>
         </w:numPr>
         <w:jc w:val="both"/>
         <w:rPr>
@@ -2728,8 +3542,19 @@
         <w:rPr>
           <w:rFonts w:ascii="Times New Roman" w:hAnsi="Times New Roman" w:cs="Times New Roman"/>
         </w:rPr>
-        <w:lastRenderedPageBreak/>
-        <w:t>Ordenamiento por selección</w:t>
+        <w:t>[</w:t>
+      </w:r>
+      <w:r>
+        <w:rPr>
+          <w:rFonts w:ascii="Times New Roman" w:hAnsi="Times New Roman" w:cs="Times New Roman"/>
+        </w:rPr>
+        <w:t>3</w:t>
+      </w:r>
+      <w:r>
+        <w:rPr>
+          <w:rFonts w:ascii="Times New Roman" w:hAnsi="Times New Roman" w:cs="Times New Roman"/>
+        </w:rPr>
+        <w:t>] Implementación iterativa</w:t>
       </w:r>
     </w:p>
     <w:p>
@@ -2737,7 +3562,7 @@
         <w:pStyle w:val="Prrafodelista"/>
         <w:numPr>
           <w:ilvl w:val="0"/>
-          <w:numId w:val="3"/>
+          <w:numId w:val="6"/>
         </w:numPr>
         <w:jc w:val="both"/>
         <w:rPr>
@@ -2748,7 +3573,7 @@
         <w:rPr>
           <w:rFonts w:ascii="Times New Roman" w:hAnsi="Times New Roman" w:cs="Times New Roman"/>
         </w:rPr>
-        <w:t>Ordenamiento burbuja</w:t>
+        <w:t>[2] Implementación recursiva</w:t>
       </w:r>
     </w:p>
     <w:p>
@@ -2756,7 +3581,7 @@
         <w:pStyle w:val="Prrafodelista"/>
         <w:numPr>
           <w:ilvl w:val="0"/>
-          <w:numId w:val="3"/>
+          <w:numId w:val="6"/>
         </w:numPr>
         <w:jc w:val="both"/>
         <w:rPr>
@@ -2767,7 +3592,39 @@
         <w:rPr>
           <w:rFonts w:ascii="Times New Roman" w:hAnsi="Times New Roman" w:cs="Times New Roman"/>
         </w:rPr>
-        <w:t>Ordenamiento de inserción</w:t>
+        <w:t>[1] Implementación compleja</w:t>
+      </w:r>
+    </w:p>
+    <w:p>
+      <w:pPr>
+        <w:jc w:val="both"/>
+        <w:rPr>
+          <w:rFonts w:ascii="Times New Roman" w:hAnsi="Times New Roman" w:cs="Times New Roman"/>
+        </w:rPr>
+      </w:pPr>
+      <w:r>
+        <w:rPr>
+          <w:rFonts w:ascii="Times New Roman" w:hAnsi="Times New Roman" w:cs="Times New Roman"/>
+        </w:rPr>
+        <w:t>Criterio B</w:t>
+      </w:r>
+      <w:r>
+        <w:rPr>
+          <w:rFonts w:ascii="Times New Roman" w:hAnsi="Times New Roman" w:cs="Times New Roman"/>
+        </w:rPr>
+        <w:t xml:space="preserve">: </w:t>
+      </w:r>
+      <w:r>
+        <w:rPr>
+          <w:rFonts w:ascii="Times New Roman" w:hAnsi="Times New Roman" w:cs="Times New Roman"/>
+        </w:rPr>
+        <w:t>Almacenamiento temporal adicional</w:t>
+      </w:r>
+      <w:r>
+        <w:rPr>
+          <w:rFonts w:ascii="Times New Roman" w:hAnsi="Times New Roman" w:cs="Times New Roman"/>
+        </w:rPr>
+        <w:tab/>
       </w:r>
     </w:p>
     <w:p>
@@ -2775,7 +3632,7 @@
         <w:pStyle w:val="Prrafodelista"/>
         <w:numPr>
           <w:ilvl w:val="0"/>
-          <w:numId w:val="3"/>
+          <w:numId w:val="5"/>
         </w:numPr>
         <w:jc w:val="both"/>
         <w:rPr>
@@ -2786,21 +3643,31 @@
         <w:rPr>
           <w:rFonts w:ascii="Times New Roman" w:hAnsi="Times New Roman" w:cs="Times New Roman"/>
         </w:rPr>
-        <w:t>Ordenamiento por montículos (</w:t>
-      </w:r>
-      <w:proofErr w:type="spellStart"/>
-      <w:r>
-        <w:rPr>
-          <w:rFonts w:ascii="Times New Roman" w:hAnsi="Times New Roman" w:cs="Times New Roman"/>
-        </w:rPr>
-        <w:t>Heapsort</w:t>
-      </w:r>
-      <w:proofErr w:type="spellEnd"/>
-      <w:r>
-        <w:rPr>
-          <w:rFonts w:ascii="Times New Roman" w:hAnsi="Times New Roman" w:cs="Times New Roman"/>
-        </w:rPr>
-        <w:t>)</w:t>
+        <w:t>[</w:t>
+      </w:r>
+      <w:r>
+        <w:rPr>
+          <w:rFonts w:ascii="Times New Roman" w:hAnsi="Times New Roman" w:cs="Times New Roman"/>
+        </w:rPr>
+        <w:t>3</w:t>
+      </w:r>
+      <w:r>
+        <w:rPr>
+          <w:rFonts w:ascii="Times New Roman" w:hAnsi="Times New Roman" w:cs="Times New Roman"/>
+        </w:rPr>
+        <w:t xml:space="preserve">] </w:t>
+      </w:r>
+      <w:r>
+        <w:rPr>
+          <w:rFonts w:ascii="Times New Roman" w:hAnsi="Times New Roman" w:cs="Times New Roman"/>
+        </w:rPr>
+        <w:t xml:space="preserve">No usa almacenamiento temporal adicional </w:t>
+      </w:r>
+      <w:r>
+        <w:rPr>
+          <w:rFonts w:ascii="Times New Roman" w:hAnsi="Times New Roman" w:cs="Times New Roman"/>
+        </w:rPr>
+        <w:t xml:space="preserve"> </w:t>
       </w:r>
     </w:p>
     <w:p>
@@ -2808,7 +3675,7 @@
         <w:pStyle w:val="Prrafodelista"/>
         <w:numPr>
           <w:ilvl w:val="0"/>
-          <w:numId w:val="3"/>
+          <w:numId w:val="5"/>
         </w:numPr>
         <w:jc w:val="both"/>
         <w:rPr>
@@ -2819,35 +3686,13 @@
         <w:rPr>
           <w:rFonts w:ascii="Times New Roman" w:hAnsi="Times New Roman" w:cs="Times New Roman"/>
         </w:rPr>
-        <w:t>Ordenamiento por conteo (</w:t>
-      </w:r>
-      <w:proofErr w:type="spellStart"/>
-      <w:r>
-        <w:rPr>
-          <w:rFonts w:ascii="Times New Roman" w:hAnsi="Times New Roman" w:cs="Times New Roman"/>
-        </w:rPr>
-        <w:t>Counting</w:t>
-      </w:r>
-      <w:proofErr w:type="spellEnd"/>
-      <w:r>
-        <w:rPr>
-          <w:rFonts w:ascii="Times New Roman" w:hAnsi="Times New Roman" w:cs="Times New Roman"/>
-        </w:rPr>
-        <w:t xml:space="preserve"> </w:t>
-      </w:r>
-      <w:proofErr w:type="spellStart"/>
-      <w:r>
-        <w:rPr>
-          <w:rFonts w:ascii="Times New Roman" w:hAnsi="Times New Roman" w:cs="Times New Roman"/>
-        </w:rPr>
-        <w:t>sort</w:t>
-      </w:r>
-      <w:proofErr w:type="spellEnd"/>
-      <w:r>
-        <w:rPr>
-          <w:rFonts w:ascii="Times New Roman" w:hAnsi="Times New Roman" w:cs="Times New Roman"/>
-        </w:rPr>
-        <w:t>)</w:t>
+        <w:t xml:space="preserve">[2] </w:t>
+      </w:r>
+      <w:r>
+        <w:rPr>
+          <w:rFonts w:ascii="Times New Roman" w:hAnsi="Times New Roman" w:cs="Times New Roman"/>
+        </w:rPr>
+        <w:t>Usa almacenamiento temporal adicional, pero es estable.</w:t>
       </w:r>
     </w:p>
     <w:p>
@@ -2855,7 +3700,7 @@
         <w:pStyle w:val="Prrafodelista"/>
         <w:numPr>
           <w:ilvl w:val="0"/>
-          <w:numId w:val="3"/>
+          <w:numId w:val="5"/>
         </w:numPr>
         <w:jc w:val="both"/>
         <w:rPr>
@@ -2866,35 +3711,39 @@
         <w:rPr>
           <w:rFonts w:ascii="Times New Roman" w:hAnsi="Times New Roman" w:cs="Times New Roman"/>
         </w:rPr>
-        <w:t>Ordenamiento por mezcla (</w:t>
-      </w:r>
-      <w:proofErr w:type="spellStart"/>
-      <w:r>
-        <w:rPr>
-          <w:rFonts w:ascii="Times New Roman" w:hAnsi="Times New Roman" w:cs="Times New Roman"/>
-        </w:rPr>
-        <w:t>Merge</w:t>
-      </w:r>
-      <w:proofErr w:type="spellEnd"/>
-      <w:r>
-        <w:rPr>
-          <w:rFonts w:ascii="Times New Roman" w:hAnsi="Times New Roman" w:cs="Times New Roman"/>
-        </w:rPr>
-        <w:t xml:space="preserve"> </w:t>
-      </w:r>
-      <w:proofErr w:type="spellStart"/>
-      <w:r>
-        <w:rPr>
-          <w:rFonts w:ascii="Times New Roman" w:hAnsi="Times New Roman" w:cs="Times New Roman"/>
-        </w:rPr>
-        <w:t>sort</w:t>
-      </w:r>
-      <w:proofErr w:type="spellEnd"/>
-      <w:r>
-        <w:rPr>
-          <w:rFonts w:ascii="Times New Roman" w:hAnsi="Times New Roman" w:cs="Times New Roman"/>
-        </w:rPr>
-        <w:t>)</w:t>
+        <w:t>[1] Usa almacenamiento temporal adicional</w:t>
+      </w:r>
+      <w:r>
+        <w:rPr>
+          <w:rFonts w:ascii="Times New Roman" w:hAnsi="Times New Roman" w:cs="Times New Roman"/>
+        </w:rPr>
+        <w:t>, y es inestable</w:t>
+      </w:r>
+      <w:r>
+        <w:rPr>
+          <w:rFonts w:ascii="Times New Roman" w:hAnsi="Times New Roman" w:cs="Times New Roman"/>
+        </w:rPr>
+        <w:t>.</w:t>
+      </w:r>
+    </w:p>
+    <w:p>
+      <w:pPr>
+        <w:jc w:val="both"/>
+        <w:rPr>
+          <w:rFonts w:ascii="Times New Roman" w:hAnsi="Times New Roman" w:cs="Times New Roman"/>
+        </w:rPr>
+      </w:pPr>
+      <w:r>
+        <w:rPr>
+          <w:rFonts w:ascii="Times New Roman" w:hAnsi="Times New Roman" w:cs="Times New Roman"/>
+        </w:rPr>
+        <w:t>Criterio C</w:t>
+      </w:r>
+      <w:r>
+        <w:rPr>
+          <w:rFonts w:ascii="Times New Roman" w:hAnsi="Times New Roman" w:cs="Times New Roman"/>
+        </w:rPr>
+        <w:t>: Complejidad temporal</w:t>
       </w:r>
     </w:p>
     <w:p>
@@ -2902,7 +3751,7 @@
         <w:pStyle w:val="Prrafodelista"/>
         <w:numPr>
           <w:ilvl w:val="0"/>
-          <w:numId w:val="3"/>
+          <w:numId w:val="5"/>
         </w:numPr>
         <w:jc w:val="both"/>
         <w:rPr>
@@ -2913,147 +3762,69 @@
         <w:rPr>
           <w:rFonts w:ascii="Times New Roman" w:hAnsi="Times New Roman" w:cs="Times New Roman"/>
         </w:rPr>
-        <w:t>Ordenamiento rápido (Quicksort)</w:t>
-      </w:r>
-      <w:bookmarkStart w:id="0" w:name="_GoBack"/>
-      <w:bookmarkEnd w:id="0"/>
-    </w:p>
-    <w:p>
-      <w:pPr>
-        <w:jc w:val="both"/>
-        <w:rPr>
-          <w:rFonts w:ascii="Times New Roman" w:hAnsi="Times New Roman" w:cs="Times New Roman"/>
-          <w:b/>
-        </w:rPr>
-      </w:pPr>
-      <w:r>
-        <w:rPr>
-          <w:rFonts w:ascii="Times New Roman" w:hAnsi="Times New Roman" w:cs="Times New Roman"/>
-          <w:b/>
-        </w:rPr>
-        <w:t xml:space="preserve">Paso 5: </w:t>
-      </w:r>
-      <w:r>
-        <w:rPr>
-          <w:rFonts w:ascii="Times New Roman" w:hAnsi="Times New Roman" w:cs="Times New Roman"/>
-          <w:b/>
-        </w:rPr>
-        <w:t>Evaluación</w:t>
-      </w:r>
-      <w:r>
-        <w:rPr>
-          <w:rFonts w:ascii="Times New Roman" w:hAnsi="Times New Roman" w:cs="Times New Roman"/>
-          <w:b/>
-        </w:rPr>
-        <w:t xml:space="preserve"> o selección de la mejor solución (Criterios y selección)</w:t>
-      </w:r>
-    </w:p>
-    <w:p>
-      <w:pPr>
-        <w:jc w:val="both"/>
-        <w:rPr>
-          <w:rFonts w:ascii="Times New Roman" w:hAnsi="Times New Roman" w:cs="Times New Roman"/>
-        </w:rPr>
-      </w:pPr>
-      <w:r>
-        <w:rPr>
-          <w:rFonts w:ascii="Times New Roman" w:hAnsi="Times New Roman" w:cs="Times New Roman"/>
-        </w:rPr>
-        <w:t>Criterio A</w:t>
-      </w:r>
-    </w:p>
-    <w:p>
-      <w:pPr>
-        <w:jc w:val="both"/>
-        <w:rPr>
-          <w:rFonts w:ascii="Times New Roman" w:hAnsi="Times New Roman" w:cs="Times New Roman"/>
-        </w:rPr>
-      </w:pPr>
-      <w:r>
-        <w:rPr>
-          <w:rFonts w:ascii="Times New Roman" w:hAnsi="Times New Roman" w:cs="Times New Roman"/>
-        </w:rPr>
-        <w:t>Fácil implementación</w:t>
-      </w:r>
-    </w:p>
-    <w:p>
-      <w:pPr>
-        <w:jc w:val="both"/>
-        <w:rPr>
-          <w:rFonts w:ascii="Times New Roman" w:hAnsi="Times New Roman" w:cs="Times New Roman"/>
-        </w:rPr>
-      </w:pPr>
-      <w:r>
-        <w:rPr>
-          <w:rFonts w:ascii="Times New Roman" w:hAnsi="Times New Roman" w:cs="Times New Roman"/>
-        </w:rPr>
-        <w:t>Criterio B</w:t>
-      </w:r>
-    </w:p>
-    <w:p>
-      <w:pPr>
-        <w:jc w:val="both"/>
-        <w:rPr>
-          <w:rFonts w:ascii="Times New Roman" w:hAnsi="Times New Roman" w:cs="Times New Roman"/>
-        </w:rPr>
-      </w:pPr>
-      <w:r>
-        <w:rPr>
-          <w:rFonts w:ascii="Times New Roman" w:hAnsi="Times New Roman" w:cs="Times New Roman"/>
-        </w:rPr>
-        <w:t>Almacenamiento temporal adicional</w:t>
-      </w:r>
-      <w:r>
-        <w:rPr>
-          <w:rFonts w:ascii="Times New Roman" w:hAnsi="Times New Roman" w:cs="Times New Roman"/>
-        </w:rPr>
-        <w:tab/>
-      </w:r>
-      <w:r>
-        <w:rPr>
-          <w:rFonts w:ascii="Times New Roman" w:hAnsi="Times New Roman" w:cs="Times New Roman"/>
-        </w:rPr>
-        <w:tab/>
-      </w:r>
-    </w:p>
-    <w:p>
-      <w:pPr>
-        <w:jc w:val="both"/>
-        <w:rPr>
-          <w:rFonts w:ascii="Times New Roman" w:hAnsi="Times New Roman" w:cs="Times New Roman"/>
-        </w:rPr>
-      </w:pPr>
-      <w:r>
-        <w:rPr>
-          <w:rFonts w:ascii="Times New Roman" w:hAnsi="Times New Roman" w:cs="Times New Roman"/>
-        </w:rPr>
-        <w:t>Criterio C</w:t>
-      </w:r>
-    </w:p>
-    <w:p>
-      <w:pPr>
-        <w:jc w:val="both"/>
-        <w:rPr>
-          <w:rFonts w:ascii="Times New Roman" w:hAnsi="Times New Roman" w:cs="Times New Roman"/>
-        </w:rPr>
-      </w:pPr>
-      <w:r>
-        <w:rPr>
-          <w:rFonts w:ascii="Times New Roman" w:hAnsi="Times New Roman" w:cs="Times New Roman"/>
-        </w:rPr>
-        <w:t>Diferencia entre el mejor y el peor caso</w:t>
-      </w:r>
-      <w:r>
-        <w:rPr>
-          <w:rFonts w:ascii="Times New Roman" w:hAnsi="Times New Roman" w:cs="Times New Roman"/>
-        </w:rPr>
-        <w:tab/>
-      </w:r>
-      <w:r>
-        <w:rPr>
-          <w:rFonts w:ascii="Times New Roman" w:hAnsi="Times New Roman" w:cs="Times New Roman"/>
-        </w:rPr>
-        <w:tab/>
+        <w:t>[</w:t>
+      </w:r>
+      <w:r>
+        <w:rPr>
+          <w:rFonts w:ascii="Times New Roman" w:hAnsi="Times New Roman" w:cs="Times New Roman"/>
+        </w:rPr>
+        <w:t>5</w:t>
+      </w:r>
+      <w:r>
+        <w:rPr>
+          <w:rFonts w:ascii="Times New Roman" w:hAnsi="Times New Roman" w:cs="Times New Roman"/>
+        </w:rPr>
+        <w:t>] Complejidad lineal</w:t>
+      </w:r>
+    </w:p>
+    <w:p>
+      <w:pPr>
+        <w:pStyle w:val="Prrafodelista"/>
+        <w:numPr>
+          <w:ilvl w:val="0"/>
+          <w:numId w:val="5"/>
+        </w:numPr>
+        <w:jc w:val="both"/>
+        <w:rPr>
+          <w:rFonts w:ascii="Times New Roman" w:hAnsi="Times New Roman" w:cs="Times New Roman"/>
+        </w:rPr>
+      </w:pPr>
+      <w:r>
+        <w:rPr>
+          <w:rFonts w:ascii="Times New Roman" w:hAnsi="Times New Roman" w:cs="Times New Roman"/>
+        </w:rPr>
+        <w:t>[3] Complejidad n log n</w:t>
+      </w:r>
+    </w:p>
+    <w:p>
+      <w:pPr>
+        <w:pStyle w:val="Prrafodelista"/>
+        <w:numPr>
+          <w:ilvl w:val="0"/>
+          <w:numId w:val="5"/>
+        </w:numPr>
+        <w:jc w:val="both"/>
+        <w:rPr>
+          <w:rFonts w:ascii="Times New Roman" w:hAnsi="Times New Roman" w:cs="Times New Roman"/>
+        </w:rPr>
+      </w:pPr>
+      <w:r>
+        <w:rPr>
+          <w:rFonts w:ascii="Times New Roman" w:hAnsi="Times New Roman" w:cs="Times New Roman"/>
+        </w:rPr>
+        <w:t>[</w:t>
+      </w:r>
+      <w:r>
+        <w:rPr>
+          <w:rFonts w:ascii="Times New Roman" w:hAnsi="Times New Roman" w:cs="Times New Roman"/>
+        </w:rPr>
+        <w:t>1</w:t>
+      </w:r>
+      <w:r>
+        <w:rPr>
+          <w:rFonts w:ascii="Times New Roman" w:hAnsi="Times New Roman" w:cs="Times New Roman"/>
+        </w:rPr>
+        <w:t>] Complejidad polinómica</w:t>
       </w:r>
     </w:p>
     <w:p>
@@ -3069,19 +3840,116 @@
         </w:rPr>
         <w:t>Criterio D</w:t>
       </w:r>
-    </w:p>
-    <w:p>
-      <w:pPr>
-        <w:jc w:val="both"/>
-        <w:rPr>
-          <w:rFonts w:ascii="Times New Roman" w:hAnsi="Times New Roman" w:cs="Times New Roman"/>
-        </w:rPr>
-      </w:pPr>
-      <w:r>
-        <w:rPr>
-          <w:rFonts w:ascii="Times New Roman" w:hAnsi="Times New Roman" w:cs="Times New Roman"/>
-        </w:rPr>
-        <w:t xml:space="preserve">Uso de recursividad </w:t>
+      <w:r>
+        <w:rPr>
+          <w:rFonts w:ascii="Times New Roman" w:hAnsi="Times New Roman" w:cs="Times New Roman"/>
+        </w:rPr>
+        <w:t>: Comparaciones</w:t>
+      </w:r>
+    </w:p>
+    <w:p>
+      <w:pPr>
+        <w:pStyle w:val="Prrafodelista"/>
+        <w:numPr>
+          <w:ilvl w:val="0"/>
+          <w:numId w:val="5"/>
+        </w:numPr>
+        <w:jc w:val="both"/>
+        <w:rPr>
+          <w:rFonts w:ascii="Times New Roman" w:hAnsi="Times New Roman" w:cs="Times New Roman"/>
+        </w:rPr>
+      </w:pPr>
+      <w:r>
+        <w:rPr>
+          <w:rFonts w:ascii="Times New Roman" w:hAnsi="Times New Roman" w:cs="Times New Roman"/>
+        </w:rPr>
+        <w:t>[</w:t>
+      </w:r>
+      <w:r>
+        <w:rPr>
+          <w:rFonts w:ascii="Times New Roman" w:hAnsi="Times New Roman" w:cs="Times New Roman"/>
+        </w:rPr>
+        <w:t>3</w:t>
+      </w:r>
+      <w:r>
+        <w:rPr>
+          <w:rFonts w:ascii="Times New Roman" w:hAnsi="Times New Roman" w:cs="Times New Roman"/>
+        </w:rPr>
+        <w:t>]</w:t>
+      </w:r>
+      <w:r>
+        <w:rPr>
+          <w:rFonts w:ascii="Times New Roman" w:hAnsi="Times New Roman" w:cs="Times New Roman"/>
+        </w:rPr>
+        <w:t xml:space="preserve"> No realiza comparaciones</w:t>
+      </w:r>
+      <w:r>
+        <w:rPr>
+          <w:rFonts w:ascii="Times New Roman" w:hAnsi="Times New Roman" w:cs="Times New Roman"/>
+        </w:rPr>
+        <w:t xml:space="preserve"> </w:t>
+      </w:r>
+    </w:p>
+    <w:p>
+      <w:pPr>
+        <w:pStyle w:val="Prrafodelista"/>
+        <w:numPr>
+          <w:ilvl w:val="0"/>
+          <w:numId w:val="5"/>
+        </w:numPr>
+        <w:jc w:val="both"/>
+        <w:rPr>
+          <w:rFonts w:ascii="Times New Roman" w:hAnsi="Times New Roman" w:cs="Times New Roman"/>
+        </w:rPr>
+      </w:pPr>
+      <w:r>
+        <w:rPr>
+          <w:rFonts w:ascii="Times New Roman" w:hAnsi="Times New Roman" w:cs="Times New Roman"/>
+        </w:rPr>
+        <w:t>[</w:t>
+      </w:r>
+      <w:r>
+        <w:rPr>
+          <w:rFonts w:ascii="Times New Roman" w:hAnsi="Times New Roman" w:cs="Times New Roman"/>
+        </w:rPr>
+        <w:t>2</w:t>
+      </w:r>
+      <w:r>
+        <w:rPr>
+          <w:rFonts w:ascii="Times New Roman" w:hAnsi="Times New Roman" w:cs="Times New Roman"/>
+        </w:rPr>
+        <w:t xml:space="preserve">] </w:t>
+      </w:r>
+      <w:r>
+        <w:rPr>
+          <w:rFonts w:ascii="Times New Roman" w:hAnsi="Times New Roman" w:cs="Times New Roman"/>
+        </w:rPr>
+        <w:t>Realiza pocas comparaciones</w:t>
+      </w:r>
+    </w:p>
+    <w:p>
+      <w:pPr>
+        <w:pStyle w:val="Prrafodelista"/>
+        <w:numPr>
+          <w:ilvl w:val="0"/>
+          <w:numId w:val="5"/>
+        </w:numPr>
+        <w:jc w:val="both"/>
+        <w:rPr>
+          <w:rFonts w:ascii="Times New Roman" w:hAnsi="Times New Roman" w:cs="Times New Roman"/>
+        </w:rPr>
+      </w:pPr>
+      <w:r>
+        <w:rPr>
+          <w:rFonts w:ascii="Times New Roman" w:hAnsi="Times New Roman" w:cs="Times New Roman"/>
+        </w:rPr>
+        <w:t xml:space="preserve">[1] </w:t>
+      </w:r>
+      <w:r>
+        <w:rPr>
+          <w:rFonts w:ascii="Times New Roman" w:hAnsi="Times New Roman" w:cs="Times New Roman"/>
+        </w:rPr>
+        <w:t>Realiza numerosas comparaciones</w:t>
       </w:r>
     </w:p>
     <w:tbl>
@@ -3220,6 +4088,12 @@
                 <w:rFonts w:ascii="Times New Roman" w:hAnsi="Times New Roman" w:cs="Times New Roman"/>
               </w:rPr>
             </w:pPr>
+            <w:r>
+              <w:rPr>
+                <w:rFonts w:ascii="Times New Roman" w:hAnsi="Times New Roman" w:cs="Times New Roman"/>
+              </w:rPr>
+              <w:t>Selección</w:t>
+            </w:r>
           </w:p>
         </w:tc>
         <w:tc>
@@ -3233,6 +4107,12 @@
                 <w:rFonts w:ascii="Times New Roman" w:hAnsi="Times New Roman" w:cs="Times New Roman"/>
               </w:rPr>
             </w:pPr>
+            <w:r>
+              <w:rPr>
+                <w:rFonts w:ascii="Times New Roman" w:hAnsi="Times New Roman" w:cs="Times New Roman"/>
+              </w:rPr>
+              <w:t>3</w:t>
+            </w:r>
           </w:p>
         </w:tc>
         <w:tc>
@@ -3246,6 +4126,12 @@
                 <w:rFonts w:ascii="Times New Roman" w:hAnsi="Times New Roman" w:cs="Times New Roman"/>
               </w:rPr>
             </w:pPr>
+            <w:r>
+              <w:rPr>
+                <w:rFonts w:ascii="Times New Roman" w:hAnsi="Times New Roman" w:cs="Times New Roman"/>
+              </w:rPr>
+              <w:t>1</w:t>
+            </w:r>
           </w:p>
         </w:tc>
         <w:tc>
@@ -3259,6 +4145,12 @@
                 <w:rFonts w:ascii="Times New Roman" w:hAnsi="Times New Roman" w:cs="Times New Roman"/>
               </w:rPr>
             </w:pPr>
+            <w:r>
+              <w:rPr>
+                <w:rFonts w:ascii="Times New Roman" w:hAnsi="Times New Roman" w:cs="Times New Roman"/>
+              </w:rPr>
+              <w:t>1</w:t>
+            </w:r>
           </w:p>
         </w:tc>
         <w:tc>
@@ -3272,6 +4164,12 @@
                 <w:rFonts w:ascii="Times New Roman" w:hAnsi="Times New Roman" w:cs="Times New Roman"/>
               </w:rPr>
             </w:pPr>
+            <w:r>
+              <w:rPr>
+                <w:rFonts w:ascii="Times New Roman" w:hAnsi="Times New Roman" w:cs="Times New Roman"/>
+              </w:rPr>
+              <w:t>2</w:t>
+            </w:r>
           </w:p>
         </w:tc>
         <w:tc>
@@ -3285,6 +4183,12 @@
                 <w:rFonts w:ascii="Times New Roman" w:hAnsi="Times New Roman" w:cs="Times New Roman"/>
               </w:rPr>
             </w:pPr>
+            <w:r>
+              <w:rPr>
+                <w:rFonts w:ascii="Times New Roman" w:hAnsi="Times New Roman" w:cs="Times New Roman"/>
+              </w:rPr>
+              <w:t>7</w:t>
+            </w:r>
           </w:p>
         </w:tc>
       </w:tr>
@@ -3300,6 +4204,14 @@
                 <w:rFonts w:ascii="Times New Roman" w:hAnsi="Times New Roman" w:cs="Times New Roman"/>
               </w:rPr>
             </w:pPr>
+            <w:r>
+              <w:rPr>
+                <w:rFonts w:ascii="Times New Roman" w:hAnsi="Times New Roman" w:cs="Times New Roman"/>
+              </w:rPr>
+              <w:t>Inserción</w:t>
+            </w:r>
+            <w:bookmarkStart w:id="0" w:name="_GoBack"/>
+            <w:bookmarkEnd w:id="0"/>
           </w:p>
         </w:tc>
         <w:tc>
@@ -3313,6 +4225,12 @@
                 <w:rFonts w:ascii="Times New Roman" w:hAnsi="Times New Roman" w:cs="Times New Roman"/>
               </w:rPr>
             </w:pPr>
+            <w:r>
+              <w:rPr>
+                <w:rFonts w:ascii="Times New Roman" w:hAnsi="Times New Roman" w:cs="Times New Roman"/>
+              </w:rPr>
+              <w:t>3</w:t>
+            </w:r>
           </w:p>
         </w:tc>
         <w:tc>
@@ -3326,6 +4244,12 @@
                 <w:rFonts w:ascii="Times New Roman" w:hAnsi="Times New Roman" w:cs="Times New Roman"/>
               </w:rPr>
             </w:pPr>
+            <w:r>
+              <w:rPr>
+                <w:rFonts w:ascii="Times New Roman" w:hAnsi="Times New Roman" w:cs="Times New Roman"/>
+              </w:rPr>
+              <w:t>2</w:t>
+            </w:r>
           </w:p>
         </w:tc>
         <w:tc>
@@ -3339,6 +4263,12 @@
                 <w:rFonts w:ascii="Times New Roman" w:hAnsi="Times New Roman" w:cs="Times New Roman"/>
               </w:rPr>
             </w:pPr>
+            <w:r>
+              <w:rPr>
+                <w:rFonts w:ascii="Times New Roman" w:hAnsi="Times New Roman" w:cs="Times New Roman"/>
+              </w:rPr>
+              <w:t>1</w:t>
+            </w:r>
           </w:p>
         </w:tc>
         <w:tc>
@@ -3352,6 +4282,12 @@
                 <w:rFonts w:ascii="Times New Roman" w:hAnsi="Times New Roman" w:cs="Times New Roman"/>
               </w:rPr>
             </w:pPr>
+            <w:r>
+              <w:rPr>
+                <w:rFonts w:ascii="Times New Roman" w:hAnsi="Times New Roman" w:cs="Times New Roman"/>
+              </w:rPr>
+              <w:t>2</w:t>
+            </w:r>
           </w:p>
         </w:tc>
         <w:tc>
@@ -3365,6 +4301,12 @@
                 <w:rFonts w:ascii="Times New Roman" w:hAnsi="Times New Roman" w:cs="Times New Roman"/>
               </w:rPr>
             </w:pPr>
+            <w:r>
+              <w:rPr>
+                <w:rFonts w:ascii="Times New Roman" w:hAnsi="Times New Roman" w:cs="Times New Roman"/>
+              </w:rPr>
+              <w:t>8</w:t>
+            </w:r>
           </w:p>
         </w:tc>
       </w:tr>
@@ -3380,6 +4322,12 @@
                 <w:rFonts w:ascii="Times New Roman" w:hAnsi="Times New Roman" w:cs="Times New Roman"/>
               </w:rPr>
             </w:pPr>
+            <w:r>
+              <w:rPr>
+                <w:rFonts w:ascii="Times New Roman" w:hAnsi="Times New Roman" w:cs="Times New Roman"/>
+              </w:rPr>
+              <w:t>Montículos</w:t>
+            </w:r>
           </w:p>
         </w:tc>
         <w:tc>
@@ -3393,6 +4341,12 @@
                 <w:rFonts w:ascii="Times New Roman" w:hAnsi="Times New Roman" w:cs="Times New Roman"/>
               </w:rPr>
             </w:pPr>
+            <w:r>
+              <w:rPr>
+                <w:rFonts w:ascii="Times New Roman" w:hAnsi="Times New Roman" w:cs="Times New Roman"/>
+              </w:rPr>
+              <w:t>1</w:t>
+            </w:r>
           </w:p>
         </w:tc>
         <w:tc>
@@ -3406,6 +4360,12 @@
                 <w:rFonts w:ascii="Times New Roman" w:hAnsi="Times New Roman" w:cs="Times New Roman"/>
               </w:rPr>
             </w:pPr>
+            <w:r>
+              <w:rPr>
+                <w:rFonts w:ascii="Times New Roman" w:hAnsi="Times New Roman" w:cs="Times New Roman"/>
+              </w:rPr>
+              <w:t>2</w:t>
+            </w:r>
           </w:p>
         </w:tc>
         <w:tc>
@@ -3419,6 +4379,12 @@
                 <w:rFonts w:ascii="Times New Roman" w:hAnsi="Times New Roman" w:cs="Times New Roman"/>
               </w:rPr>
             </w:pPr>
+            <w:r>
+              <w:rPr>
+                <w:rFonts w:ascii="Times New Roman" w:hAnsi="Times New Roman" w:cs="Times New Roman"/>
+              </w:rPr>
+              <w:t>3</w:t>
+            </w:r>
           </w:p>
         </w:tc>
         <w:tc>
@@ -3432,6 +4398,12 @@
                 <w:rFonts w:ascii="Times New Roman" w:hAnsi="Times New Roman" w:cs="Times New Roman"/>
               </w:rPr>
             </w:pPr>
+            <w:r>
+              <w:rPr>
+                <w:rFonts w:ascii="Times New Roman" w:hAnsi="Times New Roman" w:cs="Times New Roman"/>
+              </w:rPr>
+              <w:t>1</w:t>
+            </w:r>
           </w:p>
         </w:tc>
         <w:tc>
@@ -3445,6 +4417,12 @@
                 <w:rFonts w:ascii="Times New Roman" w:hAnsi="Times New Roman" w:cs="Times New Roman"/>
               </w:rPr>
             </w:pPr>
+            <w:r>
+              <w:rPr>
+                <w:rFonts w:ascii="Times New Roman" w:hAnsi="Times New Roman" w:cs="Times New Roman"/>
+              </w:rPr>
+              <w:t>7</w:t>
+            </w:r>
           </w:p>
         </w:tc>
       </w:tr>
@@ -3460,6 +4438,12 @@
                 <w:rFonts w:ascii="Times New Roman" w:hAnsi="Times New Roman" w:cs="Times New Roman"/>
               </w:rPr>
             </w:pPr>
+            <w:r>
+              <w:rPr>
+                <w:rFonts w:ascii="Times New Roman" w:hAnsi="Times New Roman" w:cs="Times New Roman"/>
+              </w:rPr>
+              <w:t>Mezcla</w:t>
+            </w:r>
           </w:p>
         </w:tc>
         <w:tc>
@@ -3473,6 +4457,12 @@
                 <w:rFonts w:ascii="Times New Roman" w:hAnsi="Times New Roman" w:cs="Times New Roman"/>
               </w:rPr>
             </w:pPr>
+            <w:r>
+              <w:rPr>
+                <w:rFonts w:ascii="Times New Roman" w:hAnsi="Times New Roman" w:cs="Times New Roman"/>
+              </w:rPr>
+              <w:t>2</w:t>
+            </w:r>
           </w:p>
         </w:tc>
         <w:tc>
@@ -3486,6 +4476,12 @@
                 <w:rFonts w:ascii="Times New Roman" w:hAnsi="Times New Roman" w:cs="Times New Roman"/>
               </w:rPr>
             </w:pPr>
+            <w:r>
+              <w:rPr>
+                <w:rFonts w:ascii="Times New Roman" w:hAnsi="Times New Roman" w:cs="Times New Roman"/>
+              </w:rPr>
+              <w:t>2</w:t>
+            </w:r>
           </w:p>
         </w:tc>
         <w:tc>
@@ -3499,6 +4495,12 @@
                 <w:rFonts w:ascii="Times New Roman" w:hAnsi="Times New Roman" w:cs="Times New Roman"/>
               </w:rPr>
             </w:pPr>
+            <w:r>
+              <w:rPr>
+                <w:rFonts w:ascii="Times New Roman" w:hAnsi="Times New Roman" w:cs="Times New Roman"/>
+              </w:rPr>
+              <w:t>3</w:t>
+            </w:r>
           </w:p>
         </w:tc>
         <w:tc>
@@ -3512,6 +4514,12 @@
                 <w:rFonts w:ascii="Times New Roman" w:hAnsi="Times New Roman" w:cs="Times New Roman"/>
               </w:rPr>
             </w:pPr>
+            <w:r>
+              <w:rPr>
+                <w:rFonts w:ascii="Times New Roman" w:hAnsi="Times New Roman" w:cs="Times New Roman"/>
+              </w:rPr>
+              <w:t>2</w:t>
+            </w:r>
           </w:p>
         </w:tc>
         <w:tc>
@@ -3525,6 +4533,12 @@
                 <w:rFonts w:ascii="Times New Roman" w:hAnsi="Times New Roman" w:cs="Times New Roman"/>
               </w:rPr>
             </w:pPr>
+            <w:r>
+              <w:rPr>
+                <w:rFonts w:ascii="Times New Roman" w:hAnsi="Times New Roman" w:cs="Times New Roman"/>
+              </w:rPr>
+              <w:t>9</w:t>
+            </w:r>
           </w:p>
         </w:tc>
       </w:tr>
@@ -3540,6 +4554,12 @@
                 <w:rFonts w:ascii="Times New Roman" w:hAnsi="Times New Roman" w:cs="Times New Roman"/>
               </w:rPr>
             </w:pPr>
+            <w:r>
+              <w:rPr>
+                <w:rFonts w:ascii="Times New Roman" w:hAnsi="Times New Roman" w:cs="Times New Roman"/>
+              </w:rPr>
+              <w:t>Conteo</w:t>
+            </w:r>
           </w:p>
         </w:tc>
         <w:tc>
@@ -3553,6 +4573,12 @@
                 <w:rFonts w:ascii="Times New Roman" w:hAnsi="Times New Roman" w:cs="Times New Roman"/>
               </w:rPr>
             </w:pPr>
+            <w:r>
+              <w:rPr>
+                <w:rFonts w:ascii="Times New Roman" w:hAnsi="Times New Roman" w:cs="Times New Roman"/>
+              </w:rPr>
+              <w:t>3</w:t>
+            </w:r>
           </w:p>
         </w:tc>
         <w:tc>
@@ -3566,6 +4592,12 @@
                 <w:rFonts w:ascii="Times New Roman" w:hAnsi="Times New Roman" w:cs="Times New Roman"/>
               </w:rPr>
             </w:pPr>
+            <w:r>
+              <w:rPr>
+                <w:rFonts w:ascii="Times New Roman" w:hAnsi="Times New Roman" w:cs="Times New Roman"/>
+              </w:rPr>
+              <w:t>3</w:t>
+            </w:r>
           </w:p>
         </w:tc>
         <w:tc>
@@ -3579,6 +4611,12 @@
                 <w:rFonts w:ascii="Times New Roman" w:hAnsi="Times New Roman" w:cs="Times New Roman"/>
               </w:rPr>
             </w:pPr>
+            <w:r>
+              <w:rPr>
+                <w:rFonts w:ascii="Times New Roman" w:hAnsi="Times New Roman" w:cs="Times New Roman"/>
+              </w:rPr>
+              <w:t>5</w:t>
+            </w:r>
           </w:p>
         </w:tc>
         <w:tc>
@@ -3592,6 +4630,12 @@
                 <w:rFonts w:ascii="Times New Roman" w:hAnsi="Times New Roman" w:cs="Times New Roman"/>
               </w:rPr>
             </w:pPr>
+            <w:r>
+              <w:rPr>
+                <w:rFonts w:ascii="Times New Roman" w:hAnsi="Times New Roman" w:cs="Times New Roman"/>
+              </w:rPr>
+              <w:t>3</w:t>
+            </w:r>
           </w:p>
         </w:tc>
         <w:tc>
@@ -3605,6 +4649,128 @@
                 <w:rFonts w:ascii="Times New Roman" w:hAnsi="Times New Roman" w:cs="Times New Roman"/>
               </w:rPr>
             </w:pPr>
+            <w:r>
+              <w:rPr>
+                <w:rFonts w:ascii="Times New Roman" w:hAnsi="Times New Roman" w:cs="Times New Roman"/>
+              </w:rPr>
+              <w:t>12</w:t>
+            </w:r>
+          </w:p>
+        </w:tc>
+      </w:tr>
+      <w:tr>
+        <w:tc>
+          <w:tcPr>
+            <w:tcW w:w="1471" w:type="dxa"/>
+          </w:tcPr>
+          <w:p>
+            <w:pPr>
+              <w:jc w:val="both"/>
+              <w:rPr>
+                <w:rFonts w:ascii="Times New Roman" w:hAnsi="Times New Roman" w:cs="Times New Roman"/>
+              </w:rPr>
+            </w:pPr>
+            <w:r>
+              <w:rPr>
+                <w:rFonts w:ascii="Times New Roman" w:hAnsi="Times New Roman" w:cs="Times New Roman"/>
+              </w:rPr>
+              <w:t>Rápido</w:t>
+            </w:r>
+          </w:p>
+        </w:tc>
+        <w:tc>
+          <w:tcPr>
+            <w:tcW w:w="1471" w:type="dxa"/>
+          </w:tcPr>
+          <w:p>
+            <w:pPr>
+              <w:jc w:val="both"/>
+              <w:rPr>
+                <w:rFonts w:ascii="Times New Roman" w:hAnsi="Times New Roman" w:cs="Times New Roman"/>
+              </w:rPr>
+            </w:pPr>
+            <w:r>
+              <w:rPr>
+                <w:rFonts w:ascii="Times New Roman" w:hAnsi="Times New Roman" w:cs="Times New Roman"/>
+              </w:rPr>
+              <w:t>2</w:t>
+            </w:r>
+          </w:p>
+        </w:tc>
+        <w:tc>
+          <w:tcPr>
+            <w:tcW w:w="1471" w:type="dxa"/>
+          </w:tcPr>
+          <w:p>
+            <w:pPr>
+              <w:jc w:val="both"/>
+              <w:rPr>
+                <w:rFonts w:ascii="Times New Roman" w:hAnsi="Times New Roman" w:cs="Times New Roman"/>
+              </w:rPr>
+            </w:pPr>
+            <w:r>
+              <w:rPr>
+                <w:rFonts w:ascii="Times New Roman" w:hAnsi="Times New Roman" w:cs="Times New Roman"/>
+              </w:rPr>
+              <w:t>2</w:t>
+            </w:r>
+          </w:p>
+        </w:tc>
+        <w:tc>
+          <w:tcPr>
+            <w:tcW w:w="1471" w:type="dxa"/>
+          </w:tcPr>
+          <w:p>
+            <w:pPr>
+              <w:jc w:val="both"/>
+              <w:rPr>
+                <w:rFonts w:ascii="Times New Roman" w:hAnsi="Times New Roman" w:cs="Times New Roman"/>
+              </w:rPr>
+            </w:pPr>
+            <w:r>
+              <w:rPr>
+                <w:rFonts w:ascii="Times New Roman" w:hAnsi="Times New Roman" w:cs="Times New Roman"/>
+              </w:rPr>
+              <w:t>3</w:t>
+            </w:r>
+          </w:p>
+        </w:tc>
+        <w:tc>
+          <w:tcPr>
+            <w:tcW w:w="1472" w:type="dxa"/>
+          </w:tcPr>
+          <w:p>
+            <w:pPr>
+              <w:jc w:val="both"/>
+              <w:rPr>
+                <w:rFonts w:ascii="Times New Roman" w:hAnsi="Times New Roman" w:cs="Times New Roman"/>
+              </w:rPr>
+            </w:pPr>
+            <w:r>
+              <w:rPr>
+                <w:rFonts w:ascii="Times New Roman" w:hAnsi="Times New Roman" w:cs="Times New Roman"/>
+              </w:rPr>
+              <w:t>2</w:t>
+            </w:r>
+          </w:p>
+        </w:tc>
+        <w:tc>
+          <w:tcPr>
+            <w:tcW w:w="1472" w:type="dxa"/>
+          </w:tcPr>
+          <w:p>
+            <w:pPr>
+              <w:jc w:val="both"/>
+              <w:rPr>
+                <w:rFonts w:ascii="Times New Roman" w:hAnsi="Times New Roman" w:cs="Times New Roman"/>
+              </w:rPr>
+            </w:pPr>
+            <w:r>
+              <w:rPr>
+                <w:rFonts w:ascii="Times New Roman" w:hAnsi="Times New Roman" w:cs="Times New Roman"/>
+              </w:rPr>
+              <w:t>9</w:t>
+            </w:r>
           </w:p>
         </w:tc>
       </w:tr>
@@ -3630,14 +4796,82 @@
         </w:rPr>
         <w:t>Los tres algoritmos que elegir son:</w:t>
       </w:r>
-    </w:p>
-    <w:p>
-      <w:pPr>
-        <w:jc w:val="both"/>
-        <w:rPr>
-          <w:rFonts w:ascii="Times New Roman" w:hAnsi="Times New Roman" w:cs="Times New Roman"/>
-        </w:rPr>
-      </w:pPr>
+      <w:r>
+        <w:rPr>
+          <w:rFonts w:ascii="Times New Roman" w:hAnsi="Times New Roman" w:cs="Times New Roman"/>
+        </w:rPr>
+        <w:t xml:space="preserve"> Mezcla (</w:t>
+      </w:r>
+      <w:proofErr w:type="spellStart"/>
+      <w:r>
+        <w:rPr>
+          <w:rFonts w:ascii="Times New Roman" w:hAnsi="Times New Roman" w:cs="Times New Roman"/>
+        </w:rPr>
+        <w:t>Merge</w:t>
+      </w:r>
+      <w:proofErr w:type="spellEnd"/>
+      <w:r>
+        <w:rPr>
+          <w:rFonts w:ascii="Times New Roman" w:hAnsi="Times New Roman" w:cs="Times New Roman"/>
+        </w:rPr>
+        <w:t xml:space="preserve"> </w:t>
+      </w:r>
+      <w:proofErr w:type="spellStart"/>
+      <w:r>
+        <w:rPr>
+          <w:rFonts w:ascii="Times New Roman" w:hAnsi="Times New Roman" w:cs="Times New Roman"/>
+        </w:rPr>
+        <w:t>sort</w:t>
+      </w:r>
+      <w:proofErr w:type="spellEnd"/>
+      <w:r>
+        <w:rPr>
+          <w:rFonts w:ascii="Times New Roman" w:hAnsi="Times New Roman" w:cs="Times New Roman"/>
+        </w:rPr>
+        <w:t>), conteo (</w:t>
+      </w:r>
+      <w:proofErr w:type="spellStart"/>
+      <w:r>
+        <w:rPr>
+          <w:rFonts w:ascii="Times New Roman" w:hAnsi="Times New Roman" w:cs="Times New Roman"/>
+        </w:rPr>
+        <w:t>Counting</w:t>
+      </w:r>
+      <w:proofErr w:type="spellEnd"/>
+      <w:r>
+        <w:rPr>
+          <w:rFonts w:ascii="Times New Roman" w:hAnsi="Times New Roman" w:cs="Times New Roman"/>
+        </w:rPr>
+        <w:t xml:space="preserve"> </w:t>
+      </w:r>
+      <w:proofErr w:type="spellStart"/>
+      <w:r>
+        <w:rPr>
+          <w:rFonts w:ascii="Times New Roman" w:hAnsi="Times New Roman" w:cs="Times New Roman"/>
+        </w:rPr>
+        <w:t>sort</w:t>
+      </w:r>
+      <w:proofErr w:type="spellEnd"/>
+      <w:r>
+        <w:rPr>
+          <w:rFonts w:ascii="Times New Roman" w:hAnsi="Times New Roman" w:cs="Times New Roman"/>
+        </w:rPr>
+        <w:t xml:space="preserve">) y rápido (Quick </w:t>
+      </w:r>
+      <w:proofErr w:type="spellStart"/>
+      <w:r>
+        <w:rPr>
+          <w:rFonts w:ascii="Times New Roman" w:hAnsi="Times New Roman" w:cs="Times New Roman"/>
+        </w:rPr>
+        <w:t>sort</w:t>
+      </w:r>
+      <w:proofErr w:type="spellEnd"/>
+      <w:r>
+        <w:rPr>
+          <w:rFonts w:ascii="Times New Roman" w:hAnsi="Times New Roman" w:cs="Times New Roman"/>
+        </w:rPr>
+        <w:t>).</w:t>
+      </w:r>
     </w:p>
     <w:p>
       <w:pPr>
@@ -3654,15 +4888,6 @@
         </w:rPr>
         <w:t xml:space="preserve">Paso 6: Preparación de informes </w:t>
       </w:r>
-    </w:p>
-    <w:p>
-      <w:pPr>
-        <w:jc w:val="both"/>
-        <w:rPr>
-          <w:rFonts w:ascii="Times New Roman" w:hAnsi="Times New Roman" w:cs="Times New Roman"/>
-          <w:b/>
-        </w:rPr>
-      </w:pPr>
     </w:p>
     <w:p>
       <w:pPr>
@@ -3808,6 +5033,7 @@
           <w:i/>
           <w:sz w:val="20"/>
         </w:rPr>
+        <w:lastRenderedPageBreak/>
         <w:t>Todo ordenado</w:t>
       </w:r>
     </w:p>
@@ -4280,24 +5506,6 @@
           <w:b/>
         </w:rPr>
       </w:pPr>
-    </w:p>
-    <w:p>
-      <w:pPr>
-        <w:jc w:val="both"/>
-        <w:rPr>
-          <w:rFonts w:ascii="Times New Roman" w:hAnsi="Times New Roman" w:cs="Times New Roman"/>
-          <w:b/>
-        </w:rPr>
-      </w:pPr>
-    </w:p>
-    <w:p>
-      <w:pPr>
-        <w:jc w:val="both"/>
-        <w:rPr>
-          <w:rFonts w:ascii="Times New Roman" w:hAnsi="Times New Roman" w:cs="Times New Roman"/>
-          <w:b/>
-        </w:rPr>
-      </w:pPr>
       <w:r>
         <w:rPr>
           <w:rFonts w:ascii="Times New Roman" w:hAnsi="Times New Roman" w:cs="Times New Roman"/>
@@ -4333,7 +5541,21 @@
             <w:rStyle w:val="Hipervnculo"/>
             <w:rFonts w:ascii="Times New Roman" w:hAnsi="Times New Roman" w:cs="Times New Roman"/>
           </w:rPr>
-          <w:t>https://pereiratechtalks.com/analisis-de-algoritmos-de-ordenamiento/</w:t>
+          <w:t>https://pereiratechtalks.com/analisis-d</w:t>
+        </w:r>
+        <w:r>
+          <w:rPr>
+            <w:rStyle w:val="Hipervnculo"/>
+            <w:rFonts w:ascii="Times New Roman" w:hAnsi="Times New Roman" w:cs="Times New Roman"/>
+          </w:rPr>
+          <w:t>e</w:t>
+        </w:r>
+        <w:r>
+          <w:rPr>
+            <w:rStyle w:val="Hipervnculo"/>
+            <w:rFonts w:ascii="Times New Roman" w:hAnsi="Times New Roman" w:cs="Times New Roman"/>
+          </w:rPr>
+          <w:t>-algoritmos-de-ordenamiento/</w:t>
         </w:r>
       </w:hyperlink>
       <w:r>
@@ -4356,7 +5578,21 @@
             <w:rStyle w:val="Hipervnculo"/>
             <w:rFonts w:ascii="Times New Roman" w:hAnsi="Times New Roman" w:cs="Times New Roman"/>
           </w:rPr>
-          <w:t>https://techlandia.com/ventajas-desventajas-algoritmos-ordenamiento-info_181515/</w:t>
+          <w:t>https://techlandia.com/ventajas-desventa</w:t>
+        </w:r>
+        <w:r>
+          <w:rPr>
+            <w:rStyle w:val="Hipervnculo"/>
+            <w:rFonts w:ascii="Times New Roman" w:hAnsi="Times New Roman" w:cs="Times New Roman"/>
+          </w:rPr>
+          <w:t>a</w:t>
+        </w:r>
+        <w:r>
+          <w:rPr>
+            <w:rStyle w:val="Hipervnculo"/>
+            <w:rFonts w:ascii="Times New Roman" w:hAnsi="Times New Roman" w:cs="Times New Roman"/>
+          </w:rPr>
+          <w:t>s-algoritmos-ordenamiento-info_181515/</w:t>
         </w:r>
       </w:hyperlink>
       <w:r>
@@ -4379,7 +5615,21 @@
             <w:rStyle w:val="Hipervnculo"/>
             <w:rFonts w:ascii="Times New Roman" w:hAnsi="Times New Roman" w:cs="Times New Roman"/>
           </w:rPr>
-          <w:t>https://jona83.wordpress.com/unidad-1/algoritmos-de-ordenamiento/</w:t>
+          <w:t>https://jona83.wo</w:t>
+        </w:r>
+        <w:r>
+          <w:rPr>
+            <w:rStyle w:val="Hipervnculo"/>
+            <w:rFonts w:ascii="Times New Roman" w:hAnsi="Times New Roman" w:cs="Times New Roman"/>
+          </w:rPr>
+          <w:t>r</w:t>
+        </w:r>
+        <w:r>
+          <w:rPr>
+            <w:rStyle w:val="Hipervnculo"/>
+            <w:rFonts w:ascii="Times New Roman" w:hAnsi="Times New Roman" w:cs="Times New Roman"/>
+          </w:rPr>
+          <w:t>dpress.com/unidad-1/algoritmos-de-ordenamiento/</w:t>
         </w:r>
       </w:hyperlink>
       <w:r>
@@ -4387,6 +5637,39 @@
           <w:rFonts w:ascii="Times New Roman" w:hAnsi="Times New Roman" w:cs="Times New Roman"/>
         </w:rPr>
         <w:t xml:space="preserve"> </w:t>
+      </w:r>
+    </w:p>
+    <w:p>
+      <w:pPr>
+        <w:jc w:val="both"/>
+        <w:rPr>
+          <w:rFonts w:ascii="Times New Roman" w:hAnsi="Times New Roman" w:cs="Times New Roman"/>
+          <w:lang w:val="en-US"/>
+        </w:rPr>
+      </w:pPr>
+      <w:hyperlink r:id="rId9" w:history="1">
+        <w:r>
+          <w:rPr>
+            <w:rStyle w:val="Hipervnculo"/>
+            <w:rFonts w:ascii="Times New Roman" w:hAnsi="Times New Roman" w:cs="Times New Roman"/>
+            <w:lang w:val="en-US"/>
+          </w:rPr>
+          <w:t>https://prezi.com/rifcpibcg--b/counting-sort/</w:t>
+        </w:r>
+      </w:hyperlink>
+      <w:r>
+        <w:rPr>
+          <w:rFonts w:ascii="Times New Roman" w:hAnsi="Times New Roman" w:cs="Times New Roman"/>
+          <w:lang w:val="en-US"/>
+        </w:rPr>
+        <w:t xml:space="preserve"> Co</w:t>
+      </w:r>
+      <w:r>
+        <w:rPr>
+          <w:rFonts w:ascii="Times New Roman" w:hAnsi="Times New Roman" w:cs="Times New Roman"/>
+          <w:lang w:val="en-US"/>
+        </w:rPr>
+        <w:t xml:space="preserve">unting sort </w:t>
       </w:r>
     </w:p>
     <w:sectPr>
@@ -4402,6 +5685,118 @@
 <file path=word/numbering.xml><?xml version="1.0" encoding="utf-8"?>
 <w:numbering xmlns:wpc="http://schemas.microsoft.com/office/word/2010/wordprocessingCanvas" xmlns:cx="http://schemas.microsoft.com/office/drawing/2014/chartex" xmlns:cx1="http://schemas.microsoft.com/office/drawing/2015/9/8/chartex" xmlns:cx2="http://schemas.microsoft.com/office/drawing/2015/10/21/chartex" xmlns:cx3="http://schemas.microsoft.com/office/drawing/2016/5/9/chartex" xmlns:cx4="http://schemas.microsoft.com/office/drawing/2016/5/10/chartex" xmlns:cx5="http://schemas.microsoft.com/office/drawing/2016/5/11/chartex" xmlns:cx6="http://schemas.microsoft.com/office/drawing/2016/5/12/chartex" xmlns:cx7="http://schemas.microsoft.com/office/drawing/2016/5/13/chartex" xmlns:cx8="http://schemas.microsoft.com/office/drawing/2016/5/14/chartex" xmlns:mc="http://schemas.openxmlformats.org/markup-compatibility/2006" xmlns:aink="http://schemas.microsoft.com/office/drawing/2016/ink" xmlns:am3d="http://schemas.microsoft.com/office/drawing/2017/model3d" xmlns:o="urn:schemas-microsoft-com:office:office" xmlns:r="http://schemas.openxmlformats.org/officeDocument/2006/relationships" xmlns:m="http://schemas.openxmlformats.org/officeDocument/2006/math" xmlns:v="urn:schemas-microsoft-com:vml" xmlns:wp14="http://schemas.microsoft.com/office/word/2010/wordprocessingDrawing" xmlns:wp="http://schemas.openxmlformats.org/drawingml/2006/wordprocessingDrawing" xmlns:w10="urn:schemas-microsoft-com:office:word" xmlns:w="http://schemas.openxmlformats.org/wordprocessingml/2006/main" xmlns:w14="http://schemas.microsoft.com/office/word/2010/wordml" xmlns:w15="http://schemas.microsoft.com/office/word/2012/wordml" xmlns:w16cid="http://schemas.microsoft.com/office/word/2016/wordml/cid" xmlns:w16se="http://schemas.microsoft.com/office/word/2015/wordml/symex" xmlns:wpg="http://schemas.microsoft.com/office/word/2010/wordprocessingGroup" xmlns:wpi="http://schemas.microsoft.com/office/word/2010/wordprocessingInk" xmlns:wne="http://schemas.microsoft.com/office/word/2006/wordml" xmlns:wps="http://schemas.microsoft.com/office/word/2010/wordprocessingShape" mc:Ignorable="w14 w15 w16se w16cid wp14">
   <w:abstractNum w:abstractNumId="0" w15:restartNumberingAfterBreak="0">
+    <w:nsid w:val="120635D5"/>
+    <w:multiLevelType w:val="hybridMultilevel"/>
+    <w:tmpl w:val="1EFACEEC"/>
+    <w:lvl w:ilvl="0" w:tplc="79E6D3C8">
+      <w:numFmt w:val="bullet"/>
+      <w:lvlText w:val="-"/>
+      <w:lvlJc w:val="left"/>
+      <w:pPr>
+        <w:ind w:left="720" w:hanging="360"/>
+      </w:pPr>
+      <w:rPr>
+        <w:rFonts w:ascii="Times New Roman" w:eastAsiaTheme="minorHAnsi" w:hAnsi="Times New Roman" w:cs="Times New Roman" w:hint="default"/>
+      </w:rPr>
+    </w:lvl>
+    <w:lvl w:ilvl="1" w:tplc="240A0003" w:tentative="1">
+      <w:start w:val="1"/>
+      <w:numFmt w:val="bullet"/>
+      <w:lvlText w:val="o"/>
+      <w:lvlJc w:val="left"/>
+      <w:pPr>
+        <w:ind w:left="1440" w:hanging="360"/>
+      </w:pPr>
+      <w:rPr>
+        <w:rFonts w:ascii="Courier New" w:hAnsi="Courier New" w:cs="Courier New" w:hint="default"/>
+      </w:rPr>
+    </w:lvl>
+    <w:lvl w:ilvl="2" w:tplc="240A0005" w:tentative="1">
+      <w:start w:val="1"/>
+      <w:numFmt w:val="bullet"/>
+      <w:lvlText w:val=""/>
+      <w:lvlJc w:val="left"/>
+      <w:pPr>
+        <w:ind w:left="2160" w:hanging="360"/>
+      </w:pPr>
+      <w:rPr>
+        <w:rFonts w:ascii="Wingdings" w:hAnsi="Wingdings" w:hint="default"/>
+      </w:rPr>
+    </w:lvl>
+    <w:lvl w:ilvl="3" w:tplc="240A0001" w:tentative="1">
+      <w:start w:val="1"/>
+      <w:numFmt w:val="bullet"/>
+      <w:lvlText w:val=""/>
+      <w:lvlJc w:val="left"/>
+      <w:pPr>
+        <w:ind w:left="2880" w:hanging="360"/>
+      </w:pPr>
+      <w:rPr>
+        <w:rFonts w:ascii="Symbol" w:hAnsi="Symbol" w:hint="default"/>
+      </w:rPr>
+    </w:lvl>
+    <w:lvl w:ilvl="4" w:tplc="240A0003" w:tentative="1">
+      <w:start w:val="1"/>
+      <w:numFmt w:val="bullet"/>
+      <w:lvlText w:val="o"/>
+      <w:lvlJc w:val="left"/>
+      <w:pPr>
+        <w:ind w:left="3600" w:hanging="360"/>
+      </w:pPr>
+      <w:rPr>
+        <w:rFonts w:ascii="Courier New" w:hAnsi="Courier New" w:cs="Courier New" w:hint="default"/>
+      </w:rPr>
+    </w:lvl>
+    <w:lvl w:ilvl="5" w:tplc="240A0005" w:tentative="1">
+      <w:start w:val="1"/>
+      <w:numFmt w:val="bullet"/>
+      <w:lvlText w:val=""/>
+      <w:lvlJc w:val="left"/>
+      <w:pPr>
+        <w:ind w:left="4320" w:hanging="360"/>
+      </w:pPr>
+      <w:rPr>
+        <w:rFonts w:ascii="Wingdings" w:hAnsi="Wingdings" w:hint="default"/>
+      </w:rPr>
+    </w:lvl>
+    <w:lvl w:ilvl="6" w:tplc="240A0001" w:tentative="1">
+      <w:start w:val="1"/>
+      <w:numFmt w:val="bullet"/>
+      <w:lvlText w:val=""/>
+      <w:lvlJc w:val="left"/>
+      <w:pPr>
+        <w:ind w:left="5040" w:hanging="360"/>
+      </w:pPr>
+      <w:rPr>
+        <w:rFonts w:ascii="Symbol" w:hAnsi="Symbol" w:hint="default"/>
+      </w:rPr>
+    </w:lvl>
+    <w:lvl w:ilvl="7" w:tplc="240A0003" w:tentative="1">
+      <w:start w:val="1"/>
+      <w:numFmt w:val="bullet"/>
+      <w:lvlText w:val="o"/>
+      <w:lvlJc w:val="left"/>
+      <w:pPr>
+        <w:ind w:left="5760" w:hanging="360"/>
+      </w:pPr>
+      <w:rPr>
+        <w:rFonts w:ascii="Courier New" w:hAnsi="Courier New" w:cs="Courier New" w:hint="default"/>
+      </w:rPr>
+    </w:lvl>
+    <w:lvl w:ilvl="8" w:tplc="240A0005" w:tentative="1">
+      <w:start w:val="1"/>
+      <w:numFmt w:val="bullet"/>
+      <w:lvlText w:val=""/>
+      <w:lvlJc w:val="left"/>
+      <w:pPr>
+        <w:ind w:left="6480" w:hanging="360"/>
+      </w:pPr>
+      <w:rPr>
+        <w:rFonts w:ascii="Wingdings" w:hAnsi="Wingdings" w:hint="default"/>
+      </w:rPr>
+    </w:lvl>
+  </w:abstractNum>
+  <w:abstractNum w:abstractNumId="1" w15:restartNumberingAfterBreak="0">
     <w:nsid w:val="2415680D"/>
     <w:multiLevelType w:val="hybridMultilevel"/>
     <w:tmpl w:val="0B8AEC42"/>
@@ -4514,7 +5909,7 @@
       </w:rPr>
     </w:lvl>
   </w:abstractNum>
-  <w:abstractNum w:abstractNumId="1" w15:restartNumberingAfterBreak="0">
+  <w:abstractNum w:abstractNumId="2" w15:restartNumberingAfterBreak="0">
     <w:nsid w:val="26361FE1"/>
     <w:multiLevelType w:val="hybridMultilevel"/>
     <w:tmpl w:val="57D01C84"/>
@@ -4627,7 +6022,119 @@
       </w:rPr>
     </w:lvl>
   </w:abstractNum>
-  <w:abstractNum w:abstractNumId="2" w15:restartNumberingAfterBreak="0">
+  <w:abstractNum w:abstractNumId="3" w15:restartNumberingAfterBreak="0">
+    <w:nsid w:val="40250F51"/>
+    <w:multiLevelType w:val="hybridMultilevel"/>
+    <w:tmpl w:val="A8160266"/>
+    <w:lvl w:ilvl="0" w:tplc="EFE275EE">
+      <w:numFmt w:val="bullet"/>
+      <w:lvlText w:val="-"/>
+      <w:lvlJc w:val="left"/>
+      <w:pPr>
+        <w:ind w:left="720" w:hanging="360"/>
+      </w:pPr>
+      <w:rPr>
+        <w:rFonts w:ascii="Times New Roman" w:eastAsiaTheme="minorHAnsi" w:hAnsi="Times New Roman" w:cs="Times New Roman" w:hint="default"/>
+      </w:rPr>
+    </w:lvl>
+    <w:lvl w:ilvl="1" w:tplc="240A0003" w:tentative="1">
+      <w:start w:val="1"/>
+      <w:numFmt w:val="bullet"/>
+      <w:lvlText w:val="o"/>
+      <w:lvlJc w:val="left"/>
+      <w:pPr>
+        <w:ind w:left="1440" w:hanging="360"/>
+      </w:pPr>
+      <w:rPr>
+        <w:rFonts w:ascii="Courier New" w:hAnsi="Courier New" w:cs="Courier New" w:hint="default"/>
+      </w:rPr>
+    </w:lvl>
+    <w:lvl w:ilvl="2" w:tplc="240A0005" w:tentative="1">
+      <w:start w:val="1"/>
+      <w:numFmt w:val="bullet"/>
+      <w:lvlText w:val=""/>
+      <w:lvlJc w:val="left"/>
+      <w:pPr>
+        <w:ind w:left="2160" w:hanging="360"/>
+      </w:pPr>
+      <w:rPr>
+        <w:rFonts w:ascii="Wingdings" w:hAnsi="Wingdings" w:hint="default"/>
+      </w:rPr>
+    </w:lvl>
+    <w:lvl w:ilvl="3" w:tplc="240A0001" w:tentative="1">
+      <w:start w:val="1"/>
+      <w:numFmt w:val="bullet"/>
+      <w:lvlText w:val=""/>
+      <w:lvlJc w:val="left"/>
+      <w:pPr>
+        <w:ind w:left="2880" w:hanging="360"/>
+      </w:pPr>
+      <w:rPr>
+        <w:rFonts w:ascii="Symbol" w:hAnsi="Symbol" w:hint="default"/>
+      </w:rPr>
+    </w:lvl>
+    <w:lvl w:ilvl="4" w:tplc="240A0003" w:tentative="1">
+      <w:start w:val="1"/>
+      <w:numFmt w:val="bullet"/>
+      <w:lvlText w:val="o"/>
+      <w:lvlJc w:val="left"/>
+      <w:pPr>
+        <w:ind w:left="3600" w:hanging="360"/>
+      </w:pPr>
+      <w:rPr>
+        <w:rFonts w:ascii="Courier New" w:hAnsi="Courier New" w:cs="Courier New" w:hint="default"/>
+      </w:rPr>
+    </w:lvl>
+    <w:lvl w:ilvl="5" w:tplc="240A0005" w:tentative="1">
+      <w:start w:val="1"/>
+      <w:numFmt w:val="bullet"/>
+      <w:lvlText w:val=""/>
+      <w:lvlJc w:val="left"/>
+      <w:pPr>
+        <w:ind w:left="4320" w:hanging="360"/>
+      </w:pPr>
+      <w:rPr>
+        <w:rFonts w:ascii="Wingdings" w:hAnsi="Wingdings" w:hint="default"/>
+      </w:rPr>
+    </w:lvl>
+    <w:lvl w:ilvl="6" w:tplc="240A0001" w:tentative="1">
+      <w:start w:val="1"/>
+      <w:numFmt w:val="bullet"/>
+      <w:lvlText w:val=""/>
+      <w:lvlJc w:val="left"/>
+      <w:pPr>
+        <w:ind w:left="5040" w:hanging="360"/>
+      </w:pPr>
+      <w:rPr>
+        <w:rFonts w:ascii="Symbol" w:hAnsi="Symbol" w:hint="default"/>
+      </w:rPr>
+    </w:lvl>
+    <w:lvl w:ilvl="7" w:tplc="240A0003" w:tentative="1">
+      <w:start w:val="1"/>
+      <w:numFmt w:val="bullet"/>
+      <w:lvlText w:val="o"/>
+      <w:lvlJc w:val="left"/>
+      <w:pPr>
+        <w:ind w:left="5760" w:hanging="360"/>
+      </w:pPr>
+      <w:rPr>
+        <w:rFonts w:ascii="Courier New" w:hAnsi="Courier New" w:cs="Courier New" w:hint="default"/>
+      </w:rPr>
+    </w:lvl>
+    <w:lvl w:ilvl="8" w:tplc="240A0005" w:tentative="1">
+      <w:start w:val="1"/>
+      <w:numFmt w:val="bullet"/>
+      <w:lvlText w:val=""/>
+      <w:lvlJc w:val="left"/>
+      <w:pPr>
+        <w:ind w:left="6480" w:hanging="360"/>
+      </w:pPr>
+      <w:rPr>
+        <w:rFonts w:ascii="Wingdings" w:hAnsi="Wingdings" w:hint="default"/>
+      </w:rPr>
+    </w:lvl>
+  </w:abstractNum>
+  <w:abstractNum w:abstractNumId="4" w15:restartNumberingAfterBreak="0">
     <w:nsid w:val="470C6E08"/>
     <w:multiLevelType w:val="hybridMultilevel"/>
     <w:tmpl w:val="E47C0206"/>
@@ -4740,14 +6247,135 @@
       </w:rPr>
     </w:lvl>
   </w:abstractNum>
+  <w:abstractNum w:abstractNumId="5" w15:restartNumberingAfterBreak="0">
+    <w:nsid w:val="7E611304"/>
+    <w:multiLevelType w:val="hybridMultilevel"/>
+    <w:tmpl w:val="A3022AF2"/>
+    <w:lvl w:ilvl="0" w:tplc="5E7C40D6">
+      <w:numFmt w:val="bullet"/>
+      <w:lvlText w:val="-"/>
+      <w:lvlJc w:val="left"/>
+      <w:pPr>
+        <w:ind w:left="720" w:hanging="360"/>
+      </w:pPr>
+      <w:rPr>
+        <w:rFonts w:ascii="Times New Roman" w:eastAsiaTheme="minorHAnsi" w:hAnsi="Times New Roman" w:cs="Times New Roman" w:hint="default"/>
+      </w:rPr>
+    </w:lvl>
+    <w:lvl w:ilvl="1" w:tplc="240A0003" w:tentative="1">
+      <w:start w:val="1"/>
+      <w:numFmt w:val="bullet"/>
+      <w:lvlText w:val="o"/>
+      <w:lvlJc w:val="left"/>
+      <w:pPr>
+        <w:ind w:left="1440" w:hanging="360"/>
+      </w:pPr>
+      <w:rPr>
+        <w:rFonts w:ascii="Courier New" w:hAnsi="Courier New" w:cs="Courier New" w:hint="default"/>
+      </w:rPr>
+    </w:lvl>
+    <w:lvl w:ilvl="2" w:tplc="240A0005" w:tentative="1">
+      <w:start w:val="1"/>
+      <w:numFmt w:val="bullet"/>
+      <w:lvlText w:val=""/>
+      <w:lvlJc w:val="left"/>
+      <w:pPr>
+        <w:ind w:left="2160" w:hanging="360"/>
+      </w:pPr>
+      <w:rPr>
+        <w:rFonts w:ascii="Wingdings" w:hAnsi="Wingdings" w:hint="default"/>
+      </w:rPr>
+    </w:lvl>
+    <w:lvl w:ilvl="3" w:tplc="240A0001" w:tentative="1">
+      <w:start w:val="1"/>
+      <w:numFmt w:val="bullet"/>
+      <w:lvlText w:val=""/>
+      <w:lvlJc w:val="left"/>
+      <w:pPr>
+        <w:ind w:left="2880" w:hanging="360"/>
+      </w:pPr>
+      <w:rPr>
+        <w:rFonts w:ascii="Symbol" w:hAnsi="Symbol" w:hint="default"/>
+      </w:rPr>
+    </w:lvl>
+    <w:lvl w:ilvl="4" w:tplc="240A0003" w:tentative="1">
+      <w:start w:val="1"/>
+      <w:numFmt w:val="bullet"/>
+      <w:lvlText w:val="o"/>
+      <w:lvlJc w:val="left"/>
+      <w:pPr>
+        <w:ind w:left="3600" w:hanging="360"/>
+      </w:pPr>
+      <w:rPr>
+        <w:rFonts w:ascii="Courier New" w:hAnsi="Courier New" w:cs="Courier New" w:hint="default"/>
+      </w:rPr>
+    </w:lvl>
+    <w:lvl w:ilvl="5" w:tplc="240A0005" w:tentative="1">
+      <w:start w:val="1"/>
+      <w:numFmt w:val="bullet"/>
+      <w:lvlText w:val=""/>
+      <w:lvlJc w:val="left"/>
+      <w:pPr>
+        <w:ind w:left="4320" w:hanging="360"/>
+      </w:pPr>
+      <w:rPr>
+        <w:rFonts w:ascii="Wingdings" w:hAnsi="Wingdings" w:hint="default"/>
+      </w:rPr>
+    </w:lvl>
+    <w:lvl w:ilvl="6" w:tplc="240A0001" w:tentative="1">
+      <w:start w:val="1"/>
+      <w:numFmt w:val="bullet"/>
+      <w:lvlText w:val=""/>
+      <w:lvlJc w:val="left"/>
+      <w:pPr>
+        <w:ind w:left="5040" w:hanging="360"/>
+      </w:pPr>
+      <w:rPr>
+        <w:rFonts w:ascii="Symbol" w:hAnsi="Symbol" w:hint="default"/>
+      </w:rPr>
+    </w:lvl>
+    <w:lvl w:ilvl="7" w:tplc="240A0003" w:tentative="1">
+      <w:start w:val="1"/>
+      <w:numFmt w:val="bullet"/>
+      <w:lvlText w:val="o"/>
+      <w:lvlJc w:val="left"/>
+      <w:pPr>
+        <w:ind w:left="5760" w:hanging="360"/>
+      </w:pPr>
+      <w:rPr>
+        <w:rFonts w:ascii="Courier New" w:hAnsi="Courier New" w:cs="Courier New" w:hint="default"/>
+      </w:rPr>
+    </w:lvl>
+    <w:lvl w:ilvl="8" w:tplc="240A0005" w:tentative="1">
+      <w:start w:val="1"/>
+      <w:numFmt w:val="bullet"/>
+      <w:lvlText w:val=""/>
+      <w:lvlJc w:val="left"/>
+      <w:pPr>
+        <w:ind w:left="6480" w:hanging="360"/>
+      </w:pPr>
+      <w:rPr>
+        <w:rFonts w:ascii="Wingdings" w:hAnsi="Wingdings" w:hint="default"/>
+      </w:rPr>
+    </w:lvl>
+  </w:abstractNum>
   <w:num w:numId="1">
+    <w:abstractNumId w:val="4"/>
+  </w:num>
+  <w:num w:numId="2">
+    <w:abstractNumId w:val="1"/>
+  </w:num>
+  <w:num w:numId="3">
     <w:abstractNumId w:val="2"/>
   </w:num>
-  <w:num w:numId="2">
+  <w:num w:numId="4">
     <w:abstractNumId w:val="0"/>
   </w:num>
-  <w:num w:numId="3">
-    <w:abstractNumId w:val="1"/>
+  <w:num w:numId="5">
+    <w:abstractNumId w:val="3"/>
+  </w:num>
+  <w:num w:numId="6">
+    <w:abstractNumId w:val="5"/>
   </w:num>
 </w:numbering>
 </file>
@@ -5153,6 +6781,7 @@
   <w:style w:type="character" w:default="1" w:styleId="Fuentedeprrafopredeter">
     <w:name w:val="Default Paragraph Font"/>
     <w:uiPriority w:val="1"/>
+    <w:semiHidden/>
     <w:unhideWhenUsed/>
   </w:style>
   <w:style w:type="table" w:default="1" w:styleId="Tablanormal">
@@ -5554,7 +7183,7 @@
 </file>
 
 <file path=customXml/itemProps1.xml><?xml version="1.0" encoding="utf-8"?>
-<ds:datastoreItem xmlns:ds="http://schemas.openxmlformats.org/officeDocument/2006/customXml" ds:itemID="{52AF653E-4F17-45F1-AE9B-95A572878B38}">
+<ds:datastoreItem xmlns:ds="http://schemas.openxmlformats.org/officeDocument/2006/customXml" ds:itemID="{DBC317CC-1B1F-4E4E-88DD-D3CC9DD847F2}">
   <ds:schemaRefs>
     <ds:schemaRef ds:uri="http://schemas.openxmlformats.org/officeDocument/2006/bibliography"/>
   </ds:schemaRefs>

</xml_diff>

<commit_message>
Done Diseño de pruebas unitarias
</commit_message>
<xml_diff>
--- a/INFORME DE INGENIERÍA.docx
+++ b/INFORME DE INGENIERÍA.docx
@@ -4899,8 +4899,6 @@
           <w:b/>
         </w:rPr>
       </w:pPr>
-      <w:bookmarkStart w:id="0" w:name="_GoBack"/>
-      <w:bookmarkEnd w:id="0"/>
     </w:p>
     <w:p>
       <w:pPr>
@@ -4941,124 +4939,6 @@
           <w:b/>
         </w:rPr>
         <w:t>Diseño de casos de pruebas unitarias</w:t>
-      </w:r>
-    </w:p>
-    <w:p>
-      <w:pPr>
-        <w:jc w:val="both"/>
-        <w:rPr>
-          <w:rFonts w:ascii="Times New Roman" w:hAnsi="Times New Roman" w:cs="Times New Roman"/>
-          <w:i/>
-          <w:sz w:val="20"/>
-        </w:rPr>
-      </w:pPr>
-      <w:r>
-        <w:rPr>
-          <w:rFonts w:ascii="Times New Roman" w:hAnsi="Times New Roman" w:cs="Times New Roman"/>
-          <w:i/>
-          <w:sz w:val="20"/>
-        </w:rPr>
-        <w:t xml:space="preserve">Diseña para cada uno de los 3 algoritmos relevantes al menos tres casos de prueba para verificar su correcto funcionamiento </w:t>
-      </w:r>
-      <w:r>
-        <w:rPr>
-          <w:rFonts w:ascii="Times New Roman" w:hAnsi="Times New Roman" w:cs="Times New Roman"/>
-          <w:b/>
-          <w:i/>
-          <w:sz w:val="20"/>
-        </w:rPr>
-        <w:t>(uno estándar, uno que pruebe casos límite y otro interesante)</w:t>
-      </w:r>
-      <w:r>
-        <w:rPr>
-          <w:rFonts w:ascii="Times New Roman" w:hAnsi="Times New Roman" w:cs="Times New Roman"/>
-          <w:i/>
-          <w:sz w:val="20"/>
-        </w:rPr>
-        <w:t xml:space="preserve"> cumpliendo con el formato donde se especifica la clase, el método a probar, el escenario, las entradas y la salida esperada.</w:t>
-      </w:r>
-    </w:p>
-    <w:p>
-      <w:pPr>
-        <w:jc w:val="both"/>
-        <w:rPr>
-          <w:rFonts w:ascii="Times New Roman" w:hAnsi="Times New Roman" w:cs="Times New Roman"/>
-          <w:i/>
-          <w:sz w:val="20"/>
-        </w:rPr>
-      </w:pPr>
-    </w:p>
-    <w:p>
-      <w:pPr>
-        <w:jc w:val="both"/>
-        <w:rPr>
-          <w:rFonts w:ascii="Times New Roman" w:hAnsi="Times New Roman" w:cs="Times New Roman"/>
-          <w:i/>
-          <w:sz w:val="20"/>
-        </w:rPr>
-      </w:pPr>
-      <w:r>
-        <w:rPr>
-          <w:rFonts w:ascii="Times New Roman" w:hAnsi="Times New Roman" w:cs="Times New Roman"/>
-          <w:i/>
-          <w:sz w:val="20"/>
-        </w:rPr>
-        <w:t>Ordenados de mayor a menor y deba ordenarlos de menor a mayor</w:t>
-      </w:r>
-    </w:p>
-    <w:p>
-      <w:pPr>
-        <w:jc w:val="both"/>
-        <w:rPr>
-          <w:rFonts w:ascii="Times New Roman" w:hAnsi="Times New Roman" w:cs="Times New Roman"/>
-          <w:i/>
-          <w:sz w:val="20"/>
-        </w:rPr>
-      </w:pPr>
-      <w:r>
-        <w:rPr>
-          <w:rFonts w:ascii="Times New Roman" w:hAnsi="Times New Roman" w:cs="Times New Roman"/>
-          <w:i/>
-          <w:sz w:val="20"/>
-        </w:rPr>
-        <w:t>Todo ordenado</w:t>
-      </w:r>
-    </w:p>
-    <w:p>
-      <w:pPr>
-        <w:jc w:val="both"/>
-        <w:rPr>
-          <w:rFonts w:ascii="Times New Roman" w:hAnsi="Times New Roman" w:cs="Times New Roman"/>
-          <w:i/>
-          <w:sz w:val="20"/>
-        </w:rPr>
-      </w:pPr>
-      <w:r>
-        <w:rPr>
-          <w:rFonts w:ascii="Times New Roman" w:hAnsi="Times New Roman" w:cs="Times New Roman"/>
-          <w:i/>
-          <w:sz w:val="20"/>
-        </w:rPr>
-        <w:t>Normal</w:t>
-      </w:r>
-    </w:p>
-    <w:p>
-      <w:pPr>
-        <w:jc w:val="both"/>
-        <w:rPr>
-          <w:rFonts w:ascii="Times New Roman" w:hAnsi="Times New Roman" w:cs="Times New Roman"/>
-          <w:i/>
-          <w:sz w:val="20"/>
-        </w:rPr>
-      </w:pPr>
-      <w:r>
-        <w:rPr>
-          <w:rFonts w:ascii="Times New Roman" w:hAnsi="Times New Roman" w:cs="Times New Roman"/>
-          <w:i/>
-          <w:sz w:val="20"/>
-        </w:rPr>
-        <w:lastRenderedPageBreak/>
-        <w:t>Que toda la secuencia sea de los mismos datos.</w:t>
       </w:r>
     </w:p>
     <w:tbl>
@@ -5068,11 +4948,11 @@
         <w:tblLook w:val="04A0" w:firstRow="1" w:lastRow="0" w:firstColumn="1" w:lastColumn="0" w:noHBand="0" w:noVBand="1"/>
       </w:tblPr>
       <w:tblGrid>
-        <w:gridCol w:w="1765"/>
-        <w:gridCol w:w="1765"/>
-        <w:gridCol w:w="1766"/>
-        <w:gridCol w:w="1766"/>
-        <w:gridCol w:w="1766"/>
+        <w:gridCol w:w="1673"/>
+        <w:gridCol w:w="1739"/>
+        <w:gridCol w:w="2112"/>
+        <w:gridCol w:w="1230"/>
+        <w:gridCol w:w="2074"/>
       </w:tblGrid>
       <w:tr>
         <w:tc>
@@ -5085,15 +4965,19 @@
               <w:jc w:val="both"/>
               <w:rPr>
                 <w:rFonts w:ascii="Times New Roman" w:hAnsi="Times New Roman" w:cs="Times New Roman"/>
-                <w:sz w:val="20"/>
-              </w:rPr>
-            </w:pPr>
-            <w:r>
-              <w:rPr>
-                <w:rFonts w:ascii="Times New Roman" w:hAnsi="Times New Roman" w:cs="Times New Roman"/>
-                <w:sz w:val="20"/>
+              </w:rPr>
+            </w:pPr>
+            <w:r>
+              <w:rPr>
+                <w:rFonts w:ascii="Times New Roman" w:hAnsi="Times New Roman" w:cs="Times New Roman"/>
               </w:rPr>
               <w:t>Prueba 1: Algoritmo</w:t>
+            </w:r>
+            <w:r>
+              <w:rPr>
+                <w:rFonts w:ascii="Times New Roman" w:hAnsi="Times New Roman" w:cs="Times New Roman"/>
+              </w:rPr>
+              <w:t xml:space="preserve"> de ordenamiento por conteo</w:t>
             </w:r>
           </w:p>
         </w:tc>
@@ -5101,20 +4985,18 @@
       <w:tr>
         <w:tc>
           <w:tcPr>
-            <w:tcW w:w="1765" w:type="dxa"/>
-          </w:tcPr>
-          <w:p>
-            <w:pPr>
-              <w:jc w:val="both"/>
-              <w:rPr>
-                <w:rFonts w:ascii="Times New Roman" w:hAnsi="Times New Roman" w:cs="Times New Roman"/>
-                <w:sz w:val="20"/>
-              </w:rPr>
-            </w:pPr>
-            <w:r>
-              <w:rPr>
-                <w:rFonts w:ascii="Times New Roman" w:hAnsi="Times New Roman" w:cs="Times New Roman"/>
-                <w:sz w:val="20"/>
+            <w:tcW w:w="1673" w:type="dxa"/>
+          </w:tcPr>
+          <w:p>
+            <w:pPr>
+              <w:jc w:val="both"/>
+              <w:rPr>
+                <w:rFonts w:ascii="Times New Roman" w:hAnsi="Times New Roman" w:cs="Times New Roman"/>
+              </w:rPr>
+            </w:pPr>
+            <w:r>
+              <w:rPr>
+                <w:rFonts w:ascii="Times New Roman" w:hAnsi="Times New Roman" w:cs="Times New Roman"/>
               </w:rPr>
               <w:t>Clase</w:t>
             </w:r>
@@ -5122,20 +5004,18 @@
         </w:tc>
         <w:tc>
           <w:tcPr>
-            <w:tcW w:w="1765" w:type="dxa"/>
-          </w:tcPr>
-          <w:p>
-            <w:pPr>
-              <w:jc w:val="both"/>
-              <w:rPr>
-                <w:rFonts w:ascii="Times New Roman" w:hAnsi="Times New Roman" w:cs="Times New Roman"/>
-                <w:sz w:val="20"/>
-              </w:rPr>
-            </w:pPr>
-            <w:r>
-              <w:rPr>
-                <w:rFonts w:ascii="Times New Roman" w:hAnsi="Times New Roman" w:cs="Times New Roman"/>
-                <w:sz w:val="20"/>
+            <w:tcW w:w="1739" w:type="dxa"/>
+          </w:tcPr>
+          <w:p>
+            <w:pPr>
+              <w:jc w:val="both"/>
+              <w:rPr>
+                <w:rFonts w:ascii="Times New Roman" w:hAnsi="Times New Roman" w:cs="Times New Roman"/>
+              </w:rPr>
+            </w:pPr>
+            <w:r>
+              <w:rPr>
+                <w:rFonts w:ascii="Times New Roman" w:hAnsi="Times New Roman" w:cs="Times New Roman"/>
               </w:rPr>
               <w:t>Método</w:t>
             </w:r>
@@ -5143,20 +5023,18 @@
         </w:tc>
         <w:tc>
           <w:tcPr>
-            <w:tcW w:w="1766" w:type="dxa"/>
-          </w:tcPr>
-          <w:p>
-            <w:pPr>
-              <w:jc w:val="both"/>
-              <w:rPr>
-                <w:rFonts w:ascii="Times New Roman" w:hAnsi="Times New Roman" w:cs="Times New Roman"/>
-                <w:sz w:val="20"/>
-              </w:rPr>
-            </w:pPr>
-            <w:r>
-              <w:rPr>
-                <w:rFonts w:ascii="Times New Roman" w:hAnsi="Times New Roman" w:cs="Times New Roman"/>
-                <w:sz w:val="20"/>
+            <w:tcW w:w="2112" w:type="dxa"/>
+          </w:tcPr>
+          <w:p>
+            <w:pPr>
+              <w:jc w:val="both"/>
+              <w:rPr>
+                <w:rFonts w:ascii="Times New Roman" w:hAnsi="Times New Roman" w:cs="Times New Roman"/>
+              </w:rPr>
+            </w:pPr>
+            <w:r>
+              <w:rPr>
+                <w:rFonts w:ascii="Times New Roman" w:hAnsi="Times New Roman" w:cs="Times New Roman"/>
               </w:rPr>
               <w:t>Escenario</w:t>
             </w:r>
@@ -5164,20 +5042,18 @@
         </w:tc>
         <w:tc>
           <w:tcPr>
-            <w:tcW w:w="1766" w:type="dxa"/>
-          </w:tcPr>
-          <w:p>
-            <w:pPr>
-              <w:jc w:val="both"/>
-              <w:rPr>
-                <w:rFonts w:ascii="Times New Roman" w:hAnsi="Times New Roman" w:cs="Times New Roman"/>
-                <w:sz w:val="20"/>
-              </w:rPr>
-            </w:pPr>
-            <w:r>
-              <w:rPr>
-                <w:rFonts w:ascii="Times New Roman" w:hAnsi="Times New Roman" w:cs="Times New Roman"/>
-                <w:sz w:val="20"/>
+            <w:tcW w:w="1230" w:type="dxa"/>
+          </w:tcPr>
+          <w:p>
+            <w:pPr>
+              <w:jc w:val="both"/>
+              <w:rPr>
+                <w:rFonts w:ascii="Times New Roman" w:hAnsi="Times New Roman" w:cs="Times New Roman"/>
+              </w:rPr>
+            </w:pPr>
+            <w:r>
+              <w:rPr>
+                <w:rFonts w:ascii="Times New Roman" w:hAnsi="Times New Roman" w:cs="Times New Roman"/>
               </w:rPr>
               <w:t>Entrada</w:t>
             </w:r>
@@ -5185,20 +5061,18 @@
         </w:tc>
         <w:tc>
           <w:tcPr>
-            <w:tcW w:w="1766" w:type="dxa"/>
-          </w:tcPr>
-          <w:p>
-            <w:pPr>
-              <w:jc w:val="both"/>
-              <w:rPr>
-                <w:rFonts w:ascii="Times New Roman" w:hAnsi="Times New Roman" w:cs="Times New Roman"/>
-                <w:sz w:val="20"/>
-              </w:rPr>
-            </w:pPr>
-            <w:r>
-              <w:rPr>
-                <w:rFonts w:ascii="Times New Roman" w:hAnsi="Times New Roman" w:cs="Times New Roman"/>
-                <w:sz w:val="20"/>
+            <w:tcW w:w="2074" w:type="dxa"/>
+          </w:tcPr>
+          <w:p>
+            <w:pPr>
+              <w:jc w:val="both"/>
+              <w:rPr>
+                <w:rFonts w:ascii="Times New Roman" w:hAnsi="Times New Roman" w:cs="Times New Roman"/>
+              </w:rPr>
+            </w:pPr>
+            <w:r>
+              <w:rPr>
+                <w:rFonts w:ascii="Times New Roman" w:hAnsi="Times New Roman" w:cs="Times New Roman"/>
               </w:rPr>
               <w:t>Resultado</w:t>
             </w:r>
@@ -5208,216 +5082,3474 @@
       <w:tr>
         <w:tc>
           <w:tcPr>
-            <w:tcW w:w="1765" w:type="dxa"/>
-          </w:tcPr>
-          <w:p>
-            <w:pPr>
-              <w:jc w:val="both"/>
-              <w:rPr>
-                <w:rFonts w:ascii="Times New Roman" w:hAnsi="Times New Roman" w:cs="Times New Roman"/>
-                <w:sz w:val="20"/>
-              </w:rPr>
-            </w:pPr>
-          </w:p>
-        </w:tc>
-        <w:tc>
-          <w:tcPr>
-            <w:tcW w:w="1765" w:type="dxa"/>
-          </w:tcPr>
-          <w:p>
-            <w:pPr>
-              <w:jc w:val="both"/>
-              <w:rPr>
-                <w:rFonts w:ascii="Times New Roman" w:hAnsi="Times New Roman" w:cs="Times New Roman"/>
-                <w:sz w:val="20"/>
-              </w:rPr>
-            </w:pPr>
-          </w:p>
-        </w:tc>
-        <w:tc>
-          <w:tcPr>
-            <w:tcW w:w="1766" w:type="dxa"/>
-          </w:tcPr>
-          <w:p>
-            <w:pPr>
-              <w:jc w:val="both"/>
-              <w:rPr>
-                <w:rFonts w:ascii="Times New Roman" w:hAnsi="Times New Roman" w:cs="Times New Roman"/>
-                <w:sz w:val="20"/>
-              </w:rPr>
-            </w:pPr>
-          </w:p>
-        </w:tc>
-        <w:tc>
-          <w:tcPr>
-            <w:tcW w:w="1766" w:type="dxa"/>
-          </w:tcPr>
-          <w:p>
-            <w:pPr>
-              <w:jc w:val="both"/>
-              <w:rPr>
-                <w:rFonts w:ascii="Times New Roman" w:hAnsi="Times New Roman" w:cs="Times New Roman"/>
-                <w:sz w:val="20"/>
-              </w:rPr>
-            </w:pPr>
-          </w:p>
-        </w:tc>
-        <w:tc>
-          <w:tcPr>
-            <w:tcW w:w="1766" w:type="dxa"/>
-          </w:tcPr>
-          <w:p>
-            <w:pPr>
-              <w:jc w:val="both"/>
-              <w:rPr>
-                <w:rFonts w:ascii="Times New Roman" w:hAnsi="Times New Roman" w:cs="Times New Roman"/>
-                <w:sz w:val="20"/>
-              </w:rPr>
-            </w:pPr>
+            <w:tcW w:w="1673" w:type="dxa"/>
+          </w:tcPr>
+          <w:p>
+            <w:pPr>
+              <w:jc w:val="both"/>
+              <w:rPr>
+                <w:rFonts w:ascii="Times New Roman" w:hAnsi="Times New Roman" w:cs="Times New Roman"/>
+              </w:rPr>
+            </w:pPr>
+            <w:proofErr w:type="spellStart"/>
+            <w:r>
+              <w:rPr>
+                <w:rFonts w:ascii="Times New Roman" w:hAnsi="Times New Roman" w:cs="Times New Roman"/>
+              </w:rPr>
+              <w:t>Secuency</w:t>
+            </w:r>
+            <w:proofErr w:type="spellEnd"/>
+          </w:p>
+        </w:tc>
+        <w:tc>
+          <w:tcPr>
+            <w:tcW w:w="1739" w:type="dxa"/>
+          </w:tcPr>
+          <w:p>
+            <w:pPr>
+              <w:jc w:val="both"/>
+              <w:rPr>
+                <w:rFonts w:ascii="Times New Roman" w:hAnsi="Times New Roman" w:cs="Times New Roman"/>
+              </w:rPr>
+            </w:pPr>
+            <w:proofErr w:type="spellStart"/>
+            <w:proofErr w:type="gramStart"/>
+            <w:r>
+              <w:rPr>
+                <w:rFonts w:ascii="Times New Roman" w:hAnsi="Times New Roman" w:cs="Times New Roman"/>
+              </w:rPr>
+              <w:t>countingSort</w:t>
+            </w:r>
+            <w:proofErr w:type="spellEnd"/>
+            <w:r>
+              <w:rPr>
+                <w:rFonts w:ascii="Times New Roman" w:hAnsi="Times New Roman" w:cs="Times New Roman"/>
+              </w:rPr>
+              <w:t>(</w:t>
+            </w:r>
+            <w:proofErr w:type="gramEnd"/>
+            <w:r>
+              <w:rPr>
+                <w:rFonts w:ascii="Times New Roman" w:hAnsi="Times New Roman" w:cs="Times New Roman"/>
+              </w:rPr>
+              <w:t xml:space="preserve">): </w:t>
+            </w:r>
+            <w:proofErr w:type="spellStart"/>
+            <w:r>
+              <w:rPr>
+                <w:rFonts w:ascii="Times New Roman" w:hAnsi="Times New Roman" w:cs="Times New Roman"/>
+              </w:rPr>
+              <w:t>long</w:t>
+            </w:r>
+            <w:proofErr w:type="spellEnd"/>
+          </w:p>
+        </w:tc>
+        <w:tc>
+          <w:tcPr>
+            <w:tcW w:w="2112" w:type="dxa"/>
+          </w:tcPr>
+          <w:p>
+            <w:pPr>
+              <w:jc w:val="both"/>
+              <w:rPr>
+                <w:rFonts w:ascii="Times New Roman" w:hAnsi="Times New Roman" w:cs="Times New Roman"/>
+              </w:rPr>
+            </w:pPr>
+            <w:r>
+              <w:rPr>
+                <w:rFonts w:ascii="Times New Roman" w:hAnsi="Times New Roman" w:cs="Times New Roman"/>
+              </w:rPr>
+              <w:t xml:space="preserve">Existe un objeto </w:t>
+            </w:r>
+            <w:proofErr w:type="spellStart"/>
+            <w:r>
+              <w:rPr>
+                <w:rFonts w:ascii="Times New Roman" w:hAnsi="Times New Roman" w:cs="Times New Roman"/>
+              </w:rPr>
+              <w:t>Secuency</w:t>
+            </w:r>
+            <w:proofErr w:type="spellEnd"/>
+            <w:r>
+              <w:rPr>
+                <w:rFonts w:ascii="Times New Roman" w:hAnsi="Times New Roman" w:cs="Times New Roman"/>
+              </w:rPr>
+              <w:t xml:space="preserve"> que tiene una lista donde:</w:t>
+            </w:r>
+          </w:p>
+          <w:p>
+            <w:pPr>
+              <w:jc w:val="both"/>
+              <w:rPr>
+                <w:rFonts w:ascii="Times New Roman" w:hAnsi="Times New Roman" w:cs="Times New Roman"/>
+              </w:rPr>
+            </w:pPr>
+            <w:r>
+              <w:rPr>
+                <w:rFonts w:ascii="Times New Roman" w:hAnsi="Times New Roman" w:cs="Times New Roman"/>
+              </w:rPr>
+              <w:t xml:space="preserve">lista = </w:t>
+            </w:r>
+            <w:r>
+              <w:rPr>
+                <w:rFonts w:ascii="Times New Roman" w:hAnsi="Times New Roman" w:cs="Times New Roman"/>
+              </w:rPr>
+              <w:t>{</w:t>
+            </w:r>
+            <w:r>
+              <w:rPr>
+                <w:rFonts w:ascii="Times New Roman" w:hAnsi="Times New Roman" w:cs="Times New Roman"/>
+              </w:rPr>
+              <w:t>6, 5, 4, 3, 2, 1</w:t>
+            </w:r>
+            <w:r>
+              <w:rPr>
+                <w:rFonts w:ascii="Times New Roman" w:hAnsi="Times New Roman" w:cs="Times New Roman"/>
+              </w:rPr>
+              <w:t>}</w:t>
+            </w:r>
+          </w:p>
+        </w:tc>
+        <w:tc>
+          <w:tcPr>
+            <w:tcW w:w="1230" w:type="dxa"/>
+          </w:tcPr>
+          <w:p>
+            <w:pPr>
+              <w:jc w:val="both"/>
+              <w:rPr>
+                <w:rFonts w:ascii="Times New Roman" w:hAnsi="Times New Roman" w:cs="Times New Roman"/>
+              </w:rPr>
+            </w:pPr>
+            <w:r>
+              <w:rPr>
+                <w:rFonts w:ascii="Times New Roman" w:hAnsi="Times New Roman" w:cs="Times New Roman"/>
+              </w:rPr>
+              <w:t>Ninguna</w:t>
+            </w:r>
+          </w:p>
+        </w:tc>
+        <w:tc>
+          <w:tcPr>
+            <w:tcW w:w="2074" w:type="dxa"/>
+          </w:tcPr>
+          <w:p>
+            <w:pPr>
+              <w:jc w:val="both"/>
+              <w:rPr>
+                <w:rFonts w:ascii="Times New Roman" w:hAnsi="Times New Roman" w:cs="Times New Roman"/>
+              </w:rPr>
+            </w:pPr>
+            <w:r>
+              <w:rPr>
+                <w:rFonts w:ascii="Times New Roman" w:hAnsi="Times New Roman" w:cs="Times New Roman"/>
+              </w:rPr>
+              <w:t xml:space="preserve">Lista = </w:t>
+            </w:r>
+            <w:r>
+              <w:rPr>
+                <w:rFonts w:ascii="Times New Roman" w:hAnsi="Times New Roman" w:cs="Times New Roman"/>
+              </w:rPr>
+              <w:t>{</w:t>
+            </w:r>
+            <w:r>
+              <w:rPr>
+                <w:rFonts w:ascii="Times New Roman" w:hAnsi="Times New Roman" w:cs="Times New Roman"/>
+              </w:rPr>
+              <w:t>1, 2, 3, 4, 5, 6</w:t>
+            </w:r>
+            <w:r>
+              <w:rPr>
+                <w:rFonts w:ascii="Times New Roman" w:hAnsi="Times New Roman" w:cs="Times New Roman"/>
+              </w:rPr>
+              <w:t>}</w:t>
+            </w:r>
           </w:p>
         </w:tc>
       </w:tr>
       <w:tr>
         <w:tc>
           <w:tcPr>
-            <w:tcW w:w="1765" w:type="dxa"/>
-          </w:tcPr>
-          <w:p>
-            <w:pPr>
-              <w:jc w:val="both"/>
-              <w:rPr>
-                <w:rFonts w:ascii="Times New Roman" w:hAnsi="Times New Roman" w:cs="Times New Roman"/>
-                <w:sz w:val="20"/>
-              </w:rPr>
-            </w:pPr>
-          </w:p>
-        </w:tc>
-        <w:tc>
-          <w:tcPr>
-            <w:tcW w:w="1765" w:type="dxa"/>
-          </w:tcPr>
-          <w:p>
-            <w:pPr>
-              <w:jc w:val="both"/>
-              <w:rPr>
-                <w:rFonts w:ascii="Times New Roman" w:hAnsi="Times New Roman" w:cs="Times New Roman"/>
-                <w:sz w:val="20"/>
-              </w:rPr>
-            </w:pPr>
-          </w:p>
-        </w:tc>
-        <w:tc>
-          <w:tcPr>
-            <w:tcW w:w="1766" w:type="dxa"/>
-          </w:tcPr>
-          <w:p>
-            <w:pPr>
-              <w:jc w:val="both"/>
-              <w:rPr>
-                <w:rFonts w:ascii="Times New Roman" w:hAnsi="Times New Roman" w:cs="Times New Roman"/>
-                <w:sz w:val="20"/>
-              </w:rPr>
-            </w:pPr>
-          </w:p>
-        </w:tc>
-        <w:tc>
-          <w:tcPr>
-            <w:tcW w:w="1766" w:type="dxa"/>
-          </w:tcPr>
-          <w:p>
-            <w:pPr>
-              <w:jc w:val="both"/>
-              <w:rPr>
-                <w:rFonts w:ascii="Times New Roman" w:hAnsi="Times New Roman" w:cs="Times New Roman"/>
-                <w:sz w:val="20"/>
-              </w:rPr>
-            </w:pPr>
-          </w:p>
-        </w:tc>
-        <w:tc>
-          <w:tcPr>
-            <w:tcW w:w="1766" w:type="dxa"/>
-          </w:tcPr>
-          <w:p>
-            <w:pPr>
-              <w:jc w:val="both"/>
-              <w:rPr>
-                <w:rFonts w:ascii="Times New Roman" w:hAnsi="Times New Roman" w:cs="Times New Roman"/>
-                <w:sz w:val="20"/>
-              </w:rPr>
-            </w:pPr>
+            <w:tcW w:w="1673" w:type="dxa"/>
+          </w:tcPr>
+          <w:p>
+            <w:pPr>
+              <w:jc w:val="both"/>
+              <w:rPr>
+                <w:rFonts w:ascii="Times New Roman" w:hAnsi="Times New Roman" w:cs="Times New Roman"/>
+              </w:rPr>
+            </w:pPr>
+            <w:proofErr w:type="spellStart"/>
+            <w:r>
+              <w:rPr>
+                <w:rFonts w:ascii="Times New Roman" w:hAnsi="Times New Roman" w:cs="Times New Roman"/>
+              </w:rPr>
+              <w:t>Secuency</w:t>
+            </w:r>
+            <w:proofErr w:type="spellEnd"/>
+          </w:p>
+        </w:tc>
+        <w:tc>
+          <w:tcPr>
+            <w:tcW w:w="1739" w:type="dxa"/>
+          </w:tcPr>
+          <w:p>
+            <w:pPr>
+              <w:jc w:val="both"/>
+              <w:rPr>
+                <w:rFonts w:ascii="Times New Roman" w:hAnsi="Times New Roman" w:cs="Times New Roman"/>
+              </w:rPr>
+            </w:pPr>
+            <w:proofErr w:type="spellStart"/>
+            <w:proofErr w:type="gramStart"/>
+            <w:r>
+              <w:rPr>
+                <w:rFonts w:ascii="Times New Roman" w:hAnsi="Times New Roman" w:cs="Times New Roman"/>
+              </w:rPr>
+              <w:t>countingSort</w:t>
+            </w:r>
+            <w:proofErr w:type="spellEnd"/>
+            <w:r>
+              <w:rPr>
+                <w:rFonts w:ascii="Times New Roman" w:hAnsi="Times New Roman" w:cs="Times New Roman"/>
+              </w:rPr>
+              <w:t>(</w:t>
+            </w:r>
+            <w:proofErr w:type="gramEnd"/>
+            <w:r>
+              <w:rPr>
+                <w:rFonts w:ascii="Times New Roman" w:hAnsi="Times New Roman" w:cs="Times New Roman"/>
+              </w:rPr>
+              <w:t xml:space="preserve">): </w:t>
+            </w:r>
+            <w:proofErr w:type="spellStart"/>
+            <w:r>
+              <w:rPr>
+                <w:rFonts w:ascii="Times New Roman" w:hAnsi="Times New Roman" w:cs="Times New Roman"/>
+              </w:rPr>
+              <w:t>long</w:t>
+            </w:r>
+            <w:proofErr w:type="spellEnd"/>
+          </w:p>
+        </w:tc>
+        <w:tc>
+          <w:tcPr>
+            <w:tcW w:w="2112" w:type="dxa"/>
+          </w:tcPr>
+          <w:p>
+            <w:pPr>
+              <w:jc w:val="both"/>
+              <w:rPr>
+                <w:rFonts w:ascii="Times New Roman" w:hAnsi="Times New Roman" w:cs="Times New Roman"/>
+              </w:rPr>
+            </w:pPr>
+            <w:r>
+              <w:rPr>
+                <w:rFonts w:ascii="Times New Roman" w:hAnsi="Times New Roman" w:cs="Times New Roman"/>
+              </w:rPr>
+              <w:t xml:space="preserve">Existe un objeto </w:t>
+            </w:r>
+            <w:proofErr w:type="spellStart"/>
+            <w:r>
+              <w:rPr>
+                <w:rFonts w:ascii="Times New Roman" w:hAnsi="Times New Roman" w:cs="Times New Roman"/>
+              </w:rPr>
+              <w:t>Secuency</w:t>
+            </w:r>
+            <w:proofErr w:type="spellEnd"/>
+            <w:r>
+              <w:rPr>
+                <w:rFonts w:ascii="Times New Roman" w:hAnsi="Times New Roman" w:cs="Times New Roman"/>
+              </w:rPr>
+              <w:t xml:space="preserve"> que tiene una lista donde</w:t>
+            </w:r>
+            <w:r>
+              <w:rPr>
+                <w:rFonts w:ascii="Times New Roman" w:hAnsi="Times New Roman" w:cs="Times New Roman"/>
+              </w:rPr>
+              <w:t xml:space="preserve"> la </w:t>
+            </w:r>
+            <w:r>
+              <w:rPr>
+                <w:rFonts w:ascii="Times New Roman" w:hAnsi="Times New Roman" w:cs="Times New Roman"/>
+              </w:rPr>
+              <w:lastRenderedPageBreak/>
+              <w:t>lista contiene los números del 1 al 50 de manera ordenada</w:t>
+            </w:r>
+          </w:p>
+        </w:tc>
+        <w:tc>
+          <w:tcPr>
+            <w:tcW w:w="1230" w:type="dxa"/>
+          </w:tcPr>
+          <w:p>
+            <w:pPr>
+              <w:jc w:val="both"/>
+              <w:rPr>
+                <w:rFonts w:ascii="Times New Roman" w:hAnsi="Times New Roman" w:cs="Times New Roman"/>
+              </w:rPr>
+            </w:pPr>
+            <w:r>
+              <w:rPr>
+                <w:rFonts w:ascii="Times New Roman" w:hAnsi="Times New Roman" w:cs="Times New Roman"/>
+              </w:rPr>
+              <w:lastRenderedPageBreak/>
+              <w:t>Ninguna</w:t>
+            </w:r>
+          </w:p>
+        </w:tc>
+        <w:tc>
+          <w:tcPr>
+            <w:tcW w:w="2074" w:type="dxa"/>
+          </w:tcPr>
+          <w:p>
+            <w:pPr>
+              <w:jc w:val="both"/>
+              <w:rPr>
+                <w:rFonts w:ascii="Times New Roman" w:hAnsi="Times New Roman" w:cs="Times New Roman"/>
+              </w:rPr>
+            </w:pPr>
+            <w:r>
+              <w:rPr>
+                <w:rFonts w:ascii="Times New Roman" w:hAnsi="Times New Roman" w:cs="Times New Roman"/>
+              </w:rPr>
+              <w:t xml:space="preserve">Verifica el invariante con el método </w:t>
+            </w:r>
+            <w:proofErr w:type="spellStart"/>
+            <w:proofErr w:type="gramStart"/>
+            <w:r>
+              <w:rPr>
+                <w:rFonts w:ascii="Times New Roman" w:hAnsi="Times New Roman" w:cs="Times New Roman"/>
+              </w:rPr>
+              <w:lastRenderedPageBreak/>
+              <w:t>invariantAscendant</w:t>
+            </w:r>
+            <w:proofErr w:type="spellEnd"/>
+            <w:r>
+              <w:rPr>
+                <w:rFonts w:ascii="Times New Roman" w:hAnsi="Times New Roman" w:cs="Times New Roman"/>
+              </w:rPr>
+              <w:t>(</w:t>
+            </w:r>
+            <w:proofErr w:type="gramEnd"/>
+            <w:r>
+              <w:rPr>
+                <w:rFonts w:ascii="Times New Roman" w:hAnsi="Times New Roman" w:cs="Times New Roman"/>
+              </w:rPr>
+              <w:t xml:space="preserve">) de la clase </w:t>
+            </w:r>
+            <w:proofErr w:type="spellStart"/>
+            <w:r>
+              <w:rPr>
+                <w:rFonts w:ascii="Times New Roman" w:hAnsi="Times New Roman" w:cs="Times New Roman"/>
+              </w:rPr>
+              <w:t>Secuency</w:t>
+            </w:r>
+            <w:proofErr w:type="spellEnd"/>
           </w:p>
         </w:tc>
       </w:tr>
       <w:tr>
         <w:tc>
           <w:tcPr>
-            <w:tcW w:w="1765" w:type="dxa"/>
-          </w:tcPr>
-          <w:p>
-            <w:pPr>
-              <w:jc w:val="both"/>
-              <w:rPr>
-                <w:rFonts w:ascii="Times New Roman" w:hAnsi="Times New Roman" w:cs="Times New Roman"/>
-                <w:sz w:val="20"/>
-              </w:rPr>
-            </w:pPr>
-          </w:p>
-        </w:tc>
-        <w:tc>
-          <w:tcPr>
-            <w:tcW w:w="1765" w:type="dxa"/>
-          </w:tcPr>
-          <w:p>
-            <w:pPr>
-              <w:jc w:val="both"/>
-              <w:rPr>
-                <w:rFonts w:ascii="Times New Roman" w:hAnsi="Times New Roman" w:cs="Times New Roman"/>
-                <w:sz w:val="20"/>
-              </w:rPr>
-            </w:pPr>
-          </w:p>
-        </w:tc>
-        <w:tc>
-          <w:tcPr>
-            <w:tcW w:w="1766" w:type="dxa"/>
-          </w:tcPr>
-          <w:p>
-            <w:pPr>
-              <w:jc w:val="both"/>
-              <w:rPr>
-                <w:rFonts w:ascii="Times New Roman" w:hAnsi="Times New Roman" w:cs="Times New Roman"/>
-                <w:sz w:val="20"/>
-              </w:rPr>
-            </w:pPr>
-          </w:p>
-        </w:tc>
-        <w:tc>
-          <w:tcPr>
-            <w:tcW w:w="1766" w:type="dxa"/>
-          </w:tcPr>
-          <w:p>
-            <w:pPr>
-              <w:jc w:val="both"/>
-              <w:rPr>
-                <w:rFonts w:ascii="Times New Roman" w:hAnsi="Times New Roman" w:cs="Times New Roman"/>
-                <w:sz w:val="20"/>
-              </w:rPr>
-            </w:pPr>
-          </w:p>
-        </w:tc>
-        <w:tc>
-          <w:tcPr>
-            <w:tcW w:w="1766" w:type="dxa"/>
-          </w:tcPr>
-          <w:p>
-            <w:pPr>
-              <w:jc w:val="both"/>
-              <w:rPr>
-                <w:rFonts w:ascii="Times New Roman" w:hAnsi="Times New Roman" w:cs="Times New Roman"/>
-                <w:sz w:val="20"/>
-              </w:rPr>
-            </w:pPr>
+            <w:tcW w:w="1673" w:type="dxa"/>
+          </w:tcPr>
+          <w:p>
+            <w:pPr>
+              <w:jc w:val="both"/>
+              <w:rPr>
+                <w:rFonts w:ascii="Times New Roman" w:hAnsi="Times New Roman" w:cs="Times New Roman"/>
+              </w:rPr>
+            </w:pPr>
+            <w:proofErr w:type="spellStart"/>
+            <w:r>
+              <w:rPr>
+                <w:rFonts w:ascii="Times New Roman" w:hAnsi="Times New Roman" w:cs="Times New Roman"/>
+              </w:rPr>
+              <w:lastRenderedPageBreak/>
+              <w:t>Secuency</w:t>
+            </w:r>
+            <w:proofErr w:type="spellEnd"/>
+          </w:p>
+        </w:tc>
+        <w:tc>
+          <w:tcPr>
+            <w:tcW w:w="1739" w:type="dxa"/>
+          </w:tcPr>
+          <w:p>
+            <w:pPr>
+              <w:jc w:val="both"/>
+              <w:rPr>
+                <w:rFonts w:ascii="Times New Roman" w:hAnsi="Times New Roman" w:cs="Times New Roman"/>
+              </w:rPr>
+            </w:pPr>
+            <w:proofErr w:type="spellStart"/>
+            <w:proofErr w:type="gramStart"/>
+            <w:r>
+              <w:rPr>
+                <w:rFonts w:ascii="Times New Roman" w:hAnsi="Times New Roman" w:cs="Times New Roman"/>
+              </w:rPr>
+              <w:t>countingSort</w:t>
+            </w:r>
+            <w:proofErr w:type="spellEnd"/>
+            <w:r>
+              <w:rPr>
+                <w:rFonts w:ascii="Times New Roman" w:hAnsi="Times New Roman" w:cs="Times New Roman"/>
+              </w:rPr>
+              <w:t>(</w:t>
+            </w:r>
+            <w:proofErr w:type="gramEnd"/>
+            <w:r>
+              <w:rPr>
+                <w:rFonts w:ascii="Times New Roman" w:hAnsi="Times New Roman" w:cs="Times New Roman"/>
+              </w:rPr>
+              <w:t xml:space="preserve">): </w:t>
+            </w:r>
+            <w:proofErr w:type="spellStart"/>
+            <w:r>
+              <w:rPr>
+                <w:rFonts w:ascii="Times New Roman" w:hAnsi="Times New Roman" w:cs="Times New Roman"/>
+              </w:rPr>
+              <w:t>long</w:t>
+            </w:r>
+            <w:proofErr w:type="spellEnd"/>
+          </w:p>
+        </w:tc>
+        <w:tc>
+          <w:tcPr>
+            <w:tcW w:w="2112" w:type="dxa"/>
+          </w:tcPr>
+          <w:p>
+            <w:pPr>
+              <w:jc w:val="both"/>
+              <w:rPr>
+                <w:rFonts w:ascii="Times New Roman" w:hAnsi="Times New Roman" w:cs="Times New Roman"/>
+              </w:rPr>
+            </w:pPr>
+            <w:r>
+              <w:rPr>
+                <w:rFonts w:ascii="Times New Roman" w:hAnsi="Times New Roman" w:cs="Times New Roman"/>
+              </w:rPr>
+              <w:t xml:space="preserve">Existe un objeto </w:t>
+            </w:r>
+            <w:proofErr w:type="spellStart"/>
+            <w:r>
+              <w:rPr>
+                <w:rFonts w:ascii="Times New Roman" w:hAnsi="Times New Roman" w:cs="Times New Roman"/>
+              </w:rPr>
+              <w:t>Secuency</w:t>
+            </w:r>
+            <w:proofErr w:type="spellEnd"/>
+            <w:r>
+              <w:rPr>
+                <w:rFonts w:ascii="Times New Roman" w:hAnsi="Times New Roman" w:cs="Times New Roman"/>
+              </w:rPr>
+              <w:t xml:space="preserve"> que tiene una lista donde</w:t>
+            </w:r>
+            <w:r>
+              <w:rPr>
+                <w:rFonts w:ascii="Times New Roman" w:hAnsi="Times New Roman" w:cs="Times New Roman"/>
+              </w:rPr>
+              <w:t xml:space="preserve"> la lista es de tamaño 50 y tiene un 3 en cada posición</w:t>
+            </w:r>
+          </w:p>
+          <w:p>
+            <w:pPr>
+              <w:jc w:val="both"/>
+              <w:rPr>
+                <w:rFonts w:ascii="Times New Roman" w:hAnsi="Times New Roman" w:cs="Times New Roman"/>
+              </w:rPr>
+            </w:pPr>
+          </w:p>
+        </w:tc>
+        <w:tc>
+          <w:tcPr>
+            <w:tcW w:w="1230" w:type="dxa"/>
+          </w:tcPr>
+          <w:p>
+            <w:pPr>
+              <w:jc w:val="both"/>
+              <w:rPr>
+                <w:rFonts w:ascii="Times New Roman" w:hAnsi="Times New Roman" w:cs="Times New Roman"/>
+              </w:rPr>
+            </w:pPr>
+            <w:r>
+              <w:rPr>
+                <w:rFonts w:ascii="Times New Roman" w:hAnsi="Times New Roman" w:cs="Times New Roman"/>
+              </w:rPr>
+              <w:t>Ninguna</w:t>
+            </w:r>
+          </w:p>
+        </w:tc>
+        <w:tc>
+          <w:tcPr>
+            <w:tcW w:w="2074" w:type="dxa"/>
+          </w:tcPr>
+          <w:p>
+            <w:pPr>
+              <w:jc w:val="both"/>
+              <w:rPr>
+                <w:rFonts w:ascii="Times New Roman" w:hAnsi="Times New Roman" w:cs="Times New Roman"/>
+              </w:rPr>
+            </w:pPr>
+            <w:r>
+              <w:rPr>
+                <w:rFonts w:ascii="Times New Roman" w:hAnsi="Times New Roman" w:cs="Times New Roman"/>
+              </w:rPr>
+              <w:t xml:space="preserve">Verifica el invariante con el método </w:t>
+            </w:r>
+            <w:proofErr w:type="spellStart"/>
+            <w:proofErr w:type="gramStart"/>
+            <w:r>
+              <w:rPr>
+                <w:rFonts w:ascii="Times New Roman" w:hAnsi="Times New Roman" w:cs="Times New Roman"/>
+              </w:rPr>
+              <w:t>invariantAscendant</w:t>
+            </w:r>
+            <w:proofErr w:type="spellEnd"/>
+            <w:r>
+              <w:rPr>
+                <w:rFonts w:ascii="Times New Roman" w:hAnsi="Times New Roman" w:cs="Times New Roman"/>
+              </w:rPr>
+              <w:t>(</w:t>
+            </w:r>
+            <w:proofErr w:type="gramEnd"/>
+            <w:r>
+              <w:rPr>
+                <w:rFonts w:ascii="Times New Roman" w:hAnsi="Times New Roman" w:cs="Times New Roman"/>
+              </w:rPr>
+              <w:t xml:space="preserve">) de la clase </w:t>
+            </w:r>
+            <w:proofErr w:type="spellStart"/>
+            <w:r>
+              <w:rPr>
+                <w:rFonts w:ascii="Times New Roman" w:hAnsi="Times New Roman" w:cs="Times New Roman"/>
+              </w:rPr>
+              <w:t>Secuency</w:t>
+            </w:r>
+            <w:proofErr w:type="spellEnd"/>
+          </w:p>
+        </w:tc>
+      </w:tr>
+      <w:tr>
+        <w:tc>
+          <w:tcPr>
+            <w:tcW w:w="1673" w:type="dxa"/>
+          </w:tcPr>
+          <w:p>
+            <w:pPr>
+              <w:jc w:val="both"/>
+              <w:rPr>
+                <w:rFonts w:ascii="Times New Roman" w:hAnsi="Times New Roman" w:cs="Times New Roman"/>
+              </w:rPr>
+            </w:pPr>
+            <w:proofErr w:type="spellStart"/>
+            <w:r>
+              <w:rPr>
+                <w:rFonts w:ascii="Times New Roman" w:hAnsi="Times New Roman" w:cs="Times New Roman"/>
+              </w:rPr>
+              <w:t>Secuency</w:t>
+            </w:r>
+            <w:proofErr w:type="spellEnd"/>
+          </w:p>
+        </w:tc>
+        <w:tc>
+          <w:tcPr>
+            <w:tcW w:w="1739" w:type="dxa"/>
+          </w:tcPr>
+          <w:p>
+            <w:pPr>
+              <w:jc w:val="both"/>
+              <w:rPr>
+                <w:rFonts w:ascii="Times New Roman" w:hAnsi="Times New Roman" w:cs="Times New Roman"/>
+              </w:rPr>
+            </w:pPr>
+            <w:proofErr w:type="spellStart"/>
+            <w:proofErr w:type="gramStart"/>
+            <w:r>
+              <w:rPr>
+                <w:rFonts w:ascii="Times New Roman" w:hAnsi="Times New Roman" w:cs="Times New Roman"/>
+              </w:rPr>
+              <w:t>countingSort</w:t>
+            </w:r>
+            <w:proofErr w:type="spellEnd"/>
+            <w:r>
+              <w:rPr>
+                <w:rFonts w:ascii="Times New Roman" w:hAnsi="Times New Roman" w:cs="Times New Roman"/>
+              </w:rPr>
+              <w:t>(</w:t>
+            </w:r>
+            <w:proofErr w:type="gramEnd"/>
+            <w:r>
+              <w:rPr>
+                <w:rFonts w:ascii="Times New Roman" w:hAnsi="Times New Roman" w:cs="Times New Roman"/>
+              </w:rPr>
+              <w:t xml:space="preserve">): </w:t>
+            </w:r>
+            <w:proofErr w:type="spellStart"/>
+            <w:r>
+              <w:rPr>
+                <w:rFonts w:ascii="Times New Roman" w:hAnsi="Times New Roman" w:cs="Times New Roman"/>
+              </w:rPr>
+              <w:t>long</w:t>
+            </w:r>
+            <w:proofErr w:type="spellEnd"/>
+          </w:p>
+        </w:tc>
+        <w:tc>
+          <w:tcPr>
+            <w:tcW w:w="2112" w:type="dxa"/>
+          </w:tcPr>
+          <w:p>
+            <w:pPr>
+              <w:jc w:val="both"/>
+              <w:rPr>
+                <w:rFonts w:ascii="Times New Roman" w:hAnsi="Times New Roman" w:cs="Times New Roman"/>
+              </w:rPr>
+            </w:pPr>
+            <w:r>
+              <w:rPr>
+                <w:rFonts w:ascii="Times New Roman" w:hAnsi="Times New Roman" w:cs="Times New Roman"/>
+              </w:rPr>
+              <w:t xml:space="preserve">Existe un objeto </w:t>
+            </w:r>
+            <w:proofErr w:type="spellStart"/>
+            <w:r>
+              <w:rPr>
+                <w:rFonts w:ascii="Times New Roman" w:hAnsi="Times New Roman" w:cs="Times New Roman"/>
+              </w:rPr>
+              <w:t>Secuency</w:t>
+            </w:r>
+            <w:proofErr w:type="spellEnd"/>
+            <w:r>
+              <w:rPr>
+                <w:rFonts w:ascii="Times New Roman" w:hAnsi="Times New Roman" w:cs="Times New Roman"/>
+              </w:rPr>
+              <w:t xml:space="preserve"> que tiene una lista donde:</w:t>
+            </w:r>
+          </w:p>
+          <w:p>
+            <w:pPr>
+              <w:jc w:val="both"/>
+              <w:rPr>
+                <w:rFonts w:ascii="Times New Roman" w:hAnsi="Times New Roman" w:cs="Times New Roman"/>
+              </w:rPr>
+            </w:pPr>
+            <w:r>
+              <w:rPr>
+                <w:rFonts w:ascii="Times New Roman" w:hAnsi="Times New Roman" w:cs="Times New Roman"/>
+              </w:rPr>
+              <w:t xml:space="preserve">Lista = </w:t>
+            </w:r>
+            <w:r>
+              <w:rPr>
+                <w:rFonts w:ascii="Times New Roman" w:hAnsi="Times New Roman" w:cs="Times New Roman"/>
+              </w:rPr>
+              <w:t>{5, 5, 5, 5, 5, 1, 1, 1, 1}</w:t>
+            </w:r>
+          </w:p>
+        </w:tc>
+        <w:tc>
+          <w:tcPr>
+            <w:tcW w:w="1230" w:type="dxa"/>
+          </w:tcPr>
+          <w:p>
+            <w:pPr>
+              <w:jc w:val="both"/>
+              <w:rPr>
+                <w:rFonts w:ascii="Times New Roman" w:hAnsi="Times New Roman" w:cs="Times New Roman"/>
+              </w:rPr>
+            </w:pPr>
+            <w:r>
+              <w:rPr>
+                <w:rFonts w:ascii="Times New Roman" w:hAnsi="Times New Roman" w:cs="Times New Roman"/>
+              </w:rPr>
+              <w:t>Ninguna</w:t>
+            </w:r>
+          </w:p>
+        </w:tc>
+        <w:tc>
+          <w:tcPr>
+            <w:tcW w:w="2074" w:type="dxa"/>
+          </w:tcPr>
+          <w:p>
+            <w:pPr>
+              <w:jc w:val="both"/>
+              <w:rPr>
+                <w:rFonts w:ascii="Times New Roman" w:hAnsi="Times New Roman" w:cs="Times New Roman"/>
+              </w:rPr>
+            </w:pPr>
+            <w:r>
+              <w:rPr>
+                <w:rFonts w:ascii="Times New Roman" w:hAnsi="Times New Roman" w:cs="Times New Roman"/>
+              </w:rPr>
+              <w:t xml:space="preserve">Verifica el invariante con el método </w:t>
+            </w:r>
+            <w:proofErr w:type="spellStart"/>
+            <w:proofErr w:type="gramStart"/>
+            <w:r>
+              <w:rPr>
+                <w:rFonts w:ascii="Times New Roman" w:hAnsi="Times New Roman" w:cs="Times New Roman"/>
+              </w:rPr>
+              <w:t>invariantAscendant</w:t>
+            </w:r>
+            <w:proofErr w:type="spellEnd"/>
+            <w:r>
+              <w:rPr>
+                <w:rFonts w:ascii="Times New Roman" w:hAnsi="Times New Roman" w:cs="Times New Roman"/>
+              </w:rPr>
+              <w:t>(</w:t>
+            </w:r>
+            <w:proofErr w:type="gramEnd"/>
+            <w:r>
+              <w:rPr>
+                <w:rFonts w:ascii="Times New Roman" w:hAnsi="Times New Roman" w:cs="Times New Roman"/>
+              </w:rPr>
+              <w:t xml:space="preserve">) de la clase </w:t>
+            </w:r>
+            <w:proofErr w:type="spellStart"/>
+            <w:r>
+              <w:rPr>
+                <w:rFonts w:ascii="Times New Roman" w:hAnsi="Times New Roman" w:cs="Times New Roman"/>
+              </w:rPr>
+              <w:t>Secuency</w:t>
+            </w:r>
+            <w:proofErr w:type="spellEnd"/>
+          </w:p>
+        </w:tc>
+      </w:tr>
+      <w:tr>
+        <w:tc>
+          <w:tcPr>
+            <w:tcW w:w="1673" w:type="dxa"/>
+          </w:tcPr>
+          <w:p>
+            <w:pPr>
+              <w:jc w:val="both"/>
+              <w:rPr>
+                <w:rFonts w:ascii="Times New Roman" w:hAnsi="Times New Roman" w:cs="Times New Roman"/>
+              </w:rPr>
+            </w:pPr>
+            <w:proofErr w:type="spellStart"/>
+            <w:r>
+              <w:rPr>
+                <w:rFonts w:ascii="Times New Roman" w:hAnsi="Times New Roman" w:cs="Times New Roman"/>
+              </w:rPr>
+              <w:t>Secuency</w:t>
+            </w:r>
+            <w:proofErr w:type="spellEnd"/>
+          </w:p>
+        </w:tc>
+        <w:tc>
+          <w:tcPr>
+            <w:tcW w:w="1739" w:type="dxa"/>
+          </w:tcPr>
+          <w:p>
+            <w:pPr>
+              <w:jc w:val="both"/>
+              <w:rPr>
+                <w:rFonts w:ascii="Times New Roman" w:hAnsi="Times New Roman" w:cs="Times New Roman"/>
+              </w:rPr>
+            </w:pPr>
+            <w:proofErr w:type="spellStart"/>
+            <w:proofErr w:type="gramStart"/>
+            <w:r>
+              <w:rPr>
+                <w:rFonts w:ascii="Times New Roman" w:hAnsi="Times New Roman" w:cs="Times New Roman"/>
+              </w:rPr>
+              <w:t>countingSort</w:t>
+            </w:r>
+            <w:proofErr w:type="spellEnd"/>
+            <w:r>
+              <w:rPr>
+                <w:rFonts w:ascii="Times New Roman" w:hAnsi="Times New Roman" w:cs="Times New Roman"/>
+              </w:rPr>
+              <w:t>(</w:t>
+            </w:r>
+            <w:proofErr w:type="gramEnd"/>
+            <w:r>
+              <w:rPr>
+                <w:rFonts w:ascii="Times New Roman" w:hAnsi="Times New Roman" w:cs="Times New Roman"/>
+              </w:rPr>
+              <w:t xml:space="preserve">): </w:t>
+            </w:r>
+            <w:proofErr w:type="spellStart"/>
+            <w:r>
+              <w:rPr>
+                <w:rFonts w:ascii="Times New Roman" w:hAnsi="Times New Roman" w:cs="Times New Roman"/>
+              </w:rPr>
+              <w:t>long</w:t>
+            </w:r>
+            <w:proofErr w:type="spellEnd"/>
+          </w:p>
+        </w:tc>
+        <w:tc>
+          <w:tcPr>
+            <w:tcW w:w="2112" w:type="dxa"/>
+          </w:tcPr>
+          <w:p>
+            <w:pPr>
+              <w:jc w:val="both"/>
+              <w:rPr>
+                <w:rFonts w:ascii="Times New Roman" w:hAnsi="Times New Roman" w:cs="Times New Roman"/>
+              </w:rPr>
+            </w:pPr>
+            <w:r>
+              <w:rPr>
+                <w:rFonts w:ascii="Times New Roman" w:hAnsi="Times New Roman" w:cs="Times New Roman"/>
+              </w:rPr>
+              <w:t xml:space="preserve">Existe un objeto </w:t>
+            </w:r>
+            <w:proofErr w:type="spellStart"/>
+            <w:r>
+              <w:rPr>
+                <w:rFonts w:ascii="Times New Roman" w:hAnsi="Times New Roman" w:cs="Times New Roman"/>
+              </w:rPr>
+              <w:t>Secuency</w:t>
+            </w:r>
+            <w:proofErr w:type="spellEnd"/>
+            <w:r>
+              <w:rPr>
+                <w:rFonts w:ascii="Times New Roman" w:hAnsi="Times New Roman" w:cs="Times New Roman"/>
+              </w:rPr>
+              <w:t xml:space="preserve"> que tiene una lista donde:</w:t>
+            </w:r>
+          </w:p>
+          <w:p>
+            <w:pPr>
+              <w:jc w:val="both"/>
+              <w:rPr>
+                <w:rFonts w:ascii="Times New Roman" w:hAnsi="Times New Roman" w:cs="Times New Roman"/>
+              </w:rPr>
+            </w:pPr>
+            <w:r>
+              <w:rPr>
+                <w:rFonts w:ascii="Times New Roman" w:hAnsi="Times New Roman" w:cs="Times New Roman"/>
+              </w:rPr>
+              <w:t>Lista = {3}</w:t>
+            </w:r>
+          </w:p>
+        </w:tc>
+        <w:tc>
+          <w:tcPr>
+            <w:tcW w:w="1230" w:type="dxa"/>
+          </w:tcPr>
+          <w:p>
+            <w:pPr>
+              <w:jc w:val="both"/>
+              <w:rPr>
+                <w:rFonts w:ascii="Times New Roman" w:hAnsi="Times New Roman" w:cs="Times New Roman"/>
+              </w:rPr>
+            </w:pPr>
+            <w:r>
+              <w:rPr>
+                <w:rFonts w:ascii="Times New Roman" w:hAnsi="Times New Roman" w:cs="Times New Roman"/>
+              </w:rPr>
+              <w:t>Ninguna</w:t>
+            </w:r>
+          </w:p>
+        </w:tc>
+        <w:tc>
+          <w:tcPr>
+            <w:tcW w:w="2074" w:type="dxa"/>
+          </w:tcPr>
+          <w:p>
+            <w:pPr>
+              <w:jc w:val="both"/>
+              <w:rPr>
+                <w:rFonts w:ascii="Times New Roman" w:hAnsi="Times New Roman" w:cs="Times New Roman"/>
+              </w:rPr>
+            </w:pPr>
+            <w:r>
+              <w:rPr>
+                <w:rFonts w:ascii="Times New Roman" w:hAnsi="Times New Roman" w:cs="Times New Roman"/>
+              </w:rPr>
+              <w:t xml:space="preserve">Verifica el invariante con el método </w:t>
+            </w:r>
+            <w:proofErr w:type="spellStart"/>
+            <w:proofErr w:type="gramStart"/>
+            <w:r>
+              <w:rPr>
+                <w:rFonts w:ascii="Times New Roman" w:hAnsi="Times New Roman" w:cs="Times New Roman"/>
+              </w:rPr>
+              <w:t>invariantAscendant</w:t>
+            </w:r>
+            <w:proofErr w:type="spellEnd"/>
+            <w:r>
+              <w:rPr>
+                <w:rFonts w:ascii="Times New Roman" w:hAnsi="Times New Roman" w:cs="Times New Roman"/>
+              </w:rPr>
+              <w:t>(</w:t>
+            </w:r>
+            <w:proofErr w:type="gramEnd"/>
+            <w:r>
+              <w:rPr>
+                <w:rFonts w:ascii="Times New Roman" w:hAnsi="Times New Roman" w:cs="Times New Roman"/>
+              </w:rPr>
+              <w:t xml:space="preserve">) de la clase </w:t>
+            </w:r>
+            <w:proofErr w:type="spellStart"/>
+            <w:r>
+              <w:rPr>
+                <w:rFonts w:ascii="Times New Roman" w:hAnsi="Times New Roman" w:cs="Times New Roman"/>
+              </w:rPr>
+              <w:t>Secuency</w:t>
+            </w:r>
+            <w:proofErr w:type="spellEnd"/>
+          </w:p>
+        </w:tc>
+      </w:tr>
+    </w:tbl>
+    <w:p>
+      <w:pPr>
+        <w:jc w:val="both"/>
+        <w:rPr>
+          <w:rFonts w:ascii="Times New Roman" w:hAnsi="Times New Roman" w:cs="Times New Roman"/>
+          <w:sz w:val="20"/>
+        </w:rPr>
+      </w:pPr>
+    </w:p>
+    <w:tbl>
+      <w:tblPr>
+        <w:tblStyle w:val="Tablaconcuadrcula"/>
+        <w:tblW w:w="0" w:type="auto"/>
+        <w:tblLook w:val="04A0" w:firstRow="1" w:lastRow="0" w:firstColumn="1" w:lastColumn="0" w:noHBand="0" w:noVBand="1"/>
+      </w:tblPr>
+      <w:tblGrid>
+        <w:gridCol w:w="1547"/>
+        <w:gridCol w:w="1657"/>
+        <w:gridCol w:w="2373"/>
+        <w:gridCol w:w="1177"/>
+        <w:gridCol w:w="2074"/>
+      </w:tblGrid>
+      <w:tr>
+        <w:tc>
+          <w:tcPr>
+            <w:tcW w:w="8828" w:type="dxa"/>
+            <w:gridSpan w:val="5"/>
+          </w:tcPr>
+          <w:p>
+            <w:pPr>
+              <w:jc w:val="both"/>
+              <w:rPr>
+                <w:rFonts w:ascii="Times New Roman" w:hAnsi="Times New Roman" w:cs="Times New Roman"/>
+              </w:rPr>
+            </w:pPr>
+            <w:r>
+              <w:rPr>
+                <w:rFonts w:ascii="Times New Roman" w:hAnsi="Times New Roman" w:cs="Times New Roman"/>
+              </w:rPr>
+              <w:t xml:space="preserve">Prueba 1: Algoritmo de ordenamiento por </w:t>
+            </w:r>
+            <w:r>
+              <w:rPr>
+                <w:rFonts w:ascii="Times New Roman" w:hAnsi="Times New Roman" w:cs="Times New Roman"/>
+              </w:rPr>
+              <w:t>mezcla</w:t>
+            </w:r>
+          </w:p>
+        </w:tc>
+      </w:tr>
+      <w:tr>
+        <w:tc>
+          <w:tcPr>
+            <w:tcW w:w="1673" w:type="dxa"/>
+          </w:tcPr>
+          <w:p>
+            <w:pPr>
+              <w:jc w:val="both"/>
+              <w:rPr>
+                <w:rFonts w:ascii="Times New Roman" w:hAnsi="Times New Roman" w:cs="Times New Roman"/>
+              </w:rPr>
+            </w:pPr>
+            <w:r>
+              <w:rPr>
+                <w:rFonts w:ascii="Times New Roman" w:hAnsi="Times New Roman" w:cs="Times New Roman"/>
+              </w:rPr>
+              <w:t>Clase</w:t>
+            </w:r>
+          </w:p>
+        </w:tc>
+        <w:tc>
+          <w:tcPr>
+            <w:tcW w:w="1739" w:type="dxa"/>
+          </w:tcPr>
+          <w:p>
+            <w:pPr>
+              <w:jc w:val="both"/>
+              <w:rPr>
+                <w:rFonts w:ascii="Times New Roman" w:hAnsi="Times New Roman" w:cs="Times New Roman"/>
+              </w:rPr>
+            </w:pPr>
+            <w:r>
+              <w:rPr>
+                <w:rFonts w:ascii="Times New Roman" w:hAnsi="Times New Roman" w:cs="Times New Roman"/>
+              </w:rPr>
+              <w:t>Método</w:t>
+            </w:r>
+          </w:p>
+        </w:tc>
+        <w:tc>
+          <w:tcPr>
+            <w:tcW w:w="2112" w:type="dxa"/>
+          </w:tcPr>
+          <w:p>
+            <w:pPr>
+              <w:jc w:val="both"/>
+              <w:rPr>
+                <w:rFonts w:ascii="Times New Roman" w:hAnsi="Times New Roman" w:cs="Times New Roman"/>
+              </w:rPr>
+            </w:pPr>
+            <w:r>
+              <w:rPr>
+                <w:rFonts w:ascii="Times New Roman" w:hAnsi="Times New Roman" w:cs="Times New Roman"/>
+              </w:rPr>
+              <w:t>Escenario</w:t>
+            </w:r>
+          </w:p>
+        </w:tc>
+        <w:tc>
+          <w:tcPr>
+            <w:tcW w:w="1230" w:type="dxa"/>
+          </w:tcPr>
+          <w:p>
+            <w:pPr>
+              <w:jc w:val="both"/>
+              <w:rPr>
+                <w:rFonts w:ascii="Times New Roman" w:hAnsi="Times New Roman" w:cs="Times New Roman"/>
+              </w:rPr>
+            </w:pPr>
+            <w:r>
+              <w:rPr>
+                <w:rFonts w:ascii="Times New Roman" w:hAnsi="Times New Roman" w:cs="Times New Roman"/>
+              </w:rPr>
+              <w:t>Entrada</w:t>
+            </w:r>
+          </w:p>
+        </w:tc>
+        <w:tc>
+          <w:tcPr>
+            <w:tcW w:w="2074" w:type="dxa"/>
+          </w:tcPr>
+          <w:p>
+            <w:pPr>
+              <w:jc w:val="both"/>
+              <w:rPr>
+                <w:rFonts w:ascii="Times New Roman" w:hAnsi="Times New Roman" w:cs="Times New Roman"/>
+              </w:rPr>
+            </w:pPr>
+            <w:r>
+              <w:rPr>
+                <w:rFonts w:ascii="Times New Roman" w:hAnsi="Times New Roman" w:cs="Times New Roman"/>
+              </w:rPr>
+              <w:t>Resultado</w:t>
+            </w:r>
+          </w:p>
+        </w:tc>
+      </w:tr>
+      <w:tr>
+        <w:tc>
+          <w:tcPr>
+            <w:tcW w:w="1673" w:type="dxa"/>
+          </w:tcPr>
+          <w:p>
+            <w:pPr>
+              <w:jc w:val="both"/>
+              <w:rPr>
+                <w:rFonts w:ascii="Times New Roman" w:hAnsi="Times New Roman" w:cs="Times New Roman"/>
+              </w:rPr>
+            </w:pPr>
+            <w:proofErr w:type="spellStart"/>
+            <w:r>
+              <w:rPr>
+                <w:rFonts w:ascii="Times New Roman" w:hAnsi="Times New Roman" w:cs="Times New Roman"/>
+              </w:rPr>
+              <w:t>Secuency</w:t>
+            </w:r>
+            <w:proofErr w:type="spellEnd"/>
+          </w:p>
+        </w:tc>
+        <w:tc>
+          <w:tcPr>
+            <w:tcW w:w="1739" w:type="dxa"/>
+          </w:tcPr>
+          <w:p>
+            <w:pPr>
+              <w:jc w:val="both"/>
+              <w:rPr>
+                <w:rFonts w:ascii="Times New Roman" w:hAnsi="Times New Roman" w:cs="Times New Roman"/>
+              </w:rPr>
+            </w:pPr>
+            <w:proofErr w:type="spellStart"/>
+            <w:proofErr w:type="gramStart"/>
+            <w:r>
+              <w:rPr>
+                <w:rFonts w:ascii="Times New Roman" w:hAnsi="Times New Roman" w:cs="Times New Roman"/>
+              </w:rPr>
+              <w:t>mergeSort</w:t>
+            </w:r>
+            <w:proofErr w:type="spellEnd"/>
+            <w:r>
+              <w:rPr>
+                <w:rFonts w:ascii="Times New Roman" w:hAnsi="Times New Roman" w:cs="Times New Roman"/>
+              </w:rPr>
+              <w:t>(</w:t>
+            </w:r>
+            <w:proofErr w:type="gramEnd"/>
+            <w:r>
+              <w:rPr>
+                <w:rFonts w:ascii="Times New Roman" w:hAnsi="Times New Roman" w:cs="Times New Roman"/>
+              </w:rPr>
+              <w:t xml:space="preserve">): </w:t>
+            </w:r>
+            <w:proofErr w:type="spellStart"/>
+            <w:r>
+              <w:rPr>
+                <w:rFonts w:ascii="Times New Roman" w:hAnsi="Times New Roman" w:cs="Times New Roman"/>
+              </w:rPr>
+              <w:t>long</w:t>
+            </w:r>
+            <w:proofErr w:type="spellEnd"/>
+          </w:p>
+        </w:tc>
+        <w:tc>
+          <w:tcPr>
+            <w:tcW w:w="2112" w:type="dxa"/>
+          </w:tcPr>
+          <w:p>
+            <w:pPr>
+              <w:jc w:val="both"/>
+              <w:rPr>
+                <w:rFonts w:ascii="Times New Roman" w:hAnsi="Times New Roman" w:cs="Times New Roman"/>
+              </w:rPr>
+            </w:pPr>
+            <w:r>
+              <w:rPr>
+                <w:rFonts w:ascii="Times New Roman" w:hAnsi="Times New Roman" w:cs="Times New Roman"/>
+              </w:rPr>
+              <w:t xml:space="preserve">Existe un objeto </w:t>
+            </w:r>
+            <w:proofErr w:type="spellStart"/>
+            <w:r>
+              <w:rPr>
+                <w:rFonts w:ascii="Times New Roman" w:hAnsi="Times New Roman" w:cs="Times New Roman"/>
+              </w:rPr>
+              <w:t>Secuency</w:t>
+            </w:r>
+            <w:proofErr w:type="spellEnd"/>
+            <w:r>
+              <w:rPr>
+                <w:rFonts w:ascii="Times New Roman" w:hAnsi="Times New Roman" w:cs="Times New Roman"/>
+              </w:rPr>
+              <w:t xml:space="preserve"> que tiene una lista donde:</w:t>
+            </w:r>
+          </w:p>
+          <w:p>
+            <w:pPr>
+              <w:jc w:val="both"/>
+              <w:rPr>
+                <w:rFonts w:ascii="Times New Roman" w:hAnsi="Times New Roman" w:cs="Times New Roman"/>
+              </w:rPr>
+            </w:pPr>
+            <w:r>
+              <w:rPr>
+                <w:rFonts w:ascii="Times New Roman" w:hAnsi="Times New Roman" w:cs="Times New Roman"/>
+              </w:rPr>
+              <w:t>lista = {6, 5, 4, 3, 2, 1}</w:t>
+            </w:r>
+          </w:p>
+        </w:tc>
+        <w:tc>
+          <w:tcPr>
+            <w:tcW w:w="1230" w:type="dxa"/>
+          </w:tcPr>
+          <w:p>
+            <w:pPr>
+              <w:jc w:val="both"/>
+              <w:rPr>
+                <w:rFonts w:ascii="Times New Roman" w:hAnsi="Times New Roman" w:cs="Times New Roman"/>
+              </w:rPr>
+            </w:pPr>
+            <w:r>
+              <w:rPr>
+                <w:rFonts w:ascii="Times New Roman" w:hAnsi="Times New Roman" w:cs="Times New Roman"/>
+              </w:rPr>
+              <w:t>Ninguna</w:t>
+            </w:r>
+          </w:p>
+        </w:tc>
+        <w:tc>
+          <w:tcPr>
+            <w:tcW w:w="2074" w:type="dxa"/>
+          </w:tcPr>
+          <w:p>
+            <w:pPr>
+              <w:jc w:val="both"/>
+              <w:rPr>
+                <w:rFonts w:ascii="Times New Roman" w:hAnsi="Times New Roman" w:cs="Times New Roman"/>
+              </w:rPr>
+            </w:pPr>
+            <w:r>
+              <w:rPr>
+                <w:rFonts w:ascii="Times New Roman" w:hAnsi="Times New Roman" w:cs="Times New Roman"/>
+              </w:rPr>
+              <w:t>Lista = {1, 2, 3, 4, 5, 6}</w:t>
+            </w:r>
+          </w:p>
+        </w:tc>
+      </w:tr>
+      <w:tr>
+        <w:tc>
+          <w:tcPr>
+            <w:tcW w:w="1673" w:type="dxa"/>
+          </w:tcPr>
+          <w:p>
+            <w:pPr>
+              <w:jc w:val="both"/>
+              <w:rPr>
+                <w:rFonts w:ascii="Times New Roman" w:hAnsi="Times New Roman" w:cs="Times New Roman"/>
+              </w:rPr>
+            </w:pPr>
+            <w:proofErr w:type="spellStart"/>
+            <w:r>
+              <w:rPr>
+                <w:rFonts w:ascii="Times New Roman" w:hAnsi="Times New Roman" w:cs="Times New Roman"/>
+              </w:rPr>
+              <w:t>Secuency</w:t>
+            </w:r>
+            <w:proofErr w:type="spellEnd"/>
+          </w:p>
+        </w:tc>
+        <w:tc>
+          <w:tcPr>
+            <w:tcW w:w="1739" w:type="dxa"/>
+          </w:tcPr>
+          <w:p>
+            <w:pPr>
+              <w:jc w:val="both"/>
+              <w:rPr>
+                <w:rFonts w:ascii="Times New Roman" w:hAnsi="Times New Roman" w:cs="Times New Roman"/>
+              </w:rPr>
+            </w:pPr>
+            <w:proofErr w:type="spellStart"/>
+            <w:proofErr w:type="gramStart"/>
+            <w:r>
+              <w:rPr>
+                <w:rFonts w:ascii="Times New Roman" w:hAnsi="Times New Roman" w:cs="Times New Roman"/>
+              </w:rPr>
+              <w:t>mergeSort</w:t>
+            </w:r>
+            <w:proofErr w:type="spellEnd"/>
+            <w:r>
+              <w:rPr>
+                <w:rFonts w:ascii="Times New Roman" w:hAnsi="Times New Roman" w:cs="Times New Roman"/>
+              </w:rPr>
+              <w:t>(</w:t>
+            </w:r>
+            <w:proofErr w:type="gramEnd"/>
+            <w:r>
+              <w:rPr>
+                <w:rFonts w:ascii="Times New Roman" w:hAnsi="Times New Roman" w:cs="Times New Roman"/>
+              </w:rPr>
+              <w:t xml:space="preserve">): </w:t>
+            </w:r>
+            <w:proofErr w:type="spellStart"/>
+            <w:r>
+              <w:rPr>
+                <w:rFonts w:ascii="Times New Roman" w:hAnsi="Times New Roman" w:cs="Times New Roman"/>
+              </w:rPr>
+              <w:t>long</w:t>
+            </w:r>
+            <w:proofErr w:type="spellEnd"/>
+          </w:p>
+        </w:tc>
+        <w:tc>
+          <w:tcPr>
+            <w:tcW w:w="2112" w:type="dxa"/>
+          </w:tcPr>
+          <w:p>
+            <w:pPr>
+              <w:jc w:val="both"/>
+              <w:rPr>
+                <w:rFonts w:ascii="Times New Roman" w:hAnsi="Times New Roman" w:cs="Times New Roman"/>
+              </w:rPr>
+            </w:pPr>
+            <w:r>
+              <w:rPr>
+                <w:rFonts w:ascii="Times New Roman" w:hAnsi="Times New Roman" w:cs="Times New Roman"/>
+              </w:rPr>
+              <w:t xml:space="preserve">Existe un objeto </w:t>
+            </w:r>
+            <w:proofErr w:type="spellStart"/>
+            <w:r>
+              <w:rPr>
+                <w:rFonts w:ascii="Times New Roman" w:hAnsi="Times New Roman" w:cs="Times New Roman"/>
+              </w:rPr>
+              <w:t>Secuency</w:t>
+            </w:r>
+            <w:proofErr w:type="spellEnd"/>
+            <w:r>
+              <w:rPr>
+                <w:rFonts w:ascii="Times New Roman" w:hAnsi="Times New Roman" w:cs="Times New Roman"/>
+              </w:rPr>
+              <w:t xml:space="preserve"> que tiene una lista donde la lista contiene los números del 1 al 50 de manera ordenada</w:t>
+            </w:r>
+          </w:p>
+        </w:tc>
+        <w:tc>
+          <w:tcPr>
+            <w:tcW w:w="1230" w:type="dxa"/>
+          </w:tcPr>
+          <w:p>
+            <w:pPr>
+              <w:jc w:val="both"/>
+              <w:rPr>
+                <w:rFonts w:ascii="Times New Roman" w:hAnsi="Times New Roman" w:cs="Times New Roman"/>
+              </w:rPr>
+            </w:pPr>
+            <w:r>
+              <w:rPr>
+                <w:rFonts w:ascii="Times New Roman" w:hAnsi="Times New Roman" w:cs="Times New Roman"/>
+              </w:rPr>
+              <w:t>Ninguna</w:t>
+            </w:r>
+          </w:p>
+        </w:tc>
+        <w:tc>
+          <w:tcPr>
+            <w:tcW w:w="2074" w:type="dxa"/>
+          </w:tcPr>
+          <w:p>
+            <w:pPr>
+              <w:jc w:val="both"/>
+              <w:rPr>
+                <w:rFonts w:ascii="Times New Roman" w:hAnsi="Times New Roman" w:cs="Times New Roman"/>
+              </w:rPr>
+            </w:pPr>
+            <w:r>
+              <w:rPr>
+                <w:rFonts w:ascii="Times New Roman" w:hAnsi="Times New Roman" w:cs="Times New Roman"/>
+              </w:rPr>
+              <w:t xml:space="preserve">Verifica el invariante con el método </w:t>
+            </w:r>
+            <w:proofErr w:type="spellStart"/>
+            <w:proofErr w:type="gramStart"/>
+            <w:r>
+              <w:rPr>
+                <w:rFonts w:ascii="Times New Roman" w:hAnsi="Times New Roman" w:cs="Times New Roman"/>
+              </w:rPr>
+              <w:t>invariantAscendant</w:t>
+            </w:r>
+            <w:proofErr w:type="spellEnd"/>
+            <w:r>
+              <w:rPr>
+                <w:rFonts w:ascii="Times New Roman" w:hAnsi="Times New Roman" w:cs="Times New Roman"/>
+              </w:rPr>
+              <w:t>(</w:t>
+            </w:r>
+            <w:proofErr w:type="gramEnd"/>
+            <w:r>
+              <w:rPr>
+                <w:rFonts w:ascii="Times New Roman" w:hAnsi="Times New Roman" w:cs="Times New Roman"/>
+              </w:rPr>
+              <w:t xml:space="preserve">) de la clase </w:t>
+            </w:r>
+            <w:proofErr w:type="spellStart"/>
+            <w:r>
+              <w:rPr>
+                <w:rFonts w:ascii="Times New Roman" w:hAnsi="Times New Roman" w:cs="Times New Roman"/>
+              </w:rPr>
+              <w:t>Secuency</w:t>
+            </w:r>
+            <w:proofErr w:type="spellEnd"/>
+          </w:p>
+        </w:tc>
+      </w:tr>
+      <w:tr>
+        <w:tc>
+          <w:tcPr>
+            <w:tcW w:w="1673" w:type="dxa"/>
+          </w:tcPr>
+          <w:p>
+            <w:pPr>
+              <w:jc w:val="both"/>
+              <w:rPr>
+                <w:rFonts w:ascii="Times New Roman" w:hAnsi="Times New Roman" w:cs="Times New Roman"/>
+              </w:rPr>
+            </w:pPr>
+            <w:proofErr w:type="spellStart"/>
+            <w:r>
+              <w:rPr>
+                <w:rFonts w:ascii="Times New Roman" w:hAnsi="Times New Roman" w:cs="Times New Roman"/>
+              </w:rPr>
+              <w:t>Secuency</w:t>
+            </w:r>
+            <w:proofErr w:type="spellEnd"/>
+          </w:p>
+        </w:tc>
+        <w:tc>
+          <w:tcPr>
+            <w:tcW w:w="1739" w:type="dxa"/>
+          </w:tcPr>
+          <w:p>
+            <w:pPr>
+              <w:jc w:val="both"/>
+              <w:rPr>
+                <w:rFonts w:ascii="Times New Roman" w:hAnsi="Times New Roman" w:cs="Times New Roman"/>
+              </w:rPr>
+            </w:pPr>
+            <w:proofErr w:type="spellStart"/>
+            <w:proofErr w:type="gramStart"/>
+            <w:r>
+              <w:rPr>
+                <w:rFonts w:ascii="Times New Roman" w:hAnsi="Times New Roman" w:cs="Times New Roman"/>
+              </w:rPr>
+              <w:t>mergeSort</w:t>
+            </w:r>
+            <w:proofErr w:type="spellEnd"/>
+            <w:r>
+              <w:rPr>
+                <w:rFonts w:ascii="Times New Roman" w:hAnsi="Times New Roman" w:cs="Times New Roman"/>
+              </w:rPr>
+              <w:t>(</w:t>
+            </w:r>
+            <w:proofErr w:type="gramEnd"/>
+            <w:r>
+              <w:rPr>
+                <w:rFonts w:ascii="Times New Roman" w:hAnsi="Times New Roman" w:cs="Times New Roman"/>
+              </w:rPr>
+              <w:t xml:space="preserve">): </w:t>
+            </w:r>
+            <w:proofErr w:type="spellStart"/>
+            <w:r>
+              <w:rPr>
+                <w:rFonts w:ascii="Times New Roman" w:hAnsi="Times New Roman" w:cs="Times New Roman"/>
+              </w:rPr>
+              <w:t>long</w:t>
+            </w:r>
+            <w:proofErr w:type="spellEnd"/>
+          </w:p>
+        </w:tc>
+        <w:tc>
+          <w:tcPr>
+            <w:tcW w:w="2112" w:type="dxa"/>
+          </w:tcPr>
+          <w:p>
+            <w:pPr>
+              <w:jc w:val="both"/>
+              <w:rPr>
+                <w:rFonts w:ascii="Times New Roman" w:hAnsi="Times New Roman" w:cs="Times New Roman"/>
+              </w:rPr>
+            </w:pPr>
+            <w:r>
+              <w:rPr>
+                <w:rFonts w:ascii="Times New Roman" w:hAnsi="Times New Roman" w:cs="Times New Roman"/>
+              </w:rPr>
+              <w:t xml:space="preserve">Existe un objeto </w:t>
+            </w:r>
+            <w:proofErr w:type="spellStart"/>
+            <w:r>
+              <w:rPr>
+                <w:rFonts w:ascii="Times New Roman" w:hAnsi="Times New Roman" w:cs="Times New Roman"/>
+              </w:rPr>
+              <w:t>Secuency</w:t>
+            </w:r>
+            <w:proofErr w:type="spellEnd"/>
+            <w:r>
+              <w:rPr>
+                <w:rFonts w:ascii="Times New Roman" w:hAnsi="Times New Roman" w:cs="Times New Roman"/>
+              </w:rPr>
+              <w:t xml:space="preserve"> que tiene una lista donde la lista es de tamaño 50 y tiene un 3 en cada posición</w:t>
+            </w:r>
+          </w:p>
+          <w:p>
+            <w:pPr>
+              <w:jc w:val="both"/>
+              <w:rPr>
+                <w:rFonts w:ascii="Times New Roman" w:hAnsi="Times New Roman" w:cs="Times New Roman"/>
+              </w:rPr>
+            </w:pPr>
+          </w:p>
+        </w:tc>
+        <w:tc>
+          <w:tcPr>
+            <w:tcW w:w="1230" w:type="dxa"/>
+          </w:tcPr>
+          <w:p>
+            <w:pPr>
+              <w:jc w:val="both"/>
+              <w:rPr>
+                <w:rFonts w:ascii="Times New Roman" w:hAnsi="Times New Roman" w:cs="Times New Roman"/>
+              </w:rPr>
+            </w:pPr>
+            <w:r>
+              <w:rPr>
+                <w:rFonts w:ascii="Times New Roman" w:hAnsi="Times New Roman" w:cs="Times New Roman"/>
+              </w:rPr>
+              <w:t>Ninguna</w:t>
+            </w:r>
+          </w:p>
+        </w:tc>
+        <w:tc>
+          <w:tcPr>
+            <w:tcW w:w="2074" w:type="dxa"/>
+          </w:tcPr>
+          <w:p>
+            <w:pPr>
+              <w:jc w:val="both"/>
+              <w:rPr>
+                <w:rFonts w:ascii="Times New Roman" w:hAnsi="Times New Roman" w:cs="Times New Roman"/>
+              </w:rPr>
+            </w:pPr>
+            <w:r>
+              <w:rPr>
+                <w:rFonts w:ascii="Times New Roman" w:hAnsi="Times New Roman" w:cs="Times New Roman"/>
+              </w:rPr>
+              <w:t xml:space="preserve">Verifica el invariante con el método </w:t>
+            </w:r>
+            <w:proofErr w:type="spellStart"/>
+            <w:proofErr w:type="gramStart"/>
+            <w:r>
+              <w:rPr>
+                <w:rFonts w:ascii="Times New Roman" w:hAnsi="Times New Roman" w:cs="Times New Roman"/>
+              </w:rPr>
+              <w:t>invariantAscendant</w:t>
+            </w:r>
+            <w:proofErr w:type="spellEnd"/>
+            <w:r>
+              <w:rPr>
+                <w:rFonts w:ascii="Times New Roman" w:hAnsi="Times New Roman" w:cs="Times New Roman"/>
+              </w:rPr>
+              <w:t>(</w:t>
+            </w:r>
+            <w:proofErr w:type="gramEnd"/>
+            <w:r>
+              <w:rPr>
+                <w:rFonts w:ascii="Times New Roman" w:hAnsi="Times New Roman" w:cs="Times New Roman"/>
+              </w:rPr>
+              <w:t xml:space="preserve">) de la clase </w:t>
+            </w:r>
+            <w:proofErr w:type="spellStart"/>
+            <w:r>
+              <w:rPr>
+                <w:rFonts w:ascii="Times New Roman" w:hAnsi="Times New Roman" w:cs="Times New Roman"/>
+              </w:rPr>
+              <w:t>Secuency</w:t>
+            </w:r>
+            <w:proofErr w:type="spellEnd"/>
+          </w:p>
+        </w:tc>
+      </w:tr>
+      <w:tr>
+        <w:tc>
+          <w:tcPr>
+            <w:tcW w:w="1673" w:type="dxa"/>
+          </w:tcPr>
+          <w:p>
+            <w:pPr>
+              <w:jc w:val="both"/>
+              <w:rPr>
+                <w:rFonts w:ascii="Times New Roman" w:hAnsi="Times New Roman" w:cs="Times New Roman"/>
+              </w:rPr>
+            </w:pPr>
+            <w:proofErr w:type="spellStart"/>
+            <w:r>
+              <w:rPr>
+                <w:rFonts w:ascii="Times New Roman" w:hAnsi="Times New Roman" w:cs="Times New Roman"/>
+              </w:rPr>
+              <w:t>Secuency</w:t>
+            </w:r>
+            <w:proofErr w:type="spellEnd"/>
+          </w:p>
+        </w:tc>
+        <w:tc>
+          <w:tcPr>
+            <w:tcW w:w="1739" w:type="dxa"/>
+          </w:tcPr>
+          <w:p>
+            <w:pPr>
+              <w:jc w:val="both"/>
+              <w:rPr>
+                <w:rFonts w:ascii="Times New Roman" w:hAnsi="Times New Roman" w:cs="Times New Roman"/>
+              </w:rPr>
+            </w:pPr>
+            <w:proofErr w:type="spellStart"/>
+            <w:proofErr w:type="gramStart"/>
+            <w:r>
+              <w:rPr>
+                <w:rFonts w:ascii="Times New Roman" w:hAnsi="Times New Roman" w:cs="Times New Roman"/>
+              </w:rPr>
+              <w:t>mergeSort</w:t>
+            </w:r>
+            <w:proofErr w:type="spellEnd"/>
+            <w:r>
+              <w:rPr>
+                <w:rFonts w:ascii="Times New Roman" w:hAnsi="Times New Roman" w:cs="Times New Roman"/>
+              </w:rPr>
+              <w:t>(</w:t>
+            </w:r>
+            <w:proofErr w:type="gramEnd"/>
+            <w:r>
+              <w:rPr>
+                <w:rFonts w:ascii="Times New Roman" w:hAnsi="Times New Roman" w:cs="Times New Roman"/>
+              </w:rPr>
+              <w:t xml:space="preserve">): </w:t>
+            </w:r>
+            <w:proofErr w:type="spellStart"/>
+            <w:r>
+              <w:rPr>
+                <w:rFonts w:ascii="Times New Roman" w:hAnsi="Times New Roman" w:cs="Times New Roman"/>
+              </w:rPr>
+              <w:t>long</w:t>
+            </w:r>
+            <w:proofErr w:type="spellEnd"/>
+          </w:p>
+        </w:tc>
+        <w:tc>
+          <w:tcPr>
+            <w:tcW w:w="2112" w:type="dxa"/>
+          </w:tcPr>
+          <w:p>
+            <w:pPr>
+              <w:jc w:val="both"/>
+              <w:rPr>
+                <w:rFonts w:ascii="Times New Roman" w:hAnsi="Times New Roman" w:cs="Times New Roman"/>
+              </w:rPr>
+            </w:pPr>
+            <w:r>
+              <w:rPr>
+                <w:rFonts w:ascii="Times New Roman" w:hAnsi="Times New Roman" w:cs="Times New Roman"/>
+              </w:rPr>
+              <w:t xml:space="preserve">Existe un objeto </w:t>
+            </w:r>
+            <w:proofErr w:type="spellStart"/>
+            <w:r>
+              <w:rPr>
+                <w:rFonts w:ascii="Times New Roman" w:hAnsi="Times New Roman" w:cs="Times New Roman"/>
+              </w:rPr>
+              <w:t>Secuency</w:t>
+            </w:r>
+            <w:proofErr w:type="spellEnd"/>
+            <w:r>
+              <w:rPr>
+                <w:rFonts w:ascii="Times New Roman" w:hAnsi="Times New Roman" w:cs="Times New Roman"/>
+              </w:rPr>
+              <w:t xml:space="preserve"> que tiene una lista donde:</w:t>
+            </w:r>
+          </w:p>
+          <w:p>
+            <w:pPr>
+              <w:jc w:val="both"/>
+              <w:rPr>
+                <w:rFonts w:ascii="Times New Roman" w:hAnsi="Times New Roman" w:cs="Times New Roman"/>
+              </w:rPr>
+            </w:pPr>
+            <w:r>
+              <w:rPr>
+                <w:rFonts w:ascii="Times New Roman" w:hAnsi="Times New Roman" w:cs="Times New Roman"/>
+              </w:rPr>
+              <w:t>Lista = {5</w:t>
+            </w:r>
+            <w:r>
+              <w:rPr>
+                <w:rFonts w:ascii="Times New Roman" w:hAnsi="Times New Roman" w:cs="Times New Roman"/>
+              </w:rPr>
+              <w:t>.1</w:t>
+            </w:r>
+            <w:r>
+              <w:rPr>
+                <w:rFonts w:ascii="Times New Roman" w:hAnsi="Times New Roman" w:cs="Times New Roman"/>
+              </w:rPr>
+              <w:t>, 5</w:t>
+            </w:r>
+            <w:r>
+              <w:rPr>
+                <w:rFonts w:ascii="Times New Roman" w:hAnsi="Times New Roman" w:cs="Times New Roman"/>
+              </w:rPr>
+              <w:t>.35</w:t>
+            </w:r>
+            <w:r>
+              <w:rPr>
+                <w:rFonts w:ascii="Times New Roman" w:hAnsi="Times New Roman" w:cs="Times New Roman"/>
+              </w:rPr>
+              <w:t>, 5</w:t>
+            </w:r>
+            <w:r>
+              <w:rPr>
+                <w:rFonts w:ascii="Times New Roman" w:hAnsi="Times New Roman" w:cs="Times New Roman"/>
+              </w:rPr>
+              <w:t>.6</w:t>
+            </w:r>
+            <w:r>
+              <w:rPr>
+                <w:rFonts w:ascii="Times New Roman" w:hAnsi="Times New Roman" w:cs="Times New Roman"/>
+              </w:rPr>
+              <w:t>, 5</w:t>
+            </w:r>
+            <w:r>
+              <w:rPr>
+                <w:rFonts w:ascii="Times New Roman" w:hAnsi="Times New Roman" w:cs="Times New Roman"/>
+              </w:rPr>
+              <w:t>.2</w:t>
+            </w:r>
+            <w:r>
+              <w:rPr>
+                <w:rFonts w:ascii="Times New Roman" w:hAnsi="Times New Roman" w:cs="Times New Roman"/>
+              </w:rPr>
+              <w:t>, 5</w:t>
+            </w:r>
+            <w:r>
+              <w:rPr>
+                <w:rFonts w:ascii="Times New Roman" w:hAnsi="Times New Roman" w:cs="Times New Roman"/>
+              </w:rPr>
+              <w:t>.9</w:t>
+            </w:r>
+            <w:r>
+              <w:rPr>
+                <w:rFonts w:ascii="Times New Roman" w:hAnsi="Times New Roman" w:cs="Times New Roman"/>
+              </w:rPr>
+              <w:t>, 1</w:t>
+            </w:r>
+            <w:r>
+              <w:rPr>
+                <w:rFonts w:ascii="Times New Roman" w:hAnsi="Times New Roman" w:cs="Times New Roman"/>
+              </w:rPr>
+              <w:t>.1</w:t>
+            </w:r>
+            <w:r>
+              <w:rPr>
+                <w:rFonts w:ascii="Times New Roman" w:hAnsi="Times New Roman" w:cs="Times New Roman"/>
+              </w:rPr>
+              <w:t>, 1</w:t>
+            </w:r>
+            <w:r>
+              <w:rPr>
+                <w:rFonts w:ascii="Times New Roman" w:hAnsi="Times New Roman" w:cs="Times New Roman"/>
+              </w:rPr>
+              <w:t>.5</w:t>
+            </w:r>
+            <w:r>
+              <w:rPr>
+                <w:rFonts w:ascii="Times New Roman" w:hAnsi="Times New Roman" w:cs="Times New Roman"/>
+              </w:rPr>
+              <w:t>, 1</w:t>
+            </w:r>
+            <w:r>
+              <w:rPr>
+                <w:rFonts w:ascii="Times New Roman" w:hAnsi="Times New Roman" w:cs="Times New Roman"/>
+              </w:rPr>
+              <w:t>.6</w:t>
+            </w:r>
+            <w:r>
+              <w:rPr>
+                <w:rFonts w:ascii="Times New Roman" w:hAnsi="Times New Roman" w:cs="Times New Roman"/>
+              </w:rPr>
+              <w:t>, 1</w:t>
+            </w:r>
+            <w:r>
+              <w:rPr>
+                <w:rFonts w:ascii="Times New Roman" w:hAnsi="Times New Roman" w:cs="Times New Roman"/>
+              </w:rPr>
+              <w:t>.9</w:t>
+            </w:r>
+            <w:r>
+              <w:rPr>
+                <w:rFonts w:ascii="Times New Roman" w:hAnsi="Times New Roman" w:cs="Times New Roman"/>
+              </w:rPr>
+              <w:t>}</w:t>
+            </w:r>
+          </w:p>
+        </w:tc>
+        <w:tc>
+          <w:tcPr>
+            <w:tcW w:w="1230" w:type="dxa"/>
+          </w:tcPr>
+          <w:p>
+            <w:pPr>
+              <w:jc w:val="both"/>
+              <w:rPr>
+                <w:rFonts w:ascii="Times New Roman" w:hAnsi="Times New Roman" w:cs="Times New Roman"/>
+              </w:rPr>
+            </w:pPr>
+            <w:r>
+              <w:rPr>
+                <w:rFonts w:ascii="Times New Roman" w:hAnsi="Times New Roman" w:cs="Times New Roman"/>
+              </w:rPr>
+              <w:t>Ninguna</w:t>
+            </w:r>
+          </w:p>
+        </w:tc>
+        <w:tc>
+          <w:tcPr>
+            <w:tcW w:w="2074" w:type="dxa"/>
+          </w:tcPr>
+          <w:p>
+            <w:pPr>
+              <w:jc w:val="both"/>
+              <w:rPr>
+                <w:rFonts w:ascii="Times New Roman" w:hAnsi="Times New Roman" w:cs="Times New Roman"/>
+              </w:rPr>
+            </w:pPr>
+            <w:r>
+              <w:rPr>
+                <w:rFonts w:ascii="Times New Roman" w:hAnsi="Times New Roman" w:cs="Times New Roman"/>
+              </w:rPr>
+              <w:t xml:space="preserve">Verifica el invariante con el método </w:t>
+            </w:r>
+            <w:proofErr w:type="spellStart"/>
+            <w:proofErr w:type="gramStart"/>
+            <w:r>
+              <w:rPr>
+                <w:rFonts w:ascii="Times New Roman" w:hAnsi="Times New Roman" w:cs="Times New Roman"/>
+              </w:rPr>
+              <w:t>invariantAscendant</w:t>
+            </w:r>
+            <w:proofErr w:type="spellEnd"/>
+            <w:r>
+              <w:rPr>
+                <w:rFonts w:ascii="Times New Roman" w:hAnsi="Times New Roman" w:cs="Times New Roman"/>
+              </w:rPr>
+              <w:t>(</w:t>
+            </w:r>
+            <w:proofErr w:type="gramEnd"/>
+            <w:r>
+              <w:rPr>
+                <w:rFonts w:ascii="Times New Roman" w:hAnsi="Times New Roman" w:cs="Times New Roman"/>
+              </w:rPr>
+              <w:t xml:space="preserve">) de la clase </w:t>
+            </w:r>
+            <w:proofErr w:type="spellStart"/>
+            <w:r>
+              <w:rPr>
+                <w:rFonts w:ascii="Times New Roman" w:hAnsi="Times New Roman" w:cs="Times New Roman"/>
+              </w:rPr>
+              <w:t>Secuency</w:t>
+            </w:r>
+            <w:proofErr w:type="spellEnd"/>
+          </w:p>
+        </w:tc>
+      </w:tr>
+      <w:tr>
+        <w:tc>
+          <w:tcPr>
+            <w:tcW w:w="1673" w:type="dxa"/>
+          </w:tcPr>
+          <w:p>
+            <w:pPr>
+              <w:jc w:val="both"/>
+              <w:rPr>
+                <w:rFonts w:ascii="Times New Roman" w:hAnsi="Times New Roman" w:cs="Times New Roman"/>
+              </w:rPr>
+            </w:pPr>
+            <w:proofErr w:type="spellStart"/>
+            <w:r>
+              <w:rPr>
+                <w:rFonts w:ascii="Times New Roman" w:hAnsi="Times New Roman" w:cs="Times New Roman"/>
+              </w:rPr>
+              <w:t>Secuency</w:t>
+            </w:r>
+            <w:proofErr w:type="spellEnd"/>
+          </w:p>
+        </w:tc>
+        <w:tc>
+          <w:tcPr>
+            <w:tcW w:w="1739" w:type="dxa"/>
+          </w:tcPr>
+          <w:p>
+            <w:pPr>
+              <w:jc w:val="both"/>
+              <w:rPr>
+                <w:rFonts w:ascii="Times New Roman" w:hAnsi="Times New Roman" w:cs="Times New Roman"/>
+              </w:rPr>
+            </w:pPr>
+            <w:proofErr w:type="spellStart"/>
+            <w:proofErr w:type="gramStart"/>
+            <w:r>
+              <w:rPr>
+                <w:rFonts w:ascii="Times New Roman" w:hAnsi="Times New Roman" w:cs="Times New Roman"/>
+              </w:rPr>
+              <w:t>mergeSort</w:t>
+            </w:r>
+            <w:proofErr w:type="spellEnd"/>
+            <w:r>
+              <w:rPr>
+                <w:rFonts w:ascii="Times New Roman" w:hAnsi="Times New Roman" w:cs="Times New Roman"/>
+              </w:rPr>
+              <w:t>(</w:t>
+            </w:r>
+            <w:proofErr w:type="gramEnd"/>
+            <w:r>
+              <w:rPr>
+                <w:rFonts w:ascii="Times New Roman" w:hAnsi="Times New Roman" w:cs="Times New Roman"/>
+              </w:rPr>
+              <w:t xml:space="preserve">): </w:t>
+            </w:r>
+            <w:proofErr w:type="spellStart"/>
+            <w:r>
+              <w:rPr>
+                <w:rFonts w:ascii="Times New Roman" w:hAnsi="Times New Roman" w:cs="Times New Roman"/>
+              </w:rPr>
+              <w:t>long</w:t>
+            </w:r>
+            <w:proofErr w:type="spellEnd"/>
+          </w:p>
+        </w:tc>
+        <w:tc>
+          <w:tcPr>
+            <w:tcW w:w="2112" w:type="dxa"/>
+          </w:tcPr>
+          <w:p>
+            <w:pPr>
+              <w:jc w:val="both"/>
+              <w:rPr>
+                <w:rFonts w:ascii="Times New Roman" w:hAnsi="Times New Roman" w:cs="Times New Roman"/>
+              </w:rPr>
+            </w:pPr>
+            <w:r>
+              <w:rPr>
+                <w:rFonts w:ascii="Times New Roman" w:hAnsi="Times New Roman" w:cs="Times New Roman"/>
+              </w:rPr>
+              <w:t xml:space="preserve">Existe un objeto </w:t>
+            </w:r>
+            <w:proofErr w:type="spellStart"/>
+            <w:r>
+              <w:rPr>
+                <w:rFonts w:ascii="Times New Roman" w:hAnsi="Times New Roman" w:cs="Times New Roman"/>
+              </w:rPr>
+              <w:t>Secuency</w:t>
+            </w:r>
+            <w:proofErr w:type="spellEnd"/>
+            <w:r>
+              <w:rPr>
+                <w:rFonts w:ascii="Times New Roman" w:hAnsi="Times New Roman" w:cs="Times New Roman"/>
+              </w:rPr>
+              <w:t xml:space="preserve"> que tiene una lista donde:</w:t>
+            </w:r>
+          </w:p>
+          <w:p>
+            <w:pPr>
+              <w:jc w:val="both"/>
+              <w:rPr>
+                <w:rFonts w:ascii="Times New Roman" w:hAnsi="Times New Roman" w:cs="Times New Roman"/>
+              </w:rPr>
+            </w:pPr>
+            <w:r>
+              <w:rPr>
+                <w:rFonts w:ascii="Times New Roman" w:hAnsi="Times New Roman" w:cs="Times New Roman"/>
+              </w:rPr>
+              <w:t>Lista = {</w:t>
+            </w:r>
+            <w:r>
+              <w:rPr>
+                <w:rFonts w:ascii="Times New Roman" w:hAnsi="Times New Roman" w:cs="Times New Roman"/>
+              </w:rPr>
+              <w:t>3.6</w:t>
+            </w:r>
+            <w:r>
+              <w:rPr>
+                <w:rFonts w:ascii="Times New Roman" w:hAnsi="Times New Roman" w:cs="Times New Roman"/>
+              </w:rPr>
+              <w:t>}</w:t>
+            </w:r>
+          </w:p>
+        </w:tc>
+        <w:tc>
+          <w:tcPr>
+            <w:tcW w:w="1230" w:type="dxa"/>
+          </w:tcPr>
+          <w:p>
+            <w:pPr>
+              <w:jc w:val="both"/>
+              <w:rPr>
+                <w:rFonts w:ascii="Times New Roman" w:hAnsi="Times New Roman" w:cs="Times New Roman"/>
+              </w:rPr>
+            </w:pPr>
+            <w:r>
+              <w:rPr>
+                <w:rFonts w:ascii="Times New Roman" w:hAnsi="Times New Roman" w:cs="Times New Roman"/>
+              </w:rPr>
+              <w:t>Ninguna</w:t>
+            </w:r>
+          </w:p>
+        </w:tc>
+        <w:tc>
+          <w:tcPr>
+            <w:tcW w:w="2074" w:type="dxa"/>
+          </w:tcPr>
+          <w:p>
+            <w:pPr>
+              <w:jc w:val="both"/>
+              <w:rPr>
+                <w:rFonts w:ascii="Times New Roman" w:hAnsi="Times New Roman" w:cs="Times New Roman"/>
+              </w:rPr>
+            </w:pPr>
+            <w:r>
+              <w:rPr>
+                <w:rFonts w:ascii="Times New Roman" w:hAnsi="Times New Roman" w:cs="Times New Roman"/>
+              </w:rPr>
+              <w:t xml:space="preserve">Verifica el invariante con el método </w:t>
+            </w:r>
+            <w:proofErr w:type="spellStart"/>
+            <w:proofErr w:type="gramStart"/>
+            <w:r>
+              <w:rPr>
+                <w:rFonts w:ascii="Times New Roman" w:hAnsi="Times New Roman" w:cs="Times New Roman"/>
+              </w:rPr>
+              <w:t>invariantAscendant</w:t>
+            </w:r>
+            <w:proofErr w:type="spellEnd"/>
+            <w:r>
+              <w:rPr>
+                <w:rFonts w:ascii="Times New Roman" w:hAnsi="Times New Roman" w:cs="Times New Roman"/>
+              </w:rPr>
+              <w:t>(</w:t>
+            </w:r>
+            <w:proofErr w:type="gramEnd"/>
+            <w:r>
+              <w:rPr>
+                <w:rFonts w:ascii="Times New Roman" w:hAnsi="Times New Roman" w:cs="Times New Roman"/>
+              </w:rPr>
+              <w:t xml:space="preserve">) de la clase </w:t>
+            </w:r>
+            <w:proofErr w:type="spellStart"/>
+            <w:r>
+              <w:rPr>
+                <w:rFonts w:ascii="Times New Roman" w:hAnsi="Times New Roman" w:cs="Times New Roman"/>
+              </w:rPr>
+              <w:t>Secuency</w:t>
+            </w:r>
+            <w:proofErr w:type="spellEnd"/>
+          </w:p>
+        </w:tc>
+      </w:tr>
+      <w:tr>
+        <w:tc>
+          <w:tcPr>
+            <w:tcW w:w="1673" w:type="dxa"/>
+          </w:tcPr>
+          <w:p>
+            <w:pPr>
+              <w:jc w:val="both"/>
+              <w:rPr>
+                <w:rFonts w:ascii="Times New Roman" w:hAnsi="Times New Roman" w:cs="Times New Roman"/>
+              </w:rPr>
+            </w:pPr>
+            <w:proofErr w:type="spellStart"/>
+            <w:r>
+              <w:rPr>
+                <w:rFonts w:ascii="Times New Roman" w:hAnsi="Times New Roman" w:cs="Times New Roman"/>
+              </w:rPr>
+              <w:t>Secuency</w:t>
+            </w:r>
+            <w:proofErr w:type="spellEnd"/>
+          </w:p>
+        </w:tc>
+        <w:tc>
+          <w:tcPr>
+            <w:tcW w:w="1739" w:type="dxa"/>
+          </w:tcPr>
+          <w:p>
+            <w:pPr>
+              <w:jc w:val="both"/>
+              <w:rPr>
+                <w:rFonts w:ascii="Times New Roman" w:hAnsi="Times New Roman" w:cs="Times New Roman"/>
+              </w:rPr>
+            </w:pPr>
+            <w:proofErr w:type="spellStart"/>
+            <w:proofErr w:type="gramStart"/>
+            <w:r>
+              <w:rPr>
+                <w:rFonts w:ascii="Times New Roman" w:hAnsi="Times New Roman" w:cs="Times New Roman"/>
+              </w:rPr>
+              <w:t>mergeSort</w:t>
+            </w:r>
+            <w:proofErr w:type="spellEnd"/>
+            <w:r>
+              <w:rPr>
+                <w:rFonts w:ascii="Times New Roman" w:hAnsi="Times New Roman" w:cs="Times New Roman"/>
+              </w:rPr>
+              <w:t>(</w:t>
+            </w:r>
+            <w:proofErr w:type="gramEnd"/>
+            <w:r>
+              <w:rPr>
+                <w:rFonts w:ascii="Times New Roman" w:hAnsi="Times New Roman" w:cs="Times New Roman"/>
+              </w:rPr>
+              <w:t xml:space="preserve">): </w:t>
+            </w:r>
+            <w:proofErr w:type="spellStart"/>
+            <w:r>
+              <w:rPr>
+                <w:rFonts w:ascii="Times New Roman" w:hAnsi="Times New Roman" w:cs="Times New Roman"/>
+              </w:rPr>
+              <w:t>long</w:t>
+            </w:r>
+            <w:proofErr w:type="spellEnd"/>
+          </w:p>
+        </w:tc>
+        <w:tc>
+          <w:tcPr>
+            <w:tcW w:w="2112" w:type="dxa"/>
+          </w:tcPr>
+          <w:p>
+            <w:pPr>
+              <w:jc w:val="both"/>
+              <w:rPr>
+                <w:rFonts w:ascii="Times New Roman" w:hAnsi="Times New Roman" w:cs="Times New Roman"/>
+              </w:rPr>
+            </w:pPr>
+            <w:r>
+              <w:rPr>
+                <w:rFonts w:ascii="Times New Roman" w:hAnsi="Times New Roman" w:cs="Times New Roman"/>
+              </w:rPr>
+              <w:t xml:space="preserve">Existe un objeto </w:t>
+            </w:r>
+            <w:proofErr w:type="spellStart"/>
+            <w:r>
+              <w:rPr>
+                <w:rFonts w:ascii="Times New Roman" w:hAnsi="Times New Roman" w:cs="Times New Roman"/>
+              </w:rPr>
+              <w:t>Secuency</w:t>
+            </w:r>
+            <w:proofErr w:type="spellEnd"/>
+            <w:r>
+              <w:rPr>
+                <w:rFonts w:ascii="Times New Roman" w:hAnsi="Times New Roman" w:cs="Times New Roman"/>
+              </w:rPr>
+              <w:t xml:space="preserve"> que tiene una </w:t>
+            </w:r>
+            <w:r>
+              <w:rPr>
+                <w:rFonts w:ascii="Times New Roman" w:hAnsi="Times New Roman" w:cs="Times New Roman"/>
+              </w:rPr>
+              <w:lastRenderedPageBreak/>
+              <w:t>lista</w:t>
+            </w:r>
+            <w:r>
+              <w:rPr>
+                <w:rFonts w:ascii="Times New Roman" w:hAnsi="Times New Roman" w:cs="Times New Roman"/>
+              </w:rPr>
+              <w:t xml:space="preserve"> que ha sido generada aleatoriamente por el método </w:t>
+            </w:r>
+            <w:proofErr w:type="spellStart"/>
+            <w:r>
+              <w:rPr>
+                <w:rFonts w:ascii="Times New Roman" w:hAnsi="Times New Roman" w:cs="Times New Roman"/>
+              </w:rPr>
+              <w:t>generateRandomValues</w:t>
+            </w:r>
+            <w:proofErr w:type="spellEnd"/>
+            <w:r>
+              <w:rPr>
+                <w:rFonts w:ascii="Times New Roman" w:hAnsi="Times New Roman" w:cs="Times New Roman"/>
+              </w:rPr>
+              <w:t>, donde:</w:t>
+            </w:r>
+          </w:p>
+          <w:p>
+            <w:pPr>
+              <w:jc w:val="both"/>
+              <w:rPr>
+                <w:rFonts w:ascii="Times New Roman" w:hAnsi="Times New Roman" w:cs="Times New Roman"/>
+                <w:lang w:val="en-US"/>
+              </w:rPr>
+            </w:pPr>
+            <w:r>
+              <w:rPr>
+                <w:rFonts w:ascii="Times New Roman" w:hAnsi="Times New Roman" w:cs="Times New Roman"/>
+                <w:lang w:val="en-US"/>
+              </w:rPr>
+              <w:t>Number= 20</w:t>
+            </w:r>
+          </w:p>
+          <w:p>
+            <w:pPr>
+              <w:jc w:val="both"/>
+              <w:rPr>
+                <w:rFonts w:ascii="Times New Roman" w:hAnsi="Times New Roman" w:cs="Times New Roman"/>
+                <w:lang w:val="en-US"/>
+              </w:rPr>
+            </w:pPr>
+            <w:r>
+              <w:rPr>
+                <w:rFonts w:ascii="Times New Roman" w:hAnsi="Times New Roman" w:cs="Times New Roman"/>
+                <w:lang w:val="en-US"/>
+              </w:rPr>
+              <w:t>Start= -</w:t>
+            </w:r>
+            <w:r>
+              <w:rPr>
+                <w:rFonts w:ascii="Times New Roman" w:hAnsi="Times New Roman" w:cs="Times New Roman"/>
+                <w:lang w:val="en-US"/>
+              </w:rPr>
+              <w:t>10</w:t>
+            </w:r>
+          </w:p>
+          <w:p>
+            <w:pPr>
+              <w:jc w:val="both"/>
+              <w:rPr>
+                <w:rFonts w:ascii="Times New Roman" w:hAnsi="Times New Roman" w:cs="Times New Roman"/>
+                <w:lang w:val="en-US"/>
+              </w:rPr>
+            </w:pPr>
+            <w:r>
+              <w:rPr>
+                <w:rFonts w:ascii="Times New Roman" w:hAnsi="Times New Roman" w:cs="Times New Roman"/>
+                <w:lang w:val="en-US"/>
+              </w:rPr>
+              <w:t>End=</w:t>
+            </w:r>
+            <w:r>
+              <w:rPr>
+                <w:rFonts w:ascii="Times New Roman" w:hAnsi="Times New Roman" w:cs="Times New Roman"/>
+                <w:lang w:val="en-US"/>
+              </w:rPr>
+              <w:t xml:space="preserve"> 10</w:t>
+            </w:r>
+          </w:p>
+          <w:p>
+            <w:pPr>
+              <w:jc w:val="both"/>
+              <w:rPr>
+                <w:rFonts w:ascii="Times New Roman" w:hAnsi="Times New Roman" w:cs="Times New Roman"/>
+                <w:lang w:val="en-US"/>
+              </w:rPr>
+            </w:pPr>
+            <w:r>
+              <w:rPr>
+                <w:rFonts w:ascii="Times New Roman" w:hAnsi="Times New Roman" w:cs="Times New Roman"/>
+                <w:lang w:val="en-US"/>
+              </w:rPr>
+              <w:t>Repeated=</w:t>
+            </w:r>
+            <w:r>
+              <w:rPr>
+                <w:rFonts w:ascii="Times New Roman" w:hAnsi="Times New Roman" w:cs="Times New Roman"/>
+                <w:lang w:val="en-US"/>
+              </w:rPr>
+              <w:t xml:space="preserve"> false</w:t>
+            </w:r>
+          </w:p>
+          <w:p>
+            <w:pPr>
+              <w:jc w:val="both"/>
+              <w:rPr>
+                <w:rFonts w:ascii="Times New Roman" w:hAnsi="Times New Roman" w:cs="Times New Roman"/>
+                <w:lang w:val="en-US"/>
+              </w:rPr>
+            </w:pPr>
+            <w:proofErr w:type="spellStart"/>
+            <w:r>
+              <w:rPr>
+                <w:rFonts w:ascii="Times New Roman" w:hAnsi="Times New Roman" w:cs="Times New Roman"/>
+                <w:lang w:val="en-US"/>
+              </w:rPr>
+              <w:t>OnlyInt</w:t>
+            </w:r>
+            <w:proofErr w:type="spellEnd"/>
+            <w:r>
+              <w:rPr>
+                <w:rFonts w:ascii="Times New Roman" w:hAnsi="Times New Roman" w:cs="Times New Roman"/>
+                <w:lang w:val="en-US"/>
+              </w:rPr>
+              <w:t>=</w:t>
+            </w:r>
+            <w:r>
+              <w:rPr>
+                <w:rFonts w:ascii="Times New Roman" w:hAnsi="Times New Roman" w:cs="Times New Roman"/>
+                <w:lang w:val="en-US"/>
+              </w:rPr>
+              <w:t xml:space="preserve"> false</w:t>
+            </w:r>
+          </w:p>
+        </w:tc>
+        <w:tc>
+          <w:tcPr>
+            <w:tcW w:w="1230" w:type="dxa"/>
+          </w:tcPr>
+          <w:p>
+            <w:pPr>
+              <w:jc w:val="both"/>
+              <w:rPr>
+                <w:rFonts w:ascii="Times New Roman" w:hAnsi="Times New Roman" w:cs="Times New Roman"/>
+              </w:rPr>
+            </w:pPr>
+            <w:r>
+              <w:rPr>
+                <w:rFonts w:ascii="Times New Roman" w:hAnsi="Times New Roman" w:cs="Times New Roman"/>
+              </w:rPr>
+              <w:lastRenderedPageBreak/>
+              <w:t>Ninguna</w:t>
+            </w:r>
+          </w:p>
+        </w:tc>
+        <w:tc>
+          <w:tcPr>
+            <w:tcW w:w="2074" w:type="dxa"/>
+          </w:tcPr>
+          <w:p>
+            <w:pPr>
+              <w:jc w:val="both"/>
+              <w:rPr>
+                <w:rFonts w:ascii="Times New Roman" w:hAnsi="Times New Roman" w:cs="Times New Roman"/>
+              </w:rPr>
+            </w:pPr>
+            <w:r>
+              <w:rPr>
+                <w:rFonts w:ascii="Times New Roman" w:hAnsi="Times New Roman" w:cs="Times New Roman"/>
+              </w:rPr>
+              <w:t xml:space="preserve">Verifica el invariante con el método </w:t>
+            </w:r>
+            <w:proofErr w:type="spellStart"/>
+            <w:proofErr w:type="gramStart"/>
+            <w:r>
+              <w:rPr>
+                <w:rFonts w:ascii="Times New Roman" w:hAnsi="Times New Roman" w:cs="Times New Roman"/>
+              </w:rPr>
+              <w:lastRenderedPageBreak/>
+              <w:t>invariantAscendant</w:t>
+            </w:r>
+            <w:proofErr w:type="spellEnd"/>
+            <w:r>
+              <w:rPr>
+                <w:rFonts w:ascii="Times New Roman" w:hAnsi="Times New Roman" w:cs="Times New Roman"/>
+              </w:rPr>
+              <w:t>(</w:t>
+            </w:r>
+            <w:proofErr w:type="gramEnd"/>
+            <w:r>
+              <w:rPr>
+                <w:rFonts w:ascii="Times New Roman" w:hAnsi="Times New Roman" w:cs="Times New Roman"/>
+              </w:rPr>
+              <w:t xml:space="preserve">) de la clase </w:t>
+            </w:r>
+            <w:proofErr w:type="spellStart"/>
+            <w:r>
+              <w:rPr>
+                <w:rFonts w:ascii="Times New Roman" w:hAnsi="Times New Roman" w:cs="Times New Roman"/>
+              </w:rPr>
+              <w:t>Secuency</w:t>
+            </w:r>
+            <w:proofErr w:type="spellEnd"/>
+          </w:p>
+        </w:tc>
+      </w:tr>
+    </w:tbl>
+    <w:p>
+      <w:pPr>
+        <w:jc w:val="both"/>
+        <w:rPr>
+          <w:rFonts w:ascii="Times New Roman" w:hAnsi="Times New Roman" w:cs="Times New Roman"/>
+          <w:sz w:val="20"/>
+        </w:rPr>
+      </w:pPr>
+    </w:p>
+    <w:tbl>
+      <w:tblPr>
+        <w:tblStyle w:val="Tablaconcuadrcula"/>
+        <w:tblW w:w="0" w:type="auto"/>
+        <w:tblLook w:val="04A0" w:firstRow="1" w:lastRow="0" w:firstColumn="1" w:lastColumn="0" w:noHBand="0" w:noVBand="1"/>
+      </w:tblPr>
+      <w:tblGrid>
+        <w:gridCol w:w="1579"/>
+        <w:gridCol w:w="1611"/>
+        <w:gridCol w:w="2373"/>
+        <w:gridCol w:w="1191"/>
+        <w:gridCol w:w="2074"/>
+      </w:tblGrid>
+      <w:tr>
+        <w:tc>
+          <w:tcPr>
+            <w:tcW w:w="8828" w:type="dxa"/>
+            <w:gridSpan w:val="5"/>
+          </w:tcPr>
+          <w:p>
+            <w:pPr>
+              <w:jc w:val="both"/>
+              <w:rPr>
+                <w:rFonts w:ascii="Times New Roman" w:hAnsi="Times New Roman" w:cs="Times New Roman"/>
+              </w:rPr>
+            </w:pPr>
+            <w:r>
+              <w:rPr>
+                <w:rFonts w:ascii="Times New Roman" w:hAnsi="Times New Roman" w:cs="Times New Roman"/>
+              </w:rPr>
+              <w:t xml:space="preserve">Prueba 1: Algoritmo de ordenamiento por </w:t>
+            </w:r>
+          </w:p>
+        </w:tc>
+      </w:tr>
+      <w:tr>
+        <w:tc>
+          <w:tcPr>
+            <w:tcW w:w="1673" w:type="dxa"/>
+          </w:tcPr>
+          <w:p>
+            <w:pPr>
+              <w:jc w:val="both"/>
+              <w:rPr>
+                <w:rFonts w:ascii="Times New Roman" w:hAnsi="Times New Roman" w:cs="Times New Roman"/>
+              </w:rPr>
+            </w:pPr>
+            <w:r>
+              <w:rPr>
+                <w:rFonts w:ascii="Times New Roman" w:hAnsi="Times New Roman" w:cs="Times New Roman"/>
+              </w:rPr>
+              <w:t>Clase</w:t>
+            </w:r>
+          </w:p>
+        </w:tc>
+        <w:tc>
+          <w:tcPr>
+            <w:tcW w:w="1739" w:type="dxa"/>
+          </w:tcPr>
+          <w:p>
+            <w:pPr>
+              <w:jc w:val="both"/>
+              <w:rPr>
+                <w:rFonts w:ascii="Times New Roman" w:hAnsi="Times New Roman" w:cs="Times New Roman"/>
+              </w:rPr>
+            </w:pPr>
+            <w:r>
+              <w:rPr>
+                <w:rFonts w:ascii="Times New Roman" w:hAnsi="Times New Roman" w:cs="Times New Roman"/>
+              </w:rPr>
+              <w:t>Método</w:t>
+            </w:r>
+          </w:p>
+        </w:tc>
+        <w:tc>
+          <w:tcPr>
+            <w:tcW w:w="2112" w:type="dxa"/>
+          </w:tcPr>
+          <w:p>
+            <w:pPr>
+              <w:jc w:val="both"/>
+              <w:rPr>
+                <w:rFonts w:ascii="Times New Roman" w:hAnsi="Times New Roman" w:cs="Times New Roman"/>
+              </w:rPr>
+            </w:pPr>
+            <w:r>
+              <w:rPr>
+                <w:rFonts w:ascii="Times New Roman" w:hAnsi="Times New Roman" w:cs="Times New Roman"/>
+              </w:rPr>
+              <w:t>Escenario</w:t>
+            </w:r>
+          </w:p>
+        </w:tc>
+        <w:tc>
+          <w:tcPr>
+            <w:tcW w:w="1230" w:type="dxa"/>
+          </w:tcPr>
+          <w:p>
+            <w:pPr>
+              <w:jc w:val="both"/>
+              <w:rPr>
+                <w:rFonts w:ascii="Times New Roman" w:hAnsi="Times New Roman" w:cs="Times New Roman"/>
+              </w:rPr>
+            </w:pPr>
+            <w:r>
+              <w:rPr>
+                <w:rFonts w:ascii="Times New Roman" w:hAnsi="Times New Roman" w:cs="Times New Roman"/>
+              </w:rPr>
+              <w:t>Entrada</w:t>
+            </w:r>
+          </w:p>
+        </w:tc>
+        <w:tc>
+          <w:tcPr>
+            <w:tcW w:w="2074" w:type="dxa"/>
+          </w:tcPr>
+          <w:p>
+            <w:pPr>
+              <w:jc w:val="both"/>
+              <w:rPr>
+                <w:rFonts w:ascii="Times New Roman" w:hAnsi="Times New Roman" w:cs="Times New Roman"/>
+              </w:rPr>
+            </w:pPr>
+            <w:r>
+              <w:rPr>
+                <w:rFonts w:ascii="Times New Roman" w:hAnsi="Times New Roman" w:cs="Times New Roman"/>
+              </w:rPr>
+              <w:t>Resultado</w:t>
+            </w:r>
+          </w:p>
+        </w:tc>
+      </w:tr>
+      <w:tr>
+        <w:tc>
+          <w:tcPr>
+            <w:tcW w:w="1673" w:type="dxa"/>
+          </w:tcPr>
+          <w:p>
+            <w:pPr>
+              <w:jc w:val="both"/>
+              <w:rPr>
+                <w:rFonts w:ascii="Times New Roman" w:hAnsi="Times New Roman" w:cs="Times New Roman"/>
+              </w:rPr>
+            </w:pPr>
+            <w:proofErr w:type="spellStart"/>
+            <w:r>
+              <w:rPr>
+                <w:rFonts w:ascii="Times New Roman" w:hAnsi="Times New Roman" w:cs="Times New Roman"/>
+              </w:rPr>
+              <w:t>Secuency</w:t>
+            </w:r>
+            <w:proofErr w:type="spellEnd"/>
+          </w:p>
+        </w:tc>
+        <w:tc>
+          <w:tcPr>
+            <w:tcW w:w="1739" w:type="dxa"/>
+          </w:tcPr>
+          <w:p>
+            <w:pPr>
+              <w:jc w:val="both"/>
+              <w:rPr>
+                <w:rFonts w:ascii="Times New Roman" w:hAnsi="Times New Roman" w:cs="Times New Roman"/>
+              </w:rPr>
+            </w:pPr>
+            <w:bookmarkStart w:id="0" w:name="_GoBack"/>
+            <w:bookmarkEnd w:id="0"/>
+          </w:p>
+        </w:tc>
+        <w:tc>
+          <w:tcPr>
+            <w:tcW w:w="2112" w:type="dxa"/>
+          </w:tcPr>
+          <w:p>
+            <w:pPr>
+              <w:jc w:val="both"/>
+              <w:rPr>
+                <w:rFonts w:ascii="Times New Roman" w:hAnsi="Times New Roman" w:cs="Times New Roman"/>
+              </w:rPr>
+            </w:pPr>
+            <w:r>
+              <w:rPr>
+                <w:rFonts w:ascii="Times New Roman" w:hAnsi="Times New Roman" w:cs="Times New Roman"/>
+              </w:rPr>
+              <w:t xml:space="preserve">Existe un objeto </w:t>
+            </w:r>
+            <w:proofErr w:type="spellStart"/>
+            <w:r>
+              <w:rPr>
+                <w:rFonts w:ascii="Times New Roman" w:hAnsi="Times New Roman" w:cs="Times New Roman"/>
+              </w:rPr>
+              <w:t>Secuency</w:t>
+            </w:r>
+            <w:proofErr w:type="spellEnd"/>
+            <w:r>
+              <w:rPr>
+                <w:rFonts w:ascii="Times New Roman" w:hAnsi="Times New Roman" w:cs="Times New Roman"/>
+              </w:rPr>
+              <w:t xml:space="preserve"> que tiene una lista donde:</w:t>
+            </w:r>
+          </w:p>
+          <w:p>
+            <w:pPr>
+              <w:jc w:val="both"/>
+              <w:rPr>
+                <w:rFonts w:ascii="Times New Roman" w:hAnsi="Times New Roman" w:cs="Times New Roman"/>
+              </w:rPr>
+            </w:pPr>
+            <w:r>
+              <w:rPr>
+                <w:rFonts w:ascii="Times New Roman" w:hAnsi="Times New Roman" w:cs="Times New Roman"/>
+              </w:rPr>
+              <w:t>lista = {6, 5, 4, 3, 2, 1}</w:t>
+            </w:r>
+          </w:p>
+        </w:tc>
+        <w:tc>
+          <w:tcPr>
+            <w:tcW w:w="1230" w:type="dxa"/>
+          </w:tcPr>
+          <w:p>
+            <w:pPr>
+              <w:jc w:val="both"/>
+              <w:rPr>
+                <w:rFonts w:ascii="Times New Roman" w:hAnsi="Times New Roman" w:cs="Times New Roman"/>
+              </w:rPr>
+            </w:pPr>
+            <w:r>
+              <w:rPr>
+                <w:rFonts w:ascii="Times New Roman" w:hAnsi="Times New Roman" w:cs="Times New Roman"/>
+              </w:rPr>
+              <w:t>Ninguna</w:t>
+            </w:r>
+          </w:p>
+        </w:tc>
+        <w:tc>
+          <w:tcPr>
+            <w:tcW w:w="2074" w:type="dxa"/>
+          </w:tcPr>
+          <w:p>
+            <w:pPr>
+              <w:jc w:val="both"/>
+              <w:rPr>
+                <w:rFonts w:ascii="Times New Roman" w:hAnsi="Times New Roman" w:cs="Times New Roman"/>
+              </w:rPr>
+            </w:pPr>
+            <w:r>
+              <w:rPr>
+                <w:rFonts w:ascii="Times New Roman" w:hAnsi="Times New Roman" w:cs="Times New Roman"/>
+              </w:rPr>
+              <w:t>Lista = {1, 2, 3, 4, 5, 6}</w:t>
+            </w:r>
+          </w:p>
+        </w:tc>
+      </w:tr>
+      <w:tr>
+        <w:tc>
+          <w:tcPr>
+            <w:tcW w:w="1673" w:type="dxa"/>
+          </w:tcPr>
+          <w:p>
+            <w:pPr>
+              <w:jc w:val="both"/>
+              <w:rPr>
+                <w:rFonts w:ascii="Times New Roman" w:hAnsi="Times New Roman" w:cs="Times New Roman"/>
+              </w:rPr>
+            </w:pPr>
+            <w:proofErr w:type="spellStart"/>
+            <w:r>
+              <w:rPr>
+                <w:rFonts w:ascii="Times New Roman" w:hAnsi="Times New Roman" w:cs="Times New Roman"/>
+              </w:rPr>
+              <w:t>Secuency</w:t>
+            </w:r>
+            <w:proofErr w:type="spellEnd"/>
+          </w:p>
+        </w:tc>
+        <w:tc>
+          <w:tcPr>
+            <w:tcW w:w="1739" w:type="dxa"/>
+          </w:tcPr>
+          <w:p>
+            <w:pPr>
+              <w:jc w:val="both"/>
+              <w:rPr>
+                <w:rFonts w:ascii="Times New Roman" w:hAnsi="Times New Roman" w:cs="Times New Roman"/>
+              </w:rPr>
+            </w:pPr>
+          </w:p>
+        </w:tc>
+        <w:tc>
+          <w:tcPr>
+            <w:tcW w:w="2112" w:type="dxa"/>
+          </w:tcPr>
+          <w:p>
+            <w:pPr>
+              <w:jc w:val="both"/>
+              <w:rPr>
+                <w:rFonts w:ascii="Times New Roman" w:hAnsi="Times New Roman" w:cs="Times New Roman"/>
+              </w:rPr>
+            </w:pPr>
+            <w:r>
+              <w:rPr>
+                <w:rFonts w:ascii="Times New Roman" w:hAnsi="Times New Roman" w:cs="Times New Roman"/>
+              </w:rPr>
+              <w:t xml:space="preserve">Existe un objeto </w:t>
+            </w:r>
+            <w:proofErr w:type="spellStart"/>
+            <w:r>
+              <w:rPr>
+                <w:rFonts w:ascii="Times New Roman" w:hAnsi="Times New Roman" w:cs="Times New Roman"/>
+              </w:rPr>
+              <w:t>Secuency</w:t>
+            </w:r>
+            <w:proofErr w:type="spellEnd"/>
+            <w:r>
+              <w:rPr>
+                <w:rFonts w:ascii="Times New Roman" w:hAnsi="Times New Roman" w:cs="Times New Roman"/>
+              </w:rPr>
+              <w:t xml:space="preserve"> que tiene una lista donde la lista contiene los números del 1 al 50 de manera ordenada</w:t>
+            </w:r>
+          </w:p>
+        </w:tc>
+        <w:tc>
+          <w:tcPr>
+            <w:tcW w:w="1230" w:type="dxa"/>
+          </w:tcPr>
+          <w:p>
+            <w:pPr>
+              <w:jc w:val="both"/>
+              <w:rPr>
+                <w:rFonts w:ascii="Times New Roman" w:hAnsi="Times New Roman" w:cs="Times New Roman"/>
+              </w:rPr>
+            </w:pPr>
+            <w:r>
+              <w:rPr>
+                <w:rFonts w:ascii="Times New Roman" w:hAnsi="Times New Roman" w:cs="Times New Roman"/>
+              </w:rPr>
+              <w:t>Ninguna</w:t>
+            </w:r>
+          </w:p>
+        </w:tc>
+        <w:tc>
+          <w:tcPr>
+            <w:tcW w:w="2074" w:type="dxa"/>
+          </w:tcPr>
+          <w:p>
+            <w:pPr>
+              <w:jc w:val="both"/>
+              <w:rPr>
+                <w:rFonts w:ascii="Times New Roman" w:hAnsi="Times New Roman" w:cs="Times New Roman"/>
+              </w:rPr>
+            </w:pPr>
+            <w:r>
+              <w:rPr>
+                <w:rFonts w:ascii="Times New Roman" w:hAnsi="Times New Roman" w:cs="Times New Roman"/>
+              </w:rPr>
+              <w:t xml:space="preserve">Verifica el invariante con el método </w:t>
+            </w:r>
+            <w:proofErr w:type="spellStart"/>
+            <w:proofErr w:type="gramStart"/>
+            <w:r>
+              <w:rPr>
+                <w:rFonts w:ascii="Times New Roman" w:hAnsi="Times New Roman" w:cs="Times New Roman"/>
+              </w:rPr>
+              <w:t>invariantAscendant</w:t>
+            </w:r>
+            <w:proofErr w:type="spellEnd"/>
+            <w:r>
+              <w:rPr>
+                <w:rFonts w:ascii="Times New Roman" w:hAnsi="Times New Roman" w:cs="Times New Roman"/>
+              </w:rPr>
+              <w:t>(</w:t>
+            </w:r>
+            <w:proofErr w:type="gramEnd"/>
+            <w:r>
+              <w:rPr>
+                <w:rFonts w:ascii="Times New Roman" w:hAnsi="Times New Roman" w:cs="Times New Roman"/>
+              </w:rPr>
+              <w:t xml:space="preserve">) de la clase </w:t>
+            </w:r>
+            <w:proofErr w:type="spellStart"/>
+            <w:r>
+              <w:rPr>
+                <w:rFonts w:ascii="Times New Roman" w:hAnsi="Times New Roman" w:cs="Times New Roman"/>
+              </w:rPr>
+              <w:t>Secuency</w:t>
+            </w:r>
+            <w:proofErr w:type="spellEnd"/>
+          </w:p>
+        </w:tc>
+      </w:tr>
+      <w:tr>
+        <w:tc>
+          <w:tcPr>
+            <w:tcW w:w="1673" w:type="dxa"/>
+          </w:tcPr>
+          <w:p>
+            <w:pPr>
+              <w:jc w:val="both"/>
+              <w:rPr>
+                <w:rFonts w:ascii="Times New Roman" w:hAnsi="Times New Roman" w:cs="Times New Roman"/>
+              </w:rPr>
+            </w:pPr>
+            <w:proofErr w:type="spellStart"/>
+            <w:r>
+              <w:rPr>
+                <w:rFonts w:ascii="Times New Roman" w:hAnsi="Times New Roman" w:cs="Times New Roman"/>
+              </w:rPr>
+              <w:t>Secuency</w:t>
+            </w:r>
+            <w:proofErr w:type="spellEnd"/>
+          </w:p>
+        </w:tc>
+        <w:tc>
+          <w:tcPr>
+            <w:tcW w:w="1739" w:type="dxa"/>
+          </w:tcPr>
+          <w:p>
+            <w:pPr>
+              <w:jc w:val="both"/>
+              <w:rPr>
+                <w:rFonts w:ascii="Times New Roman" w:hAnsi="Times New Roman" w:cs="Times New Roman"/>
+              </w:rPr>
+            </w:pPr>
+          </w:p>
+        </w:tc>
+        <w:tc>
+          <w:tcPr>
+            <w:tcW w:w="2112" w:type="dxa"/>
+          </w:tcPr>
+          <w:p>
+            <w:pPr>
+              <w:jc w:val="both"/>
+              <w:rPr>
+                <w:rFonts w:ascii="Times New Roman" w:hAnsi="Times New Roman" w:cs="Times New Roman"/>
+              </w:rPr>
+            </w:pPr>
+            <w:r>
+              <w:rPr>
+                <w:rFonts w:ascii="Times New Roman" w:hAnsi="Times New Roman" w:cs="Times New Roman"/>
+              </w:rPr>
+              <w:t xml:space="preserve">Existe un objeto </w:t>
+            </w:r>
+            <w:proofErr w:type="spellStart"/>
+            <w:r>
+              <w:rPr>
+                <w:rFonts w:ascii="Times New Roman" w:hAnsi="Times New Roman" w:cs="Times New Roman"/>
+              </w:rPr>
+              <w:t>Secuency</w:t>
+            </w:r>
+            <w:proofErr w:type="spellEnd"/>
+            <w:r>
+              <w:rPr>
+                <w:rFonts w:ascii="Times New Roman" w:hAnsi="Times New Roman" w:cs="Times New Roman"/>
+              </w:rPr>
+              <w:t xml:space="preserve"> que tiene una lista donde la lista es de tamaño 50 y tiene un 3 en cada posición</w:t>
+            </w:r>
+          </w:p>
+          <w:p>
+            <w:pPr>
+              <w:jc w:val="both"/>
+              <w:rPr>
+                <w:rFonts w:ascii="Times New Roman" w:hAnsi="Times New Roman" w:cs="Times New Roman"/>
+              </w:rPr>
+            </w:pPr>
+          </w:p>
+        </w:tc>
+        <w:tc>
+          <w:tcPr>
+            <w:tcW w:w="1230" w:type="dxa"/>
+          </w:tcPr>
+          <w:p>
+            <w:pPr>
+              <w:jc w:val="both"/>
+              <w:rPr>
+                <w:rFonts w:ascii="Times New Roman" w:hAnsi="Times New Roman" w:cs="Times New Roman"/>
+              </w:rPr>
+            </w:pPr>
+            <w:r>
+              <w:rPr>
+                <w:rFonts w:ascii="Times New Roman" w:hAnsi="Times New Roman" w:cs="Times New Roman"/>
+              </w:rPr>
+              <w:t>Ninguna</w:t>
+            </w:r>
+          </w:p>
+        </w:tc>
+        <w:tc>
+          <w:tcPr>
+            <w:tcW w:w="2074" w:type="dxa"/>
+          </w:tcPr>
+          <w:p>
+            <w:pPr>
+              <w:jc w:val="both"/>
+              <w:rPr>
+                <w:rFonts w:ascii="Times New Roman" w:hAnsi="Times New Roman" w:cs="Times New Roman"/>
+              </w:rPr>
+            </w:pPr>
+            <w:r>
+              <w:rPr>
+                <w:rFonts w:ascii="Times New Roman" w:hAnsi="Times New Roman" w:cs="Times New Roman"/>
+              </w:rPr>
+              <w:t xml:space="preserve">Verifica el invariante con el método </w:t>
+            </w:r>
+            <w:proofErr w:type="spellStart"/>
+            <w:proofErr w:type="gramStart"/>
+            <w:r>
+              <w:rPr>
+                <w:rFonts w:ascii="Times New Roman" w:hAnsi="Times New Roman" w:cs="Times New Roman"/>
+              </w:rPr>
+              <w:t>invariantAscendant</w:t>
+            </w:r>
+            <w:proofErr w:type="spellEnd"/>
+            <w:r>
+              <w:rPr>
+                <w:rFonts w:ascii="Times New Roman" w:hAnsi="Times New Roman" w:cs="Times New Roman"/>
+              </w:rPr>
+              <w:t>(</w:t>
+            </w:r>
+            <w:proofErr w:type="gramEnd"/>
+            <w:r>
+              <w:rPr>
+                <w:rFonts w:ascii="Times New Roman" w:hAnsi="Times New Roman" w:cs="Times New Roman"/>
+              </w:rPr>
+              <w:t xml:space="preserve">) de la clase </w:t>
+            </w:r>
+            <w:proofErr w:type="spellStart"/>
+            <w:r>
+              <w:rPr>
+                <w:rFonts w:ascii="Times New Roman" w:hAnsi="Times New Roman" w:cs="Times New Roman"/>
+              </w:rPr>
+              <w:t>Secuency</w:t>
+            </w:r>
+            <w:proofErr w:type="spellEnd"/>
+          </w:p>
+        </w:tc>
+      </w:tr>
+      <w:tr>
+        <w:tc>
+          <w:tcPr>
+            <w:tcW w:w="1673" w:type="dxa"/>
+          </w:tcPr>
+          <w:p>
+            <w:pPr>
+              <w:jc w:val="both"/>
+              <w:rPr>
+                <w:rFonts w:ascii="Times New Roman" w:hAnsi="Times New Roman" w:cs="Times New Roman"/>
+              </w:rPr>
+            </w:pPr>
+            <w:proofErr w:type="spellStart"/>
+            <w:r>
+              <w:rPr>
+                <w:rFonts w:ascii="Times New Roman" w:hAnsi="Times New Roman" w:cs="Times New Roman"/>
+              </w:rPr>
+              <w:t>Secuency</w:t>
+            </w:r>
+            <w:proofErr w:type="spellEnd"/>
+          </w:p>
+        </w:tc>
+        <w:tc>
+          <w:tcPr>
+            <w:tcW w:w="1739" w:type="dxa"/>
+          </w:tcPr>
+          <w:p>
+            <w:pPr>
+              <w:jc w:val="both"/>
+              <w:rPr>
+                <w:rFonts w:ascii="Times New Roman" w:hAnsi="Times New Roman" w:cs="Times New Roman"/>
+              </w:rPr>
+            </w:pPr>
+          </w:p>
+        </w:tc>
+        <w:tc>
+          <w:tcPr>
+            <w:tcW w:w="2112" w:type="dxa"/>
+          </w:tcPr>
+          <w:p>
+            <w:pPr>
+              <w:jc w:val="both"/>
+              <w:rPr>
+                <w:rFonts w:ascii="Times New Roman" w:hAnsi="Times New Roman" w:cs="Times New Roman"/>
+              </w:rPr>
+            </w:pPr>
+            <w:r>
+              <w:rPr>
+                <w:rFonts w:ascii="Times New Roman" w:hAnsi="Times New Roman" w:cs="Times New Roman"/>
+              </w:rPr>
+              <w:t xml:space="preserve">Existe un objeto </w:t>
+            </w:r>
+            <w:proofErr w:type="spellStart"/>
+            <w:r>
+              <w:rPr>
+                <w:rFonts w:ascii="Times New Roman" w:hAnsi="Times New Roman" w:cs="Times New Roman"/>
+              </w:rPr>
+              <w:t>Secuency</w:t>
+            </w:r>
+            <w:proofErr w:type="spellEnd"/>
+            <w:r>
+              <w:rPr>
+                <w:rFonts w:ascii="Times New Roman" w:hAnsi="Times New Roman" w:cs="Times New Roman"/>
+              </w:rPr>
+              <w:t xml:space="preserve"> que tiene una lista donde:</w:t>
+            </w:r>
+          </w:p>
+          <w:p>
+            <w:pPr>
+              <w:jc w:val="both"/>
+              <w:rPr>
+                <w:rFonts w:ascii="Times New Roman" w:hAnsi="Times New Roman" w:cs="Times New Roman"/>
+              </w:rPr>
+            </w:pPr>
+            <w:r>
+              <w:rPr>
+                <w:rFonts w:ascii="Times New Roman" w:hAnsi="Times New Roman" w:cs="Times New Roman"/>
+              </w:rPr>
+              <w:t>Lista = {5.1, 5.35, 5.6, 5.2, 5.9, 1.1, 1.5, 1.6, 1.9}</w:t>
+            </w:r>
+          </w:p>
+        </w:tc>
+        <w:tc>
+          <w:tcPr>
+            <w:tcW w:w="1230" w:type="dxa"/>
+          </w:tcPr>
+          <w:p>
+            <w:pPr>
+              <w:jc w:val="both"/>
+              <w:rPr>
+                <w:rFonts w:ascii="Times New Roman" w:hAnsi="Times New Roman" w:cs="Times New Roman"/>
+              </w:rPr>
+            </w:pPr>
+            <w:r>
+              <w:rPr>
+                <w:rFonts w:ascii="Times New Roman" w:hAnsi="Times New Roman" w:cs="Times New Roman"/>
+              </w:rPr>
+              <w:t>Ninguna</w:t>
+            </w:r>
+          </w:p>
+        </w:tc>
+        <w:tc>
+          <w:tcPr>
+            <w:tcW w:w="2074" w:type="dxa"/>
+          </w:tcPr>
+          <w:p>
+            <w:pPr>
+              <w:jc w:val="both"/>
+              <w:rPr>
+                <w:rFonts w:ascii="Times New Roman" w:hAnsi="Times New Roman" w:cs="Times New Roman"/>
+              </w:rPr>
+            </w:pPr>
+            <w:r>
+              <w:rPr>
+                <w:rFonts w:ascii="Times New Roman" w:hAnsi="Times New Roman" w:cs="Times New Roman"/>
+              </w:rPr>
+              <w:t xml:space="preserve">Verifica el invariante con el método </w:t>
+            </w:r>
+            <w:proofErr w:type="spellStart"/>
+            <w:proofErr w:type="gramStart"/>
+            <w:r>
+              <w:rPr>
+                <w:rFonts w:ascii="Times New Roman" w:hAnsi="Times New Roman" w:cs="Times New Roman"/>
+              </w:rPr>
+              <w:t>invariantAscendant</w:t>
+            </w:r>
+            <w:proofErr w:type="spellEnd"/>
+            <w:r>
+              <w:rPr>
+                <w:rFonts w:ascii="Times New Roman" w:hAnsi="Times New Roman" w:cs="Times New Roman"/>
+              </w:rPr>
+              <w:t>(</w:t>
+            </w:r>
+            <w:proofErr w:type="gramEnd"/>
+            <w:r>
+              <w:rPr>
+                <w:rFonts w:ascii="Times New Roman" w:hAnsi="Times New Roman" w:cs="Times New Roman"/>
+              </w:rPr>
+              <w:t xml:space="preserve">) de la clase </w:t>
+            </w:r>
+            <w:proofErr w:type="spellStart"/>
+            <w:r>
+              <w:rPr>
+                <w:rFonts w:ascii="Times New Roman" w:hAnsi="Times New Roman" w:cs="Times New Roman"/>
+              </w:rPr>
+              <w:t>Secuency</w:t>
+            </w:r>
+            <w:proofErr w:type="spellEnd"/>
+          </w:p>
+        </w:tc>
+      </w:tr>
+      <w:tr>
+        <w:tc>
+          <w:tcPr>
+            <w:tcW w:w="1673" w:type="dxa"/>
+          </w:tcPr>
+          <w:p>
+            <w:pPr>
+              <w:jc w:val="both"/>
+              <w:rPr>
+                <w:rFonts w:ascii="Times New Roman" w:hAnsi="Times New Roman" w:cs="Times New Roman"/>
+              </w:rPr>
+            </w:pPr>
+            <w:proofErr w:type="spellStart"/>
+            <w:r>
+              <w:rPr>
+                <w:rFonts w:ascii="Times New Roman" w:hAnsi="Times New Roman" w:cs="Times New Roman"/>
+              </w:rPr>
+              <w:t>Secuency</w:t>
+            </w:r>
+            <w:proofErr w:type="spellEnd"/>
+          </w:p>
+        </w:tc>
+        <w:tc>
+          <w:tcPr>
+            <w:tcW w:w="1739" w:type="dxa"/>
+          </w:tcPr>
+          <w:p>
+            <w:pPr>
+              <w:jc w:val="both"/>
+              <w:rPr>
+                <w:rFonts w:ascii="Times New Roman" w:hAnsi="Times New Roman" w:cs="Times New Roman"/>
+              </w:rPr>
+            </w:pPr>
+          </w:p>
+        </w:tc>
+        <w:tc>
+          <w:tcPr>
+            <w:tcW w:w="2112" w:type="dxa"/>
+          </w:tcPr>
+          <w:p>
+            <w:pPr>
+              <w:jc w:val="both"/>
+              <w:rPr>
+                <w:rFonts w:ascii="Times New Roman" w:hAnsi="Times New Roman" w:cs="Times New Roman"/>
+              </w:rPr>
+            </w:pPr>
+            <w:r>
+              <w:rPr>
+                <w:rFonts w:ascii="Times New Roman" w:hAnsi="Times New Roman" w:cs="Times New Roman"/>
+              </w:rPr>
+              <w:t xml:space="preserve">Existe un objeto </w:t>
+            </w:r>
+            <w:proofErr w:type="spellStart"/>
+            <w:r>
+              <w:rPr>
+                <w:rFonts w:ascii="Times New Roman" w:hAnsi="Times New Roman" w:cs="Times New Roman"/>
+              </w:rPr>
+              <w:t>Secuency</w:t>
+            </w:r>
+            <w:proofErr w:type="spellEnd"/>
+            <w:r>
+              <w:rPr>
+                <w:rFonts w:ascii="Times New Roman" w:hAnsi="Times New Roman" w:cs="Times New Roman"/>
+              </w:rPr>
+              <w:t xml:space="preserve"> que tiene una lista donde:</w:t>
+            </w:r>
+          </w:p>
+          <w:p>
+            <w:pPr>
+              <w:jc w:val="both"/>
+              <w:rPr>
+                <w:rFonts w:ascii="Times New Roman" w:hAnsi="Times New Roman" w:cs="Times New Roman"/>
+              </w:rPr>
+            </w:pPr>
+            <w:r>
+              <w:rPr>
+                <w:rFonts w:ascii="Times New Roman" w:hAnsi="Times New Roman" w:cs="Times New Roman"/>
+              </w:rPr>
+              <w:t>Lista = {3.6}</w:t>
+            </w:r>
+          </w:p>
+        </w:tc>
+        <w:tc>
+          <w:tcPr>
+            <w:tcW w:w="1230" w:type="dxa"/>
+          </w:tcPr>
+          <w:p>
+            <w:pPr>
+              <w:jc w:val="both"/>
+              <w:rPr>
+                <w:rFonts w:ascii="Times New Roman" w:hAnsi="Times New Roman" w:cs="Times New Roman"/>
+              </w:rPr>
+            </w:pPr>
+            <w:r>
+              <w:rPr>
+                <w:rFonts w:ascii="Times New Roman" w:hAnsi="Times New Roman" w:cs="Times New Roman"/>
+              </w:rPr>
+              <w:t>Ninguna</w:t>
+            </w:r>
+          </w:p>
+        </w:tc>
+        <w:tc>
+          <w:tcPr>
+            <w:tcW w:w="2074" w:type="dxa"/>
+          </w:tcPr>
+          <w:p>
+            <w:pPr>
+              <w:jc w:val="both"/>
+              <w:rPr>
+                <w:rFonts w:ascii="Times New Roman" w:hAnsi="Times New Roman" w:cs="Times New Roman"/>
+              </w:rPr>
+            </w:pPr>
+            <w:r>
+              <w:rPr>
+                <w:rFonts w:ascii="Times New Roman" w:hAnsi="Times New Roman" w:cs="Times New Roman"/>
+              </w:rPr>
+              <w:t xml:space="preserve">Verifica el invariante con el método </w:t>
+            </w:r>
+            <w:proofErr w:type="spellStart"/>
+            <w:proofErr w:type="gramStart"/>
+            <w:r>
+              <w:rPr>
+                <w:rFonts w:ascii="Times New Roman" w:hAnsi="Times New Roman" w:cs="Times New Roman"/>
+              </w:rPr>
+              <w:t>invariantAscendant</w:t>
+            </w:r>
+            <w:proofErr w:type="spellEnd"/>
+            <w:r>
+              <w:rPr>
+                <w:rFonts w:ascii="Times New Roman" w:hAnsi="Times New Roman" w:cs="Times New Roman"/>
+              </w:rPr>
+              <w:t>(</w:t>
+            </w:r>
+            <w:proofErr w:type="gramEnd"/>
+            <w:r>
+              <w:rPr>
+                <w:rFonts w:ascii="Times New Roman" w:hAnsi="Times New Roman" w:cs="Times New Roman"/>
+              </w:rPr>
+              <w:t xml:space="preserve">) de la clase </w:t>
+            </w:r>
+            <w:proofErr w:type="spellStart"/>
+            <w:r>
+              <w:rPr>
+                <w:rFonts w:ascii="Times New Roman" w:hAnsi="Times New Roman" w:cs="Times New Roman"/>
+              </w:rPr>
+              <w:t>Secuency</w:t>
+            </w:r>
+            <w:proofErr w:type="spellEnd"/>
+          </w:p>
+        </w:tc>
+      </w:tr>
+      <w:tr>
+        <w:tc>
+          <w:tcPr>
+            <w:tcW w:w="1673" w:type="dxa"/>
+          </w:tcPr>
+          <w:p>
+            <w:pPr>
+              <w:jc w:val="both"/>
+              <w:rPr>
+                <w:rFonts w:ascii="Times New Roman" w:hAnsi="Times New Roman" w:cs="Times New Roman"/>
+              </w:rPr>
+            </w:pPr>
+            <w:proofErr w:type="spellStart"/>
+            <w:r>
+              <w:rPr>
+                <w:rFonts w:ascii="Times New Roman" w:hAnsi="Times New Roman" w:cs="Times New Roman"/>
+              </w:rPr>
+              <w:t>Secuency</w:t>
+            </w:r>
+            <w:proofErr w:type="spellEnd"/>
+          </w:p>
+        </w:tc>
+        <w:tc>
+          <w:tcPr>
+            <w:tcW w:w="1739" w:type="dxa"/>
+          </w:tcPr>
+          <w:p>
+            <w:pPr>
+              <w:jc w:val="both"/>
+              <w:rPr>
+                <w:rFonts w:ascii="Times New Roman" w:hAnsi="Times New Roman" w:cs="Times New Roman"/>
+              </w:rPr>
+            </w:pPr>
+          </w:p>
+        </w:tc>
+        <w:tc>
+          <w:tcPr>
+            <w:tcW w:w="2112" w:type="dxa"/>
+          </w:tcPr>
+          <w:p>
+            <w:pPr>
+              <w:jc w:val="both"/>
+              <w:rPr>
+                <w:rFonts w:ascii="Times New Roman" w:hAnsi="Times New Roman" w:cs="Times New Roman"/>
+              </w:rPr>
+            </w:pPr>
+            <w:r>
+              <w:rPr>
+                <w:rFonts w:ascii="Times New Roman" w:hAnsi="Times New Roman" w:cs="Times New Roman"/>
+              </w:rPr>
+              <w:t xml:space="preserve">Existe un objeto </w:t>
+            </w:r>
+            <w:proofErr w:type="spellStart"/>
+            <w:r>
+              <w:rPr>
+                <w:rFonts w:ascii="Times New Roman" w:hAnsi="Times New Roman" w:cs="Times New Roman"/>
+              </w:rPr>
+              <w:t>Secuency</w:t>
+            </w:r>
+            <w:proofErr w:type="spellEnd"/>
+            <w:r>
+              <w:rPr>
+                <w:rFonts w:ascii="Times New Roman" w:hAnsi="Times New Roman" w:cs="Times New Roman"/>
+              </w:rPr>
+              <w:t xml:space="preserve"> que tiene una lista que ha sido generada aleatoriamente por el método </w:t>
+            </w:r>
+            <w:proofErr w:type="spellStart"/>
+            <w:r>
+              <w:rPr>
+                <w:rFonts w:ascii="Times New Roman" w:hAnsi="Times New Roman" w:cs="Times New Roman"/>
+              </w:rPr>
+              <w:t>generateRandomValues</w:t>
+            </w:r>
+            <w:proofErr w:type="spellEnd"/>
+            <w:r>
+              <w:rPr>
+                <w:rFonts w:ascii="Times New Roman" w:hAnsi="Times New Roman" w:cs="Times New Roman"/>
+              </w:rPr>
+              <w:t>, donde:</w:t>
+            </w:r>
+          </w:p>
+          <w:p>
+            <w:pPr>
+              <w:jc w:val="both"/>
+              <w:rPr>
+                <w:rFonts w:ascii="Times New Roman" w:hAnsi="Times New Roman" w:cs="Times New Roman"/>
+                <w:lang w:val="en-US"/>
+              </w:rPr>
+            </w:pPr>
+            <w:r>
+              <w:rPr>
+                <w:rFonts w:ascii="Times New Roman" w:hAnsi="Times New Roman" w:cs="Times New Roman"/>
+                <w:lang w:val="en-US"/>
+              </w:rPr>
+              <w:t>Number= 20</w:t>
+            </w:r>
+          </w:p>
+          <w:p>
+            <w:pPr>
+              <w:jc w:val="both"/>
+              <w:rPr>
+                <w:rFonts w:ascii="Times New Roman" w:hAnsi="Times New Roman" w:cs="Times New Roman"/>
+                <w:lang w:val="en-US"/>
+              </w:rPr>
+            </w:pPr>
+            <w:r>
+              <w:rPr>
+                <w:rFonts w:ascii="Times New Roman" w:hAnsi="Times New Roman" w:cs="Times New Roman"/>
+                <w:lang w:val="en-US"/>
+              </w:rPr>
+              <w:t>Start= -</w:t>
+            </w:r>
+            <w:r>
+              <w:rPr>
+                <w:rFonts w:ascii="Times New Roman" w:hAnsi="Times New Roman" w:cs="Times New Roman"/>
+                <w:lang w:val="en-US"/>
+              </w:rPr>
+              <w:t>10</w:t>
+            </w:r>
+          </w:p>
+          <w:p>
+            <w:pPr>
+              <w:jc w:val="both"/>
+              <w:rPr>
+                <w:rFonts w:ascii="Times New Roman" w:hAnsi="Times New Roman" w:cs="Times New Roman"/>
+                <w:lang w:val="en-US"/>
+              </w:rPr>
+            </w:pPr>
+            <w:r>
+              <w:rPr>
+                <w:rFonts w:ascii="Times New Roman" w:hAnsi="Times New Roman" w:cs="Times New Roman"/>
+                <w:lang w:val="en-US"/>
+              </w:rPr>
+              <w:t>End=</w:t>
+            </w:r>
+            <w:r>
+              <w:rPr>
+                <w:rFonts w:ascii="Times New Roman" w:hAnsi="Times New Roman" w:cs="Times New Roman"/>
+                <w:lang w:val="en-US"/>
+              </w:rPr>
+              <w:t xml:space="preserve"> 10</w:t>
+            </w:r>
+          </w:p>
+          <w:p>
+            <w:pPr>
+              <w:jc w:val="both"/>
+              <w:rPr>
+                <w:rFonts w:ascii="Times New Roman" w:hAnsi="Times New Roman" w:cs="Times New Roman"/>
+                <w:lang w:val="en-US"/>
+              </w:rPr>
+            </w:pPr>
+            <w:r>
+              <w:rPr>
+                <w:rFonts w:ascii="Times New Roman" w:hAnsi="Times New Roman" w:cs="Times New Roman"/>
+                <w:lang w:val="en-US"/>
+              </w:rPr>
+              <w:t>Repeated=</w:t>
+            </w:r>
+            <w:r>
+              <w:rPr>
+                <w:rFonts w:ascii="Times New Roman" w:hAnsi="Times New Roman" w:cs="Times New Roman"/>
+                <w:lang w:val="en-US"/>
+              </w:rPr>
+              <w:t xml:space="preserve"> false</w:t>
+            </w:r>
+          </w:p>
+          <w:p>
+            <w:pPr>
+              <w:jc w:val="both"/>
+              <w:rPr>
+                <w:rFonts w:ascii="Times New Roman" w:hAnsi="Times New Roman" w:cs="Times New Roman"/>
+                <w:lang w:val="en-US"/>
+              </w:rPr>
+            </w:pPr>
+            <w:proofErr w:type="spellStart"/>
+            <w:r>
+              <w:rPr>
+                <w:rFonts w:ascii="Times New Roman" w:hAnsi="Times New Roman" w:cs="Times New Roman"/>
+                <w:lang w:val="en-US"/>
+              </w:rPr>
+              <w:lastRenderedPageBreak/>
+              <w:t>OnlyInt</w:t>
+            </w:r>
+            <w:proofErr w:type="spellEnd"/>
+            <w:r>
+              <w:rPr>
+                <w:rFonts w:ascii="Times New Roman" w:hAnsi="Times New Roman" w:cs="Times New Roman"/>
+                <w:lang w:val="en-US"/>
+              </w:rPr>
+              <w:t>=</w:t>
+            </w:r>
+            <w:r>
+              <w:rPr>
+                <w:rFonts w:ascii="Times New Roman" w:hAnsi="Times New Roman" w:cs="Times New Roman"/>
+                <w:lang w:val="en-US"/>
+              </w:rPr>
+              <w:t xml:space="preserve"> false</w:t>
+            </w:r>
+          </w:p>
+        </w:tc>
+        <w:tc>
+          <w:tcPr>
+            <w:tcW w:w="1230" w:type="dxa"/>
+          </w:tcPr>
+          <w:p>
+            <w:pPr>
+              <w:jc w:val="both"/>
+              <w:rPr>
+                <w:rFonts w:ascii="Times New Roman" w:hAnsi="Times New Roman" w:cs="Times New Roman"/>
+              </w:rPr>
+            </w:pPr>
+            <w:r>
+              <w:rPr>
+                <w:rFonts w:ascii="Times New Roman" w:hAnsi="Times New Roman" w:cs="Times New Roman"/>
+              </w:rPr>
+              <w:lastRenderedPageBreak/>
+              <w:t>Ninguna</w:t>
+            </w:r>
+          </w:p>
+        </w:tc>
+        <w:tc>
+          <w:tcPr>
+            <w:tcW w:w="2074" w:type="dxa"/>
+          </w:tcPr>
+          <w:p>
+            <w:pPr>
+              <w:jc w:val="both"/>
+              <w:rPr>
+                <w:rFonts w:ascii="Times New Roman" w:hAnsi="Times New Roman" w:cs="Times New Roman"/>
+              </w:rPr>
+            </w:pPr>
+            <w:r>
+              <w:rPr>
+                <w:rFonts w:ascii="Times New Roman" w:hAnsi="Times New Roman" w:cs="Times New Roman"/>
+              </w:rPr>
+              <w:t xml:space="preserve">Verifica el invariante con el método </w:t>
+            </w:r>
+            <w:proofErr w:type="spellStart"/>
+            <w:proofErr w:type="gramStart"/>
+            <w:r>
+              <w:rPr>
+                <w:rFonts w:ascii="Times New Roman" w:hAnsi="Times New Roman" w:cs="Times New Roman"/>
+              </w:rPr>
+              <w:t>invariantAscendant</w:t>
+            </w:r>
+            <w:proofErr w:type="spellEnd"/>
+            <w:r>
+              <w:rPr>
+                <w:rFonts w:ascii="Times New Roman" w:hAnsi="Times New Roman" w:cs="Times New Roman"/>
+              </w:rPr>
+              <w:t>(</w:t>
+            </w:r>
+            <w:proofErr w:type="gramEnd"/>
+            <w:r>
+              <w:rPr>
+                <w:rFonts w:ascii="Times New Roman" w:hAnsi="Times New Roman" w:cs="Times New Roman"/>
+              </w:rPr>
+              <w:t xml:space="preserve">) de la clase </w:t>
+            </w:r>
+            <w:proofErr w:type="spellStart"/>
+            <w:r>
+              <w:rPr>
+                <w:rFonts w:ascii="Times New Roman" w:hAnsi="Times New Roman" w:cs="Times New Roman"/>
+              </w:rPr>
+              <w:t>Secuency</w:t>
+            </w:r>
+            <w:proofErr w:type="spellEnd"/>
           </w:p>
         </w:tc>
       </w:tr>
@@ -5617,6 +8749,41 @@
         </w:rPr>
         <w:t xml:space="preserve">unting sort </w:t>
       </w:r>
+    </w:p>
+    <w:p>
+      <w:pPr>
+        <w:jc w:val="both"/>
+        <w:rPr>
+          <w:rFonts w:ascii="Times New Roman" w:hAnsi="Times New Roman" w:cs="Times New Roman"/>
+          <w:lang w:val="en-US"/>
+        </w:rPr>
+      </w:pPr>
+      <w:hyperlink r:id="rId11" w:history="1">
+        <w:r>
+          <w:rPr>
+            <w:rStyle w:val="Hipervnculo"/>
+            <w:rFonts w:ascii="Times New Roman" w:hAnsi="Times New Roman" w:cs="Times New Roman"/>
+            <w:lang w:val="en-US"/>
+          </w:rPr>
+          <w:t>http://interactivepython.org/runestone/static/pythoned/SortSearch/ElOrdenamientoDeShell.html</w:t>
+        </w:r>
+      </w:hyperlink>
+      <w:r>
+        <w:rPr>
+          <w:rFonts w:ascii="Times New Roman" w:hAnsi="Times New Roman" w:cs="Times New Roman"/>
+          <w:lang w:val="en-US"/>
+        </w:rPr>
+        <w:t xml:space="preserve"> shell</w:t>
+      </w:r>
+    </w:p>
+    <w:p>
+      <w:pPr>
+        <w:jc w:val="both"/>
+        <w:rPr>
+          <w:rFonts w:ascii="Times New Roman" w:hAnsi="Times New Roman" w:cs="Times New Roman"/>
+          <w:lang w:val="en-US"/>
+        </w:rPr>
+      </w:pPr>
     </w:p>
     <w:sectPr>
       <w:pgSz w:w="12240" w:h="15840"/>
@@ -7245,7 +10412,7 @@
 </file>
 
 <file path=customXml/itemProps1.xml><?xml version="1.0" encoding="utf-8"?>
-<ds:datastoreItem xmlns:ds="http://schemas.openxmlformats.org/officeDocument/2006/customXml" ds:itemID="{7BD99F16-2403-4CC5-B1E9-F8EE7AFD465C}">
+<ds:datastoreItem xmlns:ds="http://schemas.openxmlformats.org/officeDocument/2006/customXml" ds:itemID="{298E457B-3BBA-42CB-89F4-09C8F7871C49}">
   <ds:schemaRefs>
     <ds:schemaRef ds:uri="http://schemas.openxmlformats.org/officeDocument/2006/bibliography"/>
   </ds:schemaRefs>

</xml_diff>

<commit_message>
Pseudocodigo y analisis de complejidad de counting sort
</commit_message>
<xml_diff>
--- a/INFORME DE INGENIERÍA.docx
+++ b/INFORME DE INGENIERÍA.docx
@@ -4582,31 +4582,50 @@
               <w:rPr>
                 <w:rFonts w:ascii="Times New Roman" w:hAnsi="Times New Roman" w:cs="Times New Roman"/>
               </w:rPr>
+              <w:t>2</w:t>
+            </w:r>
+          </w:p>
+        </w:tc>
+        <w:tc>
+          <w:tcPr>
+            <w:tcW w:w="1471" w:type="dxa"/>
+          </w:tcPr>
+          <w:p>
+            <w:pPr>
+              <w:jc w:val="both"/>
+              <w:rPr>
+                <w:rFonts w:ascii="Times New Roman" w:hAnsi="Times New Roman" w:cs="Times New Roman"/>
+              </w:rPr>
+            </w:pPr>
+            <w:r>
+              <w:rPr>
+                <w:rFonts w:ascii="Times New Roman" w:hAnsi="Times New Roman" w:cs="Times New Roman"/>
+              </w:rPr>
+              <w:t>5</w:t>
+            </w:r>
+          </w:p>
+        </w:tc>
+        <w:tc>
+          <w:tcPr>
+            <w:tcW w:w="1472" w:type="dxa"/>
+          </w:tcPr>
+          <w:p>
+            <w:pPr>
+              <w:jc w:val="both"/>
+              <w:rPr>
+                <w:rFonts w:ascii="Times New Roman" w:hAnsi="Times New Roman" w:cs="Times New Roman"/>
+              </w:rPr>
+            </w:pPr>
+            <w:r>
+              <w:rPr>
+                <w:rFonts w:ascii="Times New Roman" w:hAnsi="Times New Roman" w:cs="Times New Roman"/>
+              </w:rPr>
               <w:t>3</w:t>
             </w:r>
           </w:p>
         </w:tc>
         <w:tc>
           <w:tcPr>
-            <w:tcW w:w="1471" w:type="dxa"/>
-          </w:tcPr>
-          <w:p>
-            <w:pPr>
-              <w:jc w:val="both"/>
-              <w:rPr>
-                <w:rFonts w:ascii="Times New Roman" w:hAnsi="Times New Roman" w:cs="Times New Roman"/>
-              </w:rPr>
-            </w:pPr>
-            <w:r>
-              <w:rPr>
-                <w:rFonts w:ascii="Times New Roman" w:hAnsi="Times New Roman" w:cs="Times New Roman"/>
-              </w:rPr>
-              <w:t>5</w:t>
-            </w:r>
-          </w:p>
-        </w:tc>
-        <w:tc>
-          <w:tcPr>
             <w:tcW w:w="1472" w:type="dxa"/>
           </w:tcPr>
           <w:p>
@@ -4620,26 +4639,13 @@
               <w:rPr>
                 <w:rFonts w:ascii="Times New Roman" w:hAnsi="Times New Roman" w:cs="Times New Roman"/>
               </w:rPr>
-              <w:t>3</w:t>
-            </w:r>
-          </w:p>
-        </w:tc>
-        <w:tc>
-          <w:tcPr>
-            <w:tcW w:w="1472" w:type="dxa"/>
-          </w:tcPr>
-          <w:p>
-            <w:pPr>
-              <w:jc w:val="both"/>
-              <w:rPr>
-                <w:rFonts w:ascii="Times New Roman" w:hAnsi="Times New Roman" w:cs="Times New Roman"/>
-              </w:rPr>
-            </w:pPr>
-            <w:r>
-              <w:rPr>
-                <w:rFonts w:ascii="Times New Roman" w:hAnsi="Times New Roman" w:cs="Times New Roman"/>
-              </w:rPr>
-              <w:t>12</w:t>
+              <w:t>1</w:t>
+            </w:r>
+            <w:r>
+              <w:rPr>
+                <w:rFonts w:ascii="Times New Roman" w:hAnsi="Times New Roman" w:cs="Times New Roman"/>
+              </w:rPr>
+              <w:t>0</w:t>
             </w:r>
           </w:p>
         </w:tc>
@@ -4899,8 +4905,6 @@
           <w:b/>
         </w:rPr>
       </w:pPr>
-      <w:bookmarkStart w:id="0" w:name="_GoBack"/>
-      <w:bookmarkEnd w:id="0"/>
     </w:p>
     <w:p>
       <w:pPr>
@@ -4916,6 +4920,1216 @@
           <w:b/>
         </w:rPr>
         <w:t>Pseudocódigo de los tres algoritmos</w:t>
+      </w:r>
+    </w:p>
+    <w:p>
+      <w:pPr>
+        <w:jc w:val="both"/>
+        <w:rPr>
+          <w:rFonts w:ascii="Courier New" w:eastAsia="Times New Roman" w:hAnsi="Courier New" w:cs="Courier New"/>
+          <w:color w:val="000000"/>
+          <w:sz w:val="21"/>
+          <w:szCs w:val="21"/>
+          <w:lang w:eastAsia="es-CO"/>
+        </w:rPr>
+      </w:pPr>
+      <w:proofErr w:type="spellStart"/>
+      <w:r>
+        <w:rPr>
+          <w:rFonts w:ascii="Times New Roman" w:hAnsi="Times New Roman" w:cs="Times New Roman"/>
+          <w:b/>
+        </w:rPr>
+        <w:t>Counting</w:t>
+      </w:r>
+      <w:proofErr w:type="spellEnd"/>
+      <w:r>
+        <w:rPr>
+          <w:rFonts w:ascii="Times New Roman" w:hAnsi="Times New Roman" w:cs="Times New Roman"/>
+          <w:b/>
+        </w:rPr>
+        <w:t xml:space="preserve"> </w:t>
+      </w:r>
+      <w:proofErr w:type="spellStart"/>
+      <w:r>
+        <w:rPr>
+          <w:rFonts w:ascii="Times New Roman" w:hAnsi="Times New Roman" w:cs="Times New Roman"/>
+          <w:b/>
+        </w:rPr>
+        <w:t>sort</w:t>
+      </w:r>
+      <w:proofErr w:type="spellEnd"/>
+      <w:r>
+        <w:rPr>
+          <w:rFonts w:ascii="Times New Roman" w:hAnsi="Times New Roman" w:cs="Times New Roman"/>
+          <w:b/>
+        </w:rPr>
+        <w:t>:</w:t>
+      </w:r>
+      <w:r>
+        <w:rPr>
+          <w:rFonts w:ascii="Courier New" w:eastAsia="Times New Roman" w:hAnsi="Courier New" w:cs="Courier New"/>
+          <w:color w:val="000000"/>
+          <w:sz w:val="21"/>
+          <w:szCs w:val="21"/>
+          <w:lang w:eastAsia="es-CO"/>
+        </w:rPr>
+        <w:t xml:space="preserve">      </w:t>
+      </w:r>
+    </w:p>
+    <w:p>
+      <w:pPr>
+        <w:autoSpaceDE w:val="0"/>
+        <w:autoSpaceDN w:val="0"/>
+        <w:adjustRightInd w:val="0"/>
+        <w:spacing w:after="0" w:line="240" w:lineRule="auto"/>
+        <w:rPr>
+          <w:rFonts w:ascii="Courier New" w:hAnsi="Courier New" w:cs="Courier New"/>
+          <w:sz w:val="21"/>
+          <w:szCs w:val="21"/>
+          <w:lang w:val="en-US"/>
+        </w:rPr>
+      </w:pPr>
+      <w:r>
+        <w:rPr>
+          <w:rFonts w:ascii="Courier New" w:hAnsi="Courier New" w:cs="Courier New"/>
+          <w:sz w:val="21"/>
+          <w:szCs w:val="21"/>
+          <w:lang w:val="en-US"/>
+        </w:rPr>
+        <w:t xml:space="preserve">min </w:t>
+      </w:r>
+      <w:r>
+        <w:rPr>
+          <w:rFonts w:ascii="Courier New" w:hAnsi="Courier New" w:cs="Courier New"/>
+          <w:sz w:val="21"/>
+          <w:szCs w:val="21"/>
+          <w:lang w:val="en-US"/>
+        </w:rPr>
+        <w:t xml:space="preserve">&lt;- </w:t>
+      </w:r>
+      <w:proofErr w:type="gramStart"/>
+      <w:r>
+        <w:rPr>
+          <w:rFonts w:ascii="Courier New" w:hAnsi="Courier New" w:cs="Courier New"/>
+          <w:sz w:val="21"/>
+          <w:szCs w:val="21"/>
+          <w:lang w:val="en-US"/>
+        </w:rPr>
+        <w:t>list[</w:t>
+      </w:r>
+      <w:proofErr w:type="gramEnd"/>
+      <w:r>
+        <w:rPr>
+          <w:rFonts w:ascii="Courier New" w:hAnsi="Courier New" w:cs="Courier New"/>
+          <w:sz w:val="21"/>
+          <w:szCs w:val="21"/>
+          <w:lang w:val="en-US"/>
+        </w:rPr>
+        <w:t>0]</w:t>
+      </w:r>
+    </w:p>
+    <w:p>
+      <w:pPr>
+        <w:autoSpaceDE w:val="0"/>
+        <w:autoSpaceDN w:val="0"/>
+        <w:adjustRightInd w:val="0"/>
+        <w:spacing w:after="0" w:line="240" w:lineRule="auto"/>
+        <w:rPr>
+          <w:rFonts w:ascii="Courier New" w:hAnsi="Courier New" w:cs="Courier New"/>
+          <w:sz w:val="21"/>
+          <w:szCs w:val="21"/>
+        </w:rPr>
+      </w:pPr>
+      <w:proofErr w:type="spellStart"/>
+      <w:r>
+        <w:rPr>
+          <w:rFonts w:ascii="Courier New" w:hAnsi="Courier New" w:cs="Courier New"/>
+          <w:sz w:val="21"/>
+          <w:szCs w:val="21"/>
+        </w:rPr>
+        <w:t>max</w:t>
+      </w:r>
+      <w:proofErr w:type="spellEnd"/>
+      <w:r>
+        <w:rPr>
+          <w:rFonts w:ascii="Courier New" w:hAnsi="Courier New" w:cs="Courier New"/>
+          <w:sz w:val="21"/>
+          <w:szCs w:val="21"/>
+        </w:rPr>
+        <w:t xml:space="preserve"> &lt;- min</w:t>
+      </w:r>
+    </w:p>
+    <w:p>
+      <w:pPr>
+        <w:autoSpaceDE w:val="0"/>
+        <w:autoSpaceDN w:val="0"/>
+        <w:adjustRightInd w:val="0"/>
+        <w:spacing w:after="0" w:line="240" w:lineRule="auto"/>
+        <w:rPr>
+          <w:rFonts w:ascii="Courier New" w:hAnsi="Courier New" w:cs="Courier New"/>
+          <w:sz w:val="21"/>
+          <w:szCs w:val="21"/>
+        </w:rPr>
+      </w:pPr>
+      <w:r>
+        <w:rPr>
+          <w:rFonts w:ascii="Courier New" w:hAnsi="Courier New" w:cs="Courier New"/>
+          <w:sz w:val="21"/>
+          <w:szCs w:val="21"/>
+        </w:rPr>
+        <w:t>i &lt;- 0</w:t>
+      </w:r>
+    </w:p>
+    <w:p>
+      <w:pPr>
+        <w:autoSpaceDE w:val="0"/>
+        <w:autoSpaceDN w:val="0"/>
+        <w:adjustRightInd w:val="0"/>
+        <w:spacing w:after="0" w:line="240" w:lineRule="auto"/>
+        <w:rPr>
+          <w:rFonts w:ascii="Courier New" w:hAnsi="Courier New" w:cs="Courier New"/>
+          <w:sz w:val="21"/>
+          <w:szCs w:val="21"/>
+        </w:rPr>
+      </w:pPr>
+      <w:proofErr w:type="spellStart"/>
+      <w:r>
+        <w:rPr>
+          <w:rFonts w:ascii="Courier New" w:hAnsi="Courier New" w:cs="Courier New"/>
+          <w:sz w:val="21"/>
+          <w:szCs w:val="21"/>
+        </w:rPr>
+        <w:t>while</w:t>
+      </w:r>
+      <w:proofErr w:type="spellEnd"/>
+      <w:r>
+        <w:rPr>
+          <w:rFonts w:ascii="Courier New" w:hAnsi="Courier New" w:cs="Courier New"/>
+          <w:sz w:val="21"/>
+          <w:szCs w:val="21"/>
+        </w:rPr>
+        <w:t>(i&lt;</w:t>
+      </w:r>
+      <w:proofErr w:type="spellStart"/>
+      <w:proofErr w:type="gramStart"/>
+      <w:r>
+        <w:rPr>
+          <w:rFonts w:ascii="Courier New" w:hAnsi="Courier New" w:cs="Courier New"/>
+          <w:sz w:val="21"/>
+          <w:szCs w:val="21"/>
+        </w:rPr>
+        <w:t>list.length</w:t>
+      </w:r>
+      <w:proofErr w:type="spellEnd"/>
+      <w:proofErr w:type="gramEnd"/>
+      <w:r>
+        <w:rPr>
+          <w:rFonts w:ascii="Courier New" w:hAnsi="Courier New" w:cs="Courier New"/>
+          <w:sz w:val="21"/>
+          <w:szCs w:val="21"/>
+        </w:rPr>
+        <w:t>)</w:t>
+      </w:r>
+    </w:p>
+    <w:p>
+      <w:pPr>
+        <w:autoSpaceDE w:val="0"/>
+        <w:autoSpaceDN w:val="0"/>
+        <w:adjustRightInd w:val="0"/>
+        <w:spacing w:after="0" w:line="240" w:lineRule="auto"/>
+        <w:rPr>
+          <w:rFonts w:ascii="Courier New" w:hAnsi="Courier New" w:cs="Courier New"/>
+          <w:sz w:val="21"/>
+          <w:szCs w:val="21"/>
+        </w:rPr>
+      </w:pPr>
+      <w:r>
+        <w:rPr>
+          <w:rFonts w:ascii="Courier New" w:hAnsi="Courier New" w:cs="Courier New"/>
+          <w:sz w:val="21"/>
+          <w:szCs w:val="21"/>
+        </w:rPr>
+        <w:tab/>
+      </w:r>
+      <w:proofErr w:type="spellStart"/>
+      <w:r>
+        <w:rPr>
+          <w:rFonts w:ascii="Courier New" w:hAnsi="Courier New" w:cs="Courier New"/>
+          <w:sz w:val="21"/>
+          <w:szCs w:val="21"/>
+        </w:rPr>
+        <w:t>if</w:t>
+      </w:r>
+      <w:proofErr w:type="spellEnd"/>
+      <w:r>
+        <w:rPr>
+          <w:rFonts w:ascii="Courier New" w:hAnsi="Courier New" w:cs="Courier New"/>
+          <w:sz w:val="21"/>
+          <w:szCs w:val="21"/>
+        </w:rPr>
+        <w:t>(</w:t>
+      </w:r>
+      <w:proofErr w:type="spellStart"/>
+      <w:r>
+        <w:rPr>
+          <w:rFonts w:ascii="Courier New" w:hAnsi="Courier New" w:cs="Courier New"/>
+          <w:sz w:val="21"/>
+          <w:szCs w:val="21"/>
+        </w:rPr>
+        <w:t>list</w:t>
+      </w:r>
+      <w:proofErr w:type="spellEnd"/>
+      <w:r>
+        <w:rPr>
+          <w:rFonts w:ascii="Courier New" w:hAnsi="Courier New" w:cs="Courier New"/>
+          <w:sz w:val="21"/>
+          <w:szCs w:val="21"/>
+        </w:rPr>
+        <w:t>[i] &lt; min)</w:t>
+      </w:r>
+    </w:p>
+    <w:p>
+      <w:pPr>
+        <w:autoSpaceDE w:val="0"/>
+        <w:autoSpaceDN w:val="0"/>
+        <w:adjustRightInd w:val="0"/>
+        <w:spacing w:after="0" w:line="240" w:lineRule="auto"/>
+        <w:rPr>
+          <w:rFonts w:ascii="Courier New" w:hAnsi="Courier New" w:cs="Courier New"/>
+          <w:sz w:val="21"/>
+          <w:szCs w:val="21"/>
+        </w:rPr>
+      </w:pPr>
+      <w:r>
+        <w:rPr>
+          <w:rFonts w:ascii="Courier New" w:hAnsi="Courier New" w:cs="Courier New"/>
+          <w:sz w:val="21"/>
+          <w:szCs w:val="21"/>
+        </w:rPr>
+        <w:tab/>
+      </w:r>
+      <w:r>
+        <w:rPr>
+          <w:rFonts w:ascii="Courier New" w:hAnsi="Courier New" w:cs="Courier New"/>
+          <w:sz w:val="21"/>
+          <w:szCs w:val="21"/>
+        </w:rPr>
+        <w:tab/>
+        <w:t xml:space="preserve">min = </w:t>
+      </w:r>
+      <w:proofErr w:type="spellStart"/>
+      <w:r>
+        <w:rPr>
+          <w:rFonts w:ascii="Courier New" w:hAnsi="Courier New" w:cs="Courier New"/>
+          <w:sz w:val="21"/>
+          <w:szCs w:val="21"/>
+        </w:rPr>
+        <w:t>list</w:t>
+      </w:r>
+      <w:proofErr w:type="spellEnd"/>
+      <w:r>
+        <w:rPr>
+          <w:rFonts w:ascii="Courier New" w:hAnsi="Courier New" w:cs="Courier New"/>
+          <w:sz w:val="21"/>
+          <w:szCs w:val="21"/>
+        </w:rPr>
+        <w:t>[i]</w:t>
+      </w:r>
+    </w:p>
+    <w:p>
+      <w:pPr>
+        <w:autoSpaceDE w:val="0"/>
+        <w:autoSpaceDN w:val="0"/>
+        <w:adjustRightInd w:val="0"/>
+        <w:spacing w:after="0" w:line="240" w:lineRule="auto"/>
+        <w:rPr>
+          <w:rFonts w:ascii="Courier New" w:hAnsi="Courier New" w:cs="Courier New"/>
+          <w:sz w:val="21"/>
+          <w:szCs w:val="21"/>
+        </w:rPr>
+      </w:pPr>
+      <w:r>
+        <w:rPr>
+          <w:rFonts w:ascii="Courier New" w:hAnsi="Courier New" w:cs="Courier New"/>
+          <w:sz w:val="21"/>
+          <w:szCs w:val="21"/>
+        </w:rPr>
+        <w:tab/>
+      </w:r>
+      <w:proofErr w:type="spellStart"/>
+      <w:r>
+        <w:rPr>
+          <w:rFonts w:ascii="Courier New" w:hAnsi="Courier New" w:cs="Courier New"/>
+          <w:sz w:val="21"/>
+          <w:szCs w:val="21"/>
+        </w:rPr>
+        <w:t>if</w:t>
+      </w:r>
+      <w:proofErr w:type="spellEnd"/>
+      <w:r>
+        <w:rPr>
+          <w:rFonts w:ascii="Courier New" w:hAnsi="Courier New" w:cs="Courier New"/>
+          <w:sz w:val="21"/>
+          <w:szCs w:val="21"/>
+        </w:rPr>
+        <w:t>(</w:t>
+      </w:r>
+      <w:proofErr w:type="spellStart"/>
+      <w:r>
+        <w:rPr>
+          <w:rFonts w:ascii="Courier New" w:hAnsi="Courier New" w:cs="Courier New"/>
+          <w:sz w:val="21"/>
+          <w:szCs w:val="21"/>
+        </w:rPr>
+        <w:t>list</w:t>
+      </w:r>
+      <w:proofErr w:type="spellEnd"/>
+      <w:r>
+        <w:rPr>
+          <w:rFonts w:ascii="Courier New" w:hAnsi="Courier New" w:cs="Courier New"/>
+          <w:sz w:val="21"/>
+          <w:szCs w:val="21"/>
+        </w:rPr>
+        <w:t xml:space="preserve">[i] &gt; </w:t>
+      </w:r>
+      <w:proofErr w:type="spellStart"/>
+      <w:r>
+        <w:rPr>
+          <w:rFonts w:ascii="Courier New" w:hAnsi="Courier New" w:cs="Courier New"/>
+          <w:sz w:val="21"/>
+          <w:szCs w:val="21"/>
+        </w:rPr>
+        <w:t>max</w:t>
+      </w:r>
+      <w:proofErr w:type="spellEnd"/>
+      <w:r>
+        <w:rPr>
+          <w:rFonts w:ascii="Courier New" w:hAnsi="Courier New" w:cs="Courier New"/>
+          <w:sz w:val="21"/>
+          <w:szCs w:val="21"/>
+        </w:rPr>
+        <w:t>)</w:t>
+      </w:r>
+    </w:p>
+    <w:p>
+      <w:pPr>
+        <w:autoSpaceDE w:val="0"/>
+        <w:autoSpaceDN w:val="0"/>
+        <w:adjustRightInd w:val="0"/>
+        <w:spacing w:after="0" w:line="240" w:lineRule="auto"/>
+        <w:rPr>
+          <w:rFonts w:ascii="Courier New" w:hAnsi="Courier New" w:cs="Courier New"/>
+          <w:sz w:val="21"/>
+          <w:szCs w:val="21"/>
+        </w:rPr>
+      </w:pPr>
+      <w:r>
+        <w:rPr>
+          <w:rFonts w:ascii="Courier New" w:hAnsi="Courier New" w:cs="Courier New"/>
+          <w:sz w:val="21"/>
+          <w:szCs w:val="21"/>
+        </w:rPr>
+        <w:tab/>
+      </w:r>
+      <w:r>
+        <w:rPr>
+          <w:rFonts w:ascii="Courier New" w:hAnsi="Courier New" w:cs="Courier New"/>
+          <w:sz w:val="21"/>
+          <w:szCs w:val="21"/>
+        </w:rPr>
+        <w:tab/>
+      </w:r>
+      <w:proofErr w:type="spellStart"/>
+      <w:r>
+        <w:rPr>
+          <w:rFonts w:ascii="Courier New" w:hAnsi="Courier New" w:cs="Courier New"/>
+          <w:sz w:val="21"/>
+          <w:szCs w:val="21"/>
+        </w:rPr>
+        <w:t>max</w:t>
+      </w:r>
+      <w:proofErr w:type="spellEnd"/>
+      <w:r>
+        <w:rPr>
+          <w:rFonts w:ascii="Courier New" w:hAnsi="Courier New" w:cs="Courier New"/>
+          <w:sz w:val="21"/>
+          <w:szCs w:val="21"/>
+        </w:rPr>
+        <w:t xml:space="preserve"> = </w:t>
+      </w:r>
+      <w:proofErr w:type="spellStart"/>
+      <w:r>
+        <w:rPr>
+          <w:rFonts w:ascii="Courier New" w:hAnsi="Courier New" w:cs="Courier New"/>
+          <w:sz w:val="21"/>
+          <w:szCs w:val="21"/>
+        </w:rPr>
+        <w:t>list</w:t>
+      </w:r>
+      <w:proofErr w:type="spellEnd"/>
+      <w:r>
+        <w:rPr>
+          <w:rFonts w:ascii="Courier New" w:hAnsi="Courier New" w:cs="Courier New"/>
+          <w:sz w:val="21"/>
+          <w:szCs w:val="21"/>
+        </w:rPr>
+        <w:t>[i]</w:t>
+      </w:r>
+    </w:p>
+    <w:p>
+      <w:pPr>
+        <w:autoSpaceDE w:val="0"/>
+        <w:autoSpaceDN w:val="0"/>
+        <w:adjustRightInd w:val="0"/>
+        <w:spacing w:after="0" w:line="240" w:lineRule="auto"/>
+        <w:rPr>
+          <w:rFonts w:ascii="Courier New" w:hAnsi="Courier New" w:cs="Courier New"/>
+          <w:sz w:val="21"/>
+          <w:szCs w:val="21"/>
+          <w:lang w:val="en-US"/>
+        </w:rPr>
+      </w:pPr>
+      <w:r>
+        <w:rPr>
+          <w:rFonts w:ascii="Courier New" w:hAnsi="Courier New" w:cs="Courier New"/>
+          <w:sz w:val="21"/>
+          <w:szCs w:val="21"/>
+        </w:rPr>
+        <w:tab/>
+      </w:r>
+      <w:proofErr w:type="spellStart"/>
+      <w:r>
+        <w:rPr>
+          <w:rFonts w:ascii="Courier New" w:hAnsi="Courier New" w:cs="Courier New"/>
+          <w:sz w:val="21"/>
+          <w:szCs w:val="21"/>
+          <w:lang w:val="en-US"/>
+        </w:rPr>
+        <w:t>i</w:t>
+      </w:r>
+      <w:proofErr w:type="spellEnd"/>
+      <w:r>
+        <w:rPr>
+          <w:rFonts w:ascii="Courier New" w:hAnsi="Courier New" w:cs="Courier New"/>
+          <w:sz w:val="21"/>
+          <w:szCs w:val="21"/>
+          <w:lang w:val="en-US"/>
+        </w:rPr>
+        <w:t xml:space="preserve"> &lt;- i+1</w:t>
+      </w:r>
+    </w:p>
+    <w:p>
+      <w:pPr>
+        <w:autoSpaceDE w:val="0"/>
+        <w:autoSpaceDN w:val="0"/>
+        <w:adjustRightInd w:val="0"/>
+        <w:spacing w:after="0" w:line="240" w:lineRule="auto"/>
+        <w:rPr>
+          <w:rFonts w:ascii="Courier New" w:hAnsi="Courier New" w:cs="Courier New"/>
+          <w:sz w:val="21"/>
+          <w:szCs w:val="21"/>
+          <w:lang w:val="en-US"/>
+        </w:rPr>
+      </w:pPr>
+      <w:r>
+        <w:rPr>
+          <w:rFonts w:ascii="Courier New" w:hAnsi="Courier New" w:cs="Courier New"/>
+          <w:sz w:val="21"/>
+          <w:szCs w:val="21"/>
+          <w:lang w:val="en-US"/>
+        </w:rPr>
+        <w:t>aux &lt;- array(m</w:t>
+      </w:r>
+      <w:r>
+        <w:rPr>
+          <w:rFonts w:ascii="Courier New" w:hAnsi="Courier New" w:cs="Courier New"/>
+          <w:sz w:val="21"/>
+          <w:szCs w:val="21"/>
+          <w:lang w:val="en-US"/>
+        </w:rPr>
+        <w:t>ax-min+1)</w:t>
+      </w:r>
+    </w:p>
+    <w:p>
+      <w:pPr>
+        <w:autoSpaceDE w:val="0"/>
+        <w:autoSpaceDN w:val="0"/>
+        <w:adjustRightInd w:val="0"/>
+        <w:spacing w:after="0" w:line="240" w:lineRule="auto"/>
+        <w:rPr>
+          <w:rFonts w:ascii="Courier New" w:hAnsi="Courier New" w:cs="Courier New"/>
+          <w:sz w:val="21"/>
+          <w:szCs w:val="21"/>
+          <w:lang w:val="en-US"/>
+        </w:rPr>
+      </w:pPr>
+      <w:proofErr w:type="spellStart"/>
+      <w:r>
+        <w:rPr>
+          <w:rFonts w:ascii="Courier New" w:hAnsi="Courier New" w:cs="Courier New"/>
+          <w:sz w:val="21"/>
+          <w:szCs w:val="21"/>
+          <w:lang w:val="en-US"/>
+        </w:rPr>
+        <w:t>i</w:t>
+      </w:r>
+      <w:proofErr w:type="spellEnd"/>
+      <w:r>
+        <w:rPr>
+          <w:rFonts w:ascii="Courier New" w:hAnsi="Courier New" w:cs="Courier New"/>
+          <w:sz w:val="21"/>
+          <w:szCs w:val="21"/>
+          <w:lang w:val="en-US"/>
+        </w:rPr>
+        <w:t xml:space="preserve"> &lt;- 0</w:t>
+      </w:r>
+    </w:p>
+    <w:p>
+      <w:pPr>
+        <w:autoSpaceDE w:val="0"/>
+        <w:autoSpaceDN w:val="0"/>
+        <w:adjustRightInd w:val="0"/>
+        <w:spacing w:after="0" w:line="240" w:lineRule="auto"/>
+        <w:rPr>
+          <w:rFonts w:ascii="Courier New" w:hAnsi="Courier New" w:cs="Courier New"/>
+          <w:sz w:val="21"/>
+          <w:szCs w:val="21"/>
+          <w:lang w:val="en-US"/>
+        </w:rPr>
+      </w:pPr>
+      <w:r>
+        <w:rPr>
+          <w:rFonts w:ascii="Courier New" w:hAnsi="Courier New" w:cs="Courier New"/>
+          <w:sz w:val="21"/>
+          <w:szCs w:val="21"/>
+          <w:lang w:val="en-US"/>
+        </w:rPr>
+        <w:t>while(</w:t>
+      </w:r>
+      <w:proofErr w:type="spellStart"/>
+      <w:r>
+        <w:rPr>
+          <w:rFonts w:ascii="Courier New" w:hAnsi="Courier New" w:cs="Courier New"/>
+          <w:sz w:val="21"/>
+          <w:szCs w:val="21"/>
+          <w:lang w:val="en-US"/>
+        </w:rPr>
+        <w:t>i</w:t>
+      </w:r>
+      <w:proofErr w:type="spellEnd"/>
+      <w:r>
+        <w:rPr>
+          <w:rFonts w:ascii="Courier New" w:hAnsi="Courier New" w:cs="Courier New"/>
+          <w:sz w:val="21"/>
+          <w:szCs w:val="21"/>
+          <w:lang w:val="en-US"/>
+        </w:rPr>
+        <w:t>&lt;</w:t>
+      </w:r>
+      <w:proofErr w:type="spellStart"/>
+      <w:proofErr w:type="gramStart"/>
+      <w:r>
+        <w:rPr>
+          <w:rFonts w:ascii="Courier New" w:hAnsi="Courier New" w:cs="Courier New"/>
+          <w:sz w:val="21"/>
+          <w:szCs w:val="21"/>
+          <w:lang w:val="en-US"/>
+        </w:rPr>
+        <w:t>list.length</w:t>
+      </w:r>
+      <w:proofErr w:type="spellEnd"/>
+      <w:proofErr w:type="gramEnd"/>
+      <w:r>
+        <w:rPr>
+          <w:rFonts w:ascii="Courier New" w:hAnsi="Courier New" w:cs="Courier New"/>
+          <w:sz w:val="21"/>
+          <w:szCs w:val="21"/>
+          <w:lang w:val="en-US"/>
+        </w:rPr>
+        <w:t>)</w:t>
+      </w:r>
+    </w:p>
+    <w:p>
+      <w:pPr>
+        <w:autoSpaceDE w:val="0"/>
+        <w:autoSpaceDN w:val="0"/>
+        <w:adjustRightInd w:val="0"/>
+        <w:spacing w:after="0" w:line="240" w:lineRule="auto"/>
+        <w:rPr>
+          <w:rFonts w:ascii="Courier New" w:hAnsi="Courier New" w:cs="Courier New"/>
+          <w:sz w:val="21"/>
+          <w:szCs w:val="21"/>
+          <w:lang w:val="en-US"/>
+        </w:rPr>
+      </w:pPr>
+      <w:r>
+        <w:rPr>
+          <w:rFonts w:ascii="Courier New" w:hAnsi="Courier New" w:cs="Courier New"/>
+          <w:sz w:val="21"/>
+          <w:szCs w:val="21"/>
+          <w:lang w:val="en-US"/>
+        </w:rPr>
+        <w:tab/>
+      </w:r>
+      <w:r>
+        <w:rPr>
+          <w:rFonts w:ascii="Courier New" w:hAnsi="Courier New" w:cs="Courier New"/>
+          <w:sz w:val="21"/>
+          <w:szCs w:val="21"/>
+          <w:lang w:val="en-US"/>
+        </w:rPr>
+        <w:t>value &lt;- list[</w:t>
+      </w:r>
+      <w:proofErr w:type="spellStart"/>
+      <w:r>
+        <w:rPr>
+          <w:rFonts w:ascii="Courier New" w:hAnsi="Courier New" w:cs="Courier New"/>
+          <w:sz w:val="21"/>
+          <w:szCs w:val="21"/>
+          <w:lang w:val="en-US"/>
+        </w:rPr>
+        <w:t>i</w:t>
+      </w:r>
+      <w:proofErr w:type="spellEnd"/>
+      <w:r>
+        <w:rPr>
+          <w:rFonts w:ascii="Courier New" w:hAnsi="Courier New" w:cs="Courier New"/>
+          <w:sz w:val="21"/>
+          <w:szCs w:val="21"/>
+          <w:lang w:val="en-US"/>
+        </w:rPr>
+        <w:t>]-min</w:t>
+      </w:r>
+    </w:p>
+    <w:p>
+      <w:pPr>
+        <w:autoSpaceDE w:val="0"/>
+        <w:autoSpaceDN w:val="0"/>
+        <w:adjustRightInd w:val="0"/>
+        <w:spacing w:after="0" w:line="240" w:lineRule="auto"/>
+        <w:rPr>
+          <w:rFonts w:ascii="Courier New" w:hAnsi="Courier New" w:cs="Courier New"/>
+          <w:sz w:val="21"/>
+          <w:szCs w:val="21"/>
+          <w:lang w:val="en-US"/>
+        </w:rPr>
+      </w:pPr>
+      <w:r>
+        <w:rPr>
+          <w:rFonts w:ascii="Courier New" w:hAnsi="Courier New" w:cs="Courier New"/>
+          <w:sz w:val="21"/>
+          <w:szCs w:val="21"/>
+          <w:lang w:val="en-US"/>
+        </w:rPr>
+        <w:lastRenderedPageBreak/>
+        <w:tab/>
+      </w:r>
+      <w:r>
+        <w:rPr>
+          <w:rFonts w:ascii="Courier New" w:hAnsi="Courier New" w:cs="Courier New"/>
+          <w:sz w:val="21"/>
+          <w:szCs w:val="21"/>
+          <w:lang w:val="en-US"/>
+        </w:rPr>
+        <w:t>aux[value] &lt;- aux[value]+1</w:t>
+      </w:r>
+    </w:p>
+    <w:p>
+      <w:pPr>
+        <w:autoSpaceDE w:val="0"/>
+        <w:autoSpaceDN w:val="0"/>
+        <w:adjustRightInd w:val="0"/>
+        <w:spacing w:after="0" w:line="240" w:lineRule="auto"/>
+        <w:rPr>
+          <w:rFonts w:ascii="Courier New" w:hAnsi="Courier New" w:cs="Courier New"/>
+          <w:sz w:val="21"/>
+          <w:szCs w:val="21"/>
+          <w:lang w:val="en-US"/>
+        </w:rPr>
+      </w:pPr>
+      <w:r>
+        <w:rPr>
+          <w:rFonts w:ascii="Courier New" w:hAnsi="Courier New" w:cs="Courier New"/>
+          <w:sz w:val="21"/>
+          <w:szCs w:val="21"/>
+          <w:lang w:val="en-US"/>
+        </w:rPr>
+        <w:tab/>
+      </w:r>
+      <w:proofErr w:type="spellStart"/>
+      <w:r>
+        <w:rPr>
+          <w:rFonts w:ascii="Courier New" w:hAnsi="Courier New" w:cs="Courier New"/>
+          <w:sz w:val="21"/>
+          <w:szCs w:val="21"/>
+          <w:lang w:val="en-US"/>
+        </w:rPr>
+        <w:t>i</w:t>
+      </w:r>
+      <w:proofErr w:type="spellEnd"/>
+      <w:r>
+        <w:rPr>
+          <w:rFonts w:ascii="Courier New" w:hAnsi="Courier New" w:cs="Courier New"/>
+          <w:sz w:val="21"/>
+          <w:szCs w:val="21"/>
+          <w:lang w:val="en-US"/>
+        </w:rPr>
+        <w:t xml:space="preserve"> &lt;- i+1</w:t>
+      </w:r>
+    </w:p>
+    <w:p>
+      <w:pPr>
+        <w:autoSpaceDE w:val="0"/>
+        <w:autoSpaceDN w:val="0"/>
+        <w:adjustRightInd w:val="0"/>
+        <w:spacing w:after="0" w:line="240" w:lineRule="auto"/>
+        <w:rPr>
+          <w:rFonts w:ascii="Courier New" w:hAnsi="Courier New" w:cs="Courier New"/>
+          <w:sz w:val="21"/>
+          <w:szCs w:val="21"/>
+          <w:lang w:val="en-US"/>
+        </w:rPr>
+      </w:pPr>
+      <w:r>
+        <w:rPr>
+          <w:rFonts w:ascii="Courier New" w:hAnsi="Courier New" w:cs="Courier New"/>
+          <w:sz w:val="21"/>
+          <w:szCs w:val="21"/>
+          <w:lang w:val="en-US"/>
+        </w:rPr>
+        <w:t>output &lt;- new list</w:t>
+      </w:r>
+    </w:p>
+    <w:p>
+      <w:pPr>
+        <w:autoSpaceDE w:val="0"/>
+        <w:autoSpaceDN w:val="0"/>
+        <w:adjustRightInd w:val="0"/>
+        <w:spacing w:after="0" w:line="240" w:lineRule="auto"/>
+        <w:rPr>
+          <w:rFonts w:ascii="Courier New" w:hAnsi="Courier New" w:cs="Courier New"/>
+          <w:sz w:val="21"/>
+          <w:szCs w:val="21"/>
+          <w:lang w:val="en-US"/>
+        </w:rPr>
+      </w:pPr>
+      <w:proofErr w:type="spellStart"/>
+      <w:r>
+        <w:rPr>
+          <w:rFonts w:ascii="Courier New" w:hAnsi="Courier New" w:cs="Courier New"/>
+          <w:sz w:val="21"/>
+          <w:szCs w:val="21"/>
+          <w:lang w:val="en-US"/>
+        </w:rPr>
+        <w:t>i</w:t>
+      </w:r>
+      <w:proofErr w:type="spellEnd"/>
+      <w:r>
+        <w:rPr>
+          <w:rFonts w:ascii="Courier New" w:hAnsi="Courier New" w:cs="Courier New"/>
+          <w:sz w:val="21"/>
+          <w:szCs w:val="21"/>
+          <w:lang w:val="en-US"/>
+        </w:rPr>
+        <w:t xml:space="preserve"> &lt;- 0</w:t>
+      </w:r>
+    </w:p>
+    <w:p>
+      <w:pPr>
+        <w:autoSpaceDE w:val="0"/>
+        <w:autoSpaceDN w:val="0"/>
+        <w:adjustRightInd w:val="0"/>
+        <w:spacing w:after="0" w:line="240" w:lineRule="auto"/>
+        <w:rPr>
+          <w:rFonts w:ascii="Courier New" w:hAnsi="Courier New" w:cs="Courier New"/>
+          <w:sz w:val="21"/>
+          <w:szCs w:val="21"/>
+          <w:lang w:val="en-US"/>
+        </w:rPr>
+      </w:pPr>
+      <w:r>
+        <w:rPr>
+          <w:rFonts w:ascii="Courier New" w:hAnsi="Courier New" w:cs="Courier New"/>
+          <w:sz w:val="21"/>
+          <w:szCs w:val="21"/>
+          <w:lang w:val="en-US"/>
+        </w:rPr>
+        <w:t>while (</w:t>
+      </w:r>
+      <w:proofErr w:type="spellStart"/>
+      <w:r>
+        <w:rPr>
+          <w:rFonts w:ascii="Courier New" w:hAnsi="Courier New" w:cs="Courier New"/>
+          <w:sz w:val="21"/>
+          <w:szCs w:val="21"/>
+          <w:lang w:val="en-US"/>
+        </w:rPr>
+        <w:t>i</w:t>
+      </w:r>
+      <w:proofErr w:type="spellEnd"/>
+      <w:r>
+        <w:rPr>
+          <w:rFonts w:ascii="Courier New" w:hAnsi="Courier New" w:cs="Courier New"/>
+          <w:sz w:val="21"/>
+          <w:szCs w:val="21"/>
+          <w:lang w:val="en-US"/>
+        </w:rPr>
+        <w:t xml:space="preserve"> &lt; </w:t>
+      </w:r>
+      <w:proofErr w:type="spellStart"/>
+      <w:proofErr w:type="gramStart"/>
+      <w:r>
+        <w:rPr>
+          <w:rFonts w:ascii="Courier New" w:hAnsi="Courier New" w:cs="Courier New"/>
+          <w:sz w:val="21"/>
+          <w:szCs w:val="21"/>
+          <w:lang w:val="en-US"/>
+        </w:rPr>
+        <w:t>aux.length</w:t>
+      </w:r>
+      <w:proofErr w:type="spellEnd"/>
+      <w:proofErr w:type="gramEnd"/>
+      <w:r>
+        <w:rPr>
+          <w:rFonts w:ascii="Courier New" w:hAnsi="Courier New" w:cs="Courier New"/>
+          <w:sz w:val="21"/>
+          <w:szCs w:val="21"/>
+          <w:lang w:val="en-US"/>
+        </w:rPr>
+        <w:t>)</w:t>
+      </w:r>
+    </w:p>
+    <w:p>
+      <w:pPr>
+        <w:autoSpaceDE w:val="0"/>
+        <w:autoSpaceDN w:val="0"/>
+        <w:adjustRightInd w:val="0"/>
+        <w:spacing w:after="0" w:line="240" w:lineRule="auto"/>
+        <w:rPr>
+          <w:rFonts w:ascii="Courier New" w:hAnsi="Courier New" w:cs="Courier New"/>
+          <w:sz w:val="21"/>
+          <w:szCs w:val="21"/>
+          <w:lang w:val="en-US"/>
+        </w:rPr>
+      </w:pPr>
+      <w:r>
+        <w:rPr>
+          <w:rFonts w:ascii="Courier New" w:hAnsi="Courier New" w:cs="Courier New"/>
+          <w:sz w:val="21"/>
+          <w:szCs w:val="21"/>
+          <w:lang w:val="en-US"/>
+        </w:rPr>
+        <w:tab/>
+        <w:t>if(aux[</w:t>
+      </w:r>
+      <w:proofErr w:type="spellStart"/>
+      <w:r>
+        <w:rPr>
+          <w:rFonts w:ascii="Courier New" w:hAnsi="Courier New" w:cs="Courier New"/>
+          <w:sz w:val="21"/>
+          <w:szCs w:val="21"/>
+          <w:lang w:val="en-US"/>
+        </w:rPr>
+        <w:t>i</w:t>
+      </w:r>
+      <w:proofErr w:type="spellEnd"/>
+      <w:r>
+        <w:rPr>
+          <w:rFonts w:ascii="Courier New" w:hAnsi="Courier New" w:cs="Courier New"/>
+          <w:sz w:val="21"/>
+          <w:szCs w:val="21"/>
+          <w:lang w:val="en-US"/>
+        </w:rPr>
+        <w:t>] &gt; 0)</w:t>
+      </w:r>
+    </w:p>
+    <w:p>
+      <w:pPr>
+        <w:autoSpaceDE w:val="0"/>
+        <w:autoSpaceDN w:val="0"/>
+        <w:adjustRightInd w:val="0"/>
+        <w:spacing w:after="0" w:line="240" w:lineRule="auto"/>
+        <w:rPr>
+          <w:rFonts w:ascii="Courier New" w:hAnsi="Courier New" w:cs="Courier New"/>
+          <w:sz w:val="21"/>
+          <w:szCs w:val="21"/>
+          <w:lang w:val="en-US"/>
+        </w:rPr>
+      </w:pPr>
+      <w:r>
+        <w:rPr>
+          <w:rFonts w:ascii="Courier New" w:hAnsi="Courier New" w:cs="Courier New"/>
+          <w:sz w:val="21"/>
+          <w:szCs w:val="21"/>
+          <w:lang w:val="en-US"/>
+        </w:rPr>
+        <w:tab/>
+      </w:r>
+      <w:r>
+        <w:rPr>
+          <w:rFonts w:ascii="Courier New" w:hAnsi="Courier New" w:cs="Courier New"/>
+          <w:sz w:val="21"/>
+          <w:szCs w:val="21"/>
+          <w:lang w:val="en-US"/>
+        </w:rPr>
+        <w:tab/>
+        <w:t xml:space="preserve">for j &lt;- </w:t>
+      </w:r>
+      <w:r>
+        <w:rPr>
+          <w:rFonts w:ascii="Courier New" w:hAnsi="Courier New" w:cs="Courier New"/>
+          <w:sz w:val="21"/>
+          <w:szCs w:val="21"/>
+          <w:lang w:val="en-US"/>
+        </w:rPr>
+        <w:t>1</w:t>
+      </w:r>
+      <w:r>
+        <w:rPr>
+          <w:rFonts w:ascii="Courier New" w:hAnsi="Courier New" w:cs="Courier New"/>
+          <w:sz w:val="21"/>
+          <w:szCs w:val="21"/>
+          <w:lang w:val="en-US"/>
+        </w:rPr>
+        <w:t xml:space="preserve"> to</w:t>
+      </w:r>
+      <w:r>
+        <w:rPr>
+          <w:rFonts w:ascii="Courier New" w:hAnsi="Courier New" w:cs="Courier New"/>
+          <w:sz w:val="21"/>
+          <w:szCs w:val="21"/>
+          <w:lang w:val="en-US"/>
+        </w:rPr>
+        <w:t xml:space="preserve"> aux[</w:t>
+      </w:r>
+      <w:proofErr w:type="spellStart"/>
+      <w:r>
+        <w:rPr>
+          <w:rFonts w:ascii="Courier New" w:hAnsi="Courier New" w:cs="Courier New"/>
+          <w:sz w:val="21"/>
+          <w:szCs w:val="21"/>
+          <w:lang w:val="en-US"/>
+        </w:rPr>
+        <w:t>i</w:t>
+      </w:r>
+      <w:proofErr w:type="spellEnd"/>
+      <w:r>
+        <w:rPr>
+          <w:rFonts w:ascii="Courier New" w:hAnsi="Courier New" w:cs="Courier New"/>
+          <w:sz w:val="21"/>
+          <w:szCs w:val="21"/>
+          <w:lang w:val="en-US"/>
+        </w:rPr>
+        <w:t>]</w:t>
+      </w:r>
+      <w:r>
+        <w:rPr>
+          <w:rFonts w:ascii="Courier New" w:hAnsi="Courier New" w:cs="Courier New"/>
+          <w:sz w:val="21"/>
+          <w:szCs w:val="21"/>
+          <w:lang w:val="en-US"/>
+        </w:rPr>
+        <w:t xml:space="preserve"> </w:t>
+      </w:r>
+    </w:p>
+    <w:p>
+      <w:pPr>
+        <w:autoSpaceDE w:val="0"/>
+        <w:autoSpaceDN w:val="0"/>
+        <w:adjustRightInd w:val="0"/>
+        <w:spacing w:after="0" w:line="240" w:lineRule="auto"/>
+        <w:rPr>
+          <w:rFonts w:ascii="Courier New" w:hAnsi="Courier New" w:cs="Courier New"/>
+          <w:sz w:val="21"/>
+          <w:szCs w:val="21"/>
+          <w:lang w:val="en-US"/>
+        </w:rPr>
+      </w:pPr>
+      <w:r>
+        <w:rPr>
+          <w:rFonts w:ascii="Courier New" w:hAnsi="Courier New" w:cs="Courier New"/>
+          <w:sz w:val="21"/>
+          <w:szCs w:val="21"/>
+          <w:lang w:val="en-US"/>
+        </w:rPr>
+        <w:tab/>
+      </w:r>
+      <w:r>
+        <w:rPr>
+          <w:rFonts w:ascii="Courier New" w:hAnsi="Courier New" w:cs="Courier New"/>
+          <w:sz w:val="21"/>
+          <w:szCs w:val="21"/>
+          <w:lang w:val="en-US"/>
+        </w:rPr>
+        <w:tab/>
+      </w:r>
+      <w:r>
+        <w:rPr>
+          <w:rFonts w:ascii="Courier New" w:hAnsi="Courier New" w:cs="Courier New"/>
+          <w:sz w:val="21"/>
+          <w:szCs w:val="21"/>
+          <w:lang w:val="en-US"/>
+        </w:rPr>
+        <w:tab/>
+      </w:r>
+      <w:proofErr w:type="spellStart"/>
+      <w:r>
+        <w:rPr>
+          <w:rFonts w:ascii="Courier New" w:hAnsi="Courier New" w:cs="Courier New"/>
+          <w:sz w:val="21"/>
+          <w:szCs w:val="21"/>
+          <w:lang w:val="en-US"/>
+        </w:rPr>
+        <w:t>output</w:t>
+      </w:r>
+      <w:r>
+        <w:rPr>
+          <w:rFonts w:ascii="Courier New" w:hAnsi="Courier New" w:cs="Courier New"/>
+          <w:sz w:val="21"/>
+          <w:szCs w:val="21"/>
+          <w:lang w:val="en-US"/>
+        </w:rPr>
+        <w:t>.add</w:t>
+      </w:r>
+      <w:proofErr w:type="spellEnd"/>
+      <w:r>
+        <w:rPr>
+          <w:rFonts w:ascii="Courier New" w:hAnsi="Courier New" w:cs="Courier New"/>
+          <w:sz w:val="21"/>
+          <w:szCs w:val="21"/>
+          <w:lang w:val="en-US"/>
+        </w:rPr>
+        <w:t>(</w:t>
+      </w:r>
+      <w:proofErr w:type="spellStart"/>
+      <w:r>
+        <w:rPr>
+          <w:rFonts w:ascii="Courier New" w:hAnsi="Courier New" w:cs="Courier New"/>
+          <w:sz w:val="21"/>
+          <w:szCs w:val="21"/>
+          <w:lang w:val="en-US"/>
+        </w:rPr>
+        <w:t>i+min</w:t>
+      </w:r>
+      <w:proofErr w:type="spellEnd"/>
+      <w:r>
+        <w:rPr>
+          <w:rFonts w:ascii="Courier New" w:hAnsi="Courier New" w:cs="Courier New"/>
+          <w:sz w:val="21"/>
+          <w:szCs w:val="21"/>
+          <w:lang w:val="en-US"/>
+        </w:rPr>
+        <w:t>)</w:t>
+      </w:r>
+    </w:p>
+    <w:p>
+      <w:pPr>
+        <w:autoSpaceDE w:val="0"/>
+        <w:autoSpaceDN w:val="0"/>
+        <w:adjustRightInd w:val="0"/>
+        <w:spacing w:after="0" w:line="240" w:lineRule="auto"/>
+        <w:rPr>
+          <w:rFonts w:ascii="Courier New" w:hAnsi="Courier New" w:cs="Courier New"/>
+          <w:sz w:val="21"/>
+          <w:szCs w:val="21"/>
+          <w:lang w:val="en-US"/>
+        </w:rPr>
+      </w:pPr>
+      <w:r>
+        <w:rPr>
+          <w:rFonts w:ascii="Courier New" w:hAnsi="Courier New" w:cs="Courier New"/>
+          <w:sz w:val="21"/>
+          <w:szCs w:val="21"/>
+          <w:lang w:val="en-US"/>
+        </w:rPr>
+        <w:tab/>
+      </w:r>
+      <w:proofErr w:type="spellStart"/>
+      <w:r>
+        <w:rPr>
+          <w:rFonts w:ascii="Courier New" w:hAnsi="Courier New" w:cs="Courier New"/>
+          <w:sz w:val="21"/>
+          <w:szCs w:val="21"/>
+          <w:lang w:val="en-US"/>
+        </w:rPr>
+        <w:t>i</w:t>
+      </w:r>
+      <w:proofErr w:type="spellEnd"/>
+      <w:r>
+        <w:rPr>
+          <w:rFonts w:ascii="Courier New" w:hAnsi="Courier New" w:cs="Courier New"/>
+          <w:sz w:val="21"/>
+          <w:szCs w:val="21"/>
+          <w:lang w:val="en-US"/>
+        </w:rPr>
+        <w:t xml:space="preserve"> &lt;- i+1</w:t>
+      </w:r>
+    </w:p>
+    <w:p>
+      <w:pPr>
+        <w:autoSpaceDE w:val="0"/>
+        <w:autoSpaceDN w:val="0"/>
+        <w:adjustRightInd w:val="0"/>
+        <w:spacing w:after="0" w:line="240" w:lineRule="auto"/>
+        <w:rPr>
+          <w:rFonts w:ascii="Courier New" w:hAnsi="Courier New" w:cs="Courier New"/>
+          <w:sz w:val="21"/>
+          <w:szCs w:val="21"/>
+          <w:lang w:val="en-US"/>
+        </w:rPr>
+      </w:pPr>
+      <w:r>
+        <w:rPr>
+          <w:rFonts w:ascii="Courier New" w:hAnsi="Courier New" w:cs="Courier New"/>
+          <w:sz w:val="21"/>
+          <w:szCs w:val="21"/>
+          <w:lang w:val="en-US"/>
+        </w:rPr>
+        <w:t>return output</w:t>
+      </w:r>
+    </w:p>
+    <w:p>
+      <w:pPr>
+        <w:autoSpaceDE w:val="0"/>
+        <w:autoSpaceDN w:val="0"/>
+        <w:adjustRightInd w:val="0"/>
+        <w:spacing w:after="0" w:line="240" w:lineRule="auto"/>
+        <w:rPr>
+          <w:rFonts w:ascii="Consolas" w:hAnsi="Consolas" w:cs="Consolas"/>
+          <w:sz w:val="20"/>
+          <w:szCs w:val="20"/>
+          <w:lang w:val="en-US"/>
+        </w:rPr>
+      </w:pPr>
+      <w:r>
+        <w:rPr>
+          <w:rFonts w:ascii="Consolas" w:hAnsi="Consolas" w:cs="Consolas"/>
+          <w:color w:val="000000"/>
+          <w:sz w:val="20"/>
+          <w:szCs w:val="20"/>
+          <w:lang w:val="en-US"/>
+        </w:rPr>
+        <w:tab/>
+      </w:r>
+      <w:r>
+        <w:rPr>
+          <w:rFonts w:ascii="Consolas" w:hAnsi="Consolas" w:cs="Consolas"/>
+          <w:color w:val="000000"/>
+          <w:sz w:val="20"/>
+          <w:szCs w:val="20"/>
+          <w:lang w:val="en-US"/>
+        </w:rPr>
+        <w:tab/>
+      </w:r>
+      <w:r>
+        <w:rPr>
+          <w:rFonts w:ascii="Consolas" w:hAnsi="Consolas" w:cs="Consolas"/>
+          <w:color w:val="000000"/>
+          <w:sz w:val="20"/>
+          <w:szCs w:val="20"/>
+          <w:lang w:val="en-US"/>
+        </w:rPr>
+        <w:tab/>
       </w:r>
     </w:p>
     <w:p>
@@ -5057,7 +6271,6 @@
           <w:i/>
           <w:sz w:val="20"/>
         </w:rPr>
-        <w:lastRenderedPageBreak/>
         <w:t>Que toda la secuencia sea de los mismos datos.</w:t>
       </w:r>
     </w:p>
@@ -5452,9 +6665,2686 @@
         <w:jc w:val="both"/>
         <w:rPr>
           <w:rFonts w:ascii="Times New Roman" w:hAnsi="Times New Roman" w:cs="Times New Roman"/>
-          <w:b/>
-        </w:rPr>
-      </w:pPr>
+        </w:rPr>
+      </w:pPr>
+      <w:r>
+        <w:rPr>
+          <w:rFonts w:ascii="Times New Roman" w:hAnsi="Times New Roman" w:cs="Times New Roman"/>
+          <w:lang w:val="en-US"/>
+        </w:rPr>
+        <w:t>Counting sort</w:t>
+      </w:r>
+      <w:r>
+        <w:rPr>
+          <w:rFonts w:ascii="Times New Roman" w:hAnsi="Times New Roman" w:cs="Times New Roman"/>
+          <w:lang w:val="en-US"/>
+        </w:rPr>
+        <w:t xml:space="preserve">. </w:t>
+      </w:r>
+      <w:r>
+        <w:rPr>
+          <w:rFonts w:ascii="Times New Roman" w:hAnsi="Times New Roman" w:cs="Times New Roman"/>
+        </w:rPr>
+        <w:t>Sea n el tamaño d</w:t>
+      </w:r>
+      <w:r>
+        <w:rPr>
+          <w:rFonts w:ascii="Times New Roman" w:hAnsi="Times New Roman" w:cs="Times New Roman"/>
+        </w:rPr>
+        <w:t>el arreglo de entrada y k su rango (valor máximo – valor mínimo +1)</w:t>
+      </w:r>
+    </w:p>
+    <w:tbl>
+      <w:tblPr>
+        <w:tblStyle w:val="Tablaconcuadrcula"/>
+        <w:tblW w:w="0" w:type="auto"/>
+        <w:tblLook w:val="04A0" w:firstRow="1" w:lastRow="0" w:firstColumn="1" w:lastColumn="0" w:noHBand="0" w:noVBand="1"/>
+      </w:tblPr>
+      <w:tblGrid>
+        <w:gridCol w:w="436"/>
+        <w:gridCol w:w="3528"/>
+        <w:gridCol w:w="709"/>
+        <w:gridCol w:w="567"/>
+      </w:tblGrid>
+      <w:tr>
+        <w:tc>
+          <w:tcPr>
+            <w:tcW w:w="436" w:type="dxa"/>
+          </w:tcPr>
+          <w:p>
+            <w:pPr>
+              <w:jc w:val="both"/>
+              <w:rPr>
+                <w:rFonts w:ascii="Times New Roman" w:hAnsi="Times New Roman" w:cs="Times New Roman"/>
+              </w:rPr>
+            </w:pPr>
+            <w:r>
+              <w:rPr>
+                <w:rFonts w:ascii="Times New Roman" w:hAnsi="Times New Roman" w:cs="Times New Roman"/>
+              </w:rPr>
+              <w:t>1</w:t>
+            </w:r>
+          </w:p>
+        </w:tc>
+        <w:tc>
+          <w:tcPr>
+            <w:tcW w:w="3528" w:type="dxa"/>
+          </w:tcPr>
+          <w:p>
+            <w:pPr>
+              <w:autoSpaceDE w:val="0"/>
+              <w:autoSpaceDN w:val="0"/>
+              <w:adjustRightInd w:val="0"/>
+              <w:rPr>
+                <w:rFonts w:ascii="Courier New" w:hAnsi="Courier New" w:cs="Courier New"/>
+                <w:sz w:val="21"/>
+                <w:szCs w:val="21"/>
+                <w:lang w:val="en-US"/>
+              </w:rPr>
+            </w:pPr>
+            <w:r>
+              <w:rPr>
+                <w:rFonts w:ascii="Courier New" w:hAnsi="Courier New" w:cs="Courier New"/>
+                <w:sz w:val="21"/>
+                <w:szCs w:val="21"/>
+                <w:lang w:val="en-US"/>
+              </w:rPr>
+              <w:t xml:space="preserve">min &lt;- </w:t>
+            </w:r>
+            <w:proofErr w:type="gramStart"/>
+            <w:r>
+              <w:rPr>
+                <w:rFonts w:ascii="Courier New" w:hAnsi="Courier New" w:cs="Courier New"/>
+                <w:sz w:val="21"/>
+                <w:szCs w:val="21"/>
+                <w:lang w:val="en-US"/>
+              </w:rPr>
+              <w:t>list[</w:t>
+            </w:r>
+            <w:proofErr w:type="gramEnd"/>
+            <w:r>
+              <w:rPr>
+                <w:rFonts w:ascii="Courier New" w:hAnsi="Courier New" w:cs="Courier New"/>
+                <w:sz w:val="21"/>
+                <w:szCs w:val="21"/>
+                <w:lang w:val="en-US"/>
+              </w:rPr>
+              <w:t>0]</w:t>
+            </w:r>
+          </w:p>
+        </w:tc>
+        <w:tc>
+          <w:tcPr>
+            <w:tcW w:w="709" w:type="dxa"/>
+          </w:tcPr>
+          <w:p>
+            <w:pPr>
+              <w:jc w:val="both"/>
+              <w:rPr>
+                <w:rFonts w:ascii="Times New Roman" w:hAnsi="Times New Roman" w:cs="Times New Roman"/>
+              </w:rPr>
+            </w:pPr>
+            <w:r>
+              <w:rPr>
+                <w:rFonts w:ascii="Times New Roman" w:hAnsi="Times New Roman" w:cs="Times New Roman"/>
+              </w:rPr>
+              <w:t>c1</w:t>
+            </w:r>
+          </w:p>
+        </w:tc>
+        <w:tc>
+          <w:tcPr>
+            <w:tcW w:w="567" w:type="dxa"/>
+          </w:tcPr>
+          <w:p>
+            <w:pPr>
+              <w:jc w:val="both"/>
+              <w:rPr>
+                <w:rFonts w:ascii="Times New Roman" w:hAnsi="Times New Roman" w:cs="Times New Roman"/>
+              </w:rPr>
+            </w:pPr>
+            <w:r>
+              <w:rPr>
+                <w:rFonts w:ascii="Times New Roman" w:hAnsi="Times New Roman" w:cs="Times New Roman"/>
+              </w:rPr>
+              <w:t>1</w:t>
+            </w:r>
+          </w:p>
+        </w:tc>
+      </w:tr>
+      <w:tr>
+        <w:tc>
+          <w:tcPr>
+            <w:tcW w:w="436" w:type="dxa"/>
+          </w:tcPr>
+          <w:p>
+            <w:pPr>
+              <w:jc w:val="both"/>
+              <w:rPr>
+                <w:rFonts w:ascii="Times New Roman" w:hAnsi="Times New Roman" w:cs="Times New Roman"/>
+              </w:rPr>
+            </w:pPr>
+            <w:r>
+              <w:rPr>
+                <w:rFonts w:ascii="Times New Roman" w:hAnsi="Times New Roman" w:cs="Times New Roman"/>
+              </w:rPr>
+              <w:t>2</w:t>
+            </w:r>
+          </w:p>
+        </w:tc>
+        <w:tc>
+          <w:tcPr>
+            <w:tcW w:w="3528" w:type="dxa"/>
+          </w:tcPr>
+          <w:p>
+            <w:pPr>
+              <w:autoSpaceDE w:val="0"/>
+              <w:autoSpaceDN w:val="0"/>
+              <w:adjustRightInd w:val="0"/>
+              <w:rPr>
+                <w:rFonts w:ascii="Courier New" w:hAnsi="Courier New" w:cs="Courier New"/>
+                <w:sz w:val="21"/>
+                <w:szCs w:val="21"/>
+              </w:rPr>
+            </w:pPr>
+            <w:proofErr w:type="spellStart"/>
+            <w:r>
+              <w:rPr>
+                <w:rFonts w:ascii="Courier New" w:hAnsi="Courier New" w:cs="Courier New"/>
+                <w:sz w:val="21"/>
+                <w:szCs w:val="21"/>
+              </w:rPr>
+              <w:t>max</w:t>
+            </w:r>
+            <w:proofErr w:type="spellEnd"/>
+            <w:r>
+              <w:rPr>
+                <w:rFonts w:ascii="Courier New" w:hAnsi="Courier New" w:cs="Courier New"/>
+                <w:sz w:val="21"/>
+                <w:szCs w:val="21"/>
+              </w:rPr>
+              <w:t xml:space="preserve"> &lt;- min</w:t>
+            </w:r>
+          </w:p>
+        </w:tc>
+        <w:tc>
+          <w:tcPr>
+            <w:tcW w:w="709" w:type="dxa"/>
+          </w:tcPr>
+          <w:p>
+            <w:pPr>
+              <w:jc w:val="both"/>
+              <w:rPr>
+                <w:rFonts w:ascii="Times New Roman" w:hAnsi="Times New Roman" w:cs="Times New Roman"/>
+              </w:rPr>
+            </w:pPr>
+            <w:r>
+              <w:rPr>
+                <w:rFonts w:ascii="Times New Roman" w:hAnsi="Times New Roman" w:cs="Times New Roman"/>
+              </w:rPr>
+              <w:t>c2</w:t>
+            </w:r>
+          </w:p>
+        </w:tc>
+        <w:tc>
+          <w:tcPr>
+            <w:tcW w:w="567" w:type="dxa"/>
+          </w:tcPr>
+          <w:p>
+            <w:pPr>
+              <w:jc w:val="both"/>
+              <w:rPr>
+                <w:rFonts w:ascii="Times New Roman" w:hAnsi="Times New Roman" w:cs="Times New Roman"/>
+              </w:rPr>
+            </w:pPr>
+            <w:r>
+              <w:rPr>
+                <w:rFonts w:ascii="Times New Roman" w:hAnsi="Times New Roman" w:cs="Times New Roman"/>
+              </w:rPr>
+              <w:t>1</w:t>
+            </w:r>
+          </w:p>
+        </w:tc>
+      </w:tr>
+      <w:tr>
+        <w:tc>
+          <w:tcPr>
+            <w:tcW w:w="436" w:type="dxa"/>
+          </w:tcPr>
+          <w:p>
+            <w:pPr>
+              <w:jc w:val="both"/>
+              <w:rPr>
+                <w:rFonts w:ascii="Times New Roman" w:hAnsi="Times New Roman" w:cs="Times New Roman"/>
+              </w:rPr>
+            </w:pPr>
+            <w:r>
+              <w:rPr>
+                <w:rFonts w:ascii="Times New Roman" w:hAnsi="Times New Roman" w:cs="Times New Roman"/>
+              </w:rPr>
+              <w:t>3</w:t>
+            </w:r>
+          </w:p>
+        </w:tc>
+        <w:tc>
+          <w:tcPr>
+            <w:tcW w:w="3528" w:type="dxa"/>
+          </w:tcPr>
+          <w:p>
+            <w:r>
+              <w:rPr>
+                <w:rFonts w:ascii="Courier New" w:hAnsi="Courier New" w:cs="Courier New"/>
+                <w:sz w:val="21"/>
+                <w:szCs w:val="21"/>
+              </w:rPr>
+              <w:t>i &lt;- 0</w:t>
+            </w:r>
+          </w:p>
+        </w:tc>
+        <w:tc>
+          <w:tcPr>
+            <w:tcW w:w="709" w:type="dxa"/>
+          </w:tcPr>
+          <w:p>
+            <w:pPr>
+              <w:jc w:val="both"/>
+              <w:rPr>
+                <w:rFonts w:ascii="Times New Roman" w:hAnsi="Times New Roman" w:cs="Times New Roman"/>
+              </w:rPr>
+            </w:pPr>
+            <w:r>
+              <w:rPr>
+                <w:rFonts w:ascii="Times New Roman" w:hAnsi="Times New Roman" w:cs="Times New Roman"/>
+              </w:rPr>
+              <w:t>c3</w:t>
+            </w:r>
+          </w:p>
+        </w:tc>
+        <w:tc>
+          <w:tcPr>
+            <w:tcW w:w="567" w:type="dxa"/>
+          </w:tcPr>
+          <w:p>
+            <w:pPr>
+              <w:jc w:val="both"/>
+              <w:rPr>
+                <w:rFonts w:ascii="Times New Roman" w:hAnsi="Times New Roman" w:cs="Times New Roman"/>
+              </w:rPr>
+            </w:pPr>
+            <w:r>
+              <w:rPr>
+                <w:rFonts w:ascii="Times New Roman" w:hAnsi="Times New Roman" w:cs="Times New Roman"/>
+              </w:rPr>
+              <w:t>1</w:t>
+            </w:r>
+          </w:p>
+        </w:tc>
+      </w:tr>
+      <w:tr>
+        <w:tc>
+          <w:tcPr>
+            <w:tcW w:w="436" w:type="dxa"/>
+          </w:tcPr>
+          <w:p>
+            <w:pPr>
+              <w:jc w:val="both"/>
+              <w:rPr>
+                <w:rFonts w:ascii="Times New Roman" w:hAnsi="Times New Roman" w:cs="Times New Roman"/>
+              </w:rPr>
+            </w:pPr>
+            <w:r>
+              <w:rPr>
+                <w:rFonts w:ascii="Times New Roman" w:hAnsi="Times New Roman" w:cs="Times New Roman"/>
+              </w:rPr>
+              <w:t>4</w:t>
+            </w:r>
+          </w:p>
+        </w:tc>
+        <w:tc>
+          <w:tcPr>
+            <w:tcW w:w="3528" w:type="dxa"/>
+          </w:tcPr>
+          <w:p>
+            <w:pPr>
+              <w:autoSpaceDE w:val="0"/>
+              <w:autoSpaceDN w:val="0"/>
+              <w:adjustRightInd w:val="0"/>
+              <w:rPr>
+                <w:rFonts w:ascii="Courier New" w:hAnsi="Courier New" w:cs="Courier New"/>
+                <w:sz w:val="21"/>
+                <w:szCs w:val="21"/>
+              </w:rPr>
+            </w:pPr>
+            <w:proofErr w:type="spellStart"/>
+            <w:r>
+              <w:rPr>
+                <w:rFonts w:ascii="Courier New" w:hAnsi="Courier New" w:cs="Courier New"/>
+                <w:sz w:val="21"/>
+                <w:szCs w:val="21"/>
+              </w:rPr>
+              <w:t>while</w:t>
+            </w:r>
+            <w:proofErr w:type="spellEnd"/>
+            <w:r>
+              <w:rPr>
+                <w:rFonts w:ascii="Courier New" w:hAnsi="Courier New" w:cs="Courier New"/>
+                <w:sz w:val="21"/>
+                <w:szCs w:val="21"/>
+              </w:rPr>
+              <w:t>(i&lt;</w:t>
+            </w:r>
+            <w:proofErr w:type="spellStart"/>
+            <w:proofErr w:type="gramStart"/>
+            <w:r>
+              <w:rPr>
+                <w:rFonts w:ascii="Courier New" w:hAnsi="Courier New" w:cs="Courier New"/>
+                <w:sz w:val="21"/>
+                <w:szCs w:val="21"/>
+              </w:rPr>
+              <w:t>list.length</w:t>
+            </w:r>
+            <w:proofErr w:type="spellEnd"/>
+            <w:proofErr w:type="gramEnd"/>
+            <w:r>
+              <w:rPr>
+                <w:rFonts w:ascii="Courier New" w:hAnsi="Courier New" w:cs="Courier New"/>
+                <w:sz w:val="21"/>
+                <w:szCs w:val="21"/>
+              </w:rPr>
+              <w:t>)</w:t>
+            </w:r>
+          </w:p>
+        </w:tc>
+        <w:tc>
+          <w:tcPr>
+            <w:tcW w:w="709" w:type="dxa"/>
+          </w:tcPr>
+          <w:p>
+            <w:pPr>
+              <w:jc w:val="both"/>
+              <w:rPr>
+                <w:rFonts w:ascii="Times New Roman" w:hAnsi="Times New Roman" w:cs="Times New Roman"/>
+              </w:rPr>
+            </w:pPr>
+            <w:r>
+              <w:rPr>
+                <w:rFonts w:ascii="Times New Roman" w:hAnsi="Times New Roman" w:cs="Times New Roman"/>
+              </w:rPr>
+              <w:t>c4</w:t>
+            </w:r>
+          </w:p>
+        </w:tc>
+        <w:tc>
+          <w:tcPr>
+            <w:tcW w:w="567" w:type="dxa"/>
+          </w:tcPr>
+          <w:p>
+            <w:pPr>
+              <w:jc w:val="both"/>
+              <w:rPr>
+                <w:rFonts w:ascii="Times New Roman" w:hAnsi="Times New Roman" w:cs="Times New Roman"/>
+              </w:rPr>
+            </w:pPr>
+            <w:r>
+              <w:rPr>
+                <w:rFonts w:ascii="Times New Roman" w:hAnsi="Times New Roman" w:cs="Times New Roman"/>
+              </w:rPr>
+              <w:t>n+1</w:t>
+            </w:r>
+          </w:p>
+        </w:tc>
+      </w:tr>
+      <w:tr>
+        <w:tc>
+          <w:tcPr>
+            <w:tcW w:w="436" w:type="dxa"/>
+          </w:tcPr>
+          <w:p>
+            <w:pPr>
+              <w:jc w:val="both"/>
+              <w:rPr>
+                <w:rFonts w:ascii="Times New Roman" w:hAnsi="Times New Roman" w:cs="Times New Roman"/>
+              </w:rPr>
+            </w:pPr>
+            <w:r>
+              <w:rPr>
+                <w:rFonts w:ascii="Times New Roman" w:hAnsi="Times New Roman" w:cs="Times New Roman"/>
+              </w:rPr>
+              <w:t>5</w:t>
+            </w:r>
+          </w:p>
+        </w:tc>
+        <w:tc>
+          <w:tcPr>
+            <w:tcW w:w="3528" w:type="dxa"/>
+          </w:tcPr>
+          <w:p>
+            <w:pPr>
+              <w:autoSpaceDE w:val="0"/>
+              <w:autoSpaceDN w:val="0"/>
+              <w:adjustRightInd w:val="0"/>
+              <w:rPr>
+                <w:rFonts w:ascii="Courier New" w:hAnsi="Courier New" w:cs="Courier New"/>
+                <w:sz w:val="21"/>
+                <w:szCs w:val="21"/>
+              </w:rPr>
+            </w:pPr>
+            <w:proofErr w:type="spellStart"/>
+            <w:r>
+              <w:rPr>
+                <w:rFonts w:ascii="Courier New" w:hAnsi="Courier New" w:cs="Courier New"/>
+                <w:sz w:val="21"/>
+                <w:szCs w:val="21"/>
+              </w:rPr>
+              <w:t>if</w:t>
+            </w:r>
+            <w:proofErr w:type="spellEnd"/>
+            <w:r>
+              <w:rPr>
+                <w:rFonts w:ascii="Courier New" w:hAnsi="Courier New" w:cs="Courier New"/>
+                <w:sz w:val="21"/>
+                <w:szCs w:val="21"/>
+              </w:rPr>
+              <w:t>(</w:t>
+            </w:r>
+            <w:proofErr w:type="spellStart"/>
+            <w:r>
+              <w:rPr>
+                <w:rFonts w:ascii="Courier New" w:hAnsi="Courier New" w:cs="Courier New"/>
+                <w:sz w:val="21"/>
+                <w:szCs w:val="21"/>
+              </w:rPr>
+              <w:t>list</w:t>
+            </w:r>
+            <w:proofErr w:type="spellEnd"/>
+            <w:r>
+              <w:rPr>
+                <w:rFonts w:ascii="Courier New" w:hAnsi="Courier New" w:cs="Courier New"/>
+                <w:sz w:val="21"/>
+                <w:szCs w:val="21"/>
+              </w:rPr>
+              <w:t>[i] &lt; min)</w:t>
+            </w:r>
+          </w:p>
+        </w:tc>
+        <w:tc>
+          <w:tcPr>
+            <w:tcW w:w="709" w:type="dxa"/>
+          </w:tcPr>
+          <w:p>
+            <w:pPr>
+              <w:jc w:val="both"/>
+              <w:rPr>
+                <w:rFonts w:ascii="Times New Roman" w:hAnsi="Times New Roman" w:cs="Times New Roman"/>
+              </w:rPr>
+            </w:pPr>
+            <w:r>
+              <w:rPr>
+                <w:rFonts w:ascii="Times New Roman" w:hAnsi="Times New Roman" w:cs="Times New Roman"/>
+              </w:rPr>
+              <w:t>c5</w:t>
+            </w:r>
+          </w:p>
+        </w:tc>
+        <w:tc>
+          <w:tcPr>
+            <w:tcW w:w="567" w:type="dxa"/>
+          </w:tcPr>
+          <w:p>
+            <w:pPr>
+              <w:jc w:val="both"/>
+              <w:rPr>
+                <w:rFonts w:ascii="Times New Roman" w:hAnsi="Times New Roman" w:cs="Times New Roman"/>
+              </w:rPr>
+            </w:pPr>
+            <w:r>
+              <w:rPr>
+                <w:rFonts w:ascii="Times New Roman" w:hAnsi="Times New Roman" w:cs="Times New Roman"/>
+              </w:rPr>
+              <w:t>n</w:t>
+            </w:r>
+          </w:p>
+        </w:tc>
+      </w:tr>
+      <w:tr>
+        <w:tc>
+          <w:tcPr>
+            <w:tcW w:w="436" w:type="dxa"/>
+          </w:tcPr>
+          <w:p>
+            <w:pPr>
+              <w:jc w:val="both"/>
+              <w:rPr>
+                <w:rFonts w:ascii="Times New Roman" w:hAnsi="Times New Roman" w:cs="Times New Roman"/>
+              </w:rPr>
+            </w:pPr>
+            <w:r>
+              <w:rPr>
+                <w:rFonts w:ascii="Times New Roman" w:hAnsi="Times New Roman" w:cs="Times New Roman"/>
+              </w:rPr>
+              <w:t>6</w:t>
+            </w:r>
+          </w:p>
+        </w:tc>
+        <w:tc>
+          <w:tcPr>
+            <w:tcW w:w="3528" w:type="dxa"/>
+          </w:tcPr>
+          <w:p>
+            <w:pPr>
+              <w:autoSpaceDE w:val="0"/>
+              <w:autoSpaceDN w:val="0"/>
+              <w:adjustRightInd w:val="0"/>
+              <w:rPr>
+                <w:rFonts w:ascii="Courier New" w:hAnsi="Courier New" w:cs="Courier New"/>
+                <w:sz w:val="21"/>
+                <w:szCs w:val="21"/>
+              </w:rPr>
+            </w:pPr>
+            <w:r>
+              <w:rPr>
+                <w:rFonts w:ascii="Courier New" w:hAnsi="Courier New" w:cs="Courier New"/>
+                <w:sz w:val="21"/>
+                <w:szCs w:val="21"/>
+              </w:rPr>
+              <w:t xml:space="preserve">min = </w:t>
+            </w:r>
+            <w:proofErr w:type="spellStart"/>
+            <w:r>
+              <w:rPr>
+                <w:rFonts w:ascii="Courier New" w:hAnsi="Courier New" w:cs="Courier New"/>
+                <w:sz w:val="21"/>
+                <w:szCs w:val="21"/>
+              </w:rPr>
+              <w:t>list</w:t>
+            </w:r>
+            <w:proofErr w:type="spellEnd"/>
+            <w:r>
+              <w:rPr>
+                <w:rFonts w:ascii="Courier New" w:hAnsi="Courier New" w:cs="Courier New"/>
+                <w:sz w:val="21"/>
+                <w:szCs w:val="21"/>
+              </w:rPr>
+              <w:t>[i]</w:t>
+            </w:r>
+          </w:p>
+        </w:tc>
+        <w:tc>
+          <w:tcPr>
+            <w:tcW w:w="709" w:type="dxa"/>
+          </w:tcPr>
+          <w:p>
+            <w:pPr>
+              <w:jc w:val="both"/>
+              <w:rPr>
+                <w:rFonts w:ascii="Times New Roman" w:hAnsi="Times New Roman" w:cs="Times New Roman"/>
+              </w:rPr>
+            </w:pPr>
+            <w:r>
+              <w:rPr>
+                <w:rFonts w:ascii="Times New Roman" w:hAnsi="Times New Roman" w:cs="Times New Roman"/>
+              </w:rPr>
+              <w:t>c6</w:t>
+            </w:r>
+          </w:p>
+        </w:tc>
+        <w:tc>
+          <w:tcPr>
+            <w:tcW w:w="567" w:type="dxa"/>
+          </w:tcPr>
+          <w:p>
+            <w:pPr>
+              <w:jc w:val="both"/>
+              <w:rPr>
+                <w:rFonts w:ascii="Times New Roman" w:hAnsi="Times New Roman" w:cs="Times New Roman"/>
+              </w:rPr>
+            </w:pPr>
+            <w:r>
+              <w:rPr>
+                <w:rFonts w:ascii="Times New Roman" w:hAnsi="Times New Roman" w:cs="Times New Roman"/>
+              </w:rPr>
+              <w:t>n</w:t>
+            </w:r>
+          </w:p>
+        </w:tc>
+      </w:tr>
+      <w:tr>
+        <w:tc>
+          <w:tcPr>
+            <w:tcW w:w="436" w:type="dxa"/>
+          </w:tcPr>
+          <w:p>
+            <w:pPr>
+              <w:jc w:val="both"/>
+              <w:rPr>
+                <w:rFonts w:ascii="Times New Roman" w:hAnsi="Times New Roman" w:cs="Times New Roman"/>
+              </w:rPr>
+            </w:pPr>
+            <w:r>
+              <w:rPr>
+                <w:rFonts w:ascii="Times New Roman" w:hAnsi="Times New Roman" w:cs="Times New Roman"/>
+              </w:rPr>
+              <w:t>7</w:t>
+            </w:r>
+          </w:p>
+        </w:tc>
+        <w:tc>
+          <w:tcPr>
+            <w:tcW w:w="3528" w:type="dxa"/>
+          </w:tcPr>
+          <w:p>
+            <w:pPr>
+              <w:autoSpaceDE w:val="0"/>
+              <w:autoSpaceDN w:val="0"/>
+              <w:adjustRightInd w:val="0"/>
+              <w:rPr>
+                <w:rFonts w:ascii="Courier New" w:hAnsi="Courier New" w:cs="Courier New"/>
+                <w:sz w:val="21"/>
+                <w:szCs w:val="21"/>
+              </w:rPr>
+            </w:pPr>
+            <w:proofErr w:type="spellStart"/>
+            <w:r>
+              <w:rPr>
+                <w:rFonts w:ascii="Courier New" w:hAnsi="Courier New" w:cs="Courier New"/>
+                <w:sz w:val="21"/>
+                <w:szCs w:val="21"/>
+              </w:rPr>
+              <w:t>if</w:t>
+            </w:r>
+            <w:proofErr w:type="spellEnd"/>
+            <w:r>
+              <w:rPr>
+                <w:rFonts w:ascii="Courier New" w:hAnsi="Courier New" w:cs="Courier New"/>
+                <w:sz w:val="21"/>
+                <w:szCs w:val="21"/>
+              </w:rPr>
+              <w:t>(</w:t>
+            </w:r>
+            <w:proofErr w:type="spellStart"/>
+            <w:r>
+              <w:rPr>
+                <w:rFonts w:ascii="Courier New" w:hAnsi="Courier New" w:cs="Courier New"/>
+                <w:sz w:val="21"/>
+                <w:szCs w:val="21"/>
+              </w:rPr>
+              <w:t>list</w:t>
+            </w:r>
+            <w:proofErr w:type="spellEnd"/>
+            <w:r>
+              <w:rPr>
+                <w:rFonts w:ascii="Courier New" w:hAnsi="Courier New" w:cs="Courier New"/>
+                <w:sz w:val="21"/>
+                <w:szCs w:val="21"/>
+              </w:rPr>
+              <w:t xml:space="preserve">[i] &gt; </w:t>
+            </w:r>
+            <w:proofErr w:type="spellStart"/>
+            <w:r>
+              <w:rPr>
+                <w:rFonts w:ascii="Courier New" w:hAnsi="Courier New" w:cs="Courier New"/>
+                <w:sz w:val="21"/>
+                <w:szCs w:val="21"/>
+              </w:rPr>
+              <w:t>max</w:t>
+            </w:r>
+            <w:proofErr w:type="spellEnd"/>
+            <w:r>
+              <w:rPr>
+                <w:rFonts w:ascii="Courier New" w:hAnsi="Courier New" w:cs="Courier New"/>
+                <w:sz w:val="21"/>
+                <w:szCs w:val="21"/>
+              </w:rPr>
+              <w:t>)</w:t>
+            </w:r>
+          </w:p>
+        </w:tc>
+        <w:tc>
+          <w:tcPr>
+            <w:tcW w:w="709" w:type="dxa"/>
+          </w:tcPr>
+          <w:p>
+            <w:pPr>
+              <w:jc w:val="both"/>
+              <w:rPr>
+                <w:rFonts w:ascii="Times New Roman" w:hAnsi="Times New Roman" w:cs="Times New Roman"/>
+              </w:rPr>
+            </w:pPr>
+            <w:r>
+              <w:rPr>
+                <w:rFonts w:ascii="Times New Roman" w:hAnsi="Times New Roman" w:cs="Times New Roman"/>
+              </w:rPr>
+              <w:t>c7</w:t>
+            </w:r>
+          </w:p>
+        </w:tc>
+        <w:tc>
+          <w:tcPr>
+            <w:tcW w:w="567" w:type="dxa"/>
+          </w:tcPr>
+          <w:p>
+            <w:pPr>
+              <w:jc w:val="both"/>
+              <w:rPr>
+                <w:rFonts w:ascii="Times New Roman" w:hAnsi="Times New Roman" w:cs="Times New Roman"/>
+              </w:rPr>
+            </w:pPr>
+            <w:r>
+              <w:rPr>
+                <w:rFonts w:ascii="Times New Roman" w:hAnsi="Times New Roman" w:cs="Times New Roman"/>
+              </w:rPr>
+              <w:t>n</w:t>
+            </w:r>
+          </w:p>
+        </w:tc>
+      </w:tr>
+      <w:tr>
+        <w:tc>
+          <w:tcPr>
+            <w:tcW w:w="436" w:type="dxa"/>
+          </w:tcPr>
+          <w:p>
+            <w:pPr>
+              <w:jc w:val="both"/>
+              <w:rPr>
+                <w:rFonts w:ascii="Times New Roman" w:hAnsi="Times New Roman" w:cs="Times New Roman"/>
+              </w:rPr>
+            </w:pPr>
+            <w:r>
+              <w:rPr>
+                <w:rFonts w:ascii="Times New Roman" w:hAnsi="Times New Roman" w:cs="Times New Roman"/>
+              </w:rPr>
+              <w:t>8</w:t>
+            </w:r>
+          </w:p>
+        </w:tc>
+        <w:tc>
+          <w:tcPr>
+            <w:tcW w:w="3528" w:type="dxa"/>
+          </w:tcPr>
+          <w:p>
+            <w:pPr>
+              <w:autoSpaceDE w:val="0"/>
+              <w:autoSpaceDN w:val="0"/>
+              <w:adjustRightInd w:val="0"/>
+              <w:rPr>
+                <w:rFonts w:ascii="Courier New" w:hAnsi="Courier New" w:cs="Courier New"/>
+                <w:sz w:val="21"/>
+                <w:szCs w:val="21"/>
+              </w:rPr>
+            </w:pPr>
+            <w:proofErr w:type="spellStart"/>
+            <w:r>
+              <w:rPr>
+                <w:rFonts w:ascii="Courier New" w:hAnsi="Courier New" w:cs="Courier New"/>
+                <w:sz w:val="21"/>
+                <w:szCs w:val="21"/>
+              </w:rPr>
+              <w:t>max</w:t>
+            </w:r>
+            <w:proofErr w:type="spellEnd"/>
+            <w:r>
+              <w:rPr>
+                <w:rFonts w:ascii="Courier New" w:hAnsi="Courier New" w:cs="Courier New"/>
+                <w:sz w:val="21"/>
+                <w:szCs w:val="21"/>
+              </w:rPr>
+              <w:t xml:space="preserve"> = </w:t>
+            </w:r>
+            <w:proofErr w:type="spellStart"/>
+            <w:r>
+              <w:rPr>
+                <w:rFonts w:ascii="Courier New" w:hAnsi="Courier New" w:cs="Courier New"/>
+                <w:sz w:val="21"/>
+                <w:szCs w:val="21"/>
+              </w:rPr>
+              <w:t>list</w:t>
+            </w:r>
+            <w:proofErr w:type="spellEnd"/>
+            <w:r>
+              <w:rPr>
+                <w:rFonts w:ascii="Courier New" w:hAnsi="Courier New" w:cs="Courier New"/>
+                <w:sz w:val="21"/>
+                <w:szCs w:val="21"/>
+              </w:rPr>
+              <w:t>[i]</w:t>
+            </w:r>
+          </w:p>
+        </w:tc>
+        <w:tc>
+          <w:tcPr>
+            <w:tcW w:w="709" w:type="dxa"/>
+          </w:tcPr>
+          <w:p>
+            <w:pPr>
+              <w:jc w:val="both"/>
+              <w:rPr>
+                <w:rFonts w:ascii="Times New Roman" w:hAnsi="Times New Roman" w:cs="Times New Roman"/>
+              </w:rPr>
+            </w:pPr>
+            <w:r>
+              <w:rPr>
+                <w:rFonts w:ascii="Times New Roman" w:hAnsi="Times New Roman" w:cs="Times New Roman"/>
+              </w:rPr>
+              <w:t>c8</w:t>
+            </w:r>
+          </w:p>
+        </w:tc>
+        <w:tc>
+          <w:tcPr>
+            <w:tcW w:w="567" w:type="dxa"/>
+          </w:tcPr>
+          <w:p>
+            <w:pPr>
+              <w:jc w:val="both"/>
+              <w:rPr>
+                <w:rFonts w:ascii="Times New Roman" w:hAnsi="Times New Roman" w:cs="Times New Roman"/>
+              </w:rPr>
+            </w:pPr>
+            <w:r>
+              <w:rPr>
+                <w:rFonts w:ascii="Times New Roman" w:hAnsi="Times New Roman" w:cs="Times New Roman"/>
+              </w:rPr>
+              <w:t>n</w:t>
+            </w:r>
+          </w:p>
+        </w:tc>
+      </w:tr>
+      <w:tr>
+        <w:tc>
+          <w:tcPr>
+            <w:tcW w:w="436" w:type="dxa"/>
+          </w:tcPr>
+          <w:p>
+            <w:pPr>
+              <w:jc w:val="both"/>
+              <w:rPr>
+                <w:rFonts w:ascii="Times New Roman" w:hAnsi="Times New Roman" w:cs="Times New Roman"/>
+              </w:rPr>
+            </w:pPr>
+            <w:r>
+              <w:rPr>
+                <w:rFonts w:ascii="Times New Roman" w:hAnsi="Times New Roman" w:cs="Times New Roman"/>
+              </w:rPr>
+              <w:t>9</w:t>
+            </w:r>
+          </w:p>
+        </w:tc>
+        <w:tc>
+          <w:tcPr>
+            <w:tcW w:w="3528" w:type="dxa"/>
+          </w:tcPr>
+          <w:p>
+            <w:pPr>
+              <w:autoSpaceDE w:val="0"/>
+              <w:autoSpaceDN w:val="0"/>
+              <w:adjustRightInd w:val="0"/>
+              <w:rPr>
+                <w:rFonts w:ascii="Courier New" w:hAnsi="Courier New" w:cs="Courier New"/>
+                <w:sz w:val="21"/>
+                <w:szCs w:val="21"/>
+                <w:lang w:val="en-US"/>
+              </w:rPr>
+            </w:pPr>
+            <w:proofErr w:type="spellStart"/>
+            <w:r>
+              <w:rPr>
+                <w:rFonts w:ascii="Courier New" w:hAnsi="Courier New" w:cs="Courier New"/>
+                <w:sz w:val="21"/>
+                <w:szCs w:val="21"/>
+                <w:lang w:val="en-US"/>
+              </w:rPr>
+              <w:t>i</w:t>
+            </w:r>
+            <w:proofErr w:type="spellEnd"/>
+            <w:r>
+              <w:rPr>
+                <w:rFonts w:ascii="Courier New" w:hAnsi="Courier New" w:cs="Courier New"/>
+                <w:sz w:val="21"/>
+                <w:szCs w:val="21"/>
+                <w:lang w:val="en-US"/>
+              </w:rPr>
+              <w:t xml:space="preserve"> &lt;- i+1</w:t>
+            </w:r>
+          </w:p>
+        </w:tc>
+        <w:tc>
+          <w:tcPr>
+            <w:tcW w:w="709" w:type="dxa"/>
+          </w:tcPr>
+          <w:p>
+            <w:pPr>
+              <w:jc w:val="both"/>
+              <w:rPr>
+                <w:rFonts w:ascii="Times New Roman" w:hAnsi="Times New Roman" w:cs="Times New Roman"/>
+              </w:rPr>
+            </w:pPr>
+            <w:r>
+              <w:rPr>
+                <w:rFonts w:ascii="Times New Roman" w:hAnsi="Times New Roman" w:cs="Times New Roman"/>
+              </w:rPr>
+              <w:t>c9</w:t>
+            </w:r>
+          </w:p>
+        </w:tc>
+        <w:tc>
+          <w:tcPr>
+            <w:tcW w:w="567" w:type="dxa"/>
+          </w:tcPr>
+          <w:p>
+            <w:pPr>
+              <w:jc w:val="both"/>
+              <w:rPr>
+                <w:rFonts w:ascii="Times New Roman" w:hAnsi="Times New Roman" w:cs="Times New Roman"/>
+              </w:rPr>
+            </w:pPr>
+            <w:r>
+              <w:rPr>
+                <w:rFonts w:ascii="Times New Roman" w:hAnsi="Times New Roman" w:cs="Times New Roman"/>
+              </w:rPr>
+              <w:t>n</w:t>
+            </w:r>
+          </w:p>
+        </w:tc>
+      </w:tr>
+      <w:tr>
+        <w:tc>
+          <w:tcPr>
+            <w:tcW w:w="436" w:type="dxa"/>
+          </w:tcPr>
+          <w:p>
+            <w:pPr>
+              <w:jc w:val="both"/>
+              <w:rPr>
+                <w:rFonts w:ascii="Times New Roman" w:hAnsi="Times New Roman" w:cs="Times New Roman"/>
+              </w:rPr>
+            </w:pPr>
+            <w:r>
+              <w:rPr>
+                <w:rFonts w:ascii="Times New Roman" w:hAnsi="Times New Roman" w:cs="Times New Roman"/>
+              </w:rPr>
+              <w:t>10</w:t>
+            </w:r>
+          </w:p>
+        </w:tc>
+        <w:tc>
+          <w:tcPr>
+            <w:tcW w:w="3528" w:type="dxa"/>
+          </w:tcPr>
+          <w:p>
+            <w:pPr>
+              <w:autoSpaceDE w:val="0"/>
+              <w:autoSpaceDN w:val="0"/>
+              <w:adjustRightInd w:val="0"/>
+              <w:rPr>
+                <w:rFonts w:ascii="Courier New" w:hAnsi="Courier New" w:cs="Courier New"/>
+                <w:sz w:val="21"/>
+                <w:szCs w:val="21"/>
+                <w:lang w:val="en-US"/>
+              </w:rPr>
+            </w:pPr>
+            <w:r>
+              <w:rPr>
+                <w:rFonts w:ascii="Courier New" w:hAnsi="Courier New" w:cs="Courier New"/>
+                <w:sz w:val="21"/>
+                <w:szCs w:val="21"/>
+                <w:lang w:val="en-US"/>
+              </w:rPr>
+              <w:t>aux &lt;- array(max-min+1)</w:t>
+            </w:r>
+          </w:p>
+        </w:tc>
+        <w:tc>
+          <w:tcPr>
+            <w:tcW w:w="709" w:type="dxa"/>
+          </w:tcPr>
+          <w:p>
+            <w:pPr>
+              <w:jc w:val="both"/>
+              <w:rPr>
+                <w:rFonts w:ascii="Times New Roman" w:hAnsi="Times New Roman" w:cs="Times New Roman"/>
+              </w:rPr>
+            </w:pPr>
+            <w:r>
+              <w:rPr>
+                <w:rFonts w:ascii="Times New Roman" w:hAnsi="Times New Roman" w:cs="Times New Roman"/>
+              </w:rPr>
+              <w:t>c10</w:t>
+            </w:r>
+          </w:p>
+        </w:tc>
+        <w:tc>
+          <w:tcPr>
+            <w:tcW w:w="567" w:type="dxa"/>
+          </w:tcPr>
+          <w:p>
+            <w:pPr>
+              <w:jc w:val="both"/>
+              <w:rPr>
+                <w:rFonts w:ascii="Times New Roman" w:hAnsi="Times New Roman" w:cs="Times New Roman"/>
+              </w:rPr>
+            </w:pPr>
+            <w:r>
+              <w:rPr>
+                <w:rFonts w:ascii="Times New Roman" w:hAnsi="Times New Roman" w:cs="Times New Roman"/>
+              </w:rPr>
+              <w:t>1</w:t>
+            </w:r>
+          </w:p>
+        </w:tc>
+      </w:tr>
+      <w:tr>
+        <w:tc>
+          <w:tcPr>
+            <w:tcW w:w="436" w:type="dxa"/>
+          </w:tcPr>
+          <w:p>
+            <w:pPr>
+              <w:jc w:val="both"/>
+              <w:rPr>
+                <w:rFonts w:ascii="Times New Roman" w:hAnsi="Times New Roman" w:cs="Times New Roman"/>
+              </w:rPr>
+            </w:pPr>
+            <w:r>
+              <w:rPr>
+                <w:rFonts w:ascii="Times New Roman" w:hAnsi="Times New Roman" w:cs="Times New Roman"/>
+              </w:rPr>
+              <w:t>11</w:t>
+            </w:r>
+          </w:p>
+        </w:tc>
+        <w:tc>
+          <w:tcPr>
+            <w:tcW w:w="3528" w:type="dxa"/>
+          </w:tcPr>
+          <w:p>
+            <w:pPr>
+              <w:autoSpaceDE w:val="0"/>
+              <w:autoSpaceDN w:val="0"/>
+              <w:adjustRightInd w:val="0"/>
+              <w:rPr>
+                <w:rFonts w:ascii="Courier New" w:hAnsi="Courier New" w:cs="Courier New"/>
+                <w:sz w:val="21"/>
+                <w:szCs w:val="21"/>
+                <w:lang w:val="en-US"/>
+              </w:rPr>
+            </w:pPr>
+            <w:proofErr w:type="spellStart"/>
+            <w:r>
+              <w:rPr>
+                <w:rFonts w:ascii="Courier New" w:hAnsi="Courier New" w:cs="Courier New"/>
+                <w:sz w:val="21"/>
+                <w:szCs w:val="21"/>
+                <w:lang w:val="en-US"/>
+              </w:rPr>
+              <w:t>i</w:t>
+            </w:r>
+            <w:proofErr w:type="spellEnd"/>
+            <w:r>
+              <w:rPr>
+                <w:rFonts w:ascii="Courier New" w:hAnsi="Courier New" w:cs="Courier New"/>
+                <w:sz w:val="21"/>
+                <w:szCs w:val="21"/>
+                <w:lang w:val="en-US"/>
+              </w:rPr>
+              <w:t xml:space="preserve"> &lt;- 0</w:t>
+            </w:r>
+          </w:p>
+        </w:tc>
+        <w:tc>
+          <w:tcPr>
+            <w:tcW w:w="709" w:type="dxa"/>
+          </w:tcPr>
+          <w:p>
+            <w:pPr>
+              <w:jc w:val="both"/>
+              <w:rPr>
+                <w:rFonts w:ascii="Times New Roman" w:hAnsi="Times New Roman" w:cs="Times New Roman"/>
+              </w:rPr>
+            </w:pPr>
+            <w:r>
+              <w:rPr>
+                <w:rFonts w:ascii="Times New Roman" w:hAnsi="Times New Roman" w:cs="Times New Roman"/>
+              </w:rPr>
+              <w:t>c11</w:t>
+            </w:r>
+          </w:p>
+        </w:tc>
+        <w:tc>
+          <w:tcPr>
+            <w:tcW w:w="567" w:type="dxa"/>
+          </w:tcPr>
+          <w:p>
+            <w:pPr>
+              <w:jc w:val="both"/>
+              <w:rPr>
+                <w:rFonts w:ascii="Times New Roman" w:hAnsi="Times New Roman" w:cs="Times New Roman"/>
+              </w:rPr>
+            </w:pPr>
+            <w:r>
+              <w:rPr>
+                <w:rFonts w:ascii="Times New Roman" w:hAnsi="Times New Roman" w:cs="Times New Roman"/>
+              </w:rPr>
+              <w:t>1</w:t>
+            </w:r>
+          </w:p>
+        </w:tc>
+      </w:tr>
+      <w:tr>
+        <w:tc>
+          <w:tcPr>
+            <w:tcW w:w="436" w:type="dxa"/>
+          </w:tcPr>
+          <w:p>
+            <w:pPr>
+              <w:jc w:val="both"/>
+              <w:rPr>
+                <w:rFonts w:ascii="Times New Roman" w:hAnsi="Times New Roman" w:cs="Times New Roman"/>
+              </w:rPr>
+            </w:pPr>
+            <w:r>
+              <w:rPr>
+                <w:rFonts w:ascii="Times New Roman" w:hAnsi="Times New Roman" w:cs="Times New Roman"/>
+              </w:rPr>
+              <w:t>12</w:t>
+            </w:r>
+          </w:p>
+        </w:tc>
+        <w:tc>
+          <w:tcPr>
+            <w:tcW w:w="3528" w:type="dxa"/>
+          </w:tcPr>
+          <w:p>
+            <w:pPr>
+              <w:autoSpaceDE w:val="0"/>
+              <w:autoSpaceDN w:val="0"/>
+              <w:adjustRightInd w:val="0"/>
+              <w:rPr>
+                <w:rFonts w:ascii="Courier New" w:hAnsi="Courier New" w:cs="Courier New"/>
+                <w:sz w:val="21"/>
+                <w:szCs w:val="21"/>
+                <w:lang w:val="en-US"/>
+              </w:rPr>
+            </w:pPr>
+            <w:r>
+              <w:rPr>
+                <w:rFonts w:ascii="Courier New" w:hAnsi="Courier New" w:cs="Courier New"/>
+                <w:sz w:val="21"/>
+                <w:szCs w:val="21"/>
+                <w:lang w:val="en-US"/>
+              </w:rPr>
+              <w:t>while(</w:t>
+            </w:r>
+            <w:proofErr w:type="spellStart"/>
+            <w:r>
+              <w:rPr>
+                <w:rFonts w:ascii="Courier New" w:hAnsi="Courier New" w:cs="Courier New"/>
+                <w:sz w:val="21"/>
+                <w:szCs w:val="21"/>
+                <w:lang w:val="en-US"/>
+              </w:rPr>
+              <w:t>i</w:t>
+            </w:r>
+            <w:proofErr w:type="spellEnd"/>
+            <w:r>
+              <w:rPr>
+                <w:rFonts w:ascii="Courier New" w:hAnsi="Courier New" w:cs="Courier New"/>
+                <w:sz w:val="21"/>
+                <w:szCs w:val="21"/>
+                <w:lang w:val="en-US"/>
+              </w:rPr>
+              <w:t>&lt;</w:t>
+            </w:r>
+            <w:proofErr w:type="spellStart"/>
+            <w:proofErr w:type="gramStart"/>
+            <w:r>
+              <w:rPr>
+                <w:rFonts w:ascii="Courier New" w:hAnsi="Courier New" w:cs="Courier New"/>
+                <w:sz w:val="21"/>
+                <w:szCs w:val="21"/>
+                <w:lang w:val="en-US"/>
+              </w:rPr>
+              <w:t>list.length</w:t>
+            </w:r>
+            <w:proofErr w:type="spellEnd"/>
+            <w:proofErr w:type="gramEnd"/>
+            <w:r>
+              <w:rPr>
+                <w:rFonts w:ascii="Courier New" w:hAnsi="Courier New" w:cs="Courier New"/>
+                <w:sz w:val="21"/>
+                <w:szCs w:val="21"/>
+                <w:lang w:val="en-US"/>
+              </w:rPr>
+              <w:t>)</w:t>
+            </w:r>
+          </w:p>
+        </w:tc>
+        <w:tc>
+          <w:tcPr>
+            <w:tcW w:w="709" w:type="dxa"/>
+          </w:tcPr>
+          <w:p>
+            <w:pPr>
+              <w:jc w:val="both"/>
+              <w:rPr>
+                <w:rFonts w:ascii="Times New Roman" w:hAnsi="Times New Roman" w:cs="Times New Roman"/>
+              </w:rPr>
+            </w:pPr>
+            <w:r>
+              <w:rPr>
+                <w:rFonts w:ascii="Times New Roman" w:hAnsi="Times New Roman" w:cs="Times New Roman"/>
+              </w:rPr>
+              <w:t>c12</w:t>
+            </w:r>
+          </w:p>
+        </w:tc>
+        <w:tc>
+          <w:tcPr>
+            <w:tcW w:w="567" w:type="dxa"/>
+          </w:tcPr>
+          <w:p>
+            <w:pPr>
+              <w:jc w:val="both"/>
+              <w:rPr>
+                <w:rFonts w:ascii="Times New Roman" w:hAnsi="Times New Roman" w:cs="Times New Roman"/>
+              </w:rPr>
+            </w:pPr>
+            <w:r>
+              <w:rPr>
+                <w:rFonts w:ascii="Times New Roman" w:hAnsi="Times New Roman" w:cs="Times New Roman"/>
+              </w:rPr>
+              <w:t>n+1</w:t>
+            </w:r>
+          </w:p>
+        </w:tc>
+      </w:tr>
+      <w:tr>
+        <w:tc>
+          <w:tcPr>
+            <w:tcW w:w="436" w:type="dxa"/>
+          </w:tcPr>
+          <w:p>
+            <w:pPr>
+              <w:jc w:val="both"/>
+              <w:rPr>
+                <w:rFonts w:ascii="Times New Roman" w:hAnsi="Times New Roman" w:cs="Times New Roman"/>
+              </w:rPr>
+            </w:pPr>
+            <w:r>
+              <w:rPr>
+                <w:rFonts w:ascii="Times New Roman" w:hAnsi="Times New Roman" w:cs="Times New Roman"/>
+              </w:rPr>
+              <w:t>13</w:t>
+            </w:r>
+          </w:p>
+        </w:tc>
+        <w:tc>
+          <w:tcPr>
+            <w:tcW w:w="3528" w:type="dxa"/>
+          </w:tcPr>
+          <w:p>
+            <w:pPr>
+              <w:autoSpaceDE w:val="0"/>
+              <w:autoSpaceDN w:val="0"/>
+              <w:adjustRightInd w:val="0"/>
+              <w:rPr>
+                <w:rFonts w:ascii="Courier New" w:hAnsi="Courier New" w:cs="Courier New"/>
+                <w:sz w:val="21"/>
+                <w:szCs w:val="21"/>
+                <w:lang w:val="en-US"/>
+              </w:rPr>
+            </w:pPr>
+            <w:r>
+              <w:rPr>
+                <w:rFonts w:ascii="Courier New" w:hAnsi="Courier New" w:cs="Courier New"/>
+                <w:sz w:val="21"/>
+                <w:szCs w:val="21"/>
+                <w:lang w:val="en-US"/>
+              </w:rPr>
+              <w:t>value &lt;- list[</w:t>
+            </w:r>
+            <w:proofErr w:type="spellStart"/>
+            <w:r>
+              <w:rPr>
+                <w:rFonts w:ascii="Courier New" w:hAnsi="Courier New" w:cs="Courier New"/>
+                <w:sz w:val="21"/>
+                <w:szCs w:val="21"/>
+                <w:lang w:val="en-US"/>
+              </w:rPr>
+              <w:t>i</w:t>
+            </w:r>
+            <w:proofErr w:type="spellEnd"/>
+            <w:r>
+              <w:rPr>
+                <w:rFonts w:ascii="Courier New" w:hAnsi="Courier New" w:cs="Courier New"/>
+                <w:sz w:val="21"/>
+                <w:szCs w:val="21"/>
+                <w:lang w:val="en-US"/>
+              </w:rPr>
+              <w:t>]-min</w:t>
+            </w:r>
+          </w:p>
+        </w:tc>
+        <w:tc>
+          <w:tcPr>
+            <w:tcW w:w="709" w:type="dxa"/>
+          </w:tcPr>
+          <w:p>
+            <w:pPr>
+              <w:jc w:val="both"/>
+              <w:rPr>
+                <w:rFonts w:ascii="Times New Roman" w:hAnsi="Times New Roman" w:cs="Times New Roman"/>
+              </w:rPr>
+            </w:pPr>
+            <w:r>
+              <w:rPr>
+                <w:rFonts w:ascii="Times New Roman" w:hAnsi="Times New Roman" w:cs="Times New Roman"/>
+              </w:rPr>
+              <w:t>c13</w:t>
+            </w:r>
+          </w:p>
+        </w:tc>
+        <w:tc>
+          <w:tcPr>
+            <w:tcW w:w="567" w:type="dxa"/>
+          </w:tcPr>
+          <w:p>
+            <w:pPr>
+              <w:jc w:val="both"/>
+              <w:rPr>
+                <w:rFonts w:ascii="Times New Roman" w:hAnsi="Times New Roman" w:cs="Times New Roman"/>
+              </w:rPr>
+            </w:pPr>
+            <w:r>
+              <w:rPr>
+                <w:rFonts w:ascii="Times New Roman" w:hAnsi="Times New Roman" w:cs="Times New Roman"/>
+              </w:rPr>
+              <w:t>n</w:t>
+            </w:r>
+          </w:p>
+        </w:tc>
+      </w:tr>
+      <w:tr>
+        <w:tc>
+          <w:tcPr>
+            <w:tcW w:w="436" w:type="dxa"/>
+          </w:tcPr>
+          <w:p>
+            <w:pPr>
+              <w:jc w:val="both"/>
+              <w:rPr>
+                <w:rFonts w:ascii="Times New Roman" w:hAnsi="Times New Roman" w:cs="Times New Roman"/>
+              </w:rPr>
+            </w:pPr>
+            <w:r>
+              <w:rPr>
+                <w:rFonts w:ascii="Times New Roman" w:hAnsi="Times New Roman" w:cs="Times New Roman"/>
+              </w:rPr>
+              <w:t>14</w:t>
+            </w:r>
+          </w:p>
+        </w:tc>
+        <w:tc>
+          <w:tcPr>
+            <w:tcW w:w="3528" w:type="dxa"/>
+          </w:tcPr>
+          <w:p>
+            <w:pPr>
+              <w:autoSpaceDE w:val="0"/>
+              <w:autoSpaceDN w:val="0"/>
+              <w:adjustRightInd w:val="0"/>
+              <w:rPr>
+                <w:rFonts w:ascii="Courier New" w:hAnsi="Courier New" w:cs="Courier New"/>
+                <w:sz w:val="21"/>
+                <w:szCs w:val="21"/>
+                <w:lang w:val="en-US"/>
+              </w:rPr>
+            </w:pPr>
+            <w:r>
+              <w:rPr>
+                <w:rFonts w:ascii="Courier New" w:hAnsi="Courier New" w:cs="Courier New"/>
+                <w:sz w:val="21"/>
+                <w:szCs w:val="21"/>
+                <w:lang w:val="en-US"/>
+              </w:rPr>
+              <w:t>aux[value] &lt;- aux[value]+1</w:t>
+            </w:r>
+          </w:p>
+        </w:tc>
+        <w:tc>
+          <w:tcPr>
+            <w:tcW w:w="709" w:type="dxa"/>
+          </w:tcPr>
+          <w:p>
+            <w:pPr>
+              <w:jc w:val="both"/>
+              <w:rPr>
+                <w:rFonts w:ascii="Times New Roman" w:hAnsi="Times New Roman" w:cs="Times New Roman"/>
+              </w:rPr>
+            </w:pPr>
+            <w:r>
+              <w:rPr>
+                <w:rFonts w:ascii="Times New Roman" w:hAnsi="Times New Roman" w:cs="Times New Roman"/>
+              </w:rPr>
+              <w:t>c14</w:t>
+            </w:r>
+          </w:p>
+        </w:tc>
+        <w:tc>
+          <w:tcPr>
+            <w:tcW w:w="567" w:type="dxa"/>
+          </w:tcPr>
+          <w:p>
+            <w:pPr>
+              <w:jc w:val="both"/>
+              <w:rPr>
+                <w:rFonts w:ascii="Times New Roman" w:hAnsi="Times New Roman" w:cs="Times New Roman"/>
+              </w:rPr>
+            </w:pPr>
+            <w:r>
+              <w:rPr>
+                <w:rFonts w:ascii="Times New Roman" w:hAnsi="Times New Roman" w:cs="Times New Roman"/>
+              </w:rPr>
+              <w:t>n</w:t>
+            </w:r>
+          </w:p>
+        </w:tc>
+      </w:tr>
+      <w:tr>
+        <w:tc>
+          <w:tcPr>
+            <w:tcW w:w="436" w:type="dxa"/>
+          </w:tcPr>
+          <w:p>
+            <w:pPr>
+              <w:jc w:val="both"/>
+              <w:rPr>
+                <w:rFonts w:ascii="Times New Roman" w:hAnsi="Times New Roman" w:cs="Times New Roman"/>
+              </w:rPr>
+            </w:pPr>
+            <w:r>
+              <w:rPr>
+                <w:rFonts w:ascii="Times New Roman" w:hAnsi="Times New Roman" w:cs="Times New Roman"/>
+              </w:rPr>
+              <w:t>15</w:t>
+            </w:r>
+          </w:p>
+        </w:tc>
+        <w:tc>
+          <w:tcPr>
+            <w:tcW w:w="3528" w:type="dxa"/>
+          </w:tcPr>
+          <w:p>
+            <w:pPr>
+              <w:autoSpaceDE w:val="0"/>
+              <w:autoSpaceDN w:val="0"/>
+              <w:adjustRightInd w:val="0"/>
+              <w:rPr>
+                <w:rFonts w:ascii="Courier New" w:hAnsi="Courier New" w:cs="Courier New"/>
+                <w:sz w:val="21"/>
+                <w:szCs w:val="21"/>
+                <w:lang w:val="en-US"/>
+              </w:rPr>
+            </w:pPr>
+            <w:proofErr w:type="spellStart"/>
+            <w:r>
+              <w:rPr>
+                <w:rFonts w:ascii="Courier New" w:hAnsi="Courier New" w:cs="Courier New"/>
+                <w:sz w:val="21"/>
+                <w:szCs w:val="21"/>
+                <w:lang w:val="en-US"/>
+              </w:rPr>
+              <w:t>i</w:t>
+            </w:r>
+            <w:proofErr w:type="spellEnd"/>
+            <w:r>
+              <w:rPr>
+                <w:rFonts w:ascii="Courier New" w:hAnsi="Courier New" w:cs="Courier New"/>
+                <w:sz w:val="21"/>
+                <w:szCs w:val="21"/>
+                <w:lang w:val="en-US"/>
+              </w:rPr>
+              <w:t xml:space="preserve"> &lt;- i+1</w:t>
+            </w:r>
+          </w:p>
+        </w:tc>
+        <w:tc>
+          <w:tcPr>
+            <w:tcW w:w="709" w:type="dxa"/>
+          </w:tcPr>
+          <w:p>
+            <w:pPr>
+              <w:jc w:val="both"/>
+              <w:rPr>
+                <w:rFonts w:ascii="Times New Roman" w:hAnsi="Times New Roman" w:cs="Times New Roman"/>
+              </w:rPr>
+            </w:pPr>
+            <w:r>
+              <w:rPr>
+                <w:rFonts w:ascii="Times New Roman" w:hAnsi="Times New Roman" w:cs="Times New Roman"/>
+              </w:rPr>
+              <w:t>c15</w:t>
+            </w:r>
+          </w:p>
+        </w:tc>
+        <w:tc>
+          <w:tcPr>
+            <w:tcW w:w="567" w:type="dxa"/>
+          </w:tcPr>
+          <w:p>
+            <w:pPr>
+              <w:jc w:val="both"/>
+              <w:rPr>
+                <w:rFonts w:ascii="Times New Roman" w:hAnsi="Times New Roman" w:cs="Times New Roman"/>
+              </w:rPr>
+            </w:pPr>
+            <w:r>
+              <w:rPr>
+                <w:rFonts w:ascii="Times New Roman" w:hAnsi="Times New Roman" w:cs="Times New Roman"/>
+              </w:rPr>
+              <w:t>n</w:t>
+            </w:r>
+          </w:p>
+        </w:tc>
+      </w:tr>
+      <w:tr>
+        <w:tc>
+          <w:tcPr>
+            <w:tcW w:w="436" w:type="dxa"/>
+          </w:tcPr>
+          <w:p>
+            <w:pPr>
+              <w:jc w:val="both"/>
+              <w:rPr>
+                <w:rFonts w:ascii="Times New Roman" w:hAnsi="Times New Roman" w:cs="Times New Roman"/>
+              </w:rPr>
+            </w:pPr>
+            <w:r>
+              <w:rPr>
+                <w:rFonts w:ascii="Times New Roman" w:hAnsi="Times New Roman" w:cs="Times New Roman"/>
+              </w:rPr>
+              <w:lastRenderedPageBreak/>
+              <w:t>16</w:t>
+            </w:r>
+          </w:p>
+        </w:tc>
+        <w:tc>
+          <w:tcPr>
+            <w:tcW w:w="3528" w:type="dxa"/>
+          </w:tcPr>
+          <w:p>
+            <w:pPr>
+              <w:autoSpaceDE w:val="0"/>
+              <w:autoSpaceDN w:val="0"/>
+              <w:adjustRightInd w:val="0"/>
+              <w:rPr>
+                <w:rFonts w:ascii="Courier New" w:hAnsi="Courier New" w:cs="Courier New"/>
+                <w:sz w:val="21"/>
+                <w:szCs w:val="21"/>
+                <w:lang w:val="en-US"/>
+              </w:rPr>
+            </w:pPr>
+            <w:r>
+              <w:rPr>
+                <w:rFonts w:ascii="Courier New" w:hAnsi="Courier New" w:cs="Courier New"/>
+                <w:sz w:val="21"/>
+                <w:szCs w:val="21"/>
+                <w:lang w:val="en-US"/>
+              </w:rPr>
+              <w:t>output &lt;- new list</w:t>
+            </w:r>
+          </w:p>
+        </w:tc>
+        <w:tc>
+          <w:tcPr>
+            <w:tcW w:w="709" w:type="dxa"/>
+          </w:tcPr>
+          <w:p>
+            <w:pPr>
+              <w:jc w:val="both"/>
+              <w:rPr>
+                <w:rFonts w:ascii="Times New Roman" w:hAnsi="Times New Roman" w:cs="Times New Roman"/>
+              </w:rPr>
+            </w:pPr>
+            <w:r>
+              <w:rPr>
+                <w:rFonts w:ascii="Times New Roman" w:hAnsi="Times New Roman" w:cs="Times New Roman"/>
+              </w:rPr>
+              <w:t>c16</w:t>
+            </w:r>
+          </w:p>
+        </w:tc>
+        <w:tc>
+          <w:tcPr>
+            <w:tcW w:w="567" w:type="dxa"/>
+          </w:tcPr>
+          <w:p>
+            <w:pPr>
+              <w:jc w:val="both"/>
+              <w:rPr>
+                <w:rFonts w:ascii="Times New Roman" w:hAnsi="Times New Roman" w:cs="Times New Roman"/>
+              </w:rPr>
+            </w:pPr>
+            <w:r>
+              <w:rPr>
+                <w:rFonts w:ascii="Times New Roman" w:hAnsi="Times New Roman" w:cs="Times New Roman"/>
+              </w:rPr>
+              <w:t>1</w:t>
+            </w:r>
+          </w:p>
+        </w:tc>
+      </w:tr>
+      <w:tr>
+        <w:tc>
+          <w:tcPr>
+            <w:tcW w:w="436" w:type="dxa"/>
+          </w:tcPr>
+          <w:p>
+            <w:pPr>
+              <w:jc w:val="both"/>
+              <w:rPr>
+                <w:rFonts w:ascii="Times New Roman" w:hAnsi="Times New Roman" w:cs="Times New Roman"/>
+              </w:rPr>
+            </w:pPr>
+            <w:r>
+              <w:rPr>
+                <w:rFonts w:ascii="Times New Roman" w:hAnsi="Times New Roman" w:cs="Times New Roman"/>
+              </w:rPr>
+              <w:t>17</w:t>
+            </w:r>
+          </w:p>
+        </w:tc>
+        <w:tc>
+          <w:tcPr>
+            <w:tcW w:w="3528" w:type="dxa"/>
+          </w:tcPr>
+          <w:p>
+            <w:pPr>
+              <w:autoSpaceDE w:val="0"/>
+              <w:autoSpaceDN w:val="0"/>
+              <w:adjustRightInd w:val="0"/>
+              <w:rPr>
+                <w:rFonts w:ascii="Courier New" w:hAnsi="Courier New" w:cs="Courier New"/>
+                <w:sz w:val="21"/>
+                <w:szCs w:val="21"/>
+                <w:lang w:val="en-US"/>
+              </w:rPr>
+            </w:pPr>
+            <w:proofErr w:type="spellStart"/>
+            <w:r>
+              <w:rPr>
+                <w:rFonts w:ascii="Courier New" w:hAnsi="Courier New" w:cs="Courier New"/>
+                <w:sz w:val="21"/>
+                <w:szCs w:val="21"/>
+                <w:lang w:val="en-US"/>
+              </w:rPr>
+              <w:t>i</w:t>
+            </w:r>
+            <w:proofErr w:type="spellEnd"/>
+            <w:r>
+              <w:rPr>
+                <w:rFonts w:ascii="Courier New" w:hAnsi="Courier New" w:cs="Courier New"/>
+                <w:sz w:val="21"/>
+                <w:szCs w:val="21"/>
+                <w:lang w:val="en-US"/>
+              </w:rPr>
+              <w:t xml:space="preserve"> &lt;- 0</w:t>
+            </w:r>
+          </w:p>
+        </w:tc>
+        <w:tc>
+          <w:tcPr>
+            <w:tcW w:w="709" w:type="dxa"/>
+          </w:tcPr>
+          <w:p>
+            <w:pPr>
+              <w:jc w:val="both"/>
+              <w:rPr>
+                <w:rFonts w:ascii="Times New Roman" w:hAnsi="Times New Roman" w:cs="Times New Roman"/>
+              </w:rPr>
+            </w:pPr>
+            <w:r>
+              <w:rPr>
+                <w:rFonts w:ascii="Times New Roman" w:hAnsi="Times New Roman" w:cs="Times New Roman"/>
+              </w:rPr>
+              <w:t>c17</w:t>
+            </w:r>
+          </w:p>
+        </w:tc>
+        <w:tc>
+          <w:tcPr>
+            <w:tcW w:w="567" w:type="dxa"/>
+          </w:tcPr>
+          <w:p>
+            <w:pPr>
+              <w:jc w:val="both"/>
+              <w:rPr>
+                <w:rFonts w:ascii="Times New Roman" w:hAnsi="Times New Roman" w:cs="Times New Roman"/>
+              </w:rPr>
+            </w:pPr>
+            <w:r>
+              <w:rPr>
+                <w:rFonts w:ascii="Times New Roman" w:hAnsi="Times New Roman" w:cs="Times New Roman"/>
+              </w:rPr>
+              <w:t>1</w:t>
+            </w:r>
+          </w:p>
+        </w:tc>
+      </w:tr>
+      <w:tr>
+        <w:tc>
+          <w:tcPr>
+            <w:tcW w:w="436" w:type="dxa"/>
+          </w:tcPr>
+          <w:p>
+            <w:pPr>
+              <w:jc w:val="both"/>
+              <w:rPr>
+                <w:rFonts w:ascii="Times New Roman" w:hAnsi="Times New Roman" w:cs="Times New Roman"/>
+              </w:rPr>
+            </w:pPr>
+            <w:r>
+              <w:rPr>
+                <w:rFonts w:ascii="Times New Roman" w:hAnsi="Times New Roman" w:cs="Times New Roman"/>
+              </w:rPr>
+              <w:t>18</w:t>
+            </w:r>
+          </w:p>
+        </w:tc>
+        <w:tc>
+          <w:tcPr>
+            <w:tcW w:w="3528" w:type="dxa"/>
+          </w:tcPr>
+          <w:p>
+            <w:pPr>
+              <w:autoSpaceDE w:val="0"/>
+              <w:autoSpaceDN w:val="0"/>
+              <w:adjustRightInd w:val="0"/>
+              <w:rPr>
+                <w:rFonts w:ascii="Courier New" w:hAnsi="Courier New" w:cs="Courier New"/>
+                <w:sz w:val="21"/>
+                <w:szCs w:val="21"/>
+                <w:lang w:val="en-US"/>
+              </w:rPr>
+            </w:pPr>
+            <w:r>
+              <w:rPr>
+                <w:rFonts w:ascii="Courier New" w:hAnsi="Courier New" w:cs="Courier New"/>
+                <w:sz w:val="21"/>
+                <w:szCs w:val="21"/>
+                <w:lang w:val="en-US"/>
+              </w:rPr>
+              <w:t>while (</w:t>
+            </w:r>
+            <w:proofErr w:type="spellStart"/>
+            <w:r>
+              <w:rPr>
+                <w:rFonts w:ascii="Courier New" w:hAnsi="Courier New" w:cs="Courier New"/>
+                <w:sz w:val="21"/>
+                <w:szCs w:val="21"/>
+                <w:lang w:val="en-US"/>
+              </w:rPr>
+              <w:t>i</w:t>
+            </w:r>
+            <w:proofErr w:type="spellEnd"/>
+            <w:r>
+              <w:rPr>
+                <w:rFonts w:ascii="Courier New" w:hAnsi="Courier New" w:cs="Courier New"/>
+                <w:sz w:val="21"/>
+                <w:szCs w:val="21"/>
+                <w:lang w:val="en-US"/>
+              </w:rPr>
+              <w:t xml:space="preserve"> &lt; </w:t>
+            </w:r>
+            <w:proofErr w:type="spellStart"/>
+            <w:proofErr w:type="gramStart"/>
+            <w:r>
+              <w:rPr>
+                <w:rFonts w:ascii="Courier New" w:hAnsi="Courier New" w:cs="Courier New"/>
+                <w:sz w:val="21"/>
+                <w:szCs w:val="21"/>
+                <w:lang w:val="en-US"/>
+              </w:rPr>
+              <w:t>aux.length</w:t>
+            </w:r>
+            <w:proofErr w:type="spellEnd"/>
+            <w:proofErr w:type="gramEnd"/>
+            <w:r>
+              <w:rPr>
+                <w:rFonts w:ascii="Courier New" w:hAnsi="Courier New" w:cs="Courier New"/>
+                <w:sz w:val="21"/>
+                <w:szCs w:val="21"/>
+                <w:lang w:val="en-US"/>
+              </w:rPr>
+              <w:t>)</w:t>
+            </w:r>
+          </w:p>
+        </w:tc>
+        <w:tc>
+          <w:tcPr>
+            <w:tcW w:w="709" w:type="dxa"/>
+          </w:tcPr>
+          <w:p>
+            <w:pPr>
+              <w:jc w:val="both"/>
+              <w:rPr>
+                <w:rFonts w:ascii="Times New Roman" w:hAnsi="Times New Roman" w:cs="Times New Roman"/>
+              </w:rPr>
+            </w:pPr>
+            <w:r>
+              <w:rPr>
+                <w:rFonts w:ascii="Times New Roman" w:hAnsi="Times New Roman" w:cs="Times New Roman"/>
+              </w:rPr>
+              <w:t>c18</w:t>
+            </w:r>
+          </w:p>
+        </w:tc>
+        <w:tc>
+          <w:tcPr>
+            <w:tcW w:w="567" w:type="dxa"/>
+          </w:tcPr>
+          <w:p>
+            <w:pPr>
+              <w:jc w:val="both"/>
+              <w:rPr>
+                <w:rFonts w:ascii="Times New Roman" w:hAnsi="Times New Roman" w:cs="Times New Roman"/>
+              </w:rPr>
+            </w:pPr>
+            <w:r>
+              <w:rPr>
+                <w:rFonts w:ascii="Times New Roman" w:hAnsi="Times New Roman" w:cs="Times New Roman"/>
+              </w:rPr>
+              <w:t>k+1</w:t>
+            </w:r>
+          </w:p>
+        </w:tc>
+      </w:tr>
+      <w:tr>
+        <w:tc>
+          <w:tcPr>
+            <w:tcW w:w="436" w:type="dxa"/>
+          </w:tcPr>
+          <w:p>
+            <w:pPr>
+              <w:jc w:val="both"/>
+              <w:rPr>
+                <w:rFonts w:ascii="Times New Roman" w:hAnsi="Times New Roman" w:cs="Times New Roman"/>
+              </w:rPr>
+            </w:pPr>
+            <w:r>
+              <w:rPr>
+                <w:rFonts w:ascii="Times New Roman" w:hAnsi="Times New Roman" w:cs="Times New Roman"/>
+              </w:rPr>
+              <w:t>19</w:t>
+            </w:r>
+          </w:p>
+        </w:tc>
+        <w:tc>
+          <w:tcPr>
+            <w:tcW w:w="3528" w:type="dxa"/>
+          </w:tcPr>
+          <w:p>
+            <w:pPr>
+              <w:autoSpaceDE w:val="0"/>
+              <w:autoSpaceDN w:val="0"/>
+              <w:adjustRightInd w:val="0"/>
+              <w:rPr>
+                <w:rFonts w:ascii="Courier New" w:hAnsi="Courier New" w:cs="Courier New"/>
+                <w:sz w:val="21"/>
+                <w:szCs w:val="21"/>
+                <w:lang w:val="en-US"/>
+              </w:rPr>
+            </w:pPr>
+            <w:r>
+              <w:rPr>
+                <w:rFonts w:ascii="Courier New" w:hAnsi="Courier New" w:cs="Courier New"/>
+                <w:sz w:val="21"/>
+                <w:szCs w:val="21"/>
+                <w:lang w:val="en-US"/>
+              </w:rPr>
+              <w:t>if(aux[</w:t>
+            </w:r>
+            <w:proofErr w:type="spellStart"/>
+            <w:r>
+              <w:rPr>
+                <w:rFonts w:ascii="Courier New" w:hAnsi="Courier New" w:cs="Courier New"/>
+                <w:sz w:val="21"/>
+                <w:szCs w:val="21"/>
+                <w:lang w:val="en-US"/>
+              </w:rPr>
+              <w:t>i</w:t>
+            </w:r>
+            <w:proofErr w:type="spellEnd"/>
+            <w:r>
+              <w:rPr>
+                <w:rFonts w:ascii="Courier New" w:hAnsi="Courier New" w:cs="Courier New"/>
+                <w:sz w:val="21"/>
+                <w:szCs w:val="21"/>
+                <w:lang w:val="en-US"/>
+              </w:rPr>
+              <w:t>] &gt; 0)</w:t>
+            </w:r>
+          </w:p>
+        </w:tc>
+        <w:tc>
+          <w:tcPr>
+            <w:tcW w:w="709" w:type="dxa"/>
+          </w:tcPr>
+          <w:p>
+            <w:pPr>
+              <w:jc w:val="both"/>
+              <w:rPr>
+                <w:rFonts w:ascii="Times New Roman" w:hAnsi="Times New Roman" w:cs="Times New Roman"/>
+              </w:rPr>
+            </w:pPr>
+            <w:r>
+              <w:rPr>
+                <w:rFonts w:ascii="Times New Roman" w:hAnsi="Times New Roman" w:cs="Times New Roman"/>
+              </w:rPr>
+              <w:t>c19</w:t>
+            </w:r>
+          </w:p>
+        </w:tc>
+        <w:tc>
+          <w:tcPr>
+            <w:tcW w:w="567" w:type="dxa"/>
+          </w:tcPr>
+          <w:p>
+            <w:pPr>
+              <w:jc w:val="both"/>
+              <w:rPr>
+                <w:rFonts w:ascii="Times New Roman" w:hAnsi="Times New Roman" w:cs="Times New Roman"/>
+              </w:rPr>
+            </w:pPr>
+            <w:r>
+              <w:rPr>
+                <w:rFonts w:ascii="Times New Roman" w:hAnsi="Times New Roman" w:cs="Times New Roman"/>
+              </w:rPr>
+              <w:t>k</w:t>
+            </w:r>
+          </w:p>
+        </w:tc>
+      </w:tr>
+      <w:tr>
+        <w:tc>
+          <w:tcPr>
+            <w:tcW w:w="436" w:type="dxa"/>
+          </w:tcPr>
+          <w:p>
+            <w:pPr>
+              <w:jc w:val="both"/>
+              <w:rPr>
+                <w:rFonts w:ascii="Times New Roman" w:hAnsi="Times New Roman" w:cs="Times New Roman"/>
+              </w:rPr>
+            </w:pPr>
+            <w:r>
+              <w:rPr>
+                <w:rFonts w:ascii="Times New Roman" w:hAnsi="Times New Roman" w:cs="Times New Roman"/>
+              </w:rPr>
+              <w:t>20</w:t>
+            </w:r>
+          </w:p>
+        </w:tc>
+        <w:tc>
+          <w:tcPr>
+            <w:tcW w:w="3528" w:type="dxa"/>
+          </w:tcPr>
+          <w:p>
+            <w:pPr>
+              <w:autoSpaceDE w:val="0"/>
+              <w:autoSpaceDN w:val="0"/>
+              <w:adjustRightInd w:val="0"/>
+              <w:rPr>
+                <w:rFonts w:ascii="Courier New" w:hAnsi="Courier New" w:cs="Courier New"/>
+                <w:sz w:val="21"/>
+                <w:szCs w:val="21"/>
+                <w:lang w:val="en-US"/>
+              </w:rPr>
+            </w:pPr>
+            <w:r>
+              <w:rPr>
+                <w:rFonts w:ascii="Courier New" w:hAnsi="Courier New" w:cs="Courier New"/>
+                <w:sz w:val="21"/>
+                <w:szCs w:val="21"/>
+                <w:lang w:val="en-US"/>
+              </w:rPr>
+              <w:t>for j &lt;- 1 to aux[</w:t>
+            </w:r>
+            <w:proofErr w:type="spellStart"/>
+            <w:r>
+              <w:rPr>
+                <w:rFonts w:ascii="Courier New" w:hAnsi="Courier New" w:cs="Courier New"/>
+                <w:sz w:val="21"/>
+                <w:szCs w:val="21"/>
+                <w:lang w:val="en-US"/>
+              </w:rPr>
+              <w:t>i</w:t>
+            </w:r>
+            <w:proofErr w:type="spellEnd"/>
+            <w:r>
+              <w:rPr>
+                <w:rFonts w:ascii="Courier New" w:hAnsi="Courier New" w:cs="Courier New"/>
+                <w:sz w:val="21"/>
+                <w:szCs w:val="21"/>
+                <w:lang w:val="en-US"/>
+              </w:rPr>
+              <w:t>]</w:t>
+            </w:r>
+          </w:p>
+        </w:tc>
+        <w:tc>
+          <w:tcPr>
+            <w:tcW w:w="709" w:type="dxa"/>
+          </w:tcPr>
+          <w:p>
+            <w:pPr>
+              <w:jc w:val="both"/>
+              <w:rPr>
+                <w:rFonts w:ascii="Times New Roman" w:hAnsi="Times New Roman" w:cs="Times New Roman"/>
+                <w:lang w:val="en-US"/>
+              </w:rPr>
+            </w:pPr>
+            <w:r>
+              <w:rPr>
+                <w:rFonts w:ascii="Times New Roman" w:hAnsi="Times New Roman" w:cs="Times New Roman"/>
+                <w:lang w:val="en-US"/>
+              </w:rPr>
+              <w:t>c20</w:t>
+            </w:r>
+          </w:p>
+        </w:tc>
+        <w:tc>
+          <w:tcPr>
+            <w:tcW w:w="567" w:type="dxa"/>
+          </w:tcPr>
+          <w:p>
+            <w:pPr>
+              <w:jc w:val="both"/>
+              <w:rPr>
+                <w:rFonts w:ascii="Times New Roman" w:hAnsi="Times New Roman" w:cs="Times New Roman"/>
+                <w:lang w:val="en-US"/>
+              </w:rPr>
+            </w:pPr>
+            <w:r>
+              <w:rPr>
+                <w:rFonts w:ascii="Times New Roman" w:hAnsi="Times New Roman" w:cs="Times New Roman"/>
+                <w:lang w:val="en-US"/>
+              </w:rPr>
+              <w:t>n+1</w:t>
+            </w:r>
+          </w:p>
+        </w:tc>
+      </w:tr>
+      <w:tr>
+        <w:tc>
+          <w:tcPr>
+            <w:tcW w:w="436" w:type="dxa"/>
+          </w:tcPr>
+          <w:p>
+            <w:pPr>
+              <w:jc w:val="both"/>
+              <w:rPr>
+                <w:rFonts w:ascii="Times New Roman" w:hAnsi="Times New Roman" w:cs="Times New Roman"/>
+              </w:rPr>
+            </w:pPr>
+            <w:r>
+              <w:rPr>
+                <w:rFonts w:ascii="Times New Roman" w:hAnsi="Times New Roman" w:cs="Times New Roman"/>
+              </w:rPr>
+              <w:t>21</w:t>
+            </w:r>
+          </w:p>
+        </w:tc>
+        <w:tc>
+          <w:tcPr>
+            <w:tcW w:w="3528" w:type="dxa"/>
+          </w:tcPr>
+          <w:p>
+            <w:pPr>
+              <w:autoSpaceDE w:val="0"/>
+              <w:autoSpaceDN w:val="0"/>
+              <w:adjustRightInd w:val="0"/>
+              <w:rPr>
+                <w:rFonts w:ascii="Courier New" w:hAnsi="Courier New" w:cs="Courier New"/>
+                <w:sz w:val="21"/>
+                <w:szCs w:val="21"/>
+                <w:lang w:val="en-US"/>
+              </w:rPr>
+            </w:pPr>
+            <w:proofErr w:type="spellStart"/>
+            <w:r>
+              <w:rPr>
+                <w:rFonts w:ascii="Courier New" w:hAnsi="Courier New" w:cs="Courier New"/>
+                <w:sz w:val="21"/>
+                <w:szCs w:val="21"/>
+                <w:lang w:val="en-US"/>
+              </w:rPr>
+              <w:t>output.add</w:t>
+            </w:r>
+            <w:proofErr w:type="spellEnd"/>
+            <w:r>
+              <w:rPr>
+                <w:rFonts w:ascii="Courier New" w:hAnsi="Courier New" w:cs="Courier New"/>
+                <w:sz w:val="21"/>
+                <w:szCs w:val="21"/>
+                <w:lang w:val="en-US"/>
+              </w:rPr>
+              <w:t>(</w:t>
+            </w:r>
+            <w:proofErr w:type="spellStart"/>
+            <w:r>
+              <w:rPr>
+                <w:rFonts w:ascii="Courier New" w:hAnsi="Courier New" w:cs="Courier New"/>
+                <w:sz w:val="21"/>
+                <w:szCs w:val="21"/>
+                <w:lang w:val="en-US"/>
+              </w:rPr>
+              <w:t>i+min</w:t>
+            </w:r>
+            <w:proofErr w:type="spellEnd"/>
+            <w:r>
+              <w:rPr>
+                <w:rFonts w:ascii="Courier New" w:hAnsi="Courier New" w:cs="Courier New"/>
+                <w:sz w:val="21"/>
+                <w:szCs w:val="21"/>
+                <w:lang w:val="en-US"/>
+              </w:rPr>
+              <w:t>)</w:t>
+            </w:r>
+          </w:p>
+        </w:tc>
+        <w:tc>
+          <w:tcPr>
+            <w:tcW w:w="709" w:type="dxa"/>
+          </w:tcPr>
+          <w:p>
+            <w:pPr>
+              <w:jc w:val="both"/>
+              <w:rPr>
+                <w:rFonts w:ascii="Times New Roman" w:hAnsi="Times New Roman" w:cs="Times New Roman"/>
+              </w:rPr>
+            </w:pPr>
+            <w:r>
+              <w:rPr>
+                <w:rFonts w:ascii="Times New Roman" w:hAnsi="Times New Roman" w:cs="Times New Roman"/>
+              </w:rPr>
+              <w:t>c21</w:t>
+            </w:r>
+          </w:p>
+        </w:tc>
+        <w:tc>
+          <w:tcPr>
+            <w:tcW w:w="567" w:type="dxa"/>
+          </w:tcPr>
+          <w:p>
+            <w:pPr>
+              <w:jc w:val="both"/>
+              <w:rPr>
+                <w:rFonts w:ascii="Times New Roman" w:hAnsi="Times New Roman" w:cs="Times New Roman"/>
+              </w:rPr>
+            </w:pPr>
+            <w:r>
+              <w:rPr>
+                <w:rFonts w:ascii="Times New Roman" w:hAnsi="Times New Roman" w:cs="Times New Roman"/>
+              </w:rPr>
+              <w:t>n</w:t>
+            </w:r>
+          </w:p>
+        </w:tc>
+      </w:tr>
+      <w:tr>
+        <w:tc>
+          <w:tcPr>
+            <w:tcW w:w="436" w:type="dxa"/>
+          </w:tcPr>
+          <w:p>
+            <w:pPr>
+              <w:jc w:val="both"/>
+              <w:rPr>
+                <w:rFonts w:ascii="Times New Roman" w:hAnsi="Times New Roman" w:cs="Times New Roman"/>
+              </w:rPr>
+            </w:pPr>
+            <w:r>
+              <w:rPr>
+                <w:rFonts w:ascii="Times New Roman" w:hAnsi="Times New Roman" w:cs="Times New Roman"/>
+              </w:rPr>
+              <w:t xml:space="preserve"> </w:t>
+            </w:r>
+            <w:r>
+              <w:rPr>
+                <w:rFonts w:ascii="Times New Roman" w:hAnsi="Times New Roman" w:cs="Times New Roman"/>
+              </w:rPr>
+              <w:t>22</w:t>
+            </w:r>
+          </w:p>
+        </w:tc>
+        <w:tc>
+          <w:tcPr>
+            <w:tcW w:w="3528" w:type="dxa"/>
+          </w:tcPr>
+          <w:p>
+            <w:pPr>
+              <w:autoSpaceDE w:val="0"/>
+              <w:autoSpaceDN w:val="0"/>
+              <w:adjustRightInd w:val="0"/>
+              <w:rPr>
+                <w:rFonts w:ascii="Courier New" w:hAnsi="Courier New" w:cs="Courier New"/>
+                <w:sz w:val="21"/>
+                <w:szCs w:val="21"/>
+                <w:lang w:val="en-US"/>
+              </w:rPr>
+            </w:pPr>
+            <w:proofErr w:type="spellStart"/>
+            <w:r>
+              <w:rPr>
+                <w:rFonts w:ascii="Courier New" w:hAnsi="Courier New" w:cs="Courier New"/>
+                <w:sz w:val="21"/>
+                <w:szCs w:val="21"/>
+                <w:lang w:val="en-US"/>
+              </w:rPr>
+              <w:t>i</w:t>
+            </w:r>
+            <w:proofErr w:type="spellEnd"/>
+            <w:r>
+              <w:rPr>
+                <w:rFonts w:ascii="Courier New" w:hAnsi="Courier New" w:cs="Courier New"/>
+                <w:sz w:val="21"/>
+                <w:szCs w:val="21"/>
+                <w:lang w:val="en-US"/>
+              </w:rPr>
+              <w:t xml:space="preserve"> &lt;- i+1</w:t>
+            </w:r>
+          </w:p>
+        </w:tc>
+        <w:tc>
+          <w:tcPr>
+            <w:tcW w:w="709" w:type="dxa"/>
+          </w:tcPr>
+          <w:p>
+            <w:pPr>
+              <w:jc w:val="both"/>
+              <w:rPr>
+                <w:rFonts w:ascii="Times New Roman" w:hAnsi="Times New Roman" w:cs="Times New Roman"/>
+              </w:rPr>
+            </w:pPr>
+            <w:r>
+              <w:rPr>
+                <w:rFonts w:ascii="Times New Roman" w:hAnsi="Times New Roman" w:cs="Times New Roman"/>
+              </w:rPr>
+              <w:t>c22</w:t>
+            </w:r>
+          </w:p>
+        </w:tc>
+        <w:tc>
+          <w:tcPr>
+            <w:tcW w:w="567" w:type="dxa"/>
+          </w:tcPr>
+          <w:p>
+            <w:pPr>
+              <w:jc w:val="both"/>
+              <w:rPr>
+                <w:rFonts w:ascii="Times New Roman" w:hAnsi="Times New Roman" w:cs="Times New Roman"/>
+              </w:rPr>
+            </w:pPr>
+            <w:r>
+              <w:rPr>
+                <w:rFonts w:ascii="Times New Roman" w:hAnsi="Times New Roman" w:cs="Times New Roman"/>
+              </w:rPr>
+              <w:t>k</w:t>
+            </w:r>
+          </w:p>
+        </w:tc>
+      </w:tr>
+      <w:tr>
+        <w:tc>
+          <w:tcPr>
+            <w:tcW w:w="436" w:type="dxa"/>
+          </w:tcPr>
+          <w:p>
+            <w:pPr>
+              <w:jc w:val="both"/>
+              <w:rPr>
+                <w:rFonts w:ascii="Times New Roman" w:hAnsi="Times New Roman" w:cs="Times New Roman"/>
+              </w:rPr>
+            </w:pPr>
+            <w:r>
+              <w:rPr>
+                <w:rFonts w:ascii="Times New Roman" w:hAnsi="Times New Roman" w:cs="Times New Roman"/>
+              </w:rPr>
+              <w:t>2</w:t>
+            </w:r>
+            <w:r>
+              <w:rPr>
+                <w:rFonts w:ascii="Times New Roman" w:hAnsi="Times New Roman" w:cs="Times New Roman"/>
+              </w:rPr>
+              <w:t>3</w:t>
+            </w:r>
+          </w:p>
+        </w:tc>
+        <w:tc>
+          <w:tcPr>
+            <w:tcW w:w="3528" w:type="dxa"/>
+          </w:tcPr>
+          <w:p>
+            <w:pPr>
+              <w:autoSpaceDE w:val="0"/>
+              <w:autoSpaceDN w:val="0"/>
+              <w:adjustRightInd w:val="0"/>
+              <w:rPr>
+                <w:rFonts w:ascii="Courier New" w:hAnsi="Courier New" w:cs="Courier New"/>
+                <w:sz w:val="21"/>
+                <w:szCs w:val="21"/>
+                <w:lang w:val="en-US"/>
+              </w:rPr>
+            </w:pPr>
+            <w:r>
+              <w:rPr>
+                <w:rFonts w:ascii="Courier New" w:hAnsi="Courier New" w:cs="Courier New"/>
+                <w:sz w:val="21"/>
+                <w:szCs w:val="21"/>
+                <w:lang w:val="en-US"/>
+              </w:rPr>
+              <w:t>return output</w:t>
+            </w:r>
+          </w:p>
+        </w:tc>
+        <w:tc>
+          <w:tcPr>
+            <w:tcW w:w="709" w:type="dxa"/>
+          </w:tcPr>
+          <w:p>
+            <w:pPr>
+              <w:jc w:val="both"/>
+              <w:rPr>
+                <w:rFonts w:ascii="Times New Roman" w:hAnsi="Times New Roman" w:cs="Times New Roman"/>
+              </w:rPr>
+            </w:pPr>
+            <w:r>
+              <w:rPr>
+                <w:rFonts w:ascii="Times New Roman" w:hAnsi="Times New Roman" w:cs="Times New Roman"/>
+              </w:rPr>
+              <w:t>c23</w:t>
+            </w:r>
+          </w:p>
+        </w:tc>
+        <w:tc>
+          <w:tcPr>
+            <w:tcW w:w="567" w:type="dxa"/>
+          </w:tcPr>
+          <w:p>
+            <w:pPr>
+              <w:jc w:val="both"/>
+              <w:rPr>
+                <w:rFonts w:ascii="Times New Roman" w:hAnsi="Times New Roman" w:cs="Times New Roman"/>
+              </w:rPr>
+            </w:pPr>
+            <w:r>
+              <w:rPr>
+                <w:rFonts w:ascii="Times New Roman" w:hAnsi="Times New Roman" w:cs="Times New Roman"/>
+              </w:rPr>
+              <w:t>1</w:t>
+            </w:r>
+          </w:p>
+        </w:tc>
+      </w:tr>
+    </w:tbl>
+    <w:p>
+      <w:pPr>
+        <w:jc w:val="both"/>
+        <w:rPr>
+          <w:rFonts w:ascii="Times New Roman" w:hAnsi="Times New Roman" w:cs="Times New Roman"/>
+        </w:rPr>
+      </w:pPr>
+    </w:p>
+    <w:p>
+      <w:pPr>
+        <w:jc w:val="both"/>
+        <w:rPr>
+          <w:rFonts w:ascii="Times New Roman" w:hAnsi="Times New Roman" w:cs="Times New Roman"/>
+        </w:rPr>
+      </w:pPr>
+      <w:r>
+        <w:rPr>
+          <w:rFonts w:ascii="Times New Roman" w:hAnsi="Times New Roman" w:cs="Times New Roman"/>
+        </w:rPr>
+        <w:t>Sea T(</w:t>
+      </w:r>
+      <w:proofErr w:type="spellStart"/>
+      <w:proofErr w:type="gramStart"/>
+      <w:r>
+        <w:rPr>
+          <w:rFonts w:ascii="Times New Roman" w:hAnsi="Times New Roman" w:cs="Times New Roman"/>
+        </w:rPr>
+        <w:t>n,k</w:t>
+      </w:r>
+      <w:proofErr w:type="spellEnd"/>
+      <w:proofErr w:type="gramEnd"/>
+      <w:r>
+        <w:rPr>
+          <w:rFonts w:ascii="Times New Roman" w:hAnsi="Times New Roman" w:cs="Times New Roman"/>
+        </w:rPr>
+        <w:t>) el tiempo que tarda en ejecutarse el algoritmo en función de n y k.</w:t>
+      </w:r>
+    </w:p>
+    <w:p>
+      <w:pPr>
+        <w:pStyle w:val="Prrafodelista"/>
+        <w:numPr>
+          <w:ilvl w:val="0"/>
+          <w:numId w:val="8"/>
+        </w:numPr>
+        <w:rPr>
+          <w:rFonts w:ascii="Times New Roman" w:hAnsi="Times New Roman" w:cs="Times New Roman"/>
+        </w:rPr>
+      </w:pPr>
+      <w:r>
+        <w:rPr>
+          <w:rFonts w:ascii="Times New Roman" w:hAnsi="Times New Roman" w:cs="Times New Roman"/>
+        </w:rPr>
+        <w:t>T(</w:t>
+      </w:r>
+      <w:proofErr w:type="spellStart"/>
+      <w:proofErr w:type="gramStart"/>
+      <w:r>
+        <w:rPr>
+          <w:rFonts w:ascii="Times New Roman" w:hAnsi="Times New Roman" w:cs="Times New Roman"/>
+        </w:rPr>
+        <w:t>n,k</w:t>
+      </w:r>
+      <w:proofErr w:type="spellEnd"/>
+      <w:proofErr w:type="gramEnd"/>
+      <w:r>
+        <w:rPr>
+          <w:rFonts w:ascii="Times New Roman" w:hAnsi="Times New Roman" w:cs="Times New Roman"/>
+        </w:rPr>
+        <w:t>) = c1+c2+c3</w:t>
+      </w:r>
+      <w:r>
+        <w:rPr>
+          <w:rFonts w:ascii="Times New Roman" w:hAnsi="Times New Roman" w:cs="Times New Roman"/>
+        </w:rPr>
+        <w:t>+c4n+c4+c5n+c6n+c7n+c8n+c9n+c10+c11+c12n+c12+c13n</w:t>
+      </w:r>
+      <w:r>
+        <w:rPr>
+          <w:rFonts w:ascii="Times New Roman" w:hAnsi="Times New Roman" w:cs="Times New Roman"/>
+        </w:rPr>
+        <w:t>+c14n +c15n+c16+c17+c18k+c18+c19k+c20n+c20+c21n+c22k+c23</w:t>
+      </w:r>
+    </w:p>
+    <w:p>
+      <w:pPr>
+        <w:rPr>
+          <w:rFonts w:ascii="Times New Roman" w:hAnsi="Times New Roman" w:cs="Times New Roman"/>
+        </w:rPr>
+      </w:pPr>
+      <w:r>
+        <w:rPr>
+          <w:rFonts w:ascii="Times New Roman" w:hAnsi="Times New Roman" w:cs="Times New Roman"/>
+        </w:rPr>
+        <w:t xml:space="preserve">Sea A una contante tal que A = </w:t>
+      </w:r>
+      <w:r>
+        <w:rPr>
+          <w:rFonts w:ascii="Times New Roman" w:hAnsi="Times New Roman" w:cs="Times New Roman"/>
+        </w:rPr>
+        <w:t>c1+c2+c3+</w:t>
+      </w:r>
+      <w:r>
+        <w:rPr>
+          <w:rFonts w:ascii="Times New Roman" w:hAnsi="Times New Roman" w:cs="Times New Roman"/>
+        </w:rPr>
+        <w:t>c4+c10+c11+c12+c16+c17+c18+c20+c</w:t>
+      </w:r>
+      <w:proofErr w:type="gramStart"/>
+      <w:r>
+        <w:rPr>
+          <w:rFonts w:ascii="Times New Roman" w:hAnsi="Times New Roman" w:cs="Times New Roman"/>
+        </w:rPr>
+        <w:t>23 ,</w:t>
+      </w:r>
+      <w:proofErr w:type="gramEnd"/>
+      <w:r>
+        <w:rPr>
+          <w:rFonts w:ascii="Times New Roman" w:hAnsi="Times New Roman" w:cs="Times New Roman"/>
+        </w:rPr>
+        <w:t xml:space="preserve"> B una constante tal que B =</w:t>
+      </w:r>
+      <w:r>
+        <w:rPr>
+          <w:rFonts w:ascii="Times New Roman" w:hAnsi="Times New Roman" w:cs="Times New Roman"/>
+        </w:rPr>
+        <w:t xml:space="preserve"> c4+c5+c6+c7+c8+c9+c12+c13+c14+c15+c20+c21 y C una constante tal que C = </w:t>
+      </w:r>
+      <w:r>
+        <w:rPr>
+          <w:rFonts w:ascii="Times New Roman" w:hAnsi="Times New Roman" w:cs="Times New Roman"/>
+        </w:rPr>
+        <w:t>c18+c19+c22</w:t>
+      </w:r>
+    </w:p>
+    <w:p>
+      <w:pPr>
+        <w:pStyle w:val="Prrafodelista"/>
+        <w:numPr>
+          <w:ilvl w:val="0"/>
+          <w:numId w:val="8"/>
+        </w:numPr>
+        <w:rPr>
+          <w:rFonts w:ascii="Times New Roman" w:hAnsi="Times New Roman" w:cs="Times New Roman"/>
+        </w:rPr>
+      </w:pPr>
+      <w:proofErr w:type="gramStart"/>
+      <w:r>
+        <w:rPr>
+          <w:rFonts w:ascii="Times New Roman" w:hAnsi="Times New Roman" w:cs="Times New Roman"/>
+        </w:rPr>
+        <w:t>T(</w:t>
+      </w:r>
+      <w:proofErr w:type="spellStart"/>
+      <w:proofErr w:type="gramEnd"/>
+      <w:r>
+        <w:rPr>
+          <w:rFonts w:ascii="Times New Roman" w:hAnsi="Times New Roman" w:cs="Times New Roman"/>
+        </w:rPr>
+        <w:t>n.k</w:t>
+      </w:r>
+      <w:proofErr w:type="spellEnd"/>
+      <w:r>
+        <w:rPr>
+          <w:rFonts w:ascii="Times New Roman" w:hAnsi="Times New Roman" w:cs="Times New Roman"/>
+        </w:rPr>
+        <w:t xml:space="preserve">) = </w:t>
+      </w:r>
+      <w:proofErr w:type="spellStart"/>
+      <w:r>
+        <w:rPr>
+          <w:rFonts w:ascii="Times New Roman" w:hAnsi="Times New Roman" w:cs="Times New Roman"/>
+        </w:rPr>
+        <w:t>A+Bn+Ck</w:t>
+      </w:r>
+      <w:proofErr w:type="spellEnd"/>
+    </w:p>
+    <w:p>
+      <w:pPr>
+        <w:rPr>
+          <w:rFonts w:ascii="Times New Roman" w:hAnsi="Times New Roman" w:cs="Times New Roman"/>
+        </w:rPr>
+      </w:pPr>
+      <w:proofErr w:type="spellStart"/>
+      <w:r>
+        <w:rPr>
+          <w:rFonts w:ascii="Times New Roman" w:hAnsi="Times New Roman" w:cs="Times New Roman"/>
+        </w:rPr>
+        <w:t>Asi</w:t>
+      </w:r>
+      <w:proofErr w:type="spellEnd"/>
+      <w:r>
+        <w:rPr>
+          <w:rFonts w:ascii="Times New Roman" w:hAnsi="Times New Roman" w:cs="Times New Roman"/>
+        </w:rPr>
+        <w:t>, como A, B y C son coeficientes constantes, T(</w:t>
+      </w:r>
+      <w:proofErr w:type="spellStart"/>
+      <w:proofErr w:type="gramStart"/>
+      <w:r>
+        <w:rPr>
+          <w:rFonts w:ascii="Times New Roman" w:hAnsi="Times New Roman" w:cs="Times New Roman"/>
+        </w:rPr>
+        <w:t>n,k</w:t>
+      </w:r>
+      <w:proofErr w:type="spellEnd"/>
+      <w:proofErr w:type="gramEnd"/>
+      <w:r>
+        <w:rPr>
+          <w:rFonts w:ascii="Times New Roman" w:hAnsi="Times New Roman" w:cs="Times New Roman"/>
+        </w:rPr>
+        <w:t>) es O(</w:t>
+      </w:r>
+      <w:proofErr w:type="spellStart"/>
+      <w:r>
+        <w:rPr>
+          <w:rFonts w:ascii="Times New Roman" w:hAnsi="Times New Roman" w:cs="Times New Roman"/>
+        </w:rPr>
+        <w:t>n+k</w:t>
+      </w:r>
+      <w:proofErr w:type="spellEnd"/>
+      <w:r>
+        <w:rPr>
+          <w:rFonts w:ascii="Times New Roman" w:hAnsi="Times New Roman" w:cs="Times New Roman"/>
+        </w:rPr>
+        <w:t xml:space="preserve">). Supongamos que n &gt; k, con lo que el algoritmo </w:t>
+      </w:r>
+      <w:proofErr w:type="spellStart"/>
+      <w:r>
+        <w:rPr>
+          <w:rFonts w:ascii="Times New Roman" w:hAnsi="Times New Roman" w:cs="Times New Roman"/>
+        </w:rPr>
+        <w:t>counting</w:t>
+      </w:r>
+      <w:proofErr w:type="spellEnd"/>
+      <w:r>
+        <w:rPr>
+          <w:rFonts w:ascii="Times New Roman" w:hAnsi="Times New Roman" w:cs="Times New Roman"/>
+        </w:rPr>
+        <w:t xml:space="preserve"> </w:t>
+      </w:r>
+      <w:proofErr w:type="spellStart"/>
+      <w:r>
+        <w:rPr>
+          <w:rFonts w:ascii="Times New Roman" w:hAnsi="Times New Roman" w:cs="Times New Roman"/>
+        </w:rPr>
+        <w:t>sort</w:t>
+      </w:r>
+      <w:proofErr w:type="spellEnd"/>
+      <w:r>
+        <w:rPr>
+          <w:rFonts w:ascii="Times New Roman" w:hAnsi="Times New Roman" w:cs="Times New Roman"/>
+        </w:rPr>
+        <w:t xml:space="preserve"> es O(n).</w:t>
+      </w:r>
+      <w:bookmarkStart w:id="0" w:name="_GoBack"/>
+      <w:bookmarkEnd w:id="0"/>
     </w:p>
     <w:p>
       <w:pPr>
@@ -6307,6 +10197,95 @@
     </w:lvl>
   </w:abstractNum>
   <w:abstractNum w:abstractNumId="6" w15:restartNumberingAfterBreak="0">
+    <w:nsid w:val="63D77DC1"/>
+    <w:multiLevelType w:val="hybridMultilevel"/>
+    <w:tmpl w:val="9F3EB6B8"/>
+    <w:lvl w:ilvl="0" w:tplc="16E2326C">
+      <w:start w:val="1"/>
+      <w:numFmt w:val="decimal"/>
+      <w:lvlText w:val="(%1)"/>
+      <w:lvlJc w:val="left"/>
+      <w:pPr>
+        <w:ind w:left="720" w:hanging="360"/>
+      </w:pPr>
+      <w:rPr>
+        <w:rFonts w:hint="default"/>
+      </w:rPr>
+    </w:lvl>
+    <w:lvl w:ilvl="1" w:tplc="240A0019" w:tentative="1">
+      <w:start w:val="1"/>
+      <w:numFmt w:val="lowerLetter"/>
+      <w:lvlText w:val="%2."/>
+      <w:lvlJc w:val="left"/>
+      <w:pPr>
+        <w:ind w:left="1440" w:hanging="360"/>
+      </w:pPr>
+    </w:lvl>
+    <w:lvl w:ilvl="2" w:tplc="240A001B" w:tentative="1">
+      <w:start w:val="1"/>
+      <w:numFmt w:val="lowerRoman"/>
+      <w:lvlText w:val="%3."/>
+      <w:lvlJc w:val="right"/>
+      <w:pPr>
+        <w:ind w:left="2160" w:hanging="180"/>
+      </w:pPr>
+    </w:lvl>
+    <w:lvl w:ilvl="3" w:tplc="240A000F" w:tentative="1">
+      <w:start w:val="1"/>
+      <w:numFmt w:val="decimal"/>
+      <w:lvlText w:val="%4."/>
+      <w:lvlJc w:val="left"/>
+      <w:pPr>
+        <w:ind w:left="2880" w:hanging="360"/>
+      </w:pPr>
+    </w:lvl>
+    <w:lvl w:ilvl="4" w:tplc="240A0019" w:tentative="1">
+      <w:start w:val="1"/>
+      <w:numFmt w:val="lowerLetter"/>
+      <w:lvlText w:val="%5."/>
+      <w:lvlJc w:val="left"/>
+      <w:pPr>
+        <w:ind w:left="3600" w:hanging="360"/>
+      </w:pPr>
+    </w:lvl>
+    <w:lvl w:ilvl="5" w:tplc="240A001B" w:tentative="1">
+      <w:start w:val="1"/>
+      <w:numFmt w:val="lowerRoman"/>
+      <w:lvlText w:val="%6."/>
+      <w:lvlJc w:val="right"/>
+      <w:pPr>
+        <w:ind w:left="4320" w:hanging="180"/>
+      </w:pPr>
+    </w:lvl>
+    <w:lvl w:ilvl="6" w:tplc="240A000F" w:tentative="1">
+      <w:start w:val="1"/>
+      <w:numFmt w:val="decimal"/>
+      <w:lvlText w:val="%7."/>
+      <w:lvlJc w:val="left"/>
+      <w:pPr>
+        <w:ind w:left="5040" w:hanging="360"/>
+      </w:pPr>
+    </w:lvl>
+    <w:lvl w:ilvl="7" w:tplc="240A0019" w:tentative="1">
+      <w:start w:val="1"/>
+      <w:numFmt w:val="lowerLetter"/>
+      <w:lvlText w:val="%8."/>
+      <w:lvlJc w:val="left"/>
+      <w:pPr>
+        <w:ind w:left="5760" w:hanging="360"/>
+      </w:pPr>
+    </w:lvl>
+    <w:lvl w:ilvl="8" w:tplc="240A001B" w:tentative="1">
+      <w:start w:val="1"/>
+      <w:numFmt w:val="lowerRoman"/>
+      <w:lvlText w:val="%9."/>
+      <w:lvlJc w:val="right"/>
+      <w:pPr>
+        <w:ind w:left="6480" w:hanging="180"/>
+      </w:pPr>
+    </w:lvl>
+  </w:abstractNum>
+  <w:abstractNum w:abstractNumId="7" w15:restartNumberingAfterBreak="0">
     <w:nsid w:val="7E611304"/>
     <w:multiLevelType w:val="hybridMultilevel"/>
     <w:tmpl w:val="A3022AF2"/>
@@ -6434,10 +10413,13 @@
     <w:abstractNumId w:val="4"/>
   </w:num>
   <w:num w:numId="6">
-    <w:abstractNumId w:val="6"/>
+    <w:abstractNumId w:val="7"/>
   </w:num>
   <w:num w:numId="7">
     <w:abstractNumId w:val="1"/>
+  </w:num>
+  <w:num w:numId="8">
+    <w:abstractNumId w:val="6"/>
   </w:num>
 </w:numbering>
 </file>
@@ -6942,6 +10924,56 @@
       <w:u w:val="single"/>
     </w:rPr>
   </w:style>
+  <w:style w:type="paragraph" w:styleId="HTMLconformatoprevio">
+    <w:name w:val="HTML Preformatted"/>
+    <w:basedOn w:val="Normal"/>
+    <w:link w:val="HTMLconformatoprevioCar"/>
+    <w:uiPriority w:val="99"/>
+    <w:semiHidden/>
+    <w:unhideWhenUsed/>
+    <w:rsid w:val="00566556"/>
+    <w:pPr>
+      <w:tabs>
+        <w:tab w:val="left" w:pos="916"/>
+        <w:tab w:val="left" w:pos="1832"/>
+        <w:tab w:val="left" w:pos="2748"/>
+        <w:tab w:val="left" w:pos="3664"/>
+        <w:tab w:val="left" w:pos="4580"/>
+        <w:tab w:val="left" w:pos="5496"/>
+        <w:tab w:val="left" w:pos="6412"/>
+        <w:tab w:val="left" w:pos="7328"/>
+        <w:tab w:val="left" w:pos="8244"/>
+        <w:tab w:val="left" w:pos="9160"/>
+        <w:tab w:val="left" w:pos="10076"/>
+        <w:tab w:val="left" w:pos="10992"/>
+        <w:tab w:val="left" w:pos="11908"/>
+        <w:tab w:val="left" w:pos="12824"/>
+        <w:tab w:val="left" w:pos="13740"/>
+        <w:tab w:val="left" w:pos="14656"/>
+      </w:tabs>
+      <w:spacing w:after="0" w:line="240" w:lineRule="auto"/>
+    </w:pPr>
+    <w:rPr>
+      <w:rFonts w:ascii="Courier New" w:eastAsia="Times New Roman" w:hAnsi="Courier New" w:cs="Courier New"/>
+      <w:sz w:val="20"/>
+      <w:szCs w:val="20"/>
+      <w:lang w:eastAsia="es-CO"/>
+    </w:rPr>
+  </w:style>
+  <w:style w:type="character" w:customStyle="1" w:styleId="HTMLconformatoprevioCar">
+    <w:name w:val="HTML con formato previo Car"/>
+    <w:basedOn w:val="Fuentedeprrafopredeter"/>
+    <w:link w:val="HTMLconformatoprevio"/>
+    <w:uiPriority w:val="99"/>
+    <w:semiHidden/>
+    <w:rsid w:val="00566556"/>
+    <w:rPr>
+      <w:rFonts w:ascii="Courier New" w:eastAsia="Times New Roman" w:hAnsi="Courier New" w:cs="Courier New"/>
+      <w:sz w:val="20"/>
+      <w:szCs w:val="20"/>
+      <w:lang w:eastAsia="es-CO"/>
+    </w:rPr>
+  </w:style>
 </w:styles>
 </file>
 
@@ -7245,7 +11277,7 @@
 </file>
 
 <file path=customXml/itemProps1.xml><?xml version="1.0" encoding="utf-8"?>
-<ds:datastoreItem xmlns:ds="http://schemas.openxmlformats.org/officeDocument/2006/customXml" ds:itemID="{7BD99F16-2403-4CC5-B1E9-F8EE7AFD465C}">
+<ds:datastoreItem xmlns:ds="http://schemas.openxmlformats.org/officeDocument/2006/customXml" ds:itemID="{E4F5DB40-48B3-465D-8BF8-5469559ED673}">
   <ds:schemaRefs>
     <ds:schemaRef ds:uri="http://schemas.openxmlformats.org/officeDocument/2006/bibliography"/>
   </ds:schemaRefs>

</xml_diff>

<commit_message>
Añadida información sobre el rapid sort
</commit_message>
<xml_diff>
--- a/INFORME DE INGENIERÍA.docx
+++ b/INFORME DE INGENIERÍA.docx
@@ -2589,7 +2589,93 @@
         <w:rPr>
           <w:rFonts w:ascii="Times New Roman" w:hAnsi="Times New Roman" w:cs="Times New Roman"/>
         </w:rPr>
-        <w:t xml:space="preserve">Por lo tanto, las ideas más factibles son: algoritmo de selección, inserción, por montículos, conteo, mezcla y rápido. </w:t>
+        <w:t>Por lo tanto, las ideas más factibles son: algoritmo de selección, inserción, por montículos, conteo, mezcla</w:t>
+      </w:r>
+      <w:r>
+        <w:rPr>
+          <w:rFonts w:ascii="Times New Roman" w:hAnsi="Times New Roman" w:cs="Times New Roman"/>
+        </w:rPr>
+        <w:t>,</w:t>
+      </w:r>
+      <w:r>
+        <w:rPr>
+          <w:rFonts w:ascii="Times New Roman" w:hAnsi="Times New Roman" w:cs="Times New Roman"/>
+        </w:rPr>
+        <w:t xml:space="preserve"> </w:t>
+      </w:r>
+      <w:proofErr w:type="spellStart"/>
+      <w:r>
+        <w:rPr>
+          <w:rFonts w:ascii="Times New Roman" w:hAnsi="Times New Roman" w:cs="Times New Roman"/>
+        </w:rPr>
+        <w:t>quick</w:t>
+      </w:r>
+      <w:proofErr w:type="spellEnd"/>
+      <w:r>
+        <w:rPr>
+          <w:rFonts w:ascii="Times New Roman" w:hAnsi="Times New Roman" w:cs="Times New Roman"/>
+        </w:rPr>
+        <w:t xml:space="preserve"> </w:t>
+      </w:r>
+      <w:proofErr w:type="spellStart"/>
+      <w:r>
+        <w:rPr>
+          <w:rFonts w:ascii="Times New Roman" w:hAnsi="Times New Roman" w:cs="Times New Roman"/>
+        </w:rPr>
+        <w:t>sort</w:t>
+      </w:r>
+      <w:proofErr w:type="spellEnd"/>
+      <w:r>
+        <w:rPr>
+          <w:rFonts w:ascii="Times New Roman" w:hAnsi="Times New Roman" w:cs="Times New Roman"/>
+        </w:rPr>
+        <w:t xml:space="preserve"> y </w:t>
+      </w:r>
+      <w:proofErr w:type="spellStart"/>
+      <w:r>
+        <w:rPr>
+          <w:rFonts w:ascii="Times New Roman" w:hAnsi="Times New Roman" w:cs="Times New Roman"/>
+        </w:rPr>
+        <w:t>rapid</w:t>
+      </w:r>
+      <w:proofErr w:type="spellEnd"/>
+      <w:r>
+        <w:rPr>
+          <w:rFonts w:ascii="Times New Roman" w:hAnsi="Times New Roman" w:cs="Times New Roman"/>
+        </w:rPr>
+        <w:t xml:space="preserve"> </w:t>
+      </w:r>
+      <w:proofErr w:type="spellStart"/>
+      <w:r>
+        <w:rPr>
+          <w:rFonts w:ascii="Times New Roman" w:hAnsi="Times New Roman" w:cs="Times New Roman"/>
+        </w:rPr>
+        <w:t>sort</w:t>
+      </w:r>
+      <w:proofErr w:type="spellEnd"/>
+      <w:r>
+        <w:rPr>
+          <w:rFonts w:ascii="Times New Roman" w:hAnsi="Times New Roman" w:cs="Times New Roman"/>
+        </w:rPr>
+        <w:t xml:space="preserve"> (una versión más sencilla del algoritmo conteo. Fuente: </w:t>
+      </w:r>
+      <w:r>
+        <w:rPr>
+          <w:rFonts w:ascii="Times New Roman" w:hAnsi="Times New Roman" w:cs="Times New Roman"/>
+        </w:rPr>
+        <w:t>http://www.algorithmist.com/index.php/Counting_sort</w:t>
+      </w:r>
+      <w:r>
+        <w:rPr>
+          <w:rFonts w:ascii="Times New Roman" w:hAnsi="Times New Roman" w:cs="Times New Roman"/>
+        </w:rPr>
+        <w:t>)</w:t>
+      </w:r>
+      <w:r>
+        <w:rPr>
+          <w:rFonts w:ascii="Times New Roman" w:hAnsi="Times New Roman" w:cs="Times New Roman"/>
+        </w:rPr>
+        <w:t xml:space="preserve">. </w:t>
       </w:r>
     </w:p>
     <w:tbl>
@@ -3049,7 +3135,6 @@
             <w:r>
               <w:rPr>
                 <w:rFonts w:ascii="Times New Roman" w:hAnsi="Times New Roman" w:cs="Times New Roman"/>
-                <w:color w:val="FF0000"/>
               </w:rPr>
               <w:t>Se ordena un arreglo mediante la división del arreglo en mitades y luego esas mitades se dividen en la mitad hasta que quedan valores individuales y luego se juntan para tener un arreglo ordenado.</w:t>
             </w:r>
@@ -3133,6 +3218,126 @@
                 <w:rFonts w:ascii="Times New Roman" w:hAnsi="Times New Roman" w:cs="Times New Roman"/>
               </w:rPr>
             </w:pPr>
+            <w:r>
+              <w:rPr>
+                <w:rFonts w:ascii="Times New Roman" w:hAnsi="Times New Roman" w:cs="Times New Roman"/>
+              </w:rPr>
+              <w:t xml:space="preserve">Mantiene la pista de la información adicional de sus elementos, por lo que es estable. Añade cada repetición de un valor “i” a la posición “i” de un arreglo auxiliar. </w:t>
+            </w:r>
+            <w:r>
+              <w:rPr>
+                <w:rFonts w:ascii="Times New Roman" w:hAnsi="Times New Roman" w:cs="Times New Roman"/>
+              </w:rPr>
+              <w:t xml:space="preserve">Luego </w:t>
+            </w:r>
+            <w:r>
+              <w:rPr>
+                <w:rFonts w:ascii="Times New Roman" w:hAnsi="Times New Roman" w:cs="Times New Roman"/>
+              </w:rPr>
+              <w:t>modifica el arreglo auxiliar de manera que cada element</w:t>
+            </w:r>
+            <w:r>
+              <w:rPr>
+                <w:rFonts w:ascii="Times New Roman" w:hAnsi="Times New Roman" w:cs="Times New Roman"/>
+              </w:rPr>
+              <w:t>o</w:t>
+            </w:r>
+            <w:r>
+              <w:rPr>
+                <w:rFonts w:ascii="Times New Roman" w:hAnsi="Times New Roman" w:cs="Times New Roman"/>
+              </w:rPr>
+              <w:t xml:space="preserve"> en </w:t>
+            </w:r>
+            <w:r>
+              <w:rPr>
+                <w:rFonts w:ascii="Times New Roman" w:hAnsi="Times New Roman" w:cs="Times New Roman"/>
+              </w:rPr>
+              <w:t xml:space="preserve">cada índice guarda la suma de las cuentas previas. </w:t>
+            </w:r>
+            <w:r>
+              <w:rPr>
+                <w:rFonts w:ascii="Times New Roman" w:hAnsi="Times New Roman" w:cs="Times New Roman"/>
+              </w:rPr>
+              <w:t xml:space="preserve">Finalmente, </w:t>
+            </w:r>
+            <w:r>
+              <w:rPr>
+                <w:rFonts w:ascii="Times New Roman" w:hAnsi="Times New Roman" w:cs="Times New Roman"/>
+              </w:rPr>
+              <w:t>imprime</w:t>
+            </w:r>
+            <w:r>
+              <w:rPr>
+                <w:rFonts w:ascii="Times New Roman" w:hAnsi="Times New Roman" w:cs="Times New Roman"/>
+              </w:rPr>
+              <w:t xml:space="preserve"> </w:t>
+            </w:r>
+            <w:r>
+              <w:rPr>
+                <w:rFonts w:ascii="Times New Roman" w:hAnsi="Times New Roman" w:cs="Times New Roman"/>
+              </w:rPr>
+              <w:t>cada element</w:t>
+            </w:r>
+            <w:r>
+              <w:rPr>
+                <w:rFonts w:ascii="Times New Roman" w:hAnsi="Times New Roman" w:cs="Times New Roman"/>
+              </w:rPr>
+              <w:t>o</w:t>
+            </w:r>
+            <w:r>
+              <w:rPr>
+                <w:rFonts w:ascii="Times New Roman" w:hAnsi="Times New Roman" w:cs="Times New Roman"/>
+              </w:rPr>
+              <w:t xml:space="preserve"> de la secuencia de </w:t>
+            </w:r>
+            <w:r>
+              <w:rPr>
+                <w:rFonts w:ascii="Times New Roman" w:hAnsi="Times New Roman" w:cs="Times New Roman"/>
+              </w:rPr>
+              <w:t>entrada y disminuye su cuenta en 1</w:t>
+            </w:r>
+            <w:r>
+              <w:rPr>
+                <w:rFonts w:ascii="Times New Roman" w:hAnsi="Times New Roman" w:cs="Times New Roman"/>
+              </w:rPr>
+              <w:t>.</w:t>
+            </w:r>
+            <w:r>
+              <w:rPr>
+                <w:rFonts w:ascii="Times New Roman" w:hAnsi="Times New Roman" w:cs="Times New Roman"/>
+              </w:rPr>
+              <w:t xml:space="preserve"> </w:t>
+            </w:r>
+            <w:r>
+              <w:rPr>
+                <w:rFonts w:ascii="Times New Roman" w:hAnsi="Times New Roman" w:cs="Times New Roman"/>
+              </w:rPr>
+              <w:t xml:space="preserve">Las entradas deben </w:t>
+            </w:r>
+            <w:r>
+              <w:rPr>
+                <w:rFonts w:ascii="Times New Roman" w:hAnsi="Times New Roman" w:cs="Times New Roman"/>
+              </w:rPr>
+              <w:t xml:space="preserve">tener </w:t>
+            </w:r>
+            <w:r>
+              <w:rPr>
+                <w:rFonts w:ascii="Times New Roman" w:hAnsi="Times New Roman" w:cs="Times New Roman"/>
+              </w:rPr>
+              <w:t>enteros</w:t>
+            </w:r>
+            <w:r>
+              <w:rPr>
+                <w:rFonts w:ascii="Times New Roman" w:hAnsi="Times New Roman" w:cs="Times New Roman"/>
+              </w:rPr>
+              <w:t xml:space="preserve"> como llaves</w:t>
+            </w:r>
+            <w:r>
+              <w:rPr>
+                <w:rFonts w:ascii="Times New Roman" w:hAnsi="Times New Roman" w:cs="Times New Roman"/>
+              </w:rPr>
+              <w:t>.</w:t>
+            </w:r>
           </w:p>
         </w:tc>
         <w:tc>
@@ -3150,7 +3355,25 @@
               <w:rPr>
                 <w:rFonts w:ascii="Times New Roman" w:hAnsi="Times New Roman" w:cs="Times New Roman"/>
               </w:rPr>
-              <w:t xml:space="preserve">Requiere memoria adicional, pero resulta muy eficiente en tiempo. No realiza comparaciones, solo ordena enteros, bueno con los números repetidos. </w:t>
+              <w:t>Requiere memoria adicional, pero resulta muy eficiente en tiempo</w:t>
+            </w:r>
+            <w:r>
+              <w:rPr>
+                <w:rFonts w:ascii="Times New Roman" w:hAnsi="Times New Roman" w:cs="Times New Roman"/>
+              </w:rPr>
+              <w:t xml:space="preserve"> dependiendo del rango de los datos</w:t>
+            </w:r>
+            <w:r>
+              <w:rPr>
+                <w:rFonts w:ascii="Times New Roman" w:hAnsi="Times New Roman" w:cs="Times New Roman"/>
+              </w:rPr>
+              <w:t xml:space="preserve">. No realiza comparaciones, solo ordena enteros, bueno con los números repetidos. </w:t>
+            </w:r>
+            <w:r>
+              <w:rPr>
+                <w:rFonts w:ascii="Times New Roman" w:hAnsi="Times New Roman" w:cs="Times New Roman"/>
+              </w:rPr>
+              <w:t>Es estable.</w:t>
             </w:r>
           </w:p>
         </w:tc>
@@ -3204,8 +3427,16 @@
               <w:rPr>
                 <w:rFonts w:ascii="Times New Roman" w:hAnsi="Times New Roman" w:cs="Times New Roman"/>
               </w:rPr>
-              <w:t>Rápido</w:t>
-            </w:r>
+              <w:t xml:space="preserve">Quick </w:t>
+            </w:r>
+            <w:proofErr w:type="spellStart"/>
+            <w:r>
+              <w:rPr>
+                <w:rFonts w:ascii="Times New Roman" w:hAnsi="Times New Roman" w:cs="Times New Roman"/>
+              </w:rPr>
+              <w:t>sort</w:t>
+            </w:r>
+            <w:proofErr w:type="spellEnd"/>
           </w:p>
         </w:tc>
         <w:tc>
@@ -3270,6 +3501,140 @@
                 <w:rFonts w:ascii="Times New Roman" w:hAnsi="Times New Roman" w:cs="Times New Roman"/>
               </w:rPr>
               <w:t>n log n)</w:t>
+            </w:r>
+          </w:p>
+        </w:tc>
+      </w:tr>
+      <w:tr>
+        <w:tc>
+          <w:tcPr>
+            <w:tcW w:w="1475" w:type="dxa"/>
+          </w:tcPr>
+          <w:p>
+            <w:pPr>
+              <w:jc w:val="both"/>
+              <w:rPr>
+                <w:rFonts w:ascii="Times New Roman" w:hAnsi="Times New Roman" w:cs="Times New Roman"/>
+              </w:rPr>
+            </w:pPr>
+            <w:r>
+              <w:rPr>
+                <w:rFonts w:ascii="Times New Roman" w:hAnsi="Times New Roman" w:cs="Times New Roman"/>
+              </w:rPr>
+              <w:t xml:space="preserve">Rapid </w:t>
+            </w:r>
+            <w:proofErr w:type="spellStart"/>
+            <w:r>
+              <w:rPr>
+                <w:rFonts w:ascii="Times New Roman" w:hAnsi="Times New Roman" w:cs="Times New Roman"/>
+              </w:rPr>
+              <w:t>sort</w:t>
+            </w:r>
+            <w:proofErr w:type="spellEnd"/>
+          </w:p>
+        </w:tc>
+        <w:tc>
+          <w:tcPr>
+            <w:tcW w:w="4049" w:type="dxa"/>
+          </w:tcPr>
+          <w:p>
+            <w:pPr>
+              <w:jc w:val="both"/>
+              <w:rPr>
+                <w:rFonts w:ascii="Times New Roman" w:hAnsi="Times New Roman" w:cs="Times New Roman"/>
+              </w:rPr>
+            </w:pPr>
+            <w:r>
+              <w:rPr>
+                <w:rFonts w:ascii="Times New Roman" w:hAnsi="Times New Roman" w:cs="Times New Roman"/>
+              </w:rPr>
+              <w:t>Solo ordena llaves, por lo que es inestable. Añade cada repetición de un valor</w:t>
+            </w:r>
+            <w:r>
+              <w:rPr>
+                <w:rFonts w:ascii="Times New Roman" w:hAnsi="Times New Roman" w:cs="Times New Roman"/>
+              </w:rPr>
+              <w:t xml:space="preserve"> “i”</w:t>
+            </w:r>
+            <w:r>
+              <w:rPr>
+                <w:rFonts w:ascii="Times New Roman" w:hAnsi="Times New Roman" w:cs="Times New Roman"/>
+              </w:rPr>
+              <w:t xml:space="preserve"> a </w:t>
+            </w:r>
+            <w:r>
+              <w:rPr>
+                <w:rFonts w:ascii="Times New Roman" w:hAnsi="Times New Roman" w:cs="Times New Roman"/>
+              </w:rPr>
+              <w:t xml:space="preserve">la posición “i” de un arreglo auxiliar. Luego recorre el arreglo auxiliar, añadiendo los </w:t>
+            </w:r>
+            <w:r>
+              <w:rPr>
+                <w:rFonts w:ascii="Times New Roman" w:hAnsi="Times New Roman" w:cs="Times New Roman"/>
+              </w:rPr>
+              <w:lastRenderedPageBreak/>
+              <w:t>valores a la lista por retornar. Las entradas deben ser enteros.</w:t>
+            </w:r>
+          </w:p>
+        </w:tc>
+        <w:tc>
+          <w:tcPr>
+            <w:tcW w:w="1951" w:type="dxa"/>
+          </w:tcPr>
+          <w:p>
+            <w:pPr>
+              <w:jc w:val="both"/>
+              <w:rPr>
+                <w:rFonts w:ascii="Times New Roman" w:hAnsi="Times New Roman" w:cs="Times New Roman"/>
+              </w:rPr>
+            </w:pPr>
+            <w:r>
+              <w:rPr>
+                <w:rFonts w:ascii="Times New Roman" w:hAnsi="Times New Roman" w:cs="Times New Roman"/>
+              </w:rPr>
+              <w:lastRenderedPageBreak/>
+              <w:t xml:space="preserve">Requiere memoria adicional, pero resulta muy eficiente en tiempo </w:t>
+            </w:r>
+            <w:r>
+              <w:rPr>
+                <w:rFonts w:ascii="Times New Roman" w:hAnsi="Times New Roman" w:cs="Times New Roman"/>
+              </w:rPr>
+              <w:lastRenderedPageBreak/>
+              <w:t>dependiendo del rango de los datos. No realiza comparaciones, solo ordena enteros, bueno con los números repetidos. Es inestable.</w:t>
+            </w:r>
+          </w:p>
+        </w:tc>
+        <w:tc>
+          <w:tcPr>
+            <w:tcW w:w="1353" w:type="dxa"/>
+          </w:tcPr>
+          <w:p>
+            <w:pPr>
+              <w:jc w:val="both"/>
+              <w:rPr>
+                <w:rFonts w:ascii="Times New Roman" w:hAnsi="Times New Roman" w:cs="Times New Roman"/>
+              </w:rPr>
+            </w:pPr>
+            <w:r>
+              <w:rPr>
+                <w:rFonts w:ascii="Times New Roman" w:hAnsi="Times New Roman" w:cs="Times New Roman"/>
+              </w:rPr>
+              <w:lastRenderedPageBreak/>
+              <w:t>O(</w:t>
+            </w:r>
+            <w:proofErr w:type="spellStart"/>
+            <w:r>
+              <w:rPr>
+                <w:rFonts w:ascii="Times New Roman" w:hAnsi="Times New Roman" w:cs="Times New Roman"/>
+              </w:rPr>
+              <w:t>n+k</w:t>
+            </w:r>
+            <w:proofErr w:type="spellEnd"/>
+            <w:r>
+              <w:rPr>
+                <w:rFonts w:ascii="Times New Roman" w:hAnsi="Times New Roman" w:cs="Times New Roman"/>
+              </w:rPr>
+              <w:t>)</w:t>
             </w:r>
           </w:p>
         </w:tc>
@@ -3348,7 +3713,6 @@
         <w:rPr>
           <w:rFonts w:ascii="Times New Roman" w:hAnsi="Times New Roman" w:cs="Times New Roman"/>
         </w:rPr>
-        <w:lastRenderedPageBreak/>
         <w:t>[2] Implementación recursiva</w:t>
       </w:r>
     </w:p>
@@ -4244,70 +4608,70 @@
               <w:rPr>
                 <w:rFonts w:ascii="Times New Roman" w:hAnsi="Times New Roman" w:cs="Times New Roman"/>
               </w:rPr>
+              <w:t>2</w:t>
+            </w:r>
+          </w:p>
+        </w:tc>
+        <w:tc>
+          <w:tcPr>
+            <w:tcW w:w="1471" w:type="dxa"/>
+          </w:tcPr>
+          <w:p>
+            <w:pPr>
+              <w:jc w:val="both"/>
+              <w:rPr>
+                <w:rFonts w:ascii="Times New Roman" w:hAnsi="Times New Roman" w:cs="Times New Roman"/>
+              </w:rPr>
+            </w:pPr>
+            <w:r>
+              <w:rPr>
+                <w:rFonts w:ascii="Times New Roman" w:hAnsi="Times New Roman" w:cs="Times New Roman"/>
+              </w:rPr>
+              <w:t>5</w:t>
+            </w:r>
+          </w:p>
+        </w:tc>
+        <w:tc>
+          <w:tcPr>
+            <w:tcW w:w="1472" w:type="dxa"/>
+          </w:tcPr>
+          <w:p>
+            <w:pPr>
+              <w:jc w:val="both"/>
+              <w:rPr>
+                <w:rFonts w:ascii="Times New Roman" w:hAnsi="Times New Roman" w:cs="Times New Roman"/>
+              </w:rPr>
+            </w:pPr>
+            <w:r>
+              <w:rPr>
+                <w:rFonts w:ascii="Times New Roman" w:hAnsi="Times New Roman" w:cs="Times New Roman"/>
+              </w:rPr>
+              <w:t>3</w:t>
+            </w:r>
+          </w:p>
+        </w:tc>
+        <w:tc>
+          <w:tcPr>
+            <w:tcW w:w="1472" w:type="dxa"/>
+          </w:tcPr>
+          <w:p>
+            <w:pPr>
+              <w:jc w:val="both"/>
+              <w:rPr>
+                <w:rFonts w:ascii="Times New Roman" w:hAnsi="Times New Roman" w:cs="Times New Roman"/>
+              </w:rPr>
+            </w:pPr>
+            <w:r>
+              <w:rPr>
+                <w:rFonts w:ascii="Times New Roman" w:hAnsi="Times New Roman" w:cs="Times New Roman"/>
+              </w:rPr>
               <w:t>1</w:t>
             </w:r>
-          </w:p>
-        </w:tc>
-        <w:tc>
-          <w:tcPr>
-            <w:tcW w:w="1471" w:type="dxa"/>
-          </w:tcPr>
-          <w:p>
-            <w:pPr>
-              <w:jc w:val="both"/>
-              <w:rPr>
-                <w:rFonts w:ascii="Times New Roman" w:hAnsi="Times New Roman" w:cs="Times New Roman"/>
-              </w:rPr>
-            </w:pPr>
-            <w:r>
-              <w:rPr>
-                <w:rFonts w:ascii="Times New Roman" w:hAnsi="Times New Roman" w:cs="Times New Roman"/>
-              </w:rPr>
-              <w:t>5</w:t>
-            </w:r>
-          </w:p>
-        </w:tc>
-        <w:tc>
-          <w:tcPr>
-            <w:tcW w:w="1472" w:type="dxa"/>
-          </w:tcPr>
-          <w:p>
-            <w:pPr>
-              <w:jc w:val="both"/>
-              <w:rPr>
-                <w:rFonts w:ascii="Times New Roman" w:hAnsi="Times New Roman" w:cs="Times New Roman"/>
-              </w:rPr>
-            </w:pPr>
-            <w:r>
-              <w:rPr>
-                <w:rFonts w:ascii="Times New Roman" w:hAnsi="Times New Roman" w:cs="Times New Roman"/>
-              </w:rPr>
-              <w:t>3</w:t>
-            </w:r>
-          </w:p>
-        </w:tc>
-        <w:tc>
-          <w:tcPr>
-            <w:tcW w:w="1472" w:type="dxa"/>
-          </w:tcPr>
-          <w:p>
-            <w:pPr>
-              <w:jc w:val="both"/>
-              <w:rPr>
-                <w:rFonts w:ascii="Times New Roman" w:hAnsi="Times New Roman" w:cs="Times New Roman"/>
-              </w:rPr>
-            </w:pPr>
             <w:r>
               <w:rPr>
                 <w:rFonts w:ascii="Times New Roman" w:hAnsi="Times New Roman" w:cs="Times New Roman"/>
               </w:rPr>
               <w:t>1</w:t>
-            </w:r>
-            <w:r>
-              <w:rPr>
-                <w:rFonts w:ascii="Times New Roman" w:hAnsi="Times New Roman" w:cs="Times New Roman"/>
-              </w:rPr>
-              <w:t>0</w:t>
             </w:r>
           </w:p>
         </w:tc>
@@ -4324,12 +4688,14 @@
                 <w:rFonts w:ascii="Times New Roman" w:hAnsi="Times New Roman" w:cs="Times New Roman"/>
               </w:rPr>
             </w:pPr>
-            <w:r>
-              <w:rPr>
-                <w:rFonts w:ascii="Times New Roman" w:hAnsi="Times New Roman" w:cs="Times New Roman"/>
-              </w:rPr>
-              <w:t>Rápido</w:t>
-            </w:r>
+            <w:proofErr w:type="spellStart"/>
+            <w:r>
+              <w:rPr>
+                <w:rFonts w:ascii="Times New Roman" w:hAnsi="Times New Roman" w:cs="Times New Roman"/>
+              </w:rPr>
+              <w:t>QuickSort</w:t>
+            </w:r>
+            <w:proofErr w:type="spellEnd"/>
           </w:p>
         </w:tc>
         <w:tc>
@@ -4424,6 +4790,130 @@
                 <w:rFonts w:ascii="Times New Roman" w:hAnsi="Times New Roman" w:cs="Times New Roman"/>
               </w:rPr>
               <w:t>9</w:t>
+            </w:r>
+          </w:p>
+        </w:tc>
+      </w:tr>
+      <w:tr>
+        <w:tc>
+          <w:tcPr>
+            <w:tcW w:w="1471" w:type="dxa"/>
+          </w:tcPr>
+          <w:p>
+            <w:pPr>
+              <w:jc w:val="both"/>
+              <w:rPr>
+                <w:rFonts w:ascii="Times New Roman" w:hAnsi="Times New Roman" w:cs="Times New Roman"/>
+              </w:rPr>
+            </w:pPr>
+            <w:r>
+              <w:rPr>
+                <w:rFonts w:ascii="Times New Roman" w:hAnsi="Times New Roman" w:cs="Times New Roman"/>
+              </w:rPr>
+              <w:t xml:space="preserve">Rapid </w:t>
+            </w:r>
+            <w:proofErr w:type="spellStart"/>
+            <w:r>
+              <w:rPr>
+                <w:rFonts w:ascii="Times New Roman" w:hAnsi="Times New Roman" w:cs="Times New Roman"/>
+              </w:rPr>
+              <w:t>sort</w:t>
+            </w:r>
+            <w:proofErr w:type="spellEnd"/>
+          </w:p>
+        </w:tc>
+        <w:tc>
+          <w:tcPr>
+            <w:tcW w:w="1471" w:type="dxa"/>
+          </w:tcPr>
+          <w:p>
+            <w:pPr>
+              <w:jc w:val="both"/>
+              <w:rPr>
+                <w:rFonts w:ascii="Times New Roman" w:hAnsi="Times New Roman" w:cs="Times New Roman"/>
+              </w:rPr>
+            </w:pPr>
+            <w:r>
+              <w:rPr>
+                <w:rFonts w:ascii="Times New Roman" w:hAnsi="Times New Roman" w:cs="Times New Roman"/>
+              </w:rPr>
+              <w:t>3</w:t>
+            </w:r>
+          </w:p>
+        </w:tc>
+        <w:tc>
+          <w:tcPr>
+            <w:tcW w:w="1471" w:type="dxa"/>
+          </w:tcPr>
+          <w:p>
+            <w:pPr>
+              <w:jc w:val="both"/>
+              <w:rPr>
+                <w:rFonts w:ascii="Times New Roman" w:hAnsi="Times New Roman" w:cs="Times New Roman"/>
+              </w:rPr>
+            </w:pPr>
+            <w:r>
+              <w:rPr>
+                <w:rFonts w:ascii="Times New Roman" w:hAnsi="Times New Roman" w:cs="Times New Roman"/>
+              </w:rPr>
+              <w:t>1</w:t>
+            </w:r>
+          </w:p>
+        </w:tc>
+        <w:tc>
+          <w:tcPr>
+            <w:tcW w:w="1471" w:type="dxa"/>
+          </w:tcPr>
+          <w:p>
+            <w:pPr>
+              <w:jc w:val="both"/>
+              <w:rPr>
+                <w:rFonts w:ascii="Times New Roman" w:hAnsi="Times New Roman" w:cs="Times New Roman"/>
+              </w:rPr>
+            </w:pPr>
+            <w:r>
+              <w:rPr>
+                <w:rFonts w:ascii="Times New Roman" w:hAnsi="Times New Roman" w:cs="Times New Roman"/>
+              </w:rPr>
+              <w:t>5</w:t>
+            </w:r>
+          </w:p>
+        </w:tc>
+        <w:tc>
+          <w:tcPr>
+            <w:tcW w:w="1472" w:type="dxa"/>
+          </w:tcPr>
+          <w:p>
+            <w:pPr>
+              <w:jc w:val="both"/>
+              <w:rPr>
+                <w:rFonts w:ascii="Times New Roman" w:hAnsi="Times New Roman" w:cs="Times New Roman"/>
+              </w:rPr>
+            </w:pPr>
+            <w:r>
+              <w:rPr>
+                <w:rFonts w:ascii="Times New Roman" w:hAnsi="Times New Roman" w:cs="Times New Roman"/>
+              </w:rPr>
+              <w:t>3</w:t>
+            </w:r>
+          </w:p>
+        </w:tc>
+        <w:tc>
+          <w:tcPr>
+            <w:tcW w:w="1472" w:type="dxa"/>
+          </w:tcPr>
+          <w:p>
+            <w:pPr>
+              <w:jc w:val="both"/>
+              <w:rPr>
+                <w:rFonts w:ascii="Times New Roman" w:hAnsi="Times New Roman" w:cs="Times New Roman"/>
+              </w:rPr>
+            </w:pPr>
+            <w:r>
+              <w:rPr>
+                <w:rFonts w:ascii="Times New Roman" w:hAnsi="Times New Roman" w:cs="Times New Roman"/>
+              </w:rPr>
+              <w:t>10</w:t>
             </w:r>
           </w:p>
         </w:tc>
@@ -4504,7 +4994,13 @@
         <w:rPr>
           <w:rFonts w:ascii="Times New Roman" w:hAnsi="Times New Roman" w:cs="Times New Roman"/>
         </w:rPr>
-        <w:t xml:space="preserve">) y rápido (Quick </w:t>
+        <w:t xml:space="preserve">) y </w:t>
+      </w:r>
+      <w:r>
+        <w:rPr>
+          <w:rFonts w:ascii="Times New Roman" w:hAnsi="Times New Roman" w:cs="Times New Roman"/>
+        </w:rPr>
+        <w:t xml:space="preserve">Rapid </w:t>
       </w:r>
       <w:proofErr w:type="spellStart"/>
       <w:r>
@@ -4518,7 +5014,7 @@
         <w:rPr>
           <w:rFonts w:ascii="Times New Roman" w:hAnsi="Times New Roman" w:cs="Times New Roman"/>
         </w:rPr>
-        <w:t>).</w:t>
+        <w:t>.</w:t>
       </w:r>
     </w:p>
     <w:p>
@@ -4575,6 +5071,7 @@
           <w:rFonts w:ascii="Times New Roman" w:hAnsi="Times New Roman" w:cs="Times New Roman"/>
           <w:b/>
         </w:rPr>
+        <w:lastRenderedPageBreak/>
         <w:t>Pseudocódigo de los tres algoritmos</w:t>
       </w:r>
     </w:p>
@@ -4586,16 +5083,38 @@
           <w:color w:val="000000"/>
           <w:sz w:val="21"/>
           <w:szCs w:val="21"/>
-          <w:lang w:val="en-US" w:eastAsia="es-CO"/>
+          <w:lang w:eastAsia="es-CO"/>
         </w:rPr>
       </w:pPr>
       <w:r>
         <w:rPr>
           <w:rFonts w:ascii="Times New Roman" w:hAnsi="Times New Roman" w:cs="Times New Roman"/>
           <w:b/>
-          <w:lang w:val="en-US"/>
-        </w:rPr>
-        <w:t>Counting sort:</w:t>
+        </w:rPr>
+        <w:t>Rapid</w:t>
+      </w:r>
+      <w:r>
+        <w:rPr>
+          <w:rFonts w:ascii="Times New Roman" w:hAnsi="Times New Roman" w:cs="Times New Roman"/>
+          <w:b/>
+        </w:rPr>
+        <w:t xml:space="preserve"> </w:t>
+      </w:r>
+      <w:proofErr w:type="spellStart"/>
+      <w:r>
+        <w:rPr>
+          <w:rFonts w:ascii="Times New Roman" w:hAnsi="Times New Roman" w:cs="Times New Roman"/>
+          <w:b/>
+        </w:rPr>
+        <w:t>sort</w:t>
+      </w:r>
+      <w:proofErr w:type="spellEnd"/>
+      <w:r>
+        <w:rPr>
+          <w:rFonts w:ascii="Times New Roman" w:hAnsi="Times New Roman" w:cs="Times New Roman"/>
+          <w:b/>
+        </w:rPr>
+        <w:t>:</w:t>
       </w:r>
       <w:r>
         <w:rPr>
@@ -4603,7 +5122,7 @@
           <w:color w:val="000000"/>
           <w:sz w:val="21"/>
           <w:szCs w:val="21"/>
-          <w:lang w:val="en-US" w:eastAsia="es-CO"/>
+          <w:lang w:eastAsia="es-CO"/>
         </w:rPr>
         <w:t xml:space="preserve">      </w:t>
       </w:r>
@@ -4687,6 +5206,7 @@
           <w:lang w:val="en-US"/>
         </w:rPr>
       </w:pPr>
+      <w:proofErr w:type="spellStart"/>
       <w:r>
         <w:rPr>
           <w:rFonts w:ascii="Courier New" w:hAnsi="Courier New" w:cs="Courier New"/>
@@ -4694,7 +5214,17 @@
           <w:szCs w:val="21"/>
           <w:lang w:val="en-US"/>
         </w:rPr>
-        <w:t>i &lt;- 0</w:t>
+        <w:t>i</w:t>
+      </w:r>
+      <w:proofErr w:type="spellEnd"/>
+      <w:r>
+        <w:rPr>
+          <w:rFonts w:ascii="Courier New" w:hAnsi="Courier New" w:cs="Courier New"/>
+          <w:sz w:val="21"/>
+          <w:szCs w:val="21"/>
+          <w:lang w:val="en-US"/>
+        </w:rPr>
+        <w:t xml:space="preserve"> &lt;- 0</w:t>
       </w:r>
     </w:p>
     <w:p>
@@ -4717,9 +5247,9 @@
           <w:szCs w:val="21"/>
           <w:lang w:val="en-US"/>
         </w:rPr>
-        <w:t>while(i&lt;</w:t>
-      </w:r>
-      <w:proofErr w:type="gramStart"/>
+        <w:t>while(</w:t>
+      </w:r>
+      <w:proofErr w:type="spellStart"/>
       <w:r>
         <w:rPr>
           <w:rFonts w:ascii="Courier New" w:hAnsi="Courier New" w:cs="Courier New"/>
@@ -4727,9 +5257,9 @@
           <w:szCs w:val="21"/>
           <w:lang w:val="en-US"/>
         </w:rPr>
-        <w:t>list.length</w:t>
-      </w:r>
-      <w:proofErr w:type="gramEnd"/>
+        <w:t>i</w:t>
+      </w:r>
+      <w:proofErr w:type="spellEnd"/>
       <w:r>
         <w:rPr>
           <w:rFonts w:ascii="Courier New" w:hAnsi="Courier New" w:cs="Courier New"/>
@@ -4737,6 +5267,28 @@
           <w:szCs w:val="21"/>
           <w:lang w:val="en-US"/>
         </w:rPr>
+        <w:t>&lt;</w:t>
+      </w:r>
+      <w:proofErr w:type="spellStart"/>
+      <w:proofErr w:type="gramStart"/>
+      <w:r>
+        <w:rPr>
+          <w:rFonts w:ascii="Courier New" w:hAnsi="Courier New" w:cs="Courier New"/>
+          <w:sz w:val="21"/>
+          <w:szCs w:val="21"/>
+          <w:lang w:val="en-US"/>
+        </w:rPr>
+        <w:t>list.length</w:t>
+      </w:r>
+      <w:proofErr w:type="spellEnd"/>
+      <w:proofErr w:type="gramEnd"/>
+      <w:r>
+        <w:rPr>
+          <w:rFonts w:ascii="Courier New" w:hAnsi="Courier New" w:cs="Courier New"/>
+          <w:sz w:val="21"/>
+          <w:szCs w:val="21"/>
+          <w:lang w:val="en-US"/>
+        </w:rPr>
         <w:t>)</w:t>
       </w:r>
     </w:p>
@@ -4761,7 +5313,27 @@
           <w:lang w:val="en-US"/>
         </w:rPr>
         <w:tab/>
-        <w:t>if(list[i] &lt; min)</w:t>
+        <w:t>if(list[</w:t>
+      </w:r>
+      <w:proofErr w:type="spellStart"/>
+      <w:r>
+        <w:rPr>
+          <w:rFonts w:ascii="Courier New" w:hAnsi="Courier New" w:cs="Courier New"/>
+          <w:sz w:val="21"/>
+          <w:szCs w:val="21"/>
+          <w:lang w:val="en-US"/>
+        </w:rPr>
+        <w:t>i</w:t>
+      </w:r>
+      <w:proofErr w:type="spellEnd"/>
+      <w:r>
+        <w:rPr>
+          <w:rFonts w:ascii="Courier New" w:hAnsi="Courier New" w:cs="Courier New"/>
+          <w:sz w:val="21"/>
+          <w:szCs w:val="21"/>
+          <w:lang w:val="en-US"/>
+        </w:rPr>
+        <w:t>] &lt; min)</w:t>
       </w:r>
     </w:p>
     <w:p>
@@ -4794,7 +5366,27 @@
           <w:lang w:val="en-US"/>
         </w:rPr>
         <w:tab/>
-        <w:t>min = list[i]</w:t>
+        <w:t>min = list[</w:t>
+      </w:r>
+      <w:proofErr w:type="spellStart"/>
+      <w:r>
+        <w:rPr>
+          <w:rFonts w:ascii="Courier New" w:hAnsi="Courier New" w:cs="Courier New"/>
+          <w:sz w:val="21"/>
+          <w:szCs w:val="21"/>
+          <w:lang w:val="en-US"/>
+        </w:rPr>
+        <w:t>i</w:t>
+      </w:r>
+      <w:proofErr w:type="spellEnd"/>
+      <w:r>
+        <w:rPr>
+          <w:rFonts w:ascii="Courier New" w:hAnsi="Courier New" w:cs="Courier New"/>
+          <w:sz w:val="21"/>
+          <w:szCs w:val="21"/>
+          <w:lang w:val="en-US"/>
+        </w:rPr>
+        <w:t>]</w:t>
       </w:r>
     </w:p>
     <w:p>
@@ -4818,7 +5410,27 @@
           <w:lang w:val="en-US"/>
         </w:rPr>
         <w:tab/>
-        <w:t>if(list[i] &gt; max)</w:t>
+        <w:t>if(list[</w:t>
+      </w:r>
+      <w:proofErr w:type="spellStart"/>
+      <w:r>
+        <w:rPr>
+          <w:rFonts w:ascii="Courier New" w:hAnsi="Courier New" w:cs="Courier New"/>
+          <w:sz w:val="21"/>
+          <w:szCs w:val="21"/>
+          <w:lang w:val="en-US"/>
+        </w:rPr>
+        <w:t>i</w:t>
+      </w:r>
+      <w:proofErr w:type="spellEnd"/>
+      <w:r>
+        <w:rPr>
+          <w:rFonts w:ascii="Courier New" w:hAnsi="Courier New" w:cs="Courier New"/>
+          <w:sz w:val="21"/>
+          <w:szCs w:val="21"/>
+          <w:lang w:val="en-US"/>
+        </w:rPr>
+        <w:t>] &gt; max)</w:t>
       </w:r>
     </w:p>
     <w:p>
@@ -4851,7 +5463,27 @@
           <w:lang w:val="en-US"/>
         </w:rPr>
         <w:tab/>
-        <w:t>max = list[i]</w:t>
+        <w:t>max = list[</w:t>
+      </w:r>
+      <w:proofErr w:type="spellStart"/>
+      <w:r>
+        <w:rPr>
+          <w:rFonts w:ascii="Courier New" w:hAnsi="Courier New" w:cs="Courier New"/>
+          <w:sz w:val="21"/>
+          <w:szCs w:val="21"/>
+          <w:lang w:val="en-US"/>
+        </w:rPr>
+        <w:t>i</w:t>
+      </w:r>
+      <w:proofErr w:type="spellEnd"/>
+      <w:r>
+        <w:rPr>
+          <w:rFonts w:ascii="Courier New" w:hAnsi="Courier New" w:cs="Courier New"/>
+          <w:sz w:val="21"/>
+          <w:szCs w:val="21"/>
+          <w:lang w:val="en-US"/>
+        </w:rPr>
+        <w:t>]</w:t>
       </w:r>
     </w:p>
     <w:p>
@@ -5083,7 +5715,6 @@
           <w:szCs w:val="21"/>
           <w:lang w:val="en-US"/>
         </w:rPr>
-        <w:lastRenderedPageBreak/>
         <w:tab/>
         <w:t>aux[value] &lt;- aux[value]+1</w:t>
       </w:r>
@@ -5484,17 +6115,25 @@
           <w:rFonts w:ascii="Courier New" w:hAnsi="Courier New" w:cs="Courier New"/>
           <w:sz w:val="21"/>
           <w:szCs w:val="21"/>
-          <w:lang w:val="en-US"/>
-        </w:rPr>
-      </w:pPr>
+        </w:rPr>
+      </w:pPr>
+      <w:proofErr w:type="spellStart"/>
       <w:r>
         <w:rPr>
           <w:rFonts w:ascii="Courier New" w:hAnsi="Courier New" w:cs="Courier New"/>
           <w:sz w:val="21"/>
           <w:szCs w:val="21"/>
-          <w:lang w:val="en-US"/>
-        </w:rPr>
-        <w:t>return output</w:t>
+        </w:rPr>
+        <w:t>return</w:t>
+      </w:r>
+      <w:proofErr w:type="spellEnd"/>
+      <w:r>
+        <w:rPr>
+          <w:rFonts w:ascii="Courier New" w:hAnsi="Courier New" w:cs="Courier New"/>
+          <w:sz w:val="21"/>
+          <w:szCs w:val="21"/>
+        </w:rPr>
+        <w:t xml:space="preserve"> output</w:t>
       </w:r>
     </w:p>
     <w:p>
@@ -5505,8 +6144,6 @@
           <w:b/>
         </w:rPr>
       </w:pPr>
-      <w:bookmarkStart w:id="0" w:name="_GoBack"/>
-      <w:bookmarkEnd w:id="0"/>
     </w:p>
     <w:p>
       <w:pPr>
@@ -6166,6 +6803,7 @@
               <w:rPr>
                 <w:rFonts w:ascii="Times New Roman" w:hAnsi="Times New Roman" w:cs="Times New Roman"/>
               </w:rPr>
+              <w:lastRenderedPageBreak/>
               <w:t>Secuency</w:t>
             </w:r>
             <w:proofErr w:type="spellEnd"/>
@@ -6827,7 +7465,6 @@
               <w:rPr>
                 <w:rFonts w:ascii="Times New Roman" w:hAnsi="Times New Roman" w:cs="Times New Roman"/>
               </w:rPr>
-              <w:lastRenderedPageBreak/>
               <w:t>Secuency</w:t>
             </w:r>
             <w:proofErr w:type="spellEnd"/>
@@ -8277,14 +8914,7 @@
               <w:rPr>
                 <w:rFonts w:ascii="Times New Roman" w:hAnsi="Times New Roman" w:cs="Times New Roman"/>
               </w:rPr>
-              <w:t xml:space="preserve"> que tiene una lista donde la lista es de </w:t>
-            </w:r>
-            <w:r>
-              <w:rPr>
-                <w:rFonts w:ascii="Times New Roman" w:hAnsi="Times New Roman" w:cs="Times New Roman"/>
-              </w:rPr>
-              <w:lastRenderedPageBreak/>
-              <w:t>tamaño 50 y tiene un 3 en cada posición</w:t>
+              <w:t xml:space="preserve"> que tiene una lista donde la lista es de tamaño 50 y tiene un 3 en cada posición</w:t>
             </w:r>
           </w:p>
           <w:p>
@@ -8311,7 +8941,6 @@
               <w:rPr>
                 <w:rFonts w:ascii="Times New Roman" w:hAnsi="Times New Roman" w:cs="Times New Roman"/>
               </w:rPr>
-              <w:lastRenderedPageBreak/>
               <w:t>Ninguna</w:t>
             </w:r>
           </w:p>
@@ -8339,7 +8968,6 @@
               <w:rPr>
                 <w:rFonts w:ascii="Times New Roman" w:hAnsi="Times New Roman" w:cs="Times New Roman"/>
               </w:rPr>
-              <w:lastRenderedPageBreak/>
               <w:t>invariantAscendant</w:t>
             </w:r>
             <w:proofErr w:type="spellEnd"/>
@@ -8384,7 +9012,6 @@
               <w:rPr>
                 <w:rFonts w:ascii="Times New Roman" w:hAnsi="Times New Roman" w:cs="Times New Roman"/>
               </w:rPr>
-              <w:lastRenderedPageBreak/>
               <w:t>Secuency</w:t>
             </w:r>
             <w:proofErr w:type="spellEnd"/>
@@ -8971,14 +9598,14 @@
           <w:rFonts w:ascii="Times New Roman" w:hAnsi="Times New Roman" w:cs="Times New Roman"/>
         </w:rPr>
       </w:pPr>
-      <w:proofErr w:type="spellStart"/>
-      <w:r>
-        <w:rPr>
-          <w:rFonts w:ascii="Times New Roman" w:hAnsi="Times New Roman" w:cs="Times New Roman"/>
-        </w:rPr>
-        <w:t>Counting</w:t>
-      </w:r>
-      <w:proofErr w:type="spellEnd"/>
+      <w:r>
+        <w:rPr>
+          <w:rFonts w:ascii="Times New Roman" w:hAnsi="Times New Roman" w:cs="Times New Roman"/>
+        </w:rPr>
+        <w:t>Rapid</w:t>
+      </w:r>
+      <w:bookmarkStart w:id="0" w:name="_GoBack"/>
+      <w:bookmarkEnd w:id="0"/>
       <w:r>
         <w:rPr>
           <w:rFonts w:ascii="Times New Roman" w:hAnsi="Times New Roman" w:cs="Times New Roman"/>
@@ -9541,6 +10168,7 @@
               <w:rPr>
                 <w:rFonts w:ascii="Times New Roman" w:hAnsi="Times New Roman" w:cs="Times New Roman"/>
               </w:rPr>
+              <w:lastRenderedPageBreak/>
               <w:t>5</w:t>
             </w:r>
           </w:p>
@@ -11669,7 +12297,6 @@
               <w:rPr>
                 <w:rFonts w:ascii="Times New Roman" w:hAnsi="Times New Roman" w:cs="Times New Roman"/>
               </w:rPr>
-              <w:lastRenderedPageBreak/>
               <w:t>21</w:t>
             </w:r>
           </w:p>
@@ -12223,35 +12850,7 @@
         <w:rPr>
           <w:rFonts w:ascii="Times New Roman" w:hAnsi="Times New Roman" w:cs="Times New Roman"/>
         </w:rPr>
-        <w:t xml:space="preserve">). Supongamos que n &gt; k, con lo que el algoritmo </w:t>
-      </w:r>
-      <w:proofErr w:type="spellStart"/>
-      <w:r>
-        <w:rPr>
-          <w:rFonts w:ascii="Times New Roman" w:hAnsi="Times New Roman" w:cs="Times New Roman"/>
-        </w:rPr>
-        <w:t>counting</w:t>
-      </w:r>
-      <w:proofErr w:type="spellEnd"/>
-      <w:r>
-        <w:rPr>
-          <w:rFonts w:ascii="Times New Roman" w:hAnsi="Times New Roman" w:cs="Times New Roman"/>
-        </w:rPr>
-        <w:t xml:space="preserve"> </w:t>
-      </w:r>
-      <w:proofErr w:type="spellStart"/>
-      <w:r>
-        <w:rPr>
-          <w:rFonts w:ascii="Times New Roman" w:hAnsi="Times New Roman" w:cs="Times New Roman"/>
-        </w:rPr>
-        <w:t>sort</w:t>
-      </w:r>
-      <w:proofErr w:type="spellEnd"/>
-      <w:r>
-        <w:rPr>
-          <w:rFonts w:ascii="Times New Roman" w:hAnsi="Times New Roman" w:cs="Times New Roman"/>
-        </w:rPr>
-        <w:t xml:space="preserve"> es O(n).</w:t>
+        <w:t xml:space="preserve">). </w:t>
       </w:r>
     </w:p>
     <w:p>
@@ -14267,7 +14866,7 @@
 </file>
 
 <file path=customXml/itemProps1.xml><?xml version="1.0" encoding="utf-8"?>
-<ds:datastoreItem xmlns:ds="http://schemas.openxmlformats.org/officeDocument/2006/customXml" ds:itemID="{035CC0E4-34F1-4CD0-8F36-B64E884E5BCF}">
+<ds:datastoreItem xmlns:ds="http://schemas.openxmlformats.org/officeDocument/2006/customXml" ds:itemID="{D27D90ED-0E4F-4742-84F8-9CCD14AE51FD}">
   <ds:schemaRefs>
     <ds:schemaRef ds:uri="http://schemas.openxmlformats.org/officeDocument/2006/bibliography"/>
   </ds:schemaRefs>

</xml_diff>

<commit_message>
Ajustado pseudocódigo de merge
</commit_message>
<xml_diff>
--- a/INFORME DE INGENIERÍA.docx
+++ b/INFORME DE INGENIERÍA.docx
@@ -511,6 +511,9 @@
         <w:gridCol w:w="7499"/>
       </w:tblGrid>
       <w:tr>
+        <w:trPr>
+          <w:trHeight w:val="70"/>
+        </w:trPr>
         <w:tc>
           <w:tcPr>
             <w:tcW w:w="1129" w:type="dxa"/>
@@ -1285,8 +1288,6 @@
         </w:rPr>
         <w:t>Paso 2: Recopilación de la información</w:t>
       </w:r>
-      <w:bookmarkStart w:id="0" w:name="_GoBack"/>
-      <w:bookmarkEnd w:id="0"/>
     </w:p>
     <w:p>
       <w:pPr>
@@ -7590,1026 +7591,2302 @@
     </w:p>
     <w:p>
       <w:pPr>
-        <w:autoSpaceDE w:val="0"/>
-        <w:autoSpaceDN w:val="0"/>
-        <w:adjustRightInd w:val="0"/>
-        <w:spacing w:after="0" w:line="240" w:lineRule="auto"/>
-        <w:rPr>
-          <w:rFonts w:ascii="Courier New" w:hAnsi="Courier New" w:cs="Courier New"/>
-          <w:sz w:val="21"/>
-          <w:szCs w:val="21"/>
-          <w:lang w:val="en-US"/>
-        </w:rPr>
-      </w:pPr>
-      <w:r>
-        <w:rPr>
-          <w:rFonts w:ascii="Courier New" w:hAnsi="Courier New" w:cs="Courier New"/>
-          <w:sz w:val="21"/>
-          <w:szCs w:val="21"/>
-          <w:lang w:val="en-US"/>
-        </w:rPr>
-        <w:t xml:space="preserve">if </w:t>
-      </w:r>
-      <w:proofErr w:type="gramStart"/>
-      <w:r>
-        <w:rPr>
-          <w:rFonts w:ascii="Courier New" w:hAnsi="Courier New" w:cs="Courier New"/>
-          <w:sz w:val="21"/>
-          <w:szCs w:val="21"/>
-          <w:lang w:val="en-US"/>
-        </w:rPr>
-        <w:t>( n</w:t>
-      </w:r>
-      <w:proofErr w:type="gramEnd"/>
-      <w:r>
-        <w:rPr>
-          <w:rFonts w:ascii="Courier New" w:hAnsi="Courier New" w:cs="Courier New"/>
-          <w:sz w:val="21"/>
-          <w:szCs w:val="21"/>
-          <w:lang w:val="en-US"/>
-        </w:rPr>
-        <w:t xml:space="preserve"> == 1 ) return a</w:t>
-      </w:r>
-    </w:p>
-    <w:p>
-      <w:pPr>
-        <w:autoSpaceDE w:val="0"/>
-        <w:autoSpaceDN w:val="0"/>
-        <w:adjustRightInd w:val="0"/>
-        <w:spacing w:after="0" w:line="240" w:lineRule="auto"/>
-        <w:rPr>
-          <w:rFonts w:ascii="Courier New" w:hAnsi="Courier New" w:cs="Courier New"/>
-          <w:sz w:val="21"/>
-          <w:szCs w:val="21"/>
-          <w:lang w:val="en-US"/>
-        </w:rPr>
-      </w:pPr>
-    </w:p>
-    <w:p>
-      <w:pPr>
-        <w:autoSpaceDE w:val="0"/>
-        <w:autoSpaceDN w:val="0"/>
-        <w:adjustRightInd w:val="0"/>
-        <w:spacing w:after="0" w:line="240" w:lineRule="auto"/>
-        <w:rPr>
-          <w:rFonts w:ascii="Courier New" w:hAnsi="Courier New" w:cs="Courier New"/>
-          <w:sz w:val="21"/>
-          <w:szCs w:val="21"/>
-          <w:lang w:val="en-US"/>
-        </w:rPr>
-      </w:pPr>
-      <w:r>
-        <w:rPr>
-          <w:rFonts w:ascii="Courier New" w:hAnsi="Courier New" w:cs="Courier New"/>
-          <w:sz w:val="21"/>
-          <w:szCs w:val="21"/>
-          <w:lang w:val="en-US"/>
-        </w:rPr>
-        <w:t xml:space="preserve">     var l1 as array = </w:t>
-      </w:r>
-      <w:proofErr w:type="gramStart"/>
-      <w:r>
-        <w:rPr>
-          <w:rFonts w:ascii="Courier New" w:hAnsi="Courier New" w:cs="Courier New"/>
-          <w:sz w:val="21"/>
-          <w:szCs w:val="21"/>
-          <w:lang w:val="en-US"/>
-        </w:rPr>
-        <w:t>a[</w:t>
-      </w:r>
-      <w:proofErr w:type="gramEnd"/>
-      <w:r>
-        <w:rPr>
-          <w:rFonts w:ascii="Courier New" w:hAnsi="Courier New" w:cs="Courier New"/>
-          <w:sz w:val="21"/>
-          <w:szCs w:val="21"/>
-          <w:lang w:val="en-US"/>
-        </w:rPr>
-        <w:t>0] ... a[n/2]</w:t>
-      </w:r>
-    </w:p>
-    <w:p>
-      <w:pPr>
-        <w:autoSpaceDE w:val="0"/>
-        <w:autoSpaceDN w:val="0"/>
-        <w:adjustRightInd w:val="0"/>
-        <w:spacing w:after="0" w:line="240" w:lineRule="auto"/>
-        <w:rPr>
-          <w:rFonts w:ascii="Courier New" w:hAnsi="Courier New" w:cs="Courier New"/>
-          <w:sz w:val="21"/>
-          <w:szCs w:val="21"/>
-          <w:lang w:val="en-US"/>
-        </w:rPr>
-      </w:pPr>
-      <w:r>
-        <w:rPr>
-          <w:rFonts w:ascii="Courier New" w:hAnsi="Courier New" w:cs="Courier New"/>
-          <w:sz w:val="21"/>
-          <w:szCs w:val="21"/>
-          <w:lang w:val="en-US"/>
-        </w:rPr>
-        <w:t xml:space="preserve">     var l2 as array = a[n/2+1] ... a[n]</w:t>
-      </w:r>
-    </w:p>
-    <w:p>
-      <w:pPr>
-        <w:autoSpaceDE w:val="0"/>
-        <w:autoSpaceDN w:val="0"/>
-        <w:adjustRightInd w:val="0"/>
-        <w:spacing w:after="0" w:line="240" w:lineRule="auto"/>
-        <w:rPr>
-          <w:rFonts w:ascii="Courier New" w:hAnsi="Courier New" w:cs="Courier New"/>
-          <w:sz w:val="21"/>
-          <w:szCs w:val="21"/>
-          <w:lang w:val="en-US"/>
-        </w:rPr>
-      </w:pPr>
-    </w:p>
-    <w:p>
-      <w:pPr>
-        <w:autoSpaceDE w:val="0"/>
-        <w:autoSpaceDN w:val="0"/>
-        <w:adjustRightInd w:val="0"/>
-        <w:spacing w:after="0" w:line="240" w:lineRule="auto"/>
-        <w:rPr>
-          <w:rFonts w:ascii="Courier New" w:hAnsi="Courier New" w:cs="Courier New"/>
-          <w:sz w:val="21"/>
-          <w:szCs w:val="21"/>
-          <w:lang w:val="en-US"/>
-        </w:rPr>
-      </w:pPr>
-      <w:r>
-        <w:rPr>
-          <w:rFonts w:ascii="Courier New" w:hAnsi="Courier New" w:cs="Courier New"/>
-          <w:sz w:val="21"/>
-          <w:szCs w:val="21"/>
-          <w:lang w:val="en-US"/>
-        </w:rPr>
-        <w:t xml:space="preserve">     l1 = </w:t>
+        <w:pBdr>
+          <w:top w:val="single" w:sz="6" w:space="12" w:color="DDDDDD"/>
+          <w:left w:val="single" w:sz="6" w:space="12" w:color="DDDDDD"/>
+          <w:bottom w:val="single" w:sz="6" w:space="12" w:color="DDDDDD"/>
+          <w:right w:val="single" w:sz="6" w:space="12" w:color="DDDDDD"/>
+        </w:pBdr>
+        <w:shd w:val="clear" w:color="auto" w:fill="F9F9F9"/>
+        <w:tabs>
+          <w:tab w:val="left" w:pos="916"/>
+          <w:tab w:val="left" w:pos="1832"/>
+          <w:tab w:val="left" w:pos="2748"/>
+          <w:tab w:val="left" w:pos="3664"/>
+          <w:tab w:val="left" w:pos="4580"/>
+          <w:tab w:val="left" w:pos="5496"/>
+          <w:tab w:val="left" w:pos="6412"/>
+          <w:tab w:val="left" w:pos="7328"/>
+          <w:tab w:val="left" w:pos="8244"/>
+          <w:tab w:val="left" w:pos="9160"/>
+          <w:tab w:val="left" w:pos="10076"/>
+          <w:tab w:val="left" w:pos="10992"/>
+          <w:tab w:val="left" w:pos="11908"/>
+          <w:tab w:val="left" w:pos="12824"/>
+          <w:tab w:val="left" w:pos="13740"/>
+          <w:tab w:val="left" w:pos="14656"/>
+        </w:tabs>
+        <w:spacing w:after="0" w:line="312" w:lineRule="atLeast"/>
+        <w:rPr>
+          <w:rFonts w:ascii="Courier New" w:eastAsia="Times New Roman" w:hAnsi="Courier New" w:cs="Courier New"/>
+          <w:color w:val="000000"/>
+          <w:sz w:val="21"/>
+          <w:szCs w:val="21"/>
+          <w:lang w:val="en-US" w:eastAsia="es-CO"/>
+        </w:rPr>
+      </w:pPr>
+      <w:proofErr w:type="spellStart"/>
+      <w:r>
+        <w:rPr>
+          <w:rFonts w:ascii="Courier New" w:eastAsia="Times New Roman" w:hAnsi="Courier New" w:cs="Courier New"/>
+          <w:color w:val="000000"/>
+          <w:sz w:val="21"/>
+          <w:szCs w:val="21"/>
+          <w:lang w:val="en-US" w:eastAsia="es-CO"/>
+        </w:rPr>
+        <w:t>func</w:t>
+      </w:r>
+      <w:proofErr w:type="spellEnd"/>
+      <w:r>
+        <w:rPr>
+          <w:rFonts w:ascii="Courier New" w:eastAsia="Times New Roman" w:hAnsi="Courier New" w:cs="Courier New"/>
+          <w:color w:val="000000"/>
+          <w:sz w:val="21"/>
+          <w:szCs w:val="21"/>
+          <w:lang w:val="en-US" w:eastAsia="es-CO"/>
+        </w:rPr>
+        <w:t xml:space="preserve"> </w:t>
       </w:r>
       <w:proofErr w:type="spellStart"/>
       <w:proofErr w:type="gramStart"/>
       <w:r>
         <w:rPr>
-          <w:rFonts w:ascii="Courier New" w:hAnsi="Courier New" w:cs="Courier New"/>
-          <w:sz w:val="21"/>
-          <w:szCs w:val="21"/>
-          <w:lang w:val="en-US"/>
+          <w:rFonts w:ascii="Courier New" w:eastAsia="Times New Roman" w:hAnsi="Courier New" w:cs="Courier New"/>
+          <w:color w:val="000000"/>
+          <w:sz w:val="21"/>
+          <w:szCs w:val="21"/>
+          <w:lang w:val="en-US" w:eastAsia="es-CO"/>
         </w:rPr>
         <w:t>mergesort</w:t>
       </w:r>
       <w:proofErr w:type="spellEnd"/>
       <w:r>
         <w:rPr>
-          <w:rFonts w:ascii="Courier New" w:hAnsi="Courier New" w:cs="Courier New"/>
-          <w:sz w:val="21"/>
-          <w:szCs w:val="21"/>
-          <w:lang w:val="en-US"/>
-        </w:rPr>
-        <w:t>( l</w:t>
+          <w:rFonts w:ascii="Courier New" w:eastAsia="Times New Roman" w:hAnsi="Courier New" w:cs="Courier New"/>
+          <w:color w:val="000000"/>
+          <w:sz w:val="21"/>
+          <w:szCs w:val="21"/>
+          <w:lang w:val="en-US" w:eastAsia="es-CO"/>
+        </w:rPr>
+        <w:t>( var</w:t>
       </w:r>
       <w:proofErr w:type="gramEnd"/>
       <w:r>
         <w:rPr>
-          <w:rFonts w:ascii="Courier New" w:hAnsi="Courier New" w:cs="Courier New"/>
-          <w:sz w:val="21"/>
-          <w:szCs w:val="21"/>
-          <w:lang w:val="en-US"/>
-        </w:rPr>
-        <w:t>1 )</w:t>
-      </w:r>
-    </w:p>
-    <w:p>
-      <w:pPr>
-        <w:autoSpaceDE w:val="0"/>
-        <w:autoSpaceDN w:val="0"/>
-        <w:adjustRightInd w:val="0"/>
-        <w:spacing w:after="0" w:line="240" w:lineRule="auto"/>
-        <w:rPr>
-          <w:rFonts w:ascii="Courier New" w:hAnsi="Courier New" w:cs="Courier New"/>
-          <w:sz w:val="21"/>
-          <w:szCs w:val="21"/>
-          <w:lang w:val="en-US"/>
-        </w:rPr>
-      </w:pPr>
-      <w:r>
-        <w:rPr>
-          <w:rFonts w:ascii="Courier New" w:hAnsi="Courier New" w:cs="Courier New"/>
-          <w:sz w:val="21"/>
-          <w:szCs w:val="21"/>
-          <w:lang w:val="en-US"/>
-        </w:rPr>
-        <w:t xml:space="preserve">     l2 = </w:t>
+          <w:rFonts w:ascii="Courier New" w:eastAsia="Times New Roman" w:hAnsi="Courier New" w:cs="Courier New"/>
+          <w:color w:val="000000"/>
+          <w:sz w:val="21"/>
+          <w:szCs w:val="21"/>
+          <w:lang w:val="en-US" w:eastAsia="es-CO"/>
+        </w:rPr>
+        <w:t xml:space="preserve"> a as array )</w:t>
+      </w:r>
+      <w:r>
+        <w:rPr>
+          <w:rFonts w:ascii="Courier New" w:eastAsia="Times New Roman" w:hAnsi="Courier New" w:cs="Courier New"/>
+          <w:color w:val="000000"/>
+          <w:sz w:val="21"/>
+          <w:szCs w:val="21"/>
+          <w:lang w:val="en-US" w:eastAsia="es-CO"/>
+        </w:rPr>
+        <w:t xml:space="preserve">// n = </w:t>
       </w:r>
       <w:proofErr w:type="spellStart"/>
-      <w:proofErr w:type="gramStart"/>
-      <w:r>
-        <w:rPr>
-          <w:rFonts w:ascii="Courier New" w:hAnsi="Courier New" w:cs="Courier New"/>
-          <w:sz w:val="21"/>
-          <w:szCs w:val="21"/>
-          <w:lang w:val="en-US"/>
-        </w:rPr>
-        <w:t>mergesort</w:t>
-      </w:r>
-      <w:proofErr w:type="spellEnd"/>
-      <w:r>
-        <w:rPr>
-          <w:rFonts w:ascii="Courier New" w:hAnsi="Courier New" w:cs="Courier New"/>
-          <w:sz w:val="21"/>
-          <w:szCs w:val="21"/>
-          <w:lang w:val="en-US"/>
-        </w:rPr>
-        <w:t>( l</w:t>
-      </w:r>
-      <w:proofErr w:type="gramEnd"/>
-      <w:r>
-        <w:rPr>
-          <w:rFonts w:ascii="Courier New" w:hAnsi="Courier New" w:cs="Courier New"/>
-          <w:sz w:val="21"/>
-          <w:szCs w:val="21"/>
-          <w:lang w:val="en-US"/>
-        </w:rPr>
-        <w:t>2 )</w:t>
-      </w:r>
-    </w:p>
-    <w:p>
-      <w:pPr>
-        <w:autoSpaceDE w:val="0"/>
-        <w:autoSpaceDN w:val="0"/>
-        <w:adjustRightInd w:val="0"/>
-        <w:spacing w:after="0" w:line="240" w:lineRule="auto"/>
-        <w:rPr>
-          <w:rFonts w:ascii="Courier New" w:hAnsi="Courier New" w:cs="Courier New"/>
-          <w:sz w:val="21"/>
-          <w:szCs w:val="21"/>
-          <w:lang w:val="en-US"/>
-        </w:rPr>
-      </w:pPr>
-    </w:p>
-    <w:p>
-      <w:pPr>
-        <w:autoSpaceDE w:val="0"/>
-        <w:autoSpaceDN w:val="0"/>
-        <w:adjustRightInd w:val="0"/>
-        <w:spacing w:after="0" w:line="240" w:lineRule="auto"/>
-        <w:rPr>
-          <w:rFonts w:ascii="Courier New" w:hAnsi="Courier New" w:cs="Courier New"/>
-          <w:sz w:val="21"/>
-          <w:szCs w:val="21"/>
-          <w:lang w:val="en-US"/>
-        </w:rPr>
-      </w:pPr>
-      <w:r>
-        <w:rPr>
-          <w:rFonts w:ascii="Courier New" w:hAnsi="Courier New" w:cs="Courier New"/>
-          <w:sz w:val="21"/>
-          <w:szCs w:val="21"/>
-          <w:lang w:val="en-US"/>
-        </w:rPr>
-        <w:t xml:space="preserve">     return </w:t>
-      </w:r>
-      <w:proofErr w:type="gramStart"/>
-      <w:r>
-        <w:rPr>
-          <w:rFonts w:ascii="Courier New" w:hAnsi="Courier New" w:cs="Courier New"/>
-          <w:sz w:val="21"/>
-          <w:szCs w:val="21"/>
-          <w:lang w:val="en-US"/>
-        </w:rPr>
-        <w:t>merge( l</w:t>
-      </w:r>
-      <w:proofErr w:type="gramEnd"/>
-      <w:r>
-        <w:rPr>
-          <w:rFonts w:ascii="Courier New" w:hAnsi="Courier New" w:cs="Courier New"/>
-          <w:sz w:val="21"/>
-          <w:szCs w:val="21"/>
-          <w:lang w:val="en-US"/>
-        </w:rPr>
-        <w:t>1, l2 )</w:t>
-      </w:r>
-    </w:p>
-    <w:p>
-      <w:pPr>
-        <w:autoSpaceDE w:val="0"/>
-        <w:autoSpaceDN w:val="0"/>
-        <w:adjustRightInd w:val="0"/>
-        <w:spacing w:after="0" w:line="240" w:lineRule="auto"/>
-        <w:rPr>
-          <w:rFonts w:ascii="Courier New" w:hAnsi="Courier New" w:cs="Courier New"/>
-          <w:sz w:val="21"/>
-          <w:szCs w:val="21"/>
-          <w:lang w:val="en-US"/>
-        </w:rPr>
-      </w:pPr>
-      <w:r>
-        <w:rPr>
-          <w:rFonts w:ascii="Courier New" w:hAnsi="Courier New" w:cs="Courier New"/>
-          <w:sz w:val="21"/>
-          <w:szCs w:val="21"/>
-          <w:lang w:val="en-US"/>
-        </w:rPr>
-        <w:t xml:space="preserve">end </w:t>
-      </w:r>
-      <w:proofErr w:type="spellStart"/>
-      <w:r>
-        <w:rPr>
-          <w:rFonts w:ascii="Courier New" w:hAnsi="Courier New" w:cs="Courier New"/>
-          <w:sz w:val="21"/>
-          <w:szCs w:val="21"/>
-          <w:lang w:val="en-US"/>
-        </w:rPr>
-        <w:t>func</w:t>
+      <w:r>
+        <w:rPr>
+          <w:rFonts w:ascii="Courier New" w:eastAsia="Times New Roman" w:hAnsi="Courier New" w:cs="Courier New"/>
+          <w:color w:val="000000"/>
+          <w:sz w:val="21"/>
+          <w:szCs w:val="21"/>
+          <w:lang w:val="en-US" w:eastAsia="es-CO"/>
+        </w:rPr>
+        <w:t>a.length</w:t>
       </w:r>
       <w:proofErr w:type="spellEnd"/>
     </w:p>
     <w:p>
       <w:pPr>
-        <w:autoSpaceDE w:val="0"/>
-        <w:autoSpaceDN w:val="0"/>
-        <w:adjustRightInd w:val="0"/>
-        <w:spacing w:after="0" w:line="240" w:lineRule="auto"/>
-        <w:rPr>
-          <w:rFonts w:ascii="Courier New" w:hAnsi="Courier New" w:cs="Courier New"/>
-          <w:sz w:val="21"/>
-          <w:szCs w:val="21"/>
-          <w:lang w:val="en-US"/>
-        </w:rPr>
-      </w:pPr>
+        <w:pBdr>
+          <w:top w:val="single" w:sz="6" w:space="12" w:color="DDDDDD"/>
+          <w:left w:val="single" w:sz="6" w:space="12" w:color="DDDDDD"/>
+          <w:bottom w:val="single" w:sz="6" w:space="12" w:color="DDDDDD"/>
+          <w:right w:val="single" w:sz="6" w:space="12" w:color="DDDDDD"/>
+        </w:pBdr>
+        <w:shd w:val="clear" w:color="auto" w:fill="F9F9F9"/>
+        <w:tabs>
+          <w:tab w:val="left" w:pos="916"/>
+          <w:tab w:val="left" w:pos="1832"/>
+          <w:tab w:val="left" w:pos="2748"/>
+          <w:tab w:val="left" w:pos="3664"/>
+          <w:tab w:val="left" w:pos="4580"/>
+          <w:tab w:val="left" w:pos="5496"/>
+          <w:tab w:val="left" w:pos="6412"/>
+          <w:tab w:val="left" w:pos="7328"/>
+          <w:tab w:val="left" w:pos="8244"/>
+          <w:tab w:val="left" w:pos="9160"/>
+          <w:tab w:val="left" w:pos="10076"/>
+          <w:tab w:val="left" w:pos="10992"/>
+          <w:tab w:val="left" w:pos="11908"/>
+          <w:tab w:val="left" w:pos="12824"/>
+          <w:tab w:val="left" w:pos="13740"/>
+          <w:tab w:val="left" w:pos="14656"/>
+        </w:tabs>
+        <w:spacing w:after="0" w:line="312" w:lineRule="atLeast"/>
+        <w:rPr>
+          <w:rFonts w:ascii="Courier New" w:eastAsia="Times New Roman" w:hAnsi="Courier New" w:cs="Courier New"/>
+          <w:color w:val="000000"/>
+          <w:sz w:val="21"/>
+          <w:szCs w:val="21"/>
+          <w:lang w:val="en-US" w:eastAsia="es-CO"/>
+        </w:rPr>
+      </w:pPr>
+      <w:r>
+        <w:rPr>
+          <w:rFonts w:ascii="Courier New" w:eastAsia="Times New Roman" w:hAnsi="Courier New" w:cs="Courier New"/>
+          <w:color w:val="000000"/>
+          <w:sz w:val="21"/>
+          <w:szCs w:val="21"/>
+          <w:lang w:val="en-US" w:eastAsia="es-CO"/>
+        </w:rPr>
+        <w:t xml:space="preserve">     if </w:t>
+      </w:r>
+      <w:proofErr w:type="gramStart"/>
+      <w:r>
+        <w:rPr>
+          <w:rFonts w:ascii="Courier New" w:eastAsia="Times New Roman" w:hAnsi="Courier New" w:cs="Courier New"/>
+          <w:color w:val="000000"/>
+          <w:sz w:val="21"/>
+          <w:szCs w:val="21"/>
+          <w:lang w:val="en-US" w:eastAsia="es-CO"/>
+        </w:rPr>
+        <w:t>( n</w:t>
+      </w:r>
+      <w:proofErr w:type="gramEnd"/>
+      <w:r>
+        <w:rPr>
+          <w:rFonts w:ascii="Courier New" w:eastAsia="Times New Roman" w:hAnsi="Courier New" w:cs="Courier New"/>
+          <w:color w:val="000000"/>
+          <w:sz w:val="21"/>
+          <w:szCs w:val="21"/>
+          <w:lang w:val="en-US" w:eastAsia="es-CO"/>
+        </w:rPr>
+        <w:t xml:space="preserve"> == 1 ) </w:t>
+      </w:r>
     </w:p>
     <w:p>
       <w:pPr>
-        <w:autoSpaceDE w:val="0"/>
-        <w:autoSpaceDN w:val="0"/>
-        <w:adjustRightInd w:val="0"/>
-        <w:spacing w:after="0" w:line="240" w:lineRule="auto"/>
-        <w:rPr>
-          <w:rFonts w:ascii="Courier New" w:hAnsi="Courier New" w:cs="Courier New"/>
-          <w:sz w:val="21"/>
-          <w:szCs w:val="21"/>
-          <w:lang w:val="en-US"/>
-        </w:rPr>
-      </w:pPr>
-      <w:proofErr w:type="spellStart"/>
-      <w:r>
-        <w:rPr>
-          <w:rFonts w:ascii="Courier New" w:hAnsi="Courier New" w:cs="Courier New"/>
-          <w:sz w:val="21"/>
-          <w:szCs w:val="21"/>
-          <w:lang w:val="en-US"/>
-        </w:rPr>
-        <w:t>func</w:t>
-      </w:r>
-      <w:proofErr w:type="spellEnd"/>
-      <w:r>
-        <w:rPr>
-          <w:rFonts w:ascii="Courier New" w:hAnsi="Courier New" w:cs="Courier New"/>
-          <w:sz w:val="21"/>
-          <w:szCs w:val="21"/>
-          <w:lang w:val="en-US"/>
-        </w:rPr>
-        <w:t xml:space="preserve"> </w:t>
-      </w:r>
-      <w:proofErr w:type="gramStart"/>
-      <w:r>
-        <w:rPr>
-          <w:rFonts w:ascii="Courier New" w:hAnsi="Courier New" w:cs="Courier New"/>
-          <w:sz w:val="21"/>
-          <w:szCs w:val="21"/>
-          <w:lang w:val="en-US"/>
-        </w:rPr>
-        <w:t>merge( var</w:t>
-      </w:r>
-      <w:proofErr w:type="gramEnd"/>
-      <w:r>
-        <w:rPr>
-          <w:rFonts w:ascii="Courier New" w:hAnsi="Courier New" w:cs="Courier New"/>
-          <w:sz w:val="21"/>
-          <w:szCs w:val="21"/>
-          <w:lang w:val="en-US"/>
-        </w:rPr>
-        <w:t xml:space="preserve"> a as array, var b as array )</w:t>
+        <w:pBdr>
+          <w:top w:val="single" w:sz="6" w:space="12" w:color="DDDDDD"/>
+          <w:left w:val="single" w:sz="6" w:space="12" w:color="DDDDDD"/>
+          <w:bottom w:val="single" w:sz="6" w:space="12" w:color="DDDDDD"/>
+          <w:right w:val="single" w:sz="6" w:space="12" w:color="DDDDDD"/>
+        </w:pBdr>
+        <w:shd w:val="clear" w:color="auto" w:fill="F9F9F9"/>
+        <w:tabs>
+          <w:tab w:val="left" w:pos="916"/>
+          <w:tab w:val="left" w:pos="1832"/>
+          <w:tab w:val="left" w:pos="2748"/>
+          <w:tab w:val="left" w:pos="3664"/>
+          <w:tab w:val="left" w:pos="4580"/>
+          <w:tab w:val="left" w:pos="5496"/>
+          <w:tab w:val="left" w:pos="6412"/>
+          <w:tab w:val="left" w:pos="7328"/>
+          <w:tab w:val="left" w:pos="8244"/>
+          <w:tab w:val="left" w:pos="9160"/>
+          <w:tab w:val="left" w:pos="10076"/>
+          <w:tab w:val="left" w:pos="10992"/>
+          <w:tab w:val="left" w:pos="11908"/>
+          <w:tab w:val="left" w:pos="12824"/>
+          <w:tab w:val="left" w:pos="13740"/>
+          <w:tab w:val="left" w:pos="14656"/>
+        </w:tabs>
+        <w:spacing w:after="0" w:line="312" w:lineRule="atLeast"/>
+        <w:rPr>
+          <w:rFonts w:ascii="Courier New" w:eastAsia="Times New Roman" w:hAnsi="Courier New" w:cs="Courier New"/>
+          <w:color w:val="000000"/>
+          <w:sz w:val="21"/>
+          <w:szCs w:val="21"/>
+          <w:lang w:val="en-US" w:eastAsia="es-CO"/>
+        </w:rPr>
+      </w:pPr>
+      <w:r>
+        <w:rPr>
+          <w:rFonts w:ascii="Courier New" w:eastAsia="Times New Roman" w:hAnsi="Courier New" w:cs="Courier New"/>
+          <w:color w:val="000000"/>
+          <w:sz w:val="21"/>
+          <w:szCs w:val="21"/>
+          <w:lang w:val="en-US" w:eastAsia="es-CO"/>
+        </w:rPr>
+        <w:tab/>
+      </w:r>
+      <w:r>
+        <w:rPr>
+          <w:rFonts w:ascii="Courier New" w:eastAsia="Times New Roman" w:hAnsi="Courier New" w:cs="Courier New"/>
+          <w:color w:val="000000"/>
+          <w:sz w:val="21"/>
+          <w:szCs w:val="21"/>
+          <w:lang w:val="en-US" w:eastAsia="es-CO"/>
+        </w:rPr>
+        <w:t>return a</w:t>
       </w:r>
     </w:p>
     <w:p>
       <w:pPr>
-        <w:autoSpaceDE w:val="0"/>
-        <w:autoSpaceDN w:val="0"/>
-        <w:adjustRightInd w:val="0"/>
-        <w:spacing w:after="0" w:line="240" w:lineRule="auto"/>
-        <w:rPr>
-          <w:rFonts w:ascii="Courier New" w:hAnsi="Courier New" w:cs="Courier New"/>
-          <w:sz w:val="21"/>
-          <w:szCs w:val="21"/>
-          <w:lang w:val="en-US"/>
-        </w:rPr>
-      </w:pPr>
-      <w:r>
-        <w:rPr>
-          <w:rFonts w:ascii="Courier New" w:hAnsi="Courier New" w:cs="Courier New"/>
-          <w:sz w:val="21"/>
-          <w:szCs w:val="21"/>
-          <w:lang w:val="en-US"/>
-        </w:rPr>
-        <w:t xml:space="preserve">     var c as array</w:t>
-      </w:r>
+        <w:pBdr>
+          <w:top w:val="single" w:sz="6" w:space="12" w:color="DDDDDD"/>
+          <w:left w:val="single" w:sz="6" w:space="12" w:color="DDDDDD"/>
+          <w:bottom w:val="single" w:sz="6" w:space="12" w:color="DDDDDD"/>
+          <w:right w:val="single" w:sz="6" w:space="12" w:color="DDDDDD"/>
+        </w:pBdr>
+        <w:shd w:val="clear" w:color="auto" w:fill="F9F9F9"/>
+        <w:tabs>
+          <w:tab w:val="left" w:pos="916"/>
+          <w:tab w:val="left" w:pos="1832"/>
+          <w:tab w:val="left" w:pos="2748"/>
+          <w:tab w:val="left" w:pos="3664"/>
+          <w:tab w:val="left" w:pos="4580"/>
+          <w:tab w:val="left" w:pos="5496"/>
+          <w:tab w:val="left" w:pos="6412"/>
+          <w:tab w:val="left" w:pos="7328"/>
+          <w:tab w:val="left" w:pos="8244"/>
+          <w:tab w:val="left" w:pos="9160"/>
+          <w:tab w:val="left" w:pos="10076"/>
+          <w:tab w:val="left" w:pos="10992"/>
+          <w:tab w:val="left" w:pos="11908"/>
+          <w:tab w:val="left" w:pos="12824"/>
+          <w:tab w:val="left" w:pos="13740"/>
+          <w:tab w:val="left" w:pos="14656"/>
+        </w:tabs>
+        <w:spacing w:after="0" w:line="312" w:lineRule="atLeast"/>
+        <w:rPr>
+          <w:rFonts w:ascii="Courier New" w:eastAsia="Times New Roman" w:hAnsi="Courier New" w:cs="Courier New"/>
+          <w:color w:val="000000"/>
+          <w:sz w:val="21"/>
+          <w:szCs w:val="21"/>
+          <w:lang w:val="en-US" w:eastAsia="es-CO"/>
+        </w:rPr>
+      </w:pPr>
     </w:p>
     <w:p>
       <w:pPr>
-        <w:autoSpaceDE w:val="0"/>
-        <w:autoSpaceDN w:val="0"/>
-        <w:adjustRightInd w:val="0"/>
-        <w:spacing w:after="0" w:line="240" w:lineRule="auto"/>
-        <w:rPr>
-          <w:rFonts w:ascii="Courier New" w:hAnsi="Courier New" w:cs="Courier New"/>
-          <w:sz w:val="21"/>
-          <w:szCs w:val="21"/>
-          <w:lang w:val="en-US"/>
-        </w:rPr>
-      </w:pPr>
+        <w:pBdr>
+          <w:top w:val="single" w:sz="6" w:space="12" w:color="DDDDDD"/>
+          <w:left w:val="single" w:sz="6" w:space="12" w:color="DDDDDD"/>
+          <w:bottom w:val="single" w:sz="6" w:space="12" w:color="DDDDDD"/>
+          <w:right w:val="single" w:sz="6" w:space="12" w:color="DDDDDD"/>
+        </w:pBdr>
+        <w:shd w:val="clear" w:color="auto" w:fill="F9F9F9"/>
+        <w:tabs>
+          <w:tab w:val="left" w:pos="916"/>
+          <w:tab w:val="left" w:pos="1832"/>
+          <w:tab w:val="left" w:pos="2748"/>
+          <w:tab w:val="left" w:pos="3664"/>
+          <w:tab w:val="left" w:pos="4580"/>
+          <w:tab w:val="left" w:pos="5496"/>
+          <w:tab w:val="left" w:pos="6412"/>
+          <w:tab w:val="left" w:pos="7328"/>
+          <w:tab w:val="left" w:pos="8244"/>
+          <w:tab w:val="left" w:pos="9160"/>
+          <w:tab w:val="left" w:pos="10076"/>
+          <w:tab w:val="left" w:pos="10992"/>
+          <w:tab w:val="left" w:pos="11908"/>
+          <w:tab w:val="left" w:pos="12824"/>
+          <w:tab w:val="left" w:pos="13740"/>
+          <w:tab w:val="left" w:pos="14656"/>
+        </w:tabs>
+        <w:spacing w:after="0" w:line="312" w:lineRule="atLeast"/>
+        <w:rPr>
+          <w:rFonts w:ascii="Courier New" w:eastAsia="Times New Roman" w:hAnsi="Courier New" w:cs="Courier New"/>
+          <w:color w:val="000000"/>
+          <w:sz w:val="21"/>
+          <w:szCs w:val="21"/>
+          <w:lang w:val="en-US" w:eastAsia="es-CO"/>
+        </w:rPr>
+      </w:pPr>
+      <w:r>
+        <w:rPr>
+          <w:rFonts w:ascii="Courier New" w:eastAsia="Times New Roman" w:hAnsi="Courier New" w:cs="Courier New"/>
+          <w:color w:val="000000"/>
+          <w:sz w:val="21"/>
+          <w:szCs w:val="21"/>
+          <w:lang w:val="en-US" w:eastAsia="es-CO"/>
+        </w:rPr>
+        <w:t xml:space="preserve">     var l1 as array </w:t>
+      </w:r>
     </w:p>
     <w:p>
       <w:pPr>
-        <w:autoSpaceDE w:val="0"/>
-        <w:autoSpaceDN w:val="0"/>
-        <w:adjustRightInd w:val="0"/>
-        <w:spacing w:after="0" w:line="240" w:lineRule="auto"/>
-        <w:rPr>
-          <w:rFonts w:ascii="Courier New" w:hAnsi="Courier New" w:cs="Courier New"/>
-          <w:sz w:val="21"/>
-          <w:szCs w:val="21"/>
-          <w:lang w:val="en-US"/>
-        </w:rPr>
-      </w:pPr>
-      <w:r>
-        <w:rPr>
-          <w:rFonts w:ascii="Courier New" w:hAnsi="Courier New" w:cs="Courier New"/>
-          <w:sz w:val="21"/>
-          <w:szCs w:val="21"/>
-          <w:lang w:val="en-US"/>
-        </w:rPr>
-        <w:t xml:space="preserve">     while </w:t>
-      </w:r>
-      <w:proofErr w:type="gramStart"/>
-      <w:r>
-        <w:rPr>
-          <w:rFonts w:ascii="Courier New" w:hAnsi="Courier New" w:cs="Courier New"/>
-          <w:sz w:val="21"/>
-          <w:szCs w:val="21"/>
-          <w:lang w:val="en-US"/>
-        </w:rPr>
-        <w:t>( a</w:t>
-      </w:r>
-      <w:proofErr w:type="gramEnd"/>
-      <w:r>
-        <w:rPr>
-          <w:rFonts w:ascii="Courier New" w:hAnsi="Courier New" w:cs="Courier New"/>
-          <w:sz w:val="21"/>
-          <w:szCs w:val="21"/>
-          <w:lang w:val="en-US"/>
-        </w:rPr>
-        <w:t xml:space="preserve"> and b have elements )</w:t>
+        <w:pBdr>
+          <w:top w:val="single" w:sz="6" w:space="12" w:color="DDDDDD"/>
+          <w:left w:val="single" w:sz="6" w:space="12" w:color="DDDDDD"/>
+          <w:bottom w:val="single" w:sz="6" w:space="12" w:color="DDDDDD"/>
+          <w:right w:val="single" w:sz="6" w:space="12" w:color="DDDDDD"/>
+        </w:pBdr>
+        <w:shd w:val="clear" w:color="auto" w:fill="F9F9F9"/>
+        <w:tabs>
+          <w:tab w:val="left" w:pos="916"/>
+          <w:tab w:val="left" w:pos="1832"/>
+          <w:tab w:val="left" w:pos="2748"/>
+          <w:tab w:val="left" w:pos="3664"/>
+          <w:tab w:val="left" w:pos="4580"/>
+          <w:tab w:val="left" w:pos="5496"/>
+          <w:tab w:val="left" w:pos="6412"/>
+          <w:tab w:val="left" w:pos="7328"/>
+          <w:tab w:val="left" w:pos="8244"/>
+          <w:tab w:val="left" w:pos="9160"/>
+          <w:tab w:val="left" w:pos="10076"/>
+          <w:tab w:val="left" w:pos="10992"/>
+          <w:tab w:val="left" w:pos="11908"/>
+          <w:tab w:val="left" w:pos="12824"/>
+          <w:tab w:val="left" w:pos="13740"/>
+          <w:tab w:val="left" w:pos="14656"/>
+        </w:tabs>
+        <w:spacing w:after="0" w:line="312" w:lineRule="atLeast"/>
+        <w:rPr>
+          <w:rFonts w:ascii="Courier New" w:eastAsia="Times New Roman" w:hAnsi="Courier New" w:cs="Courier New"/>
+          <w:color w:val="000000"/>
+          <w:sz w:val="21"/>
+          <w:szCs w:val="21"/>
+          <w:lang w:val="en-US" w:eastAsia="es-CO"/>
+        </w:rPr>
+      </w:pPr>
+      <w:r>
+        <w:rPr>
+          <w:rFonts w:ascii="Courier New" w:eastAsia="Times New Roman" w:hAnsi="Courier New" w:cs="Courier New"/>
+          <w:color w:val="000000"/>
+          <w:sz w:val="21"/>
+          <w:szCs w:val="21"/>
+          <w:lang w:val="en-US" w:eastAsia="es-CO"/>
+        </w:rPr>
+        <w:t xml:space="preserve">     var l2 as array</w:t>
       </w:r>
     </w:p>
     <w:p>
       <w:pPr>
-        <w:autoSpaceDE w:val="0"/>
-        <w:autoSpaceDN w:val="0"/>
-        <w:adjustRightInd w:val="0"/>
-        <w:spacing w:after="0" w:line="240" w:lineRule="auto"/>
-        <w:rPr>
-          <w:rFonts w:ascii="Courier New" w:hAnsi="Courier New" w:cs="Courier New"/>
-          <w:sz w:val="21"/>
-          <w:szCs w:val="21"/>
-          <w:lang w:val="en-US"/>
-        </w:rPr>
-      </w:pPr>
-      <w:r>
-        <w:rPr>
-          <w:rFonts w:ascii="Courier New" w:hAnsi="Courier New" w:cs="Courier New"/>
-          <w:sz w:val="21"/>
-          <w:szCs w:val="21"/>
-          <w:lang w:val="en-US"/>
-        </w:rPr>
-        <w:t xml:space="preserve">          if </w:t>
-      </w:r>
-      <w:proofErr w:type="gramStart"/>
-      <w:r>
-        <w:rPr>
-          <w:rFonts w:ascii="Courier New" w:hAnsi="Courier New" w:cs="Courier New"/>
-          <w:sz w:val="21"/>
-          <w:szCs w:val="21"/>
-          <w:lang w:val="en-US"/>
-        </w:rPr>
-        <w:t>( a</w:t>
-      </w:r>
-      <w:proofErr w:type="gramEnd"/>
-      <w:r>
-        <w:rPr>
-          <w:rFonts w:ascii="Courier New" w:hAnsi="Courier New" w:cs="Courier New"/>
-          <w:sz w:val="21"/>
-          <w:szCs w:val="21"/>
-          <w:lang w:val="en-US"/>
-        </w:rPr>
-        <w:t>[0] &gt; b[0] )</w:t>
+        <w:pBdr>
+          <w:top w:val="single" w:sz="6" w:space="12" w:color="DDDDDD"/>
+          <w:left w:val="single" w:sz="6" w:space="12" w:color="DDDDDD"/>
+          <w:bottom w:val="single" w:sz="6" w:space="12" w:color="DDDDDD"/>
+          <w:right w:val="single" w:sz="6" w:space="12" w:color="DDDDDD"/>
+        </w:pBdr>
+        <w:shd w:val="clear" w:color="auto" w:fill="F9F9F9"/>
+        <w:tabs>
+          <w:tab w:val="left" w:pos="916"/>
+          <w:tab w:val="left" w:pos="1832"/>
+          <w:tab w:val="left" w:pos="2748"/>
+          <w:tab w:val="left" w:pos="3664"/>
+          <w:tab w:val="left" w:pos="4580"/>
+          <w:tab w:val="left" w:pos="5496"/>
+          <w:tab w:val="left" w:pos="6412"/>
+          <w:tab w:val="left" w:pos="7328"/>
+          <w:tab w:val="left" w:pos="8244"/>
+          <w:tab w:val="left" w:pos="9160"/>
+          <w:tab w:val="left" w:pos="10076"/>
+          <w:tab w:val="left" w:pos="10992"/>
+          <w:tab w:val="left" w:pos="11908"/>
+          <w:tab w:val="left" w:pos="12824"/>
+          <w:tab w:val="left" w:pos="13740"/>
+          <w:tab w:val="left" w:pos="14656"/>
+        </w:tabs>
+        <w:spacing w:after="0" w:line="312" w:lineRule="atLeast"/>
+        <w:rPr>
+          <w:rFonts w:ascii="Courier New" w:eastAsia="Times New Roman" w:hAnsi="Courier New" w:cs="Courier New"/>
+          <w:color w:val="000000"/>
+          <w:sz w:val="21"/>
+          <w:szCs w:val="21"/>
+          <w:lang w:val="en-US" w:eastAsia="es-CO"/>
+        </w:rPr>
+      </w:pPr>
+      <w:r>
+        <w:rPr>
+          <w:rFonts w:ascii="Courier New" w:eastAsia="Times New Roman" w:hAnsi="Courier New" w:cs="Courier New"/>
+          <w:color w:val="000000"/>
+          <w:sz w:val="21"/>
+          <w:szCs w:val="21"/>
+          <w:lang w:val="en-US" w:eastAsia="es-CO"/>
+        </w:rPr>
+        <w:t xml:space="preserve">     for </w:t>
+      </w:r>
+      <w:proofErr w:type="spellStart"/>
+      <w:r>
+        <w:rPr>
+          <w:rFonts w:ascii="Courier New" w:eastAsia="Times New Roman" w:hAnsi="Courier New" w:cs="Courier New"/>
+          <w:color w:val="000000"/>
+          <w:sz w:val="21"/>
+          <w:szCs w:val="21"/>
+          <w:lang w:val="en-US" w:eastAsia="es-CO"/>
+        </w:rPr>
+        <w:t>i</w:t>
+      </w:r>
+      <w:proofErr w:type="spellEnd"/>
+      <w:r>
+        <w:rPr>
+          <w:rFonts w:ascii="Courier New" w:eastAsia="Times New Roman" w:hAnsi="Courier New" w:cs="Courier New"/>
+          <w:color w:val="000000"/>
+          <w:sz w:val="21"/>
+          <w:szCs w:val="21"/>
+          <w:lang w:val="en-US" w:eastAsia="es-CO"/>
+        </w:rPr>
+        <w:t xml:space="preserve"> = 0 to n</w:t>
       </w:r>
     </w:p>
     <w:p>
       <w:pPr>
-        <w:autoSpaceDE w:val="0"/>
-        <w:autoSpaceDN w:val="0"/>
-        <w:adjustRightInd w:val="0"/>
-        <w:spacing w:after="0" w:line="240" w:lineRule="auto"/>
-        <w:rPr>
-          <w:rFonts w:ascii="Courier New" w:hAnsi="Courier New" w:cs="Courier New"/>
-          <w:sz w:val="21"/>
-          <w:szCs w:val="21"/>
-          <w:lang w:val="en-US"/>
-        </w:rPr>
-      </w:pPr>
-      <w:r>
-        <w:rPr>
-          <w:rFonts w:ascii="Courier New" w:hAnsi="Courier New" w:cs="Courier New"/>
-          <w:sz w:val="21"/>
-          <w:szCs w:val="21"/>
-          <w:lang w:val="en-US"/>
-        </w:rPr>
-        <w:t xml:space="preserve">               add </w:t>
-      </w:r>
-      <w:proofErr w:type="gramStart"/>
-      <w:r>
-        <w:rPr>
-          <w:rFonts w:ascii="Courier New" w:hAnsi="Courier New" w:cs="Courier New"/>
-          <w:sz w:val="21"/>
-          <w:szCs w:val="21"/>
-          <w:lang w:val="en-US"/>
-        </w:rPr>
-        <w:t>b[</w:t>
-      </w:r>
-      <w:proofErr w:type="gramEnd"/>
-      <w:r>
-        <w:rPr>
-          <w:rFonts w:ascii="Courier New" w:hAnsi="Courier New" w:cs="Courier New"/>
-          <w:sz w:val="21"/>
-          <w:szCs w:val="21"/>
-          <w:lang w:val="en-US"/>
-        </w:rPr>
-        <w:t>0] to the end of c</w:t>
+        <w:pBdr>
+          <w:top w:val="single" w:sz="6" w:space="12" w:color="DDDDDD"/>
+          <w:left w:val="single" w:sz="6" w:space="12" w:color="DDDDDD"/>
+          <w:bottom w:val="single" w:sz="6" w:space="12" w:color="DDDDDD"/>
+          <w:right w:val="single" w:sz="6" w:space="12" w:color="DDDDDD"/>
+        </w:pBdr>
+        <w:shd w:val="clear" w:color="auto" w:fill="F9F9F9"/>
+        <w:tabs>
+          <w:tab w:val="left" w:pos="916"/>
+          <w:tab w:val="left" w:pos="1832"/>
+          <w:tab w:val="left" w:pos="2748"/>
+          <w:tab w:val="left" w:pos="3664"/>
+          <w:tab w:val="left" w:pos="4580"/>
+          <w:tab w:val="left" w:pos="5496"/>
+          <w:tab w:val="left" w:pos="6412"/>
+          <w:tab w:val="left" w:pos="7328"/>
+          <w:tab w:val="left" w:pos="8244"/>
+          <w:tab w:val="left" w:pos="9160"/>
+          <w:tab w:val="left" w:pos="10076"/>
+          <w:tab w:val="left" w:pos="10992"/>
+          <w:tab w:val="left" w:pos="11908"/>
+          <w:tab w:val="left" w:pos="12824"/>
+          <w:tab w:val="left" w:pos="13740"/>
+          <w:tab w:val="left" w:pos="14656"/>
+        </w:tabs>
+        <w:spacing w:after="0" w:line="312" w:lineRule="atLeast"/>
+        <w:rPr>
+          <w:rFonts w:ascii="Courier New" w:eastAsia="Times New Roman" w:hAnsi="Courier New" w:cs="Courier New"/>
+          <w:color w:val="000000"/>
+          <w:sz w:val="21"/>
+          <w:szCs w:val="21"/>
+          <w:lang w:val="en-US" w:eastAsia="es-CO"/>
+        </w:rPr>
+      </w:pPr>
+      <w:r>
+        <w:rPr>
+          <w:rFonts w:ascii="Courier New" w:eastAsia="Times New Roman" w:hAnsi="Courier New" w:cs="Courier New"/>
+          <w:color w:val="000000"/>
+          <w:sz w:val="21"/>
+          <w:szCs w:val="21"/>
+          <w:lang w:val="en-US" w:eastAsia="es-CO"/>
+        </w:rPr>
+        <w:t xml:space="preserve">          if (</w:t>
+      </w:r>
+      <w:proofErr w:type="spellStart"/>
+      <w:r>
+        <w:rPr>
+          <w:rFonts w:ascii="Courier New" w:eastAsia="Times New Roman" w:hAnsi="Courier New" w:cs="Courier New"/>
+          <w:color w:val="000000"/>
+          <w:sz w:val="21"/>
+          <w:szCs w:val="21"/>
+          <w:lang w:val="en-US" w:eastAsia="es-CO"/>
+        </w:rPr>
+        <w:t>i</w:t>
+      </w:r>
+      <w:proofErr w:type="spellEnd"/>
+      <w:r>
+        <w:rPr>
+          <w:rFonts w:ascii="Courier New" w:eastAsia="Times New Roman" w:hAnsi="Courier New" w:cs="Courier New"/>
+          <w:color w:val="000000"/>
+          <w:sz w:val="21"/>
+          <w:szCs w:val="21"/>
+          <w:lang w:val="en-US" w:eastAsia="es-CO"/>
+        </w:rPr>
+        <w:t xml:space="preserve"> &lt; n/2)</w:t>
       </w:r>
     </w:p>
     <w:p>
       <w:pPr>
-        <w:autoSpaceDE w:val="0"/>
-        <w:autoSpaceDN w:val="0"/>
-        <w:adjustRightInd w:val="0"/>
-        <w:spacing w:after="0" w:line="240" w:lineRule="auto"/>
-        <w:rPr>
-          <w:rFonts w:ascii="Courier New" w:hAnsi="Courier New" w:cs="Courier New"/>
-          <w:sz w:val="21"/>
-          <w:szCs w:val="21"/>
-          <w:lang w:val="en-US"/>
-        </w:rPr>
-      </w:pPr>
-      <w:r>
-        <w:rPr>
-          <w:rFonts w:ascii="Courier New" w:hAnsi="Courier New" w:cs="Courier New"/>
-          <w:sz w:val="21"/>
-          <w:szCs w:val="21"/>
-          <w:lang w:val="en-US"/>
-        </w:rPr>
-        <w:t xml:space="preserve">               remove </w:t>
-      </w:r>
-      <w:proofErr w:type="gramStart"/>
-      <w:r>
-        <w:rPr>
-          <w:rFonts w:ascii="Courier New" w:hAnsi="Courier New" w:cs="Courier New"/>
-          <w:sz w:val="21"/>
-          <w:szCs w:val="21"/>
-          <w:lang w:val="en-US"/>
-        </w:rPr>
-        <w:t>b[</w:t>
-      </w:r>
-      <w:proofErr w:type="gramEnd"/>
-      <w:r>
-        <w:rPr>
-          <w:rFonts w:ascii="Courier New" w:hAnsi="Courier New" w:cs="Courier New"/>
-          <w:sz w:val="21"/>
-          <w:szCs w:val="21"/>
-          <w:lang w:val="en-US"/>
-        </w:rPr>
-        <w:t>0] from b</w:t>
+        <w:pBdr>
+          <w:top w:val="single" w:sz="6" w:space="12" w:color="DDDDDD"/>
+          <w:left w:val="single" w:sz="6" w:space="12" w:color="DDDDDD"/>
+          <w:bottom w:val="single" w:sz="6" w:space="12" w:color="DDDDDD"/>
+          <w:right w:val="single" w:sz="6" w:space="12" w:color="DDDDDD"/>
+        </w:pBdr>
+        <w:shd w:val="clear" w:color="auto" w:fill="F9F9F9"/>
+        <w:tabs>
+          <w:tab w:val="left" w:pos="916"/>
+          <w:tab w:val="left" w:pos="1832"/>
+          <w:tab w:val="left" w:pos="2748"/>
+          <w:tab w:val="left" w:pos="3664"/>
+          <w:tab w:val="left" w:pos="4580"/>
+          <w:tab w:val="left" w:pos="5496"/>
+          <w:tab w:val="left" w:pos="6412"/>
+          <w:tab w:val="left" w:pos="7328"/>
+          <w:tab w:val="left" w:pos="8244"/>
+          <w:tab w:val="left" w:pos="9160"/>
+          <w:tab w:val="left" w:pos="10076"/>
+          <w:tab w:val="left" w:pos="10992"/>
+          <w:tab w:val="left" w:pos="11908"/>
+          <w:tab w:val="left" w:pos="12824"/>
+          <w:tab w:val="left" w:pos="13740"/>
+          <w:tab w:val="left" w:pos="14656"/>
+        </w:tabs>
+        <w:spacing w:after="0" w:line="312" w:lineRule="atLeast"/>
+        <w:rPr>
+          <w:rFonts w:ascii="Courier New" w:eastAsia="Times New Roman" w:hAnsi="Courier New" w:cs="Courier New"/>
+          <w:color w:val="000000"/>
+          <w:sz w:val="21"/>
+          <w:szCs w:val="21"/>
+          <w:lang w:val="en-US" w:eastAsia="es-CO"/>
+        </w:rPr>
+      </w:pPr>
+      <w:r>
+        <w:rPr>
+          <w:rFonts w:ascii="Courier New" w:eastAsia="Times New Roman" w:hAnsi="Courier New" w:cs="Courier New"/>
+          <w:color w:val="000000"/>
+          <w:sz w:val="21"/>
+          <w:szCs w:val="21"/>
+          <w:lang w:val="en-US" w:eastAsia="es-CO"/>
+        </w:rPr>
+        <w:t xml:space="preserve">               l1.add(a[</w:t>
+      </w:r>
+      <w:proofErr w:type="spellStart"/>
+      <w:r>
+        <w:rPr>
+          <w:rFonts w:ascii="Courier New" w:eastAsia="Times New Roman" w:hAnsi="Courier New" w:cs="Courier New"/>
+          <w:color w:val="000000"/>
+          <w:sz w:val="21"/>
+          <w:szCs w:val="21"/>
+          <w:lang w:val="en-US" w:eastAsia="es-CO"/>
+        </w:rPr>
+        <w:t>i</w:t>
+      </w:r>
+      <w:proofErr w:type="spellEnd"/>
+      <w:r>
+        <w:rPr>
+          <w:rFonts w:ascii="Courier New" w:eastAsia="Times New Roman" w:hAnsi="Courier New" w:cs="Courier New"/>
+          <w:color w:val="000000"/>
+          <w:sz w:val="21"/>
+          <w:szCs w:val="21"/>
+          <w:lang w:val="en-US" w:eastAsia="es-CO"/>
+        </w:rPr>
+        <w:t>])</w:t>
       </w:r>
     </w:p>
     <w:p>
       <w:pPr>
-        <w:autoSpaceDE w:val="0"/>
-        <w:autoSpaceDN w:val="0"/>
-        <w:adjustRightInd w:val="0"/>
-        <w:spacing w:after="0" w:line="240" w:lineRule="auto"/>
-        <w:rPr>
-          <w:rFonts w:ascii="Courier New" w:hAnsi="Courier New" w:cs="Courier New"/>
-          <w:sz w:val="21"/>
-          <w:szCs w:val="21"/>
-          <w:lang w:val="en-US"/>
-        </w:rPr>
-      </w:pPr>
-      <w:r>
-        <w:rPr>
-          <w:rFonts w:ascii="Courier New" w:hAnsi="Courier New" w:cs="Courier New"/>
-          <w:sz w:val="21"/>
-          <w:szCs w:val="21"/>
-          <w:lang w:val="en-US"/>
-        </w:rPr>
-        <w:t xml:space="preserve">          else</w:t>
+        <w:pBdr>
+          <w:top w:val="single" w:sz="6" w:space="12" w:color="DDDDDD"/>
+          <w:left w:val="single" w:sz="6" w:space="12" w:color="DDDDDD"/>
+          <w:bottom w:val="single" w:sz="6" w:space="12" w:color="DDDDDD"/>
+          <w:right w:val="single" w:sz="6" w:space="12" w:color="DDDDDD"/>
+        </w:pBdr>
+        <w:shd w:val="clear" w:color="auto" w:fill="F9F9F9"/>
+        <w:tabs>
+          <w:tab w:val="left" w:pos="916"/>
+          <w:tab w:val="left" w:pos="1832"/>
+          <w:tab w:val="left" w:pos="2748"/>
+          <w:tab w:val="left" w:pos="3664"/>
+          <w:tab w:val="left" w:pos="4580"/>
+          <w:tab w:val="left" w:pos="5496"/>
+          <w:tab w:val="left" w:pos="6412"/>
+          <w:tab w:val="left" w:pos="7328"/>
+          <w:tab w:val="left" w:pos="8244"/>
+          <w:tab w:val="left" w:pos="9160"/>
+          <w:tab w:val="left" w:pos="10076"/>
+          <w:tab w:val="left" w:pos="10992"/>
+          <w:tab w:val="left" w:pos="11908"/>
+          <w:tab w:val="left" w:pos="12824"/>
+          <w:tab w:val="left" w:pos="13740"/>
+          <w:tab w:val="left" w:pos="14656"/>
+        </w:tabs>
+        <w:spacing w:after="0" w:line="312" w:lineRule="atLeast"/>
+        <w:rPr>
+          <w:rFonts w:ascii="Courier New" w:eastAsia="Times New Roman" w:hAnsi="Courier New" w:cs="Courier New"/>
+          <w:color w:val="000000"/>
+          <w:sz w:val="21"/>
+          <w:szCs w:val="21"/>
+          <w:lang w:val="en-US" w:eastAsia="es-CO"/>
+        </w:rPr>
+      </w:pPr>
+      <w:r>
+        <w:rPr>
+          <w:rFonts w:ascii="Courier New" w:eastAsia="Times New Roman" w:hAnsi="Courier New" w:cs="Courier New"/>
+          <w:color w:val="000000"/>
+          <w:sz w:val="21"/>
+          <w:szCs w:val="21"/>
+          <w:lang w:val="en-US" w:eastAsia="es-CO"/>
+        </w:rPr>
+        <w:tab/>
+        <w:t xml:space="preserve">   else</w:t>
       </w:r>
     </w:p>
     <w:p>
       <w:pPr>
-        <w:autoSpaceDE w:val="0"/>
-        <w:autoSpaceDN w:val="0"/>
-        <w:adjustRightInd w:val="0"/>
-        <w:spacing w:after="0" w:line="240" w:lineRule="auto"/>
-        <w:rPr>
-          <w:rFonts w:ascii="Courier New" w:hAnsi="Courier New" w:cs="Courier New"/>
-          <w:sz w:val="21"/>
-          <w:szCs w:val="21"/>
-          <w:lang w:val="en-US"/>
-        </w:rPr>
-      </w:pPr>
-      <w:r>
-        <w:rPr>
-          <w:rFonts w:ascii="Courier New" w:hAnsi="Courier New" w:cs="Courier New"/>
-          <w:sz w:val="21"/>
-          <w:szCs w:val="21"/>
-          <w:lang w:val="en-US"/>
-        </w:rPr>
-        <w:t xml:space="preserve">               add </w:t>
-      </w:r>
-      <w:proofErr w:type="gramStart"/>
-      <w:r>
-        <w:rPr>
-          <w:rFonts w:ascii="Courier New" w:hAnsi="Courier New" w:cs="Courier New"/>
-          <w:sz w:val="21"/>
-          <w:szCs w:val="21"/>
-          <w:lang w:val="en-US"/>
-        </w:rPr>
-        <w:t>a[</w:t>
-      </w:r>
-      <w:proofErr w:type="gramEnd"/>
-      <w:r>
-        <w:rPr>
-          <w:rFonts w:ascii="Courier New" w:hAnsi="Courier New" w:cs="Courier New"/>
-          <w:sz w:val="21"/>
-          <w:szCs w:val="21"/>
-          <w:lang w:val="en-US"/>
-        </w:rPr>
-        <w:t>0] to the end of c</w:t>
-      </w:r>
+        <w:pBdr>
+          <w:top w:val="single" w:sz="6" w:space="12" w:color="DDDDDD"/>
+          <w:left w:val="single" w:sz="6" w:space="12" w:color="DDDDDD"/>
+          <w:bottom w:val="single" w:sz="6" w:space="12" w:color="DDDDDD"/>
+          <w:right w:val="single" w:sz="6" w:space="12" w:color="DDDDDD"/>
+        </w:pBdr>
+        <w:shd w:val="clear" w:color="auto" w:fill="F9F9F9"/>
+        <w:tabs>
+          <w:tab w:val="left" w:pos="916"/>
+          <w:tab w:val="left" w:pos="1832"/>
+          <w:tab w:val="left" w:pos="2748"/>
+          <w:tab w:val="left" w:pos="3664"/>
+          <w:tab w:val="left" w:pos="4580"/>
+          <w:tab w:val="left" w:pos="5496"/>
+          <w:tab w:val="left" w:pos="6412"/>
+          <w:tab w:val="left" w:pos="7328"/>
+          <w:tab w:val="left" w:pos="8244"/>
+          <w:tab w:val="left" w:pos="9160"/>
+          <w:tab w:val="left" w:pos="10076"/>
+          <w:tab w:val="left" w:pos="10992"/>
+          <w:tab w:val="left" w:pos="11908"/>
+          <w:tab w:val="left" w:pos="12824"/>
+          <w:tab w:val="left" w:pos="13740"/>
+          <w:tab w:val="left" w:pos="14656"/>
+        </w:tabs>
+        <w:spacing w:after="0" w:line="312" w:lineRule="atLeast"/>
+        <w:rPr>
+          <w:rFonts w:ascii="Courier New" w:eastAsia="Times New Roman" w:hAnsi="Courier New" w:cs="Courier New"/>
+          <w:color w:val="000000"/>
+          <w:sz w:val="21"/>
+          <w:szCs w:val="21"/>
+          <w:lang w:val="en-US" w:eastAsia="es-CO"/>
+        </w:rPr>
+      </w:pPr>
+      <w:r>
+        <w:rPr>
+          <w:rFonts w:ascii="Courier New" w:eastAsia="Times New Roman" w:hAnsi="Courier New" w:cs="Courier New"/>
+          <w:color w:val="000000"/>
+          <w:sz w:val="21"/>
+          <w:szCs w:val="21"/>
+          <w:lang w:val="en-US" w:eastAsia="es-CO"/>
+        </w:rPr>
+        <w:tab/>
+        <w:t xml:space="preserve">        l2.add(a[i[</w:t>
+      </w:r>
+      <w:bookmarkStart w:id="0" w:name="_GoBack"/>
+      <w:bookmarkEnd w:id="0"/>
     </w:p>
     <w:p>
       <w:pPr>
-        <w:autoSpaceDE w:val="0"/>
-        <w:autoSpaceDN w:val="0"/>
-        <w:adjustRightInd w:val="0"/>
-        <w:spacing w:after="0" w:line="240" w:lineRule="auto"/>
-        <w:rPr>
-          <w:rFonts w:ascii="Courier New" w:hAnsi="Courier New" w:cs="Courier New"/>
-          <w:sz w:val="21"/>
-          <w:szCs w:val="21"/>
-          <w:lang w:val="en-US"/>
-        </w:rPr>
-      </w:pPr>
-      <w:r>
-        <w:rPr>
-          <w:rFonts w:ascii="Courier New" w:hAnsi="Courier New" w:cs="Courier New"/>
-          <w:sz w:val="21"/>
-          <w:szCs w:val="21"/>
-          <w:lang w:val="en-US"/>
-        </w:rPr>
-        <w:t xml:space="preserve">               remove </w:t>
-      </w:r>
-      <w:proofErr w:type="gramStart"/>
-      <w:r>
-        <w:rPr>
-          <w:rFonts w:ascii="Courier New" w:hAnsi="Courier New" w:cs="Courier New"/>
-          <w:sz w:val="21"/>
-          <w:szCs w:val="21"/>
-          <w:lang w:val="en-US"/>
-        </w:rPr>
-        <w:t>a[</w:t>
-      </w:r>
-      <w:proofErr w:type="gramEnd"/>
-      <w:r>
-        <w:rPr>
-          <w:rFonts w:ascii="Courier New" w:hAnsi="Courier New" w:cs="Courier New"/>
-          <w:sz w:val="21"/>
-          <w:szCs w:val="21"/>
-          <w:lang w:val="en-US"/>
-        </w:rPr>
-        <w:t>0] from a</w:t>
-      </w:r>
+        <w:pBdr>
+          <w:top w:val="single" w:sz="6" w:space="12" w:color="DDDDDD"/>
+          <w:left w:val="single" w:sz="6" w:space="12" w:color="DDDDDD"/>
+          <w:bottom w:val="single" w:sz="6" w:space="12" w:color="DDDDDD"/>
+          <w:right w:val="single" w:sz="6" w:space="12" w:color="DDDDDD"/>
+        </w:pBdr>
+        <w:shd w:val="clear" w:color="auto" w:fill="F9F9F9"/>
+        <w:tabs>
+          <w:tab w:val="left" w:pos="916"/>
+          <w:tab w:val="left" w:pos="1832"/>
+          <w:tab w:val="left" w:pos="2748"/>
+          <w:tab w:val="left" w:pos="3664"/>
+          <w:tab w:val="left" w:pos="4580"/>
+          <w:tab w:val="left" w:pos="5496"/>
+          <w:tab w:val="left" w:pos="6412"/>
+          <w:tab w:val="left" w:pos="7328"/>
+          <w:tab w:val="left" w:pos="8244"/>
+          <w:tab w:val="left" w:pos="9160"/>
+          <w:tab w:val="left" w:pos="10076"/>
+          <w:tab w:val="left" w:pos="10992"/>
+          <w:tab w:val="left" w:pos="11908"/>
+          <w:tab w:val="left" w:pos="12824"/>
+          <w:tab w:val="left" w:pos="13740"/>
+          <w:tab w:val="left" w:pos="14656"/>
+        </w:tabs>
+        <w:spacing w:after="0" w:line="312" w:lineRule="atLeast"/>
+        <w:rPr>
+          <w:rFonts w:ascii="Courier New" w:eastAsia="Times New Roman" w:hAnsi="Courier New" w:cs="Courier New"/>
+          <w:color w:val="000000"/>
+          <w:sz w:val="21"/>
+          <w:szCs w:val="21"/>
+          <w:lang w:val="en-US" w:eastAsia="es-CO"/>
+        </w:rPr>
+      </w:pPr>
     </w:p>
     <w:p>
       <w:pPr>
-        <w:autoSpaceDE w:val="0"/>
-        <w:autoSpaceDN w:val="0"/>
-        <w:adjustRightInd w:val="0"/>
-        <w:spacing w:after="0" w:line="240" w:lineRule="auto"/>
-        <w:rPr>
-          <w:rFonts w:ascii="Courier New" w:hAnsi="Courier New" w:cs="Courier New"/>
-          <w:sz w:val="21"/>
-          <w:szCs w:val="21"/>
-          <w:lang w:val="en-US"/>
-        </w:rPr>
-      </w:pPr>
-      <w:r>
-        <w:rPr>
-          <w:rFonts w:ascii="Courier New" w:hAnsi="Courier New" w:cs="Courier New"/>
-          <w:sz w:val="21"/>
-          <w:szCs w:val="21"/>
-          <w:lang w:val="en-US"/>
-        </w:rPr>
-        <w:t xml:space="preserve">     while </w:t>
-      </w:r>
+        <w:pBdr>
+          <w:top w:val="single" w:sz="6" w:space="12" w:color="DDDDDD"/>
+          <w:left w:val="single" w:sz="6" w:space="12" w:color="DDDDDD"/>
+          <w:bottom w:val="single" w:sz="6" w:space="12" w:color="DDDDDD"/>
+          <w:right w:val="single" w:sz="6" w:space="12" w:color="DDDDDD"/>
+        </w:pBdr>
+        <w:shd w:val="clear" w:color="auto" w:fill="F9F9F9"/>
+        <w:tabs>
+          <w:tab w:val="left" w:pos="916"/>
+          <w:tab w:val="left" w:pos="1832"/>
+          <w:tab w:val="left" w:pos="2748"/>
+          <w:tab w:val="left" w:pos="3664"/>
+          <w:tab w:val="left" w:pos="4580"/>
+          <w:tab w:val="left" w:pos="5496"/>
+          <w:tab w:val="left" w:pos="6412"/>
+          <w:tab w:val="left" w:pos="7328"/>
+          <w:tab w:val="left" w:pos="8244"/>
+          <w:tab w:val="left" w:pos="9160"/>
+          <w:tab w:val="left" w:pos="10076"/>
+          <w:tab w:val="left" w:pos="10992"/>
+          <w:tab w:val="left" w:pos="11908"/>
+          <w:tab w:val="left" w:pos="12824"/>
+          <w:tab w:val="left" w:pos="13740"/>
+          <w:tab w:val="left" w:pos="14656"/>
+        </w:tabs>
+        <w:spacing w:after="0" w:line="312" w:lineRule="atLeast"/>
+        <w:rPr>
+          <w:rFonts w:ascii="Courier New" w:eastAsia="Times New Roman" w:hAnsi="Courier New" w:cs="Courier New"/>
+          <w:color w:val="000000"/>
+          <w:sz w:val="21"/>
+          <w:szCs w:val="21"/>
+          <w:lang w:val="en-US" w:eastAsia="es-CO"/>
+        </w:rPr>
+      </w:pPr>
+      <w:r>
+        <w:rPr>
+          <w:rFonts w:ascii="Courier New" w:eastAsia="Times New Roman" w:hAnsi="Courier New" w:cs="Courier New"/>
+          <w:color w:val="000000"/>
+          <w:sz w:val="21"/>
+          <w:szCs w:val="21"/>
+          <w:lang w:val="en-US" w:eastAsia="es-CO"/>
+        </w:rPr>
+        <w:t xml:space="preserve">     l1 = </w:t>
+      </w:r>
+      <w:proofErr w:type="spellStart"/>
       <w:proofErr w:type="gramStart"/>
       <w:r>
         <w:rPr>
-          <w:rFonts w:ascii="Courier New" w:hAnsi="Courier New" w:cs="Courier New"/>
-          <w:sz w:val="21"/>
-          <w:szCs w:val="21"/>
-          <w:lang w:val="en-US"/>
-        </w:rPr>
-        <w:t>( a</w:t>
+          <w:rFonts w:ascii="Courier New" w:eastAsia="Times New Roman" w:hAnsi="Courier New" w:cs="Courier New"/>
+          <w:color w:val="000000"/>
+          <w:sz w:val="21"/>
+          <w:szCs w:val="21"/>
+          <w:lang w:val="en-US" w:eastAsia="es-CO"/>
+        </w:rPr>
+        <w:t>mergesort</w:t>
+      </w:r>
+      <w:proofErr w:type="spellEnd"/>
+      <w:r>
+        <w:rPr>
+          <w:rFonts w:ascii="Courier New" w:eastAsia="Times New Roman" w:hAnsi="Courier New" w:cs="Courier New"/>
+          <w:color w:val="000000"/>
+          <w:sz w:val="21"/>
+          <w:szCs w:val="21"/>
+          <w:lang w:val="en-US" w:eastAsia="es-CO"/>
+        </w:rPr>
+        <w:t>( l</w:t>
       </w:r>
       <w:proofErr w:type="gramEnd"/>
       <w:r>
         <w:rPr>
-          <w:rFonts w:ascii="Courier New" w:hAnsi="Courier New" w:cs="Courier New"/>
-          <w:sz w:val="21"/>
-          <w:szCs w:val="21"/>
-          <w:lang w:val="en-US"/>
-        </w:rPr>
-        <w:t xml:space="preserve"> has elements )</w:t>
+          <w:rFonts w:ascii="Courier New" w:eastAsia="Times New Roman" w:hAnsi="Courier New" w:cs="Courier New"/>
+          <w:color w:val="000000"/>
+          <w:sz w:val="21"/>
+          <w:szCs w:val="21"/>
+          <w:lang w:val="en-US" w:eastAsia="es-CO"/>
+        </w:rPr>
+        <w:t>1 )</w:t>
       </w:r>
     </w:p>
     <w:p>
       <w:pPr>
-        <w:autoSpaceDE w:val="0"/>
-        <w:autoSpaceDN w:val="0"/>
-        <w:adjustRightInd w:val="0"/>
-        <w:spacing w:after="0" w:line="240" w:lineRule="auto"/>
-        <w:rPr>
-          <w:rFonts w:ascii="Courier New" w:hAnsi="Courier New" w:cs="Courier New"/>
-          <w:sz w:val="21"/>
-          <w:szCs w:val="21"/>
-          <w:lang w:val="en-US"/>
-        </w:rPr>
-      </w:pPr>
-      <w:r>
-        <w:rPr>
-          <w:rFonts w:ascii="Courier New" w:hAnsi="Courier New" w:cs="Courier New"/>
-          <w:sz w:val="21"/>
-          <w:szCs w:val="21"/>
-          <w:lang w:val="en-US"/>
-        </w:rPr>
-        <w:t xml:space="preserve">          add </w:t>
-      </w:r>
+        <w:pBdr>
+          <w:top w:val="single" w:sz="6" w:space="12" w:color="DDDDDD"/>
+          <w:left w:val="single" w:sz="6" w:space="12" w:color="DDDDDD"/>
+          <w:bottom w:val="single" w:sz="6" w:space="12" w:color="DDDDDD"/>
+          <w:right w:val="single" w:sz="6" w:space="12" w:color="DDDDDD"/>
+        </w:pBdr>
+        <w:shd w:val="clear" w:color="auto" w:fill="F9F9F9"/>
+        <w:tabs>
+          <w:tab w:val="left" w:pos="916"/>
+          <w:tab w:val="left" w:pos="1832"/>
+          <w:tab w:val="left" w:pos="2748"/>
+          <w:tab w:val="left" w:pos="3664"/>
+          <w:tab w:val="left" w:pos="4580"/>
+          <w:tab w:val="left" w:pos="5496"/>
+          <w:tab w:val="left" w:pos="6412"/>
+          <w:tab w:val="left" w:pos="7328"/>
+          <w:tab w:val="left" w:pos="8244"/>
+          <w:tab w:val="left" w:pos="9160"/>
+          <w:tab w:val="left" w:pos="10076"/>
+          <w:tab w:val="left" w:pos="10992"/>
+          <w:tab w:val="left" w:pos="11908"/>
+          <w:tab w:val="left" w:pos="12824"/>
+          <w:tab w:val="left" w:pos="13740"/>
+          <w:tab w:val="left" w:pos="14656"/>
+        </w:tabs>
+        <w:spacing w:after="0" w:line="312" w:lineRule="atLeast"/>
+        <w:rPr>
+          <w:rFonts w:ascii="Courier New" w:eastAsia="Times New Roman" w:hAnsi="Courier New" w:cs="Courier New"/>
+          <w:color w:val="000000"/>
+          <w:sz w:val="21"/>
+          <w:szCs w:val="21"/>
+          <w:lang w:val="en-US" w:eastAsia="es-CO"/>
+        </w:rPr>
+      </w:pPr>
+      <w:r>
+        <w:rPr>
+          <w:rFonts w:ascii="Courier New" w:eastAsia="Times New Roman" w:hAnsi="Courier New" w:cs="Courier New"/>
+          <w:color w:val="000000"/>
+          <w:sz w:val="21"/>
+          <w:szCs w:val="21"/>
+          <w:lang w:val="en-US" w:eastAsia="es-CO"/>
+        </w:rPr>
+        <w:t xml:space="preserve">     l2 = </w:t>
+      </w:r>
+      <w:proofErr w:type="spellStart"/>
       <w:proofErr w:type="gramStart"/>
       <w:r>
         <w:rPr>
-          <w:rFonts w:ascii="Courier New" w:hAnsi="Courier New" w:cs="Courier New"/>
-          <w:sz w:val="21"/>
-          <w:szCs w:val="21"/>
-          <w:lang w:val="en-US"/>
-        </w:rPr>
-        <w:t>a[</w:t>
+          <w:rFonts w:ascii="Courier New" w:eastAsia="Times New Roman" w:hAnsi="Courier New" w:cs="Courier New"/>
+          <w:color w:val="000000"/>
+          <w:sz w:val="21"/>
+          <w:szCs w:val="21"/>
+          <w:lang w:val="en-US" w:eastAsia="es-CO"/>
+        </w:rPr>
+        <w:t>mergesort</w:t>
+      </w:r>
+      <w:proofErr w:type="spellEnd"/>
+      <w:r>
+        <w:rPr>
+          <w:rFonts w:ascii="Courier New" w:eastAsia="Times New Roman" w:hAnsi="Courier New" w:cs="Courier New"/>
+          <w:color w:val="000000"/>
+          <w:sz w:val="21"/>
+          <w:szCs w:val="21"/>
+          <w:lang w:val="en-US" w:eastAsia="es-CO"/>
+        </w:rPr>
+        <w:t>( l</w:t>
       </w:r>
       <w:proofErr w:type="gramEnd"/>
       <w:r>
         <w:rPr>
-          <w:rFonts w:ascii="Courier New" w:hAnsi="Courier New" w:cs="Courier New"/>
-          <w:sz w:val="21"/>
-          <w:szCs w:val="21"/>
-          <w:lang w:val="en-US"/>
-        </w:rPr>
-        <w:t>0] to the end of c</w:t>
+          <w:rFonts w:ascii="Courier New" w:eastAsia="Times New Roman" w:hAnsi="Courier New" w:cs="Courier New"/>
+          <w:color w:val="000000"/>
+          <w:sz w:val="21"/>
+          <w:szCs w:val="21"/>
+          <w:lang w:val="en-US" w:eastAsia="es-CO"/>
+        </w:rPr>
+        <w:t>2 )</w:t>
       </w:r>
     </w:p>
     <w:p>
       <w:pPr>
-        <w:autoSpaceDE w:val="0"/>
-        <w:autoSpaceDN w:val="0"/>
-        <w:adjustRightInd w:val="0"/>
-        <w:spacing w:after="0" w:line="240" w:lineRule="auto"/>
-        <w:rPr>
-          <w:rFonts w:ascii="Courier New" w:hAnsi="Courier New" w:cs="Courier New"/>
-          <w:sz w:val="21"/>
-          <w:szCs w:val="21"/>
-          <w:lang w:val="en-US"/>
-        </w:rPr>
-      </w:pPr>
-      <w:r>
-        <w:rPr>
-          <w:rFonts w:ascii="Courier New" w:hAnsi="Courier New" w:cs="Courier New"/>
-          <w:sz w:val="21"/>
-          <w:szCs w:val="21"/>
-          <w:lang w:val="en-US"/>
-        </w:rPr>
-        <w:t xml:space="preserve">          remove </w:t>
-      </w:r>
-      <w:proofErr w:type="gramStart"/>
-      <w:r>
-        <w:rPr>
-          <w:rFonts w:ascii="Courier New" w:hAnsi="Courier New" w:cs="Courier New"/>
-          <w:sz w:val="21"/>
-          <w:szCs w:val="21"/>
-          <w:lang w:val="en-US"/>
-        </w:rPr>
-        <w:t>a[</w:t>
-      </w:r>
-      <w:proofErr w:type="gramEnd"/>
-      <w:r>
-        <w:rPr>
-          <w:rFonts w:ascii="Courier New" w:hAnsi="Courier New" w:cs="Courier New"/>
-          <w:sz w:val="21"/>
-          <w:szCs w:val="21"/>
-          <w:lang w:val="en-US"/>
-        </w:rPr>
-        <w:t>0] from a</w:t>
-      </w:r>
+        <w:pBdr>
+          <w:top w:val="single" w:sz="6" w:space="12" w:color="DDDDDD"/>
+          <w:left w:val="single" w:sz="6" w:space="12" w:color="DDDDDD"/>
+          <w:bottom w:val="single" w:sz="6" w:space="12" w:color="DDDDDD"/>
+          <w:right w:val="single" w:sz="6" w:space="12" w:color="DDDDDD"/>
+        </w:pBdr>
+        <w:shd w:val="clear" w:color="auto" w:fill="F9F9F9"/>
+        <w:tabs>
+          <w:tab w:val="left" w:pos="916"/>
+          <w:tab w:val="left" w:pos="1832"/>
+          <w:tab w:val="left" w:pos="2748"/>
+          <w:tab w:val="left" w:pos="3664"/>
+          <w:tab w:val="left" w:pos="4580"/>
+          <w:tab w:val="left" w:pos="5496"/>
+          <w:tab w:val="left" w:pos="6412"/>
+          <w:tab w:val="left" w:pos="7328"/>
+          <w:tab w:val="left" w:pos="8244"/>
+          <w:tab w:val="left" w:pos="9160"/>
+          <w:tab w:val="left" w:pos="10076"/>
+          <w:tab w:val="left" w:pos="10992"/>
+          <w:tab w:val="left" w:pos="11908"/>
+          <w:tab w:val="left" w:pos="12824"/>
+          <w:tab w:val="left" w:pos="13740"/>
+          <w:tab w:val="left" w:pos="14656"/>
+        </w:tabs>
+        <w:spacing w:after="0" w:line="312" w:lineRule="atLeast"/>
+        <w:rPr>
+          <w:rFonts w:ascii="Courier New" w:eastAsia="Times New Roman" w:hAnsi="Courier New" w:cs="Courier New"/>
+          <w:color w:val="000000"/>
+          <w:sz w:val="21"/>
+          <w:szCs w:val="21"/>
+          <w:lang w:val="en-US" w:eastAsia="es-CO"/>
+        </w:rPr>
+      </w:pPr>
     </w:p>
     <w:p>
       <w:pPr>
-        <w:autoSpaceDE w:val="0"/>
-        <w:autoSpaceDN w:val="0"/>
-        <w:adjustRightInd w:val="0"/>
-        <w:spacing w:after="0" w:line="240" w:lineRule="auto"/>
-        <w:rPr>
-          <w:rFonts w:ascii="Courier New" w:hAnsi="Courier New" w:cs="Courier New"/>
-          <w:sz w:val="21"/>
-          <w:szCs w:val="21"/>
-          <w:lang w:val="en-US"/>
-        </w:rPr>
-      </w:pPr>
-      <w:r>
-        <w:rPr>
-          <w:rFonts w:ascii="Courier New" w:hAnsi="Courier New" w:cs="Courier New"/>
-          <w:sz w:val="21"/>
-          <w:szCs w:val="21"/>
-          <w:lang w:val="en-US"/>
-        </w:rPr>
-        <w:t xml:space="preserve">     while </w:t>
+        <w:pBdr>
+          <w:top w:val="single" w:sz="6" w:space="12" w:color="DDDDDD"/>
+          <w:left w:val="single" w:sz="6" w:space="12" w:color="DDDDDD"/>
+          <w:bottom w:val="single" w:sz="6" w:space="12" w:color="DDDDDD"/>
+          <w:right w:val="single" w:sz="6" w:space="12" w:color="DDDDDD"/>
+        </w:pBdr>
+        <w:shd w:val="clear" w:color="auto" w:fill="F9F9F9"/>
+        <w:tabs>
+          <w:tab w:val="left" w:pos="916"/>
+          <w:tab w:val="left" w:pos="1832"/>
+          <w:tab w:val="left" w:pos="2748"/>
+          <w:tab w:val="left" w:pos="3664"/>
+          <w:tab w:val="left" w:pos="4580"/>
+          <w:tab w:val="left" w:pos="5496"/>
+          <w:tab w:val="left" w:pos="6412"/>
+          <w:tab w:val="left" w:pos="7328"/>
+          <w:tab w:val="left" w:pos="8244"/>
+          <w:tab w:val="left" w:pos="9160"/>
+          <w:tab w:val="left" w:pos="10076"/>
+          <w:tab w:val="left" w:pos="10992"/>
+          <w:tab w:val="left" w:pos="11908"/>
+          <w:tab w:val="left" w:pos="12824"/>
+          <w:tab w:val="left" w:pos="13740"/>
+          <w:tab w:val="left" w:pos="14656"/>
+        </w:tabs>
+        <w:spacing w:after="0" w:line="312" w:lineRule="atLeast"/>
+        <w:rPr>
+          <w:rFonts w:ascii="Courier New" w:eastAsia="Times New Roman" w:hAnsi="Courier New" w:cs="Courier New"/>
+          <w:color w:val="000000"/>
+          <w:sz w:val="21"/>
+          <w:szCs w:val="21"/>
+          <w:lang w:val="en-US" w:eastAsia="es-CO"/>
+        </w:rPr>
+      </w:pPr>
+      <w:r>
+        <w:rPr>
+          <w:rFonts w:ascii="Courier New" w:eastAsia="Times New Roman" w:hAnsi="Courier New" w:cs="Courier New"/>
+          <w:color w:val="000000"/>
+          <w:sz w:val="21"/>
+          <w:szCs w:val="21"/>
+          <w:lang w:val="en-US" w:eastAsia="es-CO"/>
+        </w:rPr>
+        <w:t xml:space="preserve">     return </w:t>
       </w:r>
       <w:proofErr w:type="gramStart"/>
       <w:r>
         <w:rPr>
-          <w:rFonts w:ascii="Courier New" w:hAnsi="Courier New" w:cs="Courier New"/>
-          <w:sz w:val="21"/>
-          <w:szCs w:val="21"/>
-          <w:lang w:val="en-US"/>
-        </w:rPr>
-        <w:t>( b</w:t>
+          <w:rFonts w:ascii="Courier New" w:eastAsia="Times New Roman" w:hAnsi="Courier New" w:cs="Courier New"/>
+          <w:color w:val="000000"/>
+          <w:sz w:val="21"/>
+          <w:szCs w:val="21"/>
+          <w:lang w:val="en-US" w:eastAsia="es-CO"/>
+        </w:rPr>
+        <w:t>merge( l</w:t>
       </w:r>
       <w:proofErr w:type="gramEnd"/>
       <w:r>
         <w:rPr>
-          <w:rFonts w:ascii="Courier New" w:hAnsi="Courier New" w:cs="Courier New"/>
-          <w:sz w:val="21"/>
-          <w:szCs w:val="21"/>
-          <w:lang w:val="en-US"/>
-        </w:rPr>
-        <w:t xml:space="preserve"> has elements )</w:t>
+          <w:rFonts w:ascii="Courier New" w:eastAsia="Times New Roman" w:hAnsi="Courier New" w:cs="Courier New"/>
+          <w:color w:val="000000"/>
+          <w:sz w:val="21"/>
+          <w:szCs w:val="21"/>
+          <w:lang w:val="en-US" w:eastAsia="es-CO"/>
+        </w:rPr>
+        <w:t>1, l2 )</w:t>
       </w:r>
     </w:p>
     <w:p>
       <w:pPr>
-        <w:autoSpaceDE w:val="0"/>
-        <w:autoSpaceDN w:val="0"/>
-        <w:adjustRightInd w:val="0"/>
-        <w:spacing w:after="0" w:line="240" w:lineRule="auto"/>
-        <w:rPr>
-          <w:rFonts w:ascii="Courier New" w:hAnsi="Courier New" w:cs="Courier New"/>
-          <w:sz w:val="21"/>
-          <w:szCs w:val="21"/>
-          <w:lang w:val="en-US"/>
-        </w:rPr>
-      </w:pPr>
-      <w:r>
-        <w:rPr>
-          <w:rFonts w:ascii="Courier New" w:hAnsi="Courier New" w:cs="Courier New"/>
-          <w:sz w:val="21"/>
-          <w:szCs w:val="21"/>
-          <w:lang w:val="en-US"/>
-        </w:rPr>
-        <w:t xml:space="preserve">          add </w:t>
-      </w:r>
-      <w:proofErr w:type="gramStart"/>
-      <w:r>
-        <w:rPr>
-          <w:rFonts w:ascii="Courier New" w:hAnsi="Courier New" w:cs="Courier New"/>
-          <w:sz w:val="21"/>
-          <w:szCs w:val="21"/>
-          <w:lang w:val="en-US"/>
-        </w:rPr>
-        <w:t>b[</w:t>
-      </w:r>
-      <w:proofErr w:type="gramEnd"/>
-      <w:r>
-        <w:rPr>
-          <w:rFonts w:ascii="Courier New" w:hAnsi="Courier New" w:cs="Courier New"/>
-          <w:sz w:val="21"/>
-          <w:szCs w:val="21"/>
-          <w:lang w:val="en-US"/>
-        </w:rPr>
-        <w:t>0] to the end of c</w:t>
-      </w:r>
+        <w:pBdr>
+          <w:top w:val="single" w:sz="6" w:space="12" w:color="DDDDDD"/>
+          <w:left w:val="single" w:sz="6" w:space="12" w:color="DDDDDD"/>
+          <w:bottom w:val="single" w:sz="6" w:space="12" w:color="DDDDDD"/>
+          <w:right w:val="single" w:sz="6" w:space="12" w:color="DDDDDD"/>
+        </w:pBdr>
+        <w:shd w:val="clear" w:color="auto" w:fill="F9F9F9"/>
+        <w:tabs>
+          <w:tab w:val="left" w:pos="916"/>
+          <w:tab w:val="left" w:pos="1832"/>
+          <w:tab w:val="left" w:pos="2748"/>
+          <w:tab w:val="left" w:pos="3664"/>
+          <w:tab w:val="left" w:pos="4580"/>
+          <w:tab w:val="left" w:pos="5496"/>
+          <w:tab w:val="left" w:pos="6412"/>
+          <w:tab w:val="left" w:pos="7328"/>
+          <w:tab w:val="left" w:pos="8244"/>
+          <w:tab w:val="left" w:pos="9160"/>
+          <w:tab w:val="left" w:pos="10076"/>
+          <w:tab w:val="left" w:pos="10992"/>
+          <w:tab w:val="left" w:pos="11908"/>
+          <w:tab w:val="left" w:pos="12824"/>
+          <w:tab w:val="left" w:pos="13740"/>
+          <w:tab w:val="left" w:pos="14656"/>
+        </w:tabs>
+        <w:spacing w:after="0" w:line="312" w:lineRule="atLeast"/>
+        <w:rPr>
+          <w:rFonts w:ascii="Courier New" w:eastAsia="Times New Roman" w:hAnsi="Courier New" w:cs="Courier New"/>
+          <w:color w:val="000000"/>
+          <w:sz w:val="21"/>
+          <w:szCs w:val="21"/>
+          <w:lang w:val="en-US" w:eastAsia="es-CO"/>
+        </w:rPr>
+      </w:pPr>
+      <w:r>
+        <w:rPr>
+          <w:rFonts w:ascii="Courier New" w:eastAsia="Times New Roman" w:hAnsi="Courier New" w:cs="Courier New"/>
+          <w:color w:val="000000"/>
+          <w:sz w:val="21"/>
+          <w:szCs w:val="21"/>
+          <w:lang w:val="en-US" w:eastAsia="es-CO"/>
+        </w:rPr>
+        <w:t xml:space="preserve">end </w:t>
+      </w:r>
+      <w:proofErr w:type="spellStart"/>
+      <w:r>
+        <w:rPr>
+          <w:rFonts w:ascii="Courier New" w:eastAsia="Times New Roman" w:hAnsi="Courier New" w:cs="Courier New"/>
+          <w:color w:val="000000"/>
+          <w:sz w:val="21"/>
+          <w:szCs w:val="21"/>
+          <w:lang w:val="en-US" w:eastAsia="es-CO"/>
+        </w:rPr>
+        <w:t>func</w:t>
+      </w:r>
+      <w:proofErr w:type="spellEnd"/>
     </w:p>
     <w:p>
       <w:pPr>
-        <w:autoSpaceDE w:val="0"/>
-        <w:autoSpaceDN w:val="0"/>
-        <w:adjustRightInd w:val="0"/>
-        <w:spacing w:after="0" w:line="240" w:lineRule="auto"/>
-        <w:rPr>
-          <w:rFonts w:ascii="Courier New" w:hAnsi="Courier New" w:cs="Courier New"/>
-          <w:sz w:val="21"/>
-          <w:szCs w:val="21"/>
-          <w:lang w:val="en-US"/>
-        </w:rPr>
-      </w:pPr>
-      <w:r>
-        <w:rPr>
-          <w:rFonts w:ascii="Courier New" w:hAnsi="Courier New" w:cs="Courier New"/>
-          <w:sz w:val="21"/>
-          <w:szCs w:val="21"/>
-          <w:lang w:val="en-US"/>
-        </w:rPr>
-        <w:t xml:space="preserve">          remove </w:t>
-      </w:r>
-      <w:proofErr w:type="gramStart"/>
-      <w:r>
-        <w:rPr>
-          <w:rFonts w:ascii="Courier New" w:hAnsi="Courier New" w:cs="Courier New"/>
-          <w:sz w:val="21"/>
-          <w:szCs w:val="21"/>
-          <w:lang w:val="en-US"/>
-        </w:rPr>
-        <w:t>b[</w:t>
-      </w:r>
-      <w:proofErr w:type="gramEnd"/>
-      <w:r>
-        <w:rPr>
-          <w:rFonts w:ascii="Courier New" w:hAnsi="Courier New" w:cs="Courier New"/>
-          <w:sz w:val="21"/>
-          <w:szCs w:val="21"/>
-          <w:lang w:val="en-US"/>
-        </w:rPr>
-        <w:t>0] from b</w:t>
-      </w:r>
+        <w:pBdr>
+          <w:top w:val="single" w:sz="6" w:space="12" w:color="DDDDDD"/>
+          <w:left w:val="single" w:sz="6" w:space="12" w:color="DDDDDD"/>
+          <w:bottom w:val="single" w:sz="6" w:space="12" w:color="DDDDDD"/>
+          <w:right w:val="single" w:sz="6" w:space="12" w:color="DDDDDD"/>
+        </w:pBdr>
+        <w:shd w:val="clear" w:color="auto" w:fill="F9F9F9"/>
+        <w:tabs>
+          <w:tab w:val="left" w:pos="916"/>
+          <w:tab w:val="left" w:pos="1832"/>
+          <w:tab w:val="left" w:pos="2748"/>
+          <w:tab w:val="left" w:pos="3664"/>
+          <w:tab w:val="left" w:pos="4580"/>
+          <w:tab w:val="left" w:pos="5496"/>
+          <w:tab w:val="left" w:pos="6412"/>
+          <w:tab w:val="left" w:pos="7328"/>
+          <w:tab w:val="left" w:pos="8244"/>
+          <w:tab w:val="left" w:pos="9160"/>
+          <w:tab w:val="left" w:pos="10076"/>
+          <w:tab w:val="left" w:pos="10992"/>
+          <w:tab w:val="left" w:pos="11908"/>
+          <w:tab w:val="left" w:pos="12824"/>
+          <w:tab w:val="left" w:pos="13740"/>
+          <w:tab w:val="left" w:pos="14656"/>
+        </w:tabs>
+        <w:spacing w:after="0" w:line="312" w:lineRule="atLeast"/>
+        <w:rPr>
+          <w:rFonts w:ascii="Courier New" w:eastAsia="Times New Roman" w:hAnsi="Courier New" w:cs="Courier New"/>
+          <w:color w:val="000000"/>
+          <w:sz w:val="21"/>
+          <w:szCs w:val="21"/>
+          <w:lang w:val="en-US" w:eastAsia="es-CO"/>
+        </w:rPr>
+      </w:pPr>
     </w:p>
     <w:p>
       <w:pPr>
-        <w:autoSpaceDE w:val="0"/>
-        <w:autoSpaceDN w:val="0"/>
-        <w:adjustRightInd w:val="0"/>
-        <w:spacing w:after="0" w:line="240" w:lineRule="auto"/>
-        <w:rPr>
-          <w:rFonts w:ascii="Courier New" w:hAnsi="Courier New" w:cs="Courier New"/>
-          <w:sz w:val="21"/>
-          <w:szCs w:val="21"/>
-          <w:lang w:val="en-US"/>
-        </w:rPr>
-      </w:pPr>
-      <w:r>
-        <w:rPr>
-          <w:rFonts w:ascii="Courier New" w:hAnsi="Courier New" w:cs="Courier New"/>
-          <w:sz w:val="21"/>
-          <w:szCs w:val="21"/>
-          <w:lang w:val="en-US"/>
-        </w:rPr>
-        <w:t xml:space="preserve">     return c</w:t>
+        <w:pBdr>
+          <w:top w:val="single" w:sz="6" w:space="12" w:color="DDDDDD"/>
+          <w:left w:val="single" w:sz="6" w:space="12" w:color="DDDDDD"/>
+          <w:bottom w:val="single" w:sz="6" w:space="12" w:color="DDDDDD"/>
+          <w:right w:val="single" w:sz="6" w:space="12" w:color="DDDDDD"/>
+        </w:pBdr>
+        <w:shd w:val="clear" w:color="auto" w:fill="F9F9F9"/>
+        <w:tabs>
+          <w:tab w:val="left" w:pos="916"/>
+          <w:tab w:val="left" w:pos="1832"/>
+          <w:tab w:val="left" w:pos="2748"/>
+          <w:tab w:val="left" w:pos="3664"/>
+          <w:tab w:val="left" w:pos="4580"/>
+          <w:tab w:val="left" w:pos="5496"/>
+          <w:tab w:val="left" w:pos="6412"/>
+          <w:tab w:val="left" w:pos="7328"/>
+          <w:tab w:val="left" w:pos="8244"/>
+          <w:tab w:val="left" w:pos="9160"/>
+          <w:tab w:val="left" w:pos="10076"/>
+          <w:tab w:val="left" w:pos="10992"/>
+          <w:tab w:val="left" w:pos="11908"/>
+          <w:tab w:val="left" w:pos="12824"/>
+          <w:tab w:val="left" w:pos="13740"/>
+          <w:tab w:val="left" w:pos="14656"/>
+        </w:tabs>
+        <w:spacing w:after="0" w:line="312" w:lineRule="atLeast"/>
+        <w:rPr>
+          <w:rFonts w:ascii="Courier New" w:eastAsia="Times New Roman" w:hAnsi="Courier New" w:cs="Courier New"/>
+          <w:color w:val="000000"/>
+          <w:sz w:val="21"/>
+          <w:szCs w:val="21"/>
+          <w:lang w:val="en-US" w:eastAsia="es-CO"/>
+        </w:rPr>
+      </w:pPr>
+      <w:proofErr w:type="spellStart"/>
+      <w:r>
+        <w:rPr>
+          <w:rFonts w:ascii="Courier New" w:eastAsia="Times New Roman" w:hAnsi="Courier New" w:cs="Courier New"/>
+          <w:color w:val="000000"/>
+          <w:sz w:val="21"/>
+          <w:szCs w:val="21"/>
+          <w:lang w:val="en-US" w:eastAsia="es-CO"/>
+        </w:rPr>
+        <w:t>func</w:t>
+      </w:r>
+      <w:proofErr w:type="spellEnd"/>
+      <w:r>
+        <w:rPr>
+          <w:rFonts w:ascii="Courier New" w:eastAsia="Times New Roman" w:hAnsi="Courier New" w:cs="Courier New"/>
+          <w:color w:val="000000"/>
+          <w:sz w:val="21"/>
+          <w:szCs w:val="21"/>
+          <w:lang w:val="en-US" w:eastAsia="es-CO"/>
+        </w:rPr>
+        <w:t xml:space="preserve"> </w:t>
+      </w:r>
+      <w:proofErr w:type="gramStart"/>
+      <w:r>
+        <w:rPr>
+          <w:rFonts w:ascii="Courier New" w:eastAsia="Times New Roman" w:hAnsi="Courier New" w:cs="Courier New"/>
+          <w:color w:val="000000"/>
+          <w:sz w:val="21"/>
+          <w:szCs w:val="21"/>
+          <w:lang w:val="en-US" w:eastAsia="es-CO"/>
+        </w:rPr>
+        <w:t>merge( var</w:t>
+      </w:r>
+      <w:proofErr w:type="gramEnd"/>
+      <w:r>
+        <w:rPr>
+          <w:rFonts w:ascii="Courier New" w:eastAsia="Times New Roman" w:hAnsi="Courier New" w:cs="Courier New"/>
+          <w:color w:val="000000"/>
+          <w:sz w:val="21"/>
+          <w:szCs w:val="21"/>
+          <w:lang w:val="en-US" w:eastAsia="es-CO"/>
+        </w:rPr>
+        <w:t xml:space="preserve"> a as array, var b as array )</w:t>
       </w:r>
     </w:p>
     <w:p>
       <w:pPr>
-        <w:autoSpaceDE w:val="0"/>
-        <w:autoSpaceDN w:val="0"/>
-        <w:adjustRightInd w:val="0"/>
-        <w:spacing w:after="0" w:line="240" w:lineRule="auto"/>
-        <w:rPr>
-          <w:rFonts w:ascii="Courier New" w:hAnsi="Courier New" w:cs="Courier New"/>
-          <w:sz w:val="21"/>
-          <w:szCs w:val="21"/>
-          <w:lang w:val="en-US"/>
-        </w:rPr>
-      </w:pPr>
+        <w:pBdr>
+          <w:top w:val="single" w:sz="6" w:space="12" w:color="DDDDDD"/>
+          <w:left w:val="single" w:sz="6" w:space="12" w:color="DDDDDD"/>
+          <w:bottom w:val="single" w:sz="6" w:space="12" w:color="DDDDDD"/>
+          <w:right w:val="single" w:sz="6" w:space="12" w:color="DDDDDD"/>
+        </w:pBdr>
+        <w:shd w:val="clear" w:color="auto" w:fill="F9F9F9"/>
+        <w:tabs>
+          <w:tab w:val="left" w:pos="916"/>
+          <w:tab w:val="left" w:pos="1832"/>
+          <w:tab w:val="left" w:pos="2748"/>
+          <w:tab w:val="left" w:pos="3664"/>
+          <w:tab w:val="left" w:pos="4580"/>
+          <w:tab w:val="left" w:pos="5496"/>
+          <w:tab w:val="left" w:pos="6412"/>
+          <w:tab w:val="left" w:pos="7328"/>
+          <w:tab w:val="left" w:pos="8244"/>
+          <w:tab w:val="left" w:pos="9160"/>
+          <w:tab w:val="left" w:pos="10076"/>
+          <w:tab w:val="left" w:pos="10992"/>
+          <w:tab w:val="left" w:pos="11908"/>
+          <w:tab w:val="left" w:pos="12824"/>
+          <w:tab w:val="left" w:pos="13740"/>
+          <w:tab w:val="left" w:pos="14656"/>
+        </w:tabs>
+        <w:spacing w:after="0" w:line="312" w:lineRule="atLeast"/>
+        <w:rPr>
+          <w:rFonts w:ascii="Courier New" w:eastAsia="Times New Roman" w:hAnsi="Courier New" w:cs="Courier New"/>
+          <w:color w:val="000000"/>
+          <w:sz w:val="21"/>
+          <w:szCs w:val="21"/>
+          <w:lang w:val="en-US" w:eastAsia="es-CO"/>
+        </w:rPr>
+      </w:pPr>
+      <w:r>
+        <w:rPr>
+          <w:rFonts w:ascii="Courier New" w:eastAsia="Times New Roman" w:hAnsi="Courier New" w:cs="Courier New"/>
+          <w:color w:val="000000"/>
+          <w:sz w:val="21"/>
+          <w:szCs w:val="21"/>
+          <w:lang w:val="en-US" w:eastAsia="es-CO"/>
+        </w:rPr>
+        <w:t xml:space="preserve">     var c as array</w:t>
+      </w:r>
     </w:p>
     <w:p>
       <w:pPr>
+        <w:pBdr>
+          <w:top w:val="single" w:sz="6" w:space="12" w:color="DDDDDD"/>
+          <w:left w:val="single" w:sz="6" w:space="12" w:color="DDDDDD"/>
+          <w:bottom w:val="single" w:sz="6" w:space="12" w:color="DDDDDD"/>
+          <w:right w:val="single" w:sz="6" w:space="12" w:color="DDDDDD"/>
+        </w:pBdr>
+        <w:shd w:val="clear" w:color="auto" w:fill="F9F9F9"/>
+        <w:tabs>
+          <w:tab w:val="left" w:pos="916"/>
+          <w:tab w:val="left" w:pos="1832"/>
+          <w:tab w:val="left" w:pos="2748"/>
+          <w:tab w:val="left" w:pos="3664"/>
+          <w:tab w:val="left" w:pos="4580"/>
+          <w:tab w:val="left" w:pos="5496"/>
+          <w:tab w:val="left" w:pos="6412"/>
+          <w:tab w:val="left" w:pos="7328"/>
+          <w:tab w:val="left" w:pos="8244"/>
+          <w:tab w:val="left" w:pos="9160"/>
+          <w:tab w:val="left" w:pos="10076"/>
+          <w:tab w:val="left" w:pos="10992"/>
+          <w:tab w:val="left" w:pos="11908"/>
+          <w:tab w:val="left" w:pos="12824"/>
+          <w:tab w:val="left" w:pos="13740"/>
+          <w:tab w:val="left" w:pos="14656"/>
+        </w:tabs>
+        <w:spacing w:after="0" w:line="312" w:lineRule="atLeast"/>
+        <w:rPr>
+          <w:rFonts w:ascii="Courier New" w:eastAsia="Times New Roman" w:hAnsi="Courier New" w:cs="Courier New"/>
+          <w:color w:val="000000"/>
+          <w:sz w:val="21"/>
+          <w:szCs w:val="21"/>
+          <w:lang w:val="en-US" w:eastAsia="es-CO"/>
+        </w:rPr>
+      </w:pPr>
+    </w:p>
+    <w:p>
+      <w:pPr>
+        <w:pBdr>
+          <w:top w:val="single" w:sz="6" w:space="12" w:color="DDDDDD"/>
+          <w:left w:val="single" w:sz="6" w:space="12" w:color="DDDDDD"/>
+          <w:bottom w:val="single" w:sz="6" w:space="12" w:color="DDDDDD"/>
+          <w:right w:val="single" w:sz="6" w:space="12" w:color="DDDDDD"/>
+        </w:pBdr>
+        <w:shd w:val="clear" w:color="auto" w:fill="F9F9F9"/>
+        <w:tabs>
+          <w:tab w:val="left" w:pos="916"/>
+          <w:tab w:val="left" w:pos="1832"/>
+          <w:tab w:val="left" w:pos="2748"/>
+          <w:tab w:val="left" w:pos="3664"/>
+          <w:tab w:val="left" w:pos="4580"/>
+          <w:tab w:val="left" w:pos="5496"/>
+          <w:tab w:val="left" w:pos="6412"/>
+          <w:tab w:val="left" w:pos="7328"/>
+          <w:tab w:val="left" w:pos="8244"/>
+          <w:tab w:val="left" w:pos="9160"/>
+          <w:tab w:val="left" w:pos="10076"/>
+          <w:tab w:val="left" w:pos="10992"/>
+          <w:tab w:val="left" w:pos="11908"/>
+          <w:tab w:val="left" w:pos="12824"/>
+          <w:tab w:val="left" w:pos="13740"/>
+          <w:tab w:val="left" w:pos="14656"/>
+        </w:tabs>
+        <w:spacing w:after="0" w:line="312" w:lineRule="atLeast"/>
+        <w:rPr>
+          <w:rFonts w:ascii="Courier New" w:eastAsia="Times New Roman" w:hAnsi="Courier New" w:cs="Courier New"/>
+          <w:color w:val="000000"/>
+          <w:sz w:val="21"/>
+          <w:szCs w:val="21"/>
+          <w:lang w:val="en-US" w:eastAsia="es-CO"/>
+        </w:rPr>
+      </w:pPr>
+      <w:r>
+        <w:rPr>
+          <w:rFonts w:ascii="Courier New" w:eastAsia="Times New Roman" w:hAnsi="Courier New" w:cs="Courier New"/>
+          <w:color w:val="000000"/>
+          <w:sz w:val="21"/>
+          <w:szCs w:val="21"/>
+          <w:lang w:val="en-US" w:eastAsia="es-CO"/>
+        </w:rPr>
+        <w:t xml:space="preserve">     while </w:t>
+      </w:r>
+      <w:proofErr w:type="gramStart"/>
+      <w:r>
+        <w:rPr>
+          <w:rFonts w:ascii="Courier New" w:eastAsia="Times New Roman" w:hAnsi="Courier New" w:cs="Courier New"/>
+          <w:color w:val="000000"/>
+          <w:sz w:val="21"/>
+          <w:szCs w:val="21"/>
+          <w:lang w:val="en-US" w:eastAsia="es-CO"/>
+        </w:rPr>
+        <w:t>( a</w:t>
+      </w:r>
+      <w:proofErr w:type="gramEnd"/>
+      <w:r>
+        <w:rPr>
+          <w:rFonts w:ascii="Courier New" w:eastAsia="Times New Roman" w:hAnsi="Courier New" w:cs="Courier New"/>
+          <w:color w:val="000000"/>
+          <w:sz w:val="21"/>
+          <w:szCs w:val="21"/>
+          <w:lang w:val="en-US" w:eastAsia="es-CO"/>
+        </w:rPr>
+        <w:t xml:space="preserve"> and b have elements )</w:t>
+      </w:r>
+    </w:p>
+    <w:p>
+      <w:pPr>
+        <w:pBdr>
+          <w:top w:val="single" w:sz="6" w:space="12" w:color="DDDDDD"/>
+          <w:left w:val="single" w:sz="6" w:space="12" w:color="DDDDDD"/>
+          <w:bottom w:val="single" w:sz="6" w:space="12" w:color="DDDDDD"/>
+          <w:right w:val="single" w:sz="6" w:space="12" w:color="DDDDDD"/>
+        </w:pBdr>
+        <w:shd w:val="clear" w:color="auto" w:fill="F9F9F9"/>
+        <w:tabs>
+          <w:tab w:val="left" w:pos="916"/>
+          <w:tab w:val="left" w:pos="1832"/>
+          <w:tab w:val="left" w:pos="2748"/>
+          <w:tab w:val="left" w:pos="3664"/>
+          <w:tab w:val="left" w:pos="4580"/>
+          <w:tab w:val="left" w:pos="5496"/>
+          <w:tab w:val="left" w:pos="6412"/>
+          <w:tab w:val="left" w:pos="7328"/>
+          <w:tab w:val="left" w:pos="8244"/>
+          <w:tab w:val="left" w:pos="9160"/>
+          <w:tab w:val="left" w:pos="10076"/>
+          <w:tab w:val="left" w:pos="10992"/>
+          <w:tab w:val="left" w:pos="11908"/>
+          <w:tab w:val="left" w:pos="12824"/>
+          <w:tab w:val="left" w:pos="13740"/>
+          <w:tab w:val="left" w:pos="14656"/>
+        </w:tabs>
+        <w:spacing w:after="0" w:line="312" w:lineRule="atLeast"/>
+        <w:rPr>
+          <w:rFonts w:ascii="Courier New" w:eastAsia="Times New Roman" w:hAnsi="Courier New" w:cs="Courier New"/>
+          <w:color w:val="000000"/>
+          <w:sz w:val="21"/>
+          <w:szCs w:val="21"/>
+          <w:lang w:val="en-US" w:eastAsia="es-CO"/>
+        </w:rPr>
+      </w:pPr>
+      <w:r>
+        <w:rPr>
+          <w:rFonts w:ascii="Courier New" w:eastAsia="Times New Roman" w:hAnsi="Courier New" w:cs="Courier New"/>
+          <w:color w:val="000000"/>
+          <w:sz w:val="21"/>
+          <w:szCs w:val="21"/>
+          <w:lang w:val="en-US" w:eastAsia="es-CO"/>
+        </w:rPr>
+        <w:t xml:space="preserve">          if </w:t>
+      </w:r>
+      <w:proofErr w:type="gramStart"/>
+      <w:r>
+        <w:rPr>
+          <w:rFonts w:ascii="Courier New" w:eastAsia="Times New Roman" w:hAnsi="Courier New" w:cs="Courier New"/>
+          <w:color w:val="000000"/>
+          <w:sz w:val="21"/>
+          <w:szCs w:val="21"/>
+          <w:lang w:val="en-US" w:eastAsia="es-CO"/>
+        </w:rPr>
+        <w:t>( a</w:t>
+      </w:r>
+      <w:proofErr w:type="gramEnd"/>
+      <w:r>
+        <w:rPr>
+          <w:rFonts w:ascii="Courier New" w:eastAsia="Times New Roman" w:hAnsi="Courier New" w:cs="Courier New"/>
+          <w:color w:val="000000"/>
+          <w:sz w:val="21"/>
+          <w:szCs w:val="21"/>
+          <w:lang w:val="en-US" w:eastAsia="es-CO"/>
+        </w:rPr>
+        <w:t>[0] &gt; b[0] )</w:t>
+      </w:r>
+    </w:p>
+    <w:p>
+      <w:pPr>
+        <w:pBdr>
+          <w:top w:val="single" w:sz="6" w:space="12" w:color="DDDDDD"/>
+          <w:left w:val="single" w:sz="6" w:space="12" w:color="DDDDDD"/>
+          <w:bottom w:val="single" w:sz="6" w:space="12" w:color="DDDDDD"/>
+          <w:right w:val="single" w:sz="6" w:space="12" w:color="DDDDDD"/>
+        </w:pBdr>
+        <w:shd w:val="clear" w:color="auto" w:fill="F9F9F9"/>
+        <w:tabs>
+          <w:tab w:val="left" w:pos="916"/>
+          <w:tab w:val="left" w:pos="1832"/>
+          <w:tab w:val="left" w:pos="2748"/>
+          <w:tab w:val="left" w:pos="3664"/>
+          <w:tab w:val="left" w:pos="4580"/>
+          <w:tab w:val="left" w:pos="5496"/>
+          <w:tab w:val="left" w:pos="6412"/>
+          <w:tab w:val="left" w:pos="7328"/>
+          <w:tab w:val="left" w:pos="8244"/>
+          <w:tab w:val="left" w:pos="9160"/>
+          <w:tab w:val="left" w:pos="10076"/>
+          <w:tab w:val="left" w:pos="10992"/>
+          <w:tab w:val="left" w:pos="11908"/>
+          <w:tab w:val="left" w:pos="12824"/>
+          <w:tab w:val="left" w:pos="13740"/>
+          <w:tab w:val="left" w:pos="14656"/>
+        </w:tabs>
+        <w:spacing w:after="0" w:line="312" w:lineRule="atLeast"/>
+        <w:rPr>
+          <w:rFonts w:ascii="Courier New" w:eastAsia="Times New Roman" w:hAnsi="Courier New" w:cs="Courier New"/>
+          <w:color w:val="000000"/>
+          <w:sz w:val="21"/>
+          <w:szCs w:val="21"/>
+          <w:lang w:val="en-US" w:eastAsia="es-CO"/>
+        </w:rPr>
+      </w:pPr>
+      <w:r>
+        <w:rPr>
+          <w:rFonts w:ascii="Courier New" w:eastAsia="Times New Roman" w:hAnsi="Courier New" w:cs="Courier New"/>
+          <w:color w:val="000000"/>
+          <w:sz w:val="21"/>
+          <w:szCs w:val="21"/>
+          <w:lang w:val="en-US" w:eastAsia="es-CO"/>
+        </w:rPr>
+        <w:t xml:space="preserve">               add </w:t>
+      </w:r>
+      <w:proofErr w:type="gramStart"/>
+      <w:r>
+        <w:rPr>
+          <w:rFonts w:ascii="Courier New" w:eastAsia="Times New Roman" w:hAnsi="Courier New" w:cs="Courier New"/>
+          <w:color w:val="000000"/>
+          <w:sz w:val="21"/>
+          <w:szCs w:val="21"/>
+          <w:lang w:val="en-US" w:eastAsia="es-CO"/>
+        </w:rPr>
+        <w:t>b[</w:t>
+      </w:r>
+      <w:proofErr w:type="gramEnd"/>
+      <w:r>
+        <w:rPr>
+          <w:rFonts w:ascii="Courier New" w:eastAsia="Times New Roman" w:hAnsi="Courier New" w:cs="Courier New"/>
+          <w:color w:val="000000"/>
+          <w:sz w:val="21"/>
+          <w:szCs w:val="21"/>
+          <w:lang w:val="en-US" w:eastAsia="es-CO"/>
+        </w:rPr>
+        <w:t>0] to the end of c</w:t>
+      </w:r>
+    </w:p>
+    <w:p>
+      <w:pPr>
+        <w:pBdr>
+          <w:top w:val="single" w:sz="6" w:space="12" w:color="DDDDDD"/>
+          <w:left w:val="single" w:sz="6" w:space="12" w:color="DDDDDD"/>
+          <w:bottom w:val="single" w:sz="6" w:space="12" w:color="DDDDDD"/>
+          <w:right w:val="single" w:sz="6" w:space="12" w:color="DDDDDD"/>
+        </w:pBdr>
+        <w:shd w:val="clear" w:color="auto" w:fill="F9F9F9"/>
+        <w:tabs>
+          <w:tab w:val="left" w:pos="916"/>
+          <w:tab w:val="left" w:pos="1832"/>
+          <w:tab w:val="left" w:pos="2748"/>
+          <w:tab w:val="left" w:pos="3664"/>
+          <w:tab w:val="left" w:pos="4580"/>
+          <w:tab w:val="left" w:pos="5496"/>
+          <w:tab w:val="left" w:pos="6412"/>
+          <w:tab w:val="left" w:pos="7328"/>
+          <w:tab w:val="left" w:pos="8244"/>
+          <w:tab w:val="left" w:pos="9160"/>
+          <w:tab w:val="left" w:pos="10076"/>
+          <w:tab w:val="left" w:pos="10992"/>
+          <w:tab w:val="left" w:pos="11908"/>
+          <w:tab w:val="left" w:pos="12824"/>
+          <w:tab w:val="left" w:pos="13740"/>
+          <w:tab w:val="left" w:pos="14656"/>
+        </w:tabs>
+        <w:spacing w:after="0" w:line="312" w:lineRule="atLeast"/>
+        <w:rPr>
+          <w:rFonts w:ascii="Courier New" w:eastAsia="Times New Roman" w:hAnsi="Courier New" w:cs="Courier New"/>
+          <w:color w:val="000000"/>
+          <w:sz w:val="21"/>
+          <w:szCs w:val="21"/>
+          <w:lang w:val="en-US" w:eastAsia="es-CO"/>
+        </w:rPr>
+      </w:pPr>
+      <w:r>
+        <w:rPr>
+          <w:rFonts w:ascii="Courier New" w:eastAsia="Times New Roman" w:hAnsi="Courier New" w:cs="Courier New"/>
+          <w:color w:val="000000"/>
+          <w:sz w:val="21"/>
+          <w:szCs w:val="21"/>
+          <w:lang w:val="en-US" w:eastAsia="es-CO"/>
+        </w:rPr>
+        <w:t xml:space="preserve">               remove </w:t>
+      </w:r>
+      <w:proofErr w:type="gramStart"/>
+      <w:r>
+        <w:rPr>
+          <w:rFonts w:ascii="Courier New" w:eastAsia="Times New Roman" w:hAnsi="Courier New" w:cs="Courier New"/>
+          <w:color w:val="000000"/>
+          <w:sz w:val="21"/>
+          <w:szCs w:val="21"/>
+          <w:lang w:val="en-US" w:eastAsia="es-CO"/>
+        </w:rPr>
+        <w:t>b[</w:t>
+      </w:r>
+      <w:proofErr w:type="gramEnd"/>
+      <w:r>
+        <w:rPr>
+          <w:rFonts w:ascii="Courier New" w:eastAsia="Times New Roman" w:hAnsi="Courier New" w:cs="Courier New"/>
+          <w:color w:val="000000"/>
+          <w:sz w:val="21"/>
+          <w:szCs w:val="21"/>
+          <w:lang w:val="en-US" w:eastAsia="es-CO"/>
+        </w:rPr>
+        <w:t>0] from b</w:t>
+      </w:r>
+    </w:p>
+    <w:p>
+      <w:pPr>
+        <w:pBdr>
+          <w:top w:val="single" w:sz="6" w:space="12" w:color="DDDDDD"/>
+          <w:left w:val="single" w:sz="6" w:space="12" w:color="DDDDDD"/>
+          <w:bottom w:val="single" w:sz="6" w:space="12" w:color="DDDDDD"/>
+          <w:right w:val="single" w:sz="6" w:space="12" w:color="DDDDDD"/>
+        </w:pBdr>
+        <w:shd w:val="clear" w:color="auto" w:fill="F9F9F9"/>
+        <w:tabs>
+          <w:tab w:val="left" w:pos="916"/>
+          <w:tab w:val="left" w:pos="1832"/>
+          <w:tab w:val="left" w:pos="2748"/>
+          <w:tab w:val="left" w:pos="3664"/>
+          <w:tab w:val="left" w:pos="4580"/>
+          <w:tab w:val="left" w:pos="5496"/>
+          <w:tab w:val="left" w:pos="6412"/>
+          <w:tab w:val="left" w:pos="7328"/>
+          <w:tab w:val="left" w:pos="8244"/>
+          <w:tab w:val="left" w:pos="9160"/>
+          <w:tab w:val="left" w:pos="10076"/>
+          <w:tab w:val="left" w:pos="10992"/>
+          <w:tab w:val="left" w:pos="11908"/>
+          <w:tab w:val="left" w:pos="12824"/>
+          <w:tab w:val="left" w:pos="13740"/>
+          <w:tab w:val="left" w:pos="14656"/>
+        </w:tabs>
+        <w:spacing w:after="0" w:line="312" w:lineRule="atLeast"/>
+        <w:rPr>
+          <w:rFonts w:ascii="Courier New" w:eastAsia="Times New Roman" w:hAnsi="Courier New" w:cs="Courier New"/>
+          <w:color w:val="000000"/>
+          <w:sz w:val="21"/>
+          <w:szCs w:val="21"/>
+          <w:lang w:val="en-US" w:eastAsia="es-CO"/>
+        </w:rPr>
+      </w:pPr>
+      <w:r>
+        <w:rPr>
+          <w:rFonts w:ascii="Courier New" w:eastAsia="Times New Roman" w:hAnsi="Courier New" w:cs="Courier New"/>
+          <w:color w:val="000000"/>
+          <w:sz w:val="21"/>
+          <w:szCs w:val="21"/>
+          <w:lang w:val="en-US" w:eastAsia="es-CO"/>
+        </w:rPr>
+        <w:t xml:space="preserve">          else</w:t>
+      </w:r>
+    </w:p>
+    <w:p>
+      <w:pPr>
+        <w:pBdr>
+          <w:top w:val="single" w:sz="6" w:space="12" w:color="DDDDDD"/>
+          <w:left w:val="single" w:sz="6" w:space="12" w:color="DDDDDD"/>
+          <w:bottom w:val="single" w:sz="6" w:space="12" w:color="DDDDDD"/>
+          <w:right w:val="single" w:sz="6" w:space="12" w:color="DDDDDD"/>
+        </w:pBdr>
+        <w:shd w:val="clear" w:color="auto" w:fill="F9F9F9"/>
+        <w:tabs>
+          <w:tab w:val="left" w:pos="916"/>
+          <w:tab w:val="left" w:pos="1832"/>
+          <w:tab w:val="left" w:pos="2748"/>
+          <w:tab w:val="left" w:pos="3664"/>
+          <w:tab w:val="left" w:pos="4580"/>
+          <w:tab w:val="left" w:pos="5496"/>
+          <w:tab w:val="left" w:pos="6412"/>
+          <w:tab w:val="left" w:pos="7328"/>
+          <w:tab w:val="left" w:pos="8244"/>
+          <w:tab w:val="left" w:pos="9160"/>
+          <w:tab w:val="left" w:pos="10076"/>
+          <w:tab w:val="left" w:pos="10992"/>
+          <w:tab w:val="left" w:pos="11908"/>
+          <w:tab w:val="left" w:pos="12824"/>
+          <w:tab w:val="left" w:pos="13740"/>
+          <w:tab w:val="left" w:pos="14656"/>
+        </w:tabs>
+        <w:spacing w:after="0" w:line="312" w:lineRule="atLeast"/>
+        <w:rPr>
+          <w:rFonts w:ascii="Courier New" w:eastAsia="Times New Roman" w:hAnsi="Courier New" w:cs="Courier New"/>
+          <w:color w:val="000000"/>
+          <w:sz w:val="21"/>
+          <w:szCs w:val="21"/>
+          <w:lang w:val="en-US" w:eastAsia="es-CO"/>
+        </w:rPr>
+      </w:pPr>
+      <w:r>
+        <w:rPr>
+          <w:rFonts w:ascii="Courier New" w:eastAsia="Times New Roman" w:hAnsi="Courier New" w:cs="Courier New"/>
+          <w:color w:val="000000"/>
+          <w:sz w:val="21"/>
+          <w:szCs w:val="21"/>
+          <w:lang w:val="en-US" w:eastAsia="es-CO"/>
+        </w:rPr>
+        <w:t xml:space="preserve">               add </w:t>
+      </w:r>
+      <w:proofErr w:type="gramStart"/>
+      <w:r>
+        <w:rPr>
+          <w:rFonts w:ascii="Courier New" w:eastAsia="Times New Roman" w:hAnsi="Courier New" w:cs="Courier New"/>
+          <w:color w:val="000000"/>
+          <w:sz w:val="21"/>
+          <w:szCs w:val="21"/>
+          <w:lang w:val="en-US" w:eastAsia="es-CO"/>
+        </w:rPr>
+        <w:t>a[</w:t>
+      </w:r>
+      <w:proofErr w:type="gramEnd"/>
+      <w:r>
+        <w:rPr>
+          <w:rFonts w:ascii="Courier New" w:eastAsia="Times New Roman" w:hAnsi="Courier New" w:cs="Courier New"/>
+          <w:color w:val="000000"/>
+          <w:sz w:val="21"/>
+          <w:szCs w:val="21"/>
+          <w:lang w:val="en-US" w:eastAsia="es-CO"/>
+        </w:rPr>
+        <w:t>0] to the end of c</w:t>
+      </w:r>
+    </w:p>
+    <w:p>
+      <w:pPr>
+        <w:pBdr>
+          <w:top w:val="single" w:sz="6" w:space="12" w:color="DDDDDD"/>
+          <w:left w:val="single" w:sz="6" w:space="12" w:color="DDDDDD"/>
+          <w:bottom w:val="single" w:sz="6" w:space="12" w:color="DDDDDD"/>
+          <w:right w:val="single" w:sz="6" w:space="12" w:color="DDDDDD"/>
+        </w:pBdr>
+        <w:shd w:val="clear" w:color="auto" w:fill="F9F9F9"/>
+        <w:tabs>
+          <w:tab w:val="left" w:pos="916"/>
+          <w:tab w:val="left" w:pos="1832"/>
+          <w:tab w:val="left" w:pos="2748"/>
+          <w:tab w:val="left" w:pos="3664"/>
+          <w:tab w:val="left" w:pos="4580"/>
+          <w:tab w:val="left" w:pos="5496"/>
+          <w:tab w:val="left" w:pos="6412"/>
+          <w:tab w:val="left" w:pos="7328"/>
+          <w:tab w:val="left" w:pos="8244"/>
+          <w:tab w:val="left" w:pos="9160"/>
+          <w:tab w:val="left" w:pos="10076"/>
+          <w:tab w:val="left" w:pos="10992"/>
+          <w:tab w:val="left" w:pos="11908"/>
+          <w:tab w:val="left" w:pos="12824"/>
+          <w:tab w:val="left" w:pos="13740"/>
+          <w:tab w:val="left" w:pos="14656"/>
+        </w:tabs>
+        <w:spacing w:after="0" w:line="312" w:lineRule="atLeast"/>
+        <w:rPr>
+          <w:rFonts w:ascii="Courier New" w:eastAsia="Times New Roman" w:hAnsi="Courier New" w:cs="Courier New"/>
+          <w:color w:val="000000"/>
+          <w:sz w:val="21"/>
+          <w:szCs w:val="21"/>
+          <w:lang w:val="en-US" w:eastAsia="es-CO"/>
+        </w:rPr>
+      </w:pPr>
+      <w:r>
+        <w:rPr>
+          <w:rFonts w:ascii="Courier New" w:eastAsia="Times New Roman" w:hAnsi="Courier New" w:cs="Courier New"/>
+          <w:color w:val="000000"/>
+          <w:sz w:val="21"/>
+          <w:szCs w:val="21"/>
+          <w:lang w:val="en-US" w:eastAsia="es-CO"/>
+        </w:rPr>
+        <w:t xml:space="preserve">               remove </w:t>
+      </w:r>
+      <w:proofErr w:type="gramStart"/>
+      <w:r>
+        <w:rPr>
+          <w:rFonts w:ascii="Courier New" w:eastAsia="Times New Roman" w:hAnsi="Courier New" w:cs="Courier New"/>
+          <w:color w:val="000000"/>
+          <w:sz w:val="21"/>
+          <w:szCs w:val="21"/>
+          <w:lang w:val="en-US" w:eastAsia="es-CO"/>
+        </w:rPr>
+        <w:t>a[</w:t>
+      </w:r>
+      <w:proofErr w:type="gramEnd"/>
+      <w:r>
+        <w:rPr>
+          <w:rFonts w:ascii="Courier New" w:eastAsia="Times New Roman" w:hAnsi="Courier New" w:cs="Courier New"/>
+          <w:color w:val="000000"/>
+          <w:sz w:val="21"/>
+          <w:szCs w:val="21"/>
+          <w:lang w:val="en-US" w:eastAsia="es-CO"/>
+        </w:rPr>
+        <w:t>0] from a</w:t>
+      </w:r>
+    </w:p>
+    <w:p>
+      <w:pPr>
+        <w:pBdr>
+          <w:top w:val="single" w:sz="6" w:space="12" w:color="DDDDDD"/>
+          <w:left w:val="single" w:sz="6" w:space="12" w:color="DDDDDD"/>
+          <w:bottom w:val="single" w:sz="6" w:space="12" w:color="DDDDDD"/>
+          <w:right w:val="single" w:sz="6" w:space="12" w:color="DDDDDD"/>
+        </w:pBdr>
+        <w:shd w:val="clear" w:color="auto" w:fill="F9F9F9"/>
+        <w:tabs>
+          <w:tab w:val="left" w:pos="916"/>
+          <w:tab w:val="left" w:pos="1832"/>
+          <w:tab w:val="left" w:pos="2748"/>
+          <w:tab w:val="left" w:pos="3664"/>
+          <w:tab w:val="left" w:pos="4580"/>
+          <w:tab w:val="left" w:pos="5496"/>
+          <w:tab w:val="left" w:pos="6412"/>
+          <w:tab w:val="left" w:pos="7328"/>
+          <w:tab w:val="left" w:pos="8244"/>
+          <w:tab w:val="left" w:pos="9160"/>
+          <w:tab w:val="left" w:pos="10076"/>
+          <w:tab w:val="left" w:pos="10992"/>
+          <w:tab w:val="left" w:pos="11908"/>
+          <w:tab w:val="left" w:pos="12824"/>
+          <w:tab w:val="left" w:pos="13740"/>
+          <w:tab w:val="left" w:pos="14656"/>
+        </w:tabs>
+        <w:spacing w:after="0" w:line="312" w:lineRule="atLeast"/>
+        <w:rPr>
+          <w:rFonts w:ascii="Courier New" w:eastAsia="Times New Roman" w:hAnsi="Courier New" w:cs="Courier New"/>
+          <w:color w:val="000000"/>
+          <w:sz w:val="21"/>
+          <w:szCs w:val="21"/>
+          <w:lang w:val="en-US" w:eastAsia="es-CO"/>
+        </w:rPr>
+      </w:pPr>
+      <w:r>
+        <w:rPr>
+          <w:rFonts w:ascii="Courier New" w:eastAsia="Times New Roman" w:hAnsi="Courier New" w:cs="Courier New"/>
+          <w:color w:val="000000"/>
+          <w:sz w:val="21"/>
+          <w:szCs w:val="21"/>
+          <w:lang w:val="en-US" w:eastAsia="es-CO"/>
+        </w:rPr>
+        <w:t xml:space="preserve">     while </w:t>
+      </w:r>
+      <w:proofErr w:type="gramStart"/>
+      <w:r>
+        <w:rPr>
+          <w:rFonts w:ascii="Courier New" w:eastAsia="Times New Roman" w:hAnsi="Courier New" w:cs="Courier New"/>
+          <w:color w:val="000000"/>
+          <w:sz w:val="21"/>
+          <w:szCs w:val="21"/>
+          <w:lang w:val="en-US" w:eastAsia="es-CO"/>
+        </w:rPr>
+        <w:t>( a</w:t>
+      </w:r>
+      <w:proofErr w:type="gramEnd"/>
+      <w:r>
+        <w:rPr>
+          <w:rFonts w:ascii="Courier New" w:eastAsia="Times New Roman" w:hAnsi="Courier New" w:cs="Courier New"/>
+          <w:color w:val="000000"/>
+          <w:sz w:val="21"/>
+          <w:szCs w:val="21"/>
+          <w:lang w:val="en-US" w:eastAsia="es-CO"/>
+        </w:rPr>
+        <w:t xml:space="preserve"> has elements )</w:t>
+      </w:r>
+    </w:p>
+    <w:p>
+      <w:pPr>
+        <w:pBdr>
+          <w:top w:val="single" w:sz="6" w:space="12" w:color="DDDDDD"/>
+          <w:left w:val="single" w:sz="6" w:space="12" w:color="DDDDDD"/>
+          <w:bottom w:val="single" w:sz="6" w:space="12" w:color="DDDDDD"/>
+          <w:right w:val="single" w:sz="6" w:space="12" w:color="DDDDDD"/>
+        </w:pBdr>
+        <w:shd w:val="clear" w:color="auto" w:fill="F9F9F9"/>
+        <w:tabs>
+          <w:tab w:val="left" w:pos="916"/>
+          <w:tab w:val="left" w:pos="1832"/>
+          <w:tab w:val="left" w:pos="2748"/>
+          <w:tab w:val="left" w:pos="3664"/>
+          <w:tab w:val="left" w:pos="4580"/>
+          <w:tab w:val="left" w:pos="5496"/>
+          <w:tab w:val="left" w:pos="6412"/>
+          <w:tab w:val="left" w:pos="7328"/>
+          <w:tab w:val="left" w:pos="8244"/>
+          <w:tab w:val="left" w:pos="9160"/>
+          <w:tab w:val="left" w:pos="10076"/>
+          <w:tab w:val="left" w:pos="10992"/>
+          <w:tab w:val="left" w:pos="11908"/>
+          <w:tab w:val="left" w:pos="12824"/>
+          <w:tab w:val="left" w:pos="13740"/>
+          <w:tab w:val="left" w:pos="14656"/>
+        </w:tabs>
+        <w:spacing w:after="0" w:line="312" w:lineRule="atLeast"/>
+        <w:rPr>
+          <w:rFonts w:ascii="Courier New" w:eastAsia="Times New Roman" w:hAnsi="Courier New" w:cs="Courier New"/>
+          <w:color w:val="000000"/>
+          <w:sz w:val="21"/>
+          <w:szCs w:val="21"/>
+          <w:lang w:val="en-US" w:eastAsia="es-CO"/>
+        </w:rPr>
+      </w:pPr>
+      <w:r>
+        <w:rPr>
+          <w:rFonts w:ascii="Courier New" w:eastAsia="Times New Roman" w:hAnsi="Courier New" w:cs="Courier New"/>
+          <w:color w:val="000000"/>
+          <w:sz w:val="21"/>
+          <w:szCs w:val="21"/>
+          <w:lang w:val="en-US" w:eastAsia="es-CO"/>
+        </w:rPr>
+        <w:t xml:space="preserve">          add </w:t>
+      </w:r>
+      <w:proofErr w:type="gramStart"/>
+      <w:r>
+        <w:rPr>
+          <w:rFonts w:ascii="Courier New" w:eastAsia="Times New Roman" w:hAnsi="Courier New" w:cs="Courier New"/>
+          <w:color w:val="000000"/>
+          <w:sz w:val="21"/>
+          <w:szCs w:val="21"/>
+          <w:lang w:val="en-US" w:eastAsia="es-CO"/>
+        </w:rPr>
+        <w:t>a[</w:t>
+      </w:r>
+      <w:proofErr w:type="gramEnd"/>
+      <w:r>
+        <w:rPr>
+          <w:rFonts w:ascii="Courier New" w:eastAsia="Times New Roman" w:hAnsi="Courier New" w:cs="Courier New"/>
+          <w:color w:val="000000"/>
+          <w:sz w:val="21"/>
+          <w:szCs w:val="21"/>
+          <w:lang w:val="en-US" w:eastAsia="es-CO"/>
+        </w:rPr>
+        <w:t>0] to the end of c</w:t>
+      </w:r>
+    </w:p>
+    <w:p>
+      <w:pPr>
+        <w:pBdr>
+          <w:top w:val="single" w:sz="6" w:space="12" w:color="DDDDDD"/>
+          <w:left w:val="single" w:sz="6" w:space="12" w:color="DDDDDD"/>
+          <w:bottom w:val="single" w:sz="6" w:space="12" w:color="DDDDDD"/>
+          <w:right w:val="single" w:sz="6" w:space="12" w:color="DDDDDD"/>
+        </w:pBdr>
+        <w:shd w:val="clear" w:color="auto" w:fill="F9F9F9"/>
+        <w:tabs>
+          <w:tab w:val="left" w:pos="916"/>
+          <w:tab w:val="left" w:pos="1832"/>
+          <w:tab w:val="left" w:pos="2748"/>
+          <w:tab w:val="left" w:pos="3664"/>
+          <w:tab w:val="left" w:pos="4580"/>
+          <w:tab w:val="left" w:pos="5496"/>
+          <w:tab w:val="left" w:pos="6412"/>
+          <w:tab w:val="left" w:pos="7328"/>
+          <w:tab w:val="left" w:pos="8244"/>
+          <w:tab w:val="left" w:pos="9160"/>
+          <w:tab w:val="left" w:pos="10076"/>
+          <w:tab w:val="left" w:pos="10992"/>
+          <w:tab w:val="left" w:pos="11908"/>
+          <w:tab w:val="left" w:pos="12824"/>
+          <w:tab w:val="left" w:pos="13740"/>
+          <w:tab w:val="left" w:pos="14656"/>
+        </w:tabs>
+        <w:spacing w:after="0" w:line="312" w:lineRule="atLeast"/>
+        <w:rPr>
+          <w:rFonts w:ascii="Courier New" w:eastAsia="Times New Roman" w:hAnsi="Courier New" w:cs="Courier New"/>
+          <w:color w:val="000000"/>
+          <w:sz w:val="21"/>
+          <w:szCs w:val="21"/>
+          <w:lang w:val="en-US" w:eastAsia="es-CO"/>
+        </w:rPr>
+      </w:pPr>
+      <w:r>
+        <w:rPr>
+          <w:rFonts w:ascii="Courier New" w:eastAsia="Times New Roman" w:hAnsi="Courier New" w:cs="Courier New"/>
+          <w:color w:val="000000"/>
+          <w:sz w:val="21"/>
+          <w:szCs w:val="21"/>
+          <w:lang w:val="en-US" w:eastAsia="es-CO"/>
+        </w:rPr>
+        <w:t xml:space="preserve">          remove </w:t>
+      </w:r>
+      <w:proofErr w:type="gramStart"/>
+      <w:r>
+        <w:rPr>
+          <w:rFonts w:ascii="Courier New" w:eastAsia="Times New Roman" w:hAnsi="Courier New" w:cs="Courier New"/>
+          <w:color w:val="000000"/>
+          <w:sz w:val="21"/>
+          <w:szCs w:val="21"/>
+          <w:lang w:val="en-US" w:eastAsia="es-CO"/>
+        </w:rPr>
+        <w:t>a[</w:t>
+      </w:r>
+      <w:proofErr w:type="gramEnd"/>
+      <w:r>
+        <w:rPr>
+          <w:rFonts w:ascii="Courier New" w:eastAsia="Times New Roman" w:hAnsi="Courier New" w:cs="Courier New"/>
+          <w:color w:val="000000"/>
+          <w:sz w:val="21"/>
+          <w:szCs w:val="21"/>
+          <w:lang w:val="en-US" w:eastAsia="es-CO"/>
+        </w:rPr>
+        <w:t>0] from a</w:t>
+      </w:r>
+    </w:p>
+    <w:p>
+      <w:pPr>
+        <w:pBdr>
+          <w:top w:val="single" w:sz="6" w:space="12" w:color="DDDDDD"/>
+          <w:left w:val="single" w:sz="6" w:space="12" w:color="DDDDDD"/>
+          <w:bottom w:val="single" w:sz="6" w:space="12" w:color="DDDDDD"/>
+          <w:right w:val="single" w:sz="6" w:space="12" w:color="DDDDDD"/>
+        </w:pBdr>
+        <w:shd w:val="clear" w:color="auto" w:fill="F9F9F9"/>
+        <w:tabs>
+          <w:tab w:val="left" w:pos="916"/>
+          <w:tab w:val="left" w:pos="1832"/>
+          <w:tab w:val="left" w:pos="2748"/>
+          <w:tab w:val="left" w:pos="3664"/>
+          <w:tab w:val="left" w:pos="4580"/>
+          <w:tab w:val="left" w:pos="5496"/>
+          <w:tab w:val="left" w:pos="6412"/>
+          <w:tab w:val="left" w:pos="7328"/>
+          <w:tab w:val="left" w:pos="8244"/>
+          <w:tab w:val="left" w:pos="9160"/>
+          <w:tab w:val="left" w:pos="10076"/>
+          <w:tab w:val="left" w:pos="10992"/>
+          <w:tab w:val="left" w:pos="11908"/>
+          <w:tab w:val="left" w:pos="12824"/>
+          <w:tab w:val="left" w:pos="13740"/>
+          <w:tab w:val="left" w:pos="14656"/>
+        </w:tabs>
+        <w:spacing w:after="0" w:line="312" w:lineRule="atLeast"/>
+        <w:rPr>
+          <w:rFonts w:ascii="Courier New" w:eastAsia="Times New Roman" w:hAnsi="Courier New" w:cs="Courier New"/>
+          <w:color w:val="000000"/>
+          <w:sz w:val="21"/>
+          <w:szCs w:val="21"/>
+          <w:lang w:val="en-US" w:eastAsia="es-CO"/>
+        </w:rPr>
+      </w:pPr>
+      <w:r>
+        <w:rPr>
+          <w:rFonts w:ascii="Courier New" w:eastAsia="Times New Roman" w:hAnsi="Courier New" w:cs="Courier New"/>
+          <w:color w:val="000000"/>
+          <w:sz w:val="21"/>
+          <w:szCs w:val="21"/>
+          <w:lang w:val="en-US" w:eastAsia="es-CO"/>
+        </w:rPr>
+        <w:t xml:space="preserve">     while </w:t>
+      </w:r>
+      <w:proofErr w:type="gramStart"/>
+      <w:r>
+        <w:rPr>
+          <w:rFonts w:ascii="Courier New" w:eastAsia="Times New Roman" w:hAnsi="Courier New" w:cs="Courier New"/>
+          <w:color w:val="000000"/>
+          <w:sz w:val="21"/>
+          <w:szCs w:val="21"/>
+          <w:lang w:val="en-US" w:eastAsia="es-CO"/>
+        </w:rPr>
+        <w:t>( b</w:t>
+      </w:r>
+      <w:proofErr w:type="gramEnd"/>
+      <w:r>
+        <w:rPr>
+          <w:rFonts w:ascii="Courier New" w:eastAsia="Times New Roman" w:hAnsi="Courier New" w:cs="Courier New"/>
+          <w:color w:val="000000"/>
+          <w:sz w:val="21"/>
+          <w:szCs w:val="21"/>
+          <w:lang w:val="en-US" w:eastAsia="es-CO"/>
+        </w:rPr>
+        <w:t xml:space="preserve"> has elements )</w:t>
+      </w:r>
+    </w:p>
+    <w:p>
+      <w:pPr>
+        <w:pBdr>
+          <w:top w:val="single" w:sz="6" w:space="12" w:color="DDDDDD"/>
+          <w:left w:val="single" w:sz="6" w:space="12" w:color="DDDDDD"/>
+          <w:bottom w:val="single" w:sz="6" w:space="12" w:color="DDDDDD"/>
+          <w:right w:val="single" w:sz="6" w:space="12" w:color="DDDDDD"/>
+        </w:pBdr>
+        <w:shd w:val="clear" w:color="auto" w:fill="F9F9F9"/>
+        <w:tabs>
+          <w:tab w:val="left" w:pos="916"/>
+          <w:tab w:val="left" w:pos="1832"/>
+          <w:tab w:val="left" w:pos="2748"/>
+          <w:tab w:val="left" w:pos="3664"/>
+          <w:tab w:val="left" w:pos="4580"/>
+          <w:tab w:val="left" w:pos="5496"/>
+          <w:tab w:val="left" w:pos="6412"/>
+          <w:tab w:val="left" w:pos="7328"/>
+          <w:tab w:val="left" w:pos="8244"/>
+          <w:tab w:val="left" w:pos="9160"/>
+          <w:tab w:val="left" w:pos="10076"/>
+          <w:tab w:val="left" w:pos="10992"/>
+          <w:tab w:val="left" w:pos="11908"/>
+          <w:tab w:val="left" w:pos="12824"/>
+          <w:tab w:val="left" w:pos="13740"/>
+          <w:tab w:val="left" w:pos="14656"/>
+        </w:tabs>
+        <w:spacing w:after="0" w:line="312" w:lineRule="atLeast"/>
+        <w:rPr>
+          <w:rFonts w:ascii="Courier New" w:eastAsia="Times New Roman" w:hAnsi="Courier New" w:cs="Courier New"/>
+          <w:color w:val="000000"/>
+          <w:sz w:val="21"/>
+          <w:szCs w:val="21"/>
+          <w:lang w:val="en-US" w:eastAsia="es-CO"/>
+        </w:rPr>
+      </w:pPr>
+      <w:r>
+        <w:rPr>
+          <w:rFonts w:ascii="Courier New" w:eastAsia="Times New Roman" w:hAnsi="Courier New" w:cs="Courier New"/>
+          <w:color w:val="000000"/>
+          <w:sz w:val="21"/>
+          <w:szCs w:val="21"/>
+          <w:lang w:val="en-US" w:eastAsia="es-CO"/>
+        </w:rPr>
+        <w:t xml:space="preserve">          add </w:t>
+      </w:r>
+      <w:proofErr w:type="gramStart"/>
+      <w:r>
+        <w:rPr>
+          <w:rFonts w:ascii="Courier New" w:eastAsia="Times New Roman" w:hAnsi="Courier New" w:cs="Courier New"/>
+          <w:color w:val="000000"/>
+          <w:sz w:val="21"/>
+          <w:szCs w:val="21"/>
+          <w:lang w:val="en-US" w:eastAsia="es-CO"/>
+        </w:rPr>
+        <w:t>b[</w:t>
+      </w:r>
+      <w:proofErr w:type="gramEnd"/>
+      <w:r>
+        <w:rPr>
+          <w:rFonts w:ascii="Courier New" w:eastAsia="Times New Roman" w:hAnsi="Courier New" w:cs="Courier New"/>
+          <w:color w:val="000000"/>
+          <w:sz w:val="21"/>
+          <w:szCs w:val="21"/>
+          <w:lang w:val="en-US" w:eastAsia="es-CO"/>
+        </w:rPr>
+        <w:t>0] to the end of c</w:t>
+      </w:r>
+    </w:p>
+    <w:p>
+      <w:pPr>
+        <w:pBdr>
+          <w:top w:val="single" w:sz="6" w:space="12" w:color="DDDDDD"/>
+          <w:left w:val="single" w:sz="6" w:space="12" w:color="DDDDDD"/>
+          <w:bottom w:val="single" w:sz="6" w:space="12" w:color="DDDDDD"/>
+          <w:right w:val="single" w:sz="6" w:space="12" w:color="DDDDDD"/>
+        </w:pBdr>
+        <w:shd w:val="clear" w:color="auto" w:fill="F9F9F9"/>
+        <w:tabs>
+          <w:tab w:val="left" w:pos="916"/>
+          <w:tab w:val="left" w:pos="1832"/>
+          <w:tab w:val="left" w:pos="2748"/>
+          <w:tab w:val="left" w:pos="3664"/>
+          <w:tab w:val="left" w:pos="4580"/>
+          <w:tab w:val="left" w:pos="5496"/>
+          <w:tab w:val="left" w:pos="6412"/>
+          <w:tab w:val="left" w:pos="7328"/>
+          <w:tab w:val="left" w:pos="8244"/>
+          <w:tab w:val="left" w:pos="9160"/>
+          <w:tab w:val="left" w:pos="10076"/>
+          <w:tab w:val="left" w:pos="10992"/>
+          <w:tab w:val="left" w:pos="11908"/>
+          <w:tab w:val="left" w:pos="12824"/>
+          <w:tab w:val="left" w:pos="13740"/>
+          <w:tab w:val="left" w:pos="14656"/>
+        </w:tabs>
+        <w:spacing w:after="0" w:line="312" w:lineRule="atLeast"/>
+        <w:rPr>
+          <w:rFonts w:ascii="Courier New" w:eastAsia="Times New Roman" w:hAnsi="Courier New" w:cs="Courier New"/>
+          <w:color w:val="000000"/>
+          <w:sz w:val="21"/>
+          <w:szCs w:val="21"/>
+          <w:lang w:val="en-US" w:eastAsia="es-CO"/>
+        </w:rPr>
+      </w:pPr>
+      <w:r>
+        <w:rPr>
+          <w:rFonts w:ascii="Courier New" w:eastAsia="Times New Roman" w:hAnsi="Courier New" w:cs="Courier New"/>
+          <w:color w:val="000000"/>
+          <w:sz w:val="21"/>
+          <w:szCs w:val="21"/>
+          <w:lang w:val="en-US" w:eastAsia="es-CO"/>
+        </w:rPr>
+        <w:t xml:space="preserve">          remove </w:t>
+      </w:r>
+      <w:proofErr w:type="gramStart"/>
+      <w:r>
+        <w:rPr>
+          <w:rFonts w:ascii="Courier New" w:eastAsia="Times New Roman" w:hAnsi="Courier New" w:cs="Courier New"/>
+          <w:color w:val="000000"/>
+          <w:sz w:val="21"/>
+          <w:szCs w:val="21"/>
+          <w:lang w:val="en-US" w:eastAsia="es-CO"/>
+        </w:rPr>
+        <w:t>b[</w:t>
+      </w:r>
+      <w:proofErr w:type="gramEnd"/>
+      <w:r>
+        <w:rPr>
+          <w:rFonts w:ascii="Courier New" w:eastAsia="Times New Roman" w:hAnsi="Courier New" w:cs="Courier New"/>
+          <w:color w:val="000000"/>
+          <w:sz w:val="21"/>
+          <w:szCs w:val="21"/>
+          <w:lang w:val="en-US" w:eastAsia="es-CO"/>
+        </w:rPr>
+        <w:t>0] from b</w:t>
+      </w:r>
+    </w:p>
+    <w:p>
+      <w:pPr>
+        <w:pBdr>
+          <w:top w:val="single" w:sz="6" w:space="12" w:color="DDDDDD"/>
+          <w:left w:val="single" w:sz="6" w:space="12" w:color="DDDDDD"/>
+          <w:bottom w:val="single" w:sz="6" w:space="12" w:color="DDDDDD"/>
+          <w:right w:val="single" w:sz="6" w:space="12" w:color="DDDDDD"/>
+        </w:pBdr>
+        <w:shd w:val="clear" w:color="auto" w:fill="F9F9F9"/>
+        <w:tabs>
+          <w:tab w:val="left" w:pos="916"/>
+          <w:tab w:val="left" w:pos="1832"/>
+          <w:tab w:val="left" w:pos="2748"/>
+          <w:tab w:val="left" w:pos="3664"/>
+          <w:tab w:val="left" w:pos="4580"/>
+          <w:tab w:val="left" w:pos="5496"/>
+          <w:tab w:val="left" w:pos="6412"/>
+          <w:tab w:val="left" w:pos="7328"/>
+          <w:tab w:val="left" w:pos="8244"/>
+          <w:tab w:val="left" w:pos="9160"/>
+          <w:tab w:val="left" w:pos="10076"/>
+          <w:tab w:val="left" w:pos="10992"/>
+          <w:tab w:val="left" w:pos="11908"/>
+          <w:tab w:val="left" w:pos="12824"/>
+          <w:tab w:val="left" w:pos="13740"/>
+          <w:tab w:val="left" w:pos="14656"/>
+        </w:tabs>
+        <w:spacing w:after="0" w:line="312" w:lineRule="atLeast"/>
+        <w:rPr>
+          <w:rFonts w:ascii="Courier New" w:eastAsia="Times New Roman" w:hAnsi="Courier New" w:cs="Courier New"/>
+          <w:color w:val="000000"/>
+          <w:sz w:val="21"/>
+          <w:szCs w:val="21"/>
+          <w:lang w:val="en-US" w:eastAsia="es-CO"/>
+        </w:rPr>
+      </w:pPr>
+      <w:r>
+        <w:rPr>
+          <w:rFonts w:ascii="Courier New" w:eastAsia="Times New Roman" w:hAnsi="Courier New" w:cs="Courier New"/>
+          <w:color w:val="000000"/>
+          <w:sz w:val="21"/>
+          <w:szCs w:val="21"/>
+          <w:lang w:val="en-US" w:eastAsia="es-CO"/>
+        </w:rPr>
+        <w:t xml:space="preserve">     return c</w:t>
+      </w:r>
+    </w:p>
+    <w:p>
+      <w:pPr>
+        <w:pBdr>
+          <w:top w:val="single" w:sz="6" w:space="12" w:color="DDDDDD"/>
+          <w:left w:val="single" w:sz="6" w:space="12" w:color="DDDDDD"/>
+          <w:bottom w:val="single" w:sz="6" w:space="12" w:color="DDDDDD"/>
+          <w:right w:val="single" w:sz="6" w:space="12" w:color="DDDDDD"/>
+        </w:pBdr>
+        <w:shd w:val="clear" w:color="auto" w:fill="F9F9F9"/>
+        <w:tabs>
+          <w:tab w:val="left" w:pos="916"/>
+          <w:tab w:val="left" w:pos="1832"/>
+          <w:tab w:val="left" w:pos="2748"/>
+          <w:tab w:val="left" w:pos="3664"/>
+          <w:tab w:val="left" w:pos="4580"/>
+          <w:tab w:val="left" w:pos="5496"/>
+          <w:tab w:val="left" w:pos="6412"/>
+          <w:tab w:val="left" w:pos="7328"/>
+          <w:tab w:val="left" w:pos="8244"/>
+          <w:tab w:val="left" w:pos="9160"/>
+          <w:tab w:val="left" w:pos="10076"/>
+          <w:tab w:val="left" w:pos="10992"/>
+          <w:tab w:val="left" w:pos="11908"/>
+          <w:tab w:val="left" w:pos="12824"/>
+          <w:tab w:val="left" w:pos="13740"/>
+          <w:tab w:val="left" w:pos="14656"/>
+        </w:tabs>
+        <w:spacing w:after="0" w:line="312" w:lineRule="atLeast"/>
+        <w:rPr>
+          <w:rFonts w:ascii="Courier New" w:eastAsia="Times New Roman" w:hAnsi="Courier New" w:cs="Courier New"/>
+          <w:color w:val="000000"/>
+          <w:sz w:val="21"/>
+          <w:szCs w:val="21"/>
+          <w:lang w:eastAsia="es-CO"/>
+        </w:rPr>
+      </w:pPr>
+      <w:proofErr w:type="spellStart"/>
+      <w:r>
+        <w:rPr>
+          <w:rFonts w:ascii="Courier New" w:eastAsia="Times New Roman" w:hAnsi="Courier New" w:cs="Courier New"/>
+          <w:color w:val="000000"/>
+          <w:sz w:val="21"/>
+          <w:szCs w:val="21"/>
+          <w:lang w:eastAsia="es-CO"/>
+        </w:rPr>
+        <w:t>end</w:t>
+      </w:r>
+      <w:proofErr w:type="spellEnd"/>
+      <w:r>
+        <w:rPr>
+          <w:rFonts w:ascii="Courier New" w:eastAsia="Times New Roman" w:hAnsi="Courier New" w:cs="Courier New"/>
+          <w:color w:val="000000"/>
+          <w:sz w:val="21"/>
+          <w:szCs w:val="21"/>
+          <w:lang w:eastAsia="es-CO"/>
+        </w:rPr>
+        <w:t xml:space="preserve"> </w:t>
+      </w:r>
+      <w:proofErr w:type="spellStart"/>
+      <w:r>
+        <w:rPr>
+          <w:rFonts w:ascii="Courier New" w:eastAsia="Times New Roman" w:hAnsi="Courier New" w:cs="Courier New"/>
+          <w:color w:val="000000"/>
+          <w:sz w:val="21"/>
+          <w:szCs w:val="21"/>
+          <w:lang w:eastAsia="es-CO"/>
+        </w:rPr>
+        <w:t>func</w:t>
+      </w:r>
+      <w:proofErr w:type="spellEnd"/>
+    </w:p>
+    <w:p>
+      <w:pPr>
+        <w:pBdr>
+          <w:top w:val="single" w:sz="6" w:space="12" w:color="DDDDDD"/>
+          <w:left w:val="single" w:sz="6" w:space="12" w:color="DDDDDD"/>
+          <w:bottom w:val="single" w:sz="6" w:space="12" w:color="DDDDDD"/>
+          <w:right w:val="single" w:sz="6" w:space="12" w:color="DDDDDD"/>
+        </w:pBdr>
+        <w:shd w:val="clear" w:color="auto" w:fill="F9F9F9"/>
+        <w:tabs>
+          <w:tab w:val="left" w:pos="916"/>
+          <w:tab w:val="left" w:pos="1832"/>
+          <w:tab w:val="left" w:pos="2748"/>
+          <w:tab w:val="left" w:pos="3664"/>
+          <w:tab w:val="left" w:pos="4580"/>
+          <w:tab w:val="left" w:pos="5496"/>
+          <w:tab w:val="left" w:pos="6412"/>
+          <w:tab w:val="left" w:pos="7328"/>
+          <w:tab w:val="left" w:pos="8244"/>
+          <w:tab w:val="left" w:pos="9160"/>
+          <w:tab w:val="left" w:pos="10076"/>
+          <w:tab w:val="left" w:pos="10992"/>
+          <w:tab w:val="left" w:pos="11908"/>
+          <w:tab w:val="left" w:pos="12824"/>
+          <w:tab w:val="left" w:pos="13740"/>
+          <w:tab w:val="left" w:pos="14656"/>
+        </w:tabs>
+        <w:spacing w:after="0" w:line="312" w:lineRule="atLeast"/>
+        <w:rPr>
+          <w:rFonts w:ascii="Courier New" w:eastAsia="Times New Roman" w:hAnsi="Courier New" w:cs="Courier New"/>
+          <w:color w:val="000000"/>
+          <w:sz w:val="21"/>
+          <w:szCs w:val="21"/>
+          <w:lang w:eastAsia="es-CO"/>
+        </w:rPr>
+      </w:pPr>
+    </w:p>
+    <w:p>
+      <w:pPr>
         <w:jc w:val="both"/>
         <w:rPr>
           <w:rFonts w:ascii="Times New Roman" w:hAnsi="Times New Roman" w:cs="Times New Roman"/>
+        </w:rPr>
+      </w:pPr>
+      <w:r>
+        <w:rPr>
+          <w:rFonts w:ascii="Times New Roman" w:hAnsi="Times New Roman" w:cs="Times New Roman"/>
+        </w:rPr>
+        <w:t xml:space="preserve">Fuente: </w:t>
+      </w:r>
+      <w:r>
+        <w:rPr>
+          <w:rFonts w:ascii="Times New Roman" w:hAnsi="Times New Roman" w:cs="Times New Roman"/>
+        </w:rPr>
+        <w:t>http://www.algorithmist.com/index.php/Merge_sort</w:t>
+      </w:r>
+    </w:p>
+    <w:p>
+      <w:pPr>
+        <w:jc w:val="both"/>
+        <w:rPr>
+          <w:rFonts w:ascii="Times New Roman" w:hAnsi="Times New Roman" w:cs="Times New Roman"/>
           <w:b/>
         </w:rPr>
       </w:pPr>
@@ -8618,6 +9895,7 @@
           <w:rFonts w:ascii="Times New Roman" w:hAnsi="Times New Roman" w:cs="Times New Roman"/>
           <w:b/>
         </w:rPr>
+        <w:lastRenderedPageBreak/>
         <w:t>Diseño de casos de pruebas unitarias</w:t>
       </w:r>
     </w:p>
@@ -9263,7 +10541,6 @@
               <w:rPr>
                 <w:rFonts w:ascii="Times New Roman" w:hAnsi="Times New Roman" w:cs="Times New Roman"/>
               </w:rPr>
-              <w:lastRenderedPageBreak/>
               <w:t>Secuency</w:t>
             </w:r>
             <w:proofErr w:type="spellEnd"/>
@@ -10267,6 +11544,7 @@
               <w:rPr>
                 <w:rFonts w:ascii="Times New Roman" w:hAnsi="Times New Roman" w:cs="Times New Roman"/>
               </w:rPr>
+              <w:lastRenderedPageBreak/>
               <w:t>Secuency</w:t>
             </w:r>
             <w:proofErr w:type="spellEnd"/>
@@ -11690,6 +12968,7 @@
               <w:rPr>
                 <w:rFonts w:ascii="Times New Roman" w:hAnsi="Times New Roman" w:cs="Times New Roman"/>
               </w:rPr>
+              <w:lastRenderedPageBreak/>
               <w:t>Lista = {3.6}</w:t>
             </w:r>
           </w:p>
@@ -11709,6 +12988,7 @@
               <w:rPr>
                 <w:rFonts w:ascii="Times New Roman" w:hAnsi="Times New Roman" w:cs="Times New Roman"/>
               </w:rPr>
+              <w:lastRenderedPageBreak/>
               <w:t>Ninguna</w:t>
             </w:r>
           </w:p>
@@ -11736,6 +13016,7 @@
               <w:rPr>
                 <w:rFonts w:ascii="Times New Roman" w:hAnsi="Times New Roman" w:cs="Times New Roman"/>
               </w:rPr>
+              <w:lastRenderedPageBreak/>
               <w:t>invariantAscendant</w:t>
             </w:r>
             <w:proofErr w:type="spellEnd"/>
@@ -11780,6 +13061,7 @@
               <w:rPr>
                 <w:rFonts w:ascii="Times New Roman" w:hAnsi="Times New Roman" w:cs="Times New Roman"/>
               </w:rPr>
+              <w:lastRenderedPageBreak/>
               <w:t>Secuency</w:t>
             </w:r>
             <w:proofErr w:type="spellEnd"/>
@@ -12642,7 +13924,6 @@
               <w:rPr>
                 <w:rFonts w:ascii="Times New Roman" w:hAnsi="Times New Roman" w:cs="Times New Roman"/>
               </w:rPr>
-              <w:lastRenderedPageBreak/>
               <w:t>5</w:t>
             </w:r>
           </w:p>
@@ -15216,6 +16497,7 @@
         <w:rPr>
           <w:rFonts w:ascii="Times New Roman" w:hAnsi="Times New Roman" w:cs="Times New Roman"/>
         </w:rPr>
+        <w:lastRenderedPageBreak/>
         <w:t>Sea A una contante tal que A = c1+c2+c3+c4+c10+c11+c12+c16+c17+c18+c20+c</w:t>
       </w:r>
       <w:proofErr w:type="gramStart"/>
@@ -17009,7 +18291,6 @@
               <w:rPr>
                 <w:rFonts w:ascii="Times New Roman" w:hAnsi="Times New Roman" w:cs="Times New Roman"/>
               </w:rPr>
-              <w:lastRenderedPageBreak/>
               <w:t>13</w:t>
             </w:r>
           </w:p>
@@ -21100,7 +22381,7 @@
 </file>
 
 <file path=customXml/itemProps1.xml><?xml version="1.0" encoding="utf-8"?>
-<ds:datastoreItem xmlns:ds="http://schemas.openxmlformats.org/officeDocument/2006/customXml" ds:itemID="{D402EA67-7D00-4350-AF61-845D0F78053E}">
+<ds:datastoreItem xmlns:ds="http://schemas.openxmlformats.org/officeDocument/2006/customXml" ds:itemID="{D5BA1C21-B910-497B-9B88-4879D38CF76B}">
   <ds:schemaRefs>
     <ds:schemaRef ds:uri="http://schemas.openxmlformats.org/officeDocument/2006/bibliography"/>
   </ds:schemaRefs>

</xml_diff>

<commit_message>
Analisis de complejidad de la funcion auxiliar merge
</commit_message>
<xml_diff>
--- a/INFORME DE INGENIERÍA.docx
+++ b/INFORME DE INGENIERÍA.docx
@@ -8261,10 +8261,30 @@
           <w:lang w:val="en-US" w:eastAsia="es-CO"/>
         </w:rPr>
         <w:tab/>
-        <w:t xml:space="preserve">        l2.add(a[i[</w:t>
-      </w:r>
-      <w:bookmarkStart w:id="0" w:name="_GoBack"/>
-      <w:bookmarkEnd w:id="0"/>
+        <w:t xml:space="preserve">        l2.add(a[</w:t>
+      </w:r>
+      <w:proofErr w:type="spellStart"/>
+      <w:r>
+        <w:rPr>
+          <w:rFonts w:ascii="Courier New" w:eastAsia="Times New Roman" w:hAnsi="Courier New" w:cs="Courier New"/>
+          <w:color w:val="000000"/>
+          <w:sz w:val="21"/>
+          <w:szCs w:val="21"/>
+          <w:lang w:val="en-US" w:eastAsia="es-CO"/>
+        </w:rPr>
+        <w:t>i</w:t>
+      </w:r>
+      <w:proofErr w:type="spellEnd"/>
+      <w:r>
+        <w:rPr>
+          <w:rFonts w:ascii="Courier New" w:eastAsia="Times New Roman" w:hAnsi="Courier New" w:cs="Courier New"/>
+          <w:color w:val="000000"/>
+          <w:sz w:val="21"/>
+          <w:szCs w:val="21"/>
+          <w:lang w:val="en-US" w:eastAsia="es-CO"/>
+        </w:rPr>
+        <w:t>])</w:t>
+      </w:r>
     </w:p>
     <w:p>
       <w:pPr>
@@ -20292,7 +20312,7 @@
         <w:rPr>
           <w:rFonts w:ascii="Times New Roman" w:hAnsi="Times New Roman" w:cs="Times New Roman"/>
         </w:rPr>
-        <w:t xml:space="preserve">). </w:t>
+        <w:t>).</w:t>
       </w:r>
     </w:p>
     <w:p>
@@ -20301,9 +20321,2354 @@
           <w:rFonts w:ascii="Times New Roman" w:hAnsi="Times New Roman" w:cs="Times New Roman"/>
         </w:rPr>
       </w:pPr>
+      <w:proofErr w:type="spellStart"/>
+      <w:r>
+        <w:rPr>
+          <w:rFonts w:ascii="Times New Roman" w:hAnsi="Times New Roman" w:cs="Times New Roman"/>
+          <w:b/>
+        </w:rPr>
+        <w:lastRenderedPageBreak/>
+        <w:t>Merge</w:t>
+      </w:r>
+      <w:proofErr w:type="spellEnd"/>
+      <w:r>
+        <w:rPr>
+          <w:rFonts w:ascii="Times New Roman" w:hAnsi="Times New Roman" w:cs="Times New Roman"/>
+          <w:b/>
+        </w:rPr>
+        <w:t xml:space="preserve"> </w:t>
+      </w:r>
+      <w:proofErr w:type="spellStart"/>
+      <w:r>
+        <w:rPr>
+          <w:rFonts w:ascii="Times New Roman" w:hAnsi="Times New Roman" w:cs="Times New Roman"/>
+          <w:b/>
+        </w:rPr>
+        <w:t>sort</w:t>
+      </w:r>
+      <w:proofErr w:type="spellEnd"/>
+      <w:r>
+        <w:rPr>
+          <w:rFonts w:ascii="Times New Roman" w:hAnsi="Times New Roman" w:cs="Times New Roman"/>
+          <w:b/>
+        </w:rPr>
+        <w:t xml:space="preserve">. </w:t>
+      </w:r>
     </w:p>
     <w:p>
       <w:pPr>
+        <w:rPr>
+          <w:rFonts w:ascii="Times New Roman" w:hAnsi="Times New Roman" w:cs="Times New Roman"/>
+        </w:rPr>
+      </w:pPr>
+      <w:r>
+        <w:rPr>
+          <w:rFonts w:ascii="Times New Roman" w:hAnsi="Times New Roman" w:cs="Times New Roman"/>
+        </w:rPr>
+        <w:t>Antes de analizar la complejidad del algoritmo de ordenamiento,</w:t>
+      </w:r>
+      <w:r>
+        <w:rPr>
+          <w:rFonts w:ascii="Times New Roman" w:hAnsi="Times New Roman" w:cs="Times New Roman"/>
+        </w:rPr>
+        <w:t xml:space="preserve"> hay que analizar la complejidad de la función auxiliar </w:t>
+      </w:r>
+      <w:proofErr w:type="spellStart"/>
+      <w:proofErr w:type="gramStart"/>
+      <w:r>
+        <w:rPr>
+          <w:rFonts w:ascii="Times New Roman" w:hAnsi="Times New Roman" w:cs="Times New Roman"/>
+        </w:rPr>
+        <w:t>merge</w:t>
+      </w:r>
+      <w:proofErr w:type="spellEnd"/>
+      <w:r>
+        <w:rPr>
+          <w:rFonts w:ascii="Times New Roman" w:hAnsi="Times New Roman" w:cs="Times New Roman"/>
+        </w:rPr>
+        <w:t>(</w:t>
+      </w:r>
+      <w:proofErr w:type="gramEnd"/>
+      <w:r>
+        <w:rPr>
+          <w:rFonts w:ascii="Times New Roman" w:hAnsi="Times New Roman" w:cs="Times New Roman"/>
+        </w:rPr>
+        <w:t xml:space="preserve">). Sean a y b los arreglos de entrada, para simplificar </w:t>
+      </w:r>
+      <w:r>
+        <w:rPr>
+          <w:rFonts w:ascii="Times New Roman" w:hAnsi="Times New Roman" w:cs="Times New Roman"/>
+        </w:rPr>
+        <w:t>se asume</w:t>
+      </w:r>
+      <w:r>
+        <w:rPr>
+          <w:rFonts w:ascii="Times New Roman" w:hAnsi="Times New Roman" w:cs="Times New Roman"/>
+        </w:rPr>
+        <w:t xml:space="preserve"> que k=</w:t>
+      </w:r>
+      <w:proofErr w:type="spellStart"/>
+      <w:proofErr w:type="gramStart"/>
+      <w:r>
+        <w:rPr>
+          <w:rFonts w:ascii="Times New Roman" w:hAnsi="Times New Roman" w:cs="Times New Roman"/>
+        </w:rPr>
+        <w:t>a.length</w:t>
+      </w:r>
+      <w:proofErr w:type="spellEnd"/>
+      <w:proofErr w:type="gramEnd"/>
+      <w:r>
+        <w:rPr>
+          <w:rFonts w:ascii="Times New Roman" w:hAnsi="Times New Roman" w:cs="Times New Roman"/>
+        </w:rPr>
+        <w:t xml:space="preserve"> = </w:t>
+      </w:r>
+      <w:proofErr w:type="spellStart"/>
+      <w:r>
+        <w:rPr>
+          <w:rFonts w:ascii="Times New Roman" w:hAnsi="Times New Roman" w:cs="Times New Roman"/>
+        </w:rPr>
+        <w:t>b.length</w:t>
+      </w:r>
+      <w:proofErr w:type="spellEnd"/>
+      <w:r>
+        <w:rPr>
+          <w:rFonts w:ascii="Times New Roman" w:hAnsi="Times New Roman" w:cs="Times New Roman"/>
+        </w:rPr>
+        <w:t xml:space="preserve"> = n/2</w:t>
+      </w:r>
+      <w:r>
+        <w:rPr>
+          <w:rFonts w:ascii="Times New Roman" w:hAnsi="Times New Roman" w:cs="Times New Roman"/>
+        </w:rPr>
+        <w:t xml:space="preserve">. También </w:t>
+      </w:r>
+      <w:r>
+        <w:rPr>
+          <w:rFonts w:ascii="Times New Roman" w:hAnsi="Times New Roman" w:cs="Times New Roman"/>
+        </w:rPr>
+        <w:t>se asume</w:t>
+      </w:r>
+      <w:r>
+        <w:rPr>
+          <w:rFonts w:ascii="Times New Roman" w:hAnsi="Times New Roman" w:cs="Times New Roman"/>
+        </w:rPr>
+        <w:t xml:space="preserve"> que </w:t>
+      </w:r>
+      <m:oMath>
+        <m:r>
+          <w:rPr>
+            <w:rFonts w:ascii="Cambria Math" w:hAnsi="Cambria Math" w:cs="Times New Roman"/>
+          </w:rPr>
+          <m:t>∀x∈a ∀y∈b</m:t>
+        </m:r>
+        <m:r>
+          <w:rPr>
+            <w:rFonts w:ascii="Cambria Math" w:hAnsi="Cambria Math" w:cs="Times New Roman"/>
+          </w:rPr>
+          <m:t>, x</m:t>
+        </m:r>
+        <m:r>
+          <w:rPr>
+            <w:rFonts w:ascii="Cambria Math" w:hAnsi="Cambria Math" w:cs="Times New Roman"/>
+          </w:rPr>
+          <m:t>&gt;</m:t>
+        </m:r>
+        <m:r>
+          <w:rPr>
+            <w:rFonts w:ascii="Cambria Math" w:hAnsi="Cambria Math" w:cs="Times New Roman"/>
+          </w:rPr>
+          <m:t>y</m:t>
+        </m:r>
+      </m:oMath>
+    </w:p>
+    <w:tbl>
+      <w:tblPr>
+        <w:tblStyle w:val="Tablaconcuadrcula"/>
+        <w:tblW w:w="0" w:type="auto"/>
+        <w:tblLook w:val="04A0" w:firstRow="1" w:lastRow="0" w:firstColumn="1" w:lastColumn="0" w:noHBand="0" w:noVBand="1"/>
+      </w:tblPr>
+      <w:tblGrid>
+        <w:gridCol w:w="436"/>
+        <w:gridCol w:w="5938"/>
+        <w:gridCol w:w="709"/>
+        <w:gridCol w:w="709"/>
+      </w:tblGrid>
+      <w:tr>
+        <w:tc>
+          <w:tcPr>
+            <w:tcW w:w="436" w:type="dxa"/>
+            <w:tcBorders>
+              <w:top w:val="single" w:sz="4" w:space="0" w:color="auto"/>
+              <w:left w:val="single" w:sz="4" w:space="0" w:color="auto"/>
+              <w:bottom w:val="single" w:sz="4" w:space="0" w:color="auto"/>
+              <w:right w:val="single" w:sz="4" w:space="0" w:color="auto"/>
+            </w:tcBorders>
+            <w:hideMark/>
+          </w:tcPr>
+          <w:p>
+            <w:pPr>
+              <w:jc w:val="both"/>
+              <w:rPr>
+                <w:rFonts w:ascii="Times New Roman" w:hAnsi="Times New Roman" w:cs="Times New Roman"/>
+              </w:rPr>
+            </w:pPr>
+            <w:r>
+              <w:rPr>
+                <w:rFonts w:ascii="Times New Roman" w:hAnsi="Times New Roman" w:cs="Times New Roman"/>
+              </w:rPr>
+              <w:t>1</w:t>
+            </w:r>
+          </w:p>
+        </w:tc>
+        <w:tc>
+          <w:tcPr>
+            <w:tcW w:w="5938" w:type="dxa"/>
+            <w:tcBorders>
+              <w:top w:val="single" w:sz="4" w:space="0" w:color="auto"/>
+              <w:left w:val="single" w:sz="4" w:space="0" w:color="auto"/>
+              <w:bottom w:val="single" w:sz="4" w:space="0" w:color="auto"/>
+              <w:right w:val="single" w:sz="4" w:space="0" w:color="auto"/>
+            </w:tcBorders>
+            <w:hideMark/>
+          </w:tcPr>
+          <w:p>
+            <w:pPr>
+              <w:autoSpaceDE w:val="0"/>
+              <w:autoSpaceDN w:val="0"/>
+              <w:adjustRightInd w:val="0"/>
+              <w:rPr>
+                <w:rFonts w:ascii="Courier New" w:hAnsi="Courier New" w:cs="Courier New"/>
+                <w:sz w:val="21"/>
+                <w:szCs w:val="21"/>
+                <w:lang w:val="en-US"/>
+              </w:rPr>
+            </w:pPr>
+            <w:r>
+              <w:rPr>
+                <w:rFonts w:ascii="Courier New" w:eastAsia="Times New Roman" w:hAnsi="Courier New" w:cs="Courier New"/>
+                <w:color w:val="000000"/>
+                <w:sz w:val="21"/>
+                <w:szCs w:val="21"/>
+                <w:lang w:val="en-US" w:eastAsia="es-CO"/>
+              </w:rPr>
+              <w:t>var c as array</w:t>
+            </w:r>
+          </w:p>
+        </w:tc>
+        <w:tc>
+          <w:tcPr>
+            <w:tcW w:w="709" w:type="dxa"/>
+            <w:tcBorders>
+              <w:top w:val="single" w:sz="4" w:space="0" w:color="auto"/>
+              <w:left w:val="single" w:sz="4" w:space="0" w:color="auto"/>
+              <w:bottom w:val="single" w:sz="4" w:space="0" w:color="auto"/>
+              <w:right w:val="single" w:sz="4" w:space="0" w:color="auto"/>
+            </w:tcBorders>
+            <w:hideMark/>
+          </w:tcPr>
+          <w:p>
+            <w:pPr>
+              <w:jc w:val="both"/>
+              <w:rPr>
+                <w:rFonts w:ascii="Times New Roman" w:hAnsi="Times New Roman" w:cs="Times New Roman"/>
+              </w:rPr>
+            </w:pPr>
+            <w:r>
+              <w:rPr>
+                <w:rFonts w:ascii="Times New Roman" w:hAnsi="Times New Roman" w:cs="Times New Roman"/>
+              </w:rPr>
+              <w:t>c1</w:t>
+            </w:r>
+          </w:p>
+        </w:tc>
+        <w:tc>
+          <w:tcPr>
+            <w:tcW w:w="709" w:type="dxa"/>
+            <w:tcBorders>
+              <w:top w:val="single" w:sz="4" w:space="0" w:color="auto"/>
+              <w:left w:val="single" w:sz="4" w:space="0" w:color="auto"/>
+              <w:bottom w:val="single" w:sz="4" w:space="0" w:color="auto"/>
+              <w:right w:val="single" w:sz="4" w:space="0" w:color="auto"/>
+            </w:tcBorders>
+            <w:hideMark/>
+          </w:tcPr>
+          <w:p>
+            <w:pPr>
+              <w:jc w:val="both"/>
+              <w:rPr>
+                <w:rFonts w:ascii="Times New Roman" w:hAnsi="Times New Roman" w:cs="Times New Roman"/>
+              </w:rPr>
+            </w:pPr>
+            <w:r>
+              <w:rPr>
+                <w:rFonts w:ascii="Times New Roman" w:hAnsi="Times New Roman" w:cs="Times New Roman"/>
+              </w:rPr>
+              <w:t>1</w:t>
+            </w:r>
+          </w:p>
+        </w:tc>
+      </w:tr>
+      <w:tr>
+        <w:tc>
+          <w:tcPr>
+            <w:tcW w:w="436" w:type="dxa"/>
+            <w:tcBorders>
+              <w:top w:val="single" w:sz="4" w:space="0" w:color="auto"/>
+              <w:left w:val="single" w:sz="4" w:space="0" w:color="auto"/>
+              <w:bottom w:val="single" w:sz="4" w:space="0" w:color="auto"/>
+              <w:right w:val="single" w:sz="4" w:space="0" w:color="auto"/>
+            </w:tcBorders>
+            <w:hideMark/>
+          </w:tcPr>
+          <w:p>
+            <w:pPr>
+              <w:jc w:val="both"/>
+              <w:rPr>
+                <w:rFonts w:ascii="Times New Roman" w:hAnsi="Times New Roman" w:cs="Times New Roman"/>
+              </w:rPr>
+            </w:pPr>
+            <w:r>
+              <w:rPr>
+                <w:rFonts w:ascii="Times New Roman" w:hAnsi="Times New Roman" w:cs="Times New Roman"/>
+              </w:rPr>
+              <w:t>2</w:t>
+            </w:r>
+          </w:p>
+        </w:tc>
+        <w:tc>
+          <w:tcPr>
+            <w:tcW w:w="5938" w:type="dxa"/>
+            <w:tcBorders>
+              <w:top w:val="single" w:sz="4" w:space="0" w:color="auto"/>
+              <w:left w:val="single" w:sz="4" w:space="0" w:color="auto"/>
+              <w:bottom w:val="single" w:sz="4" w:space="0" w:color="auto"/>
+              <w:right w:val="single" w:sz="4" w:space="0" w:color="auto"/>
+            </w:tcBorders>
+            <w:hideMark/>
+          </w:tcPr>
+          <w:p>
+            <w:pPr>
+              <w:autoSpaceDE w:val="0"/>
+              <w:autoSpaceDN w:val="0"/>
+              <w:adjustRightInd w:val="0"/>
+              <w:rPr>
+                <w:rFonts w:ascii="Courier New" w:hAnsi="Courier New" w:cs="Courier New"/>
+                <w:sz w:val="21"/>
+                <w:szCs w:val="21"/>
+                <w:lang w:val="en-US"/>
+              </w:rPr>
+            </w:pPr>
+            <w:r>
+              <w:rPr>
+                <w:rFonts w:ascii="Courier New" w:eastAsia="Times New Roman" w:hAnsi="Courier New" w:cs="Courier New"/>
+                <w:color w:val="000000"/>
+                <w:sz w:val="21"/>
+                <w:szCs w:val="21"/>
+                <w:lang w:val="en-US" w:eastAsia="es-CO"/>
+              </w:rPr>
+              <w:t>while(</w:t>
+            </w:r>
+            <w:proofErr w:type="spellStart"/>
+            <w:proofErr w:type="gramStart"/>
+            <w:r>
+              <w:rPr>
+                <w:rFonts w:ascii="Courier New" w:eastAsia="Times New Roman" w:hAnsi="Courier New" w:cs="Courier New"/>
+                <w:color w:val="000000"/>
+                <w:sz w:val="21"/>
+                <w:szCs w:val="21"/>
+                <w:lang w:val="en-US" w:eastAsia="es-CO"/>
+              </w:rPr>
+              <w:t>a.size</w:t>
+            </w:r>
+            <w:proofErr w:type="spellEnd"/>
+            <w:proofErr w:type="gramEnd"/>
+            <w:r>
+              <w:rPr>
+                <w:rFonts w:ascii="Courier New" w:eastAsia="Times New Roman" w:hAnsi="Courier New" w:cs="Courier New"/>
+                <w:color w:val="000000"/>
+                <w:sz w:val="21"/>
+                <w:szCs w:val="21"/>
+                <w:lang w:val="en-US" w:eastAsia="es-CO"/>
+              </w:rPr>
+              <w:t>()&gt;0 &amp;&amp;</w:t>
+            </w:r>
+            <w:r>
+              <w:rPr>
+                <w:rFonts w:ascii="Courier New" w:eastAsia="Times New Roman" w:hAnsi="Courier New" w:cs="Courier New"/>
+                <w:color w:val="000000"/>
+                <w:sz w:val="21"/>
+                <w:szCs w:val="21"/>
+                <w:lang w:val="en-US" w:eastAsia="es-CO"/>
+              </w:rPr>
+              <w:t xml:space="preserve"> </w:t>
+            </w:r>
+            <w:proofErr w:type="spellStart"/>
+            <w:r>
+              <w:rPr>
+                <w:rFonts w:ascii="Courier New" w:eastAsia="Times New Roman" w:hAnsi="Courier New" w:cs="Courier New"/>
+                <w:color w:val="000000"/>
+                <w:sz w:val="21"/>
+                <w:szCs w:val="21"/>
+                <w:lang w:val="en-US" w:eastAsia="es-CO"/>
+              </w:rPr>
+              <w:t>b</w:t>
+            </w:r>
+            <w:r>
+              <w:rPr>
+                <w:rFonts w:ascii="Courier New" w:eastAsia="Times New Roman" w:hAnsi="Courier New" w:cs="Courier New"/>
+                <w:color w:val="000000"/>
+                <w:sz w:val="21"/>
+                <w:szCs w:val="21"/>
+                <w:lang w:val="en-US" w:eastAsia="es-CO"/>
+              </w:rPr>
+              <w:t>.size</w:t>
+            </w:r>
+            <w:proofErr w:type="spellEnd"/>
+            <w:r>
+              <w:rPr>
+                <w:rFonts w:ascii="Courier New" w:eastAsia="Times New Roman" w:hAnsi="Courier New" w:cs="Courier New"/>
+                <w:color w:val="000000"/>
+                <w:sz w:val="21"/>
+                <w:szCs w:val="21"/>
+                <w:lang w:val="en-US" w:eastAsia="es-CO"/>
+              </w:rPr>
+              <w:t>()&gt;0</w:t>
+            </w:r>
+            <w:r>
+              <w:rPr>
+                <w:rFonts w:ascii="Courier New" w:eastAsia="Times New Roman" w:hAnsi="Courier New" w:cs="Courier New"/>
+                <w:color w:val="000000"/>
+                <w:sz w:val="21"/>
+                <w:szCs w:val="21"/>
+                <w:lang w:val="en-US" w:eastAsia="es-CO"/>
+              </w:rPr>
+              <w:t>)</w:t>
+            </w:r>
+          </w:p>
+        </w:tc>
+        <w:tc>
+          <w:tcPr>
+            <w:tcW w:w="709" w:type="dxa"/>
+            <w:tcBorders>
+              <w:top w:val="single" w:sz="4" w:space="0" w:color="auto"/>
+              <w:left w:val="single" w:sz="4" w:space="0" w:color="auto"/>
+              <w:bottom w:val="single" w:sz="4" w:space="0" w:color="auto"/>
+              <w:right w:val="single" w:sz="4" w:space="0" w:color="auto"/>
+            </w:tcBorders>
+            <w:hideMark/>
+          </w:tcPr>
+          <w:p>
+            <w:pPr>
+              <w:jc w:val="both"/>
+              <w:rPr>
+                <w:rFonts w:ascii="Times New Roman" w:hAnsi="Times New Roman" w:cs="Times New Roman"/>
+              </w:rPr>
+            </w:pPr>
+            <w:r>
+              <w:rPr>
+                <w:rFonts w:ascii="Times New Roman" w:hAnsi="Times New Roman" w:cs="Times New Roman"/>
+              </w:rPr>
+              <w:t>c2</w:t>
+            </w:r>
+          </w:p>
+        </w:tc>
+        <w:tc>
+          <w:tcPr>
+            <w:tcW w:w="709" w:type="dxa"/>
+            <w:tcBorders>
+              <w:top w:val="single" w:sz="4" w:space="0" w:color="auto"/>
+              <w:left w:val="single" w:sz="4" w:space="0" w:color="auto"/>
+              <w:bottom w:val="single" w:sz="4" w:space="0" w:color="auto"/>
+              <w:right w:val="single" w:sz="4" w:space="0" w:color="auto"/>
+            </w:tcBorders>
+            <w:hideMark/>
+          </w:tcPr>
+          <w:p>
+            <w:pPr>
+              <w:jc w:val="both"/>
+              <w:rPr>
+                <w:rFonts w:ascii="Times New Roman" w:hAnsi="Times New Roman" w:cs="Times New Roman"/>
+              </w:rPr>
+            </w:pPr>
+            <w:r>
+              <w:rPr>
+                <w:rFonts w:ascii="Times New Roman" w:hAnsi="Times New Roman" w:cs="Times New Roman"/>
+              </w:rPr>
+              <w:t>k+1</w:t>
+            </w:r>
+          </w:p>
+        </w:tc>
+      </w:tr>
+      <w:tr>
+        <w:tc>
+          <w:tcPr>
+            <w:tcW w:w="436" w:type="dxa"/>
+            <w:tcBorders>
+              <w:top w:val="single" w:sz="4" w:space="0" w:color="auto"/>
+              <w:left w:val="single" w:sz="4" w:space="0" w:color="auto"/>
+              <w:bottom w:val="single" w:sz="4" w:space="0" w:color="auto"/>
+              <w:right w:val="single" w:sz="4" w:space="0" w:color="auto"/>
+            </w:tcBorders>
+            <w:hideMark/>
+          </w:tcPr>
+          <w:p>
+            <w:pPr>
+              <w:jc w:val="both"/>
+              <w:rPr>
+                <w:rFonts w:ascii="Times New Roman" w:hAnsi="Times New Roman" w:cs="Times New Roman"/>
+              </w:rPr>
+            </w:pPr>
+            <w:r>
+              <w:rPr>
+                <w:rFonts w:ascii="Times New Roman" w:hAnsi="Times New Roman" w:cs="Times New Roman"/>
+              </w:rPr>
+              <w:t>3</w:t>
+            </w:r>
+          </w:p>
+        </w:tc>
+        <w:tc>
+          <w:tcPr>
+            <w:tcW w:w="5938" w:type="dxa"/>
+            <w:tcBorders>
+              <w:top w:val="single" w:sz="4" w:space="0" w:color="auto"/>
+              <w:left w:val="single" w:sz="4" w:space="0" w:color="auto"/>
+              <w:bottom w:val="single" w:sz="4" w:space="0" w:color="auto"/>
+              <w:right w:val="single" w:sz="4" w:space="0" w:color="auto"/>
+            </w:tcBorders>
+            <w:hideMark/>
+          </w:tcPr>
+          <w:p>
+            <w:r>
+              <w:rPr>
+                <w:rFonts w:ascii="Courier New" w:eastAsia="Times New Roman" w:hAnsi="Courier New" w:cs="Courier New"/>
+                <w:color w:val="000000"/>
+                <w:sz w:val="21"/>
+                <w:szCs w:val="21"/>
+                <w:lang w:val="en-US" w:eastAsia="es-CO"/>
+              </w:rPr>
+              <w:t xml:space="preserve">  </w:t>
+            </w:r>
+            <w:r>
+              <w:rPr>
+                <w:rFonts w:ascii="Courier New" w:eastAsia="Times New Roman" w:hAnsi="Courier New" w:cs="Courier New"/>
+                <w:color w:val="000000"/>
+                <w:sz w:val="21"/>
+                <w:szCs w:val="21"/>
+                <w:lang w:val="en-US" w:eastAsia="es-CO"/>
+              </w:rPr>
+              <w:t xml:space="preserve">if </w:t>
+            </w:r>
+            <w:proofErr w:type="gramStart"/>
+            <w:r>
+              <w:rPr>
+                <w:rFonts w:ascii="Courier New" w:eastAsia="Times New Roman" w:hAnsi="Courier New" w:cs="Courier New"/>
+                <w:color w:val="000000"/>
+                <w:sz w:val="21"/>
+                <w:szCs w:val="21"/>
+                <w:lang w:val="en-US" w:eastAsia="es-CO"/>
+              </w:rPr>
+              <w:t>( a</w:t>
+            </w:r>
+            <w:proofErr w:type="gramEnd"/>
+            <w:r>
+              <w:rPr>
+                <w:rFonts w:ascii="Courier New" w:eastAsia="Times New Roman" w:hAnsi="Courier New" w:cs="Courier New"/>
+                <w:color w:val="000000"/>
+                <w:sz w:val="21"/>
+                <w:szCs w:val="21"/>
+                <w:lang w:val="en-US" w:eastAsia="es-CO"/>
+              </w:rPr>
+              <w:t>[0] &gt; b[0] )</w:t>
+            </w:r>
+          </w:p>
+        </w:tc>
+        <w:tc>
+          <w:tcPr>
+            <w:tcW w:w="709" w:type="dxa"/>
+            <w:tcBorders>
+              <w:top w:val="single" w:sz="4" w:space="0" w:color="auto"/>
+              <w:left w:val="single" w:sz="4" w:space="0" w:color="auto"/>
+              <w:bottom w:val="single" w:sz="4" w:space="0" w:color="auto"/>
+              <w:right w:val="single" w:sz="4" w:space="0" w:color="auto"/>
+            </w:tcBorders>
+            <w:hideMark/>
+          </w:tcPr>
+          <w:p>
+            <w:pPr>
+              <w:jc w:val="both"/>
+              <w:rPr>
+                <w:rFonts w:ascii="Times New Roman" w:hAnsi="Times New Roman" w:cs="Times New Roman"/>
+              </w:rPr>
+            </w:pPr>
+            <w:r>
+              <w:rPr>
+                <w:rFonts w:ascii="Times New Roman" w:hAnsi="Times New Roman" w:cs="Times New Roman"/>
+              </w:rPr>
+              <w:t>c3</w:t>
+            </w:r>
+          </w:p>
+        </w:tc>
+        <w:tc>
+          <w:tcPr>
+            <w:tcW w:w="709" w:type="dxa"/>
+            <w:tcBorders>
+              <w:top w:val="single" w:sz="4" w:space="0" w:color="auto"/>
+              <w:left w:val="single" w:sz="4" w:space="0" w:color="auto"/>
+              <w:bottom w:val="single" w:sz="4" w:space="0" w:color="auto"/>
+              <w:right w:val="single" w:sz="4" w:space="0" w:color="auto"/>
+            </w:tcBorders>
+            <w:hideMark/>
+          </w:tcPr>
+          <w:p>
+            <w:pPr>
+              <w:jc w:val="both"/>
+              <w:rPr>
+                <w:rFonts w:ascii="Times New Roman" w:hAnsi="Times New Roman" w:cs="Times New Roman"/>
+              </w:rPr>
+            </w:pPr>
+            <w:r>
+              <w:rPr>
+                <w:rFonts w:ascii="Times New Roman" w:hAnsi="Times New Roman" w:cs="Times New Roman"/>
+              </w:rPr>
+              <w:t>k</w:t>
+            </w:r>
+          </w:p>
+        </w:tc>
+      </w:tr>
+      <w:tr>
+        <w:tc>
+          <w:tcPr>
+            <w:tcW w:w="436" w:type="dxa"/>
+            <w:tcBorders>
+              <w:top w:val="single" w:sz="4" w:space="0" w:color="auto"/>
+              <w:left w:val="single" w:sz="4" w:space="0" w:color="auto"/>
+              <w:bottom w:val="single" w:sz="4" w:space="0" w:color="auto"/>
+              <w:right w:val="single" w:sz="4" w:space="0" w:color="auto"/>
+            </w:tcBorders>
+            <w:hideMark/>
+          </w:tcPr>
+          <w:p>
+            <w:pPr>
+              <w:jc w:val="both"/>
+              <w:rPr>
+                <w:rFonts w:ascii="Times New Roman" w:hAnsi="Times New Roman" w:cs="Times New Roman"/>
+              </w:rPr>
+            </w:pPr>
+            <w:r>
+              <w:rPr>
+                <w:rFonts w:ascii="Times New Roman" w:hAnsi="Times New Roman" w:cs="Times New Roman"/>
+              </w:rPr>
+              <w:t>4</w:t>
+            </w:r>
+          </w:p>
+        </w:tc>
+        <w:tc>
+          <w:tcPr>
+            <w:tcW w:w="5938" w:type="dxa"/>
+            <w:tcBorders>
+              <w:top w:val="single" w:sz="4" w:space="0" w:color="auto"/>
+              <w:left w:val="single" w:sz="4" w:space="0" w:color="auto"/>
+              <w:bottom w:val="single" w:sz="4" w:space="0" w:color="auto"/>
+              <w:right w:val="single" w:sz="4" w:space="0" w:color="auto"/>
+            </w:tcBorders>
+            <w:hideMark/>
+          </w:tcPr>
+          <w:p>
+            <w:pPr>
+              <w:autoSpaceDE w:val="0"/>
+              <w:autoSpaceDN w:val="0"/>
+              <w:adjustRightInd w:val="0"/>
+              <w:rPr>
+                <w:rFonts w:ascii="Courier New" w:hAnsi="Courier New" w:cs="Courier New"/>
+                <w:sz w:val="21"/>
+                <w:szCs w:val="21"/>
+              </w:rPr>
+            </w:pPr>
+            <w:r>
+              <w:rPr>
+                <w:rFonts w:ascii="Courier New" w:hAnsi="Courier New" w:cs="Courier New"/>
+                <w:sz w:val="21"/>
+                <w:szCs w:val="21"/>
+              </w:rPr>
+              <w:t xml:space="preserve">    </w:t>
+            </w:r>
+            <w:proofErr w:type="spellStart"/>
+            <w:r>
+              <w:rPr>
+                <w:rFonts w:ascii="Courier New" w:hAnsi="Courier New" w:cs="Courier New"/>
+                <w:sz w:val="21"/>
+                <w:szCs w:val="21"/>
+              </w:rPr>
+              <w:t>c.add</w:t>
+            </w:r>
+            <w:proofErr w:type="spellEnd"/>
+            <w:r>
+              <w:rPr>
+                <w:rFonts w:ascii="Courier New" w:hAnsi="Courier New" w:cs="Courier New"/>
+                <w:sz w:val="21"/>
+                <w:szCs w:val="21"/>
+              </w:rPr>
+              <w:t>(</w:t>
+            </w:r>
+            <w:proofErr w:type="gramStart"/>
+            <w:r>
+              <w:rPr>
+                <w:rFonts w:ascii="Courier New" w:hAnsi="Courier New" w:cs="Courier New"/>
+                <w:sz w:val="21"/>
+                <w:szCs w:val="21"/>
+              </w:rPr>
+              <w:t>b[</w:t>
+            </w:r>
+            <w:proofErr w:type="gramEnd"/>
+            <w:r>
+              <w:rPr>
+                <w:rFonts w:ascii="Courier New" w:hAnsi="Courier New" w:cs="Courier New"/>
+                <w:sz w:val="21"/>
+                <w:szCs w:val="21"/>
+              </w:rPr>
+              <w:t>0])</w:t>
+            </w:r>
+          </w:p>
+        </w:tc>
+        <w:tc>
+          <w:tcPr>
+            <w:tcW w:w="709" w:type="dxa"/>
+            <w:tcBorders>
+              <w:top w:val="single" w:sz="4" w:space="0" w:color="auto"/>
+              <w:left w:val="single" w:sz="4" w:space="0" w:color="auto"/>
+              <w:bottom w:val="single" w:sz="4" w:space="0" w:color="auto"/>
+              <w:right w:val="single" w:sz="4" w:space="0" w:color="auto"/>
+            </w:tcBorders>
+            <w:hideMark/>
+          </w:tcPr>
+          <w:p>
+            <w:pPr>
+              <w:jc w:val="both"/>
+              <w:rPr>
+                <w:rFonts w:ascii="Times New Roman" w:hAnsi="Times New Roman" w:cs="Times New Roman"/>
+              </w:rPr>
+            </w:pPr>
+            <w:r>
+              <w:rPr>
+                <w:rFonts w:ascii="Times New Roman" w:hAnsi="Times New Roman" w:cs="Times New Roman"/>
+              </w:rPr>
+              <w:t>c4</w:t>
+            </w:r>
+          </w:p>
+        </w:tc>
+        <w:tc>
+          <w:tcPr>
+            <w:tcW w:w="709" w:type="dxa"/>
+            <w:tcBorders>
+              <w:top w:val="single" w:sz="4" w:space="0" w:color="auto"/>
+              <w:left w:val="single" w:sz="4" w:space="0" w:color="auto"/>
+              <w:bottom w:val="single" w:sz="4" w:space="0" w:color="auto"/>
+              <w:right w:val="single" w:sz="4" w:space="0" w:color="auto"/>
+            </w:tcBorders>
+            <w:hideMark/>
+          </w:tcPr>
+          <w:p>
+            <w:pPr>
+              <w:jc w:val="both"/>
+              <w:rPr>
+                <w:rFonts w:ascii="Times New Roman" w:hAnsi="Times New Roman" w:cs="Times New Roman"/>
+              </w:rPr>
+            </w:pPr>
+            <w:r>
+              <w:rPr>
+                <w:rFonts w:ascii="Times New Roman" w:hAnsi="Times New Roman" w:cs="Times New Roman"/>
+              </w:rPr>
+              <w:t>k</w:t>
+            </w:r>
+          </w:p>
+        </w:tc>
+      </w:tr>
+      <w:tr>
+        <w:tc>
+          <w:tcPr>
+            <w:tcW w:w="436" w:type="dxa"/>
+            <w:tcBorders>
+              <w:top w:val="single" w:sz="4" w:space="0" w:color="auto"/>
+              <w:left w:val="single" w:sz="4" w:space="0" w:color="auto"/>
+              <w:bottom w:val="single" w:sz="4" w:space="0" w:color="auto"/>
+              <w:right w:val="single" w:sz="4" w:space="0" w:color="auto"/>
+            </w:tcBorders>
+            <w:hideMark/>
+          </w:tcPr>
+          <w:p>
+            <w:pPr>
+              <w:jc w:val="both"/>
+              <w:rPr>
+                <w:rFonts w:ascii="Times New Roman" w:hAnsi="Times New Roman" w:cs="Times New Roman"/>
+              </w:rPr>
+            </w:pPr>
+            <w:r>
+              <w:rPr>
+                <w:rFonts w:ascii="Times New Roman" w:hAnsi="Times New Roman" w:cs="Times New Roman"/>
+              </w:rPr>
+              <w:t>5</w:t>
+            </w:r>
+          </w:p>
+        </w:tc>
+        <w:tc>
+          <w:tcPr>
+            <w:tcW w:w="5938" w:type="dxa"/>
+            <w:tcBorders>
+              <w:top w:val="single" w:sz="4" w:space="0" w:color="auto"/>
+              <w:left w:val="single" w:sz="4" w:space="0" w:color="auto"/>
+              <w:bottom w:val="single" w:sz="4" w:space="0" w:color="auto"/>
+              <w:right w:val="single" w:sz="4" w:space="0" w:color="auto"/>
+            </w:tcBorders>
+            <w:hideMark/>
+          </w:tcPr>
+          <w:p>
+            <w:pPr>
+              <w:autoSpaceDE w:val="0"/>
+              <w:autoSpaceDN w:val="0"/>
+              <w:adjustRightInd w:val="0"/>
+              <w:rPr>
+                <w:rFonts w:ascii="Courier New" w:hAnsi="Courier New" w:cs="Courier New"/>
+                <w:sz w:val="21"/>
+                <w:szCs w:val="21"/>
+              </w:rPr>
+            </w:pPr>
+            <w:r>
+              <w:rPr>
+                <w:rFonts w:ascii="Courier New" w:hAnsi="Courier New" w:cs="Courier New"/>
+                <w:sz w:val="21"/>
+                <w:szCs w:val="21"/>
+              </w:rPr>
+              <w:t xml:space="preserve">    </w:t>
+            </w:r>
+            <w:proofErr w:type="spellStart"/>
+            <w:proofErr w:type="gramStart"/>
+            <w:r>
+              <w:rPr>
+                <w:rFonts w:ascii="Courier New" w:hAnsi="Courier New" w:cs="Courier New"/>
+                <w:sz w:val="21"/>
+                <w:szCs w:val="21"/>
+              </w:rPr>
+              <w:t>b.remove</w:t>
+            </w:r>
+            <w:proofErr w:type="spellEnd"/>
+            <w:proofErr w:type="gramEnd"/>
+            <w:r>
+              <w:rPr>
+                <w:rFonts w:ascii="Courier New" w:hAnsi="Courier New" w:cs="Courier New"/>
+                <w:sz w:val="21"/>
+                <w:szCs w:val="21"/>
+              </w:rPr>
+              <w:t>(b[0])</w:t>
+            </w:r>
+          </w:p>
+        </w:tc>
+        <w:tc>
+          <w:tcPr>
+            <w:tcW w:w="709" w:type="dxa"/>
+            <w:tcBorders>
+              <w:top w:val="single" w:sz="4" w:space="0" w:color="auto"/>
+              <w:left w:val="single" w:sz="4" w:space="0" w:color="auto"/>
+              <w:bottom w:val="single" w:sz="4" w:space="0" w:color="auto"/>
+              <w:right w:val="single" w:sz="4" w:space="0" w:color="auto"/>
+            </w:tcBorders>
+            <w:hideMark/>
+          </w:tcPr>
+          <w:p>
+            <w:pPr>
+              <w:jc w:val="both"/>
+              <w:rPr>
+                <w:rFonts w:ascii="Times New Roman" w:hAnsi="Times New Roman" w:cs="Times New Roman"/>
+              </w:rPr>
+            </w:pPr>
+            <w:r>
+              <w:rPr>
+                <w:rFonts w:ascii="Times New Roman" w:hAnsi="Times New Roman" w:cs="Times New Roman"/>
+              </w:rPr>
+              <w:t>c5</w:t>
+            </w:r>
+          </w:p>
+        </w:tc>
+        <w:tc>
+          <w:tcPr>
+            <w:tcW w:w="709" w:type="dxa"/>
+            <w:tcBorders>
+              <w:top w:val="single" w:sz="4" w:space="0" w:color="auto"/>
+              <w:left w:val="single" w:sz="4" w:space="0" w:color="auto"/>
+              <w:bottom w:val="single" w:sz="4" w:space="0" w:color="auto"/>
+              <w:right w:val="single" w:sz="4" w:space="0" w:color="auto"/>
+            </w:tcBorders>
+            <w:hideMark/>
+          </w:tcPr>
+          <w:p>
+            <w:pPr>
+              <w:jc w:val="both"/>
+              <w:rPr>
+                <w:rFonts w:ascii="Times New Roman" w:hAnsi="Times New Roman" w:cs="Times New Roman"/>
+              </w:rPr>
+            </w:pPr>
+            <w:r>
+              <w:rPr>
+                <w:rFonts w:ascii="Times New Roman" w:hAnsi="Times New Roman" w:cs="Times New Roman"/>
+              </w:rPr>
+              <w:t>k</w:t>
+            </w:r>
+          </w:p>
+        </w:tc>
+      </w:tr>
+      <w:tr>
+        <w:tc>
+          <w:tcPr>
+            <w:tcW w:w="436" w:type="dxa"/>
+            <w:tcBorders>
+              <w:top w:val="single" w:sz="4" w:space="0" w:color="auto"/>
+              <w:left w:val="single" w:sz="4" w:space="0" w:color="auto"/>
+              <w:bottom w:val="single" w:sz="4" w:space="0" w:color="auto"/>
+              <w:right w:val="single" w:sz="4" w:space="0" w:color="auto"/>
+            </w:tcBorders>
+            <w:hideMark/>
+          </w:tcPr>
+          <w:p>
+            <w:pPr>
+              <w:jc w:val="both"/>
+              <w:rPr>
+                <w:rFonts w:ascii="Times New Roman" w:hAnsi="Times New Roman" w:cs="Times New Roman"/>
+              </w:rPr>
+            </w:pPr>
+            <w:r>
+              <w:rPr>
+                <w:rFonts w:ascii="Times New Roman" w:hAnsi="Times New Roman" w:cs="Times New Roman"/>
+              </w:rPr>
+              <w:t>6</w:t>
+            </w:r>
+          </w:p>
+        </w:tc>
+        <w:tc>
+          <w:tcPr>
+            <w:tcW w:w="5938" w:type="dxa"/>
+            <w:tcBorders>
+              <w:top w:val="single" w:sz="4" w:space="0" w:color="auto"/>
+              <w:left w:val="single" w:sz="4" w:space="0" w:color="auto"/>
+              <w:bottom w:val="single" w:sz="4" w:space="0" w:color="auto"/>
+              <w:right w:val="single" w:sz="4" w:space="0" w:color="auto"/>
+            </w:tcBorders>
+            <w:hideMark/>
+          </w:tcPr>
+          <w:p>
+            <w:r>
+              <w:rPr>
+                <w:rFonts w:ascii="Courier New" w:eastAsia="Times New Roman" w:hAnsi="Courier New" w:cs="Courier New"/>
+                <w:color w:val="000000"/>
+                <w:sz w:val="21"/>
+                <w:szCs w:val="21"/>
+                <w:lang w:val="en-US" w:eastAsia="es-CO"/>
+              </w:rPr>
+              <w:t xml:space="preserve">  else</w:t>
+            </w:r>
+          </w:p>
+        </w:tc>
+        <w:tc>
+          <w:tcPr>
+            <w:tcW w:w="709" w:type="dxa"/>
+            <w:tcBorders>
+              <w:top w:val="single" w:sz="4" w:space="0" w:color="auto"/>
+              <w:left w:val="single" w:sz="4" w:space="0" w:color="auto"/>
+              <w:bottom w:val="single" w:sz="4" w:space="0" w:color="auto"/>
+              <w:right w:val="single" w:sz="4" w:space="0" w:color="auto"/>
+            </w:tcBorders>
+            <w:hideMark/>
+          </w:tcPr>
+          <w:p>
+            <w:pPr>
+              <w:jc w:val="both"/>
+              <w:rPr>
+                <w:rFonts w:ascii="Times New Roman" w:hAnsi="Times New Roman" w:cs="Times New Roman"/>
+              </w:rPr>
+            </w:pPr>
+            <w:r>
+              <w:rPr>
+                <w:rFonts w:ascii="Times New Roman" w:hAnsi="Times New Roman" w:cs="Times New Roman"/>
+              </w:rPr>
+              <w:t>c6</w:t>
+            </w:r>
+          </w:p>
+        </w:tc>
+        <w:tc>
+          <w:tcPr>
+            <w:tcW w:w="709" w:type="dxa"/>
+            <w:tcBorders>
+              <w:top w:val="single" w:sz="4" w:space="0" w:color="auto"/>
+              <w:left w:val="single" w:sz="4" w:space="0" w:color="auto"/>
+              <w:bottom w:val="single" w:sz="4" w:space="0" w:color="auto"/>
+              <w:right w:val="single" w:sz="4" w:space="0" w:color="auto"/>
+            </w:tcBorders>
+            <w:hideMark/>
+          </w:tcPr>
+          <w:p>
+            <w:pPr>
+              <w:jc w:val="both"/>
+              <w:rPr>
+                <w:rFonts w:ascii="Times New Roman" w:hAnsi="Times New Roman" w:cs="Times New Roman"/>
+              </w:rPr>
+            </w:pPr>
+            <w:r>
+              <w:rPr>
+                <w:rFonts w:ascii="Times New Roman" w:hAnsi="Times New Roman" w:cs="Times New Roman"/>
+              </w:rPr>
+              <w:t>k</w:t>
+            </w:r>
+          </w:p>
+        </w:tc>
+      </w:tr>
+      <w:tr>
+        <w:tc>
+          <w:tcPr>
+            <w:tcW w:w="436" w:type="dxa"/>
+            <w:tcBorders>
+              <w:top w:val="single" w:sz="4" w:space="0" w:color="auto"/>
+              <w:left w:val="single" w:sz="4" w:space="0" w:color="auto"/>
+              <w:bottom w:val="single" w:sz="4" w:space="0" w:color="auto"/>
+              <w:right w:val="single" w:sz="4" w:space="0" w:color="auto"/>
+            </w:tcBorders>
+            <w:hideMark/>
+          </w:tcPr>
+          <w:p>
+            <w:pPr>
+              <w:jc w:val="both"/>
+              <w:rPr>
+                <w:rFonts w:ascii="Times New Roman" w:hAnsi="Times New Roman" w:cs="Times New Roman"/>
+              </w:rPr>
+            </w:pPr>
+            <w:r>
+              <w:rPr>
+                <w:rFonts w:ascii="Times New Roman" w:hAnsi="Times New Roman" w:cs="Times New Roman"/>
+              </w:rPr>
+              <w:t>7</w:t>
+            </w:r>
+          </w:p>
+        </w:tc>
+        <w:tc>
+          <w:tcPr>
+            <w:tcW w:w="5938" w:type="dxa"/>
+            <w:tcBorders>
+              <w:top w:val="single" w:sz="4" w:space="0" w:color="auto"/>
+              <w:left w:val="single" w:sz="4" w:space="0" w:color="auto"/>
+              <w:bottom w:val="single" w:sz="4" w:space="0" w:color="auto"/>
+              <w:right w:val="single" w:sz="4" w:space="0" w:color="auto"/>
+            </w:tcBorders>
+            <w:hideMark/>
+          </w:tcPr>
+          <w:p>
+            <w:pPr>
+              <w:autoSpaceDE w:val="0"/>
+              <w:autoSpaceDN w:val="0"/>
+              <w:adjustRightInd w:val="0"/>
+              <w:rPr>
+                <w:rFonts w:ascii="Courier New" w:hAnsi="Courier New" w:cs="Courier New"/>
+                <w:sz w:val="21"/>
+                <w:szCs w:val="21"/>
+              </w:rPr>
+            </w:pPr>
+            <w:r>
+              <w:rPr>
+                <w:rFonts w:ascii="Courier New" w:hAnsi="Courier New" w:cs="Courier New"/>
+                <w:sz w:val="21"/>
+                <w:szCs w:val="21"/>
+              </w:rPr>
+              <w:t xml:space="preserve">  </w:t>
+            </w:r>
+            <w:r>
+              <w:rPr>
+                <w:rFonts w:ascii="Courier New" w:hAnsi="Courier New" w:cs="Courier New"/>
+                <w:sz w:val="21"/>
+                <w:szCs w:val="21"/>
+              </w:rPr>
+              <w:t xml:space="preserve">  </w:t>
+            </w:r>
+            <w:proofErr w:type="spellStart"/>
+            <w:r>
+              <w:rPr>
+                <w:rFonts w:ascii="Courier New" w:hAnsi="Courier New" w:cs="Courier New"/>
+                <w:sz w:val="21"/>
+                <w:szCs w:val="21"/>
+              </w:rPr>
+              <w:t>c.add</w:t>
+            </w:r>
+            <w:proofErr w:type="spellEnd"/>
+            <w:r>
+              <w:rPr>
+                <w:rFonts w:ascii="Courier New" w:hAnsi="Courier New" w:cs="Courier New"/>
+                <w:sz w:val="21"/>
+                <w:szCs w:val="21"/>
+              </w:rPr>
+              <w:t>(</w:t>
+            </w:r>
+            <w:proofErr w:type="gramStart"/>
+            <w:r>
+              <w:rPr>
+                <w:rFonts w:ascii="Courier New" w:hAnsi="Courier New" w:cs="Courier New"/>
+                <w:sz w:val="21"/>
+                <w:szCs w:val="21"/>
+              </w:rPr>
+              <w:t>a</w:t>
+            </w:r>
+            <w:r>
+              <w:rPr>
+                <w:rFonts w:ascii="Courier New" w:hAnsi="Courier New" w:cs="Courier New"/>
+                <w:sz w:val="21"/>
+                <w:szCs w:val="21"/>
+              </w:rPr>
+              <w:t>[</w:t>
+            </w:r>
+            <w:proofErr w:type="gramEnd"/>
+            <w:r>
+              <w:rPr>
+                <w:rFonts w:ascii="Courier New" w:hAnsi="Courier New" w:cs="Courier New"/>
+                <w:sz w:val="21"/>
+                <w:szCs w:val="21"/>
+              </w:rPr>
+              <w:t>0])</w:t>
+            </w:r>
+          </w:p>
+        </w:tc>
+        <w:tc>
+          <w:tcPr>
+            <w:tcW w:w="709" w:type="dxa"/>
+            <w:tcBorders>
+              <w:top w:val="single" w:sz="4" w:space="0" w:color="auto"/>
+              <w:left w:val="single" w:sz="4" w:space="0" w:color="auto"/>
+              <w:bottom w:val="single" w:sz="4" w:space="0" w:color="auto"/>
+              <w:right w:val="single" w:sz="4" w:space="0" w:color="auto"/>
+            </w:tcBorders>
+            <w:hideMark/>
+          </w:tcPr>
+          <w:p>
+            <w:pPr>
+              <w:jc w:val="both"/>
+              <w:rPr>
+                <w:rFonts w:ascii="Times New Roman" w:hAnsi="Times New Roman" w:cs="Times New Roman"/>
+              </w:rPr>
+            </w:pPr>
+            <w:r>
+              <w:rPr>
+                <w:rFonts w:ascii="Times New Roman" w:hAnsi="Times New Roman" w:cs="Times New Roman"/>
+              </w:rPr>
+              <w:t>c7</w:t>
+            </w:r>
+          </w:p>
+        </w:tc>
+        <w:tc>
+          <w:tcPr>
+            <w:tcW w:w="709" w:type="dxa"/>
+            <w:tcBorders>
+              <w:top w:val="single" w:sz="4" w:space="0" w:color="auto"/>
+              <w:left w:val="single" w:sz="4" w:space="0" w:color="auto"/>
+              <w:bottom w:val="single" w:sz="4" w:space="0" w:color="auto"/>
+              <w:right w:val="single" w:sz="4" w:space="0" w:color="auto"/>
+            </w:tcBorders>
+            <w:hideMark/>
+          </w:tcPr>
+          <w:p>
+            <w:pPr>
+              <w:jc w:val="both"/>
+              <w:rPr>
+                <w:rFonts w:ascii="Times New Roman" w:hAnsi="Times New Roman" w:cs="Times New Roman"/>
+              </w:rPr>
+            </w:pPr>
+            <w:r>
+              <w:rPr>
+                <w:rFonts w:ascii="Times New Roman" w:hAnsi="Times New Roman" w:cs="Times New Roman"/>
+              </w:rPr>
+              <w:t>0</w:t>
+            </w:r>
+          </w:p>
+        </w:tc>
+      </w:tr>
+      <w:tr>
+        <w:tc>
+          <w:tcPr>
+            <w:tcW w:w="436" w:type="dxa"/>
+            <w:tcBorders>
+              <w:top w:val="single" w:sz="4" w:space="0" w:color="auto"/>
+              <w:left w:val="single" w:sz="4" w:space="0" w:color="auto"/>
+              <w:bottom w:val="single" w:sz="4" w:space="0" w:color="auto"/>
+              <w:right w:val="single" w:sz="4" w:space="0" w:color="auto"/>
+            </w:tcBorders>
+            <w:hideMark/>
+          </w:tcPr>
+          <w:p>
+            <w:pPr>
+              <w:jc w:val="both"/>
+              <w:rPr>
+                <w:rFonts w:ascii="Times New Roman" w:hAnsi="Times New Roman" w:cs="Times New Roman"/>
+              </w:rPr>
+            </w:pPr>
+            <w:r>
+              <w:rPr>
+                <w:rFonts w:ascii="Times New Roman" w:hAnsi="Times New Roman" w:cs="Times New Roman"/>
+              </w:rPr>
+              <w:t>8</w:t>
+            </w:r>
+          </w:p>
+        </w:tc>
+        <w:tc>
+          <w:tcPr>
+            <w:tcW w:w="5938" w:type="dxa"/>
+            <w:tcBorders>
+              <w:top w:val="single" w:sz="4" w:space="0" w:color="auto"/>
+              <w:left w:val="single" w:sz="4" w:space="0" w:color="auto"/>
+              <w:bottom w:val="single" w:sz="4" w:space="0" w:color="auto"/>
+              <w:right w:val="single" w:sz="4" w:space="0" w:color="auto"/>
+            </w:tcBorders>
+            <w:hideMark/>
+          </w:tcPr>
+          <w:p>
+            <w:pPr>
+              <w:autoSpaceDE w:val="0"/>
+              <w:autoSpaceDN w:val="0"/>
+              <w:adjustRightInd w:val="0"/>
+              <w:rPr>
+                <w:rFonts w:ascii="Courier New" w:hAnsi="Courier New" w:cs="Courier New"/>
+                <w:sz w:val="21"/>
+                <w:szCs w:val="21"/>
+              </w:rPr>
+            </w:pPr>
+            <w:r>
+              <w:rPr>
+                <w:rFonts w:ascii="Courier New" w:hAnsi="Courier New" w:cs="Courier New"/>
+                <w:sz w:val="21"/>
+                <w:szCs w:val="21"/>
+              </w:rPr>
+              <w:t xml:space="preserve"> </w:t>
+            </w:r>
+            <w:r>
+              <w:rPr>
+                <w:rFonts w:ascii="Courier New" w:hAnsi="Courier New" w:cs="Courier New"/>
+                <w:sz w:val="21"/>
+                <w:szCs w:val="21"/>
+              </w:rPr>
+              <w:t xml:space="preserve">  </w:t>
+            </w:r>
+            <w:r>
+              <w:rPr>
+                <w:rFonts w:ascii="Courier New" w:hAnsi="Courier New" w:cs="Courier New"/>
+                <w:sz w:val="21"/>
+                <w:szCs w:val="21"/>
+              </w:rPr>
+              <w:t xml:space="preserve"> </w:t>
+            </w:r>
+            <w:proofErr w:type="spellStart"/>
+            <w:proofErr w:type="gramStart"/>
+            <w:r>
+              <w:rPr>
+                <w:rFonts w:ascii="Courier New" w:hAnsi="Courier New" w:cs="Courier New"/>
+                <w:sz w:val="21"/>
+                <w:szCs w:val="21"/>
+              </w:rPr>
+              <w:t>a</w:t>
+            </w:r>
+            <w:r>
+              <w:rPr>
+                <w:rFonts w:ascii="Courier New" w:hAnsi="Courier New" w:cs="Courier New"/>
+                <w:sz w:val="21"/>
+                <w:szCs w:val="21"/>
+              </w:rPr>
+              <w:t>.remove</w:t>
+            </w:r>
+            <w:proofErr w:type="spellEnd"/>
+            <w:proofErr w:type="gramEnd"/>
+            <w:r>
+              <w:rPr>
+                <w:rFonts w:ascii="Courier New" w:hAnsi="Courier New" w:cs="Courier New"/>
+                <w:sz w:val="21"/>
+                <w:szCs w:val="21"/>
+              </w:rPr>
+              <w:t>(</w:t>
+            </w:r>
+            <w:r>
+              <w:rPr>
+                <w:rFonts w:ascii="Courier New" w:hAnsi="Courier New" w:cs="Courier New"/>
+                <w:sz w:val="21"/>
+                <w:szCs w:val="21"/>
+              </w:rPr>
+              <w:t>a</w:t>
+            </w:r>
+            <w:r>
+              <w:rPr>
+                <w:rFonts w:ascii="Courier New" w:hAnsi="Courier New" w:cs="Courier New"/>
+                <w:sz w:val="21"/>
+                <w:szCs w:val="21"/>
+              </w:rPr>
+              <w:t>[0])</w:t>
+            </w:r>
+          </w:p>
+        </w:tc>
+        <w:tc>
+          <w:tcPr>
+            <w:tcW w:w="709" w:type="dxa"/>
+            <w:tcBorders>
+              <w:top w:val="single" w:sz="4" w:space="0" w:color="auto"/>
+              <w:left w:val="single" w:sz="4" w:space="0" w:color="auto"/>
+              <w:bottom w:val="single" w:sz="4" w:space="0" w:color="auto"/>
+              <w:right w:val="single" w:sz="4" w:space="0" w:color="auto"/>
+            </w:tcBorders>
+            <w:hideMark/>
+          </w:tcPr>
+          <w:p>
+            <w:pPr>
+              <w:jc w:val="both"/>
+              <w:rPr>
+                <w:rFonts w:ascii="Times New Roman" w:hAnsi="Times New Roman" w:cs="Times New Roman"/>
+              </w:rPr>
+            </w:pPr>
+            <w:r>
+              <w:rPr>
+                <w:rFonts w:ascii="Times New Roman" w:hAnsi="Times New Roman" w:cs="Times New Roman"/>
+              </w:rPr>
+              <w:t>c8</w:t>
+            </w:r>
+          </w:p>
+        </w:tc>
+        <w:tc>
+          <w:tcPr>
+            <w:tcW w:w="709" w:type="dxa"/>
+            <w:tcBorders>
+              <w:top w:val="single" w:sz="4" w:space="0" w:color="auto"/>
+              <w:left w:val="single" w:sz="4" w:space="0" w:color="auto"/>
+              <w:bottom w:val="single" w:sz="4" w:space="0" w:color="auto"/>
+              <w:right w:val="single" w:sz="4" w:space="0" w:color="auto"/>
+            </w:tcBorders>
+            <w:hideMark/>
+          </w:tcPr>
+          <w:p>
+            <w:pPr>
+              <w:jc w:val="both"/>
+              <w:rPr>
+                <w:rFonts w:ascii="Times New Roman" w:hAnsi="Times New Roman" w:cs="Times New Roman"/>
+              </w:rPr>
+            </w:pPr>
+            <w:r>
+              <w:rPr>
+                <w:rFonts w:ascii="Times New Roman" w:hAnsi="Times New Roman" w:cs="Times New Roman"/>
+              </w:rPr>
+              <w:t>0</w:t>
+            </w:r>
+          </w:p>
+        </w:tc>
+      </w:tr>
+      <w:tr>
+        <w:tc>
+          <w:tcPr>
+            <w:tcW w:w="436" w:type="dxa"/>
+            <w:tcBorders>
+              <w:top w:val="single" w:sz="4" w:space="0" w:color="auto"/>
+              <w:left w:val="single" w:sz="4" w:space="0" w:color="auto"/>
+              <w:bottom w:val="single" w:sz="4" w:space="0" w:color="auto"/>
+              <w:right w:val="single" w:sz="4" w:space="0" w:color="auto"/>
+            </w:tcBorders>
+            <w:hideMark/>
+          </w:tcPr>
+          <w:p>
+            <w:pPr>
+              <w:jc w:val="both"/>
+              <w:rPr>
+                <w:rFonts w:ascii="Times New Roman" w:hAnsi="Times New Roman" w:cs="Times New Roman"/>
+              </w:rPr>
+            </w:pPr>
+            <w:r>
+              <w:rPr>
+                <w:rFonts w:ascii="Times New Roman" w:hAnsi="Times New Roman" w:cs="Times New Roman"/>
+              </w:rPr>
+              <w:t>9</w:t>
+            </w:r>
+          </w:p>
+        </w:tc>
+        <w:tc>
+          <w:tcPr>
+            <w:tcW w:w="5938" w:type="dxa"/>
+            <w:tcBorders>
+              <w:top w:val="single" w:sz="4" w:space="0" w:color="auto"/>
+              <w:left w:val="single" w:sz="4" w:space="0" w:color="auto"/>
+              <w:bottom w:val="single" w:sz="4" w:space="0" w:color="auto"/>
+              <w:right w:val="single" w:sz="4" w:space="0" w:color="auto"/>
+            </w:tcBorders>
+            <w:hideMark/>
+          </w:tcPr>
+          <w:p>
+            <w:pPr>
+              <w:rPr>
+                <w:rFonts w:ascii="Courier New" w:hAnsi="Courier New" w:cs="Courier New"/>
+                <w:sz w:val="21"/>
+                <w:szCs w:val="21"/>
+              </w:rPr>
+            </w:pPr>
+            <w:proofErr w:type="spellStart"/>
+            <w:r>
+              <w:rPr>
+                <w:rFonts w:ascii="Courier New" w:hAnsi="Courier New" w:cs="Courier New"/>
+                <w:sz w:val="21"/>
+                <w:szCs w:val="21"/>
+              </w:rPr>
+              <w:t>while</w:t>
+            </w:r>
+            <w:proofErr w:type="spellEnd"/>
+            <w:r>
+              <w:rPr>
+                <w:rFonts w:ascii="Courier New" w:hAnsi="Courier New" w:cs="Courier New"/>
+                <w:sz w:val="21"/>
+                <w:szCs w:val="21"/>
+              </w:rPr>
+              <w:t xml:space="preserve"> </w:t>
+            </w:r>
+            <w:proofErr w:type="gramStart"/>
+            <w:r>
+              <w:rPr>
+                <w:rFonts w:ascii="Courier New" w:hAnsi="Courier New" w:cs="Courier New"/>
+                <w:sz w:val="21"/>
+                <w:szCs w:val="21"/>
+              </w:rPr>
+              <w:t xml:space="preserve">( </w:t>
+            </w:r>
+            <w:proofErr w:type="spellStart"/>
+            <w:r>
+              <w:rPr>
+                <w:rFonts w:ascii="Courier New" w:hAnsi="Courier New" w:cs="Courier New"/>
+                <w:sz w:val="21"/>
+                <w:szCs w:val="21"/>
+              </w:rPr>
+              <w:t>a</w:t>
+            </w:r>
+            <w:proofErr w:type="gramEnd"/>
+            <w:r>
+              <w:rPr>
+                <w:rFonts w:ascii="Courier New" w:hAnsi="Courier New" w:cs="Courier New"/>
+                <w:sz w:val="21"/>
+                <w:szCs w:val="21"/>
+              </w:rPr>
+              <w:t>.size</w:t>
+            </w:r>
+            <w:proofErr w:type="spellEnd"/>
+            <w:r>
+              <w:rPr>
+                <w:rFonts w:ascii="Courier New" w:hAnsi="Courier New" w:cs="Courier New"/>
+                <w:sz w:val="21"/>
+                <w:szCs w:val="21"/>
+              </w:rPr>
+              <w:t>()&gt;0</w:t>
+            </w:r>
+            <w:r>
+              <w:rPr>
+                <w:rFonts w:ascii="Courier New" w:hAnsi="Courier New" w:cs="Courier New"/>
+                <w:sz w:val="21"/>
+                <w:szCs w:val="21"/>
+              </w:rPr>
+              <w:t xml:space="preserve"> )</w:t>
+            </w:r>
+          </w:p>
+        </w:tc>
+        <w:tc>
+          <w:tcPr>
+            <w:tcW w:w="709" w:type="dxa"/>
+            <w:tcBorders>
+              <w:top w:val="single" w:sz="4" w:space="0" w:color="auto"/>
+              <w:left w:val="single" w:sz="4" w:space="0" w:color="auto"/>
+              <w:bottom w:val="single" w:sz="4" w:space="0" w:color="auto"/>
+              <w:right w:val="single" w:sz="4" w:space="0" w:color="auto"/>
+            </w:tcBorders>
+            <w:hideMark/>
+          </w:tcPr>
+          <w:p>
+            <w:pPr>
+              <w:jc w:val="both"/>
+              <w:rPr>
+                <w:rFonts w:ascii="Times New Roman" w:hAnsi="Times New Roman" w:cs="Times New Roman"/>
+              </w:rPr>
+            </w:pPr>
+            <w:r>
+              <w:rPr>
+                <w:rFonts w:ascii="Times New Roman" w:hAnsi="Times New Roman" w:cs="Times New Roman"/>
+              </w:rPr>
+              <w:t>c9</w:t>
+            </w:r>
+          </w:p>
+        </w:tc>
+        <w:tc>
+          <w:tcPr>
+            <w:tcW w:w="709" w:type="dxa"/>
+            <w:tcBorders>
+              <w:top w:val="single" w:sz="4" w:space="0" w:color="auto"/>
+              <w:left w:val="single" w:sz="4" w:space="0" w:color="auto"/>
+              <w:bottom w:val="single" w:sz="4" w:space="0" w:color="auto"/>
+              <w:right w:val="single" w:sz="4" w:space="0" w:color="auto"/>
+            </w:tcBorders>
+            <w:hideMark/>
+          </w:tcPr>
+          <w:p>
+            <w:pPr>
+              <w:jc w:val="both"/>
+              <w:rPr>
+                <w:rFonts w:ascii="Times New Roman" w:hAnsi="Times New Roman" w:cs="Times New Roman"/>
+              </w:rPr>
+            </w:pPr>
+            <w:r>
+              <w:rPr>
+                <w:rFonts w:ascii="Times New Roman" w:hAnsi="Times New Roman" w:cs="Times New Roman"/>
+              </w:rPr>
+              <w:t>k+1</w:t>
+            </w:r>
+          </w:p>
+        </w:tc>
+      </w:tr>
+      <w:tr>
+        <w:tc>
+          <w:tcPr>
+            <w:tcW w:w="436" w:type="dxa"/>
+            <w:tcBorders>
+              <w:top w:val="single" w:sz="4" w:space="0" w:color="auto"/>
+              <w:left w:val="single" w:sz="4" w:space="0" w:color="auto"/>
+              <w:bottom w:val="single" w:sz="4" w:space="0" w:color="auto"/>
+              <w:right w:val="single" w:sz="4" w:space="0" w:color="auto"/>
+            </w:tcBorders>
+            <w:hideMark/>
+          </w:tcPr>
+          <w:p>
+            <w:pPr>
+              <w:jc w:val="both"/>
+              <w:rPr>
+                <w:rFonts w:ascii="Times New Roman" w:hAnsi="Times New Roman" w:cs="Times New Roman"/>
+              </w:rPr>
+            </w:pPr>
+            <w:r>
+              <w:rPr>
+                <w:rFonts w:ascii="Times New Roman" w:hAnsi="Times New Roman" w:cs="Times New Roman"/>
+              </w:rPr>
+              <w:t>10</w:t>
+            </w:r>
+          </w:p>
+        </w:tc>
+        <w:tc>
+          <w:tcPr>
+            <w:tcW w:w="5938" w:type="dxa"/>
+            <w:tcBorders>
+              <w:top w:val="single" w:sz="4" w:space="0" w:color="auto"/>
+              <w:left w:val="single" w:sz="4" w:space="0" w:color="auto"/>
+              <w:bottom w:val="single" w:sz="4" w:space="0" w:color="auto"/>
+              <w:right w:val="single" w:sz="4" w:space="0" w:color="auto"/>
+            </w:tcBorders>
+            <w:hideMark/>
+          </w:tcPr>
+          <w:p>
+            <w:pPr>
+              <w:autoSpaceDE w:val="0"/>
+              <w:autoSpaceDN w:val="0"/>
+              <w:adjustRightInd w:val="0"/>
+              <w:rPr>
+                <w:rFonts w:ascii="Courier New" w:hAnsi="Courier New" w:cs="Courier New"/>
+                <w:sz w:val="21"/>
+                <w:szCs w:val="21"/>
+              </w:rPr>
+            </w:pPr>
+            <w:r>
+              <w:rPr>
+                <w:rFonts w:ascii="Courier New" w:hAnsi="Courier New" w:cs="Courier New"/>
+                <w:sz w:val="21"/>
+                <w:szCs w:val="21"/>
+              </w:rPr>
+              <w:t xml:space="preserve">  </w:t>
+            </w:r>
+            <w:proofErr w:type="spellStart"/>
+            <w:r>
+              <w:rPr>
+                <w:rFonts w:ascii="Courier New" w:hAnsi="Courier New" w:cs="Courier New"/>
+                <w:sz w:val="21"/>
+                <w:szCs w:val="21"/>
+              </w:rPr>
+              <w:t>c.add</w:t>
+            </w:r>
+            <w:proofErr w:type="spellEnd"/>
+            <w:r>
+              <w:rPr>
+                <w:rFonts w:ascii="Courier New" w:hAnsi="Courier New" w:cs="Courier New"/>
+                <w:sz w:val="21"/>
+                <w:szCs w:val="21"/>
+              </w:rPr>
+              <w:t>(</w:t>
+            </w:r>
+            <w:proofErr w:type="gramStart"/>
+            <w:r>
+              <w:rPr>
+                <w:rFonts w:ascii="Courier New" w:hAnsi="Courier New" w:cs="Courier New"/>
+                <w:sz w:val="21"/>
+                <w:szCs w:val="21"/>
+              </w:rPr>
+              <w:t>a[</w:t>
+            </w:r>
+            <w:proofErr w:type="gramEnd"/>
+            <w:r>
+              <w:rPr>
+                <w:rFonts w:ascii="Courier New" w:hAnsi="Courier New" w:cs="Courier New"/>
+                <w:sz w:val="21"/>
+                <w:szCs w:val="21"/>
+              </w:rPr>
+              <w:t>0])</w:t>
+            </w:r>
+          </w:p>
+        </w:tc>
+        <w:tc>
+          <w:tcPr>
+            <w:tcW w:w="709" w:type="dxa"/>
+            <w:tcBorders>
+              <w:top w:val="single" w:sz="4" w:space="0" w:color="auto"/>
+              <w:left w:val="single" w:sz="4" w:space="0" w:color="auto"/>
+              <w:bottom w:val="single" w:sz="4" w:space="0" w:color="auto"/>
+              <w:right w:val="single" w:sz="4" w:space="0" w:color="auto"/>
+            </w:tcBorders>
+            <w:hideMark/>
+          </w:tcPr>
+          <w:p>
+            <w:pPr>
+              <w:jc w:val="both"/>
+              <w:rPr>
+                <w:rFonts w:ascii="Times New Roman" w:hAnsi="Times New Roman" w:cs="Times New Roman"/>
+              </w:rPr>
+            </w:pPr>
+            <w:r>
+              <w:rPr>
+                <w:rFonts w:ascii="Times New Roman" w:hAnsi="Times New Roman" w:cs="Times New Roman"/>
+              </w:rPr>
+              <w:t>c10</w:t>
+            </w:r>
+          </w:p>
+        </w:tc>
+        <w:tc>
+          <w:tcPr>
+            <w:tcW w:w="709" w:type="dxa"/>
+            <w:tcBorders>
+              <w:top w:val="single" w:sz="4" w:space="0" w:color="auto"/>
+              <w:left w:val="single" w:sz="4" w:space="0" w:color="auto"/>
+              <w:bottom w:val="single" w:sz="4" w:space="0" w:color="auto"/>
+              <w:right w:val="single" w:sz="4" w:space="0" w:color="auto"/>
+            </w:tcBorders>
+            <w:hideMark/>
+          </w:tcPr>
+          <w:p>
+            <w:pPr>
+              <w:jc w:val="both"/>
+              <w:rPr>
+                <w:rFonts w:ascii="Times New Roman" w:hAnsi="Times New Roman" w:cs="Times New Roman"/>
+              </w:rPr>
+            </w:pPr>
+            <w:r>
+              <w:rPr>
+                <w:rFonts w:ascii="Times New Roman" w:hAnsi="Times New Roman" w:cs="Times New Roman"/>
+              </w:rPr>
+              <w:t>k</w:t>
+            </w:r>
+          </w:p>
+        </w:tc>
+      </w:tr>
+      <w:tr>
+        <w:tc>
+          <w:tcPr>
+            <w:tcW w:w="436" w:type="dxa"/>
+            <w:tcBorders>
+              <w:top w:val="single" w:sz="4" w:space="0" w:color="auto"/>
+              <w:left w:val="single" w:sz="4" w:space="0" w:color="auto"/>
+              <w:bottom w:val="single" w:sz="4" w:space="0" w:color="auto"/>
+              <w:right w:val="single" w:sz="4" w:space="0" w:color="auto"/>
+            </w:tcBorders>
+            <w:hideMark/>
+          </w:tcPr>
+          <w:p>
+            <w:pPr>
+              <w:jc w:val="both"/>
+              <w:rPr>
+                <w:rFonts w:ascii="Times New Roman" w:hAnsi="Times New Roman" w:cs="Times New Roman"/>
+              </w:rPr>
+            </w:pPr>
+            <w:r>
+              <w:rPr>
+                <w:rFonts w:ascii="Times New Roman" w:hAnsi="Times New Roman" w:cs="Times New Roman"/>
+              </w:rPr>
+              <w:t>11</w:t>
+            </w:r>
+          </w:p>
+        </w:tc>
+        <w:tc>
+          <w:tcPr>
+            <w:tcW w:w="5938" w:type="dxa"/>
+            <w:tcBorders>
+              <w:top w:val="single" w:sz="4" w:space="0" w:color="auto"/>
+              <w:left w:val="single" w:sz="4" w:space="0" w:color="auto"/>
+              <w:bottom w:val="single" w:sz="4" w:space="0" w:color="auto"/>
+              <w:right w:val="single" w:sz="4" w:space="0" w:color="auto"/>
+            </w:tcBorders>
+            <w:hideMark/>
+          </w:tcPr>
+          <w:p>
+            <w:pPr>
+              <w:autoSpaceDE w:val="0"/>
+              <w:autoSpaceDN w:val="0"/>
+              <w:adjustRightInd w:val="0"/>
+              <w:rPr>
+                <w:rFonts w:ascii="Courier New" w:hAnsi="Courier New" w:cs="Courier New"/>
+                <w:sz w:val="21"/>
+                <w:szCs w:val="21"/>
+              </w:rPr>
+            </w:pPr>
+            <w:r>
+              <w:rPr>
+                <w:rFonts w:ascii="Courier New" w:hAnsi="Courier New" w:cs="Courier New"/>
+                <w:sz w:val="21"/>
+                <w:szCs w:val="21"/>
+              </w:rPr>
+              <w:t xml:space="preserve">  </w:t>
+            </w:r>
+            <w:proofErr w:type="spellStart"/>
+            <w:proofErr w:type="gramStart"/>
+            <w:r>
+              <w:rPr>
+                <w:rFonts w:ascii="Courier New" w:hAnsi="Courier New" w:cs="Courier New"/>
+                <w:sz w:val="21"/>
+                <w:szCs w:val="21"/>
+              </w:rPr>
+              <w:t>a.remove</w:t>
+            </w:r>
+            <w:proofErr w:type="spellEnd"/>
+            <w:proofErr w:type="gramEnd"/>
+            <w:r>
+              <w:rPr>
+                <w:rFonts w:ascii="Courier New" w:hAnsi="Courier New" w:cs="Courier New"/>
+                <w:sz w:val="21"/>
+                <w:szCs w:val="21"/>
+              </w:rPr>
+              <w:t>(a[0])</w:t>
+            </w:r>
+          </w:p>
+        </w:tc>
+        <w:tc>
+          <w:tcPr>
+            <w:tcW w:w="709" w:type="dxa"/>
+            <w:tcBorders>
+              <w:top w:val="single" w:sz="4" w:space="0" w:color="auto"/>
+              <w:left w:val="single" w:sz="4" w:space="0" w:color="auto"/>
+              <w:bottom w:val="single" w:sz="4" w:space="0" w:color="auto"/>
+              <w:right w:val="single" w:sz="4" w:space="0" w:color="auto"/>
+            </w:tcBorders>
+            <w:hideMark/>
+          </w:tcPr>
+          <w:p>
+            <w:pPr>
+              <w:jc w:val="both"/>
+              <w:rPr>
+                <w:rFonts w:ascii="Times New Roman" w:hAnsi="Times New Roman" w:cs="Times New Roman"/>
+              </w:rPr>
+            </w:pPr>
+            <w:r>
+              <w:rPr>
+                <w:rFonts w:ascii="Times New Roman" w:hAnsi="Times New Roman" w:cs="Times New Roman"/>
+              </w:rPr>
+              <w:t>c11</w:t>
+            </w:r>
+          </w:p>
+        </w:tc>
+        <w:tc>
+          <w:tcPr>
+            <w:tcW w:w="709" w:type="dxa"/>
+            <w:tcBorders>
+              <w:top w:val="single" w:sz="4" w:space="0" w:color="auto"/>
+              <w:left w:val="single" w:sz="4" w:space="0" w:color="auto"/>
+              <w:bottom w:val="single" w:sz="4" w:space="0" w:color="auto"/>
+              <w:right w:val="single" w:sz="4" w:space="0" w:color="auto"/>
+            </w:tcBorders>
+            <w:hideMark/>
+          </w:tcPr>
+          <w:p>
+            <w:pPr>
+              <w:jc w:val="both"/>
+              <w:rPr>
+                <w:rFonts w:ascii="Times New Roman" w:hAnsi="Times New Roman" w:cs="Times New Roman"/>
+              </w:rPr>
+            </w:pPr>
+            <w:r>
+              <w:rPr>
+                <w:rFonts w:ascii="Times New Roman" w:hAnsi="Times New Roman" w:cs="Times New Roman"/>
+              </w:rPr>
+              <w:t>k</w:t>
+            </w:r>
+          </w:p>
+        </w:tc>
+      </w:tr>
+      <w:tr>
+        <w:tc>
+          <w:tcPr>
+            <w:tcW w:w="436" w:type="dxa"/>
+            <w:tcBorders>
+              <w:top w:val="single" w:sz="4" w:space="0" w:color="auto"/>
+              <w:left w:val="single" w:sz="4" w:space="0" w:color="auto"/>
+              <w:bottom w:val="single" w:sz="4" w:space="0" w:color="auto"/>
+              <w:right w:val="single" w:sz="4" w:space="0" w:color="auto"/>
+            </w:tcBorders>
+            <w:hideMark/>
+          </w:tcPr>
+          <w:p>
+            <w:pPr>
+              <w:jc w:val="both"/>
+              <w:rPr>
+                <w:rFonts w:ascii="Times New Roman" w:hAnsi="Times New Roman" w:cs="Times New Roman"/>
+              </w:rPr>
+            </w:pPr>
+            <w:r>
+              <w:rPr>
+                <w:rFonts w:ascii="Times New Roman" w:hAnsi="Times New Roman" w:cs="Times New Roman"/>
+              </w:rPr>
+              <w:t>12</w:t>
+            </w:r>
+          </w:p>
+        </w:tc>
+        <w:tc>
+          <w:tcPr>
+            <w:tcW w:w="5938" w:type="dxa"/>
+            <w:tcBorders>
+              <w:top w:val="single" w:sz="4" w:space="0" w:color="auto"/>
+              <w:left w:val="single" w:sz="4" w:space="0" w:color="auto"/>
+              <w:bottom w:val="single" w:sz="4" w:space="0" w:color="auto"/>
+              <w:right w:val="single" w:sz="4" w:space="0" w:color="auto"/>
+            </w:tcBorders>
+            <w:hideMark/>
+          </w:tcPr>
+          <w:p>
+            <w:pPr>
+              <w:rPr>
+                <w:rFonts w:ascii="Courier New" w:hAnsi="Courier New" w:cs="Courier New"/>
+                <w:sz w:val="21"/>
+                <w:szCs w:val="21"/>
+              </w:rPr>
+            </w:pPr>
+            <w:proofErr w:type="spellStart"/>
+            <w:r>
+              <w:rPr>
+                <w:rFonts w:ascii="Courier New" w:hAnsi="Courier New" w:cs="Courier New"/>
+                <w:sz w:val="21"/>
+                <w:szCs w:val="21"/>
+              </w:rPr>
+              <w:t>w</w:t>
+            </w:r>
+            <w:r>
+              <w:rPr>
+                <w:rFonts w:ascii="Courier New" w:hAnsi="Courier New" w:cs="Courier New"/>
+                <w:sz w:val="21"/>
+                <w:szCs w:val="21"/>
+              </w:rPr>
+              <w:t>hile</w:t>
+            </w:r>
+            <w:proofErr w:type="spellEnd"/>
+            <w:r>
+              <w:rPr>
+                <w:rFonts w:ascii="Courier New" w:hAnsi="Courier New" w:cs="Courier New"/>
+                <w:sz w:val="21"/>
+                <w:szCs w:val="21"/>
+              </w:rPr>
+              <w:t xml:space="preserve"> </w:t>
+            </w:r>
+            <w:proofErr w:type="gramStart"/>
+            <w:r>
+              <w:rPr>
+                <w:rFonts w:ascii="Courier New" w:hAnsi="Courier New" w:cs="Courier New"/>
+                <w:sz w:val="21"/>
+                <w:szCs w:val="21"/>
+              </w:rPr>
+              <w:t xml:space="preserve">( </w:t>
+            </w:r>
+            <w:proofErr w:type="spellStart"/>
+            <w:r>
+              <w:rPr>
+                <w:rFonts w:ascii="Courier New" w:hAnsi="Courier New" w:cs="Courier New"/>
+                <w:sz w:val="21"/>
+                <w:szCs w:val="21"/>
+              </w:rPr>
+              <w:t>b</w:t>
+            </w:r>
+            <w:proofErr w:type="gramEnd"/>
+            <w:r>
+              <w:rPr>
+                <w:rFonts w:ascii="Courier New" w:hAnsi="Courier New" w:cs="Courier New"/>
+                <w:sz w:val="21"/>
+                <w:szCs w:val="21"/>
+              </w:rPr>
+              <w:t>.size</w:t>
+            </w:r>
+            <w:proofErr w:type="spellEnd"/>
+            <w:r>
+              <w:rPr>
+                <w:rFonts w:ascii="Courier New" w:hAnsi="Courier New" w:cs="Courier New"/>
+                <w:sz w:val="21"/>
+                <w:szCs w:val="21"/>
+              </w:rPr>
+              <w:t>()&gt;0</w:t>
+            </w:r>
+            <w:r>
+              <w:rPr>
+                <w:rFonts w:ascii="Courier New" w:hAnsi="Courier New" w:cs="Courier New"/>
+                <w:sz w:val="21"/>
+                <w:szCs w:val="21"/>
+              </w:rPr>
+              <w:t xml:space="preserve"> )</w:t>
+            </w:r>
+          </w:p>
+        </w:tc>
+        <w:tc>
+          <w:tcPr>
+            <w:tcW w:w="709" w:type="dxa"/>
+            <w:tcBorders>
+              <w:top w:val="single" w:sz="4" w:space="0" w:color="auto"/>
+              <w:left w:val="single" w:sz="4" w:space="0" w:color="auto"/>
+              <w:bottom w:val="single" w:sz="4" w:space="0" w:color="auto"/>
+              <w:right w:val="single" w:sz="4" w:space="0" w:color="auto"/>
+            </w:tcBorders>
+            <w:hideMark/>
+          </w:tcPr>
+          <w:p>
+            <w:pPr>
+              <w:jc w:val="both"/>
+              <w:rPr>
+                <w:rFonts w:ascii="Times New Roman" w:hAnsi="Times New Roman" w:cs="Times New Roman"/>
+              </w:rPr>
+            </w:pPr>
+            <w:r>
+              <w:rPr>
+                <w:rFonts w:ascii="Times New Roman" w:hAnsi="Times New Roman" w:cs="Times New Roman"/>
+              </w:rPr>
+              <w:t>c12</w:t>
+            </w:r>
+          </w:p>
+        </w:tc>
+        <w:tc>
+          <w:tcPr>
+            <w:tcW w:w="709" w:type="dxa"/>
+            <w:tcBorders>
+              <w:top w:val="single" w:sz="4" w:space="0" w:color="auto"/>
+              <w:left w:val="single" w:sz="4" w:space="0" w:color="auto"/>
+              <w:bottom w:val="single" w:sz="4" w:space="0" w:color="auto"/>
+              <w:right w:val="single" w:sz="4" w:space="0" w:color="auto"/>
+            </w:tcBorders>
+          </w:tcPr>
+          <w:p>
+            <w:pPr>
+              <w:jc w:val="both"/>
+              <w:rPr>
+                <w:rFonts w:ascii="Times New Roman" w:hAnsi="Times New Roman" w:cs="Times New Roman"/>
+              </w:rPr>
+            </w:pPr>
+            <w:r>
+              <w:rPr>
+                <w:rFonts w:ascii="Times New Roman" w:hAnsi="Times New Roman" w:cs="Times New Roman"/>
+              </w:rPr>
+              <w:t>1</w:t>
+            </w:r>
+          </w:p>
+        </w:tc>
+      </w:tr>
+      <w:tr>
+        <w:tc>
+          <w:tcPr>
+            <w:tcW w:w="436" w:type="dxa"/>
+            <w:tcBorders>
+              <w:top w:val="single" w:sz="4" w:space="0" w:color="auto"/>
+              <w:left w:val="single" w:sz="4" w:space="0" w:color="auto"/>
+              <w:bottom w:val="single" w:sz="4" w:space="0" w:color="auto"/>
+              <w:right w:val="single" w:sz="4" w:space="0" w:color="auto"/>
+            </w:tcBorders>
+            <w:hideMark/>
+          </w:tcPr>
+          <w:p>
+            <w:pPr>
+              <w:jc w:val="both"/>
+              <w:rPr>
+                <w:rFonts w:ascii="Times New Roman" w:hAnsi="Times New Roman" w:cs="Times New Roman"/>
+              </w:rPr>
+            </w:pPr>
+            <w:r>
+              <w:rPr>
+                <w:rFonts w:ascii="Times New Roman" w:hAnsi="Times New Roman" w:cs="Times New Roman"/>
+              </w:rPr>
+              <w:t>13</w:t>
+            </w:r>
+          </w:p>
+        </w:tc>
+        <w:tc>
+          <w:tcPr>
+            <w:tcW w:w="5938" w:type="dxa"/>
+            <w:tcBorders>
+              <w:top w:val="single" w:sz="4" w:space="0" w:color="auto"/>
+              <w:left w:val="single" w:sz="4" w:space="0" w:color="auto"/>
+              <w:bottom w:val="single" w:sz="4" w:space="0" w:color="auto"/>
+              <w:right w:val="single" w:sz="4" w:space="0" w:color="auto"/>
+            </w:tcBorders>
+            <w:hideMark/>
+          </w:tcPr>
+          <w:p>
+            <w:pPr>
+              <w:autoSpaceDE w:val="0"/>
+              <w:autoSpaceDN w:val="0"/>
+              <w:adjustRightInd w:val="0"/>
+              <w:rPr>
+                <w:rFonts w:ascii="Courier New" w:hAnsi="Courier New" w:cs="Courier New"/>
+                <w:sz w:val="21"/>
+                <w:szCs w:val="21"/>
+              </w:rPr>
+            </w:pPr>
+            <w:r>
+              <w:rPr>
+                <w:rFonts w:ascii="Courier New" w:hAnsi="Courier New" w:cs="Courier New"/>
+                <w:sz w:val="21"/>
+                <w:szCs w:val="21"/>
+              </w:rPr>
+              <w:t xml:space="preserve">  </w:t>
+            </w:r>
+            <w:proofErr w:type="spellStart"/>
+            <w:r>
+              <w:rPr>
+                <w:rFonts w:ascii="Courier New" w:hAnsi="Courier New" w:cs="Courier New"/>
+                <w:sz w:val="21"/>
+                <w:szCs w:val="21"/>
+              </w:rPr>
+              <w:t>c.add</w:t>
+            </w:r>
+            <w:proofErr w:type="spellEnd"/>
+            <w:r>
+              <w:rPr>
+                <w:rFonts w:ascii="Courier New" w:hAnsi="Courier New" w:cs="Courier New"/>
+                <w:sz w:val="21"/>
+                <w:szCs w:val="21"/>
+              </w:rPr>
+              <w:t>(</w:t>
+            </w:r>
+            <w:proofErr w:type="gramStart"/>
+            <w:r>
+              <w:rPr>
+                <w:rFonts w:ascii="Courier New" w:hAnsi="Courier New" w:cs="Courier New"/>
+                <w:sz w:val="21"/>
+                <w:szCs w:val="21"/>
+              </w:rPr>
+              <w:t>b[</w:t>
+            </w:r>
+            <w:proofErr w:type="gramEnd"/>
+            <w:r>
+              <w:rPr>
+                <w:rFonts w:ascii="Courier New" w:hAnsi="Courier New" w:cs="Courier New"/>
+                <w:sz w:val="21"/>
+                <w:szCs w:val="21"/>
+              </w:rPr>
+              <w:t>0])</w:t>
+            </w:r>
+          </w:p>
+        </w:tc>
+        <w:tc>
+          <w:tcPr>
+            <w:tcW w:w="709" w:type="dxa"/>
+            <w:tcBorders>
+              <w:top w:val="single" w:sz="4" w:space="0" w:color="auto"/>
+              <w:left w:val="single" w:sz="4" w:space="0" w:color="auto"/>
+              <w:bottom w:val="single" w:sz="4" w:space="0" w:color="auto"/>
+              <w:right w:val="single" w:sz="4" w:space="0" w:color="auto"/>
+            </w:tcBorders>
+            <w:hideMark/>
+          </w:tcPr>
+          <w:p>
+            <w:pPr>
+              <w:jc w:val="both"/>
+              <w:rPr>
+                <w:rFonts w:ascii="Times New Roman" w:hAnsi="Times New Roman" w:cs="Times New Roman"/>
+              </w:rPr>
+            </w:pPr>
+            <w:r>
+              <w:rPr>
+                <w:rFonts w:ascii="Times New Roman" w:hAnsi="Times New Roman" w:cs="Times New Roman"/>
+              </w:rPr>
+              <w:t>c13</w:t>
+            </w:r>
+          </w:p>
+        </w:tc>
+        <w:tc>
+          <w:tcPr>
+            <w:tcW w:w="709" w:type="dxa"/>
+            <w:tcBorders>
+              <w:top w:val="single" w:sz="4" w:space="0" w:color="auto"/>
+              <w:left w:val="single" w:sz="4" w:space="0" w:color="auto"/>
+              <w:bottom w:val="single" w:sz="4" w:space="0" w:color="auto"/>
+              <w:right w:val="single" w:sz="4" w:space="0" w:color="auto"/>
+            </w:tcBorders>
+          </w:tcPr>
+          <w:p>
+            <w:pPr>
+              <w:jc w:val="both"/>
+              <w:rPr>
+                <w:rFonts w:ascii="Times New Roman" w:hAnsi="Times New Roman" w:cs="Times New Roman"/>
+              </w:rPr>
+            </w:pPr>
+            <w:r>
+              <w:rPr>
+                <w:rFonts w:ascii="Times New Roman" w:hAnsi="Times New Roman" w:cs="Times New Roman"/>
+              </w:rPr>
+              <w:t>0</w:t>
+            </w:r>
+          </w:p>
+        </w:tc>
+      </w:tr>
+      <w:tr>
+        <w:tc>
+          <w:tcPr>
+            <w:tcW w:w="436" w:type="dxa"/>
+            <w:tcBorders>
+              <w:top w:val="single" w:sz="4" w:space="0" w:color="auto"/>
+              <w:left w:val="single" w:sz="4" w:space="0" w:color="auto"/>
+              <w:bottom w:val="single" w:sz="4" w:space="0" w:color="auto"/>
+              <w:right w:val="single" w:sz="4" w:space="0" w:color="auto"/>
+            </w:tcBorders>
+            <w:hideMark/>
+          </w:tcPr>
+          <w:p>
+            <w:pPr>
+              <w:jc w:val="both"/>
+              <w:rPr>
+                <w:rFonts w:ascii="Times New Roman" w:hAnsi="Times New Roman" w:cs="Times New Roman"/>
+              </w:rPr>
+            </w:pPr>
+            <w:r>
+              <w:rPr>
+                <w:rFonts w:ascii="Times New Roman" w:hAnsi="Times New Roman" w:cs="Times New Roman"/>
+              </w:rPr>
+              <w:t>14</w:t>
+            </w:r>
+          </w:p>
+        </w:tc>
+        <w:tc>
+          <w:tcPr>
+            <w:tcW w:w="5938" w:type="dxa"/>
+            <w:tcBorders>
+              <w:top w:val="single" w:sz="4" w:space="0" w:color="auto"/>
+              <w:left w:val="single" w:sz="4" w:space="0" w:color="auto"/>
+              <w:bottom w:val="single" w:sz="4" w:space="0" w:color="auto"/>
+              <w:right w:val="single" w:sz="4" w:space="0" w:color="auto"/>
+            </w:tcBorders>
+            <w:hideMark/>
+          </w:tcPr>
+          <w:p>
+            <w:pPr>
+              <w:autoSpaceDE w:val="0"/>
+              <w:autoSpaceDN w:val="0"/>
+              <w:adjustRightInd w:val="0"/>
+              <w:rPr>
+                <w:rFonts w:ascii="Courier New" w:hAnsi="Courier New" w:cs="Courier New"/>
+                <w:sz w:val="21"/>
+                <w:szCs w:val="21"/>
+              </w:rPr>
+            </w:pPr>
+            <w:r>
+              <w:rPr>
+                <w:rFonts w:ascii="Courier New" w:hAnsi="Courier New" w:cs="Courier New"/>
+                <w:sz w:val="21"/>
+                <w:szCs w:val="21"/>
+              </w:rPr>
+              <w:t xml:space="preserve">  </w:t>
+            </w:r>
+            <w:proofErr w:type="spellStart"/>
+            <w:proofErr w:type="gramStart"/>
+            <w:r>
+              <w:rPr>
+                <w:rFonts w:ascii="Courier New" w:hAnsi="Courier New" w:cs="Courier New"/>
+                <w:sz w:val="21"/>
+                <w:szCs w:val="21"/>
+              </w:rPr>
+              <w:t>b.remove</w:t>
+            </w:r>
+            <w:proofErr w:type="spellEnd"/>
+            <w:proofErr w:type="gramEnd"/>
+            <w:r>
+              <w:rPr>
+                <w:rFonts w:ascii="Courier New" w:hAnsi="Courier New" w:cs="Courier New"/>
+                <w:sz w:val="21"/>
+                <w:szCs w:val="21"/>
+              </w:rPr>
+              <w:t>(b[0])</w:t>
+            </w:r>
+          </w:p>
+        </w:tc>
+        <w:tc>
+          <w:tcPr>
+            <w:tcW w:w="709" w:type="dxa"/>
+            <w:tcBorders>
+              <w:top w:val="single" w:sz="4" w:space="0" w:color="auto"/>
+              <w:left w:val="single" w:sz="4" w:space="0" w:color="auto"/>
+              <w:bottom w:val="single" w:sz="4" w:space="0" w:color="auto"/>
+              <w:right w:val="single" w:sz="4" w:space="0" w:color="auto"/>
+            </w:tcBorders>
+            <w:hideMark/>
+          </w:tcPr>
+          <w:p>
+            <w:pPr>
+              <w:jc w:val="both"/>
+              <w:rPr>
+                <w:rFonts w:ascii="Times New Roman" w:hAnsi="Times New Roman" w:cs="Times New Roman"/>
+              </w:rPr>
+            </w:pPr>
+            <w:r>
+              <w:rPr>
+                <w:rFonts w:ascii="Times New Roman" w:hAnsi="Times New Roman" w:cs="Times New Roman"/>
+              </w:rPr>
+              <w:t>c14</w:t>
+            </w:r>
+          </w:p>
+        </w:tc>
+        <w:tc>
+          <w:tcPr>
+            <w:tcW w:w="709" w:type="dxa"/>
+            <w:tcBorders>
+              <w:top w:val="single" w:sz="4" w:space="0" w:color="auto"/>
+              <w:left w:val="single" w:sz="4" w:space="0" w:color="auto"/>
+              <w:bottom w:val="single" w:sz="4" w:space="0" w:color="auto"/>
+              <w:right w:val="single" w:sz="4" w:space="0" w:color="auto"/>
+            </w:tcBorders>
+          </w:tcPr>
+          <w:p>
+            <w:pPr>
+              <w:jc w:val="both"/>
+              <w:rPr>
+                <w:rFonts w:ascii="Times New Roman" w:hAnsi="Times New Roman" w:cs="Times New Roman"/>
+              </w:rPr>
+            </w:pPr>
+            <w:r>
+              <w:rPr>
+                <w:rFonts w:ascii="Times New Roman" w:hAnsi="Times New Roman" w:cs="Times New Roman"/>
+              </w:rPr>
+              <w:t>0</w:t>
+            </w:r>
+          </w:p>
+        </w:tc>
+      </w:tr>
+      <w:tr>
+        <w:tc>
+          <w:tcPr>
+            <w:tcW w:w="436" w:type="dxa"/>
+            <w:tcBorders>
+              <w:top w:val="single" w:sz="4" w:space="0" w:color="auto"/>
+              <w:left w:val="single" w:sz="4" w:space="0" w:color="auto"/>
+              <w:bottom w:val="single" w:sz="4" w:space="0" w:color="auto"/>
+              <w:right w:val="single" w:sz="4" w:space="0" w:color="auto"/>
+            </w:tcBorders>
+            <w:hideMark/>
+          </w:tcPr>
+          <w:p>
+            <w:pPr>
+              <w:jc w:val="both"/>
+              <w:rPr>
+                <w:rFonts w:ascii="Times New Roman" w:hAnsi="Times New Roman" w:cs="Times New Roman"/>
+              </w:rPr>
+            </w:pPr>
+            <w:r>
+              <w:rPr>
+                <w:rFonts w:ascii="Times New Roman" w:hAnsi="Times New Roman" w:cs="Times New Roman"/>
+              </w:rPr>
+              <w:t>15</w:t>
+            </w:r>
+          </w:p>
+        </w:tc>
+        <w:tc>
+          <w:tcPr>
+            <w:tcW w:w="5938" w:type="dxa"/>
+            <w:tcBorders>
+              <w:top w:val="single" w:sz="4" w:space="0" w:color="auto"/>
+              <w:left w:val="single" w:sz="4" w:space="0" w:color="auto"/>
+              <w:bottom w:val="single" w:sz="4" w:space="0" w:color="auto"/>
+              <w:right w:val="single" w:sz="4" w:space="0" w:color="auto"/>
+            </w:tcBorders>
+            <w:hideMark/>
+          </w:tcPr>
+          <w:p>
+            <w:pPr>
+              <w:rPr>
+                <w:rFonts w:ascii="Courier New" w:hAnsi="Courier New" w:cs="Courier New"/>
+                <w:sz w:val="21"/>
+                <w:szCs w:val="21"/>
+              </w:rPr>
+            </w:pPr>
+            <w:proofErr w:type="spellStart"/>
+            <w:r>
+              <w:rPr>
+                <w:rFonts w:ascii="Courier New" w:hAnsi="Courier New" w:cs="Courier New"/>
+                <w:sz w:val="21"/>
+                <w:szCs w:val="21"/>
+              </w:rPr>
+              <w:t>return</w:t>
+            </w:r>
+            <w:proofErr w:type="spellEnd"/>
+            <w:r>
+              <w:rPr>
+                <w:rFonts w:ascii="Courier New" w:hAnsi="Courier New" w:cs="Courier New"/>
+                <w:sz w:val="21"/>
+                <w:szCs w:val="21"/>
+              </w:rPr>
+              <w:t xml:space="preserve"> c</w:t>
+            </w:r>
+          </w:p>
+        </w:tc>
+        <w:tc>
+          <w:tcPr>
+            <w:tcW w:w="709" w:type="dxa"/>
+            <w:tcBorders>
+              <w:top w:val="single" w:sz="4" w:space="0" w:color="auto"/>
+              <w:left w:val="single" w:sz="4" w:space="0" w:color="auto"/>
+              <w:bottom w:val="single" w:sz="4" w:space="0" w:color="auto"/>
+              <w:right w:val="single" w:sz="4" w:space="0" w:color="auto"/>
+            </w:tcBorders>
+            <w:hideMark/>
+          </w:tcPr>
+          <w:p>
+            <w:pPr>
+              <w:jc w:val="both"/>
+              <w:rPr>
+                <w:rFonts w:ascii="Times New Roman" w:hAnsi="Times New Roman" w:cs="Times New Roman"/>
+              </w:rPr>
+            </w:pPr>
+            <w:r>
+              <w:rPr>
+                <w:rFonts w:ascii="Times New Roman" w:hAnsi="Times New Roman" w:cs="Times New Roman"/>
+              </w:rPr>
+              <w:t>c15</w:t>
+            </w:r>
+          </w:p>
+        </w:tc>
+        <w:tc>
+          <w:tcPr>
+            <w:tcW w:w="709" w:type="dxa"/>
+            <w:tcBorders>
+              <w:top w:val="single" w:sz="4" w:space="0" w:color="auto"/>
+              <w:left w:val="single" w:sz="4" w:space="0" w:color="auto"/>
+              <w:bottom w:val="single" w:sz="4" w:space="0" w:color="auto"/>
+              <w:right w:val="single" w:sz="4" w:space="0" w:color="auto"/>
+            </w:tcBorders>
+            <w:hideMark/>
+          </w:tcPr>
+          <w:p>
+            <w:pPr>
+              <w:jc w:val="both"/>
+              <w:rPr>
+                <w:rFonts w:ascii="Times New Roman" w:hAnsi="Times New Roman" w:cs="Times New Roman"/>
+              </w:rPr>
+            </w:pPr>
+            <w:r>
+              <w:rPr>
+                <w:rFonts w:ascii="Times New Roman" w:hAnsi="Times New Roman" w:cs="Times New Roman"/>
+              </w:rPr>
+              <w:t>1</w:t>
+            </w:r>
+          </w:p>
+        </w:tc>
+      </w:tr>
+    </w:tbl>
+    <w:p>
+      <w:pPr>
         <w:jc w:val="both"/>
         <w:rPr>
           <w:rFonts w:ascii="Times New Roman" w:hAnsi="Times New Roman" w:cs="Times New Roman"/>
@@ -20316,14 +22681,1758 @@
         <w:jc w:val="both"/>
         <w:rPr>
           <w:rFonts w:ascii="Times New Roman" w:hAnsi="Times New Roman" w:cs="Times New Roman"/>
+        </w:rPr>
+      </w:pPr>
+      <w:r>
+        <w:rPr>
+          <w:rFonts w:ascii="Times New Roman" w:hAnsi="Times New Roman" w:cs="Times New Roman"/>
+        </w:rPr>
+        <w:t xml:space="preserve">Sea T(k) </w:t>
+      </w:r>
+      <w:r>
+        <w:rPr>
+          <w:rFonts w:ascii="Times New Roman" w:hAnsi="Times New Roman" w:cs="Times New Roman"/>
+        </w:rPr>
+        <w:t>el tiempo que tarda en ejecutarse el algoritmo en función de k</w:t>
+      </w:r>
+      <w:r>
+        <w:rPr>
+          <w:rFonts w:ascii="Times New Roman" w:hAnsi="Times New Roman" w:cs="Times New Roman"/>
+        </w:rPr>
+        <w:t>.</w:t>
+      </w:r>
+    </w:p>
+    <w:p>
+      <w:pPr>
+        <w:pStyle w:val="Prrafodelista"/>
+        <w:numPr>
+          <w:ilvl w:val="0"/>
+          <w:numId w:val="11"/>
+        </w:numPr>
+        <w:jc w:val="both"/>
+        <w:rPr>
+          <w:rFonts w:ascii="Times New Roman" w:hAnsi="Times New Roman" w:cs="Times New Roman"/>
+          <w:lang w:val="en-US"/>
+        </w:rPr>
+      </w:pPr>
+      <w:r>
+        <w:rPr>
+          <w:rFonts w:ascii="Times New Roman" w:hAnsi="Times New Roman" w:cs="Times New Roman"/>
+          <w:lang w:val="en-US"/>
+        </w:rPr>
+        <w:t>T(k) = c1+c2k+c2+c3k+c4k+</w:t>
+      </w:r>
+      <w:r>
+        <w:rPr>
+          <w:rFonts w:ascii="Times New Roman" w:hAnsi="Times New Roman" w:cs="Times New Roman"/>
+          <w:lang w:val="en-US"/>
+        </w:rPr>
+        <w:t>c5k+c6k+c9k+c9+c10k+c11k+c12+c15</w:t>
+      </w:r>
+    </w:p>
+    <w:p>
+      <w:pPr>
+        <w:jc w:val="both"/>
+        <w:rPr>
+          <w:rFonts w:ascii="Times New Roman" w:hAnsi="Times New Roman" w:cs="Times New Roman"/>
+        </w:rPr>
+      </w:pPr>
+      <w:r>
+        <w:rPr>
+          <w:rFonts w:ascii="Times New Roman" w:hAnsi="Times New Roman" w:cs="Times New Roman"/>
+        </w:rPr>
+        <w:t xml:space="preserve">Sea </w:t>
+      </w:r>
+      <w:r>
+        <w:rPr>
+          <w:rFonts w:ascii="Times New Roman" w:hAnsi="Times New Roman" w:cs="Times New Roman"/>
+        </w:rPr>
+        <w:t>D</w:t>
+      </w:r>
+      <w:r>
+        <w:rPr>
+          <w:rFonts w:ascii="Times New Roman" w:hAnsi="Times New Roman" w:cs="Times New Roman"/>
+        </w:rPr>
+        <w:t xml:space="preserve"> = c1+</w:t>
+      </w:r>
+      <w:r>
+        <w:rPr>
+          <w:rFonts w:ascii="Times New Roman" w:hAnsi="Times New Roman" w:cs="Times New Roman"/>
+        </w:rPr>
+        <w:t>c2+c9+c12+c15 y C =</w:t>
+      </w:r>
+      <w:bookmarkStart w:id="0" w:name="_GoBack"/>
+      <w:bookmarkEnd w:id="0"/>
+      <w:r>
+        <w:rPr>
+          <w:rFonts w:ascii="Times New Roman" w:hAnsi="Times New Roman" w:cs="Times New Roman"/>
+        </w:rPr>
+        <w:t xml:space="preserve"> c2+c3+c4+c5+c6+c9+c10+c11</w:t>
+      </w:r>
+    </w:p>
+    <w:p>
+      <w:pPr>
+        <w:pStyle w:val="Prrafodelista"/>
+        <w:numPr>
+          <w:ilvl w:val="0"/>
+          <w:numId w:val="11"/>
+        </w:numPr>
+        <w:jc w:val="both"/>
+        <w:rPr>
+          <w:rFonts w:ascii="Times New Roman" w:hAnsi="Times New Roman" w:cs="Times New Roman"/>
+        </w:rPr>
+      </w:pPr>
+      <w:r>
+        <w:rPr>
+          <w:rFonts w:ascii="Times New Roman" w:hAnsi="Times New Roman" w:cs="Times New Roman"/>
+        </w:rPr>
+        <w:t xml:space="preserve">T(k) = </w:t>
+      </w:r>
+      <w:proofErr w:type="spellStart"/>
+      <w:r>
+        <w:rPr>
+          <w:rFonts w:ascii="Times New Roman" w:hAnsi="Times New Roman" w:cs="Times New Roman"/>
+        </w:rPr>
+        <w:t>Ck+D</w:t>
+      </w:r>
+      <w:proofErr w:type="spellEnd"/>
+    </w:p>
+    <w:p>
+      <w:pPr>
+        <w:jc w:val="both"/>
+        <w:rPr>
+          <w:rFonts w:ascii="Times New Roman" w:hAnsi="Times New Roman" w:cs="Times New Roman"/>
+        </w:rPr>
+      </w:pPr>
+      <w:r>
+        <w:rPr>
+          <w:rFonts w:ascii="Times New Roman" w:hAnsi="Times New Roman" w:cs="Times New Roman"/>
+        </w:rPr>
+        <w:t>Reemplazando k por n/2</w:t>
+      </w:r>
+    </w:p>
+    <w:p>
+      <w:pPr>
+        <w:pStyle w:val="Prrafodelista"/>
+        <w:numPr>
+          <w:ilvl w:val="0"/>
+          <w:numId w:val="11"/>
+        </w:numPr>
+        <w:jc w:val="both"/>
+        <w:rPr>
+          <w:rFonts w:ascii="Times New Roman" w:hAnsi="Times New Roman" w:cs="Times New Roman"/>
+        </w:rPr>
+      </w:pPr>
+      <w:r>
+        <w:rPr>
+          <w:rFonts w:ascii="Times New Roman" w:hAnsi="Times New Roman" w:cs="Times New Roman"/>
+        </w:rPr>
+        <w:t>T(n) = Cn/2+D</w:t>
+      </w:r>
+    </w:p>
+    <w:p>
+      <w:pPr>
+        <w:jc w:val="both"/>
+        <w:rPr>
+          <w:rFonts w:ascii="Times New Roman" w:hAnsi="Times New Roman" w:cs="Times New Roman"/>
+        </w:rPr>
+      </w:pPr>
+    </w:p>
+    <w:p>
+      <w:pPr>
+        <w:jc w:val="both"/>
+        <w:rPr>
+          <w:rFonts w:ascii="Times New Roman" w:hAnsi="Times New Roman" w:cs="Times New Roman"/>
+        </w:rPr>
+      </w:pPr>
+      <w:r>
+        <w:rPr>
+          <w:rFonts w:ascii="Times New Roman" w:hAnsi="Times New Roman" w:cs="Times New Roman"/>
+        </w:rPr>
+        <w:t>Ahora se pasa a analizar el algoritmo de ordenamiento.</w:t>
+      </w:r>
+      <w:r>
+        <w:rPr>
+          <w:rFonts w:ascii="Times New Roman" w:hAnsi="Times New Roman" w:cs="Times New Roman"/>
+        </w:rPr>
+        <w:t xml:space="preserve"> Sea a el arreglo de entrada y n su tamaño.</w:t>
+      </w:r>
+    </w:p>
+    <w:tbl>
+      <w:tblPr>
+        <w:tblStyle w:val="Tablaconcuadrcula"/>
+        <w:tblW w:w="0" w:type="auto"/>
+        <w:tblLook w:val="04A0" w:firstRow="1" w:lastRow="0" w:firstColumn="1" w:lastColumn="0" w:noHBand="0" w:noVBand="1"/>
+      </w:tblPr>
+      <w:tblGrid>
+        <w:gridCol w:w="436"/>
+        <w:gridCol w:w="5938"/>
+        <w:gridCol w:w="709"/>
+        <w:gridCol w:w="709"/>
+      </w:tblGrid>
+      <w:tr>
+        <w:tc>
+          <w:tcPr>
+            <w:tcW w:w="436" w:type="dxa"/>
+            <w:tcBorders>
+              <w:top w:val="single" w:sz="4" w:space="0" w:color="auto"/>
+              <w:left w:val="single" w:sz="4" w:space="0" w:color="auto"/>
+              <w:bottom w:val="single" w:sz="4" w:space="0" w:color="auto"/>
+              <w:right w:val="single" w:sz="4" w:space="0" w:color="auto"/>
+            </w:tcBorders>
+            <w:hideMark/>
+          </w:tcPr>
+          <w:p>
+            <w:pPr>
+              <w:jc w:val="both"/>
+              <w:rPr>
+                <w:rFonts w:ascii="Times New Roman" w:hAnsi="Times New Roman" w:cs="Times New Roman"/>
+              </w:rPr>
+            </w:pPr>
+            <w:r>
+              <w:rPr>
+                <w:rFonts w:ascii="Times New Roman" w:hAnsi="Times New Roman" w:cs="Times New Roman"/>
+              </w:rPr>
+              <w:t>1</w:t>
+            </w:r>
+          </w:p>
+        </w:tc>
+        <w:tc>
+          <w:tcPr>
+            <w:tcW w:w="5938" w:type="dxa"/>
+            <w:tcBorders>
+              <w:top w:val="single" w:sz="4" w:space="0" w:color="auto"/>
+              <w:left w:val="single" w:sz="4" w:space="0" w:color="auto"/>
+              <w:bottom w:val="single" w:sz="4" w:space="0" w:color="auto"/>
+              <w:right w:val="single" w:sz="4" w:space="0" w:color="auto"/>
+            </w:tcBorders>
+            <w:hideMark/>
+          </w:tcPr>
+          <w:p>
+            <w:pPr>
+              <w:autoSpaceDE w:val="0"/>
+              <w:autoSpaceDN w:val="0"/>
+              <w:adjustRightInd w:val="0"/>
+              <w:rPr>
+                <w:rFonts w:ascii="Courier New" w:hAnsi="Courier New" w:cs="Courier New"/>
+                <w:sz w:val="21"/>
+                <w:szCs w:val="21"/>
+                <w:lang w:val="en-US"/>
+              </w:rPr>
+            </w:pPr>
+            <w:r>
+              <w:rPr>
+                <w:rFonts w:ascii="Courier New" w:eastAsia="Times New Roman" w:hAnsi="Courier New" w:cs="Courier New"/>
+                <w:color w:val="000000"/>
+                <w:sz w:val="21"/>
+                <w:szCs w:val="21"/>
+                <w:lang w:val="en-US" w:eastAsia="es-CO"/>
+              </w:rPr>
+              <w:t>if(n==1)</w:t>
+            </w:r>
+          </w:p>
+        </w:tc>
+        <w:tc>
+          <w:tcPr>
+            <w:tcW w:w="709" w:type="dxa"/>
+            <w:tcBorders>
+              <w:top w:val="single" w:sz="4" w:space="0" w:color="auto"/>
+              <w:left w:val="single" w:sz="4" w:space="0" w:color="auto"/>
+              <w:bottom w:val="single" w:sz="4" w:space="0" w:color="auto"/>
+              <w:right w:val="single" w:sz="4" w:space="0" w:color="auto"/>
+            </w:tcBorders>
+            <w:hideMark/>
+          </w:tcPr>
+          <w:p>
+            <w:pPr>
+              <w:jc w:val="both"/>
+              <w:rPr>
+                <w:rFonts w:ascii="Times New Roman" w:hAnsi="Times New Roman" w:cs="Times New Roman"/>
+              </w:rPr>
+            </w:pPr>
+            <w:r>
+              <w:rPr>
+                <w:rFonts w:ascii="Times New Roman" w:hAnsi="Times New Roman" w:cs="Times New Roman"/>
+              </w:rPr>
+              <w:t>c1</w:t>
+            </w:r>
+          </w:p>
+        </w:tc>
+        <w:tc>
+          <w:tcPr>
+            <w:tcW w:w="709" w:type="dxa"/>
+            <w:tcBorders>
+              <w:top w:val="single" w:sz="4" w:space="0" w:color="auto"/>
+              <w:left w:val="single" w:sz="4" w:space="0" w:color="auto"/>
+              <w:bottom w:val="single" w:sz="4" w:space="0" w:color="auto"/>
+              <w:right w:val="single" w:sz="4" w:space="0" w:color="auto"/>
+            </w:tcBorders>
+            <w:hideMark/>
+          </w:tcPr>
+          <w:p>
+            <w:pPr>
+              <w:jc w:val="both"/>
+              <w:rPr>
+                <w:rFonts w:ascii="Times New Roman" w:hAnsi="Times New Roman" w:cs="Times New Roman"/>
+              </w:rPr>
+            </w:pPr>
+            <w:r>
+              <w:rPr>
+                <w:rFonts w:ascii="Times New Roman" w:hAnsi="Times New Roman" w:cs="Times New Roman"/>
+              </w:rPr>
+              <w:t>1</w:t>
+            </w:r>
+          </w:p>
+        </w:tc>
+      </w:tr>
+      <w:tr>
+        <w:tc>
+          <w:tcPr>
+            <w:tcW w:w="436" w:type="dxa"/>
+            <w:tcBorders>
+              <w:top w:val="single" w:sz="4" w:space="0" w:color="auto"/>
+              <w:left w:val="single" w:sz="4" w:space="0" w:color="auto"/>
+              <w:bottom w:val="single" w:sz="4" w:space="0" w:color="auto"/>
+              <w:right w:val="single" w:sz="4" w:space="0" w:color="auto"/>
+            </w:tcBorders>
+            <w:hideMark/>
+          </w:tcPr>
+          <w:p>
+            <w:pPr>
+              <w:jc w:val="both"/>
+              <w:rPr>
+                <w:rFonts w:ascii="Times New Roman" w:hAnsi="Times New Roman" w:cs="Times New Roman"/>
+              </w:rPr>
+            </w:pPr>
+            <w:r>
+              <w:rPr>
+                <w:rFonts w:ascii="Times New Roman" w:hAnsi="Times New Roman" w:cs="Times New Roman"/>
+              </w:rPr>
+              <w:t>2</w:t>
+            </w:r>
+          </w:p>
+        </w:tc>
+        <w:tc>
+          <w:tcPr>
+            <w:tcW w:w="5938" w:type="dxa"/>
+            <w:tcBorders>
+              <w:top w:val="single" w:sz="4" w:space="0" w:color="auto"/>
+              <w:left w:val="single" w:sz="4" w:space="0" w:color="auto"/>
+              <w:bottom w:val="single" w:sz="4" w:space="0" w:color="auto"/>
+              <w:right w:val="single" w:sz="4" w:space="0" w:color="auto"/>
+            </w:tcBorders>
+            <w:hideMark/>
+          </w:tcPr>
+          <w:p>
+            <w:pPr>
+              <w:autoSpaceDE w:val="0"/>
+              <w:autoSpaceDN w:val="0"/>
+              <w:adjustRightInd w:val="0"/>
+              <w:rPr>
+                <w:rFonts w:ascii="Courier New" w:eastAsia="Times New Roman" w:hAnsi="Courier New" w:cs="Courier New"/>
+                <w:color w:val="000000"/>
+                <w:sz w:val="21"/>
+                <w:szCs w:val="21"/>
+                <w:lang w:val="en-US" w:eastAsia="es-CO"/>
+              </w:rPr>
+            </w:pPr>
+            <w:r>
+              <w:rPr>
+                <w:rFonts w:ascii="Courier New" w:eastAsia="Times New Roman" w:hAnsi="Courier New" w:cs="Courier New"/>
+                <w:color w:val="000000"/>
+                <w:sz w:val="21"/>
+                <w:szCs w:val="21"/>
+                <w:lang w:val="en-US" w:eastAsia="es-CO"/>
+              </w:rPr>
+              <w:t xml:space="preserve">  return a</w:t>
+            </w:r>
+          </w:p>
+        </w:tc>
+        <w:tc>
+          <w:tcPr>
+            <w:tcW w:w="709" w:type="dxa"/>
+            <w:tcBorders>
+              <w:top w:val="single" w:sz="4" w:space="0" w:color="auto"/>
+              <w:left w:val="single" w:sz="4" w:space="0" w:color="auto"/>
+              <w:bottom w:val="single" w:sz="4" w:space="0" w:color="auto"/>
+              <w:right w:val="single" w:sz="4" w:space="0" w:color="auto"/>
+            </w:tcBorders>
+            <w:hideMark/>
+          </w:tcPr>
+          <w:p>
+            <w:pPr>
+              <w:jc w:val="both"/>
+              <w:rPr>
+                <w:rFonts w:ascii="Times New Roman" w:hAnsi="Times New Roman" w:cs="Times New Roman"/>
+              </w:rPr>
+            </w:pPr>
+            <w:r>
+              <w:rPr>
+                <w:rFonts w:ascii="Times New Roman" w:hAnsi="Times New Roman" w:cs="Times New Roman"/>
+              </w:rPr>
+              <w:t>c2</w:t>
+            </w:r>
+          </w:p>
+        </w:tc>
+        <w:tc>
+          <w:tcPr>
+            <w:tcW w:w="709" w:type="dxa"/>
+            <w:tcBorders>
+              <w:top w:val="single" w:sz="4" w:space="0" w:color="auto"/>
+              <w:left w:val="single" w:sz="4" w:space="0" w:color="auto"/>
+              <w:bottom w:val="single" w:sz="4" w:space="0" w:color="auto"/>
+              <w:right w:val="single" w:sz="4" w:space="0" w:color="auto"/>
+            </w:tcBorders>
+            <w:hideMark/>
+          </w:tcPr>
+          <w:p>
+            <w:pPr>
+              <w:jc w:val="both"/>
+              <w:rPr>
+                <w:rFonts w:ascii="Times New Roman" w:hAnsi="Times New Roman" w:cs="Times New Roman"/>
+              </w:rPr>
+            </w:pPr>
+            <w:r>
+              <w:rPr>
+                <w:rFonts w:ascii="Times New Roman" w:hAnsi="Times New Roman" w:cs="Times New Roman"/>
+              </w:rPr>
+              <w:t>k+1</w:t>
+            </w:r>
+          </w:p>
+        </w:tc>
+      </w:tr>
+      <w:tr>
+        <w:tc>
+          <w:tcPr>
+            <w:tcW w:w="436" w:type="dxa"/>
+            <w:tcBorders>
+              <w:top w:val="single" w:sz="4" w:space="0" w:color="auto"/>
+              <w:left w:val="single" w:sz="4" w:space="0" w:color="auto"/>
+              <w:bottom w:val="single" w:sz="4" w:space="0" w:color="auto"/>
+              <w:right w:val="single" w:sz="4" w:space="0" w:color="auto"/>
+            </w:tcBorders>
+            <w:hideMark/>
+          </w:tcPr>
+          <w:p>
+            <w:pPr>
+              <w:jc w:val="both"/>
+              <w:rPr>
+                <w:rFonts w:ascii="Times New Roman" w:hAnsi="Times New Roman" w:cs="Times New Roman"/>
+              </w:rPr>
+            </w:pPr>
+            <w:r>
+              <w:rPr>
+                <w:rFonts w:ascii="Times New Roman" w:hAnsi="Times New Roman" w:cs="Times New Roman"/>
+              </w:rPr>
+              <w:t>3</w:t>
+            </w:r>
+          </w:p>
+        </w:tc>
+        <w:tc>
+          <w:tcPr>
+            <w:tcW w:w="5938" w:type="dxa"/>
+            <w:tcBorders>
+              <w:top w:val="single" w:sz="4" w:space="0" w:color="auto"/>
+              <w:left w:val="single" w:sz="4" w:space="0" w:color="auto"/>
+              <w:bottom w:val="single" w:sz="4" w:space="0" w:color="auto"/>
+              <w:right w:val="single" w:sz="4" w:space="0" w:color="auto"/>
+            </w:tcBorders>
+            <w:hideMark/>
+          </w:tcPr>
+          <w:p>
+            <w:pPr>
+              <w:rPr>
+                <w:rFonts w:ascii="Courier New" w:eastAsia="Times New Roman" w:hAnsi="Courier New" w:cs="Courier New"/>
+                <w:color w:val="000000"/>
+                <w:sz w:val="21"/>
+                <w:szCs w:val="21"/>
+                <w:lang w:val="en-US" w:eastAsia="es-CO"/>
+              </w:rPr>
+            </w:pPr>
+            <w:r>
+              <w:rPr>
+                <w:rFonts w:ascii="Courier New" w:eastAsia="Times New Roman" w:hAnsi="Courier New" w:cs="Courier New"/>
+                <w:color w:val="000000"/>
+                <w:sz w:val="21"/>
+                <w:szCs w:val="21"/>
+                <w:lang w:val="en-US" w:eastAsia="es-CO"/>
+              </w:rPr>
+              <w:t>var l1 as array</w:t>
+            </w:r>
+          </w:p>
+        </w:tc>
+        <w:tc>
+          <w:tcPr>
+            <w:tcW w:w="709" w:type="dxa"/>
+            <w:tcBorders>
+              <w:top w:val="single" w:sz="4" w:space="0" w:color="auto"/>
+              <w:left w:val="single" w:sz="4" w:space="0" w:color="auto"/>
+              <w:bottom w:val="single" w:sz="4" w:space="0" w:color="auto"/>
+              <w:right w:val="single" w:sz="4" w:space="0" w:color="auto"/>
+            </w:tcBorders>
+            <w:hideMark/>
+          </w:tcPr>
+          <w:p>
+            <w:pPr>
+              <w:jc w:val="both"/>
+              <w:rPr>
+                <w:rFonts w:ascii="Times New Roman" w:hAnsi="Times New Roman" w:cs="Times New Roman"/>
+              </w:rPr>
+            </w:pPr>
+            <w:r>
+              <w:rPr>
+                <w:rFonts w:ascii="Times New Roman" w:hAnsi="Times New Roman" w:cs="Times New Roman"/>
+              </w:rPr>
+              <w:t>c3</w:t>
+            </w:r>
+          </w:p>
+        </w:tc>
+        <w:tc>
+          <w:tcPr>
+            <w:tcW w:w="709" w:type="dxa"/>
+            <w:tcBorders>
+              <w:top w:val="single" w:sz="4" w:space="0" w:color="auto"/>
+              <w:left w:val="single" w:sz="4" w:space="0" w:color="auto"/>
+              <w:bottom w:val="single" w:sz="4" w:space="0" w:color="auto"/>
+              <w:right w:val="single" w:sz="4" w:space="0" w:color="auto"/>
+            </w:tcBorders>
+            <w:hideMark/>
+          </w:tcPr>
+          <w:p>
+            <w:pPr>
+              <w:jc w:val="both"/>
+              <w:rPr>
+                <w:rFonts w:ascii="Times New Roman" w:hAnsi="Times New Roman" w:cs="Times New Roman"/>
+              </w:rPr>
+            </w:pPr>
+            <w:r>
+              <w:rPr>
+                <w:rFonts w:ascii="Times New Roman" w:hAnsi="Times New Roman" w:cs="Times New Roman"/>
+              </w:rPr>
+              <w:t>k</w:t>
+            </w:r>
+          </w:p>
+        </w:tc>
+      </w:tr>
+      <w:tr>
+        <w:tc>
+          <w:tcPr>
+            <w:tcW w:w="436" w:type="dxa"/>
+            <w:tcBorders>
+              <w:top w:val="single" w:sz="4" w:space="0" w:color="auto"/>
+              <w:left w:val="single" w:sz="4" w:space="0" w:color="auto"/>
+              <w:bottom w:val="single" w:sz="4" w:space="0" w:color="auto"/>
+              <w:right w:val="single" w:sz="4" w:space="0" w:color="auto"/>
+            </w:tcBorders>
+            <w:hideMark/>
+          </w:tcPr>
+          <w:p>
+            <w:pPr>
+              <w:jc w:val="both"/>
+              <w:rPr>
+                <w:rFonts w:ascii="Times New Roman" w:hAnsi="Times New Roman" w:cs="Times New Roman"/>
+              </w:rPr>
+            </w:pPr>
+            <w:r>
+              <w:rPr>
+                <w:rFonts w:ascii="Times New Roman" w:hAnsi="Times New Roman" w:cs="Times New Roman"/>
+              </w:rPr>
+              <w:t>4</w:t>
+            </w:r>
+          </w:p>
+        </w:tc>
+        <w:tc>
+          <w:tcPr>
+            <w:tcW w:w="5938" w:type="dxa"/>
+            <w:tcBorders>
+              <w:top w:val="single" w:sz="4" w:space="0" w:color="auto"/>
+              <w:left w:val="single" w:sz="4" w:space="0" w:color="auto"/>
+              <w:bottom w:val="single" w:sz="4" w:space="0" w:color="auto"/>
+              <w:right w:val="single" w:sz="4" w:space="0" w:color="auto"/>
+            </w:tcBorders>
+            <w:hideMark/>
+          </w:tcPr>
+          <w:p>
+            <w:pPr>
+              <w:autoSpaceDE w:val="0"/>
+              <w:autoSpaceDN w:val="0"/>
+              <w:adjustRightInd w:val="0"/>
+              <w:rPr>
+                <w:rFonts w:ascii="Courier New" w:eastAsia="Times New Roman" w:hAnsi="Courier New" w:cs="Courier New"/>
+                <w:color w:val="000000"/>
+                <w:sz w:val="21"/>
+                <w:szCs w:val="21"/>
+                <w:lang w:val="en-US" w:eastAsia="es-CO"/>
+              </w:rPr>
+            </w:pPr>
+            <w:r>
+              <w:rPr>
+                <w:rFonts w:ascii="Courier New" w:eastAsia="Times New Roman" w:hAnsi="Courier New" w:cs="Courier New"/>
+                <w:color w:val="000000"/>
+                <w:sz w:val="21"/>
+                <w:szCs w:val="21"/>
+                <w:lang w:val="en-US" w:eastAsia="es-CO"/>
+              </w:rPr>
+              <w:t>var l2 as array</w:t>
+            </w:r>
+          </w:p>
+        </w:tc>
+        <w:tc>
+          <w:tcPr>
+            <w:tcW w:w="709" w:type="dxa"/>
+            <w:tcBorders>
+              <w:top w:val="single" w:sz="4" w:space="0" w:color="auto"/>
+              <w:left w:val="single" w:sz="4" w:space="0" w:color="auto"/>
+              <w:bottom w:val="single" w:sz="4" w:space="0" w:color="auto"/>
+              <w:right w:val="single" w:sz="4" w:space="0" w:color="auto"/>
+            </w:tcBorders>
+            <w:hideMark/>
+          </w:tcPr>
+          <w:p>
+            <w:pPr>
+              <w:jc w:val="both"/>
+              <w:rPr>
+                <w:rFonts w:ascii="Times New Roman" w:hAnsi="Times New Roman" w:cs="Times New Roman"/>
+              </w:rPr>
+            </w:pPr>
+            <w:r>
+              <w:rPr>
+                <w:rFonts w:ascii="Times New Roman" w:hAnsi="Times New Roman" w:cs="Times New Roman"/>
+              </w:rPr>
+              <w:t>c4</w:t>
+            </w:r>
+          </w:p>
+        </w:tc>
+        <w:tc>
+          <w:tcPr>
+            <w:tcW w:w="709" w:type="dxa"/>
+            <w:tcBorders>
+              <w:top w:val="single" w:sz="4" w:space="0" w:color="auto"/>
+              <w:left w:val="single" w:sz="4" w:space="0" w:color="auto"/>
+              <w:bottom w:val="single" w:sz="4" w:space="0" w:color="auto"/>
+              <w:right w:val="single" w:sz="4" w:space="0" w:color="auto"/>
+            </w:tcBorders>
+            <w:hideMark/>
+          </w:tcPr>
+          <w:p>
+            <w:pPr>
+              <w:jc w:val="both"/>
+              <w:rPr>
+                <w:rFonts w:ascii="Times New Roman" w:hAnsi="Times New Roman" w:cs="Times New Roman"/>
+              </w:rPr>
+            </w:pPr>
+            <w:r>
+              <w:rPr>
+                <w:rFonts w:ascii="Times New Roman" w:hAnsi="Times New Roman" w:cs="Times New Roman"/>
+              </w:rPr>
+              <w:t>k</w:t>
+            </w:r>
+          </w:p>
+        </w:tc>
+      </w:tr>
+      <w:tr>
+        <w:tc>
+          <w:tcPr>
+            <w:tcW w:w="436" w:type="dxa"/>
+            <w:tcBorders>
+              <w:top w:val="single" w:sz="4" w:space="0" w:color="auto"/>
+              <w:left w:val="single" w:sz="4" w:space="0" w:color="auto"/>
+              <w:bottom w:val="single" w:sz="4" w:space="0" w:color="auto"/>
+              <w:right w:val="single" w:sz="4" w:space="0" w:color="auto"/>
+            </w:tcBorders>
+            <w:hideMark/>
+          </w:tcPr>
+          <w:p>
+            <w:pPr>
+              <w:jc w:val="both"/>
+              <w:rPr>
+                <w:rFonts w:ascii="Times New Roman" w:hAnsi="Times New Roman" w:cs="Times New Roman"/>
+              </w:rPr>
+            </w:pPr>
+            <w:r>
+              <w:rPr>
+                <w:rFonts w:ascii="Times New Roman" w:hAnsi="Times New Roman" w:cs="Times New Roman"/>
+              </w:rPr>
+              <w:t>5</w:t>
+            </w:r>
+          </w:p>
+        </w:tc>
+        <w:tc>
+          <w:tcPr>
+            <w:tcW w:w="5938" w:type="dxa"/>
+            <w:tcBorders>
+              <w:top w:val="single" w:sz="4" w:space="0" w:color="auto"/>
+              <w:left w:val="single" w:sz="4" w:space="0" w:color="auto"/>
+              <w:bottom w:val="single" w:sz="4" w:space="0" w:color="auto"/>
+              <w:right w:val="single" w:sz="4" w:space="0" w:color="auto"/>
+            </w:tcBorders>
+            <w:hideMark/>
+          </w:tcPr>
+          <w:p>
+            <w:pPr>
+              <w:autoSpaceDE w:val="0"/>
+              <w:autoSpaceDN w:val="0"/>
+              <w:adjustRightInd w:val="0"/>
+              <w:rPr>
+                <w:rFonts w:ascii="Courier New" w:eastAsia="Times New Roman" w:hAnsi="Courier New" w:cs="Courier New"/>
+                <w:color w:val="000000"/>
+                <w:sz w:val="21"/>
+                <w:szCs w:val="21"/>
+                <w:lang w:val="en-US" w:eastAsia="es-CO"/>
+              </w:rPr>
+            </w:pPr>
+            <w:r>
+              <w:rPr>
+                <w:rFonts w:ascii="Courier New" w:eastAsia="Times New Roman" w:hAnsi="Courier New" w:cs="Courier New"/>
+                <w:color w:val="000000"/>
+                <w:sz w:val="21"/>
+                <w:szCs w:val="21"/>
+                <w:lang w:val="en-US" w:eastAsia="es-CO"/>
+              </w:rPr>
+              <w:t xml:space="preserve">for </w:t>
+            </w:r>
+            <w:proofErr w:type="spellStart"/>
+            <w:r>
+              <w:rPr>
+                <w:rFonts w:ascii="Courier New" w:eastAsia="Times New Roman" w:hAnsi="Courier New" w:cs="Courier New"/>
+                <w:color w:val="000000"/>
+                <w:sz w:val="21"/>
+                <w:szCs w:val="21"/>
+                <w:lang w:val="en-US" w:eastAsia="es-CO"/>
+              </w:rPr>
+              <w:t>i</w:t>
+            </w:r>
+            <w:proofErr w:type="spellEnd"/>
+            <w:r>
+              <w:rPr>
+                <w:rFonts w:ascii="Courier New" w:eastAsia="Times New Roman" w:hAnsi="Courier New" w:cs="Courier New"/>
+                <w:color w:val="000000"/>
+                <w:sz w:val="21"/>
+                <w:szCs w:val="21"/>
+                <w:lang w:val="en-US" w:eastAsia="es-CO"/>
+              </w:rPr>
+              <w:t xml:space="preserve"> = 0 to n</w:t>
+            </w:r>
+          </w:p>
+        </w:tc>
+        <w:tc>
+          <w:tcPr>
+            <w:tcW w:w="709" w:type="dxa"/>
+            <w:tcBorders>
+              <w:top w:val="single" w:sz="4" w:space="0" w:color="auto"/>
+              <w:left w:val="single" w:sz="4" w:space="0" w:color="auto"/>
+              <w:bottom w:val="single" w:sz="4" w:space="0" w:color="auto"/>
+              <w:right w:val="single" w:sz="4" w:space="0" w:color="auto"/>
+            </w:tcBorders>
+            <w:hideMark/>
+          </w:tcPr>
+          <w:p>
+            <w:pPr>
+              <w:jc w:val="both"/>
+              <w:rPr>
+                <w:rFonts w:ascii="Times New Roman" w:hAnsi="Times New Roman" w:cs="Times New Roman"/>
+              </w:rPr>
+            </w:pPr>
+            <w:r>
+              <w:rPr>
+                <w:rFonts w:ascii="Times New Roman" w:hAnsi="Times New Roman" w:cs="Times New Roman"/>
+              </w:rPr>
+              <w:t>c5</w:t>
+            </w:r>
+          </w:p>
+        </w:tc>
+        <w:tc>
+          <w:tcPr>
+            <w:tcW w:w="709" w:type="dxa"/>
+            <w:tcBorders>
+              <w:top w:val="single" w:sz="4" w:space="0" w:color="auto"/>
+              <w:left w:val="single" w:sz="4" w:space="0" w:color="auto"/>
+              <w:bottom w:val="single" w:sz="4" w:space="0" w:color="auto"/>
+              <w:right w:val="single" w:sz="4" w:space="0" w:color="auto"/>
+            </w:tcBorders>
+            <w:hideMark/>
+          </w:tcPr>
+          <w:p>
+            <w:pPr>
+              <w:jc w:val="both"/>
+              <w:rPr>
+                <w:rFonts w:ascii="Times New Roman" w:hAnsi="Times New Roman" w:cs="Times New Roman"/>
+              </w:rPr>
+            </w:pPr>
+            <w:r>
+              <w:rPr>
+                <w:rFonts w:ascii="Times New Roman" w:hAnsi="Times New Roman" w:cs="Times New Roman"/>
+              </w:rPr>
+              <w:t>k</w:t>
+            </w:r>
+          </w:p>
+        </w:tc>
+      </w:tr>
+      <w:tr>
+        <w:tc>
+          <w:tcPr>
+            <w:tcW w:w="436" w:type="dxa"/>
+            <w:tcBorders>
+              <w:top w:val="single" w:sz="4" w:space="0" w:color="auto"/>
+              <w:left w:val="single" w:sz="4" w:space="0" w:color="auto"/>
+              <w:bottom w:val="single" w:sz="4" w:space="0" w:color="auto"/>
+              <w:right w:val="single" w:sz="4" w:space="0" w:color="auto"/>
+            </w:tcBorders>
+            <w:hideMark/>
+          </w:tcPr>
+          <w:p>
+            <w:pPr>
+              <w:jc w:val="both"/>
+              <w:rPr>
+                <w:rFonts w:ascii="Times New Roman" w:hAnsi="Times New Roman" w:cs="Times New Roman"/>
+              </w:rPr>
+            </w:pPr>
+            <w:r>
+              <w:rPr>
+                <w:rFonts w:ascii="Times New Roman" w:hAnsi="Times New Roman" w:cs="Times New Roman"/>
+              </w:rPr>
+              <w:t>6</w:t>
+            </w:r>
+          </w:p>
+        </w:tc>
+        <w:tc>
+          <w:tcPr>
+            <w:tcW w:w="5938" w:type="dxa"/>
+            <w:tcBorders>
+              <w:top w:val="single" w:sz="4" w:space="0" w:color="auto"/>
+              <w:left w:val="single" w:sz="4" w:space="0" w:color="auto"/>
+              <w:bottom w:val="single" w:sz="4" w:space="0" w:color="auto"/>
+              <w:right w:val="single" w:sz="4" w:space="0" w:color="auto"/>
+            </w:tcBorders>
+            <w:hideMark/>
+          </w:tcPr>
+          <w:p>
+            <w:pPr>
+              <w:rPr>
+                <w:rFonts w:ascii="Courier New" w:eastAsia="Times New Roman" w:hAnsi="Courier New" w:cs="Courier New"/>
+                <w:color w:val="000000"/>
+                <w:sz w:val="21"/>
+                <w:szCs w:val="21"/>
+                <w:lang w:val="en-US" w:eastAsia="es-CO"/>
+              </w:rPr>
+            </w:pPr>
+            <w:r>
+              <w:rPr>
+                <w:rFonts w:ascii="Courier New" w:eastAsia="Times New Roman" w:hAnsi="Courier New" w:cs="Courier New"/>
+                <w:color w:val="000000"/>
+                <w:sz w:val="21"/>
+                <w:szCs w:val="21"/>
+                <w:lang w:val="en-US" w:eastAsia="es-CO"/>
+              </w:rPr>
+              <w:t xml:space="preserve">  </w:t>
+            </w:r>
+            <w:proofErr w:type="gramStart"/>
+            <w:r>
+              <w:rPr>
+                <w:rFonts w:ascii="Courier New" w:eastAsia="Times New Roman" w:hAnsi="Courier New" w:cs="Courier New"/>
+                <w:color w:val="000000"/>
+                <w:sz w:val="21"/>
+                <w:szCs w:val="21"/>
+                <w:lang w:val="en-US" w:eastAsia="es-CO"/>
+              </w:rPr>
+              <w:t>if(</w:t>
+            </w:r>
+            <w:proofErr w:type="spellStart"/>
+            <w:proofErr w:type="gramEnd"/>
+            <w:r>
+              <w:rPr>
+                <w:rFonts w:ascii="Courier New" w:eastAsia="Times New Roman" w:hAnsi="Courier New" w:cs="Courier New"/>
+                <w:color w:val="000000"/>
+                <w:sz w:val="21"/>
+                <w:szCs w:val="21"/>
+                <w:lang w:val="en-US" w:eastAsia="es-CO"/>
+              </w:rPr>
+              <w:t>i</w:t>
+            </w:r>
+            <w:proofErr w:type="spellEnd"/>
+            <w:r>
+              <w:rPr>
+                <w:rFonts w:ascii="Courier New" w:eastAsia="Times New Roman" w:hAnsi="Courier New" w:cs="Courier New"/>
+                <w:color w:val="000000"/>
+                <w:sz w:val="21"/>
+                <w:szCs w:val="21"/>
+                <w:lang w:val="en-US" w:eastAsia="es-CO"/>
+              </w:rPr>
+              <w:t xml:space="preserve"> &lt; n/2)</w:t>
+            </w:r>
+          </w:p>
+        </w:tc>
+        <w:tc>
+          <w:tcPr>
+            <w:tcW w:w="709" w:type="dxa"/>
+            <w:tcBorders>
+              <w:top w:val="single" w:sz="4" w:space="0" w:color="auto"/>
+              <w:left w:val="single" w:sz="4" w:space="0" w:color="auto"/>
+              <w:bottom w:val="single" w:sz="4" w:space="0" w:color="auto"/>
+              <w:right w:val="single" w:sz="4" w:space="0" w:color="auto"/>
+            </w:tcBorders>
+            <w:hideMark/>
+          </w:tcPr>
+          <w:p>
+            <w:pPr>
+              <w:jc w:val="both"/>
+              <w:rPr>
+                <w:rFonts w:ascii="Times New Roman" w:hAnsi="Times New Roman" w:cs="Times New Roman"/>
+              </w:rPr>
+            </w:pPr>
+            <w:r>
+              <w:rPr>
+                <w:rFonts w:ascii="Times New Roman" w:hAnsi="Times New Roman" w:cs="Times New Roman"/>
+              </w:rPr>
+              <w:t>c6</w:t>
+            </w:r>
+          </w:p>
+        </w:tc>
+        <w:tc>
+          <w:tcPr>
+            <w:tcW w:w="709" w:type="dxa"/>
+            <w:tcBorders>
+              <w:top w:val="single" w:sz="4" w:space="0" w:color="auto"/>
+              <w:left w:val="single" w:sz="4" w:space="0" w:color="auto"/>
+              <w:bottom w:val="single" w:sz="4" w:space="0" w:color="auto"/>
+              <w:right w:val="single" w:sz="4" w:space="0" w:color="auto"/>
+            </w:tcBorders>
+            <w:hideMark/>
+          </w:tcPr>
+          <w:p>
+            <w:pPr>
+              <w:jc w:val="both"/>
+              <w:rPr>
+                <w:rFonts w:ascii="Times New Roman" w:hAnsi="Times New Roman" w:cs="Times New Roman"/>
+              </w:rPr>
+            </w:pPr>
+            <w:r>
+              <w:rPr>
+                <w:rFonts w:ascii="Times New Roman" w:hAnsi="Times New Roman" w:cs="Times New Roman"/>
+              </w:rPr>
+              <w:t>k</w:t>
+            </w:r>
+          </w:p>
+        </w:tc>
+      </w:tr>
+      <w:tr>
+        <w:tc>
+          <w:tcPr>
+            <w:tcW w:w="436" w:type="dxa"/>
+            <w:tcBorders>
+              <w:top w:val="single" w:sz="4" w:space="0" w:color="auto"/>
+              <w:left w:val="single" w:sz="4" w:space="0" w:color="auto"/>
+              <w:bottom w:val="single" w:sz="4" w:space="0" w:color="auto"/>
+              <w:right w:val="single" w:sz="4" w:space="0" w:color="auto"/>
+            </w:tcBorders>
+            <w:hideMark/>
+          </w:tcPr>
+          <w:p>
+            <w:pPr>
+              <w:jc w:val="both"/>
+              <w:rPr>
+                <w:rFonts w:ascii="Times New Roman" w:hAnsi="Times New Roman" w:cs="Times New Roman"/>
+              </w:rPr>
+            </w:pPr>
+            <w:r>
+              <w:rPr>
+                <w:rFonts w:ascii="Times New Roman" w:hAnsi="Times New Roman" w:cs="Times New Roman"/>
+              </w:rPr>
+              <w:t>7</w:t>
+            </w:r>
+          </w:p>
+        </w:tc>
+        <w:tc>
+          <w:tcPr>
+            <w:tcW w:w="5938" w:type="dxa"/>
+            <w:tcBorders>
+              <w:top w:val="single" w:sz="4" w:space="0" w:color="auto"/>
+              <w:left w:val="single" w:sz="4" w:space="0" w:color="auto"/>
+              <w:bottom w:val="single" w:sz="4" w:space="0" w:color="auto"/>
+              <w:right w:val="single" w:sz="4" w:space="0" w:color="auto"/>
+            </w:tcBorders>
+            <w:hideMark/>
+          </w:tcPr>
+          <w:p>
+            <w:pPr>
+              <w:autoSpaceDE w:val="0"/>
+              <w:autoSpaceDN w:val="0"/>
+              <w:adjustRightInd w:val="0"/>
+              <w:rPr>
+                <w:rFonts w:ascii="Courier New" w:eastAsia="Times New Roman" w:hAnsi="Courier New" w:cs="Courier New"/>
+                <w:color w:val="000000"/>
+                <w:sz w:val="21"/>
+                <w:szCs w:val="21"/>
+                <w:lang w:val="en-US" w:eastAsia="es-CO"/>
+              </w:rPr>
+            </w:pPr>
+            <w:r>
+              <w:rPr>
+                <w:rFonts w:ascii="Courier New" w:eastAsia="Times New Roman" w:hAnsi="Courier New" w:cs="Courier New"/>
+                <w:color w:val="000000"/>
+                <w:sz w:val="21"/>
+                <w:szCs w:val="21"/>
+                <w:lang w:val="en-US" w:eastAsia="es-CO"/>
+              </w:rPr>
+              <w:t xml:space="preserve">    l1.add(a[</w:t>
+            </w:r>
+            <w:proofErr w:type="spellStart"/>
+            <w:r>
+              <w:rPr>
+                <w:rFonts w:ascii="Courier New" w:eastAsia="Times New Roman" w:hAnsi="Courier New" w:cs="Courier New"/>
+                <w:color w:val="000000"/>
+                <w:sz w:val="21"/>
+                <w:szCs w:val="21"/>
+                <w:lang w:val="en-US" w:eastAsia="es-CO"/>
+              </w:rPr>
+              <w:t>i</w:t>
+            </w:r>
+            <w:proofErr w:type="spellEnd"/>
+            <w:r>
+              <w:rPr>
+                <w:rFonts w:ascii="Courier New" w:eastAsia="Times New Roman" w:hAnsi="Courier New" w:cs="Courier New"/>
+                <w:color w:val="000000"/>
+                <w:sz w:val="21"/>
+                <w:szCs w:val="21"/>
+                <w:lang w:val="en-US" w:eastAsia="es-CO"/>
+              </w:rPr>
+              <w:t>])</w:t>
+            </w:r>
+          </w:p>
+        </w:tc>
+        <w:tc>
+          <w:tcPr>
+            <w:tcW w:w="709" w:type="dxa"/>
+            <w:tcBorders>
+              <w:top w:val="single" w:sz="4" w:space="0" w:color="auto"/>
+              <w:left w:val="single" w:sz="4" w:space="0" w:color="auto"/>
+              <w:bottom w:val="single" w:sz="4" w:space="0" w:color="auto"/>
+              <w:right w:val="single" w:sz="4" w:space="0" w:color="auto"/>
+            </w:tcBorders>
+            <w:hideMark/>
+          </w:tcPr>
+          <w:p>
+            <w:pPr>
+              <w:jc w:val="both"/>
+              <w:rPr>
+                <w:rFonts w:ascii="Times New Roman" w:hAnsi="Times New Roman" w:cs="Times New Roman"/>
+              </w:rPr>
+            </w:pPr>
+            <w:r>
+              <w:rPr>
+                <w:rFonts w:ascii="Times New Roman" w:hAnsi="Times New Roman" w:cs="Times New Roman"/>
+              </w:rPr>
+              <w:t>c7</w:t>
+            </w:r>
+          </w:p>
+        </w:tc>
+        <w:tc>
+          <w:tcPr>
+            <w:tcW w:w="709" w:type="dxa"/>
+            <w:tcBorders>
+              <w:top w:val="single" w:sz="4" w:space="0" w:color="auto"/>
+              <w:left w:val="single" w:sz="4" w:space="0" w:color="auto"/>
+              <w:bottom w:val="single" w:sz="4" w:space="0" w:color="auto"/>
+              <w:right w:val="single" w:sz="4" w:space="0" w:color="auto"/>
+            </w:tcBorders>
+            <w:hideMark/>
+          </w:tcPr>
+          <w:p>
+            <w:pPr>
+              <w:jc w:val="both"/>
+              <w:rPr>
+                <w:rFonts w:ascii="Times New Roman" w:hAnsi="Times New Roman" w:cs="Times New Roman"/>
+              </w:rPr>
+            </w:pPr>
+            <w:r>
+              <w:rPr>
+                <w:rFonts w:ascii="Times New Roman" w:hAnsi="Times New Roman" w:cs="Times New Roman"/>
+              </w:rPr>
+              <w:t>0</w:t>
+            </w:r>
+          </w:p>
+        </w:tc>
+      </w:tr>
+      <w:tr>
+        <w:tc>
+          <w:tcPr>
+            <w:tcW w:w="436" w:type="dxa"/>
+            <w:tcBorders>
+              <w:top w:val="single" w:sz="4" w:space="0" w:color="auto"/>
+              <w:left w:val="single" w:sz="4" w:space="0" w:color="auto"/>
+              <w:bottom w:val="single" w:sz="4" w:space="0" w:color="auto"/>
+              <w:right w:val="single" w:sz="4" w:space="0" w:color="auto"/>
+            </w:tcBorders>
+            <w:hideMark/>
+          </w:tcPr>
+          <w:p>
+            <w:pPr>
+              <w:jc w:val="both"/>
+              <w:rPr>
+                <w:rFonts w:ascii="Times New Roman" w:hAnsi="Times New Roman" w:cs="Times New Roman"/>
+              </w:rPr>
+            </w:pPr>
+            <w:r>
+              <w:rPr>
+                <w:rFonts w:ascii="Times New Roman" w:hAnsi="Times New Roman" w:cs="Times New Roman"/>
+              </w:rPr>
+              <w:t>8</w:t>
+            </w:r>
+          </w:p>
+        </w:tc>
+        <w:tc>
+          <w:tcPr>
+            <w:tcW w:w="5938" w:type="dxa"/>
+            <w:tcBorders>
+              <w:top w:val="single" w:sz="4" w:space="0" w:color="auto"/>
+              <w:left w:val="single" w:sz="4" w:space="0" w:color="auto"/>
+              <w:bottom w:val="single" w:sz="4" w:space="0" w:color="auto"/>
+              <w:right w:val="single" w:sz="4" w:space="0" w:color="auto"/>
+            </w:tcBorders>
+            <w:hideMark/>
+          </w:tcPr>
+          <w:p>
+            <w:pPr>
+              <w:autoSpaceDE w:val="0"/>
+              <w:autoSpaceDN w:val="0"/>
+              <w:adjustRightInd w:val="0"/>
+              <w:rPr>
+                <w:rFonts w:ascii="Courier New" w:eastAsia="Times New Roman" w:hAnsi="Courier New" w:cs="Courier New"/>
+                <w:color w:val="000000"/>
+                <w:sz w:val="21"/>
+                <w:szCs w:val="21"/>
+                <w:lang w:val="en-US" w:eastAsia="es-CO"/>
+              </w:rPr>
+            </w:pPr>
+            <w:r>
+              <w:rPr>
+                <w:rFonts w:ascii="Courier New" w:eastAsia="Times New Roman" w:hAnsi="Courier New" w:cs="Courier New"/>
+                <w:color w:val="000000"/>
+                <w:sz w:val="21"/>
+                <w:szCs w:val="21"/>
+                <w:lang w:val="en-US" w:eastAsia="es-CO"/>
+              </w:rPr>
+              <w:t xml:space="preserve">  else</w:t>
+            </w:r>
+          </w:p>
+        </w:tc>
+        <w:tc>
+          <w:tcPr>
+            <w:tcW w:w="709" w:type="dxa"/>
+            <w:tcBorders>
+              <w:top w:val="single" w:sz="4" w:space="0" w:color="auto"/>
+              <w:left w:val="single" w:sz="4" w:space="0" w:color="auto"/>
+              <w:bottom w:val="single" w:sz="4" w:space="0" w:color="auto"/>
+              <w:right w:val="single" w:sz="4" w:space="0" w:color="auto"/>
+            </w:tcBorders>
+            <w:hideMark/>
+          </w:tcPr>
+          <w:p>
+            <w:pPr>
+              <w:jc w:val="both"/>
+              <w:rPr>
+                <w:rFonts w:ascii="Times New Roman" w:hAnsi="Times New Roman" w:cs="Times New Roman"/>
+              </w:rPr>
+            </w:pPr>
+            <w:r>
+              <w:rPr>
+                <w:rFonts w:ascii="Times New Roman" w:hAnsi="Times New Roman" w:cs="Times New Roman"/>
+              </w:rPr>
+              <w:t>c8</w:t>
+            </w:r>
+          </w:p>
+        </w:tc>
+        <w:tc>
+          <w:tcPr>
+            <w:tcW w:w="709" w:type="dxa"/>
+            <w:tcBorders>
+              <w:top w:val="single" w:sz="4" w:space="0" w:color="auto"/>
+              <w:left w:val="single" w:sz="4" w:space="0" w:color="auto"/>
+              <w:bottom w:val="single" w:sz="4" w:space="0" w:color="auto"/>
+              <w:right w:val="single" w:sz="4" w:space="0" w:color="auto"/>
+            </w:tcBorders>
+            <w:hideMark/>
+          </w:tcPr>
+          <w:p>
+            <w:pPr>
+              <w:jc w:val="both"/>
+              <w:rPr>
+                <w:rFonts w:ascii="Times New Roman" w:hAnsi="Times New Roman" w:cs="Times New Roman"/>
+              </w:rPr>
+            </w:pPr>
+            <w:r>
+              <w:rPr>
+                <w:rFonts w:ascii="Times New Roman" w:hAnsi="Times New Roman" w:cs="Times New Roman"/>
+              </w:rPr>
+              <w:t>0</w:t>
+            </w:r>
+          </w:p>
+        </w:tc>
+      </w:tr>
+      <w:tr>
+        <w:tc>
+          <w:tcPr>
+            <w:tcW w:w="436" w:type="dxa"/>
+            <w:tcBorders>
+              <w:top w:val="single" w:sz="4" w:space="0" w:color="auto"/>
+              <w:left w:val="single" w:sz="4" w:space="0" w:color="auto"/>
+              <w:bottom w:val="single" w:sz="4" w:space="0" w:color="auto"/>
+              <w:right w:val="single" w:sz="4" w:space="0" w:color="auto"/>
+            </w:tcBorders>
+            <w:hideMark/>
+          </w:tcPr>
+          <w:p>
+            <w:pPr>
+              <w:jc w:val="both"/>
+              <w:rPr>
+                <w:rFonts w:ascii="Times New Roman" w:hAnsi="Times New Roman" w:cs="Times New Roman"/>
+              </w:rPr>
+            </w:pPr>
+            <w:r>
+              <w:rPr>
+                <w:rFonts w:ascii="Times New Roman" w:hAnsi="Times New Roman" w:cs="Times New Roman"/>
+              </w:rPr>
+              <w:t>9</w:t>
+            </w:r>
+          </w:p>
+        </w:tc>
+        <w:tc>
+          <w:tcPr>
+            <w:tcW w:w="5938" w:type="dxa"/>
+            <w:tcBorders>
+              <w:top w:val="single" w:sz="4" w:space="0" w:color="auto"/>
+              <w:left w:val="single" w:sz="4" w:space="0" w:color="auto"/>
+              <w:bottom w:val="single" w:sz="4" w:space="0" w:color="auto"/>
+              <w:right w:val="single" w:sz="4" w:space="0" w:color="auto"/>
+            </w:tcBorders>
+            <w:hideMark/>
+          </w:tcPr>
+          <w:p>
+            <w:pPr>
+              <w:rPr>
+                <w:rFonts w:ascii="Courier New" w:eastAsia="Times New Roman" w:hAnsi="Courier New" w:cs="Courier New"/>
+                <w:color w:val="000000"/>
+                <w:sz w:val="21"/>
+                <w:szCs w:val="21"/>
+                <w:lang w:val="en-US" w:eastAsia="es-CO"/>
+              </w:rPr>
+            </w:pPr>
+            <w:r>
+              <w:rPr>
+                <w:rFonts w:ascii="Courier New" w:eastAsia="Times New Roman" w:hAnsi="Courier New" w:cs="Courier New"/>
+                <w:color w:val="000000"/>
+                <w:sz w:val="21"/>
+                <w:szCs w:val="21"/>
+                <w:lang w:val="en-US" w:eastAsia="es-CO"/>
+              </w:rPr>
+              <w:t xml:space="preserve">    l2.add(a[</w:t>
+            </w:r>
+            <w:proofErr w:type="spellStart"/>
+            <w:r>
+              <w:rPr>
+                <w:rFonts w:ascii="Courier New" w:eastAsia="Times New Roman" w:hAnsi="Courier New" w:cs="Courier New"/>
+                <w:color w:val="000000"/>
+                <w:sz w:val="21"/>
+                <w:szCs w:val="21"/>
+                <w:lang w:val="en-US" w:eastAsia="es-CO"/>
+              </w:rPr>
+              <w:t>i</w:t>
+            </w:r>
+            <w:proofErr w:type="spellEnd"/>
+            <w:r>
+              <w:rPr>
+                <w:rFonts w:ascii="Courier New" w:eastAsia="Times New Roman" w:hAnsi="Courier New" w:cs="Courier New"/>
+                <w:color w:val="000000"/>
+                <w:sz w:val="21"/>
+                <w:szCs w:val="21"/>
+                <w:lang w:val="en-US" w:eastAsia="es-CO"/>
+              </w:rPr>
+              <w:t>])</w:t>
+            </w:r>
+          </w:p>
+        </w:tc>
+        <w:tc>
+          <w:tcPr>
+            <w:tcW w:w="709" w:type="dxa"/>
+            <w:tcBorders>
+              <w:top w:val="single" w:sz="4" w:space="0" w:color="auto"/>
+              <w:left w:val="single" w:sz="4" w:space="0" w:color="auto"/>
+              <w:bottom w:val="single" w:sz="4" w:space="0" w:color="auto"/>
+              <w:right w:val="single" w:sz="4" w:space="0" w:color="auto"/>
+            </w:tcBorders>
+            <w:hideMark/>
+          </w:tcPr>
+          <w:p>
+            <w:pPr>
+              <w:jc w:val="both"/>
+              <w:rPr>
+                <w:rFonts w:ascii="Times New Roman" w:hAnsi="Times New Roman" w:cs="Times New Roman"/>
+              </w:rPr>
+            </w:pPr>
+            <w:r>
+              <w:rPr>
+                <w:rFonts w:ascii="Times New Roman" w:hAnsi="Times New Roman" w:cs="Times New Roman"/>
+              </w:rPr>
+              <w:t>c9</w:t>
+            </w:r>
+          </w:p>
+        </w:tc>
+        <w:tc>
+          <w:tcPr>
+            <w:tcW w:w="709" w:type="dxa"/>
+            <w:tcBorders>
+              <w:top w:val="single" w:sz="4" w:space="0" w:color="auto"/>
+              <w:left w:val="single" w:sz="4" w:space="0" w:color="auto"/>
+              <w:bottom w:val="single" w:sz="4" w:space="0" w:color="auto"/>
+              <w:right w:val="single" w:sz="4" w:space="0" w:color="auto"/>
+            </w:tcBorders>
+            <w:hideMark/>
+          </w:tcPr>
+          <w:p>
+            <w:pPr>
+              <w:jc w:val="both"/>
+              <w:rPr>
+                <w:rFonts w:ascii="Times New Roman" w:hAnsi="Times New Roman" w:cs="Times New Roman"/>
+              </w:rPr>
+            </w:pPr>
+            <w:r>
+              <w:rPr>
+                <w:rFonts w:ascii="Times New Roman" w:hAnsi="Times New Roman" w:cs="Times New Roman"/>
+              </w:rPr>
+              <w:t>k+1</w:t>
+            </w:r>
+          </w:p>
+        </w:tc>
+      </w:tr>
+      <w:tr>
+        <w:tc>
+          <w:tcPr>
+            <w:tcW w:w="436" w:type="dxa"/>
+            <w:tcBorders>
+              <w:top w:val="single" w:sz="4" w:space="0" w:color="auto"/>
+              <w:left w:val="single" w:sz="4" w:space="0" w:color="auto"/>
+              <w:bottom w:val="single" w:sz="4" w:space="0" w:color="auto"/>
+              <w:right w:val="single" w:sz="4" w:space="0" w:color="auto"/>
+            </w:tcBorders>
+            <w:hideMark/>
+          </w:tcPr>
+          <w:p>
+            <w:pPr>
+              <w:jc w:val="both"/>
+              <w:rPr>
+                <w:rFonts w:ascii="Times New Roman" w:hAnsi="Times New Roman" w:cs="Times New Roman"/>
+              </w:rPr>
+            </w:pPr>
+            <w:r>
+              <w:rPr>
+                <w:rFonts w:ascii="Times New Roman" w:hAnsi="Times New Roman" w:cs="Times New Roman"/>
+              </w:rPr>
+              <w:t>10</w:t>
+            </w:r>
+          </w:p>
+        </w:tc>
+        <w:tc>
+          <w:tcPr>
+            <w:tcW w:w="5938" w:type="dxa"/>
+            <w:tcBorders>
+              <w:top w:val="single" w:sz="4" w:space="0" w:color="auto"/>
+              <w:left w:val="single" w:sz="4" w:space="0" w:color="auto"/>
+              <w:bottom w:val="single" w:sz="4" w:space="0" w:color="auto"/>
+              <w:right w:val="single" w:sz="4" w:space="0" w:color="auto"/>
+            </w:tcBorders>
+            <w:hideMark/>
+          </w:tcPr>
+          <w:p>
+            <w:pPr>
+              <w:autoSpaceDE w:val="0"/>
+              <w:autoSpaceDN w:val="0"/>
+              <w:adjustRightInd w:val="0"/>
+              <w:rPr>
+                <w:rFonts w:ascii="Courier New" w:eastAsia="Times New Roman" w:hAnsi="Courier New" w:cs="Courier New"/>
+                <w:color w:val="000000"/>
+                <w:sz w:val="21"/>
+                <w:szCs w:val="21"/>
+                <w:lang w:val="en-US" w:eastAsia="es-CO"/>
+              </w:rPr>
+            </w:pPr>
+            <w:r>
+              <w:rPr>
+                <w:rFonts w:ascii="Courier New" w:eastAsia="Times New Roman" w:hAnsi="Courier New" w:cs="Courier New"/>
+                <w:color w:val="000000"/>
+                <w:sz w:val="21"/>
+                <w:szCs w:val="21"/>
+                <w:lang w:val="en-US" w:eastAsia="es-CO"/>
+              </w:rPr>
+              <w:t xml:space="preserve">l1 = </w:t>
+            </w:r>
+            <w:proofErr w:type="spellStart"/>
+            <w:r>
+              <w:rPr>
+                <w:rFonts w:ascii="Courier New" w:eastAsia="Times New Roman" w:hAnsi="Courier New" w:cs="Courier New"/>
+                <w:color w:val="000000"/>
+                <w:sz w:val="21"/>
+                <w:szCs w:val="21"/>
+                <w:lang w:val="en-US" w:eastAsia="es-CO"/>
+              </w:rPr>
+              <w:t>mergesort</w:t>
+            </w:r>
+            <w:proofErr w:type="spellEnd"/>
+            <w:r>
+              <w:rPr>
+                <w:rFonts w:ascii="Courier New" w:eastAsia="Times New Roman" w:hAnsi="Courier New" w:cs="Courier New"/>
+                <w:color w:val="000000"/>
+                <w:sz w:val="21"/>
+                <w:szCs w:val="21"/>
+                <w:lang w:val="en-US" w:eastAsia="es-CO"/>
+              </w:rPr>
+              <w:t>(l1)</w:t>
+            </w:r>
+          </w:p>
+        </w:tc>
+        <w:tc>
+          <w:tcPr>
+            <w:tcW w:w="709" w:type="dxa"/>
+            <w:tcBorders>
+              <w:top w:val="single" w:sz="4" w:space="0" w:color="auto"/>
+              <w:left w:val="single" w:sz="4" w:space="0" w:color="auto"/>
+              <w:bottom w:val="single" w:sz="4" w:space="0" w:color="auto"/>
+              <w:right w:val="single" w:sz="4" w:space="0" w:color="auto"/>
+            </w:tcBorders>
+            <w:hideMark/>
+          </w:tcPr>
+          <w:p>
+            <w:pPr>
+              <w:jc w:val="both"/>
+              <w:rPr>
+                <w:rFonts w:ascii="Times New Roman" w:hAnsi="Times New Roman" w:cs="Times New Roman"/>
+              </w:rPr>
+            </w:pPr>
+            <w:r>
+              <w:rPr>
+                <w:rFonts w:ascii="Times New Roman" w:hAnsi="Times New Roman" w:cs="Times New Roman"/>
+              </w:rPr>
+              <w:t>c10</w:t>
+            </w:r>
+          </w:p>
+        </w:tc>
+        <w:tc>
+          <w:tcPr>
+            <w:tcW w:w="709" w:type="dxa"/>
+            <w:tcBorders>
+              <w:top w:val="single" w:sz="4" w:space="0" w:color="auto"/>
+              <w:left w:val="single" w:sz="4" w:space="0" w:color="auto"/>
+              <w:bottom w:val="single" w:sz="4" w:space="0" w:color="auto"/>
+              <w:right w:val="single" w:sz="4" w:space="0" w:color="auto"/>
+            </w:tcBorders>
+            <w:hideMark/>
+          </w:tcPr>
+          <w:p>
+            <w:pPr>
+              <w:jc w:val="both"/>
+              <w:rPr>
+                <w:rFonts w:ascii="Times New Roman" w:hAnsi="Times New Roman" w:cs="Times New Roman"/>
+              </w:rPr>
+            </w:pPr>
+            <w:r>
+              <w:rPr>
+                <w:rFonts w:ascii="Times New Roman" w:hAnsi="Times New Roman" w:cs="Times New Roman"/>
+              </w:rPr>
+              <w:t>k</w:t>
+            </w:r>
+          </w:p>
+        </w:tc>
+      </w:tr>
+      <w:tr>
+        <w:tc>
+          <w:tcPr>
+            <w:tcW w:w="436" w:type="dxa"/>
+            <w:tcBorders>
+              <w:top w:val="single" w:sz="4" w:space="0" w:color="auto"/>
+              <w:left w:val="single" w:sz="4" w:space="0" w:color="auto"/>
+              <w:bottom w:val="single" w:sz="4" w:space="0" w:color="auto"/>
+              <w:right w:val="single" w:sz="4" w:space="0" w:color="auto"/>
+            </w:tcBorders>
+            <w:hideMark/>
+          </w:tcPr>
+          <w:p>
+            <w:pPr>
+              <w:jc w:val="both"/>
+              <w:rPr>
+                <w:rFonts w:ascii="Times New Roman" w:hAnsi="Times New Roman" w:cs="Times New Roman"/>
+              </w:rPr>
+            </w:pPr>
+            <w:r>
+              <w:rPr>
+                <w:rFonts w:ascii="Times New Roman" w:hAnsi="Times New Roman" w:cs="Times New Roman"/>
+              </w:rPr>
+              <w:t>11</w:t>
+            </w:r>
+          </w:p>
+        </w:tc>
+        <w:tc>
+          <w:tcPr>
+            <w:tcW w:w="5938" w:type="dxa"/>
+            <w:tcBorders>
+              <w:top w:val="single" w:sz="4" w:space="0" w:color="auto"/>
+              <w:left w:val="single" w:sz="4" w:space="0" w:color="auto"/>
+              <w:bottom w:val="single" w:sz="4" w:space="0" w:color="auto"/>
+              <w:right w:val="single" w:sz="4" w:space="0" w:color="auto"/>
+            </w:tcBorders>
+          </w:tcPr>
+          <w:p>
+            <w:pPr>
+              <w:rPr>
+                <w:rFonts w:ascii="Courier New" w:eastAsia="Times New Roman" w:hAnsi="Courier New" w:cs="Courier New"/>
+                <w:color w:val="000000"/>
+                <w:sz w:val="21"/>
+                <w:szCs w:val="21"/>
+                <w:lang w:val="en-US" w:eastAsia="es-CO"/>
+              </w:rPr>
+            </w:pPr>
+            <w:r>
+              <w:rPr>
+                <w:rFonts w:ascii="Courier New" w:eastAsia="Times New Roman" w:hAnsi="Courier New" w:cs="Courier New"/>
+                <w:color w:val="000000"/>
+                <w:sz w:val="21"/>
+                <w:szCs w:val="21"/>
+                <w:lang w:val="en-US" w:eastAsia="es-CO"/>
+              </w:rPr>
+              <w:t xml:space="preserve">l2 = </w:t>
+            </w:r>
+            <w:proofErr w:type="spellStart"/>
+            <w:r>
+              <w:rPr>
+                <w:rFonts w:ascii="Courier New" w:eastAsia="Times New Roman" w:hAnsi="Courier New" w:cs="Courier New"/>
+                <w:color w:val="000000"/>
+                <w:sz w:val="21"/>
+                <w:szCs w:val="21"/>
+                <w:lang w:val="en-US" w:eastAsia="es-CO"/>
+              </w:rPr>
+              <w:t>mergesort</w:t>
+            </w:r>
+            <w:proofErr w:type="spellEnd"/>
+            <w:r>
+              <w:rPr>
+                <w:rFonts w:ascii="Courier New" w:eastAsia="Times New Roman" w:hAnsi="Courier New" w:cs="Courier New"/>
+                <w:color w:val="000000"/>
+                <w:sz w:val="21"/>
+                <w:szCs w:val="21"/>
+                <w:lang w:val="en-US" w:eastAsia="es-CO"/>
+              </w:rPr>
+              <w:t>(l2)</w:t>
+            </w:r>
+          </w:p>
+        </w:tc>
+        <w:tc>
+          <w:tcPr>
+            <w:tcW w:w="709" w:type="dxa"/>
+            <w:tcBorders>
+              <w:top w:val="single" w:sz="4" w:space="0" w:color="auto"/>
+              <w:left w:val="single" w:sz="4" w:space="0" w:color="auto"/>
+              <w:bottom w:val="single" w:sz="4" w:space="0" w:color="auto"/>
+              <w:right w:val="single" w:sz="4" w:space="0" w:color="auto"/>
+            </w:tcBorders>
+            <w:hideMark/>
+          </w:tcPr>
+          <w:p>
+            <w:pPr>
+              <w:jc w:val="both"/>
+              <w:rPr>
+                <w:rFonts w:ascii="Times New Roman" w:hAnsi="Times New Roman" w:cs="Times New Roman"/>
+              </w:rPr>
+            </w:pPr>
+            <w:r>
+              <w:rPr>
+                <w:rFonts w:ascii="Times New Roman" w:hAnsi="Times New Roman" w:cs="Times New Roman"/>
+              </w:rPr>
+              <w:t>c11</w:t>
+            </w:r>
+          </w:p>
+        </w:tc>
+        <w:tc>
+          <w:tcPr>
+            <w:tcW w:w="709" w:type="dxa"/>
+            <w:tcBorders>
+              <w:top w:val="single" w:sz="4" w:space="0" w:color="auto"/>
+              <w:left w:val="single" w:sz="4" w:space="0" w:color="auto"/>
+              <w:bottom w:val="single" w:sz="4" w:space="0" w:color="auto"/>
+              <w:right w:val="single" w:sz="4" w:space="0" w:color="auto"/>
+            </w:tcBorders>
+            <w:hideMark/>
+          </w:tcPr>
+          <w:p>
+            <w:pPr>
+              <w:jc w:val="both"/>
+              <w:rPr>
+                <w:rFonts w:ascii="Times New Roman" w:hAnsi="Times New Roman" w:cs="Times New Roman"/>
+              </w:rPr>
+            </w:pPr>
+            <w:r>
+              <w:rPr>
+                <w:rFonts w:ascii="Times New Roman" w:hAnsi="Times New Roman" w:cs="Times New Roman"/>
+              </w:rPr>
+              <w:t>k</w:t>
+            </w:r>
+          </w:p>
+        </w:tc>
+      </w:tr>
+      <w:tr>
+        <w:tc>
+          <w:tcPr>
+            <w:tcW w:w="436" w:type="dxa"/>
+            <w:tcBorders>
+              <w:top w:val="single" w:sz="4" w:space="0" w:color="auto"/>
+              <w:left w:val="single" w:sz="4" w:space="0" w:color="auto"/>
+              <w:bottom w:val="single" w:sz="4" w:space="0" w:color="auto"/>
+              <w:right w:val="single" w:sz="4" w:space="0" w:color="auto"/>
+            </w:tcBorders>
+            <w:hideMark/>
+          </w:tcPr>
+          <w:p>
+            <w:pPr>
+              <w:jc w:val="both"/>
+              <w:rPr>
+                <w:rFonts w:ascii="Times New Roman" w:hAnsi="Times New Roman" w:cs="Times New Roman"/>
+              </w:rPr>
+            </w:pPr>
+            <w:r>
+              <w:rPr>
+                <w:rFonts w:ascii="Times New Roman" w:hAnsi="Times New Roman" w:cs="Times New Roman"/>
+              </w:rPr>
+              <w:t>12</w:t>
+            </w:r>
+          </w:p>
+        </w:tc>
+        <w:tc>
+          <w:tcPr>
+            <w:tcW w:w="5938" w:type="dxa"/>
+            <w:tcBorders>
+              <w:top w:val="single" w:sz="4" w:space="0" w:color="auto"/>
+              <w:left w:val="single" w:sz="4" w:space="0" w:color="auto"/>
+              <w:bottom w:val="single" w:sz="4" w:space="0" w:color="auto"/>
+              <w:right w:val="single" w:sz="4" w:space="0" w:color="auto"/>
+            </w:tcBorders>
+          </w:tcPr>
+          <w:p>
+            <w:pPr>
+              <w:rPr>
+                <w:rFonts w:ascii="Courier New" w:eastAsia="Times New Roman" w:hAnsi="Courier New" w:cs="Courier New"/>
+                <w:color w:val="000000"/>
+                <w:sz w:val="21"/>
+                <w:szCs w:val="21"/>
+                <w:lang w:val="en-US" w:eastAsia="es-CO"/>
+              </w:rPr>
+            </w:pPr>
+            <w:r>
+              <w:rPr>
+                <w:rFonts w:ascii="Courier New" w:eastAsia="Times New Roman" w:hAnsi="Courier New" w:cs="Courier New"/>
+                <w:color w:val="000000"/>
+                <w:sz w:val="21"/>
+                <w:szCs w:val="21"/>
+                <w:lang w:val="en-US" w:eastAsia="es-CO"/>
+              </w:rPr>
+              <w:t>return merge(l</w:t>
+            </w:r>
+            <w:proofErr w:type="gramStart"/>
+            <w:r>
+              <w:rPr>
+                <w:rFonts w:ascii="Courier New" w:eastAsia="Times New Roman" w:hAnsi="Courier New" w:cs="Courier New"/>
+                <w:color w:val="000000"/>
+                <w:sz w:val="21"/>
+                <w:szCs w:val="21"/>
+                <w:lang w:val="en-US" w:eastAsia="es-CO"/>
+              </w:rPr>
+              <w:t>1,l</w:t>
+            </w:r>
+            <w:proofErr w:type="gramEnd"/>
+            <w:r>
+              <w:rPr>
+                <w:rFonts w:ascii="Courier New" w:eastAsia="Times New Roman" w:hAnsi="Courier New" w:cs="Courier New"/>
+                <w:color w:val="000000"/>
+                <w:sz w:val="21"/>
+                <w:szCs w:val="21"/>
+                <w:lang w:val="en-US" w:eastAsia="es-CO"/>
+              </w:rPr>
+              <w:t>2)</w:t>
+            </w:r>
+          </w:p>
+        </w:tc>
+        <w:tc>
+          <w:tcPr>
+            <w:tcW w:w="709" w:type="dxa"/>
+            <w:tcBorders>
+              <w:top w:val="single" w:sz="4" w:space="0" w:color="auto"/>
+              <w:left w:val="single" w:sz="4" w:space="0" w:color="auto"/>
+              <w:bottom w:val="single" w:sz="4" w:space="0" w:color="auto"/>
+              <w:right w:val="single" w:sz="4" w:space="0" w:color="auto"/>
+            </w:tcBorders>
+            <w:hideMark/>
+          </w:tcPr>
+          <w:p>
+            <w:pPr>
+              <w:jc w:val="both"/>
+              <w:rPr>
+                <w:rFonts w:ascii="Times New Roman" w:hAnsi="Times New Roman" w:cs="Times New Roman"/>
+              </w:rPr>
+            </w:pPr>
+            <w:r>
+              <w:rPr>
+                <w:rFonts w:ascii="Times New Roman" w:hAnsi="Times New Roman" w:cs="Times New Roman"/>
+              </w:rPr>
+              <w:t>c12</w:t>
+            </w:r>
+          </w:p>
+        </w:tc>
+        <w:tc>
+          <w:tcPr>
+            <w:tcW w:w="709" w:type="dxa"/>
+            <w:tcBorders>
+              <w:top w:val="single" w:sz="4" w:space="0" w:color="auto"/>
+              <w:left w:val="single" w:sz="4" w:space="0" w:color="auto"/>
+              <w:bottom w:val="single" w:sz="4" w:space="0" w:color="auto"/>
+              <w:right w:val="single" w:sz="4" w:space="0" w:color="auto"/>
+            </w:tcBorders>
+          </w:tcPr>
+          <w:p>
+            <w:pPr>
+              <w:jc w:val="both"/>
+              <w:rPr>
+                <w:rFonts w:ascii="Times New Roman" w:hAnsi="Times New Roman" w:cs="Times New Roman"/>
+              </w:rPr>
+            </w:pPr>
+            <w:r>
+              <w:rPr>
+                <w:rFonts w:ascii="Times New Roman" w:hAnsi="Times New Roman" w:cs="Times New Roman"/>
+              </w:rPr>
+              <w:t>1</w:t>
+            </w:r>
+          </w:p>
+        </w:tc>
+      </w:tr>
+    </w:tbl>
+    <w:p>
+      <w:pPr>
+        <w:jc w:val="both"/>
+        <w:rPr>
+          <w:rFonts w:ascii="Times New Roman" w:hAnsi="Times New Roman" w:cs="Times New Roman"/>
           <w:b/>
         </w:rPr>
       </w:pPr>
-      <w:r>
+    </w:p>
+    <w:p>
+      <w:pPr>
+        <w:jc w:val="both"/>
         <w:rPr>
           <w:rFonts w:ascii="Times New Roman" w:hAnsi="Times New Roman" w:cs="Times New Roman"/>
           <w:b/>
         </w:rPr>
+      </w:pPr>
+      <w:r>
+        <w:rPr>
+          <w:rFonts w:ascii="Times New Roman" w:hAnsi="Times New Roman" w:cs="Times New Roman"/>
+          <w:b/>
+        </w:rPr>
+        <w:lastRenderedPageBreak/>
         <w:t xml:space="preserve">Análisis de complejidad espacial de los tres algoritmos </w:t>
       </w:r>
     </w:p>
@@ -20816,6 +24925,95 @@
     </w:lvl>
   </w:abstractNum>
   <w:abstractNum w:abstractNumId="3" w15:restartNumberingAfterBreak="0">
+    <w:nsid w:val="234E1AA4"/>
+    <w:multiLevelType w:val="hybridMultilevel"/>
+    <w:tmpl w:val="A642DD5A"/>
+    <w:lvl w:ilvl="0" w:tplc="200E2B7C">
+      <w:start w:val="1"/>
+      <w:numFmt w:val="decimal"/>
+      <w:lvlText w:val="(%1)"/>
+      <w:lvlJc w:val="left"/>
+      <w:pPr>
+        <w:ind w:left="720" w:hanging="360"/>
+      </w:pPr>
+      <w:rPr>
+        <w:rFonts w:hint="default"/>
+      </w:rPr>
+    </w:lvl>
+    <w:lvl w:ilvl="1" w:tplc="240A0019" w:tentative="1">
+      <w:start w:val="1"/>
+      <w:numFmt w:val="lowerLetter"/>
+      <w:lvlText w:val="%2."/>
+      <w:lvlJc w:val="left"/>
+      <w:pPr>
+        <w:ind w:left="1440" w:hanging="360"/>
+      </w:pPr>
+    </w:lvl>
+    <w:lvl w:ilvl="2" w:tplc="240A001B" w:tentative="1">
+      <w:start w:val="1"/>
+      <w:numFmt w:val="lowerRoman"/>
+      <w:lvlText w:val="%3."/>
+      <w:lvlJc w:val="right"/>
+      <w:pPr>
+        <w:ind w:left="2160" w:hanging="180"/>
+      </w:pPr>
+    </w:lvl>
+    <w:lvl w:ilvl="3" w:tplc="240A000F" w:tentative="1">
+      <w:start w:val="1"/>
+      <w:numFmt w:val="decimal"/>
+      <w:lvlText w:val="%4."/>
+      <w:lvlJc w:val="left"/>
+      <w:pPr>
+        <w:ind w:left="2880" w:hanging="360"/>
+      </w:pPr>
+    </w:lvl>
+    <w:lvl w:ilvl="4" w:tplc="240A0019" w:tentative="1">
+      <w:start w:val="1"/>
+      <w:numFmt w:val="lowerLetter"/>
+      <w:lvlText w:val="%5."/>
+      <w:lvlJc w:val="left"/>
+      <w:pPr>
+        <w:ind w:left="3600" w:hanging="360"/>
+      </w:pPr>
+    </w:lvl>
+    <w:lvl w:ilvl="5" w:tplc="240A001B" w:tentative="1">
+      <w:start w:val="1"/>
+      <w:numFmt w:val="lowerRoman"/>
+      <w:lvlText w:val="%6."/>
+      <w:lvlJc w:val="right"/>
+      <w:pPr>
+        <w:ind w:left="4320" w:hanging="180"/>
+      </w:pPr>
+    </w:lvl>
+    <w:lvl w:ilvl="6" w:tplc="240A000F" w:tentative="1">
+      <w:start w:val="1"/>
+      <w:numFmt w:val="decimal"/>
+      <w:lvlText w:val="%7."/>
+      <w:lvlJc w:val="left"/>
+      <w:pPr>
+        <w:ind w:left="5040" w:hanging="360"/>
+      </w:pPr>
+    </w:lvl>
+    <w:lvl w:ilvl="7" w:tplc="240A0019" w:tentative="1">
+      <w:start w:val="1"/>
+      <w:numFmt w:val="lowerLetter"/>
+      <w:lvlText w:val="%8."/>
+      <w:lvlJc w:val="left"/>
+      <w:pPr>
+        <w:ind w:left="5760" w:hanging="360"/>
+      </w:pPr>
+    </w:lvl>
+    <w:lvl w:ilvl="8" w:tplc="240A001B" w:tentative="1">
+      <w:start w:val="1"/>
+      <w:numFmt w:val="lowerRoman"/>
+      <w:lvlText w:val="%9."/>
+      <w:lvlJc w:val="right"/>
+      <w:pPr>
+        <w:ind w:left="6480" w:hanging="180"/>
+      </w:pPr>
+    </w:lvl>
+  </w:abstractNum>
+  <w:abstractNum w:abstractNumId="4" w15:restartNumberingAfterBreak="0">
     <w:nsid w:val="2415680D"/>
     <w:multiLevelType w:val="hybridMultilevel"/>
     <w:tmpl w:val="0B8AEC42"/>
@@ -20928,7 +25126,7 @@
       </w:rPr>
     </w:lvl>
   </w:abstractNum>
-  <w:abstractNum w:abstractNumId="4" w15:restartNumberingAfterBreak="0">
+  <w:abstractNum w:abstractNumId="5" w15:restartNumberingAfterBreak="0">
     <w:nsid w:val="26361FE1"/>
     <w:multiLevelType w:val="hybridMultilevel"/>
     <w:tmpl w:val="57D01C84"/>
@@ -21041,7 +25239,7 @@
       </w:rPr>
     </w:lvl>
   </w:abstractNum>
-  <w:abstractNum w:abstractNumId="5" w15:restartNumberingAfterBreak="0">
+  <w:abstractNum w:abstractNumId="6" w15:restartNumberingAfterBreak="0">
     <w:nsid w:val="40250F51"/>
     <w:multiLevelType w:val="hybridMultilevel"/>
     <w:tmpl w:val="A8160266"/>
@@ -21153,7 +25351,7 @@
       </w:rPr>
     </w:lvl>
   </w:abstractNum>
-  <w:abstractNum w:abstractNumId="6" w15:restartNumberingAfterBreak="0">
+  <w:abstractNum w:abstractNumId="7" w15:restartNumberingAfterBreak="0">
     <w:nsid w:val="470C6E08"/>
     <w:multiLevelType w:val="hybridMultilevel"/>
     <w:tmpl w:val="E47C0206"/>
@@ -21266,7 +25464,7 @@
       </w:rPr>
     </w:lvl>
   </w:abstractNum>
-  <w:abstractNum w:abstractNumId="7" w15:restartNumberingAfterBreak="0">
+  <w:abstractNum w:abstractNumId="8" w15:restartNumberingAfterBreak="0">
     <w:nsid w:val="63D77DC1"/>
     <w:multiLevelType w:val="hybridMultilevel"/>
     <w:tmpl w:val="9F3EB6B8"/>
@@ -21355,7 +25553,7 @@
       </w:pPr>
     </w:lvl>
   </w:abstractNum>
-  <w:abstractNum w:abstractNumId="8" w15:restartNumberingAfterBreak="0">
+  <w:abstractNum w:abstractNumId="9" w15:restartNumberingAfterBreak="0">
     <w:nsid w:val="7E611304"/>
     <w:multiLevelType w:val="hybridMultilevel"/>
     <w:tmpl w:val="A3022AF2"/>
@@ -21468,31 +25666,31 @@
     </w:lvl>
   </w:abstractNum>
   <w:num w:numId="1">
-    <w:abstractNumId w:val="6"/>
+    <w:abstractNumId w:val="7"/>
   </w:num>
   <w:num w:numId="2">
-    <w:abstractNumId w:val="3"/>
+    <w:abstractNumId w:val="4"/>
   </w:num>
   <w:num w:numId="3">
-    <w:abstractNumId w:val="4"/>
+    <w:abstractNumId w:val="5"/>
   </w:num>
   <w:num w:numId="4">
     <w:abstractNumId w:val="0"/>
   </w:num>
   <w:num w:numId="5">
-    <w:abstractNumId w:val="5"/>
+    <w:abstractNumId w:val="6"/>
   </w:num>
   <w:num w:numId="6">
-    <w:abstractNumId w:val="8"/>
+    <w:abstractNumId w:val="9"/>
   </w:num>
   <w:num w:numId="7">
     <w:abstractNumId w:val="2"/>
   </w:num>
   <w:num w:numId="8">
-    <w:abstractNumId w:val="7"/>
+    <w:abstractNumId w:val="8"/>
   </w:num>
   <w:num w:numId="9">
-    <w:abstractNumId w:val="7"/>
+    <w:abstractNumId w:val="8"/>
     <w:lvlOverride w:ilvl="0">
       <w:startOverride w:val="1"/>
     </w:lvlOverride>
@@ -21523,6 +25721,9 @@
   </w:num>
   <w:num w:numId="10">
     <w:abstractNumId w:val="1"/>
+  </w:num>
+  <w:num w:numId="11">
+    <w:abstractNumId w:val="3"/>
   </w:num>
 </w:numbering>
 </file>
@@ -22381,7 +26582,7 @@
 </file>
 
 <file path=customXml/itemProps1.xml><?xml version="1.0" encoding="utf-8"?>
-<ds:datastoreItem xmlns:ds="http://schemas.openxmlformats.org/officeDocument/2006/customXml" ds:itemID="{D5BA1C21-B910-497B-9B88-4879D38CF76B}">
+<ds:datastoreItem xmlns:ds="http://schemas.openxmlformats.org/officeDocument/2006/customXml" ds:itemID="{3CEC1F53-C0C4-4035-95C8-281C121AB331}">
   <ds:schemaRefs>
     <ds:schemaRef ds:uri="http://schemas.openxmlformats.org/officeDocument/2006/bibliography"/>
   </ds:schemaRefs>

</xml_diff>

<commit_message>
Analisis de complejidad temporal merge sort
</commit_message>
<xml_diff>
--- a/INFORME DE INGENIERÍA.docx
+++ b/INFORME DE INGENIERÍA.docx
@@ -8028,6 +8028,16 @@
           <w:lang w:val="en-US" w:eastAsia="es-CO"/>
         </w:rPr>
         <w:t xml:space="preserve"> = 0 to n</w:t>
+      </w:r>
+      <w:r>
+        <w:rPr>
+          <w:rFonts w:ascii="Courier New" w:eastAsia="Times New Roman" w:hAnsi="Courier New" w:cs="Courier New"/>
+          <w:color w:val="000000"/>
+          <w:sz w:val="21"/>
+          <w:szCs w:val="21"/>
+          <w:lang w:val="en-US" w:eastAsia="es-CO"/>
+        </w:rPr>
+        <w:t>-1</w:t>
       </w:r>
     </w:p>
     <w:p>
@@ -22747,7 +22757,7 @@
         <w:rPr>
           <w:rFonts w:ascii="Times New Roman" w:hAnsi="Times New Roman" w:cs="Times New Roman"/>
         </w:rPr>
-        <w:t>D</w:t>
+        <w:t>E</w:t>
       </w:r>
       <w:r>
         <w:rPr>
@@ -22759,15 +22769,7 @@
         <w:rPr>
           <w:rFonts w:ascii="Times New Roman" w:hAnsi="Times New Roman" w:cs="Times New Roman"/>
         </w:rPr>
-        <w:t>c2+c9+c12+c15 y C =</w:t>
-      </w:r>
-      <w:bookmarkStart w:id="0" w:name="_GoBack"/>
-      <w:bookmarkEnd w:id="0"/>
-      <w:r>
-        <w:rPr>
-          <w:rFonts w:ascii="Times New Roman" w:hAnsi="Times New Roman" w:cs="Times New Roman"/>
-        </w:rPr>
-        <w:t xml:space="preserve"> c2+c3+c4+c5+c6+c9+c10+c11</w:t>
+        <w:t>c2+c9+c12+c15 y C = c2+c3+c4+c5+c6+c9+c10+c11</w:t>
       </w:r>
     </w:p>
     <w:p>
@@ -22793,7 +22795,13 @@
         <w:rPr>
           <w:rFonts w:ascii="Times New Roman" w:hAnsi="Times New Roman" w:cs="Times New Roman"/>
         </w:rPr>
-        <w:t>Ck+D</w:t>
+        <w:t>Ck+</w:t>
+      </w:r>
+      <w:r>
+        <w:rPr>
+          <w:rFonts w:ascii="Times New Roman" w:hAnsi="Times New Roman" w:cs="Times New Roman"/>
+        </w:rPr>
+        <w:t>E</w:t>
       </w:r>
       <w:proofErr w:type="spellEnd"/>
     </w:p>
@@ -22809,6 +22817,12 @@
           <w:rFonts w:ascii="Times New Roman" w:hAnsi="Times New Roman" w:cs="Times New Roman"/>
         </w:rPr>
         <w:t>Reemplazando k por n/2</w:t>
+      </w:r>
+      <w:r>
+        <w:rPr>
+          <w:rFonts w:ascii="Times New Roman" w:hAnsi="Times New Roman" w:cs="Times New Roman"/>
+        </w:rPr>
+        <w:t>. Sea D = C/2</w:t>
       </w:r>
     </w:p>
     <w:p>
@@ -22827,8 +22841,28 @@
         <w:rPr>
           <w:rFonts w:ascii="Times New Roman" w:hAnsi="Times New Roman" w:cs="Times New Roman"/>
         </w:rPr>
-        <w:t>T(n) = Cn/2+D</w:t>
-      </w:r>
+        <w:t xml:space="preserve">T(n) = </w:t>
+      </w:r>
+      <w:proofErr w:type="spellStart"/>
+      <w:r>
+        <w:rPr>
+          <w:rFonts w:ascii="Times New Roman" w:hAnsi="Times New Roman" w:cs="Times New Roman"/>
+        </w:rPr>
+        <w:t>D</w:t>
+      </w:r>
+      <w:r>
+        <w:rPr>
+          <w:rFonts w:ascii="Times New Roman" w:hAnsi="Times New Roman" w:cs="Times New Roman"/>
+        </w:rPr>
+        <w:t>n+</w:t>
+      </w:r>
+      <w:r>
+        <w:rPr>
+          <w:rFonts w:ascii="Times New Roman" w:hAnsi="Times New Roman" w:cs="Times New Roman"/>
+        </w:rPr>
+        <w:t>E</w:t>
+      </w:r>
+      <w:proofErr w:type="spellEnd"/>
     </w:p>
     <w:p>
       <w:pPr>
@@ -22837,6 +22871,18 @@
           <w:rFonts w:ascii="Times New Roman" w:hAnsi="Times New Roman" w:cs="Times New Roman"/>
         </w:rPr>
       </w:pPr>
+      <w:r>
+        <w:rPr>
+          <w:rFonts w:ascii="Times New Roman" w:hAnsi="Times New Roman" w:cs="Times New Roman"/>
+        </w:rPr>
+        <w:t>Así, la función auxiliar es O(n)</w:t>
+      </w:r>
+      <w:r>
+        <w:rPr>
+          <w:rFonts w:ascii="Times New Roman" w:hAnsi="Times New Roman" w:cs="Times New Roman"/>
+        </w:rPr>
+        <w:t>.</w:t>
+      </w:r>
     </w:p>
     <w:p>
       <w:pPr>
@@ -22856,6 +22902,87 @@
           <w:rFonts w:ascii="Times New Roman" w:hAnsi="Times New Roman" w:cs="Times New Roman"/>
         </w:rPr>
         <w:t xml:space="preserve"> Sea a el arreglo de entrada y n su tamaño.</w:t>
+      </w:r>
+      <w:r>
+        <w:rPr>
+          <w:rFonts w:ascii="Times New Roman" w:hAnsi="Times New Roman" w:cs="Times New Roman"/>
+        </w:rPr>
+        <w:t xml:space="preserve"> Para simplificar, se asume que </w:t>
+      </w:r>
+      <m:oMath>
+        <m:r>
+          <w:rPr>
+            <w:rFonts w:ascii="Cambria Math" w:hAnsi="Cambria Math" w:cs="Times New Roman"/>
+          </w:rPr>
+          <m:t>n=</m:t>
+        </m:r>
+        <m:sSup>
+          <m:sSupPr>
+            <m:ctrlPr>
+              <w:rPr>
+                <w:rFonts w:ascii="Cambria Math" w:hAnsi="Cambria Math" w:cs="Times New Roman"/>
+                <w:i/>
+              </w:rPr>
+            </m:ctrlPr>
+          </m:sSupPr>
+          <m:e>
+            <m:r>
+              <w:rPr>
+                <w:rFonts w:ascii="Cambria Math" w:hAnsi="Cambria Math" w:cs="Times New Roman"/>
+              </w:rPr>
+              <m:t>2</m:t>
+            </m:r>
+          </m:e>
+          <m:sup>
+            <m:r>
+              <w:rPr>
+                <w:rFonts w:ascii="Cambria Math" w:hAnsi="Cambria Math" w:cs="Times New Roman"/>
+              </w:rPr>
+              <m:t>k</m:t>
+            </m:r>
+          </m:sup>
+        </m:sSup>
+        <m:r>
+          <w:rPr>
+            <w:rFonts w:ascii="Cambria Math" w:hAnsi="Cambria Math" w:cs="Times New Roman"/>
+          </w:rPr>
+          <m:t>, k∈</m:t>
+        </m:r>
+        <m:sSup>
+          <m:sSupPr>
+            <m:ctrlPr>
+              <w:rPr>
+                <w:rFonts w:ascii="Cambria Math" w:hAnsi="Cambria Math" w:cs="Times New Roman"/>
+                <w:i/>
+              </w:rPr>
+            </m:ctrlPr>
+          </m:sSupPr>
+          <m:e>
+            <m:r>
+              <m:rPr>
+                <m:scr m:val="double-struck"/>
+              </m:rPr>
+              <w:rPr>
+                <w:rFonts w:ascii="Cambria Math" w:hAnsi="Cambria Math" w:cs="Times New Roman"/>
+              </w:rPr>
+              <m:t>Z</m:t>
+            </m:r>
+          </m:e>
+          <m:sup>
+            <m:r>
+              <w:rPr>
+                <w:rFonts w:ascii="Cambria Math" w:hAnsi="Cambria Math" w:cs="Times New Roman"/>
+              </w:rPr>
+              <m:t>+</m:t>
+            </m:r>
+          </m:sup>
+        </m:sSup>
+      </m:oMath>
+      <w:r>
+        <w:rPr>
+          <w:rFonts w:ascii="Times New Roman" w:eastAsiaTheme="minorEastAsia" w:hAnsi="Times New Roman" w:cs="Times New Roman"/>
+        </w:rPr>
+        <w:t>. Sea T(n) el tiempo que tarda en ejecutarse el algoritmo en función de n.</w:t>
       </w:r>
     </w:p>
     <w:tbl>
@@ -22868,7 +22995,7 @@
         <w:gridCol w:w="436"/>
         <w:gridCol w:w="5938"/>
         <w:gridCol w:w="709"/>
-        <w:gridCol w:w="709"/>
+        <w:gridCol w:w="779"/>
       </w:tblGrid>
       <w:tr>
         <w:tc>
@@ -23096,7 +23223,7 @@
               <w:rPr>
                 <w:rFonts w:ascii="Times New Roman" w:hAnsi="Times New Roman" w:cs="Times New Roman"/>
               </w:rPr>
-              <w:t>k+1</w:t>
+              <w:t>0</w:t>
             </w:r>
           </w:p>
         </w:tc>
@@ -23209,7 +23336,7 @@
               <w:rPr>
                 <w:rFonts w:ascii="Times New Roman" w:hAnsi="Times New Roman" w:cs="Times New Roman"/>
               </w:rPr>
-              <w:t>k</w:t>
+              <w:t>1</w:t>
             </w:r>
           </w:p>
         </w:tc>
@@ -23325,7 +23452,7 @@
               <w:rPr>
                 <w:rFonts w:ascii="Times New Roman" w:hAnsi="Times New Roman" w:cs="Times New Roman"/>
               </w:rPr>
-              <w:t>k</w:t>
+              <w:t>1</w:t>
             </w:r>
           </w:p>
         </w:tc>
@@ -23413,6 +23540,16 @@
               </w:rPr>
               <w:t xml:space="preserve"> = 0 to n</w:t>
             </w:r>
+            <w:r>
+              <w:rPr>
+                <w:rFonts w:ascii="Courier New" w:eastAsia="Times New Roman" w:hAnsi="Courier New" w:cs="Courier New"/>
+                <w:color w:val="000000"/>
+                <w:sz w:val="21"/>
+                <w:szCs w:val="21"/>
+                <w:lang w:val="en-US" w:eastAsia="es-CO"/>
+              </w:rPr>
+              <w:t>-1</w:t>
+            </w:r>
           </w:p>
         </w:tc>
         <w:tc>
@@ -23463,7 +23600,7 @@
               <w:rPr>
                 <w:rFonts w:ascii="Times New Roman" w:hAnsi="Times New Roman" w:cs="Times New Roman"/>
               </w:rPr>
-              <w:t>k</w:t>
+              <w:t>n+1</w:t>
             </w:r>
           </w:p>
         </w:tc>
@@ -23610,7 +23747,7 @@
               <w:rPr>
                 <w:rFonts w:ascii="Times New Roman" w:hAnsi="Times New Roman" w:cs="Times New Roman"/>
               </w:rPr>
-              <w:t>k</w:t>
+              <w:t>n</w:t>
             </w:r>
           </w:p>
         </w:tc>
@@ -23748,7 +23885,7 @@
               <w:rPr>
                 <w:rFonts w:ascii="Times New Roman" w:hAnsi="Times New Roman" w:cs="Times New Roman"/>
               </w:rPr>
-              <w:t>0</w:t>
+              <w:t>n/2</w:t>
             </w:r>
           </w:p>
         </w:tc>
@@ -23864,7 +24001,7 @@
               <w:rPr>
                 <w:rFonts w:ascii="Times New Roman" w:hAnsi="Times New Roman" w:cs="Times New Roman"/>
               </w:rPr>
-              <w:t>0</w:t>
+              <w:t>n</w:t>
             </w:r>
           </w:p>
         </w:tc>
@@ -23999,7 +24136,7 @@
               <w:rPr>
                 <w:rFonts w:ascii="Times New Roman" w:hAnsi="Times New Roman" w:cs="Times New Roman"/>
               </w:rPr>
-              <w:t>k+1</w:t>
+              <w:t>n/2</w:t>
             </w:r>
           </w:p>
         </w:tc>
@@ -24137,7 +24274,7 @@
               <w:rPr>
                 <w:rFonts w:ascii="Times New Roman" w:hAnsi="Times New Roman" w:cs="Times New Roman"/>
               </w:rPr>
-              <w:t>k</w:t>
+              <w:t>T(n/2)</w:t>
             </w:r>
           </w:p>
         </w:tc>
@@ -24271,7 +24408,7 @@
               <w:rPr>
                 <w:rFonts w:ascii="Times New Roman" w:hAnsi="Times New Roman" w:cs="Times New Roman"/>
               </w:rPr>
-              <w:t>k</w:t>
+              <w:t>T(n/2)</w:t>
             </w:r>
           </w:p>
         </w:tc>
@@ -24400,12 +24537,14 @@
                 <w:rFonts w:ascii="Times New Roman" w:hAnsi="Times New Roman" w:cs="Times New Roman"/>
               </w:rPr>
             </w:pPr>
-            <w:r>
-              <w:rPr>
-                <w:rFonts w:ascii="Times New Roman" w:hAnsi="Times New Roman" w:cs="Times New Roman"/>
-              </w:rPr>
-              <w:t>1</w:t>
-            </w:r>
+            <w:proofErr w:type="spellStart"/>
+            <w:r>
+              <w:rPr>
+                <w:rFonts w:ascii="Times New Roman" w:hAnsi="Times New Roman" w:cs="Times New Roman"/>
+              </w:rPr>
+              <w:t>Dn+E</w:t>
+            </w:r>
+            <w:proofErr w:type="spellEnd"/>
           </w:p>
         </w:tc>
       </w:tr>
@@ -24415,15 +24554,1373 @@
         <w:jc w:val="both"/>
         <w:rPr>
           <w:rFonts w:ascii="Times New Roman" w:hAnsi="Times New Roman" w:cs="Times New Roman"/>
-          <w:b/>
-        </w:rPr>
-      </w:pPr>
+        </w:rPr>
+      </w:pPr>
+      <w:r>
+        <w:rPr>
+          <w:rFonts w:ascii="Times New Roman" w:hAnsi="Times New Roman" w:cs="Times New Roman"/>
+        </w:rPr>
+        <w:lastRenderedPageBreak/>
+        <w:t>Así</w:t>
+      </w:r>
+      <w:r>
+        <w:rPr>
+          <w:rFonts w:ascii="Times New Roman" w:hAnsi="Times New Roman" w:cs="Times New Roman"/>
+        </w:rPr>
+        <w:t xml:space="preserve">, cuando n </w:t>
+      </w:r>
+      <m:oMath>
+        <m:r>
+          <w:rPr>
+            <w:rFonts w:ascii="Cambria Math" w:hAnsi="Cambria Math" w:cs="Times New Roman"/>
+          </w:rPr>
+          <m:t>≠</m:t>
+        </m:r>
+      </m:oMath>
+      <w:r>
+        <w:rPr>
+          <w:rFonts w:ascii="Times New Roman" w:eastAsiaTheme="minorEastAsia" w:hAnsi="Times New Roman" w:cs="Times New Roman"/>
+        </w:rPr>
+        <w:t xml:space="preserve"> 1 (si n = 1, sea A = c1+c2, T(n) = c1+c2 = A)</w:t>
+      </w:r>
+      <w:r>
+        <w:rPr>
+          <w:rFonts w:ascii="Times New Roman" w:hAnsi="Times New Roman" w:cs="Times New Roman"/>
+        </w:rPr>
+        <w:t>:</w:t>
+      </w:r>
     </w:p>
     <w:p>
       <w:pPr>
+        <w:pStyle w:val="Prrafodelista"/>
+        <w:numPr>
+          <w:ilvl w:val="0"/>
+          <w:numId w:val="12"/>
+        </w:numPr>
         <w:jc w:val="both"/>
         <w:rPr>
           <w:rFonts w:ascii="Times New Roman" w:hAnsi="Times New Roman" w:cs="Times New Roman"/>
+        </w:rPr>
+      </w:pPr>
+      <w:r>
+        <w:rPr>
+          <w:rFonts w:ascii="Times New Roman" w:hAnsi="Times New Roman" w:cs="Times New Roman"/>
+        </w:rPr>
+        <w:t xml:space="preserve">T(n) = </w:t>
+      </w:r>
+      <w:r>
+        <w:rPr>
+          <w:rFonts w:ascii="Times New Roman" w:hAnsi="Times New Roman" w:cs="Times New Roman"/>
+        </w:rPr>
+        <w:t>c1+c3+c4+c5n+</w:t>
+      </w:r>
+      <w:r>
+        <w:rPr>
+          <w:rFonts w:ascii="Times New Roman" w:hAnsi="Times New Roman" w:cs="Times New Roman"/>
+        </w:rPr>
+        <w:t>c5+</w:t>
+      </w:r>
+      <w:r>
+        <w:rPr>
+          <w:rFonts w:ascii="Times New Roman" w:hAnsi="Times New Roman" w:cs="Times New Roman"/>
+        </w:rPr>
+        <w:t>c6n+c7n/2+c8n+c9n/2+c10T(n/</w:t>
+      </w:r>
+      <w:proofErr w:type="gramStart"/>
+      <w:r>
+        <w:rPr>
+          <w:rFonts w:ascii="Times New Roman" w:hAnsi="Times New Roman" w:cs="Times New Roman"/>
+        </w:rPr>
+        <w:t>2)+</w:t>
+      </w:r>
+      <w:proofErr w:type="gramEnd"/>
+      <w:r>
+        <w:rPr>
+          <w:rFonts w:ascii="Times New Roman" w:hAnsi="Times New Roman" w:cs="Times New Roman"/>
+        </w:rPr>
+        <w:t>c11T(n/2)+</w:t>
+      </w:r>
+      <w:proofErr w:type="spellStart"/>
+      <w:r>
+        <w:rPr>
+          <w:rFonts w:ascii="Times New Roman" w:hAnsi="Times New Roman" w:cs="Times New Roman"/>
+        </w:rPr>
+        <w:t>Dn</w:t>
+      </w:r>
+      <w:r>
+        <w:rPr>
+          <w:rFonts w:ascii="Times New Roman" w:hAnsi="Times New Roman" w:cs="Times New Roman"/>
+        </w:rPr>
+        <w:t>+E</w:t>
+      </w:r>
+      <w:proofErr w:type="spellEnd"/>
+    </w:p>
+    <w:p>
+      <w:pPr>
+        <w:jc w:val="both"/>
+        <w:rPr>
+          <w:rFonts w:ascii="Times New Roman" w:hAnsi="Times New Roman" w:cs="Times New Roman"/>
+        </w:rPr>
+      </w:pPr>
+      <w:r>
+        <w:rPr>
+          <w:rFonts w:ascii="Times New Roman" w:hAnsi="Times New Roman" w:cs="Times New Roman"/>
+        </w:rPr>
+        <w:t>Para simplificar el análisis, se asume que c1=c2=…=c12=D=E=1. Así,</w:t>
+      </w:r>
+    </w:p>
+    <w:p>
+      <w:pPr>
+        <w:pStyle w:val="Prrafodelista"/>
+        <w:numPr>
+          <w:ilvl w:val="0"/>
+          <w:numId w:val="12"/>
+        </w:numPr>
+        <w:jc w:val="both"/>
+        <w:rPr>
+          <w:rFonts w:ascii="Times New Roman" w:hAnsi="Times New Roman" w:cs="Times New Roman"/>
+        </w:rPr>
+      </w:pPr>
+      <w:r>
+        <w:rPr>
+          <w:rFonts w:ascii="Times New Roman" w:hAnsi="Times New Roman" w:cs="Times New Roman"/>
+        </w:rPr>
+        <w:t>T(n) =5+4n+2n/2+2T(n/2) = 2T(n/</w:t>
+      </w:r>
+      <w:proofErr w:type="gramStart"/>
+      <w:r>
+        <w:rPr>
+          <w:rFonts w:ascii="Times New Roman" w:hAnsi="Times New Roman" w:cs="Times New Roman"/>
+        </w:rPr>
+        <w:t>2)+</w:t>
+      </w:r>
+      <w:proofErr w:type="gramEnd"/>
+      <w:r>
+        <w:rPr>
+          <w:rFonts w:ascii="Times New Roman" w:hAnsi="Times New Roman" w:cs="Times New Roman"/>
+        </w:rPr>
+        <w:t>5n+5</w:t>
+      </w:r>
+    </w:p>
+    <w:p>
+      <w:pPr>
+        <w:jc w:val="both"/>
+        <w:rPr>
+          <w:rFonts w:ascii="Times New Roman" w:hAnsi="Times New Roman" w:cs="Times New Roman"/>
+        </w:rPr>
+      </w:pPr>
+      <w:r>
+        <w:rPr>
+          <w:rFonts w:ascii="Times New Roman" w:hAnsi="Times New Roman" w:cs="Times New Roman"/>
+        </w:rPr>
+        <w:t>Así, tenemos que:</w:t>
+      </w:r>
+    </w:p>
+    <w:p>
+      <w:pPr>
+        <w:pStyle w:val="Prrafodelista"/>
+        <w:numPr>
+          <w:ilvl w:val="0"/>
+          <w:numId w:val="12"/>
+        </w:numPr>
+        <w:jc w:val="both"/>
+        <w:rPr>
+          <w:rFonts w:ascii="Times New Roman" w:hAnsi="Times New Roman" w:cs="Times New Roman"/>
+        </w:rPr>
+      </w:pPr>
+      <w:r>
+        <w:rPr>
+          <w:rFonts w:ascii="Times New Roman" w:hAnsi="Times New Roman" w:cs="Times New Roman"/>
+        </w:rPr>
+        <w:t>T(n/2) = 2T(n/</w:t>
+      </w:r>
+      <w:proofErr w:type="gramStart"/>
+      <w:r>
+        <w:rPr>
+          <w:rFonts w:ascii="Times New Roman" w:hAnsi="Times New Roman" w:cs="Times New Roman"/>
+        </w:rPr>
+        <w:t>4)+</w:t>
+      </w:r>
+      <w:proofErr w:type="gramEnd"/>
+      <w:r>
+        <w:rPr>
+          <w:rFonts w:ascii="Times New Roman" w:hAnsi="Times New Roman" w:cs="Times New Roman"/>
+        </w:rPr>
+        <w:t>5n/2+5</w:t>
+      </w:r>
+    </w:p>
+    <w:p>
+      <w:pPr>
+        <w:jc w:val="both"/>
+        <w:rPr>
+          <w:rFonts w:ascii="Times New Roman" w:hAnsi="Times New Roman" w:cs="Times New Roman"/>
+        </w:rPr>
+      </w:pPr>
+      <w:r>
+        <w:rPr>
+          <w:rFonts w:ascii="Times New Roman" w:hAnsi="Times New Roman" w:cs="Times New Roman"/>
+        </w:rPr>
+        <w:t>Al reemplazar (3) en (2) tenemos:</w:t>
+      </w:r>
+    </w:p>
+    <w:p>
+      <w:pPr>
+        <w:pStyle w:val="Prrafodelista"/>
+        <w:numPr>
+          <w:ilvl w:val="0"/>
+          <w:numId w:val="12"/>
+        </w:numPr>
+        <w:jc w:val="both"/>
+        <w:rPr>
+          <w:rFonts w:ascii="Times New Roman" w:hAnsi="Times New Roman" w:cs="Times New Roman"/>
+          <w:lang w:val="en-US"/>
+        </w:rPr>
+      </w:pPr>
+      <w:r>
+        <w:rPr>
+          <w:rFonts w:ascii="Times New Roman" w:hAnsi="Times New Roman" w:cs="Times New Roman"/>
+          <w:lang w:val="en-US"/>
+        </w:rPr>
+        <w:t>T(n) = 2(2T(n/</w:t>
+      </w:r>
+      <w:proofErr w:type="gramStart"/>
+      <w:r>
+        <w:rPr>
+          <w:rFonts w:ascii="Times New Roman" w:hAnsi="Times New Roman" w:cs="Times New Roman"/>
+          <w:lang w:val="en-US"/>
+        </w:rPr>
+        <w:t>4)+</w:t>
+      </w:r>
+      <w:proofErr w:type="gramEnd"/>
+      <w:r>
+        <w:rPr>
+          <w:rFonts w:ascii="Times New Roman" w:hAnsi="Times New Roman" w:cs="Times New Roman"/>
+          <w:lang w:val="en-US"/>
+        </w:rPr>
+        <w:t>5n/2+5)+5n+5</w:t>
+      </w:r>
+      <w:r>
+        <w:rPr>
+          <w:rFonts w:ascii="Times New Roman" w:hAnsi="Times New Roman" w:cs="Times New Roman"/>
+          <w:lang w:val="en-US"/>
+        </w:rPr>
+        <w:t xml:space="preserve"> = 2</w:t>
+      </w:r>
+      <w:r>
+        <w:rPr>
+          <w:rFonts w:ascii="Times New Roman" w:hAnsi="Times New Roman" w:cs="Times New Roman"/>
+          <w:vertAlign w:val="superscript"/>
+          <w:lang w:val="en-US"/>
+        </w:rPr>
+        <w:t>2</w:t>
+      </w:r>
+      <w:r>
+        <w:rPr>
+          <w:rFonts w:ascii="Times New Roman" w:hAnsi="Times New Roman" w:cs="Times New Roman"/>
+          <w:lang w:val="en-US"/>
+        </w:rPr>
+        <w:t>T(n/2</w:t>
+      </w:r>
+      <w:r>
+        <w:rPr>
+          <w:rFonts w:ascii="Times New Roman" w:hAnsi="Times New Roman" w:cs="Times New Roman"/>
+          <w:vertAlign w:val="superscript"/>
+          <w:lang w:val="en-US"/>
+        </w:rPr>
+        <w:t>2</w:t>
+      </w:r>
+      <w:r>
+        <w:rPr>
+          <w:rFonts w:ascii="Times New Roman" w:hAnsi="Times New Roman" w:cs="Times New Roman"/>
+          <w:lang w:val="en-US"/>
+        </w:rPr>
+        <w:t>)+2*5n+</w:t>
+      </w:r>
+      <w:r>
+        <w:rPr>
+          <w:rFonts w:ascii="Times New Roman" w:hAnsi="Times New Roman" w:cs="Times New Roman"/>
+          <w:lang w:val="en-US"/>
+        </w:rPr>
+        <w:t>2*5</w:t>
+      </w:r>
+    </w:p>
+    <w:p>
+      <w:pPr>
+        <w:pStyle w:val="Prrafodelista"/>
+        <w:numPr>
+          <w:ilvl w:val="0"/>
+          <w:numId w:val="12"/>
+        </w:numPr>
+        <w:jc w:val="both"/>
+        <w:rPr>
+          <w:rFonts w:ascii="Times New Roman" w:hAnsi="Times New Roman" w:cs="Times New Roman"/>
+          <w:lang w:val="en-US"/>
+        </w:rPr>
+      </w:pPr>
+      <w:r>
+        <w:rPr>
+          <w:rFonts w:ascii="Times New Roman" w:hAnsi="Times New Roman" w:cs="Times New Roman"/>
+          <w:lang w:val="en-US"/>
+        </w:rPr>
+        <w:t xml:space="preserve">T(n/4) = </w:t>
+      </w:r>
+      <w:r>
+        <w:rPr>
+          <w:rFonts w:ascii="Times New Roman" w:hAnsi="Times New Roman" w:cs="Times New Roman"/>
+        </w:rPr>
+        <w:t>2T(n/</w:t>
+      </w:r>
+      <w:proofErr w:type="gramStart"/>
+      <w:r>
+        <w:rPr>
+          <w:rFonts w:ascii="Times New Roman" w:hAnsi="Times New Roman" w:cs="Times New Roman"/>
+        </w:rPr>
+        <w:t>8</w:t>
+      </w:r>
+      <w:r>
+        <w:rPr>
+          <w:rFonts w:ascii="Times New Roman" w:hAnsi="Times New Roman" w:cs="Times New Roman"/>
+        </w:rPr>
+        <w:t>)+</w:t>
+      </w:r>
+      <w:proofErr w:type="gramEnd"/>
+      <w:r>
+        <w:rPr>
+          <w:rFonts w:ascii="Times New Roman" w:hAnsi="Times New Roman" w:cs="Times New Roman"/>
+        </w:rPr>
+        <w:t>5n/</w:t>
+      </w:r>
+      <w:r>
+        <w:rPr>
+          <w:rFonts w:ascii="Times New Roman" w:hAnsi="Times New Roman" w:cs="Times New Roman"/>
+        </w:rPr>
+        <w:t>4</w:t>
+      </w:r>
+      <w:r>
+        <w:rPr>
+          <w:rFonts w:ascii="Times New Roman" w:hAnsi="Times New Roman" w:cs="Times New Roman"/>
+        </w:rPr>
+        <w:t>+5</w:t>
+      </w:r>
+    </w:p>
+    <w:p>
+      <w:pPr>
+        <w:jc w:val="both"/>
+        <w:rPr>
+          <w:rFonts w:ascii="Times New Roman" w:hAnsi="Times New Roman" w:cs="Times New Roman"/>
+        </w:rPr>
+      </w:pPr>
+      <w:r>
+        <w:rPr>
+          <w:rFonts w:ascii="Times New Roman" w:hAnsi="Times New Roman" w:cs="Times New Roman"/>
+        </w:rPr>
+        <w:t>Al reemplazar (5) en (4) tenemos:</w:t>
+      </w:r>
+    </w:p>
+    <w:p>
+      <w:pPr>
+        <w:pStyle w:val="Prrafodelista"/>
+        <w:numPr>
+          <w:ilvl w:val="0"/>
+          <w:numId w:val="12"/>
+        </w:numPr>
+        <w:jc w:val="both"/>
+        <w:rPr>
+          <w:rFonts w:ascii="Times New Roman" w:hAnsi="Times New Roman" w:cs="Times New Roman"/>
+        </w:rPr>
+      </w:pPr>
+      <w:r>
+        <w:rPr>
+          <w:rFonts w:ascii="Times New Roman" w:hAnsi="Times New Roman" w:cs="Times New Roman"/>
+        </w:rPr>
+        <w:t>T(n) = 2</w:t>
+      </w:r>
+      <w:r>
+        <w:rPr>
+          <w:rFonts w:ascii="Times New Roman" w:hAnsi="Times New Roman" w:cs="Times New Roman"/>
+          <w:vertAlign w:val="superscript"/>
+        </w:rPr>
+        <w:t>2</w:t>
+      </w:r>
+      <w:r>
+        <w:rPr>
+          <w:rFonts w:ascii="Times New Roman" w:hAnsi="Times New Roman" w:cs="Times New Roman"/>
+        </w:rPr>
+        <w:t>(</w:t>
+      </w:r>
+      <w:r>
+        <w:rPr>
+          <w:rFonts w:ascii="Times New Roman" w:hAnsi="Times New Roman" w:cs="Times New Roman"/>
+        </w:rPr>
+        <w:t>2T(n/</w:t>
+      </w:r>
+      <w:proofErr w:type="gramStart"/>
+      <w:r>
+        <w:rPr>
+          <w:rFonts w:ascii="Times New Roman" w:hAnsi="Times New Roman" w:cs="Times New Roman"/>
+        </w:rPr>
+        <w:t>8)+</w:t>
+      </w:r>
+      <w:proofErr w:type="gramEnd"/>
+      <w:r>
+        <w:rPr>
+          <w:rFonts w:ascii="Times New Roman" w:hAnsi="Times New Roman" w:cs="Times New Roman"/>
+        </w:rPr>
+        <w:t>5n/4+5</w:t>
+      </w:r>
+      <w:r>
+        <w:rPr>
+          <w:rFonts w:ascii="Times New Roman" w:hAnsi="Times New Roman" w:cs="Times New Roman"/>
+        </w:rPr>
+        <w:t>)+2*5n+2*5 = 2</w:t>
+      </w:r>
+      <w:r>
+        <w:rPr>
+          <w:rFonts w:ascii="Times New Roman" w:hAnsi="Times New Roman" w:cs="Times New Roman"/>
+          <w:vertAlign w:val="superscript"/>
+        </w:rPr>
+        <w:t>3</w:t>
+      </w:r>
+      <w:r>
+        <w:rPr>
+          <w:rFonts w:ascii="Times New Roman" w:hAnsi="Times New Roman" w:cs="Times New Roman"/>
+        </w:rPr>
+        <w:t>T(n/2</w:t>
+      </w:r>
+      <w:r>
+        <w:rPr>
+          <w:rFonts w:ascii="Times New Roman" w:hAnsi="Times New Roman" w:cs="Times New Roman"/>
+          <w:vertAlign w:val="superscript"/>
+        </w:rPr>
+        <w:t>3</w:t>
+      </w:r>
+      <w:r>
+        <w:rPr>
+          <w:rFonts w:ascii="Times New Roman" w:hAnsi="Times New Roman" w:cs="Times New Roman"/>
+        </w:rPr>
+        <w:t>)+3*5n+3*5</w:t>
+      </w:r>
+    </w:p>
+    <w:p>
+      <w:pPr>
+        <w:jc w:val="both"/>
+        <w:rPr>
+          <w:rFonts w:ascii="Times New Roman" w:hAnsi="Times New Roman" w:cs="Times New Roman"/>
+        </w:rPr>
+      </w:pPr>
+      <w:r>
+        <w:rPr>
+          <w:rFonts w:ascii="Times New Roman" w:hAnsi="Times New Roman" w:cs="Times New Roman"/>
+        </w:rPr>
+        <w:t>Al continuar de esta manera, tenemos el siguiente patrón:</w:t>
+      </w:r>
+    </w:p>
+    <w:p>
+      <w:pPr>
+        <w:pStyle w:val="Prrafodelista"/>
+        <w:numPr>
+          <w:ilvl w:val="0"/>
+          <w:numId w:val="12"/>
+        </w:numPr>
+        <w:jc w:val="both"/>
+        <w:rPr>
+          <w:rFonts w:ascii="Times New Roman" w:hAnsi="Times New Roman" w:cs="Times New Roman"/>
+        </w:rPr>
+      </w:pPr>
+      <w:r>
+        <w:rPr>
+          <w:rFonts w:ascii="Times New Roman" w:hAnsi="Times New Roman" w:cs="Times New Roman"/>
+        </w:rPr>
+        <w:t>T(n) = 2</w:t>
+      </w:r>
+      <w:r>
+        <w:rPr>
+          <w:rFonts w:ascii="Times New Roman" w:hAnsi="Times New Roman" w:cs="Times New Roman"/>
+          <w:vertAlign w:val="superscript"/>
+        </w:rPr>
+        <w:t>i</w:t>
+      </w:r>
+      <w:r>
+        <w:rPr>
+          <w:rFonts w:ascii="Times New Roman" w:hAnsi="Times New Roman" w:cs="Times New Roman"/>
+        </w:rPr>
+        <w:t>T(n/2</w:t>
+      </w:r>
+      <w:proofErr w:type="gramStart"/>
+      <w:r>
+        <w:rPr>
+          <w:rFonts w:ascii="Times New Roman" w:hAnsi="Times New Roman" w:cs="Times New Roman"/>
+          <w:vertAlign w:val="superscript"/>
+        </w:rPr>
+        <w:t>i</w:t>
+      </w:r>
+      <w:r>
+        <w:rPr>
+          <w:rFonts w:ascii="Times New Roman" w:hAnsi="Times New Roman" w:cs="Times New Roman"/>
+        </w:rPr>
+        <w:t>)+</w:t>
+      </w:r>
+      <w:proofErr w:type="gramEnd"/>
+      <w:r>
+        <w:rPr>
+          <w:rFonts w:ascii="Times New Roman" w:hAnsi="Times New Roman" w:cs="Times New Roman"/>
+        </w:rPr>
+        <w:t>i*5n+i*5</w:t>
+      </w:r>
+    </w:p>
+    <w:p>
+      <w:pPr>
+        <w:jc w:val="both"/>
+        <w:rPr>
+          <w:rFonts w:ascii="Times New Roman" w:hAnsi="Times New Roman" w:cs="Times New Roman"/>
+        </w:rPr>
+      </w:pPr>
+      <w:r>
+        <w:rPr>
+          <w:rFonts w:ascii="Times New Roman" w:hAnsi="Times New Roman" w:cs="Times New Roman"/>
+        </w:rPr>
+        <w:t xml:space="preserve">Como sabemos que </w:t>
+      </w:r>
+      <w:proofErr w:type="gramStart"/>
+      <w:r>
+        <w:rPr>
+          <w:rFonts w:ascii="Times New Roman" w:hAnsi="Times New Roman" w:cs="Times New Roman"/>
+        </w:rPr>
+        <w:t>T(</w:t>
+      </w:r>
+      <w:proofErr w:type="gramEnd"/>
+      <w:r>
+        <w:rPr>
+          <w:rFonts w:ascii="Times New Roman" w:hAnsi="Times New Roman" w:cs="Times New Roman"/>
+        </w:rPr>
+        <w:t>1) es constante, se debe encontrar el valor de i tal que n/2</w:t>
+      </w:r>
+      <w:r>
+        <w:rPr>
+          <w:rFonts w:ascii="Times New Roman" w:hAnsi="Times New Roman" w:cs="Times New Roman"/>
+          <w:vertAlign w:val="superscript"/>
+        </w:rPr>
+        <w:t>i</w:t>
+      </w:r>
+      <w:r>
+        <w:rPr>
+          <w:rFonts w:ascii="Times New Roman" w:hAnsi="Times New Roman" w:cs="Times New Roman"/>
+        </w:rPr>
+        <w:t>=1. Así, tenemos:</w:t>
+      </w:r>
+    </w:p>
+    <w:p>
+      <w:pPr>
+        <w:pStyle w:val="Prrafodelista"/>
+        <w:numPr>
+          <w:ilvl w:val="0"/>
+          <w:numId w:val="12"/>
+        </w:numPr>
+        <w:jc w:val="both"/>
+        <w:rPr>
+          <w:rFonts w:ascii="Times New Roman" w:hAnsi="Times New Roman" w:cs="Times New Roman"/>
+        </w:rPr>
+      </w:pPr>
+      <m:oMath>
+        <m:f>
+          <m:fPr>
+            <m:ctrlPr>
+              <w:rPr>
+                <w:rFonts w:ascii="Cambria Math" w:hAnsi="Cambria Math" w:cs="Times New Roman"/>
+                <w:i/>
+              </w:rPr>
+            </m:ctrlPr>
+          </m:fPr>
+          <m:num>
+            <m:r>
+              <w:rPr>
+                <w:rFonts w:ascii="Cambria Math" w:hAnsi="Cambria Math" w:cs="Times New Roman"/>
+              </w:rPr>
+              <m:t>n</m:t>
+            </m:r>
+          </m:num>
+          <m:den>
+            <m:sSup>
+              <m:sSupPr>
+                <m:ctrlPr>
+                  <w:rPr>
+                    <w:rFonts w:ascii="Cambria Math" w:hAnsi="Cambria Math" w:cs="Times New Roman"/>
+                    <w:i/>
+                  </w:rPr>
+                </m:ctrlPr>
+              </m:sSupPr>
+              <m:e>
+                <m:r>
+                  <w:rPr>
+                    <w:rFonts w:ascii="Cambria Math" w:hAnsi="Cambria Math" w:cs="Times New Roman"/>
+                  </w:rPr>
+                  <m:t>2</m:t>
+                </m:r>
+              </m:e>
+              <m:sup>
+                <m:r>
+                  <w:rPr>
+                    <w:rFonts w:ascii="Cambria Math" w:hAnsi="Cambria Math" w:cs="Times New Roman"/>
+                  </w:rPr>
+                  <m:t>ⅈ</m:t>
+                </m:r>
+              </m:sup>
+            </m:sSup>
+          </m:den>
+        </m:f>
+        <m:r>
+          <w:rPr>
+            <w:rFonts w:ascii="Cambria Math" w:hAnsi="Cambria Math" w:cs="Times New Roman"/>
+          </w:rPr>
+          <m:t>=1</m:t>
+        </m:r>
+        <m:r>
+          <w:rPr>
+            <w:rFonts w:ascii="Cambria Math" w:hAnsi="Cambria Math" w:cs="Times New Roman"/>
+          </w:rPr>
+          <m:t xml:space="preserve"> → </m:t>
+        </m:r>
+        <m:r>
+          <w:rPr>
+            <w:rFonts w:ascii="Cambria Math" w:hAnsi="Cambria Math" w:cs="Times New Roman"/>
+          </w:rPr>
+          <m:t>n=</m:t>
+        </m:r>
+        <m:sSup>
+          <m:sSupPr>
+            <m:ctrlPr>
+              <w:rPr>
+                <w:rFonts w:ascii="Cambria Math" w:hAnsi="Cambria Math" w:cs="Times New Roman"/>
+                <w:i/>
+              </w:rPr>
+            </m:ctrlPr>
+          </m:sSupPr>
+          <m:e>
+            <m:r>
+              <w:rPr>
+                <w:rFonts w:ascii="Cambria Math" w:hAnsi="Cambria Math" w:cs="Times New Roman"/>
+              </w:rPr>
+              <m:t>2</m:t>
+            </m:r>
+          </m:e>
+          <m:sup>
+            <m:r>
+              <w:rPr>
+                <w:rFonts w:ascii="Cambria Math" w:hAnsi="Cambria Math" w:cs="Times New Roman"/>
+              </w:rPr>
+              <m:t>ⅈ</m:t>
+            </m:r>
+          </m:sup>
+        </m:sSup>
+        <m:r>
+          <w:rPr>
+            <w:rFonts w:ascii="Cambria Math" w:hAnsi="Cambria Math" w:cs="Times New Roman"/>
+          </w:rPr>
+          <m:t xml:space="preserve"> → </m:t>
+        </m:r>
+        <m:func>
+          <m:funcPr>
+            <m:ctrlPr>
+              <w:rPr>
+                <w:rFonts w:ascii="Cambria Math" w:hAnsi="Cambria Math" w:cs="Times New Roman"/>
+                <w:i/>
+              </w:rPr>
+            </m:ctrlPr>
+          </m:funcPr>
+          <m:fName>
+            <m:sSub>
+              <m:sSubPr>
+                <m:ctrlPr>
+                  <w:rPr>
+                    <w:rFonts w:ascii="Cambria Math" w:hAnsi="Cambria Math" w:cs="Times New Roman"/>
+                    <w:i/>
+                  </w:rPr>
+                </m:ctrlPr>
+              </m:sSubPr>
+              <m:e>
+                <m:r>
+                  <m:rPr>
+                    <m:sty m:val="p"/>
+                  </m:rPr>
+                  <w:rPr>
+                    <w:rFonts w:ascii="Cambria Math" w:hAnsi="Cambria Math" w:cs="Times New Roman"/>
+                  </w:rPr>
+                  <m:t>log</m:t>
+                </m:r>
+              </m:e>
+              <m:sub>
+                <m:r>
+                  <w:rPr>
+                    <w:rFonts w:ascii="Cambria Math" w:hAnsi="Cambria Math" w:cs="Times New Roman"/>
+                  </w:rPr>
+                  <m:t>2</m:t>
+                </m:r>
+              </m:sub>
+            </m:sSub>
+          </m:fName>
+          <m:e>
+            <m:r>
+              <w:rPr>
+                <w:rFonts w:ascii="Cambria Math" w:hAnsi="Cambria Math" w:cs="Times New Roman"/>
+              </w:rPr>
+              <m:t>n</m:t>
+            </m:r>
+          </m:e>
+        </m:func>
+        <m:r>
+          <w:rPr>
+            <w:rFonts w:ascii="Cambria Math" w:hAnsi="Cambria Math" w:cs="Times New Roman"/>
+          </w:rPr>
+          <m:t>=</m:t>
+        </m:r>
+        <m:func>
+          <m:funcPr>
+            <m:ctrlPr>
+              <w:rPr>
+                <w:rFonts w:ascii="Cambria Math" w:hAnsi="Cambria Math" w:cs="Times New Roman"/>
+                <w:i/>
+              </w:rPr>
+            </m:ctrlPr>
+          </m:funcPr>
+          <m:fName>
+            <m:sSub>
+              <m:sSubPr>
+                <m:ctrlPr>
+                  <w:rPr>
+                    <w:rFonts w:ascii="Cambria Math" w:hAnsi="Cambria Math" w:cs="Times New Roman"/>
+                    <w:i/>
+                  </w:rPr>
+                </m:ctrlPr>
+              </m:sSubPr>
+              <m:e>
+                <m:r>
+                  <m:rPr>
+                    <m:sty m:val="p"/>
+                  </m:rPr>
+                  <w:rPr>
+                    <w:rFonts w:ascii="Cambria Math" w:hAnsi="Cambria Math" w:cs="Times New Roman"/>
+                  </w:rPr>
+                  <m:t>log</m:t>
+                </m:r>
+              </m:e>
+              <m:sub>
+                <m:r>
+                  <w:rPr>
+                    <w:rFonts w:ascii="Cambria Math" w:hAnsi="Cambria Math" w:cs="Times New Roman"/>
+                  </w:rPr>
+                  <m:t>2</m:t>
+                </m:r>
+              </m:sub>
+            </m:sSub>
+          </m:fName>
+          <m:e>
+            <m:sSup>
+              <m:sSupPr>
+                <m:ctrlPr>
+                  <w:rPr>
+                    <w:rFonts w:ascii="Cambria Math" w:hAnsi="Cambria Math" w:cs="Times New Roman"/>
+                    <w:i/>
+                  </w:rPr>
+                </m:ctrlPr>
+              </m:sSupPr>
+              <m:e>
+                <m:r>
+                  <w:rPr>
+                    <w:rFonts w:ascii="Cambria Math" w:hAnsi="Cambria Math" w:cs="Times New Roman"/>
+                  </w:rPr>
+                  <m:t>2</m:t>
+                </m:r>
+              </m:e>
+              <m:sup>
+                <m:r>
+                  <w:rPr>
+                    <w:rFonts w:ascii="Cambria Math" w:hAnsi="Cambria Math" w:cs="Times New Roman"/>
+                  </w:rPr>
+                  <m:t>ⅈ</m:t>
+                </m:r>
+              </m:sup>
+            </m:sSup>
+          </m:e>
+        </m:func>
+        <m:r>
+          <w:rPr>
+            <w:rFonts w:ascii="Cambria Math" w:hAnsi="Cambria Math" w:cs="Times New Roman"/>
+          </w:rPr>
+          <m:t>→</m:t>
+        </m:r>
+        <m:r>
+          <w:rPr>
+            <w:rFonts w:ascii="Cambria Math" w:hAnsi="Cambria Math" w:cs="Times New Roman"/>
+          </w:rPr>
+          <m:t>ⅈ=</m:t>
+        </m:r>
+        <m:func>
+          <m:funcPr>
+            <m:ctrlPr>
+              <w:rPr>
+                <w:rFonts w:ascii="Cambria Math" w:hAnsi="Cambria Math" w:cs="Times New Roman"/>
+                <w:i/>
+              </w:rPr>
+            </m:ctrlPr>
+          </m:funcPr>
+          <m:fName>
+            <m:sSub>
+              <m:sSubPr>
+                <m:ctrlPr>
+                  <w:rPr>
+                    <w:rFonts w:ascii="Cambria Math" w:hAnsi="Cambria Math" w:cs="Times New Roman"/>
+                    <w:i/>
+                  </w:rPr>
+                </m:ctrlPr>
+              </m:sSubPr>
+              <m:e>
+                <m:r>
+                  <m:rPr>
+                    <m:sty m:val="p"/>
+                  </m:rPr>
+                  <w:rPr>
+                    <w:rFonts w:ascii="Cambria Math" w:hAnsi="Cambria Math" w:cs="Times New Roman"/>
+                  </w:rPr>
+                  <m:t>log</m:t>
+                </m:r>
+              </m:e>
+              <m:sub>
+                <m:r>
+                  <w:rPr>
+                    <w:rFonts w:ascii="Cambria Math" w:hAnsi="Cambria Math" w:cs="Times New Roman"/>
+                  </w:rPr>
+                  <m:t>2</m:t>
+                </m:r>
+              </m:sub>
+            </m:sSub>
+          </m:fName>
+          <m:e>
+            <m:r>
+              <w:rPr>
+                <w:rFonts w:ascii="Cambria Math" w:hAnsi="Cambria Math" w:cs="Times New Roman"/>
+              </w:rPr>
+              <m:t>n</m:t>
+            </m:r>
+          </m:e>
+        </m:func>
+      </m:oMath>
+    </w:p>
+    <w:p>
+      <w:pPr>
+        <w:jc w:val="both"/>
+        <w:rPr>
+          <w:rFonts w:ascii="Times New Roman" w:hAnsi="Times New Roman" w:cs="Times New Roman"/>
+        </w:rPr>
+      </w:pPr>
+      <w:r>
+        <w:rPr>
+          <w:rFonts w:ascii="Times New Roman" w:hAnsi="Times New Roman" w:cs="Times New Roman"/>
+        </w:rPr>
+        <w:t>Al reemplazar i en (7):</w:t>
+      </w:r>
+    </w:p>
+    <w:p>
+      <w:pPr>
+        <w:pStyle w:val="Prrafodelista"/>
+        <w:numPr>
+          <w:ilvl w:val="0"/>
+          <w:numId w:val="12"/>
+        </w:numPr>
+        <w:jc w:val="both"/>
+        <w:rPr>
+          <w:rFonts w:ascii="Times New Roman" w:hAnsi="Times New Roman" w:cs="Times New Roman"/>
+        </w:rPr>
+      </w:pPr>
+      <m:oMath>
+        <m:r>
+          <w:rPr>
+            <w:rFonts w:ascii="Cambria Math" w:hAnsi="Cambria Math" w:cs="Times New Roman"/>
+          </w:rPr>
+          <m:t>T</m:t>
+        </m:r>
+        <m:d>
+          <m:dPr>
+            <m:ctrlPr>
+              <w:rPr>
+                <w:rFonts w:ascii="Cambria Math" w:hAnsi="Cambria Math" w:cs="Times New Roman"/>
+                <w:i/>
+              </w:rPr>
+            </m:ctrlPr>
+          </m:dPr>
+          <m:e>
+            <m:r>
+              <w:rPr>
+                <w:rFonts w:ascii="Cambria Math" w:hAnsi="Cambria Math" w:cs="Times New Roman"/>
+              </w:rPr>
+              <m:t>n</m:t>
+            </m:r>
+          </m:e>
+        </m:d>
+        <m:r>
+          <w:rPr>
+            <w:rFonts w:ascii="Cambria Math" w:hAnsi="Cambria Math" w:cs="Times New Roman"/>
+          </w:rPr>
+          <m:t>=</m:t>
+        </m:r>
+        <m:sSup>
+          <m:sSupPr>
+            <m:ctrlPr>
+              <w:rPr>
+                <w:rFonts w:ascii="Cambria Math" w:hAnsi="Cambria Math" w:cs="Times New Roman"/>
+                <w:i/>
+              </w:rPr>
+            </m:ctrlPr>
+          </m:sSupPr>
+          <m:e>
+            <m:r>
+              <w:rPr>
+                <w:rFonts w:ascii="Cambria Math" w:hAnsi="Cambria Math" w:cs="Times New Roman"/>
+              </w:rPr>
+              <m:t>2</m:t>
+            </m:r>
+          </m:e>
+          <m:sup>
+            <m:func>
+              <m:funcPr>
+                <m:ctrlPr>
+                  <w:rPr>
+                    <w:rFonts w:ascii="Cambria Math" w:hAnsi="Cambria Math" w:cs="Times New Roman"/>
+                    <w:i/>
+                  </w:rPr>
+                </m:ctrlPr>
+              </m:funcPr>
+              <m:fName>
+                <m:sSub>
+                  <m:sSubPr>
+                    <m:ctrlPr>
+                      <w:rPr>
+                        <w:rFonts w:ascii="Cambria Math" w:hAnsi="Cambria Math" w:cs="Times New Roman"/>
+                        <w:i/>
+                      </w:rPr>
+                    </m:ctrlPr>
+                  </m:sSubPr>
+                  <m:e>
+                    <m:r>
+                      <m:rPr>
+                        <m:sty m:val="p"/>
+                      </m:rPr>
+                      <w:rPr>
+                        <w:rFonts w:ascii="Cambria Math" w:hAnsi="Cambria Math" w:cs="Times New Roman"/>
+                      </w:rPr>
+                      <m:t>log</m:t>
+                    </m:r>
+                  </m:e>
+                  <m:sub>
+                    <m:r>
+                      <w:rPr>
+                        <w:rFonts w:ascii="Cambria Math" w:hAnsi="Cambria Math" w:cs="Times New Roman"/>
+                      </w:rPr>
+                      <m:t>2</m:t>
+                    </m:r>
+                  </m:sub>
+                </m:sSub>
+              </m:fName>
+              <m:e>
+                <m:r>
+                  <w:rPr>
+                    <w:rFonts w:ascii="Cambria Math" w:hAnsi="Cambria Math" w:cs="Times New Roman"/>
+                  </w:rPr>
+                  <m:t>n</m:t>
+                </m:r>
+              </m:e>
+            </m:func>
+          </m:sup>
+        </m:sSup>
+        <m:r>
+          <w:rPr>
+            <w:rFonts w:ascii="Cambria Math" w:hAnsi="Cambria Math" w:cs="Times New Roman"/>
+          </w:rPr>
+          <m:t>T</m:t>
+        </m:r>
+        <m:d>
+          <m:dPr>
+            <m:ctrlPr>
+              <w:rPr>
+                <w:rFonts w:ascii="Cambria Math" w:hAnsi="Cambria Math" w:cs="Times New Roman"/>
+                <w:i/>
+              </w:rPr>
+            </m:ctrlPr>
+          </m:dPr>
+          <m:e>
+            <m:r>
+              <w:rPr>
+                <w:rFonts w:ascii="Cambria Math" w:hAnsi="Cambria Math" w:cs="Times New Roman"/>
+              </w:rPr>
+              <m:t>1</m:t>
+            </m:r>
+          </m:e>
+        </m:d>
+        <m:r>
+          <w:rPr>
+            <w:rFonts w:ascii="Cambria Math" w:hAnsi="Cambria Math" w:cs="Times New Roman"/>
+          </w:rPr>
+          <m:t>+</m:t>
+        </m:r>
+        <m:func>
+          <m:funcPr>
+            <m:ctrlPr>
+              <w:rPr>
+                <w:rFonts w:ascii="Cambria Math" w:hAnsi="Cambria Math" w:cs="Times New Roman"/>
+                <w:i/>
+              </w:rPr>
+            </m:ctrlPr>
+          </m:funcPr>
+          <m:fName>
+            <m:sSub>
+              <m:sSubPr>
+                <m:ctrlPr>
+                  <w:rPr>
+                    <w:rFonts w:ascii="Cambria Math" w:hAnsi="Cambria Math" w:cs="Times New Roman"/>
+                    <w:i/>
+                  </w:rPr>
+                </m:ctrlPr>
+              </m:sSubPr>
+              <m:e>
+                <m:r>
+                  <m:rPr>
+                    <m:sty m:val="p"/>
+                  </m:rPr>
+                  <w:rPr>
+                    <w:rFonts w:ascii="Cambria Math" w:hAnsi="Cambria Math" w:cs="Times New Roman"/>
+                  </w:rPr>
+                  <m:t>log</m:t>
+                </m:r>
+              </m:e>
+              <m:sub>
+                <m:r>
+                  <w:rPr>
+                    <w:rFonts w:ascii="Cambria Math" w:hAnsi="Cambria Math" w:cs="Times New Roman"/>
+                  </w:rPr>
+                  <m:t>2</m:t>
+                </m:r>
+              </m:sub>
+            </m:sSub>
+          </m:fName>
+          <m:e>
+            <m:r>
+              <w:rPr>
+                <w:rFonts w:ascii="Cambria Math" w:hAnsi="Cambria Math" w:cs="Times New Roman"/>
+              </w:rPr>
+              <m:t>n</m:t>
+            </m:r>
+          </m:e>
+        </m:func>
+        <m:r>
+          <w:rPr>
+            <w:rFonts w:ascii="Cambria Math" w:hAnsi="Cambria Math" w:cs="Times New Roman"/>
+          </w:rPr>
+          <m:t>⋅5n+</m:t>
+        </m:r>
+        <m:func>
+          <m:funcPr>
+            <m:ctrlPr>
+              <w:rPr>
+                <w:rFonts w:ascii="Cambria Math" w:hAnsi="Cambria Math" w:cs="Times New Roman"/>
+                <w:i/>
+              </w:rPr>
+            </m:ctrlPr>
+          </m:funcPr>
+          <m:fName>
+            <m:sSub>
+              <m:sSubPr>
+                <m:ctrlPr>
+                  <w:rPr>
+                    <w:rFonts w:ascii="Cambria Math" w:hAnsi="Cambria Math" w:cs="Times New Roman"/>
+                    <w:i/>
+                  </w:rPr>
+                </m:ctrlPr>
+              </m:sSubPr>
+              <m:e>
+                <m:r>
+                  <m:rPr>
+                    <m:sty m:val="p"/>
+                  </m:rPr>
+                  <w:rPr>
+                    <w:rFonts w:ascii="Cambria Math" w:hAnsi="Cambria Math" w:cs="Times New Roman"/>
+                  </w:rPr>
+                  <m:t>log</m:t>
+                </m:r>
+              </m:e>
+              <m:sub>
+                <m:r>
+                  <w:rPr>
+                    <w:rFonts w:ascii="Cambria Math" w:hAnsi="Cambria Math" w:cs="Times New Roman"/>
+                  </w:rPr>
+                  <m:t>2</m:t>
+                </m:r>
+              </m:sub>
+            </m:sSub>
+          </m:fName>
+          <m:e>
+            <m:r>
+              <w:rPr>
+                <w:rFonts w:ascii="Cambria Math" w:hAnsi="Cambria Math" w:cs="Times New Roman"/>
+              </w:rPr>
+              <m:t>n</m:t>
+            </m:r>
+          </m:e>
+        </m:func>
+        <m:r>
+          <w:rPr>
+            <w:rFonts w:ascii="Cambria Math" w:hAnsi="Cambria Math" w:cs="Times New Roman"/>
+          </w:rPr>
+          <m:t>⋅5</m:t>
+        </m:r>
+        <m:r>
+          <w:rPr>
+            <w:rFonts w:ascii="Cambria Math" w:eastAsiaTheme="minorEastAsia" w:hAnsi="Cambria Math" w:cs="Times New Roman"/>
+          </w:rPr>
+          <m:t>=5n</m:t>
+        </m:r>
+        <m:func>
+          <m:funcPr>
+            <m:ctrlPr>
+              <w:rPr>
+                <w:rFonts w:ascii="Cambria Math" w:eastAsiaTheme="minorEastAsia" w:hAnsi="Cambria Math" w:cs="Times New Roman"/>
+                <w:i/>
+              </w:rPr>
+            </m:ctrlPr>
+          </m:funcPr>
+          <m:fName>
+            <m:sSub>
+              <m:sSubPr>
+                <m:ctrlPr>
+                  <w:rPr>
+                    <w:rFonts w:ascii="Cambria Math" w:eastAsiaTheme="minorEastAsia" w:hAnsi="Cambria Math" w:cs="Times New Roman"/>
+                    <w:i/>
+                  </w:rPr>
+                </m:ctrlPr>
+              </m:sSubPr>
+              <m:e>
+                <m:r>
+                  <m:rPr>
+                    <m:sty m:val="p"/>
+                  </m:rPr>
+                  <w:rPr>
+                    <w:rFonts w:ascii="Cambria Math" w:eastAsiaTheme="minorEastAsia" w:hAnsi="Cambria Math" w:cs="Times New Roman"/>
+                  </w:rPr>
+                  <m:t>log</m:t>
+                </m:r>
+              </m:e>
+              <m:sub>
+                <m:r>
+                  <w:rPr>
+                    <w:rFonts w:ascii="Cambria Math" w:eastAsiaTheme="minorEastAsia" w:hAnsi="Cambria Math" w:cs="Times New Roman"/>
+                  </w:rPr>
+                  <m:t>2</m:t>
+                </m:r>
+              </m:sub>
+            </m:sSub>
+          </m:fName>
+          <m:e>
+            <m:r>
+              <w:rPr>
+                <w:rFonts w:ascii="Cambria Math" w:eastAsiaTheme="minorEastAsia" w:hAnsi="Cambria Math" w:cs="Times New Roman"/>
+              </w:rPr>
+              <m:t>n</m:t>
+            </m:r>
+          </m:e>
+        </m:func>
+        <m:r>
+          <w:rPr>
+            <w:rFonts w:ascii="Cambria Math" w:eastAsiaTheme="minorEastAsia" w:hAnsi="Cambria Math" w:cs="Times New Roman"/>
+          </w:rPr>
+          <m:t>+An+5</m:t>
+        </m:r>
+        <m:func>
+          <m:funcPr>
+            <m:ctrlPr>
+              <w:rPr>
+                <w:rFonts w:ascii="Cambria Math" w:eastAsiaTheme="minorEastAsia" w:hAnsi="Cambria Math" w:cs="Times New Roman"/>
+                <w:i/>
+              </w:rPr>
+            </m:ctrlPr>
+          </m:funcPr>
+          <m:fName>
+            <m:sSub>
+              <m:sSubPr>
+                <m:ctrlPr>
+                  <w:rPr>
+                    <w:rFonts w:ascii="Cambria Math" w:eastAsiaTheme="minorEastAsia" w:hAnsi="Cambria Math" w:cs="Times New Roman"/>
+                    <w:i/>
+                  </w:rPr>
+                </m:ctrlPr>
+              </m:sSubPr>
+              <m:e>
+                <m:r>
+                  <m:rPr>
+                    <m:sty m:val="p"/>
+                  </m:rPr>
+                  <w:rPr>
+                    <w:rFonts w:ascii="Cambria Math" w:eastAsiaTheme="minorEastAsia" w:hAnsi="Cambria Math" w:cs="Times New Roman"/>
+                  </w:rPr>
+                  <m:t>log</m:t>
+                </m:r>
+              </m:e>
+              <m:sub>
+                <m:r>
+                  <w:rPr>
+                    <w:rFonts w:ascii="Cambria Math" w:eastAsiaTheme="minorEastAsia" w:hAnsi="Cambria Math" w:cs="Times New Roman"/>
+                  </w:rPr>
+                  <m:t>2</m:t>
+                </m:r>
+              </m:sub>
+            </m:sSub>
+          </m:fName>
+          <m:e>
+            <m:r>
+              <w:rPr>
+                <w:rFonts w:ascii="Cambria Math" w:eastAsiaTheme="minorEastAsia" w:hAnsi="Cambria Math" w:cs="Times New Roman"/>
+              </w:rPr>
+              <m:t>n</m:t>
+            </m:r>
+          </m:e>
+        </m:func>
+      </m:oMath>
+    </w:p>
+    <w:p>
+      <w:pPr>
+        <w:jc w:val="both"/>
+        <w:rPr>
+          <w:rFonts w:ascii="Times New Roman" w:hAnsi="Times New Roman" w:cs="Times New Roman"/>
+        </w:rPr>
+      </w:pPr>
+      <w:r>
+        <w:rPr>
+          <w:rFonts w:ascii="Times New Roman" w:hAnsi="Times New Roman" w:cs="Times New Roman"/>
+        </w:rPr>
+        <w:t xml:space="preserve">Por lo tanto, como el término </w:t>
+      </w:r>
+      <w:r>
+        <w:rPr>
+          <w:rFonts w:ascii="Times New Roman" w:hAnsi="Times New Roman" w:cs="Times New Roman"/>
+        </w:rPr>
+        <w:t xml:space="preserve">de mayor orden </w:t>
+      </w:r>
+      <w:bookmarkStart w:id="0" w:name="_GoBack"/>
+      <w:bookmarkEnd w:id="0"/>
+      <w:r>
+        <w:rPr>
+          <w:rFonts w:ascii="Times New Roman" w:hAnsi="Times New Roman" w:cs="Times New Roman"/>
+        </w:rPr>
+        <w:t xml:space="preserve">en la expresión es </w:t>
+      </w:r>
+      <m:oMath>
+        <m:r>
+          <w:rPr>
+            <w:rFonts w:ascii="Cambria Math" w:hAnsi="Cambria Math" w:cs="Times New Roman"/>
+          </w:rPr>
+          <m:t>n</m:t>
+        </m:r>
+        <m:func>
+          <m:funcPr>
+            <m:ctrlPr>
+              <w:rPr>
+                <w:rFonts w:ascii="Cambria Math" w:hAnsi="Cambria Math" w:cs="Times New Roman"/>
+                <w:i/>
+              </w:rPr>
+            </m:ctrlPr>
+          </m:funcPr>
+          <m:fName>
+            <m:sSub>
+              <m:sSubPr>
+                <m:ctrlPr>
+                  <w:rPr>
+                    <w:rFonts w:ascii="Cambria Math" w:hAnsi="Cambria Math" w:cs="Times New Roman"/>
+                    <w:i/>
+                  </w:rPr>
+                </m:ctrlPr>
+              </m:sSubPr>
+              <m:e>
+                <m:r>
+                  <m:rPr>
+                    <m:sty m:val="p"/>
+                  </m:rPr>
+                  <w:rPr>
+                    <w:rFonts w:ascii="Cambria Math" w:hAnsi="Cambria Math" w:cs="Times New Roman"/>
+                  </w:rPr>
+                  <m:t>log</m:t>
+                </m:r>
+              </m:e>
+              <m:sub>
+                <m:r>
+                  <w:rPr>
+                    <w:rFonts w:ascii="Cambria Math" w:hAnsi="Cambria Math" w:cs="Times New Roman"/>
+                  </w:rPr>
+                  <m:t>2</m:t>
+                </m:r>
+              </m:sub>
+            </m:sSub>
+          </m:fName>
+          <m:e>
+            <m:r>
+              <w:rPr>
+                <w:rFonts w:ascii="Cambria Math" w:hAnsi="Cambria Math" w:cs="Times New Roman"/>
+              </w:rPr>
+              <m:t>n</m:t>
+            </m:r>
+          </m:e>
+        </m:func>
+      </m:oMath>
+      <w:r>
+        <w:rPr>
+          <w:rFonts w:ascii="Times New Roman" w:eastAsiaTheme="minorEastAsia" w:hAnsi="Times New Roman" w:cs="Times New Roman"/>
+        </w:rPr>
+        <w:t xml:space="preserve">, la complejidad del algoritmo </w:t>
+      </w:r>
+      <w:proofErr w:type="spellStart"/>
+      <w:r>
+        <w:rPr>
+          <w:rFonts w:ascii="Times New Roman" w:eastAsiaTheme="minorEastAsia" w:hAnsi="Times New Roman" w:cs="Times New Roman"/>
+        </w:rPr>
+        <w:t>merge</w:t>
+      </w:r>
+      <w:proofErr w:type="spellEnd"/>
+      <w:r>
+        <w:rPr>
+          <w:rFonts w:ascii="Times New Roman" w:eastAsiaTheme="minorEastAsia" w:hAnsi="Times New Roman" w:cs="Times New Roman"/>
+        </w:rPr>
+        <w:t xml:space="preserve"> </w:t>
+      </w:r>
+      <w:proofErr w:type="spellStart"/>
+      <w:r>
+        <w:rPr>
+          <w:rFonts w:ascii="Times New Roman" w:eastAsiaTheme="minorEastAsia" w:hAnsi="Times New Roman" w:cs="Times New Roman"/>
+        </w:rPr>
+        <w:t>sort</w:t>
+      </w:r>
+      <w:proofErr w:type="spellEnd"/>
+      <w:r>
+        <w:rPr>
+          <w:rFonts w:ascii="Times New Roman" w:eastAsiaTheme="minorEastAsia" w:hAnsi="Times New Roman" w:cs="Times New Roman"/>
+        </w:rPr>
+        <w:t xml:space="preserve"> es O(</w:t>
+      </w:r>
+      <w:proofErr w:type="spellStart"/>
+      <w:r>
+        <w:rPr>
+          <w:rFonts w:ascii="Times New Roman" w:eastAsiaTheme="minorEastAsia" w:hAnsi="Times New Roman" w:cs="Times New Roman"/>
+        </w:rPr>
+        <w:t>nlogn</w:t>
+      </w:r>
+      <w:proofErr w:type="spellEnd"/>
+      <w:r>
+        <w:rPr>
+          <w:rFonts w:ascii="Times New Roman" w:eastAsiaTheme="minorEastAsia" w:hAnsi="Times New Roman" w:cs="Times New Roman"/>
+        </w:rPr>
+        <w:t>).</w:t>
+      </w:r>
+    </w:p>
+    <w:p>
+      <w:pPr>
+        <w:jc w:val="both"/>
+        <w:rPr>
+          <w:rFonts w:ascii="Times New Roman" w:hAnsi="Times New Roman" w:cs="Times New Roman"/>
           <w:b/>
         </w:rPr>
       </w:pPr>
@@ -24432,7 +25929,6 @@
           <w:rFonts w:ascii="Times New Roman" w:hAnsi="Times New Roman" w:cs="Times New Roman"/>
           <w:b/>
         </w:rPr>
-        <w:lastRenderedPageBreak/>
         <w:t xml:space="preserve">Análisis de complejidad espacial de los tres algoritmos </w:t>
       </w:r>
     </w:p>
@@ -24611,6 +26107,95 @@
 <file path=word/numbering.xml><?xml version="1.0" encoding="utf-8"?>
 <w:numbering xmlns:wpc="http://schemas.microsoft.com/office/word/2010/wordprocessingCanvas" xmlns:cx="http://schemas.microsoft.com/office/drawing/2014/chartex" xmlns:cx1="http://schemas.microsoft.com/office/drawing/2015/9/8/chartex" xmlns:cx2="http://schemas.microsoft.com/office/drawing/2015/10/21/chartex" xmlns:cx3="http://schemas.microsoft.com/office/drawing/2016/5/9/chartex" xmlns:cx4="http://schemas.microsoft.com/office/drawing/2016/5/10/chartex" xmlns:cx5="http://schemas.microsoft.com/office/drawing/2016/5/11/chartex" xmlns:cx6="http://schemas.microsoft.com/office/drawing/2016/5/12/chartex" xmlns:cx7="http://schemas.microsoft.com/office/drawing/2016/5/13/chartex" xmlns:cx8="http://schemas.microsoft.com/office/drawing/2016/5/14/chartex" xmlns:mc="http://schemas.openxmlformats.org/markup-compatibility/2006" xmlns:aink="http://schemas.microsoft.com/office/drawing/2016/ink" xmlns:am3d="http://schemas.microsoft.com/office/drawing/2017/model3d" xmlns:o="urn:schemas-microsoft-com:office:office" xmlns:r="http://schemas.openxmlformats.org/officeDocument/2006/relationships" xmlns:m="http://schemas.openxmlformats.org/officeDocument/2006/math" xmlns:v="urn:schemas-microsoft-com:vml" xmlns:wp14="http://schemas.microsoft.com/office/word/2010/wordprocessingDrawing" xmlns:wp="http://schemas.openxmlformats.org/drawingml/2006/wordprocessingDrawing" xmlns:w10="urn:schemas-microsoft-com:office:word" xmlns:w="http://schemas.openxmlformats.org/wordprocessingml/2006/main" xmlns:w14="http://schemas.microsoft.com/office/word/2010/wordml" xmlns:w15="http://schemas.microsoft.com/office/word/2012/wordml" xmlns:w16cid="http://schemas.microsoft.com/office/word/2016/wordml/cid" xmlns:w16se="http://schemas.microsoft.com/office/word/2015/wordml/symex" xmlns:wpg="http://schemas.microsoft.com/office/word/2010/wordprocessingGroup" xmlns:wpi="http://schemas.microsoft.com/office/word/2010/wordprocessingInk" xmlns:wne="http://schemas.microsoft.com/office/word/2006/wordml" xmlns:wps="http://schemas.microsoft.com/office/word/2010/wordprocessingShape" mc:Ignorable="w14 w15 w16se w16cid wp14">
   <w:abstractNum w:abstractNumId="0" w15:restartNumberingAfterBreak="0">
+    <w:nsid w:val="0F2835F4"/>
+    <w:multiLevelType w:val="hybridMultilevel"/>
+    <w:tmpl w:val="1CB0D096"/>
+    <w:lvl w:ilvl="0" w:tplc="D1462350">
+      <w:start w:val="1"/>
+      <w:numFmt w:val="decimal"/>
+      <w:lvlText w:val="(%1)"/>
+      <w:lvlJc w:val="left"/>
+      <w:pPr>
+        <w:ind w:left="720" w:hanging="360"/>
+      </w:pPr>
+      <w:rPr>
+        <w:rFonts w:hint="default"/>
+      </w:rPr>
+    </w:lvl>
+    <w:lvl w:ilvl="1" w:tplc="240A0019" w:tentative="1">
+      <w:start w:val="1"/>
+      <w:numFmt w:val="lowerLetter"/>
+      <w:lvlText w:val="%2."/>
+      <w:lvlJc w:val="left"/>
+      <w:pPr>
+        <w:ind w:left="1440" w:hanging="360"/>
+      </w:pPr>
+    </w:lvl>
+    <w:lvl w:ilvl="2" w:tplc="240A001B" w:tentative="1">
+      <w:start w:val="1"/>
+      <w:numFmt w:val="lowerRoman"/>
+      <w:lvlText w:val="%3."/>
+      <w:lvlJc w:val="right"/>
+      <w:pPr>
+        <w:ind w:left="2160" w:hanging="180"/>
+      </w:pPr>
+    </w:lvl>
+    <w:lvl w:ilvl="3" w:tplc="240A000F" w:tentative="1">
+      <w:start w:val="1"/>
+      <w:numFmt w:val="decimal"/>
+      <w:lvlText w:val="%4."/>
+      <w:lvlJc w:val="left"/>
+      <w:pPr>
+        <w:ind w:left="2880" w:hanging="360"/>
+      </w:pPr>
+    </w:lvl>
+    <w:lvl w:ilvl="4" w:tplc="240A0019" w:tentative="1">
+      <w:start w:val="1"/>
+      <w:numFmt w:val="lowerLetter"/>
+      <w:lvlText w:val="%5."/>
+      <w:lvlJc w:val="left"/>
+      <w:pPr>
+        <w:ind w:left="3600" w:hanging="360"/>
+      </w:pPr>
+    </w:lvl>
+    <w:lvl w:ilvl="5" w:tplc="240A001B" w:tentative="1">
+      <w:start w:val="1"/>
+      <w:numFmt w:val="lowerRoman"/>
+      <w:lvlText w:val="%6."/>
+      <w:lvlJc w:val="right"/>
+      <w:pPr>
+        <w:ind w:left="4320" w:hanging="180"/>
+      </w:pPr>
+    </w:lvl>
+    <w:lvl w:ilvl="6" w:tplc="240A000F" w:tentative="1">
+      <w:start w:val="1"/>
+      <w:numFmt w:val="decimal"/>
+      <w:lvlText w:val="%7."/>
+      <w:lvlJc w:val="left"/>
+      <w:pPr>
+        <w:ind w:left="5040" w:hanging="360"/>
+      </w:pPr>
+    </w:lvl>
+    <w:lvl w:ilvl="7" w:tplc="240A0019" w:tentative="1">
+      <w:start w:val="1"/>
+      <w:numFmt w:val="lowerLetter"/>
+      <w:lvlText w:val="%8."/>
+      <w:lvlJc w:val="left"/>
+      <w:pPr>
+        <w:ind w:left="5760" w:hanging="360"/>
+      </w:pPr>
+    </w:lvl>
+    <w:lvl w:ilvl="8" w:tplc="240A001B" w:tentative="1">
+      <w:start w:val="1"/>
+      <w:numFmt w:val="lowerRoman"/>
+      <w:lvlText w:val="%9."/>
+      <w:lvlJc w:val="right"/>
+      <w:pPr>
+        <w:ind w:left="6480" w:hanging="180"/>
+      </w:pPr>
+    </w:lvl>
+  </w:abstractNum>
+  <w:abstractNum w:abstractNumId="1" w15:restartNumberingAfterBreak="0">
     <w:nsid w:val="120635D5"/>
     <w:multiLevelType w:val="hybridMultilevel"/>
     <w:tmpl w:val="1EFACEEC"/>
@@ -24722,7 +26307,7 @@
       </w:rPr>
     </w:lvl>
   </w:abstractNum>
-  <w:abstractNum w:abstractNumId="1" w15:restartNumberingAfterBreak="0">
+  <w:abstractNum w:abstractNumId="2" w15:restartNumberingAfterBreak="0">
     <w:nsid w:val="1AA55CF9"/>
     <w:multiLevelType w:val="hybridMultilevel"/>
     <w:tmpl w:val="9F3EB6B8"/>
@@ -24811,7 +26396,7 @@
       </w:pPr>
     </w:lvl>
   </w:abstractNum>
-  <w:abstractNum w:abstractNumId="2" w15:restartNumberingAfterBreak="0">
+  <w:abstractNum w:abstractNumId="3" w15:restartNumberingAfterBreak="0">
     <w:nsid w:val="1D476884"/>
     <w:multiLevelType w:val="hybridMultilevel"/>
     <w:tmpl w:val="B346F720"/>
@@ -24924,7 +26509,7 @@
       </w:rPr>
     </w:lvl>
   </w:abstractNum>
-  <w:abstractNum w:abstractNumId="3" w15:restartNumberingAfterBreak="0">
+  <w:abstractNum w:abstractNumId="4" w15:restartNumberingAfterBreak="0">
     <w:nsid w:val="234E1AA4"/>
     <w:multiLevelType w:val="hybridMultilevel"/>
     <w:tmpl w:val="A642DD5A"/>
@@ -25013,7 +26598,7 @@
       </w:pPr>
     </w:lvl>
   </w:abstractNum>
-  <w:abstractNum w:abstractNumId="4" w15:restartNumberingAfterBreak="0">
+  <w:abstractNum w:abstractNumId="5" w15:restartNumberingAfterBreak="0">
     <w:nsid w:val="2415680D"/>
     <w:multiLevelType w:val="hybridMultilevel"/>
     <w:tmpl w:val="0B8AEC42"/>
@@ -25126,7 +26711,7 @@
       </w:rPr>
     </w:lvl>
   </w:abstractNum>
-  <w:abstractNum w:abstractNumId="5" w15:restartNumberingAfterBreak="0">
+  <w:abstractNum w:abstractNumId="6" w15:restartNumberingAfterBreak="0">
     <w:nsid w:val="26361FE1"/>
     <w:multiLevelType w:val="hybridMultilevel"/>
     <w:tmpl w:val="57D01C84"/>
@@ -25239,7 +26824,7 @@
       </w:rPr>
     </w:lvl>
   </w:abstractNum>
-  <w:abstractNum w:abstractNumId="6" w15:restartNumberingAfterBreak="0">
+  <w:abstractNum w:abstractNumId="7" w15:restartNumberingAfterBreak="0">
     <w:nsid w:val="40250F51"/>
     <w:multiLevelType w:val="hybridMultilevel"/>
     <w:tmpl w:val="A8160266"/>
@@ -25351,7 +26936,7 @@
       </w:rPr>
     </w:lvl>
   </w:abstractNum>
-  <w:abstractNum w:abstractNumId="7" w15:restartNumberingAfterBreak="0">
+  <w:abstractNum w:abstractNumId="8" w15:restartNumberingAfterBreak="0">
     <w:nsid w:val="470C6E08"/>
     <w:multiLevelType w:val="hybridMultilevel"/>
     <w:tmpl w:val="E47C0206"/>
@@ -25464,7 +27049,7 @@
       </w:rPr>
     </w:lvl>
   </w:abstractNum>
-  <w:abstractNum w:abstractNumId="8" w15:restartNumberingAfterBreak="0">
+  <w:abstractNum w:abstractNumId="9" w15:restartNumberingAfterBreak="0">
     <w:nsid w:val="63D77DC1"/>
     <w:multiLevelType w:val="hybridMultilevel"/>
     <w:tmpl w:val="9F3EB6B8"/>
@@ -25553,7 +27138,7 @@
       </w:pPr>
     </w:lvl>
   </w:abstractNum>
-  <w:abstractNum w:abstractNumId="9" w15:restartNumberingAfterBreak="0">
+  <w:abstractNum w:abstractNumId="10" w15:restartNumberingAfterBreak="0">
     <w:nsid w:val="7E611304"/>
     <w:multiLevelType w:val="hybridMultilevel"/>
     <w:tmpl w:val="A3022AF2"/>
@@ -25666,31 +27251,31 @@
     </w:lvl>
   </w:abstractNum>
   <w:num w:numId="1">
+    <w:abstractNumId w:val="8"/>
+  </w:num>
+  <w:num w:numId="2">
+    <w:abstractNumId w:val="5"/>
+  </w:num>
+  <w:num w:numId="3">
+    <w:abstractNumId w:val="6"/>
+  </w:num>
+  <w:num w:numId="4">
+    <w:abstractNumId w:val="1"/>
+  </w:num>
+  <w:num w:numId="5">
     <w:abstractNumId w:val="7"/>
   </w:num>
-  <w:num w:numId="2">
-    <w:abstractNumId w:val="4"/>
+  <w:num w:numId="6">
+    <w:abstractNumId w:val="10"/>
   </w:num>
-  <w:num w:numId="3">
-    <w:abstractNumId w:val="5"/>
+  <w:num w:numId="7">
+    <w:abstractNumId w:val="3"/>
   </w:num>
-  <w:num w:numId="4">
-    <w:abstractNumId w:val="0"/>
-  </w:num>
-  <w:num w:numId="5">
-    <w:abstractNumId w:val="6"/>
-  </w:num>
-  <w:num w:numId="6">
+  <w:num w:numId="8">
     <w:abstractNumId w:val="9"/>
   </w:num>
-  <w:num w:numId="7">
-    <w:abstractNumId w:val="2"/>
-  </w:num>
-  <w:num w:numId="8">
-    <w:abstractNumId w:val="8"/>
-  </w:num>
   <w:num w:numId="9">
-    <w:abstractNumId w:val="8"/>
+    <w:abstractNumId w:val="9"/>
     <w:lvlOverride w:ilvl="0">
       <w:startOverride w:val="1"/>
     </w:lvlOverride>
@@ -25720,10 +27305,13 @@
     </w:lvlOverride>
   </w:num>
   <w:num w:numId="10">
-    <w:abstractNumId w:val="1"/>
+    <w:abstractNumId w:val="2"/>
   </w:num>
   <w:num w:numId="11">
-    <w:abstractNumId w:val="3"/>
+    <w:abstractNumId w:val="4"/>
+  </w:num>
+  <w:num w:numId="12">
+    <w:abstractNumId w:val="0"/>
   </w:num>
 </w:numbering>
 </file>
@@ -26582,7 +28170,7 @@
 </file>
 
 <file path=customXml/itemProps1.xml><?xml version="1.0" encoding="utf-8"?>
-<ds:datastoreItem xmlns:ds="http://schemas.openxmlformats.org/officeDocument/2006/customXml" ds:itemID="{3CEC1F53-C0C4-4035-95C8-281C121AB331}">
+<ds:datastoreItem xmlns:ds="http://schemas.openxmlformats.org/officeDocument/2006/customXml" ds:itemID="{66D13F65-FA60-48FF-8A2A-17A6267929DA}">
   <ds:schemaRefs>
     <ds:schemaRef ds:uri="http://schemas.openxmlformats.org/officeDocument/2006/bibliography"/>
   </ds:schemaRefs>

</xml_diff>

<commit_message>
Terminada complejidad espacial de counting sort
</commit_message>
<xml_diff>
--- a/INFORME DE INGENIERÍA.docx
+++ b/INFORME DE INGENIERÍA.docx
@@ -16616,7 +16616,47 @@
         <w:rPr>
           <w:rFonts w:ascii="Times New Roman" w:hAnsi="Times New Roman" w:cs="Times New Roman"/>
         </w:rPr>
-        <w:t>, como A, B y C son coeficientes constantes, T(</w:t>
+        <w:t>, como A, B y C son coeficientes constantes</w:t>
+      </w:r>
+      <w:r>
+        <w:rPr>
+          <w:rFonts w:ascii="Times New Roman" w:hAnsi="Times New Roman" w:cs="Times New Roman"/>
+        </w:rPr>
+        <w:t xml:space="preserve">, </w:t>
+      </w:r>
+      <w:proofErr w:type="spellStart"/>
+      <w:r>
+        <w:rPr>
+          <w:rFonts w:ascii="Times New Roman" w:hAnsi="Times New Roman" w:cs="Times New Roman"/>
+        </w:rPr>
+        <w:t>n+k</w:t>
+      </w:r>
+      <w:proofErr w:type="spellEnd"/>
+      <w:r>
+        <w:rPr>
+          <w:rFonts w:ascii="Times New Roman" w:hAnsi="Times New Roman" w:cs="Times New Roman"/>
+        </w:rPr>
+        <w:t xml:space="preserve">&gt;n y </w:t>
+      </w:r>
+      <w:proofErr w:type="spellStart"/>
+      <w:r>
+        <w:rPr>
+          <w:rFonts w:ascii="Times New Roman" w:hAnsi="Times New Roman" w:cs="Times New Roman"/>
+        </w:rPr>
+        <w:t>n+k</w:t>
+      </w:r>
+      <w:proofErr w:type="spellEnd"/>
+      <w:r>
+        <w:rPr>
+          <w:rFonts w:ascii="Times New Roman" w:hAnsi="Times New Roman" w:cs="Times New Roman"/>
+        </w:rPr>
+        <w:t>&gt;k</w:t>
+      </w:r>
+      <w:r>
+        <w:rPr>
+          <w:rFonts w:ascii="Times New Roman" w:hAnsi="Times New Roman" w:cs="Times New Roman"/>
+        </w:rPr>
+        <w:t>, T(</w:t>
       </w:r>
       <w:proofErr w:type="spellStart"/>
       <w:proofErr w:type="gramStart"/>
@@ -20303,10 +20343,51 @@
         <w:rPr>
           <w:rFonts w:ascii="Times New Roman" w:hAnsi="Times New Roman" w:cs="Times New Roman"/>
         </w:rPr>
-        <w:t>, como A, B y C son coeficientes constantes, T(</w:t>
+        <w:t xml:space="preserve">, como </w:t>
+      </w:r>
+      <w:r>
+        <w:rPr>
+          <w:rFonts w:ascii="Times New Roman" w:hAnsi="Times New Roman" w:cs="Times New Roman"/>
+        </w:rPr>
+        <w:t xml:space="preserve">A, B y C son coeficientes constantes, </w:t>
       </w:r>
       <w:proofErr w:type="spellStart"/>
-      <w:proofErr w:type="gramStart"/>
+      <w:r>
+        <w:rPr>
+          <w:rFonts w:ascii="Times New Roman" w:hAnsi="Times New Roman" w:cs="Times New Roman"/>
+        </w:rPr>
+        <w:t>n+k</w:t>
+      </w:r>
+      <w:proofErr w:type="spellEnd"/>
+      <w:r>
+        <w:rPr>
+          <w:rFonts w:ascii="Times New Roman" w:hAnsi="Times New Roman" w:cs="Times New Roman"/>
+        </w:rPr>
+        <w:t xml:space="preserve">&gt;n y </w:t>
+      </w:r>
+      <w:proofErr w:type="spellStart"/>
+      <w:r>
+        <w:rPr>
+          <w:rFonts w:ascii="Times New Roman" w:hAnsi="Times New Roman" w:cs="Times New Roman"/>
+        </w:rPr>
+        <w:t>n+k</w:t>
+      </w:r>
+      <w:proofErr w:type="spellEnd"/>
+      <w:r>
+        <w:rPr>
+          <w:rFonts w:ascii="Times New Roman" w:hAnsi="Times New Roman" w:cs="Times New Roman"/>
+        </w:rPr>
+        <w:t xml:space="preserve">&gt;k, </w:t>
+      </w:r>
+      <w:bookmarkStart w:id="0" w:name="_GoBack"/>
+      <w:bookmarkEnd w:id="0"/>
+      <w:r>
+        <w:rPr>
+          <w:rFonts w:ascii="Times New Roman" w:hAnsi="Times New Roman" w:cs="Times New Roman"/>
+        </w:rPr>
+        <w:t xml:space="preserve"> T(</w:t>
+      </w:r>
+      <w:proofErr w:type="spellStart"/>
       <w:r>
         <w:rPr>
           <w:rFonts w:ascii="Times New Roman" w:hAnsi="Times New Roman" w:cs="Times New Roman"/>
@@ -20314,7 +20395,6 @@
         <w:t>n,k</w:t>
       </w:r>
       <w:proofErr w:type="spellEnd"/>
-      <w:proofErr w:type="gramEnd"/>
       <w:r>
         <w:rPr>
           <w:rFonts w:ascii="Times New Roman" w:hAnsi="Times New Roman" w:cs="Times New Roman"/>
@@ -25089,7 +25169,21 @@
         <w:rPr>
           <w:rFonts w:ascii="Times New Roman" w:hAnsi="Times New Roman" w:cs="Times New Roman"/>
         </w:rPr>
-        <w:t>Como sabemos que T(1) es constante</w:t>
+        <w:t xml:space="preserve">Como sabemos que </w:t>
+      </w:r>
+      <w:proofErr w:type="gramStart"/>
+      <w:r>
+        <w:rPr>
+          <w:rFonts w:ascii="Times New Roman" w:hAnsi="Times New Roman" w:cs="Times New Roman"/>
+        </w:rPr>
+        <w:t>T(</w:t>
+      </w:r>
+      <w:proofErr w:type="gramEnd"/>
+      <w:r>
+        <w:rPr>
+          <w:rFonts w:ascii="Times New Roman" w:hAnsi="Times New Roman" w:cs="Times New Roman"/>
+        </w:rPr>
+        <w:t>1) es constante</w:t>
       </w:r>
       <w:r>
         <w:rPr>
@@ -25097,8 +25191,6 @@
         </w:rPr>
         <w:t xml:space="preserve"> (A)</w:t>
       </w:r>
-      <w:bookmarkStart w:id="0" w:name="_GoBack"/>
-      <w:bookmarkEnd w:id="0"/>
       <w:r>
         <w:rPr>
           <w:rFonts w:ascii="Times New Roman" w:hAnsi="Times New Roman" w:cs="Times New Roman"/>
@@ -26648,34 +26740,53 @@
         <w:jc w:val="both"/>
         <w:rPr>
           <w:rFonts w:ascii="Times New Roman" w:hAnsi="Times New Roman" w:cs="Times New Roman"/>
+        </w:rPr>
+      </w:pPr>
+    </w:p>
+    <w:p>
+      <w:pPr>
+        <w:jc w:val="both"/>
+        <w:rPr>
+          <w:rFonts w:ascii="Times New Roman" w:hAnsi="Times New Roman" w:cs="Times New Roman"/>
+        </w:rPr>
+      </w:pPr>
+      <w:proofErr w:type="spellStart"/>
+      <w:r>
+        <w:rPr>
+          <w:rFonts w:ascii="Times New Roman" w:hAnsi="Times New Roman" w:cs="Times New Roman"/>
           <w:b/>
         </w:rPr>
-      </w:pPr>
+        <w:t>Counting</w:t>
+      </w:r>
+      <w:proofErr w:type="spellEnd"/>
+      <w:r>
+        <w:rPr>
+          <w:rFonts w:ascii="Times New Roman" w:hAnsi="Times New Roman" w:cs="Times New Roman"/>
+          <w:b/>
+        </w:rPr>
+        <w:t xml:space="preserve"> </w:t>
+      </w:r>
       <w:proofErr w:type="spellStart"/>
       <w:r>
         <w:rPr>
           <w:rFonts w:ascii="Times New Roman" w:hAnsi="Times New Roman" w:cs="Times New Roman"/>
           <w:b/>
         </w:rPr>
-        <w:t>Counting</w:t>
+        <w:t>sort</w:t>
       </w:r>
       <w:proofErr w:type="spellEnd"/>
       <w:r>
         <w:rPr>
           <w:rFonts w:ascii="Times New Roman" w:hAnsi="Times New Roman" w:cs="Times New Roman"/>
-          <w:b/>
         </w:rPr>
         <w:t xml:space="preserve"> </w:t>
       </w:r>
-      <w:proofErr w:type="spellStart"/>
-      <w:r>
-        <w:rPr>
-          <w:rFonts w:ascii="Times New Roman" w:hAnsi="Times New Roman" w:cs="Times New Roman"/>
-          <w:b/>
-        </w:rPr>
-        <w:t>sort</w:t>
-      </w:r>
-      <w:proofErr w:type="spellEnd"/>
+      <w:r>
+        <w:rPr>
+          <w:rFonts w:ascii="Times New Roman" w:hAnsi="Times New Roman" w:cs="Times New Roman"/>
+        </w:rPr>
+        <w:t>Sea n el tamaño del arreglo de entrada, y k su rango (max-min+1)</w:t>
+      </w:r>
     </w:p>
     <w:tbl>
       <w:tblPr>
@@ -26943,6 +27054,61 @@
                 <w:lang w:val="en-US"/>
               </w:rPr>
             </w:pPr>
+            <w:r>
+              <w:rPr>
+                <w:rFonts w:ascii="Times New Roman" w:hAnsi="Times New Roman" w:cs="Times New Roman"/>
+                <w:lang w:val="en-US"/>
+              </w:rPr>
+              <w:t>Sum</w:t>
+            </w:r>
+          </w:p>
+          <w:p>
+            <w:pPr>
+              <w:jc w:val="both"/>
+              <w:rPr>
+                <w:rFonts w:ascii="Times New Roman" w:hAnsi="Times New Roman" w:cs="Times New Roman"/>
+                <w:lang w:val="en-US"/>
+              </w:rPr>
+            </w:pPr>
+            <w:r>
+              <w:rPr>
+                <w:rFonts w:ascii="Times New Roman" w:hAnsi="Times New Roman" w:cs="Times New Roman"/>
+                <w:lang w:val="en-US"/>
+              </w:rPr>
+              <w:t>I</w:t>
+            </w:r>
+          </w:p>
+          <w:p>
+            <w:pPr>
+              <w:jc w:val="both"/>
+              <w:rPr>
+                <w:rFonts w:ascii="Times New Roman" w:hAnsi="Times New Roman" w:cs="Times New Roman"/>
+                <w:lang w:val="en-US"/>
+              </w:rPr>
+            </w:pPr>
+            <w:r>
+              <w:rPr>
+                <w:rFonts w:ascii="Times New Roman" w:hAnsi="Times New Roman" w:cs="Times New Roman"/>
+                <w:lang w:val="en-US"/>
+              </w:rPr>
+              <w:t>I</w:t>
+            </w:r>
+          </w:p>
+          <w:p>
+            <w:pPr>
+              <w:jc w:val="both"/>
+              <w:rPr>
+                <w:rFonts w:ascii="Times New Roman" w:hAnsi="Times New Roman" w:cs="Times New Roman"/>
+                <w:lang w:val="en-US"/>
+              </w:rPr>
+            </w:pPr>
+            <w:r>
+              <w:rPr>
+                <w:rFonts w:ascii="Times New Roman" w:hAnsi="Times New Roman" w:cs="Times New Roman"/>
+                <w:lang w:val="en-US"/>
+              </w:rPr>
+              <w:t>index</w:t>
+            </w:r>
           </w:p>
         </w:tc>
         <w:tc>
@@ -27040,6 +27206,54 @@
                 <w:rFonts w:ascii="Times New Roman" w:hAnsi="Times New Roman" w:cs="Times New Roman"/>
               </w:rPr>
             </w:pPr>
+            <w:r>
+              <w:rPr>
+                <w:rFonts w:ascii="Times New Roman" w:hAnsi="Times New Roman" w:cs="Times New Roman"/>
+              </w:rPr>
+              <w:t>1</w:t>
+            </w:r>
+          </w:p>
+          <w:p>
+            <w:pPr>
+              <w:jc w:val="both"/>
+              <w:rPr>
+                <w:rFonts w:ascii="Times New Roman" w:hAnsi="Times New Roman" w:cs="Times New Roman"/>
+              </w:rPr>
+            </w:pPr>
+            <w:r>
+              <w:rPr>
+                <w:rFonts w:ascii="Times New Roman" w:hAnsi="Times New Roman" w:cs="Times New Roman"/>
+              </w:rPr>
+              <w:t>1</w:t>
+            </w:r>
+          </w:p>
+          <w:p>
+            <w:pPr>
+              <w:jc w:val="both"/>
+              <w:rPr>
+                <w:rFonts w:ascii="Times New Roman" w:hAnsi="Times New Roman" w:cs="Times New Roman"/>
+              </w:rPr>
+            </w:pPr>
+            <w:r>
+              <w:rPr>
+                <w:rFonts w:ascii="Times New Roman" w:hAnsi="Times New Roman" w:cs="Times New Roman"/>
+              </w:rPr>
+              <w:t>1</w:t>
+            </w:r>
+          </w:p>
+          <w:p>
+            <w:pPr>
+              <w:jc w:val="both"/>
+              <w:rPr>
+                <w:rFonts w:ascii="Times New Roman" w:hAnsi="Times New Roman" w:cs="Times New Roman"/>
+              </w:rPr>
+            </w:pPr>
+            <w:r>
+              <w:rPr>
+                <w:rFonts w:ascii="Times New Roman" w:hAnsi="Times New Roman" w:cs="Times New Roman"/>
+              </w:rPr>
+              <w:t>1</w:t>
+            </w:r>
           </w:p>
         </w:tc>
       </w:tr>
@@ -27108,18 +27322,208 @@
         <w:jc w:val="both"/>
         <w:rPr>
           <w:rFonts w:ascii="Times New Roman" w:hAnsi="Times New Roman" w:cs="Times New Roman"/>
-          <w:b/>
-        </w:rPr>
-      </w:pPr>
+        </w:rPr>
+      </w:pPr>
+      <w:r>
+        <w:rPr>
+          <w:rFonts w:ascii="Times New Roman" w:hAnsi="Times New Roman" w:cs="Times New Roman"/>
+        </w:rPr>
+        <w:t xml:space="preserve">Complejidad Espacial Total = Entrada + Auxiliar + Salida = </w:t>
+      </w:r>
+      <w:r>
+        <w:rPr>
+          <w:rFonts w:ascii="Times New Roman" w:hAnsi="Times New Roman" w:cs="Times New Roman"/>
+        </w:rPr>
+        <w:t>2</w:t>
+      </w:r>
+      <w:r>
+        <w:rPr>
+          <w:rFonts w:ascii="Times New Roman" w:hAnsi="Times New Roman" w:cs="Times New Roman"/>
+        </w:rPr>
+        <w:t xml:space="preserve">n + </w:t>
+      </w:r>
+      <w:r>
+        <w:rPr>
+          <w:rFonts w:ascii="Times New Roman" w:hAnsi="Times New Roman" w:cs="Times New Roman"/>
+        </w:rPr>
+        <w:t>k+</w:t>
+      </w:r>
+      <w:r>
+        <w:rPr>
+          <w:rFonts w:ascii="Times New Roman" w:hAnsi="Times New Roman" w:cs="Times New Roman"/>
+        </w:rPr>
+        <w:t>9</w:t>
+      </w:r>
+      <w:r>
+        <w:rPr>
+          <w:rFonts w:ascii="Times New Roman" w:hAnsi="Times New Roman" w:cs="Times New Roman"/>
+        </w:rPr>
+        <w:t xml:space="preserve"> = </w:t>
+      </w:r>
+      <w:r>
+        <w:rPr>
+          <w:rFonts w:ascii="Times New Roman" w:hAnsi="Times New Roman" w:cs="Times New Roman"/>
+        </w:rPr>
+        <w:t>O</w:t>
+      </w:r>
+      <w:r>
+        <w:rPr>
+          <w:rFonts w:ascii="Times New Roman" w:hAnsi="Times New Roman" w:cs="Times New Roman"/>
+        </w:rPr>
+        <w:t>(</w:t>
+      </w:r>
+      <w:proofErr w:type="spellStart"/>
+      <w:r>
+        <w:rPr>
+          <w:rFonts w:ascii="Times New Roman" w:hAnsi="Times New Roman" w:cs="Times New Roman"/>
+        </w:rPr>
+        <w:t>n</w:t>
+      </w:r>
+      <w:r>
+        <w:rPr>
+          <w:rFonts w:ascii="Times New Roman" w:hAnsi="Times New Roman" w:cs="Times New Roman"/>
+        </w:rPr>
+        <w:t>+k</w:t>
+      </w:r>
+      <w:proofErr w:type="spellEnd"/>
+      <w:r>
+        <w:rPr>
+          <w:rFonts w:ascii="Times New Roman" w:hAnsi="Times New Roman" w:cs="Times New Roman"/>
+        </w:rPr>
+        <w:t>)</w:t>
+      </w:r>
     </w:p>
     <w:p>
       <w:pPr>
         <w:jc w:val="both"/>
         <w:rPr>
           <w:rFonts w:ascii="Times New Roman" w:hAnsi="Times New Roman" w:cs="Times New Roman"/>
+        </w:rPr>
+      </w:pPr>
+      <w:r>
+        <w:rPr>
+          <w:rFonts w:ascii="Times New Roman" w:hAnsi="Times New Roman" w:cs="Times New Roman"/>
+        </w:rPr>
+        <w:t xml:space="preserve">Complejidad Espacial Auxiliar = </w:t>
+      </w:r>
+      <w:r>
+        <w:rPr>
+          <w:rFonts w:ascii="Times New Roman" w:hAnsi="Times New Roman" w:cs="Times New Roman"/>
+        </w:rPr>
+        <w:t>k+</w:t>
+      </w:r>
+      <w:r>
+        <w:rPr>
+          <w:rFonts w:ascii="Times New Roman" w:hAnsi="Times New Roman" w:cs="Times New Roman"/>
+        </w:rPr>
+        <w:t>9</w:t>
+      </w:r>
+      <w:r>
+        <w:rPr>
+          <w:rFonts w:ascii="Times New Roman" w:hAnsi="Times New Roman" w:cs="Times New Roman"/>
+        </w:rPr>
+        <w:t xml:space="preserve"> = </w:t>
+      </w:r>
+      <w:r>
+        <w:rPr>
+          <w:rFonts w:ascii="Times New Roman" w:hAnsi="Times New Roman" w:cs="Times New Roman"/>
+        </w:rPr>
+        <w:t>O</w:t>
+      </w:r>
+      <w:r>
+        <w:rPr>
+          <w:rFonts w:ascii="Times New Roman" w:hAnsi="Times New Roman" w:cs="Times New Roman"/>
+        </w:rPr>
+        <w:t>(</w:t>
+      </w:r>
+      <w:r>
+        <w:rPr>
+          <w:rFonts w:ascii="Times New Roman" w:hAnsi="Times New Roman" w:cs="Times New Roman"/>
+        </w:rPr>
+        <w:t>k</w:t>
+      </w:r>
+      <w:r>
+        <w:rPr>
+          <w:rFonts w:ascii="Times New Roman" w:hAnsi="Times New Roman" w:cs="Times New Roman"/>
+        </w:rPr>
+        <w:t>)</w:t>
+      </w:r>
+    </w:p>
+    <w:p>
+      <w:pPr>
+        <w:jc w:val="both"/>
+        <w:rPr>
+          <w:rFonts w:ascii="Times New Roman" w:hAnsi="Times New Roman" w:cs="Times New Roman"/>
+        </w:rPr>
+      </w:pPr>
+      <w:r>
+        <w:rPr>
+          <w:rFonts w:ascii="Times New Roman" w:hAnsi="Times New Roman" w:cs="Times New Roman"/>
+        </w:rPr>
+        <w:t xml:space="preserve">Complejidad Espacial Auxiliar + Salida = </w:t>
+      </w:r>
+      <w:r>
+        <w:rPr>
+          <w:rFonts w:ascii="Times New Roman" w:hAnsi="Times New Roman" w:cs="Times New Roman"/>
+        </w:rPr>
+        <w:t>n+k+</w:t>
+      </w:r>
+      <w:r>
+        <w:rPr>
+          <w:rFonts w:ascii="Times New Roman" w:hAnsi="Times New Roman" w:cs="Times New Roman"/>
+        </w:rPr>
+        <w:t>9</w:t>
+      </w:r>
+      <w:r>
+        <w:rPr>
+          <w:rFonts w:ascii="Times New Roman" w:hAnsi="Times New Roman" w:cs="Times New Roman"/>
+        </w:rPr>
+        <w:t xml:space="preserve"> = </w:t>
+      </w:r>
+      <w:r>
+        <w:rPr>
+          <w:rFonts w:ascii="Times New Roman" w:hAnsi="Times New Roman" w:cs="Times New Roman"/>
+        </w:rPr>
+        <w:t>O</w:t>
+      </w:r>
+      <w:r>
+        <w:rPr>
+          <w:rFonts w:ascii="Times New Roman" w:hAnsi="Times New Roman" w:cs="Times New Roman"/>
+        </w:rPr>
+        <w:t>(</w:t>
+      </w:r>
+      <w:proofErr w:type="spellStart"/>
+      <w:r>
+        <w:rPr>
+          <w:rFonts w:ascii="Times New Roman" w:hAnsi="Times New Roman" w:cs="Times New Roman"/>
+        </w:rPr>
+        <w:t>n+k</w:t>
+      </w:r>
+      <w:proofErr w:type="spellEnd"/>
+      <w:r>
+        <w:rPr>
+          <w:rFonts w:ascii="Times New Roman" w:hAnsi="Times New Roman" w:cs="Times New Roman"/>
+        </w:rPr>
+        <w:t>)</w:t>
+      </w:r>
+    </w:p>
+    <w:p>
+      <w:pPr>
+        <w:jc w:val="both"/>
+        <w:rPr>
+          <w:rFonts w:ascii="Times New Roman" w:hAnsi="Times New Roman" w:cs="Times New Roman"/>
           <w:b/>
         </w:rPr>
       </w:pPr>
+    </w:p>
+    <w:p>
+      <w:pPr>
+        <w:jc w:val="both"/>
+        <w:rPr>
+          <w:rFonts w:ascii="Times New Roman" w:hAnsi="Times New Roman" w:cs="Times New Roman"/>
+          <w:b/>
+        </w:rPr>
+      </w:pPr>
       <w:proofErr w:type="spellStart"/>
       <w:r>
         <w:rPr>
@@ -27145,6 +27549,69 @@
         <w:t>sort</w:t>
       </w:r>
       <w:proofErr w:type="spellEnd"/>
+    </w:p>
+    <w:p>
+      <w:pPr>
+        <w:rPr>
+          <w:rFonts w:ascii="Times New Roman" w:hAnsi="Times New Roman" w:cs="Times New Roman"/>
+        </w:rPr>
+      </w:pPr>
+      <w:r>
+        <w:rPr>
+          <w:rFonts w:ascii="Times New Roman" w:hAnsi="Times New Roman" w:cs="Times New Roman"/>
+        </w:rPr>
+        <w:t xml:space="preserve">Primero realizamos el análisis de la función auxiliar </w:t>
+      </w:r>
+      <w:proofErr w:type="spellStart"/>
+      <w:r>
+        <w:rPr>
+          <w:rFonts w:ascii="Times New Roman" w:hAnsi="Times New Roman" w:cs="Times New Roman"/>
+        </w:rPr>
+        <w:t>merge</w:t>
+      </w:r>
+      <w:proofErr w:type="spellEnd"/>
+      <w:r>
+        <w:rPr>
+          <w:rFonts w:ascii="Times New Roman" w:hAnsi="Times New Roman" w:cs="Times New Roman"/>
+        </w:rPr>
+        <w:t xml:space="preserve">. </w:t>
+      </w:r>
+      <w:r>
+        <w:rPr>
+          <w:rFonts w:ascii="Times New Roman" w:hAnsi="Times New Roman" w:cs="Times New Roman"/>
+        </w:rPr>
+        <w:t xml:space="preserve">Sean a y b los arreglos de entrada, para simplificar se asume que </w:t>
+      </w:r>
+      <w:proofErr w:type="spellStart"/>
+      <w:proofErr w:type="gramStart"/>
+      <w:r>
+        <w:rPr>
+          <w:rFonts w:ascii="Times New Roman" w:hAnsi="Times New Roman" w:cs="Times New Roman"/>
+        </w:rPr>
+        <w:t>a.length</w:t>
+      </w:r>
+      <w:proofErr w:type="spellEnd"/>
+      <w:proofErr w:type="gramEnd"/>
+      <w:r>
+        <w:rPr>
+          <w:rFonts w:ascii="Times New Roman" w:hAnsi="Times New Roman" w:cs="Times New Roman"/>
+        </w:rPr>
+        <w:t xml:space="preserve"> = </w:t>
+      </w:r>
+      <w:proofErr w:type="spellStart"/>
+      <w:r>
+        <w:rPr>
+          <w:rFonts w:ascii="Times New Roman" w:hAnsi="Times New Roman" w:cs="Times New Roman"/>
+        </w:rPr>
+        <w:t>b.length</w:t>
+      </w:r>
+      <w:proofErr w:type="spellEnd"/>
+      <w:r>
+        <w:rPr>
+          <w:rFonts w:ascii="Times New Roman" w:hAnsi="Times New Roman" w:cs="Times New Roman"/>
+        </w:rPr>
+        <w:t xml:space="preserve"> = n/2</w:t>
+      </w:r>
     </w:p>
     <w:tbl>
       <w:tblPr>
@@ -27247,6 +27714,26 @@
                 <w:rFonts w:ascii="Times New Roman" w:hAnsi="Times New Roman" w:cs="Times New Roman"/>
               </w:rPr>
             </w:pPr>
+            <w:r>
+              <w:rPr>
+                <w:rFonts w:ascii="Times New Roman" w:hAnsi="Times New Roman" w:cs="Times New Roman"/>
+              </w:rPr>
+              <w:t>a</w:t>
+            </w:r>
+          </w:p>
+          <w:p>
+            <w:pPr>
+              <w:jc w:val="both"/>
+              <w:rPr>
+                <w:rFonts w:ascii="Times New Roman" w:hAnsi="Times New Roman" w:cs="Times New Roman"/>
+              </w:rPr>
+            </w:pPr>
+            <w:r>
+              <w:rPr>
+                <w:rFonts w:ascii="Times New Roman" w:hAnsi="Times New Roman" w:cs="Times New Roman"/>
+              </w:rPr>
+              <w:t>b</w:t>
+            </w:r>
           </w:p>
         </w:tc>
         <w:tc>
@@ -27260,6 +27747,26 @@
                 <w:rFonts w:ascii="Times New Roman" w:hAnsi="Times New Roman" w:cs="Times New Roman"/>
               </w:rPr>
             </w:pPr>
+            <w:r>
+              <w:rPr>
+                <w:rFonts w:ascii="Times New Roman" w:hAnsi="Times New Roman" w:cs="Times New Roman"/>
+              </w:rPr>
+              <w:t>n/2</w:t>
+            </w:r>
+          </w:p>
+          <w:p>
+            <w:pPr>
+              <w:jc w:val="both"/>
+              <w:rPr>
+                <w:rFonts w:ascii="Times New Roman" w:hAnsi="Times New Roman" w:cs="Times New Roman"/>
+              </w:rPr>
+            </w:pPr>
+            <w:r>
+              <w:rPr>
+                <w:rFonts w:ascii="Times New Roman" w:hAnsi="Times New Roman" w:cs="Times New Roman"/>
+              </w:rPr>
+              <w:t>n/2</w:t>
+            </w:r>
           </w:p>
         </w:tc>
       </w:tr>
@@ -27341,6 +27848,12 @@
                 <w:rFonts w:ascii="Times New Roman" w:hAnsi="Times New Roman" w:cs="Times New Roman"/>
               </w:rPr>
             </w:pPr>
+            <w:r>
+              <w:rPr>
+                <w:rFonts w:ascii="Times New Roman" w:hAnsi="Times New Roman" w:cs="Times New Roman"/>
+              </w:rPr>
+              <w:t>c</w:t>
+            </w:r>
           </w:p>
         </w:tc>
         <w:tc>
@@ -27354,6 +27867,12 @@
                 <w:rFonts w:ascii="Times New Roman" w:hAnsi="Times New Roman" w:cs="Times New Roman"/>
               </w:rPr>
             </w:pPr>
+            <w:r>
+              <w:rPr>
+                <w:rFonts w:ascii="Times New Roman" w:hAnsi="Times New Roman" w:cs="Times New Roman"/>
+              </w:rPr>
+              <w:t>n</w:t>
+            </w:r>
           </w:p>
         </w:tc>
       </w:tr>
@@ -27376,680 +27895,159 @@
       <w:pPr>
         <w:jc w:val="both"/>
         <w:rPr>
-          <w:rFonts w:ascii="Courier New" w:eastAsia="Times New Roman" w:hAnsi="Courier New" w:cs="Courier New"/>
-          <w:color w:val="000000"/>
-          <w:sz w:val="21"/>
-          <w:szCs w:val="21"/>
-          <w:lang w:val="en-US" w:eastAsia="es-CO"/>
-        </w:rPr>
-      </w:pPr>
-      <w:r>
-        <w:rPr>
-          <w:rFonts w:ascii="Times New Roman" w:hAnsi="Times New Roman" w:cs="Times New Roman"/>
-          <w:b/>
-          <w:lang w:val="en-US"/>
-        </w:rPr>
-        <w:t>Counting</w:t>
-      </w:r>
-      <w:r>
-        <w:rPr>
-          <w:rFonts w:ascii="Times New Roman" w:hAnsi="Times New Roman" w:cs="Times New Roman"/>
-          <w:b/>
-          <w:lang w:val="en-US"/>
-        </w:rPr>
-        <w:t xml:space="preserve"> sort:</w:t>
-      </w:r>
-      <w:r>
-        <w:rPr>
-          <w:rFonts w:ascii="Courier New" w:eastAsia="Times New Roman" w:hAnsi="Courier New" w:cs="Courier New"/>
-          <w:color w:val="000000"/>
-          <w:sz w:val="21"/>
-          <w:szCs w:val="21"/>
-          <w:lang w:val="en-US" w:eastAsia="es-CO"/>
-        </w:rPr>
-        <w:t xml:space="preserve">      </w:t>
+          <w:rFonts w:ascii="Times New Roman" w:hAnsi="Times New Roman" w:cs="Times New Roman"/>
+        </w:rPr>
+      </w:pPr>
+      <w:r>
+        <w:rPr>
+          <w:rFonts w:ascii="Times New Roman" w:hAnsi="Times New Roman" w:cs="Times New Roman"/>
+        </w:rPr>
+        <w:t xml:space="preserve">Complejidad Espacial Total = Entrada + Auxiliar + Salida = </w:t>
+      </w:r>
+      <w:r>
+        <w:rPr>
+          <w:rFonts w:ascii="Times New Roman" w:hAnsi="Times New Roman" w:cs="Times New Roman"/>
+        </w:rPr>
+        <w:t>2n</w:t>
+      </w:r>
+      <w:r>
+        <w:rPr>
+          <w:rFonts w:ascii="Times New Roman" w:hAnsi="Times New Roman" w:cs="Times New Roman"/>
+        </w:rPr>
+        <w:t xml:space="preserve"> = </w:t>
+      </w:r>
+      <w:r>
+        <w:rPr>
+          <w:rFonts w:ascii="Times New Roman" w:hAnsi="Times New Roman" w:cs="Times New Roman"/>
+        </w:rPr>
+        <w:t>O</w:t>
+      </w:r>
+      <w:r>
+        <w:rPr>
+          <w:rFonts w:ascii="Times New Roman" w:hAnsi="Times New Roman" w:cs="Times New Roman"/>
+        </w:rPr>
+        <w:t>(n)</w:t>
       </w:r>
     </w:p>
     <w:p>
       <w:pPr>
-        <w:autoSpaceDE w:val="0"/>
-        <w:autoSpaceDN w:val="0"/>
-        <w:adjustRightInd w:val="0"/>
-        <w:spacing w:after="0" w:line="240" w:lineRule="auto"/>
-        <w:rPr>
-          <w:rFonts w:ascii="Courier New" w:hAnsi="Courier New" w:cs="Courier New"/>
-          <w:sz w:val="21"/>
-          <w:szCs w:val="21"/>
-          <w:lang w:val="en-US"/>
-        </w:rPr>
-      </w:pPr>
-      <w:r>
-        <w:rPr>
-          <w:rFonts w:ascii="Courier New" w:hAnsi="Courier New" w:cs="Courier New"/>
-          <w:sz w:val="21"/>
-          <w:szCs w:val="21"/>
-          <w:lang w:val="en-US"/>
-        </w:rPr>
-        <w:t>sum &lt;- 0</w:t>
+        <w:jc w:val="both"/>
+        <w:rPr>
+          <w:rFonts w:ascii="Times New Roman" w:hAnsi="Times New Roman" w:cs="Times New Roman"/>
+        </w:rPr>
+      </w:pPr>
+      <w:r>
+        <w:rPr>
+          <w:rFonts w:ascii="Times New Roman" w:hAnsi="Times New Roman" w:cs="Times New Roman"/>
+        </w:rPr>
+        <w:t xml:space="preserve">Complejidad Espacial Auxiliar = </w:t>
+      </w:r>
+      <w:r>
+        <w:rPr>
+          <w:rFonts w:ascii="Times New Roman" w:hAnsi="Times New Roman" w:cs="Times New Roman"/>
+        </w:rPr>
+        <w:t>0</w:t>
+      </w:r>
+      <w:r>
+        <w:rPr>
+          <w:rFonts w:ascii="Times New Roman" w:hAnsi="Times New Roman" w:cs="Times New Roman"/>
+        </w:rPr>
+        <w:t xml:space="preserve"> = </w:t>
+      </w:r>
+      <w:proofErr w:type="gramStart"/>
+      <w:r>
+        <w:rPr>
+          <w:rFonts w:ascii="Times New Roman" w:hAnsi="Times New Roman" w:cs="Times New Roman"/>
+        </w:rPr>
+        <w:t>O</w:t>
+      </w:r>
+      <w:r>
+        <w:rPr>
+          <w:rFonts w:ascii="Times New Roman" w:hAnsi="Times New Roman" w:cs="Times New Roman"/>
+        </w:rPr>
+        <w:t>(</w:t>
+      </w:r>
+      <w:proofErr w:type="gramEnd"/>
+      <w:r>
+        <w:rPr>
+          <w:rFonts w:ascii="Times New Roman" w:hAnsi="Times New Roman" w:cs="Times New Roman"/>
+        </w:rPr>
+        <w:t>1</w:t>
+      </w:r>
+      <w:r>
+        <w:rPr>
+          <w:rFonts w:ascii="Times New Roman" w:hAnsi="Times New Roman" w:cs="Times New Roman"/>
+        </w:rPr>
+        <w:t>)</w:t>
       </w:r>
     </w:p>
     <w:p>
       <w:pPr>
-        <w:autoSpaceDE w:val="0"/>
-        <w:autoSpaceDN w:val="0"/>
-        <w:adjustRightInd w:val="0"/>
-        <w:spacing w:after="0" w:line="240" w:lineRule="auto"/>
-        <w:rPr>
-          <w:rFonts w:ascii="Courier New" w:hAnsi="Courier New" w:cs="Courier New"/>
-          <w:sz w:val="21"/>
-          <w:szCs w:val="21"/>
-          <w:lang w:val="en-US"/>
-        </w:rPr>
-      </w:pPr>
-      <w:r>
-        <w:rPr>
-          <w:rFonts w:ascii="Courier New" w:hAnsi="Courier New" w:cs="Courier New"/>
-          <w:sz w:val="21"/>
-          <w:szCs w:val="21"/>
-          <w:lang w:val="en-US"/>
-        </w:rPr>
-        <w:t xml:space="preserve">for </w:t>
-      </w:r>
-      <w:proofErr w:type="spellStart"/>
-      <w:r>
-        <w:rPr>
-          <w:rFonts w:ascii="Courier New" w:hAnsi="Courier New" w:cs="Courier New"/>
-          <w:sz w:val="21"/>
-          <w:szCs w:val="21"/>
-          <w:lang w:val="en-US"/>
-        </w:rPr>
-        <w:t>i</w:t>
-      </w:r>
-      <w:proofErr w:type="spellEnd"/>
-      <w:r>
-        <w:rPr>
-          <w:rFonts w:ascii="Courier New" w:hAnsi="Courier New" w:cs="Courier New"/>
-          <w:sz w:val="21"/>
-          <w:szCs w:val="21"/>
-          <w:lang w:val="en-US"/>
-        </w:rPr>
-        <w:t xml:space="preserve"> in 0 to </w:t>
-      </w:r>
-      <w:proofErr w:type="gramStart"/>
-      <w:r>
-        <w:rPr>
-          <w:rFonts w:ascii="Courier New" w:hAnsi="Courier New" w:cs="Courier New"/>
-          <w:sz w:val="21"/>
-          <w:szCs w:val="21"/>
-          <w:lang w:val="en-US"/>
-        </w:rPr>
-        <w:t>aux.lenght</w:t>
-      </w:r>
-      <w:proofErr w:type="gramEnd"/>
-      <w:r>
-        <w:rPr>
-          <w:rFonts w:ascii="Courier New" w:hAnsi="Courier New" w:cs="Courier New"/>
-          <w:sz w:val="21"/>
-          <w:szCs w:val="21"/>
-          <w:lang w:val="en-US"/>
-        </w:rPr>
-        <w:t xml:space="preserve">-1 </w:t>
+        <w:jc w:val="both"/>
+        <w:rPr>
+          <w:rFonts w:ascii="Times New Roman" w:hAnsi="Times New Roman" w:cs="Times New Roman"/>
+        </w:rPr>
+      </w:pPr>
+      <w:r>
+        <w:rPr>
+          <w:rFonts w:ascii="Times New Roman" w:hAnsi="Times New Roman" w:cs="Times New Roman"/>
+        </w:rPr>
+        <w:t xml:space="preserve">Complejidad Espacial Auxiliar + Salida = </w:t>
+      </w:r>
+      <w:r>
+        <w:rPr>
+          <w:rFonts w:ascii="Times New Roman" w:hAnsi="Times New Roman" w:cs="Times New Roman"/>
+        </w:rPr>
+        <w:t>n</w:t>
+      </w:r>
+      <w:r>
+        <w:rPr>
+          <w:rFonts w:ascii="Times New Roman" w:hAnsi="Times New Roman" w:cs="Times New Roman"/>
+        </w:rPr>
+        <w:t xml:space="preserve"> = </w:t>
+      </w:r>
+      <w:r>
+        <w:rPr>
+          <w:rFonts w:ascii="Times New Roman" w:hAnsi="Times New Roman" w:cs="Times New Roman"/>
+        </w:rPr>
+        <w:t>O</w:t>
+      </w:r>
+      <w:r>
+        <w:rPr>
+          <w:rFonts w:ascii="Times New Roman" w:hAnsi="Times New Roman" w:cs="Times New Roman"/>
+        </w:rPr>
+        <w:t>(</w:t>
+      </w:r>
+      <w:r>
+        <w:rPr>
+          <w:rFonts w:ascii="Times New Roman" w:hAnsi="Times New Roman" w:cs="Times New Roman"/>
+        </w:rPr>
+        <w:t>n</w:t>
+      </w:r>
+      <w:r>
+        <w:rPr>
+          <w:rFonts w:ascii="Times New Roman" w:hAnsi="Times New Roman" w:cs="Times New Roman"/>
+        </w:rPr>
+        <w:t>)</w:t>
       </w:r>
     </w:p>
     <w:p>
       <w:pPr>
-        <w:autoSpaceDE w:val="0"/>
-        <w:autoSpaceDN w:val="0"/>
-        <w:adjustRightInd w:val="0"/>
-        <w:spacing w:after="0" w:line="240" w:lineRule="auto"/>
-        <w:rPr>
-          <w:rFonts w:ascii="Courier New" w:hAnsi="Courier New" w:cs="Courier New"/>
-          <w:sz w:val="21"/>
-          <w:szCs w:val="21"/>
-          <w:lang w:val="en-US"/>
-        </w:rPr>
-      </w:pPr>
-      <w:r>
-        <w:rPr>
-          <w:rFonts w:ascii="Courier New" w:hAnsi="Courier New" w:cs="Courier New"/>
-          <w:sz w:val="21"/>
-          <w:szCs w:val="21"/>
-          <w:lang w:val="en-US"/>
-        </w:rPr>
-        <w:t xml:space="preserve">    sum </w:t>
-      </w:r>
-      <w:r>
-        <w:rPr>
-          <w:rFonts w:ascii="Courier New" w:hAnsi="Courier New" w:cs="Courier New"/>
-          <w:sz w:val="21"/>
-          <w:szCs w:val="21"/>
-          <w:lang w:val="en-US"/>
-        </w:rPr>
-        <w:t>&lt;-</w:t>
-      </w:r>
-      <w:r>
-        <w:rPr>
-          <w:rFonts w:ascii="Courier New" w:hAnsi="Courier New" w:cs="Courier New"/>
-          <w:sz w:val="21"/>
-          <w:szCs w:val="21"/>
-          <w:lang w:val="en-US"/>
-        </w:rPr>
-        <w:t xml:space="preserve"> sum + </w:t>
-      </w:r>
-      <w:r>
-        <w:rPr>
-          <w:rFonts w:ascii="Courier New" w:hAnsi="Courier New" w:cs="Courier New"/>
-          <w:sz w:val="21"/>
-          <w:szCs w:val="21"/>
-          <w:lang w:val="en-US"/>
-        </w:rPr>
-        <w:t>aux</w:t>
-      </w:r>
-      <w:r>
-        <w:rPr>
-          <w:rFonts w:ascii="Courier New" w:hAnsi="Courier New" w:cs="Courier New"/>
-          <w:sz w:val="21"/>
-          <w:szCs w:val="21"/>
-          <w:lang w:val="en-US"/>
-        </w:rPr>
-        <w:t>[</w:t>
-      </w:r>
-      <w:proofErr w:type="spellStart"/>
-      <w:r>
-        <w:rPr>
-          <w:rFonts w:ascii="Courier New" w:hAnsi="Courier New" w:cs="Courier New"/>
-          <w:sz w:val="21"/>
-          <w:szCs w:val="21"/>
-          <w:lang w:val="en-US"/>
-        </w:rPr>
-        <w:t>i</w:t>
-      </w:r>
-      <w:proofErr w:type="spellEnd"/>
-      <w:r>
-        <w:rPr>
-          <w:rFonts w:ascii="Courier New" w:hAnsi="Courier New" w:cs="Courier New"/>
-          <w:sz w:val="21"/>
-          <w:szCs w:val="21"/>
-          <w:lang w:val="en-US"/>
-        </w:rPr>
-        <w:t>]</w:t>
-      </w:r>
+        <w:jc w:val="both"/>
+        <w:rPr>
+          <w:rFonts w:ascii="Times New Roman" w:hAnsi="Times New Roman" w:cs="Times New Roman"/>
+          <w:b/>
+        </w:rPr>
+      </w:pPr>
     </w:p>
     <w:p>
       <w:pPr>
-        <w:autoSpaceDE w:val="0"/>
-        <w:autoSpaceDN w:val="0"/>
-        <w:adjustRightInd w:val="0"/>
-        <w:spacing w:after="0" w:line="240" w:lineRule="auto"/>
-        <w:rPr>
-          <w:rFonts w:ascii="Courier New" w:hAnsi="Courier New" w:cs="Courier New"/>
-          <w:sz w:val="21"/>
-          <w:szCs w:val="21"/>
-          <w:lang w:val="en-US"/>
-        </w:rPr>
-      </w:pPr>
-      <w:r>
-        <w:rPr>
-          <w:rFonts w:ascii="Courier New" w:hAnsi="Courier New" w:cs="Courier New"/>
-          <w:sz w:val="21"/>
-          <w:szCs w:val="21"/>
-          <w:lang w:val="en-US"/>
-        </w:rPr>
-        <w:t xml:space="preserve">    </w:t>
-      </w:r>
-      <w:r>
-        <w:rPr>
-          <w:rFonts w:ascii="Courier New" w:hAnsi="Courier New" w:cs="Courier New"/>
-          <w:sz w:val="21"/>
-          <w:szCs w:val="21"/>
-          <w:lang w:val="en-US"/>
-        </w:rPr>
-        <w:t>aux</w:t>
-      </w:r>
-      <w:r>
-        <w:rPr>
-          <w:rFonts w:ascii="Courier New" w:hAnsi="Courier New" w:cs="Courier New"/>
-          <w:sz w:val="21"/>
-          <w:szCs w:val="21"/>
-          <w:lang w:val="en-US"/>
-        </w:rPr>
-        <w:t>[</w:t>
-      </w:r>
-      <w:proofErr w:type="spellStart"/>
-      <w:r>
-        <w:rPr>
-          <w:rFonts w:ascii="Courier New" w:hAnsi="Courier New" w:cs="Courier New"/>
-          <w:sz w:val="21"/>
-          <w:szCs w:val="21"/>
-          <w:lang w:val="en-US"/>
-        </w:rPr>
-        <w:t>i</w:t>
-      </w:r>
-      <w:proofErr w:type="spellEnd"/>
-      <w:r>
-        <w:rPr>
-          <w:rFonts w:ascii="Courier New" w:hAnsi="Courier New" w:cs="Courier New"/>
-          <w:sz w:val="21"/>
-          <w:szCs w:val="21"/>
-          <w:lang w:val="en-US"/>
-        </w:rPr>
-        <w:t xml:space="preserve">] </w:t>
-      </w:r>
-      <w:r>
-        <w:rPr>
-          <w:rFonts w:ascii="Courier New" w:hAnsi="Courier New" w:cs="Courier New"/>
-          <w:sz w:val="21"/>
-          <w:szCs w:val="21"/>
-          <w:lang w:val="en-US"/>
-        </w:rPr>
-        <w:t>&lt;-</w:t>
-      </w:r>
-      <w:r>
-        <w:rPr>
-          <w:rFonts w:ascii="Courier New" w:hAnsi="Courier New" w:cs="Courier New"/>
-          <w:sz w:val="21"/>
-          <w:szCs w:val="21"/>
-          <w:lang w:val="en-US"/>
-        </w:rPr>
-        <w:t xml:space="preserve"> sum </w:t>
-      </w:r>
-    </w:p>
-    <w:p>
-      <w:pPr>
-        <w:autoSpaceDE w:val="0"/>
-        <w:autoSpaceDN w:val="0"/>
-        <w:adjustRightInd w:val="0"/>
-        <w:spacing w:after="0" w:line="240" w:lineRule="auto"/>
-        <w:rPr>
-          <w:rFonts w:ascii="Courier New" w:hAnsi="Courier New" w:cs="Courier New"/>
-          <w:sz w:val="21"/>
-          <w:szCs w:val="21"/>
-          <w:lang w:val="en-US"/>
-        </w:rPr>
-      </w:pPr>
-      <w:r>
-        <w:rPr>
-          <w:rFonts w:ascii="Courier New" w:hAnsi="Courier New" w:cs="Courier New"/>
-          <w:sz w:val="21"/>
-          <w:szCs w:val="21"/>
-          <w:lang w:val="en-US"/>
-        </w:rPr>
-        <w:t>output &lt;- new array(</w:t>
-      </w:r>
-      <w:proofErr w:type="spellStart"/>
-      <w:proofErr w:type="gramStart"/>
-      <w:r>
-        <w:rPr>
-          <w:rFonts w:ascii="Courier New" w:hAnsi="Courier New" w:cs="Courier New"/>
-          <w:sz w:val="21"/>
-          <w:szCs w:val="21"/>
-          <w:lang w:val="en-US"/>
-        </w:rPr>
-        <w:t>list.length</w:t>
-      </w:r>
-      <w:proofErr w:type="spellEnd"/>
-      <w:proofErr w:type="gramEnd"/>
-      <w:r>
-        <w:rPr>
-          <w:rFonts w:ascii="Courier New" w:hAnsi="Courier New" w:cs="Courier New"/>
-          <w:sz w:val="21"/>
-          <w:szCs w:val="21"/>
-          <w:lang w:val="en-US"/>
-        </w:rPr>
-        <w:t>)</w:t>
-      </w:r>
-    </w:p>
-    <w:p>
-      <w:pPr>
-        <w:autoSpaceDE w:val="0"/>
-        <w:autoSpaceDN w:val="0"/>
-        <w:adjustRightInd w:val="0"/>
-        <w:spacing w:after="0" w:line="240" w:lineRule="auto"/>
-        <w:rPr>
-          <w:rFonts w:ascii="Courier New" w:hAnsi="Courier New" w:cs="Courier New"/>
-          <w:sz w:val="21"/>
-          <w:szCs w:val="21"/>
-          <w:lang w:val="en-US"/>
-        </w:rPr>
-      </w:pPr>
-      <w:r>
-        <w:rPr>
-          <w:rFonts w:ascii="Courier New" w:hAnsi="Courier New" w:cs="Courier New"/>
-          <w:sz w:val="21"/>
-          <w:szCs w:val="21"/>
-          <w:lang w:val="en-US"/>
-        </w:rPr>
-        <w:t xml:space="preserve">for </w:t>
-      </w:r>
-      <w:proofErr w:type="spellStart"/>
-      <w:r>
-        <w:rPr>
-          <w:rFonts w:ascii="Courier New" w:hAnsi="Courier New" w:cs="Courier New"/>
-          <w:sz w:val="21"/>
-          <w:szCs w:val="21"/>
-          <w:lang w:val="en-US"/>
-        </w:rPr>
-        <w:t>i</w:t>
-      </w:r>
-      <w:proofErr w:type="spellEnd"/>
-      <w:r>
-        <w:rPr>
-          <w:rFonts w:ascii="Courier New" w:hAnsi="Courier New" w:cs="Courier New"/>
-          <w:sz w:val="21"/>
-          <w:szCs w:val="21"/>
-          <w:lang w:val="en-US"/>
-        </w:rPr>
-        <w:t xml:space="preserve"> in n-1 </w:t>
-      </w:r>
-      <w:proofErr w:type="spellStart"/>
-      <w:r>
-        <w:rPr>
-          <w:rFonts w:ascii="Courier New" w:hAnsi="Courier New" w:cs="Courier New"/>
-          <w:sz w:val="21"/>
-          <w:szCs w:val="21"/>
-          <w:lang w:val="en-US"/>
-        </w:rPr>
-        <w:t>downto</w:t>
-      </w:r>
-      <w:proofErr w:type="spellEnd"/>
-      <w:r>
-        <w:rPr>
-          <w:rFonts w:ascii="Courier New" w:hAnsi="Courier New" w:cs="Courier New"/>
-          <w:sz w:val="21"/>
-          <w:szCs w:val="21"/>
-          <w:lang w:val="en-US"/>
-        </w:rPr>
-        <w:t xml:space="preserve"> 0</w:t>
-      </w:r>
-    </w:p>
-    <w:p>
-      <w:pPr>
-        <w:autoSpaceDE w:val="0"/>
-        <w:autoSpaceDN w:val="0"/>
-        <w:adjustRightInd w:val="0"/>
-        <w:spacing w:after="0" w:line="240" w:lineRule="auto"/>
-        <w:rPr>
-          <w:rFonts w:ascii="Courier New" w:hAnsi="Courier New" w:cs="Courier New"/>
-          <w:sz w:val="21"/>
-          <w:szCs w:val="21"/>
-          <w:lang w:val="en-US"/>
-        </w:rPr>
-      </w:pPr>
-      <w:r>
-        <w:rPr>
-          <w:rFonts w:ascii="Courier New" w:hAnsi="Courier New" w:cs="Courier New"/>
-          <w:sz w:val="21"/>
-          <w:szCs w:val="21"/>
-          <w:lang w:val="en-US"/>
-        </w:rPr>
-        <w:t xml:space="preserve">    index </w:t>
-      </w:r>
-      <w:r>
-        <w:rPr>
-          <w:rFonts w:ascii="Courier New" w:hAnsi="Courier New" w:cs="Courier New"/>
-          <w:sz w:val="21"/>
-          <w:szCs w:val="21"/>
-          <w:lang w:val="en-US"/>
-        </w:rPr>
-        <w:t>&lt;-</w:t>
-      </w:r>
-      <w:r>
-        <w:rPr>
-          <w:rFonts w:ascii="Courier New" w:hAnsi="Courier New" w:cs="Courier New"/>
-          <w:sz w:val="21"/>
-          <w:szCs w:val="21"/>
-          <w:lang w:val="en-US"/>
-        </w:rPr>
-        <w:t xml:space="preserve"> </w:t>
-      </w:r>
-      <w:r>
-        <w:rPr>
-          <w:rFonts w:ascii="Courier New" w:hAnsi="Courier New" w:cs="Courier New"/>
-          <w:sz w:val="21"/>
-          <w:szCs w:val="21"/>
-          <w:lang w:val="en-US"/>
-        </w:rPr>
-        <w:t>aux</w:t>
-      </w:r>
-      <w:r>
-        <w:rPr>
-          <w:rFonts w:ascii="Courier New" w:hAnsi="Courier New" w:cs="Courier New"/>
-          <w:sz w:val="21"/>
-          <w:szCs w:val="21"/>
-          <w:lang w:val="en-US"/>
-        </w:rPr>
-        <w:t>[</w:t>
-      </w:r>
-      <w:r>
-        <w:rPr>
-          <w:rFonts w:ascii="Courier New" w:hAnsi="Courier New" w:cs="Courier New"/>
-          <w:sz w:val="21"/>
-          <w:szCs w:val="21"/>
-          <w:lang w:val="en-US"/>
-        </w:rPr>
-        <w:t>list[</w:t>
-      </w:r>
-      <w:proofErr w:type="spellStart"/>
-      <w:r>
-        <w:rPr>
-          <w:rFonts w:ascii="Courier New" w:hAnsi="Courier New" w:cs="Courier New"/>
-          <w:sz w:val="21"/>
-          <w:szCs w:val="21"/>
-          <w:lang w:val="en-US"/>
-        </w:rPr>
-        <w:t>i</w:t>
-      </w:r>
-      <w:proofErr w:type="spellEnd"/>
-      <w:r>
-        <w:rPr>
-          <w:rFonts w:ascii="Courier New" w:hAnsi="Courier New" w:cs="Courier New"/>
-          <w:sz w:val="21"/>
-          <w:szCs w:val="21"/>
-          <w:lang w:val="en-US"/>
-        </w:rPr>
-        <w:t>]-min</w:t>
-      </w:r>
-      <w:r>
-        <w:rPr>
-          <w:rFonts w:ascii="Courier New" w:hAnsi="Courier New" w:cs="Courier New"/>
-          <w:sz w:val="21"/>
-          <w:szCs w:val="21"/>
-          <w:lang w:val="en-US"/>
-        </w:rPr>
-        <w:t>]</w:t>
-      </w:r>
-    </w:p>
-    <w:p>
-      <w:pPr>
-        <w:autoSpaceDE w:val="0"/>
-        <w:autoSpaceDN w:val="0"/>
-        <w:adjustRightInd w:val="0"/>
-        <w:spacing w:after="0" w:line="240" w:lineRule="auto"/>
-        <w:rPr>
-          <w:rFonts w:ascii="Courier New" w:hAnsi="Courier New" w:cs="Courier New"/>
-          <w:sz w:val="21"/>
-          <w:szCs w:val="21"/>
-          <w:lang w:val="en-US"/>
-        </w:rPr>
-      </w:pPr>
-      <w:r>
-        <w:rPr>
-          <w:rFonts w:ascii="Courier New" w:hAnsi="Courier New" w:cs="Courier New"/>
-          <w:sz w:val="21"/>
-          <w:szCs w:val="21"/>
-          <w:lang w:val="en-US"/>
-        </w:rPr>
-        <w:t xml:space="preserve">    </w:t>
-      </w:r>
-      <w:r>
-        <w:rPr>
-          <w:rFonts w:ascii="Courier New" w:hAnsi="Courier New" w:cs="Courier New"/>
-          <w:sz w:val="21"/>
-          <w:szCs w:val="21"/>
-          <w:lang w:val="en-US"/>
-        </w:rPr>
-        <w:t>output[index-1] &lt;- list[</w:t>
-      </w:r>
-      <w:proofErr w:type="spellStart"/>
-      <w:r>
-        <w:rPr>
-          <w:rFonts w:ascii="Courier New" w:hAnsi="Courier New" w:cs="Courier New"/>
-          <w:sz w:val="21"/>
-          <w:szCs w:val="21"/>
-          <w:lang w:val="en-US"/>
-        </w:rPr>
-        <w:t>i</w:t>
-      </w:r>
-      <w:proofErr w:type="spellEnd"/>
-      <w:r>
-        <w:rPr>
-          <w:rFonts w:ascii="Courier New" w:hAnsi="Courier New" w:cs="Courier New"/>
-          <w:sz w:val="21"/>
-          <w:szCs w:val="21"/>
-          <w:lang w:val="en-US"/>
-        </w:rPr>
-        <w:t>]</w:t>
-      </w:r>
-    </w:p>
-    <w:p>
-      <w:pPr>
-        <w:autoSpaceDE w:val="0"/>
-        <w:autoSpaceDN w:val="0"/>
-        <w:adjustRightInd w:val="0"/>
-        <w:spacing w:after="0" w:line="240" w:lineRule="auto"/>
-        <w:rPr>
-          <w:rFonts w:ascii="Courier New" w:hAnsi="Courier New" w:cs="Courier New"/>
-          <w:sz w:val="21"/>
-          <w:szCs w:val="21"/>
-          <w:lang w:val="en-US"/>
-        </w:rPr>
-      </w:pPr>
-      <w:r>
-        <w:rPr>
-          <w:rFonts w:ascii="Courier New" w:hAnsi="Courier New" w:cs="Courier New"/>
-          <w:sz w:val="21"/>
-          <w:szCs w:val="21"/>
-          <w:lang w:val="en-US"/>
-        </w:rPr>
-        <w:t xml:space="preserve">    aux</w:t>
-      </w:r>
-      <w:r>
-        <w:rPr>
-          <w:rFonts w:ascii="Courier New" w:hAnsi="Courier New" w:cs="Courier New"/>
-          <w:sz w:val="21"/>
-          <w:szCs w:val="21"/>
-          <w:lang w:val="en-US"/>
-        </w:rPr>
-        <w:t>[</w:t>
-      </w:r>
-      <w:r>
-        <w:rPr>
-          <w:rFonts w:ascii="Courier New" w:hAnsi="Courier New" w:cs="Courier New"/>
-          <w:sz w:val="21"/>
-          <w:szCs w:val="21"/>
-          <w:lang w:val="en-US"/>
-        </w:rPr>
-        <w:t>list[</w:t>
-      </w:r>
-      <w:proofErr w:type="spellStart"/>
-      <w:r>
-        <w:rPr>
-          <w:rFonts w:ascii="Courier New" w:hAnsi="Courier New" w:cs="Courier New"/>
-          <w:sz w:val="21"/>
-          <w:szCs w:val="21"/>
-          <w:lang w:val="en-US"/>
-        </w:rPr>
-        <w:t>i</w:t>
-      </w:r>
-      <w:proofErr w:type="spellEnd"/>
-      <w:r>
-        <w:rPr>
-          <w:rFonts w:ascii="Courier New" w:hAnsi="Courier New" w:cs="Courier New"/>
-          <w:sz w:val="21"/>
-          <w:szCs w:val="21"/>
-          <w:lang w:val="en-US"/>
-        </w:rPr>
-        <w:t>]+min] &lt;- aux</w:t>
-      </w:r>
-      <w:r>
-        <w:rPr>
-          <w:rFonts w:ascii="Courier New" w:hAnsi="Courier New" w:cs="Courier New"/>
-          <w:sz w:val="21"/>
-          <w:szCs w:val="21"/>
-          <w:lang w:val="en-US"/>
-        </w:rPr>
-        <w:t>[</w:t>
-      </w:r>
-      <w:r>
-        <w:rPr>
-          <w:rFonts w:ascii="Courier New" w:hAnsi="Courier New" w:cs="Courier New"/>
-          <w:sz w:val="21"/>
-          <w:szCs w:val="21"/>
-          <w:lang w:val="en-US"/>
-        </w:rPr>
-        <w:t>list[</w:t>
-      </w:r>
-      <w:proofErr w:type="spellStart"/>
-      <w:r>
-        <w:rPr>
-          <w:rFonts w:ascii="Courier New" w:hAnsi="Courier New" w:cs="Courier New"/>
-          <w:sz w:val="21"/>
-          <w:szCs w:val="21"/>
-          <w:lang w:val="en-US"/>
-        </w:rPr>
-        <w:t>i</w:t>
-      </w:r>
-      <w:proofErr w:type="spellEnd"/>
-      <w:r>
-        <w:rPr>
-          <w:rFonts w:ascii="Courier New" w:hAnsi="Courier New" w:cs="Courier New"/>
-          <w:sz w:val="21"/>
-          <w:szCs w:val="21"/>
-          <w:lang w:val="en-US"/>
-        </w:rPr>
-        <w:t>]-min</w:t>
-      </w:r>
-      <w:r>
-        <w:rPr>
-          <w:rFonts w:ascii="Courier New" w:hAnsi="Courier New" w:cs="Courier New"/>
-          <w:sz w:val="21"/>
-          <w:szCs w:val="21"/>
-          <w:lang w:val="en-US"/>
-        </w:rPr>
-        <w:t>]</w:t>
-      </w:r>
-      <w:r>
-        <w:rPr>
-          <w:rFonts w:ascii="Courier New" w:hAnsi="Courier New" w:cs="Courier New"/>
-          <w:sz w:val="21"/>
-          <w:szCs w:val="21"/>
-          <w:lang w:val="en-US"/>
-        </w:rPr>
-        <w:t>-1</w:t>
-      </w:r>
-    </w:p>
-    <w:p>
-      <w:pPr>
-        <w:autoSpaceDE w:val="0"/>
-        <w:autoSpaceDN w:val="0"/>
-        <w:adjustRightInd w:val="0"/>
-        <w:spacing w:after="0" w:line="240" w:lineRule="auto"/>
-        <w:rPr>
-          <w:rFonts w:ascii="Courier New" w:hAnsi="Courier New" w:cs="Courier New"/>
-          <w:sz w:val="21"/>
-          <w:szCs w:val="21"/>
-          <w:lang w:val="en-US"/>
-        </w:rPr>
-      </w:pPr>
-      <w:r>
-        <w:rPr>
-          <w:rFonts w:ascii="Courier New" w:hAnsi="Courier New" w:cs="Courier New"/>
-          <w:sz w:val="21"/>
-          <w:szCs w:val="21"/>
-          <w:lang w:val="en-US"/>
-        </w:rPr>
-        <w:t>return output</w:t>
-      </w:r>
+        <w:jc w:val="both"/>
+        <w:rPr>
+          <w:rFonts w:ascii="Times New Roman" w:hAnsi="Times New Roman" w:cs="Times New Roman"/>
+          <w:b/>
+        </w:rPr>
+      </w:pPr>
     </w:p>
     <w:p>
       <w:pPr>
@@ -28411,7 +28409,6 @@
           <w:szCs w:val="21"/>
           <w:lang w:val="en-US" w:eastAsia="es-CO"/>
         </w:rPr>
-        <w:lastRenderedPageBreak/>
         <w:t xml:space="preserve">     var l1 as array </w:t>
       </w:r>
     </w:p>
@@ -29187,1164 +29184,6 @@
           <w:lang w:val="en-US" w:eastAsia="es-CO"/>
         </w:rPr>
       </w:pPr>
-    </w:p>
-    <w:p>
-      <w:pPr>
-        <w:pBdr>
-          <w:top w:val="single" w:sz="6" w:space="12" w:color="DDDDDD"/>
-          <w:left w:val="single" w:sz="6" w:space="12" w:color="DDDDDD"/>
-          <w:bottom w:val="single" w:sz="6" w:space="12" w:color="DDDDDD"/>
-          <w:right w:val="single" w:sz="6" w:space="12" w:color="DDDDDD"/>
-        </w:pBdr>
-        <w:shd w:val="clear" w:color="auto" w:fill="F9F9F9"/>
-        <w:tabs>
-          <w:tab w:val="left" w:pos="916"/>
-          <w:tab w:val="left" w:pos="1832"/>
-          <w:tab w:val="left" w:pos="2748"/>
-          <w:tab w:val="left" w:pos="3664"/>
-          <w:tab w:val="left" w:pos="4580"/>
-          <w:tab w:val="left" w:pos="5496"/>
-          <w:tab w:val="left" w:pos="6412"/>
-          <w:tab w:val="left" w:pos="7328"/>
-          <w:tab w:val="left" w:pos="8244"/>
-          <w:tab w:val="left" w:pos="9160"/>
-          <w:tab w:val="left" w:pos="10076"/>
-          <w:tab w:val="left" w:pos="10992"/>
-          <w:tab w:val="left" w:pos="11908"/>
-          <w:tab w:val="left" w:pos="12824"/>
-          <w:tab w:val="left" w:pos="13740"/>
-          <w:tab w:val="left" w:pos="14656"/>
-        </w:tabs>
-        <w:spacing w:after="0" w:line="312" w:lineRule="atLeast"/>
-        <w:rPr>
-          <w:rFonts w:ascii="Courier New" w:eastAsia="Times New Roman" w:hAnsi="Courier New" w:cs="Courier New"/>
-          <w:color w:val="000000"/>
-          <w:sz w:val="21"/>
-          <w:szCs w:val="21"/>
-          <w:lang w:val="en-US" w:eastAsia="es-CO"/>
-        </w:rPr>
-      </w:pPr>
-      <w:proofErr w:type="spellStart"/>
-      <w:r>
-        <w:rPr>
-          <w:rFonts w:ascii="Courier New" w:eastAsia="Times New Roman" w:hAnsi="Courier New" w:cs="Courier New"/>
-          <w:color w:val="000000"/>
-          <w:sz w:val="21"/>
-          <w:szCs w:val="21"/>
-          <w:lang w:val="en-US" w:eastAsia="es-CO"/>
-        </w:rPr>
-        <w:t>func</w:t>
-      </w:r>
-      <w:proofErr w:type="spellEnd"/>
-      <w:r>
-        <w:rPr>
-          <w:rFonts w:ascii="Courier New" w:eastAsia="Times New Roman" w:hAnsi="Courier New" w:cs="Courier New"/>
-          <w:color w:val="000000"/>
-          <w:sz w:val="21"/>
-          <w:szCs w:val="21"/>
-          <w:lang w:val="en-US" w:eastAsia="es-CO"/>
-        </w:rPr>
-        <w:t xml:space="preserve"> </w:t>
-      </w:r>
-      <w:proofErr w:type="gramStart"/>
-      <w:r>
-        <w:rPr>
-          <w:rFonts w:ascii="Courier New" w:eastAsia="Times New Roman" w:hAnsi="Courier New" w:cs="Courier New"/>
-          <w:color w:val="000000"/>
-          <w:sz w:val="21"/>
-          <w:szCs w:val="21"/>
-          <w:lang w:val="en-US" w:eastAsia="es-CO"/>
-        </w:rPr>
-        <w:t>merge( var</w:t>
-      </w:r>
-      <w:proofErr w:type="gramEnd"/>
-      <w:r>
-        <w:rPr>
-          <w:rFonts w:ascii="Courier New" w:eastAsia="Times New Roman" w:hAnsi="Courier New" w:cs="Courier New"/>
-          <w:color w:val="000000"/>
-          <w:sz w:val="21"/>
-          <w:szCs w:val="21"/>
-          <w:lang w:val="en-US" w:eastAsia="es-CO"/>
-        </w:rPr>
-        <w:t xml:space="preserve"> a as array, var b as array )</w:t>
-      </w:r>
-    </w:p>
-    <w:p>
-      <w:pPr>
-        <w:pBdr>
-          <w:top w:val="single" w:sz="6" w:space="12" w:color="DDDDDD"/>
-          <w:left w:val="single" w:sz="6" w:space="12" w:color="DDDDDD"/>
-          <w:bottom w:val="single" w:sz="6" w:space="12" w:color="DDDDDD"/>
-          <w:right w:val="single" w:sz="6" w:space="12" w:color="DDDDDD"/>
-        </w:pBdr>
-        <w:shd w:val="clear" w:color="auto" w:fill="F9F9F9"/>
-        <w:tabs>
-          <w:tab w:val="left" w:pos="916"/>
-          <w:tab w:val="left" w:pos="1832"/>
-          <w:tab w:val="left" w:pos="2748"/>
-          <w:tab w:val="left" w:pos="3664"/>
-          <w:tab w:val="left" w:pos="4580"/>
-          <w:tab w:val="left" w:pos="5496"/>
-          <w:tab w:val="left" w:pos="6412"/>
-          <w:tab w:val="left" w:pos="7328"/>
-          <w:tab w:val="left" w:pos="8244"/>
-          <w:tab w:val="left" w:pos="9160"/>
-          <w:tab w:val="left" w:pos="10076"/>
-          <w:tab w:val="left" w:pos="10992"/>
-          <w:tab w:val="left" w:pos="11908"/>
-          <w:tab w:val="left" w:pos="12824"/>
-          <w:tab w:val="left" w:pos="13740"/>
-          <w:tab w:val="left" w:pos="14656"/>
-        </w:tabs>
-        <w:spacing w:after="0" w:line="312" w:lineRule="atLeast"/>
-        <w:rPr>
-          <w:rFonts w:ascii="Courier New" w:eastAsia="Times New Roman" w:hAnsi="Courier New" w:cs="Courier New"/>
-          <w:color w:val="000000"/>
-          <w:sz w:val="21"/>
-          <w:szCs w:val="21"/>
-          <w:lang w:val="en-US" w:eastAsia="es-CO"/>
-        </w:rPr>
-      </w:pPr>
-      <w:r>
-        <w:rPr>
-          <w:rFonts w:ascii="Courier New" w:eastAsia="Times New Roman" w:hAnsi="Courier New" w:cs="Courier New"/>
-          <w:color w:val="000000"/>
-          <w:sz w:val="21"/>
-          <w:szCs w:val="21"/>
-          <w:lang w:val="en-US" w:eastAsia="es-CO"/>
-        </w:rPr>
-        <w:t xml:space="preserve">     var c as array</w:t>
-      </w:r>
-    </w:p>
-    <w:p>
-      <w:pPr>
-        <w:pBdr>
-          <w:top w:val="single" w:sz="6" w:space="12" w:color="DDDDDD"/>
-          <w:left w:val="single" w:sz="6" w:space="12" w:color="DDDDDD"/>
-          <w:bottom w:val="single" w:sz="6" w:space="12" w:color="DDDDDD"/>
-          <w:right w:val="single" w:sz="6" w:space="12" w:color="DDDDDD"/>
-        </w:pBdr>
-        <w:shd w:val="clear" w:color="auto" w:fill="F9F9F9"/>
-        <w:tabs>
-          <w:tab w:val="left" w:pos="916"/>
-          <w:tab w:val="left" w:pos="1832"/>
-          <w:tab w:val="left" w:pos="2748"/>
-          <w:tab w:val="left" w:pos="3664"/>
-          <w:tab w:val="left" w:pos="4580"/>
-          <w:tab w:val="left" w:pos="5496"/>
-          <w:tab w:val="left" w:pos="6412"/>
-          <w:tab w:val="left" w:pos="7328"/>
-          <w:tab w:val="left" w:pos="8244"/>
-          <w:tab w:val="left" w:pos="9160"/>
-          <w:tab w:val="left" w:pos="10076"/>
-          <w:tab w:val="left" w:pos="10992"/>
-          <w:tab w:val="left" w:pos="11908"/>
-          <w:tab w:val="left" w:pos="12824"/>
-          <w:tab w:val="left" w:pos="13740"/>
-          <w:tab w:val="left" w:pos="14656"/>
-        </w:tabs>
-        <w:spacing w:after="0" w:line="312" w:lineRule="atLeast"/>
-        <w:rPr>
-          <w:rFonts w:ascii="Courier New" w:eastAsia="Times New Roman" w:hAnsi="Courier New" w:cs="Courier New"/>
-          <w:color w:val="000000"/>
-          <w:sz w:val="21"/>
-          <w:szCs w:val="21"/>
-          <w:lang w:val="en-US" w:eastAsia="es-CO"/>
-        </w:rPr>
-      </w:pPr>
-    </w:p>
-    <w:p>
-      <w:pPr>
-        <w:pBdr>
-          <w:top w:val="single" w:sz="6" w:space="12" w:color="DDDDDD"/>
-          <w:left w:val="single" w:sz="6" w:space="12" w:color="DDDDDD"/>
-          <w:bottom w:val="single" w:sz="6" w:space="12" w:color="DDDDDD"/>
-          <w:right w:val="single" w:sz="6" w:space="12" w:color="DDDDDD"/>
-        </w:pBdr>
-        <w:shd w:val="clear" w:color="auto" w:fill="F9F9F9"/>
-        <w:tabs>
-          <w:tab w:val="left" w:pos="916"/>
-          <w:tab w:val="left" w:pos="1832"/>
-          <w:tab w:val="left" w:pos="2748"/>
-          <w:tab w:val="left" w:pos="3664"/>
-          <w:tab w:val="left" w:pos="4580"/>
-          <w:tab w:val="left" w:pos="5496"/>
-          <w:tab w:val="left" w:pos="6412"/>
-          <w:tab w:val="left" w:pos="7328"/>
-          <w:tab w:val="left" w:pos="8244"/>
-          <w:tab w:val="left" w:pos="9160"/>
-          <w:tab w:val="left" w:pos="10076"/>
-          <w:tab w:val="left" w:pos="10992"/>
-          <w:tab w:val="left" w:pos="11908"/>
-          <w:tab w:val="left" w:pos="12824"/>
-          <w:tab w:val="left" w:pos="13740"/>
-          <w:tab w:val="left" w:pos="14656"/>
-        </w:tabs>
-        <w:spacing w:after="0" w:line="312" w:lineRule="atLeast"/>
-        <w:rPr>
-          <w:rFonts w:ascii="Courier New" w:eastAsia="Times New Roman" w:hAnsi="Courier New" w:cs="Courier New"/>
-          <w:color w:val="000000"/>
-          <w:sz w:val="21"/>
-          <w:szCs w:val="21"/>
-          <w:lang w:val="en-US" w:eastAsia="es-CO"/>
-        </w:rPr>
-      </w:pPr>
-      <w:r>
-        <w:rPr>
-          <w:rFonts w:ascii="Courier New" w:eastAsia="Times New Roman" w:hAnsi="Courier New" w:cs="Courier New"/>
-          <w:color w:val="000000"/>
-          <w:sz w:val="21"/>
-          <w:szCs w:val="21"/>
-          <w:lang w:val="en-US" w:eastAsia="es-CO"/>
-        </w:rPr>
-        <w:t xml:space="preserve">     while </w:t>
-      </w:r>
-      <w:proofErr w:type="gramStart"/>
-      <w:r>
-        <w:rPr>
-          <w:rFonts w:ascii="Courier New" w:eastAsia="Times New Roman" w:hAnsi="Courier New" w:cs="Courier New"/>
-          <w:color w:val="000000"/>
-          <w:sz w:val="21"/>
-          <w:szCs w:val="21"/>
-          <w:lang w:val="en-US" w:eastAsia="es-CO"/>
-        </w:rPr>
-        <w:t>( a</w:t>
-      </w:r>
-      <w:proofErr w:type="gramEnd"/>
-      <w:r>
-        <w:rPr>
-          <w:rFonts w:ascii="Courier New" w:eastAsia="Times New Roman" w:hAnsi="Courier New" w:cs="Courier New"/>
-          <w:color w:val="000000"/>
-          <w:sz w:val="21"/>
-          <w:szCs w:val="21"/>
-          <w:lang w:val="en-US" w:eastAsia="es-CO"/>
-        </w:rPr>
-        <w:t xml:space="preserve"> and b have elements )</w:t>
-      </w:r>
-    </w:p>
-    <w:p>
-      <w:pPr>
-        <w:pBdr>
-          <w:top w:val="single" w:sz="6" w:space="12" w:color="DDDDDD"/>
-          <w:left w:val="single" w:sz="6" w:space="12" w:color="DDDDDD"/>
-          <w:bottom w:val="single" w:sz="6" w:space="12" w:color="DDDDDD"/>
-          <w:right w:val="single" w:sz="6" w:space="12" w:color="DDDDDD"/>
-        </w:pBdr>
-        <w:shd w:val="clear" w:color="auto" w:fill="F9F9F9"/>
-        <w:tabs>
-          <w:tab w:val="left" w:pos="916"/>
-          <w:tab w:val="left" w:pos="1832"/>
-          <w:tab w:val="left" w:pos="2748"/>
-          <w:tab w:val="left" w:pos="3664"/>
-          <w:tab w:val="left" w:pos="4580"/>
-          <w:tab w:val="left" w:pos="5496"/>
-          <w:tab w:val="left" w:pos="6412"/>
-          <w:tab w:val="left" w:pos="7328"/>
-          <w:tab w:val="left" w:pos="8244"/>
-          <w:tab w:val="left" w:pos="9160"/>
-          <w:tab w:val="left" w:pos="10076"/>
-          <w:tab w:val="left" w:pos="10992"/>
-          <w:tab w:val="left" w:pos="11908"/>
-          <w:tab w:val="left" w:pos="12824"/>
-          <w:tab w:val="left" w:pos="13740"/>
-          <w:tab w:val="left" w:pos="14656"/>
-        </w:tabs>
-        <w:spacing w:after="0" w:line="312" w:lineRule="atLeast"/>
-        <w:rPr>
-          <w:rFonts w:ascii="Courier New" w:eastAsia="Times New Roman" w:hAnsi="Courier New" w:cs="Courier New"/>
-          <w:color w:val="000000"/>
-          <w:sz w:val="21"/>
-          <w:szCs w:val="21"/>
-          <w:lang w:val="en-US" w:eastAsia="es-CO"/>
-        </w:rPr>
-      </w:pPr>
-      <w:r>
-        <w:rPr>
-          <w:rFonts w:ascii="Courier New" w:eastAsia="Times New Roman" w:hAnsi="Courier New" w:cs="Courier New"/>
-          <w:color w:val="000000"/>
-          <w:sz w:val="21"/>
-          <w:szCs w:val="21"/>
-          <w:lang w:val="en-US" w:eastAsia="es-CO"/>
-        </w:rPr>
-        <w:t xml:space="preserve">          if </w:t>
-      </w:r>
-      <w:proofErr w:type="gramStart"/>
-      <w:r>
-        <w:rPr>
-          <w:rFonts w:ascii="Courier New" w:eastAsia="Times New Roman" w:hAnsi="Courier New" w:cs="Courier New"/>
-          <w:color w:val="000000"/>
-          <w:sz w:val="21"/>
-          <w:szCs w:val="21"/>
-          <w:lang w:val="en-US" w:eastAsia="es-CO"/>
-        </w:rPr>
-        <w:t>( a</w:t>
-      </w:r>
-      <w:proofErr w:type="gramEnd"/>
-      <w:r>
-        <w:rPr>
-          <w:rFonts w:ascii="Courier New" w:eastAsia="Times New Roman" w:hAnsi="Courier New" w:cs="Courier New"/>
-          <w:color w:val="000000"/>
-          <w:sz w:val="21"/>
-          <w:szCs w:val="21"/>
-          <w:lang w:val="en-US" w:eastAsia="es-CO"/>
-        </w:rPr>
-        <w:t>[0] &gt; b[0] )</w:t>
-      </w:r>
-    </w:p>
-    <w:p>
-      <w:pPr>
-        <w:pBdr>
-          <w:top w:val="single" w:sz="6" w:space="12" w:color="DDDDDD"/>
-          <w:left w:val="single" w:sz="6" w:space="12" w:color="DDDDDD"/>
-          <w:bottom w:val="single" w:sz="6" w:space="12" w:color="DDDDDD"/>
-          <w:right w:val="single" w:sz="6" w:space="12" w:color="DDDDDD"/>
-        </w:pBdr>
-        <w:shd w:val="clear" w:color="auto" w:fill="F9F9F9"/>
-        <w:tabs>
-          <w:tab w:val="left" w:pos="916"/>
-          <w:tab w:val="left" w:pos="1832"/>
-          <w:tab w:val="left" w:pos="2748"/>
-          <w:tab w:val="left" w:pos="3664"/>
-          <w:tab w:val="left" w:pos="4580"/>
-          <w:tab w:val="left" w:pos="5496"/>
-          <w:tab w:val="left" w:pos="6412"/>
-          <w:tab w:val="left" w:pos="7328"/>
-          <w:tab w:val="left" w:pos="8244"/>
-          <w:tab w:val="left" w:pos="9160"/>
-          <w:tab w:val="left" w:pos="10076"/>
-          <w:tab w:val="left" w:pos="10992"/>
-          <w:tab w:val="left" w:pos="11908"/>
-          <w:tab w:val="left" w:pos="12824"/>
-          <w:tab w:val="left" w:pos="13740"/>
-          <w:tab w:val="left" w:pos="14656"/>
-        </w:tabs>
-        <w:spacing w:after="0" w:line="312" w:lineRule="atLeast"/>
-        <w:rPr>
-          <w:rFonts w:ascii="Courier New" w:eastAsia="Times New Roman" w:hAnsi="Courier New" w:cs="Courier New"/>
-          <w:color w:val="000000"/>
-          <w:sz w:val="21"/>
-          <w:szCs w:val="21"/>
-          <w:lang w:val="en-US" w:eastAsia="es-CO"/>
-        </w:rPr>
-      </w:pPr>
-      <w:r>
-        <w:rPr>
-          <w:rFonts w:ascii="Courier New" w:eastAsia="Times New Roman" w:hAnsi="Courier New" w:cs="Courier New"/>
-          <w:color w:val="000000"/>
-          <w:sz w:val="21"/>
-          <w:szCs w:val="21"/>
-          <w:lang w:val="en-US" w:eastAsia="es-CO"/>
-        </w:rPr>
-        <w:t xml:space="preserve">               add </w:t>
-      </w:r>
-      <w:proofErr w:type="gramStart"/>
-      <w:r>
-        <w:rPr>
-          <w:rFonts w:ascii="Courier New" w:eastAsia="Times New Roman" w:hAnsi="Courier New" w:cs="Courier New"/>
-          <w:color w:val="000000"/>
-          <w:sz w:val="21"/>
-          <w:szCs w:val="21"/>
-          <w:lang w:val="en-US" w:eastAsia="es-CO"/>
-        </w:rPr>
-        <w:t>b[</w:t>
-      </w:r>
-      <w:proofErr w:type="gramEnd"/>
-      <w:r>
-        <w:rPr>
-          <w:rFonts w:ascii="Courier New" w:eastAsia="Times New Roman" w:hAnsi="Courier New" w:cs="Courier New"/>
-          <w:color w:val="000000"/>
-          <w:sz w:val="21"/>
-          <w:szCs w:val="21"/>
-          <w:lang w:val="en-US" w:eastAsia="es-CO"/>
-        </w:rPr>
-        <w:t>0] to the end of c</w:t>
-      </w:r>
-    </w:p>
-    <w:p>
-      <w:pPr>
-        <w:pBdr>
-          <w:top w:val="single" w:sz="6" w:space="12" w:color="DDDDDD"/>
-          <w:left w:val="single" w:sz="6" w:space="12" w:color="DDDDDD"/>
-          <w:bottom w:val="single" w:sz="6" w:space="12" w:color="DDDDDD"/>
-          <w:right w:val="single" w:sz="6" w:space="12" w:color="DDDDDD"/>
-        </w:pBdr>
-        <w:shd w:val="clear" w:color="auto" w:fill="F9F9F9"/>
-        <w:tabs>
-          <w:tab w:val="left" w:pos="916"/>
-          <w:tab w:val="left" w:pos="1832"/>
-          <w:tab w:val="left" w:pos="2748"/>
-          <w:tab w:val="left" w:pos="3664"/>
-          <w:tab w:val="left" w:pos="4580"/>
-          <w:tab w:val="left" w:pos="5496"/>
-          <w:tab w:val="left" w:pos="6412"/>
-          <w:tab w:val="left" w:pos="7328"/>
-          <w:tab w:val="left" w:pos="8244"/>
-          <w:tab w:val="left" w:pos="9160"/>
-          <w:tab w:val="left" w:pos="10076"/>
-          <w:tab w:val="left" w:pos="10992"/>
-          <w:tab w:val="left" w:pos="11908"/>
-          <w:tab w:val="left" w:pos="12824"/>
-          <w:tab w:val="left" w:pos="13740"/>
-          <w:tab w:val="left" w:pos="14656"/>
-        </w:tabs>
-        <w:spacing w:after="0" w:line="312" w:lineRule="atLeast"/>
-        <w:rPr>
-          <w:rFonts w:ascii="Courier New" w:eastAsia="Times New Roman" w:hAnsi="Courier New" w:cs="Courier New"/>
-          <w:color w:val="000000"/>
-          <w:sz w:val="21"/>
-          <w:szCs w:val="21"/>
-          <w:lang w:val="en-US" w:eastAsia="es-CO"/>
-        </w:rPr>
-      </w:pPr>
-      <w:r>
-        <w:rPr>
-          <w:rFonts w:ascii="Courier New" w:eastAsia="Times New Roman" w:hAnsi="Courier New" w:cs="Courier New"/>
-          <w:color w:val="000000"/>
-          <w:sz w:val="21"/>
-          <w:szCs w:val="21"/>
-          <w:lang w:val="en-US" w:eastAsia="es-CO"/>
-        </w:rPr>
-        <w:t xml:space="preserve">               remove </w:t>
-      </w:r>
-      <w:proofErr w:type="gramStart"/>
-      <w:r>
-        <w:rPr>
-          <w:rFonts w:ascii="Courier New" w:eastAsia="Times New Roman" w:hAnsi="Courier New" w:cs="Courier New"/>
-          <w:color w:val="000000"/>
-          <w:sz w:val="21"/>
-          <w:szCs w:val="21"/>
-          <w:lang w:val="en-US" w:eastAsia="es-CO"/>
-        </w:rPr>
-        <w:t>b[</w:t>
-      </w:r>
-      <w:proofErr w:type="gramEnd"/>
-      <w:r>
-        <w:rPr>
-          <w:rFonts w:ascii="Courier New" w:eastAsia="Times New Roman" w:hAnsi="Courier New" w:cs="Courier New"/>
-          <w:color w:val="000000"/>
-          <w:sz w:val="21"/>
-          <w:szCs w:val="21"/>
-          <w:lang w:val="en-US" w:eastAsia="es-CO"/>
-        </w:rPr>
-        <w:t>0] from b</w:t>
-      </w:r>
-    </w:p>
-    <w:p>
-      <w:pPr>
-        <w:pBdr>
-          <w:top w:val="single" w:sz="6" w:space="12" w:color="DDDDDD"/>
-          <w:left w:val="single" w:sz="6" w:space="12" w:color="DDDDDD"/>
-          <w:bottom w:val="single" w:sz="6" w:space="12" w:color="DDDDDD"/>
-          <w:right w:val="single" w:sz="6" w:space="12" w:color="DDDDDD"/>
-        </w:pBdr>
-        <w:shd w:val="clear" w:color="auto" w:fill="F9F9F9"/>
-        <w:tabs>
-          <w:tab w:val="left" w:pos="916"/>
-          <w:tab w:val="left" w:pos="1832"/>
-          <w:tab w:val="left" w:pos="2748"/>
-          <w:tab w:val="left" w:pos="3664"/>
-          <w:tab w:val="left" w:pos="4580"/>
-          <w:tab w:val="left" w:pos="5496"/>
-          <w:tab w:val="left" w:pos="6412"/>
-          <w:tab w:val="left" w:pos="7328"/>
-          <w:tab w:val="left" w:pos="8244"/>
-          <w:tab w:val="left" w:pos="9160"/>
-          <w:tab w:val="left" w:pos="10076"/>
-          <w:tab w:val="left" w:pos="10992"/>
-          <w:tab w:val="left" w:pos="11908"/>
-          <w:tab w:val="left" w:pos="12824"/>
-          <w:tab w:val="left" w:pos="13740"/>
-          <w:tab w:val="left" w:pos="14656"/>
-        </w:tabs>
-        <w:spacing w:after="0" w:line="312" w:lineRule="atLeast"/>
-        <w:rPr>
-          <w:rFonts w:ascii="Courier New" w:eastAsia="Times New Roman" w:hAnsi="Courier New" w:cs="Courier New"/>
-          <w:color w:val="000000"/>
-          <w:sz w:val="21"/>
-          <w:szCs w:val="21"/>
-          <w:lang w:val="en-US" w:eastAsia="es-CO"/>
-        </w:rPr>
-      </w:pPr>
-      <w:r>
-        <w:rPr>
-          <w:rFonts w:ascii="Courier New" w:eastAsia="Times New Roman" w:hAnsi="Courier New" w:cs="Courier New"/>
-          <w:color w:val="000000"/>
-          <w:sz w:val="21"/>
-          <w:szCs w:val="21"/>
-          <w:lang w:val="en-US" w:eastAsia="es-CO"/>
-        </w:rPr>
-        <w:t xml:space="preserve">          else</w:t>
-      </w:r>
-    </w:p>
-    <w:p>
-      <w:pPr>
-        <w:pBdr>
-          <w:top w:val="single" w:sz="6" w:space="12" w:color="DDDDDD"/>
-          <w:left w:val="single" w:sz="6" w:space="12" w:color="DDDDDD"/>
-          <w:bottom w:val="single" w:sz="6" w:space="12" w:color="DDDDDD"/>
-          <w:right w:val="single" w:sz="6" w:space="12" w:color="DDDDDD"/>
-        </w:pBdr>
-        <w:shd w:val="clear" w:color="auto" w:fill="F9F9F9"/>
-        <w:tabs>
-          <w:tab w:val="left" w:pos="916"/>
-          <w:tab w:val="left" w:pos="1832"/>
-          <w:tab w:val="left" w:pos="2748"/>
-          <w:tab w:val="left" w:pos="3664"/>
-          <w:tab w:val="left" w:pos="4580"/>
-          <w:tab w:val="left" w:pos="5496"/>
-          <w:tab w:val="left" w:pos="6412"/>
-          <w:tab w:val="left" w:pos="7328"/>
-          <w:tab w:val="left" w:pos="8244"/>
-          <w:tab w:val="left" w:pos="9160"/>
-          <w:tab w:val="left" w:pos="10076"/>
-          <w:tab w:val="left" w:pos="10992"/>
-          <w:tab w:val="left" w:pos="11908"/>
-          <w:tab w:val="left" w:pos="12824"/>
-          <w:tab w:val="left" w:pos="13740"/>
-          <w:tab w:val="left" w:pos="14656"/>
-        </w:tabs>
-        <w:spacing w:after="0" w:line="312" w:lineRule="atLeast"/>
-        <w:rPr>
-          <w:rFonts w:ascii="Courier New" w:eastAsia="Times New Roman" w:hAnsi="Courier New" w:cs="Courier New"/>
-          <w:color w:val="000000"/>
-          <w:sz w:val="21"/>
-          <w:szCs w:val="21"/>
-          <w:lang w:val="en-US" w:eastAsia="es-CO"/>
-        </w:rPr>
-      </w:pPr>
-      <w:r>
-        <w:rPr>
-          <w:rFonts w:ascii="Courier New" w:eastAsia="Times New Roman" w:hAnsi="Courier New" w:cs="Courier New"/>
-          <w:color w:val="000000"/>
-          <w:sz w:val="21"/>
-          <w:szCs w:val="21"/>
-          <w:lang w:val="en-US" w:eastAsia="es-CO"/>
-        </w:rPr>
-        <w:t xml:space="preserve">               add </w:t>
-      </w:r>
-      <w:proofErr w:type="gramStart"/>
-      <w:r>
-        <w:rPr>
-          <w:rFonts w:ascii="Courier New" w:eastAsia="Times New Roman" w:hAnsi="Courier New" w:cs="Courier New"/>
-          <w:color w:val="000000"/>
-          <w:sz w:val="21"/>
-          <w:szCs w:val="21"/>
-          <w:lang w:val="en-US" w:eastAsia="es-CO"/>
-        </w:rPr>
-        <w:t>a[</w:t>
-      </w:r>
-      <w:proofErr w:type="gramEnd"/>
-      <w:r>
-        <w:rPr>
-          <w:rFonts w:ascii="Courier New" w:eastAsia="Times New Roman" w:hAnsi="Courier New" w:cs="Courier New"/>
-          <w:color w:val="000000"/>
-          <w:sz w:val="21"/>
-          <w:szCs w:val="21"/>
-          <w:lang w:val="en-US" w:eastAsia="es-CO"/>
-        </w:rPr>
-        <w:t>0] to the end of c</w:t>
-      </w:r>
-    </w:p>
-    <w:p>
-      <w:pPr>
-        <w:pBdr>
-          <w:top w:val="single" w:sz="6" w:space="12" w:color="DDDDDD"/>
-          <w:left w:val="single" w:sz="6" w:space="12" w:color="DDDDDD"/>
-          <w:bottom w:val="single" w:sz="6" w:space="12" w:color="DDDDDD"/>
-          <w:right w:val="single" w:sz="6" w:space="12" w:color="DDDDDD"/>
-        </w:pBdr>
-        <w:shd w:val="clear" w:color="auto" w:fill="F9F9F9"/>
-        <w:tabs>
-          <w:tab w:val="left" w:pos="916"/>
-          <w:tab w:val="left" w:pos="1832"/>
-          <w:tab w:val="left" w:pos="2748"/>
-          <w:tab w:val="left" w:pos="3664"/>
-          <w:tab w:val="left" w:pos="4580"/>
-          <w:tab w:val="left" w:pos="5496"/>
-          <w:tab w:val="left" w:pos="6412"/>
-          <w:tab w:val="left" w:pos="7328"/>
-          <w:tab w:val="left" w:pos="8244"/>
-          <w:tab w:val="left" w:pos="9160"/>
-          <w:tab w:val="left" w:pos="10076"/>
-          <w:tab w:val="left" w:pos="10992"/>
-          <w:tab w:val="left" w:pos="11908"/>
-          <w:tab w:val="left" w:pos="12824"/>
-          <w:tab w:val="left" w:pos="13740"/>
-          <w:tab w:val="left" w:pos="14656"/>
-        </w:tabs>
-        <w:spacing w:after="0" w:line="312" w:lineRule="atLeast"/>
-        <w:rPr>
-          <w:rFonts w:ascii="Courier New" w:eastAsia="Times New Roman" w:hAnsi="Courier New" w:cs="Courier New"/>
-          <w:color w:val="000000"/>
-          <w:sz w:val="21"/>
-          <w:szCs w:val="21"/>
-          <w:lang w:val="en-US" w:eastAsia="es-CO"/>
-        </w:rPr>
-      </w:pPr>
-      <w:r>
-        <w:rPr>
-          <w:rFonts w:ascii="Courier New" w:eastAsia="Times New Roman" w:hAnsi="Courier New" w:cs="Courier New"/>
-          <w:color w:val="000000"/>
-          <w:sz w:val="21"/>
-          <w:szCs w:val="21"/>
-          <w:lang w:val="en-US" w:eastAsia="es-CO"/>
-        </w:rPr>
-        <w:t xml:space="preserve">               remove </w:t>
-      </w:r>
-      <w:proofErr w:type="gramStart"/>
-      <w:r>
-        <w:rPr>
-          <w:rFonts w:ascii="Courier New" w:eastAsia="Times New Roman" w:hAnsi="Courier New" w:cs="Courier New"/>
-          <w:color w:val="000000"/>
-          <w:sz w:val="21"/>
-          <w:szCs w:val="21"/>
-          <w:lang w:val="en-US" w:eastAsia="es-CO"/>
-        </w:rPr>
-        <w:t>a[</w:t>
-      </w:r>
-      <w:proofErr w:type="gramEnd"/>
-      <w:r>
-        <w:rPr>
-          <w:rFonts w:ascii="Courier New" w:eastAsia="Times New Roman" w:hAnsi="Courier New" w:cs="Courier New"/>
-          <w:color w:val="000000"/>
-          <w:sz w:val="21"/>
-          <w:szCs w:val="21"/>
-          <w:lang w:val="en-US" w:eastAsia="es-CO"/>
-        </w:rPr>
-        <w:t>0] from a</w:t>
-      </w:r>
-    </w:p>
-    <w:p>
-      <w:pPr>
-        <w:pBdr>
-          <w:top w:val="single" w:sz="6" w:space="12" w:color="DDDDDD"/>
-          <w:left w:val="single" w:sz="6" w:space="12" w:color="DDDDDD"/>
-          <w:bottom w:val="single" w:sz="6" w:space="12" w:color="DDDDDD"/>
-          <w:right w:val="single" w:sz="6" w:space="12" w:color="DDDDDD"/>
-        </w:pBdr>
-        <w:shd w:val="clear" w:color="auto" w:fill="F9F9F9"/>
-        <w:tabs>
-          <w:tab w:val="left" w:pos="916"/>
-          <w:tab w:val="left" w:pos="1832"/>
-          <w:tab w:val="left" w:pos="2748"/>
-          <w:tab w:val="left" w:pos="3664"/>
-          <w:tab w:val="left" w:pos="4580"/>
-          <w:tab w:val="left" w:pos="5496"/>
-          <w:tab w:val="left" w:pos="6412"/>
-          <w:tab w:val="left" w:pos="7328"/>
-          <w:tab w:val="left" w:pos="8244"/>
-          <w:tab w:val="left" w:pos="9160"/>
-          <w:tab w:val="left" w:pos="10076"/>
-          <w:tab w:val="left" w:pos="10992"/>
-          <w:tab w:val="left" w:pos="11908"/>
-          <w:tab w:val="left" w:pos="12824"/>
-          <w:tab w:val="left" w:pos="13740"/>
-          <w:tab w:val="left" w:pos="14656"/>
-        </w:tabs>
-        <w:spacing w:after="0" w:line="312" w:lineRule="atLeast"/>
-        <w:rPr>
-          <w:rFonts w:ascii="Courier New" w:eastAsia="Times New Roman" w:hAnsi="Courier New" w:cs="Courier New"/>
-          <w:color w:val="000000"/>
-          <w:sz w:val="21"/>
-          <w:szCs w:val="21"/>
-          <w:lang w:val="en-US" w:eastAsia="es-CO"/>
-        </w:rPr>
-      </w:pPr>
-      <w:r>
-        <w:rPr>
-          <w:rFonts w:ascii="Courier New" w:eastAsia="Times New Roman" w:hAnsi="Courier New" w:cs="Courier New"/>
-          <w:color w:val="000000"/>
-          <w:sz w:val="21"/>
-          <w:szCs w:val="21"/>
-          <w:lang w:val="en-US" w:eastAsia="es-CO"/>
-        </w:rPr>
-        <w:t xml:space="preserve">     while </w:t>
-      </w:r>
-      <w:proofErr w:type="gramStart"/>
-      <w:r>
-        <w:rPr>
-          <w:rFonts w:ascii="Courier New" w:eastAsia="Times New Roman" w:hAnsi="Courier New" w:cs="Courier New"/>
-          <w:color w:val="000000"/>
-          <w:sz w:val="21"/>
-          <w:szCs w:val="21"/>
-          <w:lang w:val="en-US" w:eastAsia="es-CO"/>
-        </w:rPr>
-        <w:t>( a</w:t>
-      </w:r>
-      <w:proofErr w:type="gramEnd"/>
-      <w:r>
-        <w:rPr>
-          <w:rFonts w:ascii="Courier New" w:eastAsia="Times New Roman" w:hAnsi="Courier New" w:cs="Courier New"/>
-          <w:color w:val="000000"/>
-          <w:sz w:val="21"/>
-          <w:szCs w:val="21"/>
-          <w:lang w:val="en-US" w:eastAsia="es-CO"/>
-        </w:rPr>
-        <w:t xml:space="preserve"> has elements )</w:t>
-      </w:r>
-    </w:p>
-    <w:p>
-      <w:pPr>
-        <w:pBdr>
-          <w:top w:val="single" w:sz="6" w:space="12" w:color="DDDDDD"/>
-          <w:left w:val="single" w:sz="6" w:space="12" w:color="DDDDDD"/>
-          <w:bottom w:val="single" w:sz="6" w:space="12" w:color="DDDDDD"/>
-          <w:right w:val="single" w:sz="6" w:space="12" w:color="DDDDDD"/>
-        </w:pBdr>
-        <w:shd w:val="clear" w:color="auto" w:fill="F9F9F9"/>
-        <w:tabs>
-          <w:tab w:val="left" w:pos="916"/>
-          <w:tab w:val="left" w:pos="1832"/>
-          <w:tab w:val="left" w:pos="2748"/>
-          <w:tab w:val="left" w:pos="3664"/>
-          <w:tab w:val="left" w:pos="4580"/>
-          <w:tab w:val="left" w:pos="5496"/>
-          <w:tab w:val="left" w:pos="6412"/>
-          <w:tab w:val="left" w:pos="7328"/>
-          <w:tab w:val="left" w:pos="8244"/>
-          <w:tab w:val="left" w:pos="9160"/>
-          <w:tab w:val="left" w:pos="10076"/>
-          <w:tab w:val="left" w:pos="10992"/>
-          <w:tab w:val="left" w:pos="11908"/>
-          <w:tab w:val="left" w:pos="12824"/>
-          <w:tab w:val="left" w:pos="13740"/>
-          <w:tab w:val="left" w:pos="14656"/>
-        </w:tabs>
-        <w:spacing w:after="0" w:line="312" w:lineRule="atLeast"/>
-        <w:rPr>
-          <w:rFonts w:ascii="Courier New" w:eastAsia="Times New Roman" w:hAnsi="Courier New" w:cs="Courier New"/>
-          <w:color w:val="000000"/>
-          <w:sz w:val="21"/>
-          <w:szCs w:val="21"/>
-          <w:lang w:val="en-US" w:eastAsia="es-CO"/>
-        </w:rPr>
-      </w:pPr>
-      <w:r>
-        <w:rPr>
-          <w:rFonts w:ascii="Courier New" w:eastAsia="Times New Roman" w:hAnsi="Courier New" w:cs="Courier New"/>
-          <w:color w:val="000000"/>
-          <w:sz w:val="21"/>
-          <w:szCs w:val="21"/>
-          <w:lang w:val="en-US" w:eastAsia="es-CO"/>
-        </w:rPr>
-        <w:t xml:space="preserve">          add </w:t>
-      </w:r>
-      <w:proofErr w:type="gramStart"/>
-      <w:r>
-        <w:rPr>
-          <w:rFonts w:ascii="Courier New" w:eastAsia="Times New Roman" w:hAnsi="Courier New" w:cs="Courier New"/>
-          <w:color w:val="000000"/>
-          <w:sz w:val="21"/>
-          <w:szCs w:val="21"/>
-          <w:lang w:val="en-US" w:eastAsia="es-CO"/>
-        </w:rPr>
-        <w:t>a[</w:t>
-      </w:r>
-      <w:proofErr w:type="gramEnd"/>
-      <w:r>
-        <w:rPr>
-          <w:rFonts w:ascii="Courier New" w:eastAsia="Times New Roman" w:hAnsi="Courier New" w:cs="Courier New"/>
-          <w:color w:val="000000"/>
-          <w:sz w:val="21"/>
-          <w:szCs w:val="21"/>
-          <w:lang w:val="en-US" w:eastAsia="es-CO"/>
-        </w:rPr>
-        <w:t>0] to the end of c</w:t>
-      </w:r>
-    </w:p>
-    <w:p>
-      <w:pPr>
-        <w:pBdr>
-          <w:top w:val="single" w:sz="6" w:space="12" w:color="DDDDDD"/>
-          <w:left w:val="single" w:sz="6" w:space="12" w:color="DDDDDD"/>
-          <w:bottom w:val="single" w:sz="6" w:space="12" w:color="DDDDDD"/>
-          <w:right w:val="single" w:sz="6" w:space="12" w:color="DDDDDD"/>
-        </w:pBdr>
-        <w:shd w:val="clear" w:color="auto" w:fill="F9F9F9"/>
-        <w:tabs>
-          <w:tab w:val="left" w:pos="916"/>
-          <w:tab w:val="left" w:pos="1832"/>
-          <w:tab w:val="left" w:pos="2748"/>
-          <w:tab w:val="left" w:pos="3664"/>
-          <w:tab w:val="left" w:pos="4580"/>
-          <w:tab w:val="left" w:pos="5496"/>
-          <w:tab w:val="left" w:pos="6412"/>
-          <w:tab w:val="left" w:pos="7328"/>
-          <w:tab w:val="left" w:pos="8244"/>
-          <w:tab w:val="left" w:pos="9160"/>
-          <w:tab w:val="left" w:pos="10076"/>
-          <w:tab w:val="left" w:pos="10992"/>
-          <w:tab w:val="left" w:pos="11908"/>
-          <w:tab w:val="left" w:pos="12824"/>
-          <w:tab w:val="left" w:pos="13740"/>
-          <w:tab w:val="left" w:pos="14656"/>
-        </w:tabs>
-        <w:spacing w:after="0" w:line="312" w:lineRule="atLeast"/>
-        <w:rPr>
-          <w:rFonts w:ascii="Courier New" w:eastAsia="Times New Roman" w:hAnsi="Courier New" w:cs="Courier New"/>
-          <w:color w:val="000000"/>
-          <w:sz w:val="21"/>
-          <w:szCs w:val="21"/>
-          <w:lang w:val="en-US" w:eastAsia="es-CO"/>
-        </w:rPr>
-      </w:pPr>
-      <w:r>
-        <w:rPr>
-          <w:rFonts w:ascii="Courier New" w:eastAsia="Times New Roman" w:hAnsi="Courier New" w:cs="Courier New"/>
-          <w:color w:val="000000"/>
-          <w:sz w:val="21"/>
-          <w:szCs w:val="21"/>
-          <w:lang w:val="en-US" w:eastAsia="es-CO"/>
-        </w:rPr>
-        <w:t xml:space="preserve">          remove </w:t>
-      </w:r>
-      <w:proofErr w:type="gramStart"/>
-      <w:r>
-        <w:rPr>
-          <w:rFonts w:ascii="Courier New" w:eastAsia="Times New Roman" w:hAnsi="Courier New" w:cs="Courier New"/>
-          <w:color w:val="000000"/>
-          <w:sz w:val="21"/>
-          <w:szCs w:val="21"/>
-          <w:lang w:val="en-US" w:eastAsia="es-CO"/>
-        </w:rPr>
-        <w:t>a[</w:t>
-      </w:r>
-      <w:proofErr w:type="gramEnd"/>
-      <w:r>
-        <w:rPr>
-          <w:rFonts w:ascii="Courier New" w:eastAsia="Times New Roman" w:hAnsi="Courier New" w:cs="Courier New"/>
-          <w:color w:val="000000"/>
-          <w:sz w:val="21"/>
-          <w:szCs w:val="21"/>
-          <w:lang w:val="en-US" w:eastAsia="es-CO"/>
-        </w:rPr>
-        <w:t>0] from a</w:t>
-      </w:r>
-    </w:p>
-    <w:p>
-      <w:pPr>
-        <w:pBdr>
-          <w:top w:val="single" w:sz="6" w:space="12" w:color="DDDDDD"/>
-          <w:left w:val="single" w:sz="6" w:space="12" w:color="DDDDDD"/>
-          <w:bottom w:val="single" w:sz="6" w:space="12" w:color="DDDDDD"/>
-          <w:right w:val="single" w:sz="6" w:space="12" w:color="DDDDDD"/>
-        </w:pBdr>
-        <w:shd w:val="clear" w:color="auto" w:fill="F9F9F9"/>
-        <w:tabs>
-          <w:tab w:val="left" w:pos="916"/>
-          <w:tab w:val="left" w:pos="1832"/>
-          <w:tab w:val="left" w:pos="2748"/>
-          <w:tab w:val="left" w:pos="3664"/>
-          <w:tab w:val="left" w:pos="4580"/>
-          <w:tab w:val="left" w:pos="5496"/>
-          <w:tab w:val="left" w:pos="6412"/>
-          <w:tab w:val="left" w:pos="7328"/>
-          <w:tab w:val="left" w:pos="8244"/>
-          <w:tab w:val="left" w:pos="9160"/>
-          <w:tab w:val="left" w:pos="10076"/>
-          <w:tab w:val="left" w:pos="10992"/>
-          <w:tab w:val="left" w:pos="11908"/>
-          <w:tab w:val="left" w:pos="12824"/>
-          <w:tab w:val="left" w:pos="13740"/>
-          <w:tab w:val="left" w:pos="14656"/>
-        </w:tabs>
-        <w:spacing w:after="0" w:line="312" w:lineRule="atLeast"/>
-        <w:rPr>
-          <w:rFonts w:ascii="Courier New" w:eastAsia="Times New Roman" w:hAnsi="Courier New" w:cs="Courier New"/>
-          <w:color w:val="000000"/>
-          <w:sz w:val="21"/>
-          <w:szCs w:val="21"/>
-          <w:lang w:val="en-US" w:eastAsia="es-CO"/>
-        </w:rPr>
-      </w:pPr>
-      <w:r>
-        <w:rPr>
-          <w:rFonts w:ascii="Courier New" w:eastAsia="Times New Roman" w:hAnsi="Courier New" w:cs="Courier New"/>
-          <w:color w:val="000000"/>
-          <w:sz w:val="21"/>
-          <w:szCs w:val="21"/>
-          <w:lang w:val="en-US" w:eastAsia="es-CO"/>
-        </w:rPr>
-        <w:t xml:space="preserve">     while </w:t>
-      </w:r>
-      <w:proofErr w:type="gramStart"/>
-      <w:r>
-        <w:rPr>
-          <w:rFonts w:ascii="Courier New" w:eastAsia="Times New Roman" w:hAnsi="Courier New" w:cs="Courier New"/>
-          <w:color w:val="000000"/>
-          <w:sz w:val="21"/>
-          <w:szCs w:val="21"/>
-          <w:lang w:val="en-US" w:eastAsia="es-CO"/>
-        </w:rPr>
-        <w:t>( b</w:t>
-      </w:r>
-      <w:proofErr w:type="gramEnd"/>
-      <w:r>
-        <w:rPr>
-          <w:rFonts w:ascii="Courier New" w:eastAsia="Times New Roman" w:hAnsi="Courier New" w:cs="Courier New"/>
-          <w:color w:val="000000"/>
-          <w:sz w:val="21"/>
-          <w:szCs w:val="21"/>
-          <w:lang w:val="en-US" w:eastAsia="es-CO"/>
-        </w:rPr>
-        <w:t xml:space="preserve"> has elements )</w:t>
-      </w:r>
-    </w:p>
-    <w:p>
-      <w:pPr>
-        <w:pBdr>
-          <w:top w:val="single" w:sz="6" w:space="12" w:color="DDDDDD"/>
-          <w:left w:val="single" w:sz="6" w:space="12" w:color="DDDDDD"/>
-          <w:bottom w:val="single" w:sz="6" w:space="12" w:color="DDDDDD"/>
-          <w:right w:val="single" w:sz="6" w:space="12" w:color="DDDDDD"/>
-        </w:pBdr>
-        <w:shd w:val="clear" w:color="auto" w:fill="F9F9F9"/>
-        <w:tabs>
-          <w:tab w:val="left" w:pos="916"/>
-          <w:tab w:val="left" w:pos="1832"/>
-          <w:tab w:val="left" w:pos="2748"/>
-          <w:tab w:val="left" w:pos="3664"/>
-          <w:tab w:val="left" w:pos="4580"/>
-          <w:tab w:val="left" w:pos="5496"/>
-          <w:tab w:val="left" w:pos="6412"/>
-          <w:tab w:val="left" w:pos="7328"/>
-          <w:tab w:val="left" w:pos="8244"/>
-          <w:tab w:val="left" w:pos="9160"/>
-          <w:tab w:val="left" w:pos="10076"/>
-          <w:tab w:val="left" w:pos="10992"/>
-          <w:tab w:val="left" w:pos="11908"/>
-          <w:tab w:val="left" w:pos="12824"/>
-          <w:tab w:val="left" w:pos="13740"/>
-          <w:tab w:val="left" w:pos="14656"/>
-        </w:tabs>
-        <w:spacing w:after="0" w:line="312" w:lineRule="atLeast"/>
-        <w:rPr>
-          <w:rFonts w:ascii="Courier New" w:eastAsia="Times New Roman" w:hAnsi="Courier New" w:cs="Courier New"/>
-          <w:color w:val="000000"/>
-          <w:sz w:val="21"/>
-          <w:szCs w:val="21"/>
-          <w:lang w:val="en-US" w:eastAsia="es-CO"/>
-        </w:rPr>
-      </w:pPr>
-      <w:r>
-        <w:rPr>
-          <w:rFonts w:ascii="Courier New" w:eastAsia="Times New Roman" w:hAnsi="Courier New" w:cs="Courier New"/>
-          <w:color w:val="000000"/>
-          <w:sz w:val="21"/>
-          <w:szCs w:val="21"/>
-          <w:lang w:val="en-US" w:eastAsia="es-CO"/>
-        </w:rPr>
-        <w:t xml:space="preserve">          add </w:t>
-      </w:r>
-      <w:proofErr w:type="gramStart"/>
-      <w:r>
-        <w:rPr>
-          <w:rFonts w:ascii="Courier New" w:eastAsia="Times New Roman" w:hAnsi="Courier New" w:cs="Courier New"/>
-          <w:color w:val="000000"/>
-          <w:sz w:val="21"/>
-          <w:szCs w:val="21"/>
-          <w:lang w:val="en-US" w:eastAsia="es-CO"/>
-        </w:rPr>
-        <w:t>b[</w:t>
-      </w:r>
-      <w:proofErr w:type="gramEnd"/>
-      <w:r>
-        <w:rPr>
-          <w:rFonts w:ascii="Courier New" w:eastAsia="Times New Roman" w:hAnsi="Courier New" w:cs="Courier New"/>
-          <w:color w:val="000000"/>
-          <w:sz w:val="21"/>
-          <w:szCs w:val="21"/>
-          <w:lang w:val="en-US" w:eastAsia="es-CO"/>
-        </w:rPr>
-        <w:t>0] to the end of c</w:t>
-      </w:r>
-    </w:p>
-    <w:p>
-      <w:pPr>
-        <w:pBdr>
-          <w:top w:val="single" w:sz="6" w:space="12" w:color="DDDDDD"/>
-          <w:left w:val="single" w:sz="6" w:space="12" w:color="DDDDDD"/>
-          <w:bottom w:val="single" w:sz="6" w:space="12" w:color="DDDDDD"/>
-          <w:right w:val="single" w:sz="6" w:space="12" w:color="DDDDDD"/>
-        </w:pBdr>
-        <w:shd w:val="clear" w:color="auto" w:fill="F9F9F9"/>
-        <w:tabs>
-          <w:tab w:val="left" w:pos="916"/>
-          <w:tab w:val="left" w:pos="1832"/>
-          <w:tab w:val="left" w:pos="2748"/>
-          <w:tab w:val="left" w:pos="3664"/>
-          <w:tab w:val="left" w:pos="4580"/>
-          <w:tab w:val="left" w:pos="5496"/>
-          <w:tab w:val="left" w:pos="6412"/>
-          <w:tab w:val="left" w:pos="7328"/>
-          <w:tab w:val="left" w:pos="8244"/>
-          <w:tab w:val="left" w:pos="9160"/>
-          <w:tab w:val="left" w:pos="10076"/>
-          <w:tab w:val="left" w:pos="10992"/>
-          <w:tab w:val="left" w:pos="11908"/>
-          <w:tab w:val="left" w:pos="12824"/>
-          <w:tab w:val="left" w:pos="13740"/>
-          <w:tab w:val="left" w:pos="14656"/>
-        </w:tabs>
-        <w:spacing w:after="0" w:line="312" w:lineRule="atLeast"/>
-        <w:rPr>
-          <w:rFonts w:ascii="Courier New" w:eastAsia="Times New Roman" w:hAnsi="Courier New" w:cs="Courier New"/>
-          <w:color w:val="000000"/>
-          <w:sz w:val="21"/>
-          <w:szCs w:val="21"/>
-          <w:lang w:val="en-US" w:eastAsia="es-CO"/>
-        </w:rPr>
-      </w:pPr>
-      <w:r>
-        <w:rPr>
-          <w:rFonts w:ascii="Courier New" w:eastAsia="Times New Roman" w:hAnsi="Courier New" w:cs="Courier New"/>
-          <w:color w:val="000000"/>
-          <w:sz w:val="21"/>
-          <w:szCs w:val="21"/>
-          <w:lang w:val="en-US" w:eastAsia="es-CO"/>
-        </w:rPr>
-        <w:t xml:space="preserve">          remove </w:t>
-      </w:r>
-      <w:proofErr w:type="gramStart"/>
-      <w:r>
-        <w:rPr>
-          <w:rFonts w:ascii="Courier New" w:eastAsia="Times New Roman" w:hAnsi="Courier New" w:cs="Courier New"/>
-          <w:color w:val="000000"/>
-          <w:sz w:val="21"/>
-          <w:szCs w:val="21"/>
-          <w:lang w:val="en-US" w:eastAsia="es-CO"/>
-        </w:rPr>
-        <w:t>b[</w:t>
-      </w:r>
-      <w:proofErr w:type="gramEnd"/>
-      <w:r>
-        <w:rPr>
-          <w:rFonts w:ascii="Courier New" w:eastAsia="Times New Roman" w:hAnsi="Courier New" w:cs="Courier New"/>
-          <w:color w:val="000000"/>
-          <w:sz w:val="21"/>
-          <w:szCs w:val="21"/>
-          <w:lang w:val="en-US" w:eastAsia="es-CO"/>
-        </w:rPr>
-        <w:t>0] from b</w:t>
-      </w:r>
-    </w:p>
-    <w:p>
-      <w:pPr>
-        <w:pBdr>
-          <w:top w:val="single" w:sz="6" w:space="12" w:color="DDDDDD"/>
-          <w:left w:val="single" w:sz="6" w:space="12" w:color="DDDDDD"/>
-          <w:bottom w:val="single" w:sz="6" w:space="12" w:color="DDDDDD"/>
-          <w:right w:val="single" w:sz="6" w:space="12" w:color="DDDDDD"/>
-        </w:pBdr>
-        <w:shd w:val="clear" w:color="auto" w:fill="F9F9F9"/>
-        <w:tabs>
-          <w:tab w:val="left" w:pos="916"/>
-          <w:tab w:val="left" w:pos="1832"/>
-          <w:tab w:val="left" w:pos="2748"/>
-          <w:tab w:val="left" w:pos="3664"/>
-          <w:tab w:val="left" w:pos="4580"/>
-          <w:tab w:val="left" w:pos="5496"/>
-          <w:tab w:val="left" w:pos="6412"/>
-          <w:tab w:val="left" w:pos="7328"/>
-          <w:tab w:val="left" w:pos="8244"/>
-          <w:tab w:val="left" w:pos="9160"/>
-          <w:tab w:val="left" w:pos="10076"/>
-          <w:tab w:val="left" w:pos="10992"/>
-          <w:tab w:val="left" w:pos="11908"/>
-          <w:tab w:val="left" w:pos="12824"/>
-          <w:tab w:val="left" w:pos="13740"/>
-          <w:tab w:val="left" w:pos="14656"/>
-        </w:tabs>
-        <w:spacing w:after="0" w:line="312" w:lineRule="atLeast"/>
-        <w:rPr>
-          <w:rFonts w:ascii="Courier New" w:eastAsia="Times New Roman" w:hAnsi="Courier New" w:cs="Courier New"/>
-          <w:color w:val="000000"/>
-          <w:sz w:val="21"/>
-          <w:szCs w:val="21"/>
-          <w:lang w:val="en-US" w:eastAsia="es-CO"/>
-        </w:rPr>
-      </w:pPr>
-      <w:r>
-        <w:rPr>
-          <w:rFonts w:ascii="Courier New" w:eastAsia="Times New Roman" w:hAnsi="Courier New" w:cs="Courier New"/>
-          <w:color w:val="000000"/>
-          <w:sz w:val="21"/>
-          <w:szCs w:val="21"/>
-          <w:lang w:val="en-US" w:eastAsia="es-CO"/>
-        </w:rPr>
-        <w:t xml:space="preserve">     return c</w:t>
-      </w:r>
-    </w:p>
-    <w:p>
-      <w:pPr>
-        <w:pBdr>
-          <w:top w:val="single" w:sz="6" w:space="12" w:color="DDDDDD"/>
-          <w:left w:val="single" w:sz="6" w:space="12" w:color="DDDDDD"/>
-          <w:bottom w:val="single" w:sz="6" w:space="12" w:color="DDDDDD"/>
-          <w:right w:val="single" w:sz="6" w:space="12" w:color="DDDDDD"/>
-        </w:pBdr>
-        <w:shd w:val="clear" w:color="auto" w:fill="F9F9F9"/>
-        <w:tabs>
-          <w:tab w:val="left" w:pos="916"/>
-          <w:tab w:val="left" w:pos="1832"/>
-          <w:tab w:val="left" w:pos="2748"/>
-          <w:tab w:val="left" w:pos="3664"/>
-          <w:tab w:val="left" w:pos="4580"/>
-          <w:tab w:val="left" w:pos="5496"/>
-          <w:tab w:val="left" w:pos="6412"/>
-          <w:tab w:val="left" w:pos="7328"/>
-          <w:tab w:val="left" w:pos="8244"/>
-          <w:tab w:val="left" w:pos="9160"/>
-          <w:tab w:val="left" w:pos="10076"/>
-          <w:tab w:val="left" w:pos="10992"/>
-          <w:tab w:val="left" w:pos="11908"/>
-          <w:tab w:val="left" w:pos="12824"/>
-          <w:tab w:val="left" w:pos="13740"/>
-          <w:tab w:val="left" w:pos="14656"/>
-        </w:tabs>
-        <w:spacing w:after="0" w:line="312" w:lineRule="atLeast"/>
-        <w:rPr>
-          <w:rFonts w:ascii="Courier New" w:eastAsia="Times New Roman" w:hAnsi="Courier New" w:cs="Courier New"/>
-          <w:color w:val="000000"/>
-          <w:sz w:val="21"/>
-          <w:szCs w:val="21"/>
-          <w:lang w:eastAsia="es-CO"/>
-        </w:rPr>
-      </w:pPr>
-      <w:proofErr w:type="spellStart"/>
-      <w:r>
-        <w:rPr>
-          <w:rFonts w:ascii="Courier New" w:eastAsia="Times New Roman" w:hAnsi="Courier New" w:cs="Courier New"/>
-          <w:color w:val="000000"/>
-          <w:sz w:val="21"/>
-          <w:szCs w:val="21"/>
-          <w:lang w:eastAsia="es-CO"/>
-        </w:rPr>
-        <w:t>end</w:t>
-      </w:r>
-      <w:proofErr w:type="spellEnd"/>
-      <w:r>
-        <w:rPr>
-          <w:rFonts w:ascii="Courier New" w:eastAsia="Times New Roman" w:hAnsi="Courier New" w:cs="Courier New"/>
-          <w:color w:val="000000"/>
-          <w:sz w:val="21"/>
-          <w:szCs w:val="21"/>
-          <w:lang w:eastAsia="es-CO"/>
-        </w:rPr>
-        <w:t xml:space="preserve"> </w:t>
-      </w:r>
-      <w:proofErr w:type="spellStart"/>
-      <w:r>
-        <w:rPr>
-          <w:rFonts w:ascii="Courier New" w:eastAsia="Times New Roman" w:hAnsi="Courier New" w:cs="Courier New"/>
-          <w:color w:val="000000"/>
-          <w:sz w:val="21"/>
-          <w:szCs w:val="21"/>
-          <w:lang w:eastAsia="es-CO"/>
-        </w:rPr>
-        <w:t>func</w:t>
-      </w:r>
-      <w:proofErr w:type="spellEnd"/>
     </w:p>
     <w:p>
       <w:pPr>
@@ -32592,7 +31431,7 @@
 </file>
 
 <file path=customXml/itemProps1.xml><?xml version="1.0" encoding="utf-8"?>
-<ds:datastoreItem xmlns:ds="http://schemas.openxmlformats.org/officeDocument/2006/customXml" ds:itemID="{EF7F7A1C-ED35-4557-8F63-B6A988C96E62}">
+<ds:datastoreItem xmlns:ds="http://schemas.openxmlformats.org/officeDocument/2006/customXml" ds:itemID="{A242BCD1-A165-4D28-BEC8-9F74B71BF74A}">
   <ds:schemaRefs>
     <ds:schemaRef ds:uri="http://schemas.openxmlformats.org/officeDocument/2006/bibliography"/>
   </ds:schemaRefs>

</xml_diff>

<commit_message>
Listas las complejidades espaciales
</commit_message>
<xml_diff>
--- a/INFORME DE INGENIERÍA.docx
+++ b/INFORME DE INGENIERÍA.docx
@@ -2489,7 +2489,19 @@
         <w:rPr>
           <w:rFonts w:ascii="Times New Roman" w:hAnsi="Times New Roman" w:cs="Times New Roman"/>
         </w:rPr>
-        <w:t xml:space="preserve"> queda descartada debido a su consumo de recursos de almacenamiento y de tiempo.</w:t>
+        <w:t xml:space="preserve"> queda descartada debido </w:t>
+      </w:r>
+      <w:r>
+        <w:rPr>
+          <w:rFonts w:ascii="Times New Roman" w:hAnsi="Times New Roman" w:cs="Times New Roman"/>
+        </w:rPr>
+        <w:t>a la complejidad de su implementación</w:t>
+      </w:r>
+      <w:r>
+        <w:rPr>
+          <w:rFonts w:ascii="Times New Roman" w:hAnsi="Times New Roman" w:cs="Times New Roman"/>
+        </w:rPr>
+        <w:t>.</w:t>
       </w:r>
     </w:p>
     <w:p>
@@ -20377,15 +20389,27 @@
         <w:rPr>
           <w:rFonts w:ascii="Times New Roman" w:hAnsi="Times New Roman" w:cs="Times New Roman"/>
         </w:rPr>
-        <w:t xml:space="preserve">&gt;k, </w:t>
-      </w:r>
-      <w:bookmarkStart w:id="0" w:name="_GoBack"/>
-      <w:bookmarkEnd w:id="0"/>
-      <w:r>
-        <w:rPr>
-          <w:rFonts w:ascii="Times New Roman" w:hAnsi="Times New Roman" w:cs="Times New Roman"/>
-        </w:rPr>
-        <w:t xml:space="preserve"> T(</w:t>
+        <w:t>&gt;</w:t>
+      </w:r>
+      <w:proofErr w:type="gramStart"/>
+      <w:r>
+        <w:rPr>
+          <w:rFonts w:ascii="Times New Roman" w:hAnsi="Times New Roman" w:cs="Times New Roman"/>
+        </w:rPr>
+        <w:t xml:space="preserve">k, </w:t>
+      </w:r>
+      <w:r>
+        <w:rPr>
+          <w:rFonts w:ascii="Times New Roman" w:hAnsi="Times New Roman" w:cs="Times New Roman"/>
+        </w:rPr>
+        <w:t xml:space="preserve"> T</w:t>
+      </w:r>
+      <w:proofErr w:type="gramEnd"/>
+      <w:r>
+        <w:rPr>
+          <w:rFonts w:ascii="Times New Roman" w:hAnsi="Times New Roman" w:cs="Times New Roman"/>
+        </w:rPr>
+        <w:t>(</w:t>
       </w:r>
       <w:proofErr w:type="spellStart"/>
       <w:r>
@@ -21475,50 +21499,34 @@
                 <w:sz w:val="21"/>
                 <w:szCs w:val="21"/>
               </w:rPr>
-              <w:t xml:space="preserve">  </w:t>
-            </w:r>
+              <w:t xml:space="preserve">    </w:t>
+            </w:r>
+            <w:proofErr w:type="spellStart"/>
             <w:r>
               <w:rPr>
                 <w:rFonts w:ascii="Courier New" w:hAnsi="Courier New" w:cs="Courier New"/>
                 <w:sz w:val="21"/>
                 <w:szCs w:val="21"/>
               </w:rPr>
-              <w:t xml:space="preserve">  </w:t>
-            </w:r>
-            <w:proofErr w:type="spellStart"/>
+              <w:t>c.add</w:t>
+            </w:r>
+            <w:proofErr w:type="spellEnd"/>
             <w:r>
               <w:rPr>
                 <w:rFonts w:ascii="Courier New" w:hAnsi="Courier New" w:cs="Courier New"/>
                 <w:sz w:val="21"/>
                 <w:szCs w:val="21"/>
               </w:rPr>
-              <w:t>c.add</w:t>
-            </w:r>
-            <w:proofErr w:type="spellEnd"/>
+              <w:t>(</w:t>
+            </w:r>
+            <w:proofErr w:type="gramStart"/>
             <w:r>
               <w:rPr>
                 <w:rFonts w:ascii="Courier New" w:hAnsi="Courier New" w:cs="Courier New"/>
                 <w:sz w:val="21"/>
                 <w:szCs w:val="21"/>
               </w:rPr>
-              <w:t>(</w:t>
-            </w:r>
-            <w:proofErr w:type="gramStart"/>
-            <w:r>
-              <w:rPr>
-                <w:rFonts w:ascii="Courier New" w:hAnsi="Courier New" w:cs="Courier New"/>
-                <w:sz w:val="21"/>
-                <w:szCs w:val="21"/>
-              </w:rPr>
-              <w:t>a</w:t>
-            </w:r>
-            <w:r>
-              <w:rPr>
-                <w:rFonts w:ascii="Courier New" w:hAnsi="Courier New" w:cs="Courier New"/>
-                <w:sz w:val="21"/>
-                <w:szCs w:val="21"/>
-              </w:rPr>
-              <w:t>[</w:t>
+              <w:t>a[</w:t>
             </w:r>
             <w:proofErr w:type="gramEnd"/>
             <w:r>
@@ -21639,67 +21647,27 @@
                 <w:sz w:val="21"/>
                 <w:szCs w:val="21"/>
               </w:rPr>
-              <w:t xml:space="preserve"> </w:t>
-            </w:r>
+              <w:t xml:space="preserve">    </w:t>
+            </w:r>
+            <w:proofErr w:type="spellStart"/>
+            <w:proofErr w:type="gramStart"/>
             <w:r>
               <w:rPr>
                 <w:rFonts w:ascii="Courier New" w:hAnsi="Courier New" w:cs="Courier New"/>
                 <w:sz w:val="21"/>
                 <w:szCs w:val="21"/>
               </w:rPr>
-              <w:t xml:space="preserve">  </w:t>
-            </w:r>
+              <w:t>a.remove</w:t>
+            </w:r>
+            <w:proofErr w:type="spellEnd"/>
+            <w:proofErr w:type="gramEnd"/>
             <w:r>
               <w:rPr>
                 <w:rFonts w:ascii="Courier New" w:hAnsi="Courier New" w:cs="Courier New"/>
                 <w:sz w:val="21"/>
                 <w:szCs w:val="21"/>
               </w:rPr>
-              <w:t xml:space="preserve"> </w:t>
-            </w:r>
-            <w:proofErr w:type="spellStart"/>
-            <w:proofErr w:type="gramStart"/>
-            <w:r>
-              <w:rPr>
-                <w:rFonts w:ascii="Courier New" w:hAnsi="Courier New" w:cs="Courier New"/>
-                <w:sz w:val="21"/>
-                <w:szCs w:val="21"/>
-              </w:rPr>
-              <w:t>a</w:t>
-            </w:r>
-            <w:r>
-              <w:rPr>
-                <w:rFonts w:ascii="Courier New" w:hAnsi="Courier New" w:cs="Courier New"/>
-                <w:sz w:val="21"/>
-                <w:szCs w:val="21"/>
-              </w:rPr>
-              <w:t>.remove</w:t>
-            </w:r>
-            <w:proofErr w:type="spellEnd"/>
-            <w:proofErr w:type="gramEnd"/>
-            <w:r>
-              <w:rPr>
-                <w:rFonts w:ascii="Courier New" w:hAnsi="Courier New" w:cs="Courier New"/>
-                <w:sz w:val="21"/>
-                <w:szCs w:val="21"/>
-              </w:rPr>
-              <w:t>(</w:t>
-            </w:r>
-            <w:r>
-              <w:rPr>
-                <w:rFonts w:ascii="Courier New" w:hAnsi="Courier New" w:cs="Courier New"/>
-                <w:sz w:val="21"/>
-                <w:szCs w:val="21"/>
-              </w:rPr>
-              <w:t>a</w:t>
-            </w:r>
-            <w:r>
-              <w:rPr>
-                <w:rFonts w:ascii="Courier New" w:hAnsi="Courier New" w:cs="Courier New"/>
-                <w:sz w:val="21"/>
-                <w:szCs w:val="21"/>
-              </w:rPr>
-              <w:t>[0])</w:t>
+              <w:t>(a[0])</w:t>
             </w:r>
           </w:p>
         </w:tc>
@@ -22787,19 +22755,7 @@
         <w:rPr>
           <w:rFonts w:ascii="Times New Roman" w:hAnsi="Times New Roman" w:cs="Times New Roman"/>
         </w:rPr>
-        <w:t xml:space="preserve">Sea T(k) </w:t>
-      </w:r>
-      <w:r>
-        <w:rPr>
-          <w:rFonts w:ascii="Times New Roman" w:hAnsi="Times New Roman" w:cs="Times New Roman"/>
-        </w:rPr>
-        <w:t>el tiempo que tarda en ejecutarse el algoritmo en función de k</w:t>
-      </w:r>
-      <w:r>
-        <w:rPr>
-          <w:rFonts w:ascii="Times New Roman" w:hAnsi="Times New Roman" w:cs="Times New Roman"/>
-        </w:rPr>
-        <w:t>.</w:t>
+        <w:t>Sea T(k) el tiempo que tarda en ejecutarse el algoritmo en función de k.</w:t>
       </w:r>
     </w:p>
     <w:p>
@@ -24965,32 +24921,14 @@
         <w:rPr>
           <w:rFonts w:ascii="Times New Roman" w:hAnsi="Times New Roman" w:cs="Times New Roman"/>
         </w:rPr>
-        <w:t>8</w:t>
-      </w:r>
-      <w:r>
-        <w:rPr>
-          <w:rFonts w:ascii="Times New Roman" w:hAnsi="Times New Roman" w:cs="Times New Roman"/>
-        </w:rPr>
-        <w:t>)+</w:t>
+        <w:t>8)+</w:t>
       </w:r>
       <w:proofErr w:type="gramEnd"/>
       <w:r>
         <w:rPr>
           <w:rFonts w:ascii="Times New Roman" w:hAnsi="Times New Roman" w:cs="Times New Roman"/>
         </w:rPr>
-        <w:t>5n/</w:t>
-      </w:r>
-      <w:r>
-        <w:rPr>
-          <w:rFonts w:ascii="Times New Roman" w:hAnsi="Times New Roman" w:cs="Times New Roman"/>
-        </w:rPr>
-        <w:t>4</w:t>
-      </w:r>
-      <w:r>
-        <w:rPr>
-          <w:rFonts w:ascii="Times New Roman" w:hAnsi="Times New Roman" w:cs="Times New Roman"/>
-        </w:rPr>
-        <w:t>+5</w:t>
+        <w:t>5n/4+5</w:t>
       </w:r>
     </w:p>
     <w:p>
@@ -25036,13 +24974,7 @@
         <w:rPr>
           <w:rFonts w:ascii="Times New Roman" w:hAnsi="Times New Roman" w:cs="Times New Roman"/>
         </w:rPr>
-        <w:t>(</w:t>
-      </w:r>
-      <w:r>
-        <w:rPr>
-          <w:rFonts w:ascii="Times New Roman" w:hAnsi="Times New Roman" w:cs="Times New Roman"/>
-        </w:rPr>
-        <w:t>2T(n/</w:t>
+        <w:t>(2T(n/</w:t>
       </w:r>
       <w:proofErr w:type="gramStart"/>
       <w:r>
@@ -25056,13 +24988,7 @@
         <w:rPr>
           <w:rFonts w:ascii="Times New Roman" w:hAnsi="Times New Roman" w:cs="Times New Roman"/>
         </w:rPr>
-        <w:t>5n/4+5</w:t>
-      </w:r>
-      <w:r>
-        <w:rPr>
-          <w:rFonts w:ascii="Times New Roman" w:hAnsi="Times New Roman" w:cs="Times New Roman"/>
-        </w:rPr>
-        <w:t>)+2*5n+2*5 = 2</w:t>
+        <w:t>5n/4+5)+2*5n+2*5 = 2</w:t>
       </w:r>
       <w:r>
         <w:rPr>
@@ -27036,14 +26962,7 @@
                 <w:rFonts w:ascii="Times New Roman" w:hAnsi="Times New Roman" w:cs="Times New Roman"/>
                 <w:lang w:val="en-US"/>
               </w:rPr>
-              <w:t>V</w:t>
-            </w:r>
-            <w:r>
-              <w:rPr>
-                <w:rFonts w:ascii="Times New Roman" w:hAnsi="Times New Roman" w:cs="Times New Roman"/>
-                <w:lang w:val="en-US"/>
-              </w:rPr>
-              <w:t>alue</w:t>
+              <w:t>Value</w:t>
             </w:r>
           </w:p>
           <w:p>
@@ -27574,13 +27493,7 @@
         <w:rPr>
           <w:rFonts w:ascii="Times New Roman" w:hAnsi="Times New Roman" w:cs="Times New Roman"/>
         </w:rPr>
-        <w:t xml:space="preserve">. </w:t>
-      </w:r>
-      <w:r>
-        <w:rPr>
-          <w:rFonts w:ascii="Times New Roman" w:hAnsi="Times New Roman" w:cs="Times New Roman"/>
-        </w:rPr>
-        <w:t xml:space="preserve">Sean a y b los arreglos de entrada, para simplificar se asume que </w:t>
+        <w:t xml:space="preserve">. Sean a y b los arreglos de entrada, para simplificar se asume que </w:t>
       </w:r>
       <w:proofErr w:type="spellStart"/>
       <w:proofErr w:type="gramStart"/>
@@ -28036,1155 +27949,336 @@
         <w:jc w:val="both"/>
         <w:rPr>
           <w:rFonts w:ascii="Times New Roman" w:hAnsi="Times New Roman" w:cs="Times New Roman"/>
-          <w:b/>
-        </w:rPr>
-      </w:pPr>
+        </w:rPr>
+      </w:pPr>
+      <w:r>
+        <w:rPr>
+          <w:rFonts w:ascii="Times New Roman" w:hAnsi="Times New Roman" w:cs="Times New Roman"/>
+        </w:rPr>
+        <w:lastRenderedPageBreak/>
+        <w:t>Ahora se pasa a analizar la complejidad espacial del algoritmo de ordenamiento</w:t>
+      </w:r>
     </w:p>
-    <w:p>
-      <w:pPr>
-        <w:jc w:val="both"/>
-        <w:rPr>
-          <w:rFonts w:ascii="Times New Roman" w:hAnsi="Times New Roman" w:cs="Times New Roman"/>
-          <w:b/>
-        </w:rPr>
-      </w:pPr>
-    </w:p>
-    <w:p>
-      <w:pPr>
-        <w:jc w:val="both"/>
-        <w:rPr>
-          <w:rFonts w:ascii="Courier New" w:eastAsia="Times New Roman" w:hAnsi="Courier New" w:cs="Courier New"/>
-          <w:color w:val="000000"/>
-          <w:sz w:val="21"/>
-          <w:szCs w:val="21"/>
-          <w:lang w:val="en-US" w:eastAsia="es-CO"/>
-        </w:rPr>
-      </w:pPr>
-      <w:r>
-        <w:rPr>
-          <w:rFonts w:ascii="Times New Roman" w:hAnsi="Times New Roman" w:cs="Times New Roman"/>
-          <w:b/>
-          <w:lang w:val="en-US"/>
-        </w:rPr>
-        <w:t>Merge</w:t>
-      </w:r>
-      <w:r>
-        <w:rPr>
-          <w:rFonts w:ascii="Times New Roman" w:hAnsi="Times New Roman" w:cs="Times New Roman"/>
-          <w:b/>
-          <w:lang w:val="en-US"/>
-        </w:rPr>
-        <w:t xml:space="preserve"> sort:</w:t>
-      </w:r>
-      <w:r>
-        <w:rPr>
-          <w:rFonts w:ascii="Courier New" w:eastAsia="Times New Roman" w:hAnsi="Courier New" w:cs="Courier New"/>
-          <w:color w:val="000000"/>
-          <w:sz w:val="21"/>
-          <w:szCs w:val="21"/>
-          <w:lang w:val="en-US" w:eastAsia="es-CO"/>
-        </w:rPr>
-        <w:t xml:space="preserve">      </w:t>
-      </w:r>
-    </w:p>
-    <w:p>
-      <w:pPr>
-        <w:pBdr>
-          <w:top w:val="single" w:sz="6" w:space="12" w:color="DDDDDD"/>
-          <w:left w:val="single" w:sz="6" w:space="12" w:color="DDDDDD"/>
-          <w:bottom w:val="single" w:sz="6" w:space="12" w:color="DDDDDD"/>
-          <w:right w:val="single" w:sz="6" w:space="12" w:color="DDDDDD"/>
-        </w:pBdr>
-        <w:shd w:val="clear" w:color="auto" w:fill="F9F9F9"/>
-        <w:tabs>
-          <w:tab w:val="left" w:pos="916"/>
-          <w:tab w:val="left" w:pos="1832"/>
-          <w:tab w:val="left" w:pos="2748"/>
-          <w:tab w:val="left" w:pos="3664"/>
-          <w:tab w:val="left" w:pos="4580"/>
-          <w:tab w:val="left" w:pos="5496"/>
-          <w:tab w:val="left" w:pos="6412"/>
-          <w:tab w:val="left" w:pos="7328"/>
-          <w:tab w:val="left" w:pos="8244"/>
-          <w:tab w:val="left" w:pos="9160"/>
-          <w:tab w:val="left" w:pos="10076"/>
-          <w:tab w:val="left" w:pos="10992"/>
-          <w:tab w:val="left" w:pos="11908"/>
-          <w:tab w:val="left" w:pos="12824"/>
-          <w:tab w:val="left" w:pos="13740"/>
-          <w:tab w:val="left" w:pos="14656"/>
-        </w:tabs>
-        <w:spacing w:after="0" w:line="312" w:lineRule="atLeast"/>
-        <w:rPr>
-          <w:rFonts w:ascii="Courier New" w:eastAsia="Times New Roman" w:hAnsi="Courier New" w:cs="Courier New"/>
-          <w:color w:val="000000"/>
-          <w:sz w:val="21"/>
-          <w:szCs w:val="21"/>
-          <w:lang w:val="en-US" w:eastAsia="es-CO"/>
-        </w:rPr>
-      </w:pPr>
-      <w:proofErr w:type="spellStart"/>
-      <w:r>
-        <w:rPr>
-          <w:rFonts w:ascii="Courier New" w:eastAsia="Times New Roman" w:hAnsi="Courier New" w:cs="Courier New"/>
-          <w:color w:val="000000"/>
-          <w:sz w:val="21"/>
-          <w:szCs w:val="21"/>
-          <w:lang w:val="en-US" w:eastAsia="es-CO"/>
-        </w:rPr>
-        <w:t>func</w:t>
-      </w:r>
-      <w:proofErr w:type="spellEnd"/>
-      <w:r>
-        <w:rPr>
-          <w:rFonts w:ascii="Courier New" w:eastAsia="Times New Roman" w:hAnsi="Courier New" w:cs="Courier New"/>
-          <w:color w:val="000000"/>
-          <w:sz w:val="21"/>
-          <w:szCs w:val="21"/>
-          <w:lang w:val="en-US" w:eastAsia="es-CO"/>
-        </w:rPr>
-        <w:t xml:space="preserve"> </w:t>
-      </w:r>
-      <w:proofErr w:type="spellStart"/>
-      <w:proofErr w:type="gramStart"/>
-      <w:r>
-        <w:rPr>
-          <w:rFonts w:ascii="Courier New" w:eastAsia="Times New Roman" w:hAnsi="Courier New" w:cs="Courier New"/>
-          <w:color w:val="000000"/>
-          <w:sz w:val="21"/>
-          <w:szCs w:val="21"/>
-          <w:lang w:val="en-US" w:eastAsia="es-CO"/>
-        </w:rPr>
-        <w:t>mergesort</w:t>
-      </w:r>
-      <w:proofErr w:type="spellEnd"/>
-      <w:r>
-        <w:rPr>
-          <w:rFonts w:ascii="Courier New" w:eastAsia="Times New Roman" w:hAnsi="Courier New" w:cs="Courier New"/>
-          <w:color w:val="000000"/>
-          <w:sz w:val="21"/>
-          <w:szCs w:val="21"/>
-          <w:lang w:val="en-US" w:eastAsia="es-CO"/>
-        </w:rPr>
-        <w:t>( var</w:t>
-      </w:r>
-      <w:proofErr w:type="gramEnd"/>
-      <w:r>
-        <w:rPr>
-          <w:rFonts w:ascii="Courier New" w:eastAsia="Times New Roman" w:hAnsi="Courier New" w:cs="Courier New"/>
-          <w:color w:val="000000"/>
-          <w:sz w:val="21"/>
-          <w:szCs w:val="21"/>
-          <w:lang w:val="en-US" w:eastAsia="es-CO"/>
-        </w:rPr>
-        <w:t xml:space="preserve"> a as array )</w:t>
-      </w:r>
-      <w:r>
-        <w:rPr>
-          <w:rFonts w:ascii="Courier New" w:eastAsia="Times New Roman" w:hAnsi="Courier New" w:cs="Courier New"/>
-          <w:color w:val="000000"/>
-          <w:sz w:val="21"/>
-          <w:szCs w:val="21"/>
-          <w:lang w:val="en-US" w:eastAsia="es-CO"/>
-        </w:rPr>
-        <w:t xml:space="preserve">// n = </w:t>
-      </w:r>
-      <w:proofErr w:type="spellStart"/>
-      <w:r>
-        <w:rPr>
-          <w:rFonts w:ascii="Courier New" w:eastAsia="Times New Roman" w:hAnsi="Courier New" w:cs="Courier New"/>
-          <w:color w:val="000000"/>
-          <w:sz w:val="21"/>
-          <w:szCs w:val="21"/>
-          <w:lang w:val="en-US" w:eastAsia="es-CO"/>
-        </w:rPr>
-        <w:t>a.length</w:t>
-      </w:r>
-      <w:proofErr w:type="spellEnd"/>
-    </w:p>
-    <w:p>
-      <w:pPr>
-        <w:pBdr>
-          <w:top w:val="single" w:sz="6" w:space="12" w:color="DDDDDD"/>
-          <w:left w:val="single" w:sz="6" w:space="12" w:color="DDDDDD"/>
-          <w:bottom w:val="single" w:sz="6" w:space="12" w:color="DDDDDD"/>
-          <w:right w:val="single" w:sz="6" w:space="12" w:color="DDDDDD"/>
-        </w:pBdr>
-        <w:shd w:val="clear" w:color="auto" w:fill="F9F9F9"/>
-        <w:tabs>
-          <w:tab w:val="left" w:pos="916"/>
-          <w:tab w:val="left" w:pos="1832"/>
-          <w:tab w:val="left" w:pos="2748"/>
-          <w:tab w:val="left" w:pos="3664"/>
-          <w:tab w:val="left" w:pos="4580"/>
-          <w:tab w:val="left" w:pos="5496"/>
-          <w:tab w:val="left" w:pos="6412"/>
-          <w:tab w:val="left" w:pos="7328"/>
-          <w:tab w:val="left" w:pos="8244"/>
-          <w:tab w:val="left" w:pos="9160"/>
-          <w:tab w:val="left" w:pos="10076"/>
-          <w:tab w:val="left" w:pos="10992"/>
-          <w:tab w:val="left" w:pos="11908"/>
-          <w:tab w:val="left" w:pos="12824"/>
-          <w:tab w:val="left" w:pos="13740"/>
-          <w:tab w:val="left" w:pos="14656"/>
-        </w:tabs>
-        <w:spacing w:after="0" w:line="312" w:lineRule="atLeast"/>
-        <w:rPr>
-          <w:rFonts w:ascii="Courier New" w:eastAsia="Times New Roman" w:hAnsi="Courier New" w:cs="Courier New"/>
-          <w:color w:val="000000"/>
-          <w:sz w:val="21"/>
-          <w:szCs w:val="21"/>
-          <w:lang w:val="en-US" w:eastAsia="es-CO"/>
-        </w:rPr>
-      </w:pPr>
-      <w:r>
-        <w:rPr>
-          <w:rFonts w:ascii="Courier New" w:eastAsia="Times New Roman" w:hAnsi="Courier New" w:cs="Courier New"/>
-          <w:color w:val="000000"/>
-          <w:sz w:val="21"/>
-          <w:szCs w:val="21"/>
-          <w:lang w:val="en-US" w:eastAsia="es-CO"/>
-        </w:rPr>
-        <w:t xml:space="preserve">     if </w:t>
-      </w:r>
-      <w:proofErr w:type="gramStart"/>
-      <w:r>
-        <w:rPr>
-          <w:rFonts w:ascii="Courier New" w:eastAsia="Times New Roman" w:hAnsi="Courier New" w:cs="Courier New"/>
-          <w:color w:val="000000"/>
-          <w:sz w:val="21"/>
-          <w:szCs w:val="21"/>
-          <w:lang w:val="en-US" w:eastAsia="es-CO"/>
-        </w:rPr>
-        <w:t>( n</w:t>
-      </w:r>
-      <w:proofErr w:type="gramEnd"/>
-      <w:r>
-        <w:rPr>
-          <w:rFonts w:ascii="Courier New" w:eastAsia="Times New Roman" w:hAnsi="Courier New" w:cs="Courier New"/>
-          <w:color w:val="000000"/>
-          <w:sz w:val="21"/>
-          <w:szCs w:val="21"/>
-          <w:lang w:val="en-US" w:eastAsia="es-CO"/>
-        </w:rPr>
-        <w:t xml:space="preserve"> == 1 ) </w:t>
-      </w:r>
-    </w:p>
-    <w:p>
-      <w:pPr>
-        <w:pBdr>
-          <w:top w:val="single" w:sz="6" w:space="12" w:color="DDDDDD"/>
-          <w:left w:val="single" w:sz="6" w:space="12" w:color="DDDDDD"/>
-          <w:bottom w:val="single" w:sz="6" w:space="12" w:color="DDDDDD"/>
-          <w:right w:val="single" w:sz="6" w:space="12" w:color="DDDDDD"/>
-        </w:pBdr>
-        <w:shd w:val="clear" w:color="auto" w:fill="F9F9F9"/>
-        <w:tabs>
-          <w:tab w:val="left" w:pos="916"/>
-          <w:tab w:val="left" w:pos="1832"/>
-          <w:tab w:val="left" w:pos="2748"/>
-          <w:tab w:val="left" w:pos="3664"/>
-          <w:tab w:val="left" w:pos="4580"/>
-          <w:tab w:val="left" w:pos="5496"/>
-          <w:tab w:val="left" w:pos="6412"/>
-          <w:tab w:val="left" w:pos="7328"/>
-          <w:tab w:val="left" w:pos="8244"/>
-          <w:tab w:val="left" w:pos="9160"/>
-          <w:tab w:val="left" w:pos="10076"/>
-          <w:tab w:val="left" w:pos="10992"/>
-          <w:tab w:val="left" w:pos="11908"/>
-          <w:tab w:val="left" w:pos="12824"/>
-          <w:tab w:val="left" w:pos="13740"/>
-          <w:tab w:val="left" w:pos="14656"/>
-        </w:tabs>
-        <w:spacing w:after="0" w:line="312" w:lineRule="atLeast"/>
-        <w:rPr>
-          <w:rFonts w:ascii="Courier New" w:eastAsia="Times New Roman" w:hAnsi="Courier New" w:cs="Courier New"/>
-          <w:color w:val="000000"/>
-          <w:sz w:val="21"/>
-          <w:szCs w:val="21"/>
-          <w:lang w:val="en-US" w:eastAsia="es-CO"/>
-        </w:rPr>
-      </w:pPr>
-      <w:r>
-        <w:rPr>
-          <w:rFonts w:ascii="Courier New" w:eastAsia="Times New Roman" w:hAnsi="Courier New" w:cs="Courier New"/>
-          <w:color w:val="000000"/>
-          <w:sz w:val="21"/>
-          <w:szCs w:val="21"/>
-          <w:lang w:val="en-US" w:eastAsia="es-CO"/>
-        </w:rPr>
-        <w:tab/>
-      </w:r>
-      <w:r>
-        <w:rPr>
-          <w:rFonts w:ascii="Courier New" w:eastAsia="Times New Roman" w:hAnsi="Courier New" w:cs="Courier New"/>
-          <w:color w:val="000000"/>
-          <w:sz w:val="21"/>
-          <w:szCs w:val="21"/>
-          <w:lang w:val="en-US" w:eastAsia="es-CO"/>
-        </w:rPr>
-        <w:t>return a</w:t>
-      </w:r>
-    </w:p>
-    <w:p>
-      <w:pPr>
-        <w:pBdr>
-          <w:top w:val="single" w:sz="6" w:space="12" w:color="DDDDDD"/>
-          <w:left w:val="single" w:sz="6" w:space="12" w:color="DDDDDD"/>
-          <w:bottom w:val="single" w:sz="6" w:space="12" w:color="DDDDDD"/>
-          <w:right w:val="single" w:sz="6" w:space="12" w:color="DDDDDD"/>
-        </w:pBdr>
-        <w:shd w:val="clear" w:color="auto" w:fill="F9F9F9"/>
-        <w:tabs>
-          <w:tab w:val="left" w:pos="916"/>
-          <w:tab w:val="left" w:pos="1832"/>
-          <w:tab w:val="left" w:pos="2748"/>
-          <w:tab w:val="left" w:pos="3664"/>
-          <w:tab w:val="left" w:pos="4580"/>
-          <w:tab w:val="left" w:pos="5496"/>
-          <w:tab w:val="left" w:pos="6412"/>
-          <w:tab w:val="left" w:pos="7328"/>
-          <w:tab w:val="left" w:pos="8244"/>
-          <w:tab w:val="left" w:pos="9160"/>
-          <w:tab w:val="left" w:pos="10076"/>
-          <w:tab w:val="left" w:pos="10992"/>
-          <w:tab w:val="left" w:pos="11908"/>
-          <w:tab w:val="left" w:pos="12824"/>
-          <w:tab w:val="left" w:pos="13740"/>
-          <w:tab w:val="left" w:pos="14656"/>
-        </w:tabs>
-        <w:spacing w:after="0" w:line="312" w:lineRule="atLeast"/>
-        <w:rPr>
-          <w:rFonts w:ascii="Courier New" w:eastAsia="Times New Roman" w:hAnsi="Courier New" w:cs="Courier New"/>
-          <w:color w:val="000000"/>
-          <w:sz w:val="21"/>
-          <w:szCs w:val="21"/>
-          <w:lang w:val="en-US" w:eastAsia="es-CO"/>
-        </w:rPr>
-      </w:pPr>
-    </w:p>
-    <w:p>
-      <w:pPr>
-        <w:pBdr>
-          <w:top w:val="single" w:sz="6" w:space="12" w:color="DDDDDD"/>
-          <w:left w:val="single" w:sz="6" w:space="12" w:color="DDDDDD"/>
-          <w:bottom w:val="single" w:sz="6" w:space="12" w:color="DDDDDD"/>
-          <w:right w:val="single" w:sz="6" w:space="12" w:color="DDDDDD"/>
-        </w:pBdr>
-        <w:shd w:val="clear" w:color="auto" w:fill="F9F9F9"/>
-        <w:tabs>
-          <w:tab w:val="left" w:pos="916"/>
-          <w:tab w:val="left" w:pos="1832"/>
-          <w:tab w:val="left" w:pos="2748"/>
-          <w:tab w:val="left" w:pos="3664"/>
-          <w:tab w:val="left" w:pos="4580"/>
-          <w:tab w:val="left" w:pos="5496"/>
-          <w:tab w:val="left" w:pos="6412"/>
-          <w:tab w:val="left" w:pos="7328"/>
-          <w:tab w:val="left" w:pos="8244"/>
-          <w:tab w:val="left" w:pos="9160"/>
-          <w:tab w:val="left" w:pos="10076"/>
-          <w:tab w:val="left" w:pos="10992"/>
-          <w:tab w:val="left" w:pos="11908"/>
-          <w:tab w:val="left" w:pos="12824"/>
-          <w:tab w:val="left" w:pos="13740"/>
-          <w:tab w:val="left" w:pos="14656"/>
-        </w:tabs>
-        <w:spacing w:after="0" w:line="312" w:lineRule="atLeast"/>
-        <w:rPr>
-          <w:rFonts w:ascii="Courier New" w:eastAsia="Times New Roman" w:hAnsi="Courier New" w:cs="Courier New"/>
-          <w:color w:val="000000"/>
-          <w:sz w:val="21"/>
-          <w:szCs w:val="21"/>
-          <w:lang w:val="en-US" w:eastAsia="es-CO"/>
-        </w:rPr>
-      </w:pPr>
-      <w:r>
-        <w:rPr>
-          <w:rFonts w:ascii="Courier New" w:eastAsia="Times New Roman" w:hAnsi="Courier New" w:cs="Courier New"/>
-          <w:color w:val="000000"/>
-          <w:sz w:val="21"/>
-          <w:szCs w:val="21"/>
-          <w:lang w:val="en-US" w:eastAsia="es-CO"/>
-        </w:rPr>
-        <w:t xml:space="preserve">     var l1 as array </w:t>
-      </w:r>
-    </w:p>
-    <w:p>
-      <w:pPr>
-        <w:pBdr>
-          <w:top w:val="single" w:sz="6" w:space="12" w:color="DDDDDD"/>
-          <w:left w:val="single" w:sz="6" w:space="12" w:color="DDDDDD"/>
-          <w:bottom w:val="single" w:sz="6" w:space="12" w:color="DDDDDD"/>
-          <w:right w:val="single" w:sz="6" w:space="12" w:color="DDDDDD"/>
-        </w:pBdr>
-        <w:shd w:val="clear" w:color="auto" w:fill="F9F9F9"/>
-        <w:tabs>
-          <w:tab w:val="left" w:pos="916"/>
-          <w:tab w:val="left" w:pos="1832"/>
-          <w:tab w:val="left" w:pos="2748"/>
-          <w:tab w:val="left" w:pos="3664"/>
-          <w:tab w:val="left" w:pos="4580"/>
-          <w:tab w:val="left" w:pos="5496"/>
-          <w:tab w:val="left" w:pos="6412"/>
-          <w:tab w:val="left" w:pos="7328"/>
-          <w:tab w:val="left" w:pos="8244"/>
-          <w:tab w:val="left" w:pos="9160"/>
-          <w:tab w:val="left" w:pos="10076"/>
-          <w:tab w:val="left" w:pos="10992"/>
-          <w:tab w:val="left" w:pos="11908"/>
-          <w:tab w:val="left" w:pos="12824"/>
-          <w:tab w:val="left" w:pos="13740"/>
-          <w:tab w:val="left" w:pos="14656"/>
-        </w:tabs>
-        <w:spacing w:after="0" w:line="312" w:lineRule="atLeast"/>
-        <w:rPr>
-          <w:rFonts w:ascii="Courier New" w:eastAsia="Times New Roman" w:hAnsi="Courier New" w:cs="Courier New"/>
-          <w:color w:val="000000"/>
-          <w:sz w:val="21"/>
-          <w:szCs w:val="21"/>
-          <w:lang w:val="en-US" w:eastAsia="es-CO"/>
-        </w:rPr>
-      </w:pPr>
-      <w:r>
-        <w:rPr>
-          <w:rFonts w:ascii="Courier New" w:eastAsia="Times New Roman" w:hAnsi="Courier New" w:cs="Courier New"/>
-          <w:color w:val="000000"/>
-          <w:sz w:val="21"/>
-          <w:szCs w:val="21"/>
-          <w:lang w:val="en-US" w:eastAsia="es-CO"/>
-        </w:rPr>
-        <w:t xml:space="preserve">     var l2 as array</w:t>
-      </w:r>
-    </w:p>
-    <w:p>
-      <w:pPr>
-        <w:pBdr>
-          <w:top w:val="single" w:sz="6" w:space="12" w:color="DDDDDD"/>
-          <w:left w:val="single" w:sz="6" w:space="12" w:color="DDDDDD"/>
-          <w:bottom w:val="single" w:sz="6" w:space="12" w:color="DDDDDD"/>
-          <w:right w:val="single" w:sz="6" w:space="12" w:color="DDDDDD"/>
-        </w:pBdr>
-        <w:shd w:val="clear" w:color="auto" w:fill="F9F9F9"/>
-        <w:tabs>
-          <w:tab w:val="left" w:pos="916"/>
-          <w:tab w:val="left" w:pos="1832"/>
-          <w:tab w:val="left" w:pos="2748"/>
-          <w:tab w:val="left" w:pos="3664"/>
-          <w:tab w:val="left" w:pos="4580"/>
-          <w:tab w:val="left" w:pos="5496"/>
-          <w:tab w:val="left" w:pos="6412"/>
-          <w:tab w:val="left" w:pos="7328"/>
-          <w:tab w:val="left" w:pos="8244"/>
-          <w:tab w:val="left" w:pos="9160"/>
-          <w:tab w:val="left" w:pos="10076"/>
-          <w:tab w:val="left" w:pos="10992"/>
-          <w:tab w:val="left" w:pos="11908"/>
-          <w:tab w:val="left" w:pos="12824"/>
-          <w:tab w:val="left" w:pos="13740"/>
-          <w:tab w:val="left" w:pos="14656"/>
-        </w:tabs>
-        <w:spacing w:after="0" w:line="312" w:lineRule="atLeast"/>
-        <w:rPr>
-          <w:rFonts w:ascii="Courier New" w:eastAsia="Times New Roman" w:hAnsi="Courier New" w:cs="Courier New"/>
-          <w:color w:val="000000"/>
-          <w:sz w:val="21"/>
-          <w:szCs w:val="21"/>
-          <w:lang w:val="en-US" w:eastAsia="es-CO"/>
-        </w:rPr>
-      </w:pPr>
-      <w:r>
-        <w:rPr>
-          <w:rFonts w:ascii="Courier New" w:eastAsia="Times New Roman" w:hAnsi="Courier New" w:cs="Courier New"/>
-          <w:color w:val="000000"/>
-          <w:sz w:val="21"/>
-          <w:szCs w:val="21"/>
-          <w:lang w:val="en-US" w:eastAsia="es-CO"/>
-        </w:rPr>
-        <w:t xml:space="preserve">     for </w:t>
-      </w:r>
-      <w:proofErr w:type="spellStart"/>
-      <w:r>
-        <w:rPr>
-          <w:rFonts w:ascii="Courier New" w:eastAsia="Times New Roman" w:hAnsi="Courier New" w:cs="Courier New"/>
-          <w:color w:val="000000"/>
-          <w:sz w:val="21"/>
-          <w:szCs w:val="21"/>
-          <w:lang w:val="en-US" w:eastAsia="es-CO"/>
-        </w:rPr>
-        <w:t>i</w:t>
-      </w:r>
-      <w:proofErr w:type="spellEnd"/>
-      <w:r>
-        <w:rPr>
-          <w:rFonts w:ascii="Courier New" w:eastAsia="Times New Roman" w:hAnsi="Courier New" w:cs="Courier New"/>
-          <w:color w:val="000000"/>
-          <w:sz w:val="21"/>
-          <w:szCs w:val="21"/>
-          <w:lang w:val="en-US" w:eastAsia="es-CO"/>
-        </w:rPr>
-        <w:t xml:space="preserve"> = 0 to n-1</w:t>
-      </w:r>
-    </w:p>
-    <w:p>
-      <w:pPr>
-        <w:pBdr>
-          <w:top w:val="single" w:sz="6" w:space="12" w:color="DDDDDD"/>
-          <w:left w:val="single" w:sz="6" w:space="12" w:color="DDDDDD"/>
-          <w:bottom w:val="single" w:sz="6" w:space="12" w:color="DDDDDD"/>
-          <w:right w:val="single" w:sz="6" w:space="12" w:color="DDDDDD"/>
-        </w:pBdr>
-        <w:shd w:val="clear" w:color="auto" w:fill="F9F9F9"/>
-        <w:tabs>
-          <w:tab w:val="left" w:pos="916"/>
-          <w:tab w:val="left" w:pos="1832"/>
-          <w:tab w:val="left" w:pos="2748"/>
-          <w:tab w:val="left" w:pos="3664"/>
-          <w:tab w:val="left" w:pos="4580"/>
-          <w:tab w:val="left" w:pos="5496"/>
-          <w:tab w:val="left" w:pos="6412"/>
-          <w:tab w:val="left" w:pos="7328"/>
-          <w:tab w:val="left" w:pos="8244"/>
-          <w:tab w:val="left" w:pos="9160"/>
-          <w:tab w:val="left" w:pos="10076"/>
-          <w:tab w:val="left" w:pos="10992"/>
-          <w:tab w:val="left" w:pos="11908"/>
-          <w:tab w:val="left" w:pos="12824"/>
-          <w:tab w:val="left" w:pos="13740"/>
-          <w:tab w:val="left" w:pos="14656"/>
-        </w:tabs>
-        <w:spacing w:after="0" w:line="312" w:lineRule="atLeast"/>
-        <w:rPr>
-          <w:rFonts w:ascii="Courier New" w:eastAsia="Times New Roman" w:hAnsi="Courier New" w:cs="Courier New"/>
-          <w:color w:val="000000"/>
-          <w:sz w:val="21"/>
-          <w:szCs w:val="21"/>
-          <w:lang w:val="en-US" w:eastAsia="es-CO"/>
-        </w:rPr>
-      </w:pPr>
-      <w:r>
-        <w:rPr>
-          <w:rFonts w:ascii="Courier New" w:eastAsia="Times New Roman" w:hAnsi="Courier New" w:cs="Courier New"/>
-          <w:color w:val="000000"/>
-          <w:sz w:val="21"/>
-          <w:szCs w:val="21"/>
-          <w:lang w:val="en-US" w:eastAsia="es-CO"/>
-        </w:rPr>
-        <w:t xml:space="preserve">          if (</w:t>
-      </w:r>
-      <w:proofErr w:type="spellStart"/>
-      <w:r>
-        <w:rPr>
-          <w:rFonts w:ascii="Courier New" w:eastAsia="Times New Roman" w:hAnsi="Courier New" w:cs="Courier New"/>
-          <w:color w:val="000000"/>
-          <w:sz w:val="21"/>
-          <w:szCs w:val="21"/>
-          <w:lang w:val="en-US" w:eastAsia="es-CO"/>
-        </w:rPr>
-        <w:t>i</w:t>
-      </w:r>
-      <w:proofErr w:type="spellEnd"/>
-      <w:r>
-        <w:rPr>
-          <w:rFonts w:ascii="Courier New" w:eastAsia="Times New Roman" w:hAnsi="Courier New" w:cs="Courier New"/>
-          <w:color w:val="000000"/>
-          <w:sz w:val="21"/>
-          <w:szCs w:val="21"/>
-          <w:lang w:val="en-US" w:eastAsia="es-CO"/>
-        </w:rPr>
-        <w:t xml:space="preserve"> &lt; n/2)</w:t>
-      </w:r>
-    </w:p>
-    <w:p>
-      <w:pPr>
-        <w:pBdr>
-          <w:top w:val="single" w:sz="6" w:space="12" w:color="DDDDDD"/>
-          <w:left w:val="single" w:sz="6" w:space="12" w:color="DDDDDD"/>
-          <w:bottom w:val="single" w:sz="6" w:space="12" w:color="DDDDDD"/>
-          <w:right w:val="single" w:sz="6" w:space="12" w:color="DDDDDD"/>
-        </w:pBdr>
-        <w:shd w:val="clear" w:color="auto" w:fill="F9F9F9"/>
-        <w:tabs>
-          <w:tab w:val="left" w:pos="916"/>
-          <w:tab w:val="left" w:pos="1832"/>
-          <w:tab w:val="left" w:pos="2748"/>
-          <w:tab w:val="left" w:pos="3664"/>
-          <w:tab w:val="left" w:pos="4580"/>
-          <w:tab w:val="left" w:pos="5496"/>
-          <w:tab w:val="left" w:pos="6412"/>
-          <w:tab w:val="left" w:pos="7328"/>
-          <w:tab w:val="left" w:pos="8244"/>
-          <w:tab w:val="left" w:pos="9160"/>
-          <w:tab w:val="left" w:pos="10076"/>
-          <w:tab w:val="left" w:pos="10992"/>
-          <w:tab w:val="left" w:pos="11908"/>
-          <w:tab w:val="left" w:pos="12824"/>
-          <w:tab w:val="left" w:pos="13740"/>
-          <w:tab w:val="left" w:pos="14656"/>
-        </w:tabs>
-        <w:spacing w:after="0" w:line="312" w:lineRule="atLeast"/>
-        <w:rPr>
-          <w:rFonts w:ascii="Courier New" w:eastAsia="Times New Roman" w:hAnsi="Courier New" w:cs="Courier New"/>
-          <w:color w:val="000000"/>
-          <w:sz w:val="21"/>
-          <w:szCs w:val="21"/>
-          <w:lang w:val="en-US" w:eastAsia="es-CO"/>
-        </w:rPr>
-      </w:pPr>
-      <w:r>
-        <w:rPr>
-          <w:rFonts w:ascii="Courier New" w:eastAsia="Times New Roman" w:hAnsi="Courier New" w:cs="Courier New"/>
-          <w:color w:val="000000"/>
-          <w:sz w:val="21"/>
-          <w:szCs w:val="21"/>
-          <w:lang w:val="en-US" w:eastAsia="es-CO"/>
-        </w:rPr>
-        <w:t xml:space="preserve">               l1.add(a[</w:t>
-      </w:r>
-      <w:proofErr w:type="spellStart"/>
-      <w:r>
-        <w:rPr>
-          <w:rFonts w:ascii="Courier New" w:eastAsia="Times New Roman" w:hAnsi="Courier New" w:cs="Courier New"/>
-          <w:color w:val="000000"/>
-          <w:sz w:val="21"/>
-          <w:szCs w:val="21"/>
-          <w:lang w:val="en-US" w:eastAsia="es-CO"/>
-        </w:rPr>
-        <w:t>i</w:t>
-      </w:r>
-      <w:proofErr w:type="spellEnd"/>
-      <w:r>
-        <w:rPr>
-          <w:rFonts w:ascii="Courier New" w:eastAsia="Times New Roman" w:hAnsi="Courier New" w:cs="Courier New"/>
-          <w:color w:val="000000"/>
-          <w:sz w:val="21"/>
-          <w:szCs w:val="21"/>
-          <w:lang w:val="en-US" w:eastAsia="es-CO"/>
-        </w:rPr>
-        <w:t>])</w:t>
-      </w:r>
-    </w:p>
-    <w:p>
-      <w:pPr>
-        <w:pBdr>
-          <w:top w:val="single" w:sz="6" w:space="12" w:color="DDDDDD"/>
-          <w:left w:val="single" w:sz="6" w:space="12" w:color="DDDDDD"/>
-          <w:bottom w:val="single" w:sz="6" w:space="12" w:color="DDDDDD"/>
-          <w:right w:val="single" w:sz="6" w:space="12" w:color="DDDDDD"/>
-        </w:pBdr>
-        <w:shd w:val="clear" w:color="auto" w:fill="F9F9F9"/>
-        <w:tabs>
-          <w:tab w:val="left" w:pos="916"/>
-          <w:tab w:val="left" w:pos="1832"/>
-          <w:tab w:val="left" w:pos="2748"/>
-          <w:tab w:val="left" w:pos="3664"/>
-          <w:tab w:val="left" w:pos="4580"/>
-          <w:tab w:val="left" w:pos="5496"/>
-          <w:tab w:val="left" w:pos="6412"/>
-          <w:tab w:val="left" w:pos="7328"/>
-          <w:tab w:val="left" w:pos="8244"/>
-          <w:tab w:val="left" w:pos="9160"/>
-          <w:tab w:val="left" w:pos="10076"/>
-          <w:tab w:val="left" w:pos="10992"/>
-          <w:tab w:val="left" w:pos="11908"/>
-          <w:tab w:val="left" w:pos="12824"/>
-          <w:tab w:val="left" w:pos="13740"/>
-          <w:tab w:val="left" w:pos="14656"/>
-        </w:tabs>
-        <w:spacing w:after="0" w:line="312" w:lineRule="atLeast"/>
-        <w:rPr>
-          <w:rFonts w:ascii="Courier New" w:eastAsia="Times New Roman" w:hAnsi="Courier New" w:cs="Courier New"/>
-          <w:color w:val="000000"/>
-          <w:sz w:val="21"/>
-          <w:szCs w:val="21"/>
-          <w:lang w:val="en-US" w:eastAsia="es-CO"/>
-        </w:rPr>
-      </w:pPr>
-      <w:r>
-        <w:rPr>
-          <w:rFonts w:ascii="Courier New" w:eastAsia="Times New Roman" w:hAnsi="Courier New" w:cs="Courier New"/>
-          <w:color w:val="000000"/>
-          <w:sz w:val="21"/>
-          <w:szCs w:val="21"/>
-          <w:lang w:val="en-US" w:eastAsia="es-CO"/>
-        </w:rPr>
-        <w:tab/>
-        <w:t xml:space="preserve">   else</w:t>
-      </w:r>
-    </w:p>
-    <w:p>
-      <w:pPr>
-        <w:pBdr>
-          <w:top w:val="single" w:sz="6" w:space="12" w:color="DDDDDD"/>
-          <w:left w:val="single" w:sz="6" w:space="12" w:color="DDDDDD"/>
-          <w:bottom w:val="single" w:sz="6" w:space="12" w:color="DDDDDD"/>
-          <w:right w:val="single" w:sz="6" w:space="12" w:color="DDDDDD"/>
-        </w:pBdr>
-        <w:shd w:val="clear" w:color="auto" w:fill="F9F9F9"/>
-        <w:tabs>
-          <w:tab w:val="left" w:pos="916"/>
-          <w:tab w:val="left" w:pos="1832"/>
-          <w:tab w:val="left" w:pos="2748"/>
-          <w:tab w:val="left" w:pos="3664"/>
-          <w:tab w:val="left" w:pos="4580"/>
-          <w:tab w:val="left" w:pos="5496"/>
-          <w:tab w:val="left" w:pos="6412"/>
-          <w:tab w:val="left" w:pos="7328"/>
-          <w:tab w:val="left" w:pos="8244"/>
-          <w:tab w:val="left" w:pos="9160"/>
-          <w:tab w:val="left" w:pos="10076"/>
-          <w:tab w:val="left" w:pos="10992"/>
-          <w:tab w:val="left" w:pos="11908"/>
-          <w:tab w:val="left" w:pos="12824"/>
-          <w:tab w:val="left" w:pos="13740"/>
-          <w:tab w:val="left" w:pos="14656"/>
-        </w:tabs>
-        <w:spacing w:after="0" w:line="312" w:lineRule="atLeast"/>
-        <w:rPr>
-          <w:rFonts w:ascii="Courier New" w:eastAsia="Times New Roman" w:hAnsi="Courier New" w:cs="Courier New"/>
-          <w:color w:val="000000"/>
-          <w:sz w:val="21"/>
-          <w:szCs w:val="21"/>
-          <w:lang w:val="en-US" w:eastAsia="es-CO"/>
-        </w:rPr>
-      </w:pPr>
-      <w:r>
-        <w:rPr>
-          <w:rFonts w:ascii="Courier New" w:eastAsia="Times New Roman" w:hAnsi="Courier New" w:cs="Courier New"/>
-          <w:color w:val="000000"/>
-          <w:sz w:val="21"/>
-          <w:szCs w:val="21"/>
-          <w:lang w:val="en-US" w:eastAsia="es-CO"/>
-        </w:rPr>
-        <w:tab/>
-        <w:t xml:space="preserve">        l2.add(a[</w:t>
-      </w:r>
-      <w:proofErr w:type="spellStart"/>
-      <w:r>
-        <w:rPr>
-          <w:rFonts w:ascii="Courier New" w:eastAsia="Times New Roman" w:hAnsi="Courier New" w:cs="Courier New"/>
-          <w:color w:val="000000"/>
-          <w:sz w:val="21"/>
-          <w:szCs w:val="21"/>
-          <w:lang w:val="en-US" w:eastAsia="es-CO"/>
-        </w:rPr>
-        <w:t>i</w:t>
-      </w:r>
-      <w:proofErr w:type="spellEnd"/>
-      <w:r>
-        <w:rPr>
-          <w:rFonts w:ascii="Courier New" w:eastAsia="Times New Roman" w:hAnsi="Courier New" w:cs="Courier New"/>
-          <w:color w:val="000000"/>
-          <w:sz w:val="21"/>
-          <w:szCs w:val="21"/>
-          <w:lang w:val="en-US" w:eastAsia="es-CO"/>
-        </w:rPr>
-        <w:t>])</w:t>
-      </w:r>
-    </w:p>
-    <w:p>
-      <w:pPr>
-        <w:pBdr>
-          <w:top w:val="single" w:sz="6" w:space="12" w:color="DDDDDD"/>
-          <w:left w:val="single" w:sz="6" w:space="12" w:color="DDDDDD"/>
-          <w:bottom w:val="single" w:sz="6" w:space="12" w:color="DDDDDD"/>
-          <w:right w:val="single" w:sz="6" w:space="12" w:color="DDDDDD"/>
-        </w:pBdr>
-        <w:shd w:val="clear" w:color="auto" w:fill="F9F9F9"/>
-        <w:tabs>
-          <w:tab w:val="left" w:pos="916"/>
-          <w:tab w:val="left" w:pos="1832"/>
-          <w:tab w:val="left" w:pos="2748"/>
-          <w:tab w:val="left" w:pos="3664"/>
-          <w:tab w:val="left" w:pos="4580"/>
-          <w:tab w:val="left" w:pos="5496"/>
-          <w:tab w:val="left" w:pos="6412"/>
-          <w:tab w:val="left" w:pos="7328"/>
-          <w:tab w:val="left" w:pos="8244"/>
-          <w:tab w:val="left" w:pos="9160"/>
-          <w:tab w:val="left" w:pos="10076"/>
-          <w:tab w:val="left" w:pos="10992"/>
-          <w:tab w:val="left" w:pos="11908"/>
-          <w:tab w:val="left" w:pos="12824"/>
-          <w:tab w:val="left" w:pos="13740"/>
-          <w:tab w:val="left" w:pos="14656"/>
-        </w:tabs>
-        <w:spacing w:after="0" w:line="312" w:lineRule="atLeast"/>
-        <w:rPr>
-          <w:rFonts w:ascii="Courier New" w:eastAsia="Times New Roman" w:hAnsi="Courier New" w:cs="Courier New"/>
-          <w:color w:val="000000"/>
-          <w:sz w:val="21"/>
-          <w:szCs w:val="21"/>
-          <w:lang w:val="en-US" w:eastAsia="es-CO"/>
-        </w:rPr>
-      </w:pPr>
-    </w:p>
-    <w:p>
-      <w:pPr>
-        <w:pBdr>
-          <w:top w:val="single" w:sz="6" w:space="12" w:color="DDDDDD"/>
-          <w:left w:val="single" w:sz="6" w:space="12" w:color="DDDDDD"/>
-          <w:bottom w:val="single" w:sz="6" w:space="12" w:color="DDDDDD"/>
-          <w:right w:val="single" w:sz="6" w:space="12" w:color="DDDDDD"/>
-        </w:pBdr>
-        <w:shd w:val="clear" w:color="auto" w:fill="F9F9F9"/>
-        <w:tabs>
-          <w:tab w:val="left" w:pos="916"/>
-          <w:tab w:val="left" w:pos="1832"/>
-          <w:tab w:val="left" w:pos="2748"/>
-          <w:tab w:val="left" w:pos="3664"/>
-          <w:tab w:val="left" w:pos="4580"/>
-          <w:tab w:val="left" w:pos="5496"/>
-          <w:tab w:val="left" w:pos="6412"/>
-          <w:tab w:val="left" w:pos="7328"/>
-          <w:tab w:val="left" w:pos="8244"/>
-          <w:tab w:val="left" w:pos="9160"/>
-          <w:tab w:val="left" w:pos="10076"/>
-          <w:tab w:val="left" w:pos="10992"/>
-          <w:tab w:val="left" w:pos="11908"/>
-          <w:tab w:val="left" w:pos="12824"/>
-          <w:tab w:val="left" w:pos="13740"/>
-          <w:tab w:val="left" w:pos="14656"/>
-        </w:tabs>
-        <w:spacing w:after="0" w:line="312" w:lineRule="atLeast"/>
-        <w:rPr>
-          <w:rFonts w:ascii="Courier New" w:eastAsia="Times New Roman" w:hAnsi="Courier New" w:cs="Courier New"/>
-          <w:color w:val="000000"/>
-          <w:sz w:val="21"/>
-          <w:szCs w:val="21"/>
-          <w:lang w:val="en-US" w:eastAsia="es-CO"/>
-        </w:rPr>
-      </w:pPr>
-      <w:r>
-        <w:rPr>
-          <w:rFonts w:ascii="Courier New" w:eastAsia="Times New Roman" w:hAnsi="Courier New" w:cs="Courier New"/>
-          <w:color w:val="000000"/>
-          <w:sz w:val="21"/>
-          <w:szCs w:val="21"/>
-          <w:lang w:val="en-US" w:eastAsia="es-CO"/>
-        </w:rPr>
-        <w:t xml:space="preserve">     l1 = </w:t>
-      </w:r>
-      <w:proofErr w:type="spellStart"/>
-      <w:proofErr w:type="gramStart"/>
-      <w:r>
-        <w:rPr>
-          <w:rFonts w:ascii="Courier New" w:eastAsia="Times New Roman" w:hAnsi="Courier New" w:cs="Courier New"/>
-          <w:color w:val="000000"/>
-          <w:sz w:val="21"/>
-          <w:szCs w:val="21"/>
-          <w:lang w:val="en-US" w:eastAsia="es-CO"/>
-        </w:rPr>
-        <w:t>mergesort</w:t>
-      </w:r>
-      <w:proofErr w:type="spellEnd"/>
-      <w:r>
-        <w:rPr>
-          <w:rFonts w:ascii="Courier New" w:eastAsia="Times New Roman" w:hAnsi="Courier New" w:cs="Courier New"/>
-          <w:color w:val="000000"/>
-          <w:sz w:val="21"/>
-          <w:szCs w:val="21"/>
-          <w:lang w:val="en-US" w:eastAsia="es-CO"/>
-        </w:rPr>
-        <w:t>( l</w:t>
-      </w:r>
-      <w:proofErr w:type="gramEnd"/>
-      <w:r>
-        <w:rPr>
-          <w:rFonts w:ascii="Courier New" w:eastAsia="Times New Roman" w:hAnsi="Courier New" w:cs="Courier New"/>
-          <w:color w:val="000000"/>
-          <w:sz w:val="21"/>
-          <w:szCs w:val="21"/>
-          <w:lang w:val="en-US" w:eastAsia="es-CO"/>
-        </w:rPr>
-        <w:t>1 )</w:t>
-      </w:r>
-    </w:p>
-    <w:p>
-      <w:pPr>
-        <w:pBdr>
-          <w:top w:val="single" w:sz="6" w:space="12" w:color="DDDDDD"/>
-          <w:left w:val="single" w:sz="6" w:space="12" w:color="DDDDDD"/>
-          <w:bottom w:val="single" w:sz="6" w:space="12" w:color="DDDDDD"/>
-          <w:right w:val="single" w:sz="6" w:space="12" w:color="DDDDDD"/>
-        </w:pBdr>
-        <w:shd w:val="clear" w:color="auto" w:fill="F9F9F9"/>
-        <w:tabs>
-          <w:tab w:val="left" w:pos="916"/>
-          <w:tab w:val="left" w:pos="1832"/>
-          <w:tab w:val="left" w:pos="2748"/>
-          <w:tab w:val="left" w:pos="3664"/>
-          <w:tab w:val="left" w:pos="4580"/>
-          <w:tab w:val="left" w:pos="5496"/>
-          <w:tab w:val="left" w:pos="6412"/>
-          <w:tab w:val="left" w:pos="7328"/>
-          <w:tab w:val="left" w:pos="8244"/>
-          <w:tab w:val="left" w:pos="9160"/>
-          <w:tab w:val="left" w:pos="10076"/>
-          <w:tab w:val="left" w:pos="10992"/>
-          <w:tab w:val="left" w:pos="11908"/>
-          <w:tab w:val="left" w:pos="12824"/>
-          <w:tab w:val="left" w:pos="13740"/>
-          <w:tab w:val="left" w:pos="14656"/>
-        </w:tabs>
-        <w:spacing w:after="0" w:line="312" w:lineRule="atLeast"/>
-        <w:rPr>
-          <w:rFonts w:ascii="Courier New" w:eastAsia="Times New Roman" w:hAnsi="Courier New" w:cs="Courier New"/>
-          <w:color w:val="000000"/>
-          <w:sz w:val="21"/>
-          <w:szCs w:val="21"/>
-          <w:lang w:val="en-US" w:eastAsia="es-CO"/>
-        </w:rPr>
-      </w:pPr>
-      <w:r>
-        <w:rPr>
-          <w:rFonts w:ascii="Courier New" w:eastAsia="Times New Roman" w:hAnsi="Courier New" w:cs="Courier New"/>
-          <w:color w:val="000000"/>
-          <w:sz w:val="21"/>
-          <w:szCs w:val="21"/>
-          <w:lang w:val="en-US" w:eastAsia="es-CO"/>
-        </w:rPr>
-        <w:t xml:space="preserve">     l2 = </w:t>
-      </w:r>
-      <w:proofErr w:type="spellStart"/>
-      <w:proofErr w:type="gramStart"/>
-      <w:r>
-        <w:rPr>
-          <w:rFonts w:ascii="Courier New" w:eastAsia="Times New Roman" w:hAnsi="Courier New" w:cs="Courier New"/>
-          <w:color w:val="000000"/>
-          <w:sz w:val="21"/>
-          <w:szCs w:val="21"/>
-          <w:lang w:val="en-US" w:eastAsia="es-CO"/>
-        </w:rPr>
-        <w:t>mergesort</w:t>
-      </w:r>
-      <w:proofErr w:type="spellEnd"/>
-      <w:r>
-        <w:rPr>
-          <w:rFonts w:ascii="Courier New" w:eastAsia="Times New Roman" w:hAnsi="Courier New" w:cs="Courier New"/>
-          <w:color w:val="000000"/>
-          <w:sz w:val="21"/>
-          <w:szCs w:val="21"/>
-          <w:lang w:val="en-US" w:eastAsia="es-CO"/>
-        </w:rPr>
-        <w:t>( l</w:t>
-      </w:r>
-      <w:proofErr w:type="gramEnd"/>
-      <w:r>
-        <w:rPr>
-          <w:rFonts w:ascii="Courier New" w:eastAsia="Times New Roman" w:hAnsi="Courier New" w:cs="Courier New"/>
-          <w:color w:val="000000"/>
-          <w:sz w:val="21"/>
-          <w:szCs w:val="21"/>
-          <w:lang w:val="en-US" w:eastAsia="es-CO"/>
-        </w:rPr>
-        <w:t>2 )</w:t>
-      </w:r>
-    </w:p>
-    <w:p>
-      <w:pPr>
-        <w:pBdr>
-          <w:top w:val="single" w:sz="6" w:space="12" w:color="DDDDDD"/>
-          <w:left w:val="single" w:sz="6" w:space="12" w:color="DDDDDD"/>
-          <w:bottom w:val="single" w:sz="6" w:space="12" w:color="DDDDDD"/>
-          <w:right w:val="single" w:sz="6" w:space="12" w:color="DDDDDD"/>
-        </w:pBdr>
-        <w:shd w:val="clear" w:color="auto" w:fill="F9F9F9"/>
-        <w:tabs>
-          <w:tab w:val="left" w:pos="916"/>
-          <w:tab w:val="left" w:pos="1832"/>
-          <w:tab w:val="left" w:pos="2748"/>
-          <w:tab w:val="left" w:pos="3664"/>
-          <w:tab w:val="left" w:pos="4580"/>
-          <w:tab w:val="left" w:pos="5496"/>
-          <w:tab w:val="left" w:pos="6412"/>
-          <w:tab w:val="left" w:pos="7328"/>
-          <w:tab w:val="left" w:pos="8244"/>
-          <w:tab w:val="left" w:pos="9160"/>
-          <w:tab w:val="left" w:pos="10076"/>
-          <w:tab w:val="left" w:pos="10992"/>
-          <w:tab w:val="left" w:pos="11908"/>
-          <w:tab w:val="left" w:pos="12824"/>
-          <w:tab w:val="left" w:pos="13740"/>
-          <w:tab w:val="left" w:pos="14656"/>
-        </w:tabs>
-        <w:spacing w:after="0" w:line="312" w:lineRule="atLeast"/>
-        <w:rPr>
-          <w:rFonts w:ascii="Courier New" w:eastAsia="Times New Roman" w:hAnsi="Courier New" w:cs="Courier New"/>
-          <w:color w:val="000000"/>
-          <w:sz w:val="21"/>
-          <w:szCs w:val="21"/>
-          <w:lang w:val="en-US" w:eastAsia="es-CO"/>
-        </w:rPr>
-      </w:pPr>
-    </w:p>
-    <w:p>
-      <w:pPr>
-        <w:pBdr>
-          <w:top w:val="single" w:sz="6" w:space="12" w:color="DDDDDD"/>
-          <w:left w:val="single" w:sz="6" w:space="12" w:color="DDDDDD"/>
-          <w:bottom w:val="single" w:sz="6" w:space="12" w:color="DDDDDD"/>
-          <w:right w:val="single" w:sz="6" w:space="12" w:color="DDDDDD"/>
-        </w:pBdr>
-        <w:shd w:val="clear" w:color="auto" w:fill="F9F9F9"/>
-        <w:tabs>
-          <w:tab w:val="left" w:pos="916"/>
-          <w:tab w:val="left" w:pos="1832"/>
-          <w:tab w:val="left" w:pos="2748"/>
-          <w:tab w:val="left" w:pos="3664"/>
-          <w:tab w:val="left" w:pos="4580"/>
-          <w:tab w:val="left" w:pos="5496"/>
-          <w:tab w:val="left" w:pos="6412"/>
-          <w:tab w:val="left" w:pos="7328"/>
-          <w:tab w:val="left" w:pos="8244"/>
-          <w:tab w:val="left" w:pos="9160"/>
-          <w:tab w:val="left" w:pos="10076"/>
-          <w:tab w:val="left" w:pos="10992"/>
-          <w:tab w:val="left" w:pos="11908"/>
-          <w:tab w:val="left" w:pos="12824"/>
-          <w:tab w:val="left" w:pos="13740"/>
-          <w:tab w:val="left" w:pos="14656"/>
-        </w:tabs>
-        <w:spacing w:after="0" w:line="312" w:lineRule="atLeast"/>
-        <w:rPr>
-          <w:rFonts w:ascii="Courier New" w:eastAsia="Times New Roman" w:hAnsi="Courier New" w:cs="Courier New"/>
-          <w:color w:val="000000"/>
-          <w:sz w:val="21"/>
-          <w:szCs w:val="21"/>
-          <w:lang w:val="en-US" w:eastAsia="es-CO"/>
-        </w:rPr>
-      </w:pPr>
-      <w:r>
-        <w:rPr>
-          <w:rFonts w:ascii="Courier New" w:eastAsia="Times New Roman" w:hAnsi="Courier New" w:cs="Courier New"/>
-          <w:color w:val="000000"/>
-          <w:sz w:val="21"/>
-          <w:szCs w:val="21"/>
-          <w:lang w:val="en-US" w:eastAsia="es-CO"/>
-        </w:rPr>
-        <w:t xml:space="preserve">     return </w:t>
-      </w:r>
-      <w:proofErr w:type="gramStart"/>
-      <w:r>
-        <w:rPr>
-          <w:rFonts w:ascii="Courier New" w:eastAsia="Times New Roman" w:hAnsi="Courier New" w:cs="Courier New"/>
-          <w:color w:val="000000"/>
-          <w:sz w:val="21"/>
-          <w:szCs w:val="21"/>
-          <w:lang w:val="en-US" w:eastAsia="es-CO"/>
-        </w:rPr>
-        <w:t>merge( l</w:t>
-      </w:r>
-      <w:proofErr w:type="gramEnd"/>
-      <w:r>
-        <w:rPr>
-          <w:rFonts w:ascii="Courier New" w:eastAsia="Times New Roman" w:hAnsi="Courier New" w:cs="Courier New"/>
-          <w:color w:val="000000"/>
-          <w:sz w:val="21"/>
-          <w:szCs w:val="21"/>
-          <w:lang w:val="en-US" w:eastAsia="es-CO"/>
-        </w:rPr>
-        <w:t>1, l2 )</w:t>
-      </w:r>
-    </w:p>
-    <w:p>
-      <w:pPr>
-        <w:pBdr>
-          <w:top w:val="single" w:sz="6" w:space="12" w:color="DDDDDD"/>
-          <w:left w:val="single" w:sz="6" w:space="12" w:color="DDDDDD"/>
-          <w:bottom w:val="single" w:sz="6" w:space="12" w:color="DDDDDD"/>
-          <w:right w:val="single" w:sz="6" w:space="12" w:color="DDDDDD"/>
-        </w:pBdr>
-        <w:shd w:val="clear" w:color="auto" w:fill="F9F9F9"/>
-        <w:tabs>
-          <w:tab w:val="left" w:pos="916"/>
-          <w:tab w:val="left" w:pos="1832"/>
-          <w:tab w:val="left" w:pos="2748"/>
-          <w:tab w:val="left" w:pos="3664"/>
-          <w:tab w:val="left" w:pos="4580"/>
-          <w:tab w:val="left" w:pos="5496"/>
-          <w:tab w:val="left" w:pos="6412"/>
-          <w:tab w:val="left" w:pos="7328"/>
-          <w:tab w:val="left" w:pos="8244"/>
-          <w:tab w:val="left" w:pos="9160"/>
-          <w:tab w:val="left" w:pos="10076"/>
-          <w:tab w:val="left" w:pos="10992"/>
-          <w:tab w:val="left" w:pos="11908"/>
-          <w:tab w:val="left" w:pos="12824"/>
-          <w:tab w:val="left" w:pos="13740"/>
-          <w:tab w:val="left" w:pos="14656"/>
-        </w:tabs>
-        <w:spacing w:after="0" w:line="312" w:lineRule="atLeast"/>
-        <w:rPr>
-          <w:rFonts w:ascii="Courier New" w:eastAsia="Times New Roman" w:hAnsi="Courier New" w:cs="Courier New"/>
-          <w:color w:val="000000"/>
-          <w:sz w:val="21"/>
-          <w:szCs w:val="21"/>
-          <w:lang w:val="en-US" w:eastAsia="es-CO"/>
-        </w:rPr>
-      </w:pPr>
-      <w:r>
-        <w:rPr>
-          <w:rFonts w:ascii="Courier New" w:eastAsia="Times New Roman" w:hAnsi="Courier New" w:cs="Courier New"/>
-          <w:color w:val="000000"/>
-          <w:sz w:val="21"/>
-          <w:szCs w:val="21"/>
-          <w:lang w:val="en-US" w:eastAsia="es-CO"/>
-        </w:rPr>
-        <w:t xml:space="preserve">end </w:t>
-      </w:r>
-      <w:proofErr w:type="spellStart"/>
-      <w:r>
-        <w:rPr>
-          <w:rFonts w:ascii="Courier New" w:eastAsia="Times New Roman" w:hAnsi="Courier New" w:cs="Courier New"/>
-          <w:color w:val="000000"/>
-          <w:sz w:val="21"/>
-          <w:szCs w:val="21"/>
-          <w:lang w:val="en-US" w:eastAsia="es-CO"/>
-        </w:rPr>
-        <w:t>func</w:t>
-      </w:r>
-      <w:proofErr w:type="spellEnd"/>
-    </w:p>
-    <w:p>
-      <w:pPr>
-        <w:pBdr>
-          <w:top w:val="single" w:sz="6" w:space="12" w:color="DDDDDD"/>
-          <w:left w:val="single" w:sz="6" w:space="12" w:color="DDDDDD"/>
-          <w:bottom w:val="single" w:sz="6" w:space="12" w:color="DDDDDD"/>
-          <w:right w:val="single" w:sz="6" w:space="12" w:color="DDDDDD"/>
-        </w:pBdr>
-        <w:shd w:val="clear" w:color="auto" w:fill="F9F9F9"/>
-        <w:tabs>
-          <w:tab w:val="left" w:pos="916"/>
-          <w:tab w:val="left" w:pos="1832"/>
-          <w:tab w:val="left" w:pos="2748"/>
-          <w:tab w:val="left" w:pos="3664"/>
-          <w:tab w:val="left" w:pos="4580"/>
-          <w:tab w:val="left" w:pos="5496"/>
-          <w:tab w:val="left" w:pos="6412"/>
-          <w:tab w:val="left" w:pos="7328"/>
-          <w:tab w:val="left" w:pos="8244"/>
-          <w:tab w:val="left" w:pos="9160"/>
-          <w:tab w:val="left" w:pos="10076"/>
-          <w:tab w:val="left" w:pos="10992"/>
-          <w:tab w:val="left" w:pos="11908"/>
-          <w:tab w:val="left" w:pos="12824"/>
-          <w:tab w:val="left" w:pos="13740"/>
-          <w:tab w:val="left" w:pos="14656"/>
-        </w:tabs>
-        <w:spacing w:after="0" w:line="312" w:lineRule="atLeast"/>
-        <w:rPr>
-          <w:rFonts w:ascii="Courier New" w:eastAsia="Times New Roman" w:hAnsi="Courier New" w:cs="Courier New"/>
-          <w:color w:val="000000"/>
-          <w:sz w:val="21"/>
-          <w:szCs w:val="21"/>
-          <w:lang w:val="en-US" w:eastAsia="es-CO"/>
-        </w:rPr>
-      </w:pPr>
-    </w:p>
+    <w:tbl>
+      <w:tblPr>
+        <w:tblStyle w:val="Tablaconcuadrcula"/>
+        <w:tblW w:w="8926" w:type="dxa"/>
+        <w:tblLook w:val="04A0" w:firstRow="1" w:lastRow="0" w:firstColumn="1" w:lastColumn="0" w:noHBand="0" w:noVBand="1"/>
+      </w:tblPr>
+      <w:tblGrid>
+        <w:gridCol w:w="988"/>
+        <w:gridCol w:w="3426"/>
+        <w:gridCol w:w="4512"/>
+      </w:tblGrid>
+      <w:tr>
+        <w:tc>
+          <w:tcPr>
+            <w:tcW w:w="988" w:type="dxa"/>
+          </w:tcPr>
+          <w:p>
+            <w:pPr>
+              <w:jc w:val="both"/>
+              <w:rPr>
+                <w:rFonts w:ascii="Times New Roman" w:hAnsi="Times New Roman" w:cs="Times New Roman"/>
+              </w:rPr>
+            </w:pPr>
+            <w:r>
+              <w:rPr>
+                <w:rFonts w:ascii="Times New Roman" w:hAnsi="Times New Roman" w:cs="Times New Roman"/>
+              </w:rPr>
+              <w:t>Tipo</w:t>
+            </w:r>
+          </w:p>
+        </w:tc>
+        <w:tc>
+          <w:tcPr>
+            <w:tcW w:w="3426" w:type="dxa"/>
+          </w:tcPr>
+          <w:p>
+            <w:pPr>
+              <w:jc w:val="both"/>
+              <w:rPr>
+                <w:rFonts w:ascii="Times New Roman" w:hAnsi="Times New Roman" w:cs="Times New Roman"/>
+              </w:rPr>
+            </w:pPr>
+            <w:r>
+              <w:rPr>
+                <w:rFonts w:ascii="Times New Roman" w:hAnsi="Times New Roman" w:cs="Times New Roman"/>
+              </w:rPr>
+              <w:t>Variable</w:t>
+            </w:r>
+          </w:p>
+        </w:tc>
+        <w:tc>
+          <w:tcPr>
+            <w:tcW w:w="4512" w:type="dxa"/>
+          </w:tcPr>
+          <w:p>
+            <w:pPr>
+              <w:jc w:val="both"/>
+              <w:rPr>
+                <w:rFonts w:ascii="Times New Roman" w:hAnsi="Times New Roman" w:cs="Times New Roman"/>
+              </w:rPr>
+            </w:pPr>
+            <w:r>
+              <w:rPr>
+                <w:rFonts w:ascii="Times New Roman" w:hAnsi="Times New Roman" w:cs="Times New Roman"/>
+              </w:rPr>
+              <w:t>Cantidad de valores atómicos</w:t>
+            </w:r>
+          </w:p>
+        </w:tc>
+      </w:tr>
+      <w:tr>
+        <w:tc>
+          <w:tcPr>
+            <w:tcW w:w="988" w:type="dxa"/>
+          </w:tcPr>
+          <w:p>
+            <w:pPr>
+              <w:jc w:val="both"/>
+              <w:rPr>
+                <w:rFonts w:ascii="Times New Roman" w:hAnsi="Times New Roman" w:cs="Times New Roman"/>
+              </w:rPr>
+            </w:pPr>
+            <w:r>
+              <w:rPr>
+                <w:rFonts w:ascii="Times New Roman" w:hAnsi="Times New Roman" w:cs="Times New Roman"/>
+              </w:rPr>
+              <w:t>Entrada</w:t>
+            </w:r>
+          </w:p>
+        </w:tc>
+        <w:tc>
+          <w:tcPr>
+            <w:tcW w:w="3426" w:type="dxa"/>
+          </w:tcPr>
+          <w:p>
+            <w:pPr>
+              <w:jc w:val="both"/>
+              <w:rPr>
+                <w:rFonts w:ascii="Times New Roman" w:hAnsi="Times New Roman" w:cs="Times New Roman"/>
+              </w:rPr>
+            </w:pPr>
+            <w:r>
+              <w:rPr>
+                <w:rFonts w:ascii="Times New Roman" w:hAnsi="Times New Roman" w:cs="Times New Roman"/>
+              </w:rPr>
+              <w:t>a</w:t>
+            </w:r>
+          </w:p>
+        </w:tc>
+        <w:tc>
+          <w:tcPr>
+            <w:tcW w:w="4512" w:type="dxa"/>
+          </w:tcPr>
+          <w:p>
+            <w:pPr>
+              <w:jc w:val="both"/>
+              <w:rPr>
+                <w:rFonts w:ascii="Times New Roman" w:hAnsi="Times New Roman" w:cs="Times New Roman"/>
+              </w:rPr>
+            </w:pPr>
+            <w:r>
+              <w:rPr>
+                <w:rFonts w:ascii="Times New Roman" w:hAnsi="Times New Roman" w:cs="Times New Roman"/>
+              </w:rPr>
+              <w:t>n</w:t>
+            </w:r>
+          </w:p>
+        </w:tc>
+      </w:tr>
+      <w:tr>
+        <w:tc>
+          <w:tcPr>
+            <w:tcW w:w="988" w:type="dxa"/>
+          </w:tcPr>
+          <w:p>
+            <w:pPr>
+              <w:jc w:val="both"/>
+              <w:rPr>
+                <w:rFonts w:ascii="Times New Roman" w:hAnsi="Times New Roman" w:cs="Times New Roman"/>
+              </w:rPr>
+            </w:pPr>
+            <w:r>
+              <w:rPr>
+                <w:rFonts w:ascii="Times New Roman" w:hAnsi="Times New Roman" w:cs="Times New Roman"/>
+              </w:rPr>
+              <w:t>Auxiliar</w:t>
+            </w:r>
+          </w:p>
+        </w:tc>
+        <w:tc>
+          <w:tcPr>
+            <w:tcW w:w="3426" w:type="dxa"/>
+          </w:tcPr>
+          <w:p>
+            <w:pPr>
+              <w:jc w:val="both"/>
+              <w:rPr>
+                <w:rFonts w:ascii="Times New Roman" w:hAnsi="Times New Roman" w:cs="Times New Roman"/>
+              </w:rPr>
+            </w:pPr>
+            <w:r>
+              <w:rPr>
+                <w:rFonts w:ascii="Times New Roman" w:hAnsi="Times New Roman" w:cs="Times New Roman"/>
+              </w:rPr>
+              <w:t>L1</w:t>
+            </w:r>
+          </w:p>
+          <w:p>
+            <w:pPr>
+              <w:jc w:val="both"/>
+              <w:rPr>
+                <w:rFonts w:ascii="Times New Roman" w:hAnsi="Times New Roman" w:cs="Times New Roman"/>
+              </w:rPr>
+            </w:pPr>
+            <w:r>
+              <w:rPr>
+                <w:rFonts w:ascii="Times New Roman" w:hAnsi="Times New Roman" w:cs="Times New Roman"/>
+              </w:rPr>
+              <w:t>L2</w:t>
+            </w:r>
+          </w:p>
+          <w:p>
+            <w:pPr>
+              <w:jc w:val="both"/>
+              <w:rPr>
+                <w:rFonts w:ascii="Times New Roman" w:hAnsi="Times New Roman" w:cs="Times New Roman"/>
+              </w:rPr>
+            </w:pPr>
+            <w:r>
+              <w:rPr>
+                <w:rFonts w:ascii="Times New Roman" w:hAnsi="Times New Roman" w:cs="Times New Roman"/>
+              </w:rPr>
+              <w:t>i</w:t>
+            </w:r>
+          </w:p>
+        </w:tc>
+        <w:tc>
+          <w:tcPr>
+            <w:tcW w:w="4512" w:type="dxa"/>
+          </w:tcPr>
+          <w:p>
+            <w:pPr>
+              <w:jc w:val="both"/>
+              <w:rPr>
+                <w:rFonts w:ascii="Times New Roman" w:hAnsi="Times New Roman" w:cs="Times New Roman"/>
+              </w:rPr>
+            </w:pPr>
+            <w:r>
+              <w:rPr>
+                <w:rFonts w:ascii="Times New Roman" w:hAnsi="Times New Roman" w:cs="Times New Roman"/>
+              </w:rPr>
+              <w:t>n/2</w:t>
+            </w:r>
+          </w:p>
+          <w:p>
+            <w:pPr>
+              <w:jc w:val="both"/>
+              <w:rPr>
+                <w:rFonts w:ascii="Times New Roman" w:hAnsi="Times New Roman" w:cs="Times New Roman"/>
+              </w:rPr>
+            </w:pPr>
+            <w:r>
+              <w:rPr>
+                <w:rFonts w:ascii="Times New Roman" w:hAnsi="Times New Roman" w:cs="Times New Roman"/>
+              </w:rPr>
+              <w:t>n/2</w:t>
+            </w:r>
+          </w:p>
+          <w:p>
+            <w:pPr>
+              <w:jc w:val="both"/>
+              <w:rPr>
+                <w:rFonts w:ascii="Times New Roman" w:hAnsi="Times New Roman" w:cs="Times New Roman"/>
+              </w:rPr>
+            </w:pPr>
+            <w:r>
+              <w:rPr>
+                <w:rFonts w:ascii="Times New Roman" w:hAnsi="Times New Roman" w:cs="Times New Roman"/>
+              </w:rPr>
+              <w:t>1</w:t>
+            </w:r>
+          </w:p>
+        </w:tc>
+      </w:tr>
+      <w:tr>
+        <w:tc>
+          <w:tcPr>
+            <w:tcW w:w="988" w:type="dxa"/>
+          </w:tcPr>
+          <w:p>
+            <w:pPr>
+              <w:jc w:val="both"/>
+              <w:rPr>
+                <w:rFonts w:ascii="Times New Roman" w:hAnsi="Times New Roman" w:cs="Times New Roman"/>
+              </w:rPr>
+            </w:pPr>
+            <w:r>
+              <w:rPr>
+                <w:rFonts w:ascii="Times New Roman" w:hAnsi="Times New Roman" w:cs="Times New Roman"/>
+              </w:rPr>
+              <w:t>Salida</w:t>
+            </w:r>
+          </w:p>
+        </w:tc>
+        <w:tc>
+          <w:tcPr>
+            <w:tcW w:w="3426" w:type="dxa"/>
+          </w:tcPr>
+          <w:p>
+            <w:pPr>
+              <w:jc w:val="both"/>
+              <w:rPr>
+                <w:rFonts w:ascii="Times New Roman" w:hAnsi="Times New Roman" w:cs="Times New Roman"/>
+              </w:rPr>
+            </w:pPr>
+            <w:proofErr w:type="spellStart"/>
+            <w:r>
+              <w:rPr>
+                <w:rFonts w:ascii="Times New Roman" w:hAnsi="Times New Roman" w:cs="Times New Roman"/>
+              </w:rPr>
+              <w:t>merge</w:t>
+            </w:r>
+            <w:proofErr w:type="spellEnd"/>
+          </w:p>
+        </w:tc>
+        <w:tc>
+          <w:tcPr>
+            <w:tcW w:w="4512" w:type="dxa"/>
+          </w:tcPr>
+          <w:p>
+            <w:pPr>
+              <w:jc w:val="both"/>
+              <w:rPr>
+                <w:rFonts w:ascii="Times New Roman" w:hAnsi="Times New Roman" w:cs="Times New Roman"/>
+              </w:rPr>
+            </w:pPr>
+            <w:r>
+              <w:rPr>
+                <w:rFonts w:ascii="Times New Roman" w:hAnsi="Times New Roman" w:cs="Times New Roman"/>
+              </w:rPr>
+              <w:t xml:space="preserve">n (pues la función </w:t>
+            </w:r>
+            <w:proofErr w:type="spellStart"/>
+            <w:r>
+              <w:rPr>
+                <w:rFonts w:ascii="Times New Roman" w:hAnsi="Times New Roman" w:cs="Times New Roman"/>
+              </w:rPr>
+              <w:t>merge</w:t>
+            </w:r>
+            <w:proofErr w:type="spellEnd"/>
+            <w:r>
+              <w:rPr>
+                <w:rFonts w:ascii="Times New Roman" w:hAnsi="Times New Roman" w:cs="Times New Roman"/>
+              </w:rPr>
+              <w:t xml:space="preserve"> no usa espacio auxiliar)</w:t>
+            </w:r>
+          </w:p>
+        </w:tc>
+      </w:tr>
+    </w:tbl>
     <w:p>
       <w:pPr>
         <w:autoSpaceDE w:val="0"/>
@@ -29195,7 +28289,6 @@
           <w:rFonts w:ascii="Courier New" w:hAnsi="Courier New" w:cs="Courier New"/>
           <w:sz w:val="21"/>
           <w:szCs w:val="21"/>
-          <w:lang w:val="en-US"/>
         </w:rPr>
       </w:pPr>
     </w:p>
@@ -29206,6 +28299,341 @@
           <w:rFonts w:ascii="Times New Roman" w:hAnsi="Times New Roman" w:cs="Times New Roman"/>
         </w:rPr>
       </w:pPr>
+      <w:r>
+        <w:rPr>
+          <w:rFonts w:ascii="Times New Roman" w:hAnsi="Times New Roman" w:cs="Times New Roman"/>
+        </w:rPr>
+        <w:t xml:space="preserve">Complejidad Espacial Total = Entrada + Auxiliar + Salida = </w:t>
+      </w:r>
+      <w:r>
+        <w:rPr>
+          <w:rFonts w:ascii="Times New Roman" w:hAnsi="Times New Roman" w:cs="Times New Roman"/>
+        </w:rPr>
+        <w:t>3</w:t>
+      </w:r>
+      <w:r>
+        <w:rPr>
+          <w:rFonts w:ascii="Times New Roman" w:hAnsi="Times New Roman" w:cs="Times New Roman"/>
+        </w:rPr>
+        <w:t>n</w:t>
+      </w:r>
+      <w:r>
+        <w:rPr>
+          <w:rFonts w:ascii="Times New Roman" w:hAnsi="Times New Roman" w:cs="Times New Roman"/>
+        </w:rPr>
+        <w:t>+1</w:t>
+      </w:r>
+      <w:r>
+        <w:rPr>
+          <w:rFonts w:ascii="Times New Roman" w:hAnsi="Times New Roman" w:cs="Times New Roman"/>
+        </w:rPr>
+        <w:t xml:space="preserve"> = </w:t>
+      </w:r>
+      <w:r>
+        <w:rPr>
+          <w:rFonts w:ascii="Times New Roman" w:hAnsi="Times New Roman" w:cs="Times New Roman"/>
+        </w:rPr>
+        <w:t>O</w:t>
+      </w:r>
+      <w:r>
+        <w:rPr>
+          <w:rFonts w:ascii="Times New Roman" w:hAnsi="Times New Roman" w:cs="Times New Roman"/>
+        </w:rPr>
+        <w:t>(n)</w:t>
+      </w:r>
+    </w:p>
+    <w:p>
+      <w:pPr>
+        <w:jc w:val="both"/>
+        <w:rPr>
+          <w:rFonts w:ascii="Times New Roman" w:hAnsi="Times New Roman" w:cs="Times New Roman"/>
+        </w:rPr>
+      </w:pPr>
+      <w:r>
+        <w:rPr>
+          <w:rFonts w:ascii="Times New Roman" w:hAnsi="Times New Roman" w:cs="Times New Roman"/>
+        </w:rPr>
+        <w:t xml:space="preserve">Complejidad Espacial Auxiliar = </w:t>
+      </w:r>
+      <w:r>
+        <w:rPr>
+          <w:rFonts w:ascii="Times New Roman" w:hAnsi="Times New Roman" w:cs="Times New Roman"/>
+        </w:rPr>
+        <w:t>n+1</w:t>
+      </w:r>
+      <w:r>
+        <w:rPr>
+          <w:rFonts w:ascii="Times New Roman" w:hAnsi="Times New Roman" w:cs="Times New Roman"/>
+        </w:rPr>
+        <w:t xml:space="preserve"> = </w:t>
+      </w:r>
+      <w:r>
+        <w:rPr>
+          <w:rFonts w:ascii="Times New Roman" w:hAnsi="Times New Roman" w:cs="Times New Roman"/>
+        </w:rPr>
+        <w:t>O</w:t>
+      </w:r>
+      <w:r>
+        <w:rPr>
+          <w:rFonts w:ascii="Times New Roman" w:hAnsi="Times New Roman" w:cs="Times New Roman"/>
+        </w:rPr>
+        <w:t>(</w:t>
+      </w:r>
+      <w:r>
+        <w:rPr>
+          <w:rFonts w:ascii="Times New Roman" w:hAnsi="Times New Roman" w:cs="Times New Roman"/>
+        </w:rPr>
+        <w:t>n</w:t>
+      </w:r>
+      <w:r>
+        <w:rPr>
+          <w:rFonts w:ascii="Times New Roman" w:hAnsi="Times New Roman" w:cs="Times New Roman"/>
+        </w:rPr>
+        <w:t>)</w:t>
+      </w:r>
+    </w:p>
+    <w:p>
+      <w:pPr>
+        <w:jc w:val="both"/>
+        <w:rPr>
+          <w:rFonts w:ascii="Times New Roman" w:hAnsi="Times New Roman" w:cs="Times New Roman"/>
+        </w:rPr>
+      </w:pPr>
+      <w:r>
+        <w:rPr>
+          <w:rFonts w:ascii="Times New Roman" w:hAnsi="Times New Roman" w:cs="Times New Roman"/>
+        </w:rPr>
+        <w:t xml:space="preserve">Complejidad Espacial Auxiliar + Salida = </w:t>
+      </w:r>
+      <w:r>
+        <w:rPr>
+          <w:rFonts w:ascii="Times New Roman" w:hAnsi="Times New Roman" w:cs="Times New Roman"/>
+        </w:rPr>
+        <w:t>2</w:t>
+      </w:r>
+      <w:r>
+        <w:rPr>
+          <w:rFonts w:ascii="Times New Roman" w:hAnsi="Times New Roman" w:cs="Times New Roman"/>
+        </w:rPr>
+        <w:t>n</w:t>
+      </w:r>
+      <w:r>
+        <w:rPr>
+          <w:rFonts w:ascii="Times New Roman" w:hAnsi="Times New Roman" w:cs="Times New Roman"/>
+        </w:rPr>
+        <w:t>+1</w:t>
+      </w:r>
+      <w:r>
+        <w:rPr>
+          <w:rFonts w:ascii="Times New Roman" w:hAnsi="Times New Roman" w:cs="Times New Roman"/>
+        </w:rPr>
+        <w:t xml:space="preserve"> = </w:t>
+      </w:r>
+      <w:r>
+        <w:rPr>
+          <w:rFonts w:ascii="Times New Roman" w:hAnsi="Times New Roman" w:cs="Times New Roman"/>
+        </w:rPr>
+        <w:t>O</w:t>
+      </w:r>
+      <w:r>
+        <w:rPr>
+          <w:rFonts w:ascii="Times New Roman" w:hAnsi="Times New Roman" w:cs="Times New Roman"/>
+        </w:rPr>
+        <w:t>(</w:t>
+      </w:r>
+      <w:r>
+        <w:rPr>
+          <w:rFonts w:ascii="Times New Roman" w:hAnsi="Times New Roman" w:cs="Times New Roman"/>
+        </w:rPr>
+        <w:t>n</w:t>
+      </w:r>
+      <w:r>
+        <w:rPr>
+          <w:rFonts w:ascii="Times New Roman" w:hAnsi="Times New Roman" w:cs="Times New Roman"/>
+        </w:rPr>
+        <w:t>)</w:t>
+      </w:r>
+    </w:p>
+    <w:p>
+      <w:pPr>
+        <w:jc w:val="both"/>
+        <w:rPr>
+          <w:rFonts w:ascii="Times New Roman" w:hAnsi="Times New Roman" w:cs="Times New Roman"/>
+        </w:rPr>
+      </w:pPr>
+      <w:r>
+        <w:rPr>
+          <w:rFonts w:ascii="Times New Roman" w:hAnsi="Times New Roman" w:cs="Times New Roman"/>
+        </w:rPr>
+        <w:t>Sin embargo, hay que tener en cuenta que en cada llamada recursiva crea nuevas instancias de las variables auxiliares. Como cada llamada realiza 2 llamadas, en la llamada i ha creado 2</w:t>
+      </w:r>
+      <w:r>
+        <w:rPr>
+          <w:rFonts w:ascii="Times New Roman" w:hAnsi="Times New Roman" w:cs="Times New Roman"/>
+          <w:vertAlign w:val="superscript"/>
+        </w:rPr>
+        <w:t>i</w:t>
+      </w:r>
+      <w:r>
+        <w:rPr>
+          <w:rFonts w:ascii="Times New Roman" w:hAnsi="Times New Roman" w:cs="Times New Roman"/>
+        </w:rPr>
+        <w:t>(n</w:t>
+      </w:r>
+      <w:r>
+        <w:rPr>
+          <w:rFonts w:ascii="Times New Roman" w:hAnsi="Times New Roman" w:cs="Times New Roman"/>
+        </w:rPr>
+        <w:t>/2</w:t>
+      </w:r>
+      <w:r>
+        <w:rPr>
+          <w:rFonts w:ascii="Times New Roman" w:hAnsi="Times New Roman" w:cs="Times New Roman"/>
+          <w:vertAlign w:val="superscript"/>
+        </w:rPr>
+        <w:t>i</w:t>
+      </w:r>
+      <w:r>
+        <w:rPr>
+          <w:rFonts w:ascii="Times New Roman" w:hAnsi="Times New Roman" w:cs="Times New Roman"/>
+        </w:rPr>
+        <w:t>+</w:t>
+      </w:r>
+      <w:proofErr w:type="gramStart"/>
+      <w:r>
+        <w:rPr>
+          <w:rFonts w:ascii="Times New Roman" w:hAnsi="Times New Roman" w:cs="Times New Roman"/>
+        </w:rPr>
+        <w:t>1)</w:t>
+      </w:r>
+      <w:r>
+        <w:rPr>
+          <w:rFonts w:ascii="Times New Roman" w:hAnsi="Times New Roman" w:cs="Times New Roman"/>
+        </w:rPr>
+        <w:t>=</w:t>
+      </w:r>
+      <w:proofErr w:type="gramEnd"/>
+      <w:r>
+        <w:rPr>
+          <w:rFonts w:ascii="Times New Roman" w:hAnsi="Times New Roman" w:cs="Times New Roman"/>
+        </w:rPr>
+        <w:t>n+2</w:t>
+      </w:r>
+      <w:r>
+        <w:rPr>
+          <w:rFonts w:ascii="Times New Roman" w:hAnsi="Times New Roman" w:cs="Times New Roman"/>
+          <w:vertAlign w:val="superscript"/>
+        </w:rPr>
+        <w:t>i</w:t>
+      </w:r>
+      <w:r>
+        <w:rPr>
+          <w:rFonts w:ascii="Times New Roman" w:hAnsi="Times New Roman" w:cs="Times New Roman"/>
+        </w:rPr>
+        <w:t xml:space="preserve"> valores atómicos.</w:t>
+      </w:r>
+      <w:r>
+        <w:rPr>
+          <w:rFonts w:ascii="Times New Roman" w:hAnsi="Times New Roman" w:cs="Times New Roman"/>
+        </w:rPr>
+        <w:t xml:space="preserve"> Como vimos al realizar la complejidad temporal, el algoritmo realiza log</w:t>
+      </w:r>
+      <w:r>
+        <w:rPr>
+          <w:rFonts w:ascii="Times New Roman" w:hAnsi="Times New Roman" w:cs="Times New Roman"/>
+          <w:vertAlign w:val="subscript"/>
+        </w:rPr>
+        <w:t>2</w:t>
+      </w:r>
+      <w:r>
+        <w:rPr>
+          <w:rFonts w:ascii="Times New Roman" w:hAnsi="Times New Roman" w:cs="Times New Roman"/>
+        </w:rPr>
+        <w:t xml:space="preserve">n llamadas, por lo que la complejidad espacial total es de </w:t>
+      </w:r>
+      <w:r>
+        <w:rPr>
+          <w:rFonts w:ascii="Times New Roman" w:hAnsi="Times New Roman" w:cs="Times New Roman"/>
+        </w:rPr>
+        <w:t>log</w:t>
+      </w:r>
+      <w:r>
+        <w:rPr>
+          <w:rFonts w:ascii="Times New Roman" w:hAnsi="Times New Roman" w:cs="Times New Roman"/>
+          <w:vertAlign w:val="subscript"/>
+        </w:rPr>
+        <w:t>2</w:t>
+      </w:r>
+      <w:r>
+        <w:rPr>
+          <w:rFonts w:ascii="Times New Roman" w:hAnsi="Times New Roman" w:cs="Times New Roman"/>
+        </w:rPr>
+        <w:t>n(</w:t>
+      </w:r>
+      <w:proofErr w:type="spellStart"/>
+      <w:r>
+        <w:rPr>
+          <w:rFonts w:ascii="Times New Roman" w:hAnsi="Times New Roman" w:cs="Times New Roman"/>
+        </w:rPr>
+        <w:t>n+</w:t>
+      </w:r>
+      <w:proofErr w:type="gramStart"/>
+      <w:r>
+        <w:rPr>
+          <w:rFonts w:ascii="Times New Roman" w:hAnsi="Times New Roman" w:cs="Times New Roman"/>
+        </w:rPr>
+        <w:t>n</w:t>
+      </w:r>
+      <w:proofErr w:type="spellEnd"/>
+      <w:r>
+        <w:rPr>
+          <w:rFonts w:ascii="Times New Roman" w:hAnsi="Times New Roman" w:cs="Times New Roman"/>
+        </w:rPr>
+        <w:t>)=</w:t>
+      </w:r>
+      <w:proofErr w:type="gramEnd"/>
+      <w:r>
+        <w:rPr>
+          <w:rFonts w:ascii="Times New Roman" w:hAnsi="Times New Roman" w:cs="Times New Roman"/>
+        </w:rPr>
+        <w:t>2nlog</w:t>
+      </w:r>
+      <w:r>
+        <w:rPr>
+          <w:rFonts w:ascii="Times New Roman" w:hAnsi="Times New Roman" w:cs="Times New Roman"/>
+          <w:vertAlign w:val="subscript"/>
+        </w:rPr>
+        <w:t>2</w:t>
+      </w:r>
+      <w:r>
+        <w:rPr>
+          <w:rFonts w:ascii="Times New Roman" w:hAnsi="Times New Roman" w:cs="Times New Roman"/>
+        </w:rPr>
+        <w:t>n, por lo que la complejidad espacial es de O(nlog</w:t>
+      </w:r>
+      <w:r>
+        <w:rPr>
+          <w:rFonts w:ascii="Times New Roman" w:hAnsi="Times New Roman" w:cs="Times New Roman"/>
+          <w:vertAlign w:val="subscript"/>
+        </w:rPr>
+        <w:t>2</w:t>
+      </w:r>
+      <w:r>
+        <w:rPr>
+          <w:rFonts w:ascii="Times New Roman" w:hAnsi="Times New Roman" w:cs="Times New Roman"/>
+        </w:rPr>
+        <w:t>n)</w:t>
+      </w:r>
+    </w:p>
+    <w:p>
+      <w:pPr>
+        <w:jc w:val="both"/>
+        <w:rPr>
+          <w:rFonts w:ascii="Times New Roman" w:hAnsi="Times New Roman" w:cs="Times New Roman"/>
+        </w:rPr>
+      </w:pPr>
+      <w:bookmarkStart w:id="0" w:name="_GoBack"/>
+      <w:bookmarkEnd w:id="0"/>
     </w:p>
     <w:p>
       <w:pPr>
@@ -31431,7 +30859,7 @@
 </file>
 
 <file path=customXml/itemProps1.xml><?xml version="1.0" encoding="utf-8"?>
-<ds:datastoreItem xmlns:ds="http://schemas.openxmlformats.org/officeDocument/2006/customXml" ds:itemID="{A242BCD1-A165-4D28-BEC8-9F74B71BF74A}">
+<ds:datastoreItem xmlns:ds="http://schemas.openxmlformats.org/officeDocument/2006/customXml" ds:itemID="{B7BF30DC-9722-4076-B5F9-9C069C861FDF}">
   <ds:schemaRefs>
     <ds:schemaRef ds:uri="http://schemas.openxmlformats.org/officeDocument/2006/bibliography"/>
   </ds:schemaRefs>

</xml_diff>